<commit_message>
update Signed-off-by: Jan Kristanto <vcrack.0206@gmail.com>
</commit_message>
<xml_diff>
--- a/Laporan Thesis Jan.docx
+++ b/Laporan Thesis Jan.docx
@@ -170,6 +170,7 @@
           <w:color w:val="000000"/>
           <w:sz w:val="28"/>
           <w:szCs w:val="28"/>
+          <w:lang w:val="id-ID" w:eastAsia="id-ID"/>
         </w:rPr>
         <w:drawing>
           <wp:inline distT="0" distB="0" distL="0" distR="0">
@@ -6684,6 +6685,7 @@
       <w:r>
         <w:rPr>
           <w:noProof/>
+          <w:lang w:val="id-ID" w:eastAsia="id-ID"/>
         </w:rPr>
         <w:drawing>
           <wp:inline distT="0" distB="0" distL="0" distR="0">
@@ -8344,6 +8346,7 @@
       <w:r>
         <w:rPr>
           <w:noProof/>
+          <w:lang w:val="id-ID" w:eastAsia="id-ID"/>
         </w:rPr>
         <w:drawing>
           <wp:inline distT="0" distB="0" distL="0" distR="0">
@@ -8831,11 +8834,37 @@
         <w:ind w:firstLine="567"/>
       </w:pPr>
       <w:r>
-        <w:t xml:space="preserve">Sistem yang dibangun dan dirancang dalam penelitian ini adalah sistem yang memiliki kemampuan untuk menentukan sentimen dari </w:t>
-      </w:r>
-      <w:r>
         <w:rPr>
           <w:i/>
+          <w:lang w:val="id-ID"/>
+        </w:rPr>
+        <w:t>Opinion mining</w:t>
+      </w:r>
+      <w:r>
+        <w:rPr>
+          <w:lang w:val="id-ID"/>
+        </w:rPr>
+        <w:t xml:space="preserve"> merupakan sebuah sistem yang dapat digunakan untuk menentukan sentimen atau opini secara otomatis pada sebuah dokumen. Penelitian ini akan mengambil data dari </w:t>
+      </w:r>
+      <w:r>
+        <w:rPr>
+          <w:i/>
+          <w:lang w:val="id-ID"/>
+        </w:rPr>
+        <w:t>twitter</w:t>
+      </w:r>
+      <w:r>
+        <w:rPr>
+          <w:lang w:val="id-ID"/>
+        </w:rPr>
+        <w:t xml:space="preserve"> yang berbahasa indonesia. </w:t>
+      </w:r>
+      <w:r>
+        <w:t xml:space="preserve">Sistem yang dibangun dan dirancang adalah sistem yang memiliki kemampuan untuk menentukan sentimen dari </w:t>
+      </w:r>
+      <w:r>
+        <w:rPr>
+          <w:i/>
         </w:rPr>
         <w:t>tweet</w:t>
       </w:r>
@@ -8870,13 +8899,37 @@
         <w:t xml:space="preserve"> </w:t>
       </w:r>
       <w:r>
-        <w:t xml:space="preserve">pada aplikasi yang terhubung dengan Twitter Search API. Penentuan sentimen pada </w:t>
+        <w:t xml:space="preserve">pada aplikasi yang terhubung dengan Twitter Search API. </w:t>
+      </w:r>
+      <w:r>
+        <w:rPr>
+          <w:lang w:val="id-ID"/>
+        </w:rPr>
+        <w:t>Metode yang digunakan untuk m</w:t>
+      </w:r>
+      <w:r>
+        <w:t>enentu</w:t>
+      </w:r>
+      <w:r>
+        <w:rPr>
+          <w:lang w:val="id-ID"/>
+        </w:rPr>
+        <w:t>k</w:t>
+      </w:r>
+      <w:r>
+        <w:t xml:space="preserve">an sentimen </w:t>
+      </w:r>
+      <w:r>
+        <w:rPr>
+          <w:lang w:val="id-ID"/>
+        </w:rPr>
+        <w:t xml:space="preserve">adalah metode gabungan </w:t>
       </w:r>
       <w:r>
         <w:rPr>
           <w:i/>
         </w:rPr>
-        <w:t>data training</w:t>
+        <w:t>unsupersive</w:t>
       </w:r>
       <w:r>
         <w:rPr>
@@ -8885,13 +8938,28 @@
         <w:t xml:space="preserve"> </w:t>
       </w:r>
       <w:r>
-        <w:t xml:space="preserve">menggunakan metode </w:t>
+        <w:t>ya</w:t>
+      </w:r>
+      <w:r>
+        <w:t>ng berbasis pada analisa bahasa</w:t>
+      </w:r>
+      <w:r>
+        <w:rPr>
+          <w:lang w:val="id-ID"/>
+        </w:rPr>
+        <w:t xml:space="preserve"> dan</w:t>
+      </w:r>
+      <w:r>
+        <w:t xml:space="preserve"> </w:t>
+      </w:r>
+      <w:r>
+        <w:t xml:space="preserve">metode </w:t>
       </w:r>
       <w:r>
         <w:rPr>
           <w:i/>
         </w:rPr>
-        <w:t>unsupersive</w:t>
+        <w:t>supervise</w:t>
       </w:r>
       <w:r>
         <w:rPr>
@@ -8900,136 +8968,185 @@
         <w:t xml:space="preserve"> </w:t>
       </w:r>
       <w:r>
-        <w:t xml:space="preserve">yang berbasis pada analisa bahasa. </w:t>
-      </w:r>
-      <w:r>
-        <w:t xml:space="preserve">Sedangkan penentuan sentimen pada </w:t>
+        <w:t xml:space="preserve">yaitu </w:t>
       </w:r>
       <w:r>
         <w:rPr>
           <w:i/>
         </w:rPr>
-        <w:t>data testing</w:t>
-      </w:r>
-      <w:r>
-        <w:t xml:space="preserve"> </w:t>
-      </w:r>
-      <w:r>
-        <w:t xml:space="preserve"> menggunakan salah satu metode </w:t>
-      </w:r>
+        <w:t>Support Vector Machine</w:t>
+      </w:r>
+      <w:r>
+        <w:t xml:space="preserve"> (SVM).</w:t>
+      </w:r>
+    </w:p>
+    <w:p>
+      <w:pPr>
+        <w:ind w:firstLine="567"/>
+        <w:rPr>
+          <w:lang w:val="id-ID"/>
+        </w:rPr>
+      </w:pPr>
       <w:r>
         <w:rPr>
           <w:i/>
         </w:rPr>
+        <w:t>Data training</w:t>
+      </w:r>
+      <w:r>
+        <w:t xml:space="preserve"> yang digunakan adalah tweet yang juga digunakan dalam penelitian paulina</w:t>
+      </w:r>
+      <w:r>
+        <w:rPr>
+          <w:lang w:val="id-ID"/>
+        </w:rPr>
+        <w:t>.  Data tersebut</w:t>
+      </w:r>
+      <w:r>
+        <w:t xml:space="preserve"> </w:t>
+      </w:r>
+      <w:r>
+        <w:rPr>
+          <w:lang w:val="id-ID"/>
+        </w:rPr>
+        <w:t xml:space="preserve">akan </w:t>
+      </w:r>
+      <w:r>
+        <w:t>dikategorikan ke dalam kelas sentimen positif, negatif dan netral</w:t>
+      </w:r>
+      <w:r>
+        <w:t xml:space="preserve"> dengan menggunakan analisis bahasa (</w:t>
+      </w:r>
+      <w:r>
+        <w:rPr>
+          <w:i/>
+        </w:rPr>
+        <w:t>unsupervise</w:t>
+      </w:r>
+      <w:r>
+        <w:t>)</w:t>
+      </w:r>
+      <w:r>
+        <w:t xml:space="preserve">. </w:t>
+      </w:r>
+      <w:r>
+        <w:t xml:space="preserve">Hasil pengkategorian </w:t>
+      </w:r>
+      <w:r>
+        <w:rPr>
+          <w:i/>
+        </w:rPr>
+        <w:t>data trainin</w:t>
+      </w:r>
+      <w:r>
+        <w:rPr>
+          <w:i/>
+          <w:lang w:val="id-ID"/>
+        </w:rPr>
+        <w:t xml:space="preserve">g </w:t>
+      </w:r>
+      <w:r>
+        <w:t xml:space="preserve">digunakan untuk menentukan sentiment pada </w:t>
+      </w:r>
+      <w:r>
+        <w:rPr>
+          <w:i/>
+        </w:rPr>
+        <w:t>tweet</w:t>
+      </w:r>
+      <w:r>
+        <w:t xml:space="preserve"> yang baru</w:t>
+      </w:r>
+      <w:r>
+        <w:rPr>
+          <w:lang w:val="id-ID"/>
+        </w:rPr>
+        <w:t xml:space="preserve"> dengan menggunakan metode </w:t>
+      </w:r>
+      <w:r>
+        <w:rPr>
+          <w:i/>
+          <w:lang w:val="id-ID"/>
+        </w:rPr>
         <w:t>supervise</w:t>
       </w:r>
       <w:r>
         <w:rPr>
           <w:i/>
-        </w:rPr>
-        <w:t xml:space="preserve"> </w:t>
-      </w:r>
-      <w:r>
+          <w:lang w:val="id-ID"/>
+        </w:rPr>
+        <w:t xml:space="preserve"> </w:t>
+      </w:r>
+      <w:r>
+        <w:rPr>
+          <w:lang w:val="id-ID"/>
+        </w:rPr>
         <w:t xml:space="preserve">yaitu </w:t>
       </w:r>
       <w:r>
         <w:rPr>
           <w:i/>
-        </w:rPr>
-        <w:t>Support Vector Machine</w:t>
-      </w:r>
-      <w:r>
-        <w:t xml:space="preserve"> (SVM).</w:t>
+          <w:lang w:val="id-ID"/>
+        </w:rPr>
+        <w:t>Supoort Vector Machine</w:t>
+      </w:r>
+      <w:r>
+        <w:rPr>
+          <w:i/>
+          <w:lang w:val="id-ID"/>
+        </w:rPr>
+        <w:t xml:space="preserve"> </w:t>
+      </w:r>
+      <w:r>
+        <w:rPr>
+          <w:lang w:val="id-ID"/>
+        </w:rPr>
+        <w:t xml:space="preserve">(SVM). </w:t>
       </w:r>
     </w:p>
     <w:p>
       <w:pPr>
         <w:ind w:firstLine="567"/>
       </w:pPr>
-      <w:r>
-        <w:t xml:space="preserve">Pendekatan yang digunakan dalam penelitian ini mengkombinasikan antara metode </w:t>
-      </w:r>
-      <w:r>
-        <w:rPr>
-          <w:i/>
-        </w:rPr>
-        <w:t>unsupervise</w:t>
-      </w:r>
-      <w:r>
-        <w:t xml:space="preserve"> dan </w:t>
-      </w:r>
-      <w:r>
-        <w:rPr>
-          <w:i/>
-        </w:rPr>
-        <w:t>supervise</w:t>
-      </w:r>
-      <w:r>
-        <w:t xml:space="preserve">. </w:t>
-      </w:r>
-      <w:r>
-        <w:rPr>
-          <w:i/>
-        </w:rPr>
-        <w:t>Data training</w:t>
-      </w:r>
-      <w:r>
-        <w:t xml:space="preserve"> yang digunakan adalah tweet yang juga digunakan dalam penelitian paulina yang dikategorikan ke dalam kelas sentimen positif, negatif dan netral</w:t>
-      </w:r>
-      <w:r>
-        <w:t xml:space="preserve"> dengan menggunakan analisis bahasa (</w:t>
-      </w:r>
-      <w:r>
-        <w:rPr>
-          <w:i/>
-        </w:rPr>
-        <w:t>unsupervise</w:t>
-      </w:r>
-      <w:r>
-        <w:t>)</w:t>
-      </w:r>
-      <w:r>
-        <w:t xml:space="preserve">. </w:t>
-      </w:r>
-      <w:r>
-        <w:t xml:space="preserve">Hasil pengkategorian </w:t>
-      </w:r>
-      <w:r>
-        <w:rPr>
-          <w:i/>
-        </w:rPr>
-        <w:t>data training</w:t>
-      </w:r>
-      <w:r>
-        <w:rPr>
-          <w:i/>
-        </w:rPr>
-        <w:t xml:space="preserve"> </w:t>
-      </w:r>
-      <w:r>
-        <w:t xml:space="preserve"> kemudian digunakan untuk menentukan sentiment pada </w:t>
-      </w:r>
-      <w:r>
-        <w:rPr>
-          <w:i/>
-        </w:rPr>
-        <w:t>tweet</w:t>
-      </w:r>
-      <w:r>
-        <w:t xml:space="preserve"> yang baru. </w:t>
+    </w:p>
+    <w:p>
+      <w:pPr>
+        <w:pStyle w:val="Heading3"/>
+      </w:pPr>
+      <w:r>
+        <w:rPr>
+          <w:lang w:val="id-ID"/>
+        </w:rPr>
+        <w:t xml:space="preserve">Deskripsi Sistem </w:t>
       </w:r>
     </w:p>
     <w:p>
       <w:pPr>
         <w:ind w:firstLine="567"/>
-      </w:pPr>
+        <w:rPr>
+          <w:lang w:val="id-ID"/>
+        </w:rPr>
+      </w:pPr>
+      <w:r>
+        <w:rPr>
+          <w:lang w:val="id-ID"/>
+        </w:rPr>
+        <w:t xml:space="preserve">Sistem Opinion Mining ini memiliki dua buah proses utama, yaitu pelatihan dan penentuan kelas sentimen pada data baru. </w:t>
+      </w:r>
+      <w:r>
+        <w:rPr>
+          <w:lang w:val="id-ID"/>
+        </w:rPr>
+        <w:t xml:space="preserve">Pelatihan digunakan untuk mendapatkan model yang akan digunakan untuk menentuan kelas sentimen pada data baru. Proses-proses yang terjadi dalam sistem ini diperlihatkan pada gambar.  </w:t>
+      </w:r>
     </w:p>
     <w:p>
       <w:pPr>
         <w:pStyle w:val="Heading3"/>
       </w:pPr>
-      <w:bookmarkStart w:id="88" w:name="_Toc352105212"/>
-      <w:r>
+      <w:bookmarkStart w:id="88" w:name="_Toc352105213"/>
+      <w:r>
+        <w:lastRenderedPageBreak/>
         <w:t>Subbab Pertama Derajat Kedua</w:t>
       </w:r>
       <w:bookmarkEnd w:id="88"/>
@@ -9068,13 +9185,55 @@
     </w:p>
     <w:p>
       <w:pPr>
+        <w:pStyle w:val="Heading2"/>
+      </w:pPr>
+      <w:bookmarkStart w:id="89" w:name="_Toc352105214"/>
+      <w:r>
+        <w:t>Subbab Kedua</w:t>
+      </w:r>
+      <w:bookmarkEnd w:id="89"/>
+    </w:p>
+    <w:p>
+      <w:pPr>
+        <w:ind w:firstLine="567"/>
+      </w:pPr>
+      <w:r>
+        <w:t>Tuliskan isi subbab di sini.</w:t>
+      </w:r>
+      <w:r>
+        <w:t xml:space="preserve"> </w:t>
+      </w:r>
+      <w:r>
+        <w:t>Tuliskan isi subbab di sini.</w:t>
+      </w:r>
+      <w:r>
+        <w:t xml:space="preserve"> </w:t>
+      </w:r>
+      <w:r>
+        <w:t>Tuliskan isi subbab di sini.</w:t>
+      </w:r>
+      <w:r>
+        <w:t xml:space="preserve"> </w:t>
+      </w:r>
+      <w:r>
+        <w:t>Tuliskan isi subbab di sini.</w:t>
+      </w:r>
+      <w:r>
+        <w:t xml:space="preserve"> </w:t>
+      </w:r>
+      <w:r>
+        <w:t>Tuliskan isi subbab di sini.</w:t>
+      </w:r>
+    </w:p>
+    <w:p>
+      <w:pPr>
         <w:pStyle w:val="Heading3"/>
       </w:pPr>
-      <w:bookmarkStart w:id="89" w:name="_Toc352105213"/>
+      <w:bookmarkStart w:id="90" w:name="_Toc352105215"/>
       <w:r>
         <w:t>Subbab Pertama Derajat Kedua</w:t>
       </w:r>
-      <w:bookmarkEnd w:id="89"/>
+      <w:bookmarkEnd w:id="90"/>
     </w:p>
     <w:p>
       <w:pPr>
@@ -9110,14 +9269,55 @@
     </w:p>
     <w:p>
       <w:pPr>
+        <w:pStyle w:val="Heading3"/>
+      </w:pPr>
+      <w:bookmarkStart w:id="91" w:name="_Toc352105216"/>
+      <w:r>
+        <w:t>Subbab Pertama Derajat Kedua</w:t>
+      </w:r>
+      <w:bookmarkEnd w:id="91"/>
+    </w:p>
+    <w:p>
+      <w:pPr>
+        <w:ind w:firstLine="567"/>
+      </w:pPr>
+      <w:r>
+        <w:t>Tuliskan isi subbab di sini.</w:t>
+      </w:r>
+      <w:r>
+        <w:t xml:space="preserve"> </w:t>
+      </w:r>
+      <w:r>
+        <w:t>Tuliskan isi subbab di sini.</w:t>
+      </w:r>
+      <w:r>
+        <w:t xml:space="preserve"> </w:t>
+      </w:r>
+      <w:r>
+        <w:t>Tuliskan isi subbab di sini.</w:t>
+      </w:r>
+      <w:r>
+        <w:t xml:space="preserve"> </w:t>
+      </w:r>
+      <w:r>
+        <w:t>Tuliskan isi subbab di sini.</w:t>
+      </w:r>
+      <w:r>
+        <w:t xml:space="preserve"> </w:t>
+      </w:r>
+      <w:r>
+        <w:t>Tuliskan isi subbab di sini.</w:t>
+      </w:r>
+    </w:p>
+    <w:p>
+      <w:pPr>
         <w:pStyle w:val="Heading2"/>
       </w:pPr>
-      <w:bookmarkStart w:id="90" w:name="_Toc352105214"/>
-      <w:r>
-        <w:lastRenderedPageBreak/>
+      <w:bookmarkStart w:id="92" w:name="_Toc352105217"/>
+      <w:r>
         <w:t>Subbab Kedua</w:t>
       </w:r>
-      <w:bookmarkEnd w:id="90"/>
+      <w:bookmarkEnd w:id="92"/>
     </w:p>
     <w:p>
       <w:pPr>
@@ -9155,11 +9355,11 @@
       <w:pPr>
         <w:pStyle w:val="Heading3"/>
       </w:pPr>
-      <w:bookmarkStart w:id="91" w:name="_Toc352105215"/>
+      <w:bookmarkStart w:id="93" w:name="_Toc352105218"/>
       <w:r>
         <w:t>Subbab Pertama Derajat Kedua</w:t>
       </w:r>
-      <w:bookmarkEnd w:id="91"/>
+      <w:bookmarkEnd w:id="93"/>
     </w:p>
     <w:p>
       <w:pPr>
@@ -9197,11 +9397,11 @@
       <w:pPr>
         <w:pStyle w:val="Heading3"/>
       </w:pPr>
-      <w:bookmarkStart w:id="92" w:name="_Toc352105216"/>
+      <w:bookmarkStart w:id="94" w:name="_Toc352105219"/>
       <w:r>
         <w:t>Subbab Pertama Derajat Kedua</w:t>
       </w:r>
-      <w:bookmarkEnd w:id="92"/>
+      <w:bookmarkEnd w:id="94"/>
     </w:p>
     <w:p>
       <w:pPr>
@@ -9237,137 +9437,12 @@
     </w:p>
     <w:p>
       <w:pPr>
-        <w:pStyle w:val="Heading2"/>
-      </w:pPr>
-      <w:bookmarkStart w:id="93" w:name="_Toc352105217"/>
-      <w:r>
-        <w:t>Subbab Kedua</w:t>
-      </w:r>
-      <w:bookmarkEnd w:id="93"/>
-    </w:p>
-    <w:p>
-      <w:pPr>
-        <w:ind w:firstLine="567"/>
-      </w:pPr>
-      <w:r>
-        <w:t>Tuliskan isi subbab di sini.</w:t>
-      </w:r>
-      <w:r>
-        <w:t xml:space="preserve"> </w:t>
-      </w:r>
-      <w:r>
-        <w:t>Tuliskan isi subbab di sini.</w:t>
-      </w:r>
-      <w:r>
-        <w:t xml:space="preserve"> </w:t>
-      </w:r>
-      <w:r>
-        <w:t>Tuliskan isi subbab di sini.</w:t>
-      </w:r>
-      <w:r>
-        <w:t xml:space="preserve"> </w:t>
-      </w:r>
-      <w:r>
-        <w:t>Tuliskan isi subbab di sini.</w:t>
-      </w:r>
-      <w:r>
-        <w:t xml:space="preserve"> </w:t>
-      </w:r>
-      <w:r>
-        <w:t>Tuliskan isi subbab di sini.</w:t>
-      </w:r>
-    </w:p>
-    <w:p>
-      <w:pPr>
-        <w:pStyle w:val="Heading3"/>
-      </w:pPr>
-      <w:bookmarkStart w:id="94" w:name="_Toc352105218"/>
-      <w:r>
-        <w:t>Subbab Pertama Derajat Kedua</w:t>
-      </w:r>
-      <w:bookmarkEnd w:id="94"/>
-    </w:p>
-    <w:p>
-      <w:pPr>
-        <w:ind w:firstLine="567"/>
-      </w:pPr>
-      <w:r>
-        <w:t>Tuliskan isi subbab di sini.</w:t>
-      </w:r>
-      <w:r>
-        <w:t xml:space="preserve"> </w:t>
-      </w:r>
-      <w:r>
-        <w:t>Tuliskan isi subbab di sini.</w:t>
-      </w:r>
-      <w:r>
-        <w:t xml:space="preserve"> </w:t>
-      </w:r>
-      <w:r>
-        <w:t>Tuliskan isi subbab di sini.</w:t>
-      </w:r>
-      <w:r>
-        <w:t xml:space="preserve"> </w:t>
-      </w:r>
-      <w:r>
-        <w:t>Tuliskan isi subbab di sini.</w:t>
-      </w:r>
-      <w:r>
-        <w:t xml:space="preserve"> </w:t>
-      </w:r>
-      <w:r>
-        <w:t>Tuliskan isi subbab di sini.</w:t>
-      </w:r>
-    </w:p>
-    <w:p>
-      <w:pPr>
-        <w:pStyle w:val="Heading3"/>
-      </w:pPr>
-      <w:bookmarkStart w:id="95" w:name="_Toc352105219"/>
-      <w:r>
-        <w:t>Subbab Pertama Derajat Kedua</w:t>
-      </w:r>
-      <w:bookmarkEnd w:id="95"/>
-    </w:p>
-    <w:p>
-      <w:pPr>
-        <w:ind w:firstLine="567"/>
-      </w:pPr>
-      <w:r>
-        <w:t>Tuliskan isi subbab di sini.</w:t>
-      </w:r>
-      <w:r>
-        <w:t xml:space="preserve"> </w:t>
-      </w:r>
-      <w:r>
-        <w:t>Tuliskan isi subbab di sini.</w:t>
-      </w:r>
-      <w:r>
-        <w:t xml:space="preserve"> </w:t>
-      </w:r>
-      <w:r>
-        <w:t>Tuliskan isi subbab di sini.</w:t>
-      </w:r>
-      <w:r>
-        <w:t xml:space="preserve"> </w:t>
-      </w:r>
-      <w:r>
-        <w:t>Tuliskan isi subbab di sini.</w:t>
-      </w:r>
-      <w:r>
-        <w:t xml:space="preserve"> </w:t>
-      </w:r>
-      <w:r>
-        <w:t>Tuliskan isi subbab di sini.</w:t>
-      </w:r>
-    </w:p>
-    <w:p>
-      <w:pPr>
         <w:jc w:val="center"/>
       </w:pPr>
       <w:r>
         <w:rPr>
           <w:noProof/>
+          <w:lang w:val="id-ID" w:eastAsia="id-ID"/>
         </w:rPr>
         <w:lastRenderedPageBreak/>
         <w:drawing>
@@ -9421,7 +9496,7 @@
       <w:pPr>
         <w:pStyle w:val="Caption"/>
       </w:pPr>
-      <w:bookmarkStart w:id="96" w:name="_Toc244585046"/>
+      <w:bookmarkStart w:id="95" w:name="_Toc244585046"/>
       <w:r>
         <w:t xml:space="preserve">Gambar </w:t>
       </w:r>
@@ -9450,30 +9525,30 @@
       <w:r>
         <w:t>Contoh untuk nomor dan judul gambar</w:t>
       </w:r>
+      <w:bookmarkEnd w:id="95"/>
+    </w:p>
+    <w:p/>
+    <w:p>
+      <w:r>
+        <w:t>Untuk membuat bab baru lakukan dengan Next Page pada menu Break dalam tab Page layout.</w:t>
+      </w:r>
+    </w:p>
+    <w:p>
+      <w:pPr>
+        <w:rPr>
+          <w:noProof/>
+        </w:rPr>
+      </w:pPr>
+    </w:p>
+    <w:p>
+      <w:bookmarkStart w:id="96" w:name="_Toc224648366"/>
+      <w:bookmarkStart w:id="97" w:name="_Toc225434134"/>
+      <w:bookmarkStart w:id="98" w:name="_Toc225597560"/>
+      <w:bookmarkStart w:id="99" w:name="_Toc225600399"/>
       <w:bookmarkEnd w:id="96"/>
-    </w:p>
-    <w:p/>
-    <w:p>
-      <w:r>
-        <w:t>Untuk membuat bab baru lakukan dengan Next Page pada menu Break dalam tab Page layout.</w:t>
-      </w:r>
-    </w:p>
-    <w:p>
-      <w:pPr>
-        <w:rPr>
-          <w:noProof/>
-        </w:rPr>
-      </w:pPr>
-    </w:p>
-    <w:p>
-      <w:bookmarkStart w:id="97" w:name="_Toc224648366"/>
-      <w:bookmarkStart w:id="98" w:name="_Toc225434134"/>
-      <w:bookmarkStart w:id="99" w:name="_Toc225597560"/>
-      <w:bookmarkStart w:id="100" w:name="_Toc225600399"/>
       <w:bookmarkEnd w:id="97"/>
       <w:bookmarkEnd w:id="98"/>
       <w:bookmarkEnd w:id="99"/>
-      <w:bookmarkEnd w:id="100"/>
     </w:p>
     <w:p>
       <w:pPr>
@@ -9490,221 +9565,221 @@
       <w:pPr>
         <w:pStyle w:val="Heading1"/>
       </w:pPr>
-      <w:bookmarkStart w:id="101" w:name="_Toc352105220"/>
+      <w:bookmarkStart w:id="100" w:name="_Toc352105220"/>
+      <w:bookmarkEnd w:id="100"/>
+    </w:p>
+    <w:p>
+      <w:pPr>
+        <w:pStyle w:val="NoSpacing"/>
+      </w:pPr>
+      <w:bookmarkStart w:id="101" w:name="_Toc352105221"/>
+      <w:r>
+        <w:rPr>
+          <w:caps w:val="0"/>
+        </w:rPr>
+        <w:t>IMPLEMENTASI</w:t>
+      </w:r>
       <w:bookmarkEnd w:id="101"/>
     </w:p>
     <w:p>
       <w:pPr>
-        <w:pStyle w:val="NoSpacing"/>
-      </w:pPr>
-      <w:bookmarkStart w:id="102" w:name="_Toc352105221"/>
-      <w:r>
-        <w:rPr>
-          <w:caps w:val="0"/>
-        </w:rPr>
-        <w:t>IMPLEMENTASI</w:t>
+        <w:pStyle w:val="Heading2"/>
+      </w:pPr>
+      <w:bookmarkStart w:id="102" w:name="_Toc352105222"/>
+      <w:r>
+        <w:t>Kesimpulan</w:t>
       </w:r>
       <w:bookmarkEnd w:id="102"/>
     </w:p>
     <w:p>
       <w:pPr>
+        <w:ind w:firstLine="567"/>
+      </w:pPr>
+      <w:r>
+        <w:t>Tuliskan kesimpulan dari penelitian di sini. Tuliskan kesimpulan dari penelitian di sini.</w:t>
+      </w:r>
+      <w:r>
+        <w:t xml:space="preserve"> </w:t>
+      </w:r>
+      <w:r>
+        <w:t>Tuliskan kesimpulan dari penelitian di sini.</w:t>
+      </w:r>
+      <w:r>
+        <w:t xml:space="preserve"> </w:t>
+      </w:r>
+      <w:r>
+        <w:t>Tuliskan kesimpulan dari penelitian di sini.</w:t>
+      </w:r>
+      <w:r>
+        <w:t xml:space="preserve"> Tuliskan kesimpulan dari penelitian di sini. Tuliskan kesimpulan dari penelitian di sini.</w:t>
+      </w:r>
+      <w:r>
+        <w:t xml:space="preserve"> </w:t>
+      </w:r>
+      <w:r>
+        <w:t>Tuliskan kesimpulan dari penelitian di sini.</w:t>
+      </w:r>
+      <w:r>
+        <w:t xml:space="preserve"> </w:t>
+      </w:r>
+      <w:r>
+        <w:t>Tuliskan kesimpulan dari penelitian di sini.</w:t>
+      </w:r>
+      <w:r>
+        <w:t xml:space="preserve"> </w:t>
+      </w:r>
+      <w:r>
+        <w:t>Tuliskan kesimpulan dari penelitian di sini. Tuliskan kesimpulan dari penelitian di sini.</w:t>
+      </w:r>
+      <w:r>
+        <w:t xml:space="preserve"> </w:t>
+      </w:r>
+      <w:r>
+        <w:t>Tuliskan kesimpulan dari penelitian di sini.</w:t>
+      </w:r>
+      <w:r>
+        <w:t xml:space="preserve"> </w:t>
+      </w:r>
+      <w:r>
+        <w:t>Tuliskan kesimpulan dari penelitian di sini.</w:t>
+      </w:r>
+      <w:r>
+        <w:t xml:space="preserve"> </w:t>
+      </w:r>
+      <w:r>
+        <w:t>Tuliskan kesimpulan dari penelitian di sini. Tuliskan kesimpulan dari penelitian di sini.</w:t>
+      </w:r>
+      <w:r>
+        <w:t xml:space="preserve"> </w:t>
+      </w:r>
+      <w:r>
+        <w:t>Tuliskan kesimpulan dari penelitian di sini.</w:t>
+      </w:r>
+      <w:r>
+        <w:t xml:space="preserve"> </w:t>
+      </w:r>
+      <w:r>
+        <w:t>Tuliskan kesimpulan dari penelitian di sini.</w:t>
+      </w:r>
+      <w:r>
+        <w:t xml:space="preserve"> </w:t>
+      </w:r>
+      <w:r>
+        <w:t>Tuliskan kesimpulan dari penelitian di sini. Tuliskan kesimpulan dari penelitian di sini.</w:t>
+      </w:r>
+      <w:r>
+        <w:t xml:space="preserve"> </w:t>
+      </w:r>
+      <w:r>
+        <w:t>Tuliskan kesimpulan dari penelitian di sini.</w:t>
+      </w:r>
+      <w:r>
+        <w:t xml:space="preserve"> </w:t>
+      </w:r>
+      <w:r>
+        <w:t>Tuliskan kesimpulan dari penelitian di sini.</w:t>
+      </w:r>
+      <w:r>
+        <w:t xml:space="preserve"> </w:t>
+      </w:r>
+      <w:r>
+        <w:t>Tuliskan kesimpulan dari penelitian di sini. Tuliskan kesimpulan dari penelitian di sini.</w:t>
+      </w:r>
+      <w:r>
+        <w:t xml:space="preserve"> </w:t>
+      </w:r>
+      <w:r>
+        <w:t>Tuliskan kesimpulan dari penelitian di sini.</w:t>
+      </w:r>
+      <w:r>
+        <w:t xml:space="preserve"> </w:t>
+      </w:r>
+      <w:r>
+        <w:t>Tuliskan kesimpulan dari penelitian di sini.</w:t>
+      </w:r>
+      <w:r>
+        <w:t xml:space="preserve"> </w:t>
+      </w:r>
+      <w:r>
+        <w:t>Tuliskan kesimpulan dari penelitian di sini. Tuliskan kesimpulan dari penelitian di sini.</w:t>
+      </w:r>
+      <w:r>
+        <w:t xml:space="preserve"> </w:t>
+      </w:r>
+      <w:r>
+        <w:t>Tuliskan kesimpulan dari penelitian di sini.</w:t>
+      </w:r>
+      <w:r>
+        <w:t xml:space="preserve"> </w:t>
+      </w:r>
+      <w:r>
+        <w:t>Tuliskan kesimpulan dari penelitian di sini.</w:t>
+      </w:r>
+      <w:r>
+        <w:t xml:space="preserve"> </w:t>
+      </w:r>
+      <w:r>
+        <w:t>Tuliskan kesimpulan dari penelitian di sini. Tuliskan kesimpulan dari penelitian di sini.</w:t>
+      </w:r>
+      <w:r>
+        <w:t xml:space="preserve"> </w:t>
+      </w:r>
+      <w:r>
+        <w:t>Tuliskan kesimpulan dari penelitian di sini.</w:t>
+      </w:r>
+      <w:r>
+        <w:t xml:space="preserve"> </w:t>
+      </w:r>
+      <w:r>
+        <w:t>Tuliskan kesimpulan dari penelitian di sini.</w:t>
+      </w:r>
+      <w:r>
+        <w:t xml:space="preserve"> </w:t>
+      </w:r>
+      <w:r>
+        <w:t>Tuliskan kesimpulan dari penelitian di sini. Tuliskan kesimpulan dari penelitian di sini.</w:t>
+      </w:r>
+      <w:r>
+        <w:t xml:space="preserve"> </w:t>
+      </w:r>
+      <w:r>
+        <w:t>Tuliskan kesimpulan dari penelitian di sini.</w:t>
+      </w:r>
+      <w:r>
+        <w:t xml:space="preserve"> </w:t>
+      </w:r>
+      <w:r>
+        <w:t>Tuliskan kesimpulan dari penelitian di sini.</w:t>
+      </w:r>
+      <w:r>
+        <w:t xml:space="preserve"> </w:t>
+      </w:r>
+      <w:r>
+        <w:t>Tuliskan kesimpulan dari penelitian di sini. Tuliskan kesimpulan dari penelitian di sini.</w:t>
+      </w:r>
+      <w:r>
+        <w:t xml:space="preserve"> </w:t>
+      </w:r>
+      <w:r>
+        <w:t>Tuliskan kesimpulan dari penelitian di sini.</w:t>
+      </w:r>
+      <w:r>
+        <w:t xml:space="preserve"> </w:t>
+      </w:r>
+      <w:r>
+        <w:t>Tuliskan kesimpulan dari penelitian di sini.</w:t>
+      </w:r>
+    </w:p>
+    <w:p>
+      <w:pPr>
         <w:pStyle w:val="Heading2"/>
       </w:pPr>
-      <w:bookmarkStart w:id="103" w:name="_Toc352105222"/>
-      <w:r>
-        <w:t>Kesimpulan</w:t>
-      </w:r>
-      <w:bookmarkEnd w:id="103"/>
-    </w:p>
-    <w:p>
-      <w:pPr>
-        <w:ind w:firstLine="567"/>
-      </w:pPr>
-      <w:r>
-        <w:t>Tuliskan kesimpulan dari penelitian di sini. Tuliskan kesimpulan dari penelitian di sini.</w:t>
-      </w:r>
-      <w:r>
-        <w:t xml:space="preserve"> </w:t>
-      </w:r>
-      <w:r>
-        <w:t>Tuliskan kesimpulan dari penelitian di sini.</w:t>
-      </w:r>
-      <w:r>
-        <w:t xml:space="preserve"> </w:t>
-      </w:r>
-      <w:r>
-        <w:t>Tuliskan kesimpulan dari penelitian di sini.</w:t>
-      </w:r>
-      <w:r>
-        <w:t xml:space="preserve"> Tuliskan kesimpulan dari penelitian di sini. Tuliskan kesimpulan dari penelitian di sini.</w:t>
-      </w:r>
-      <w:r>
-        <w:t xml:space="preserve"> </w:t>
-      </w:r>
-      <w:r>
-        <w:t>Tuliskan kesimpulan dari penelitian di sini.</w:t>
-      </w:r>
-      <w:r>
-        <w:t xml:space="preserve"> </w:t>
-      </w:r>
-      <w:r>
-        <w:t>Tuliskan kesimpulan dari penelitian di sini.</w:t>
-      </w:r>
-      <w:r>
-        <w:t xml:space="preserve"> </w:t>
-      </w:r>
-      <w:r>
-        <w:t>Tuliskan kesimpulan dari penelitian di sini. Tuliskan kesimpulan dari penelitian di sini.</w:t>
-      </w:r>
-      <w:r>
-        <w:t xml:space="preserve"> </w:t>
-      </w:r>
-      <w:r>
-        <w:t>Tuliskan kesimpulan dari penelitian di sini.</w:t>
-      </w:r>
-      <w:r>
-        <w:t xml:space="preserve"> </w:t>
-      </w:r>
-      <w:r>
-        <w:t>Tuliskan kesimpulan dari penelitian di sini.</w:t>
-      </w:r>
-      <w:r>
-        <w:t xml:space="preserve"> </w:t>
-      </w:r>
-      <w:r>
-        <w:t>Tuliskan kesimpulan dari penelitian di sini. Tuliskan kesimpulan dari penelitian di sini.</w:t>
-      </w:r>
-      <w:r>
-        <w:t xml:space="preserve"> </w:t>
-      </w:r>
-      <w:r>
-        <w:t>Tuliskan kesimpulan dari penelitian di sini.</w:t>
-      </w:r>
-      <w:r>
-        <w:t xml:space="preserve"> </w:t>
-      </w:r>
-      <w:r>
-        <w:t>Tuliskan kesimpulan dari penelitian di sini.</w:t>
-      </w:r>
-      <w:r>
-        <w:t xml:space="preserve"> </w:t>
-      </w:r>
-      <w:r>
-        <w:t>Tuliskan kesimpulan dari penelitian di sini. Tuliskan kesimpulan dari penelitian di sini.</w:t>
-      </w:r>
-      <w:r>
-        <w:t xml:space="preserve"> </w:t>
-      </w:r>
-      <w:r>
-        <w:t>Tuliskan kesimpulan dari penelitian di sini.</w:t>
-      </w:r>
-      <w:r>
-        <w:t xml:space="preserve"> </w:t>
-      </w:r>
-      <w:r>
-        <w:t>Tuliskan kesimpulan dari penelitian di sini.</w:t>
-      </w:r>
-      <w:r>
-        <w:t xml:space="preserve"> </w:t>
-      </w:r>
-      <w:r>
-        <w:t>Tuliskan kesimpulan dari penelitian di sini. Tuliskan kesimpulan dari penelitian di sini.</w:t>
-      </w:r>
-      <w:r>
-        <w:t xml:space="preserve"> </w:t>
-      </w:r>
-      <w:r>
-        <w:t>Tuliskan kesimpulan dari penelitian di sini.</w:t>
-      </w:r>
-      <w:r>
-        <w:t xml:space="preserve"> </w:t>
-      </w:r>
-      <w:r>
-        <w:t>Tuliskan kesimpulan dari penelitian di sini.</w:t>
-      </w:r>
-      <w:r>
-        <w:t xml:space="preserve"> </w:t>
-      </w:r>
-      <w:r>
-        <w:t>Tuliskan kesimpulan dari penelitian di sini. Tuliskan kesimpulan dari penelitian di sini.</w:t>
-      </w:r>
-      <w:r>
-        <w:t xml:space="preserve"> </w:t>
-      </w:r>
-      <w:r>
-        <w:t>Tuliskan kesimpulan dari penelitian di sini.</w:t>
-      </w:r>
-      <w:r>
-        <w:t xml:space="preserve"> </w:t>
-      </w:r>
-      <w:r>
-        <w:t>Tuliskan kesimpulan dari penelitian di sini.</w:t>
-      </w:r>
-      <w:r>
-        <w:t xml:space="preserve"> </w:t>
-      </w:r>
-      <w:r>
-        <w:t>Tuliskan kesimpulan dari penelitian di sini. Tuliskan kesimpulan dari penelitian di sini.</w:t>
-      </w:r>
-      <w:r>
-        <w:t xml:space="preserve"> </w:t>
-      </w:r>
-      <w:r>
-        <w:t>Tuliskan kesimpulan dari penelitian di sini.</w:t>
-      </w:r>
-      <w:r>
-        <w:t xml:space="preserve"> </w:t>
-      </w:r>
-      <w:r>
-        <w:t>Tuliskan kesimpulan dari penelitian di sini.</w:t>
-      </w:r>
-      <w:r>
-        <w:t xml:space="preserve"> </w:t>
-      </w:r>
-      <w:r>
-        <w:t>Tuliskan kesimpulan dari penelitian di sini. Tuliskan kesimpulan dari penelitian di sini.</w:t>
-      </w:r>
-      <w:r>
-        <w:t xml:space="preserve"> </w:t>
-      </w:r>
-      <w:r>
-        <w:t>Tuliskan kesimpulan dari penelitian di sini.</w:t>
-      </w:r>
-      <w:r>
-        <w:t xml:space="preserve"> </w:t>
-      </w:r>
-      <w:r>
-        <w:t>Tuliskan kesimpulan dari penelitian di sini.</w:t>
-      </w:r>
-      <w:r>
-        <w:t xml:space="preserve"> </w:t>
-      </w:r>
-      <w:r>
-        <w:t>Tuliskan kesimpulan dari penelitian di sini. Tuliskan kesimpulan dari penelitian di sini.</w:t>
-      </w:r>
-      <w:r>
-        <w:t xml:space="preserve"> </w:t>
-      </w:r>
-      <w:r>
-        <w:t>Tuliskan kesimpulan dari penelitian di sini.</w:t>
-      </w:r>
-      <w:r>
-        <w:t xml:space="preserve"> </w:t>
-      </w:r>
-      <w:r>
-        <w:t>Tuliskan kesimpulan dari penelitian di sini.</w:t>
-      </w:r>
-    </w:p>
-    <w:p>
-      <w:pPr>
-        <w:pStyle w:val="Heading2"/>
-      </w:pPr>
-      <w:bookmarkStart w:id="104" w:name="_Toc352105223"/>
+      <w:bookmarkStart w:id="103" w:name="_Toc352105223"/>
       <w:r>
         <w:lastRenderedPageBreak/>
         <w:t>Saran</w:t>
       </w:r>
-      <w:bookmarkEnd w:id="104"/>
+      <w:bookmarkEnd w:id="103"/>
     </w:p>
     <w:p>
       <w:pPr>
@@ -9786,18 +9861,18 @@
         <w:lastRenderedPageBreak/>
         <w:t xml:space="preserve"> </w:t>
       </w:r>
-      <w:bookmarkStart w:id="105" w:name="_Toc352105224"/>
+      <w:bookmarkStart w:id="104" w:name="_Toc352105224"/>
+      <w:bookmarkEnd w:id="104"/>
+    </w:p>
+    <w:p>
+      <w:pPr>
+        <w:pStyle w:val="NoSpacing"/>
+      </w:pPr>
+      <w:bookmarkStart w:id="105" w:name="_Toc352105225"/>
+      <w:r>
+        <w:t>HASIL PENELITIAN DAN PEMBAHASAN</w:t>
+      </w:r>
       <w:bookmarkEnd w:id="105"/>
-    </w:p>
-    <w:p>
-      <w:pPr>
-        <w:pStyle w:val="NoSpacing"/>
-      </w:pPr>
-      <w:bookmarkStart w:id="106" w:name="_Toc352105225"/>
-      <w:r>
-        <w:t>HASIL PENELITIAN DAN PEMBAHASAN</w:t>
-      </w:r>
-      <w:bookmarkEnd w:id="106"/>
     </w:p>
     <w:p>
       <w:pPr>
@@ -9834,18 +9909,18 @@
         <w:lastRenderedPageBreak/>
         <w:t xml:space="preserve"> </w:t>
       </w:r>
-      <w:bookmarkStart w:id="107" w:name="_Toc352105226"/>
+      <w:bookmarkStart w:id="106" w:name="_Toc352105226"/>
+      <w:bookmarkEnd w:id="106"/>
+    </w:p>
+    <w:p>
+      <w:pPr>
+        <w:pStyle w:val="NoSpacing"/>
+      </w:pPr>
+      <w:bookmarkStart w:id="107" w:name="_Toc352105227"/>
+      <w:r>
+        <w:t>KESIMPULAN DAN SARAN</w:t>
+      </w:r>
       <w:bookmarkEnd w:id="107"/>
-    </w:p>
-    <w:p>
-      <w:pPr>
-        <w:pStyle w:val="NoSpacing"/>
-      </w:pPr>
-      <w:bookmarkStart w:id="108" w:name="_Toc352105227"/>
-      <w:r>
-        <w:t>KESIMPULAN DAN SARAN</w:t>
-      </w:r>
-      <w:bookmarkEnd w:id="108"/>
     </w:p>
     <w:p>
       <w:pPr>
@@ -9863,12 +9938,12 @@
       <w:pPr>
         <w:pStyle w:val="NoSpacing"/>
       </w:pPr>
-      <w:bookmarkStart w:id="109" w:name="_Toc352105228"/>
+      <w:bookmarkStart w:id="108" w:name="_Toc352105228"/>
       <w:r>
         <w:lastRenderedPageBreak/>
         <w:t>DAFTAR PUSTAKA</w:t>
       </w:r>
-      <w:bookmarkEnd w:id="109"/>
+      <w:bookmarkEnd w:id="108"/>
     </w:p>
     <w:p>
       <w:pPr>
@@ -10291,7 +10366,7 @@
         <w:rPr>
           <w:noProof/>
         </w:rPr>
-        <w:t>10</w:t>
+        <w:t>9</w:t>
       </w:r>
     </w:fldSimple>
   </w:p>

</xml_diff>

<commit_message>
tambah visio Signed-off-by: Jan Kristanto <jan@ontelstudio.com>
</commit_message>
<xml_diff>
--- a/Laporan Thesis Jan.docx
+++ b/Laporan Thesis Jan.docx
@@ -170,7 +170,6 @@
           <w:color w:val="000000"/>
           <w:sz w:val="28"/>
           <w:szCs w:val="28"/>
-          <w:lang w:val="id-ID" w:eastAsia="id-ID"/>
         </w:rPr>
         <w:drawing>
           <wp:inline distT="0" distB="0" distL="0" distR="0">
@@ -4331,7 +4330,7 @@
             <w:noProof/>
             <w:webHidden/>
           </w:rPr>
-          <w:t>13</w:t>
+          <w:t>19</w:t>
         </w:r>
         <w:r>
           <w:rPr>
@@ -4415,7 +4414,7 @@
             <w:noProof/>
             <w:webHidden/>
           </w:rPr>
-          <w:t>13</w:t>
+          <w:t>19</w:t>
         </w:r>
         <w:r>
           <w:rPr>
@@ -4499,7 +4498,7 @@
             <w:noProof/>
             <w:webHidden/>
           </w:rPr>
-          <w:t>13</w:t>
+          <w:t>19</w:t>
         </w:r>
         <w:r>
           <w:rPr>
@@ -4583,7 +4582,7 @@
             <w:noProof/>
             <w:webHidden/>
           </w:rPr>
-          <w:t>13</w:t>
+          <w:t>19</w:t>
         </w:r>
         <w:r>
           <w:rPr>
@@ -4667,7 +4666,7 @@
             <w:noProof/>
             <w:webHidden/>
           </w:rPr>
-          <w:t>13</w:t>
+          <w:t>19</w:t>
         </w:r>
         <w:r>
           <w:rPr>
@@ -4751,7 +4750,7 @@
             <w:noProof/>
             <w:webHidden/>
           </w:rPr>
-          <w:t>13</w:t>
+          <w:t>20</w:t>
         </w:r>
         <w:r>
           <w:rPr>
@@ -4835,7 +4834,7 @@
             <w:noProof/>
             <w:webHidden/>
           </w:rPr>
-          <w:t>13</w:t>
+          <w:t>20</w:t>
         </w:r>
         <w:r>
           <w:rPr>
@@ -4896,7 +4895,7 @@
           <w:rPr>
             <w:webHidden/>
           </w:rPr>
-          <w:t>15</w:t>
+          <w:t>21</w:t>
         </w:r>
         <w:r>
           <w:rPr>
@@ -4956,7 +4955,7 @@
           <w:rPr>
             <w:webHidden/>
           </w:rPr>
-          <w:t>15</w:t>
+          <w:t>21</w:t>
         </w:r>
         <w:r>
           <w:rPr>
@@ -5039,7 +5038,7 @@
             <w:noProof/>
             <w:webHidden/>
           </w:rPr>
-          <w:t>15</w:t>
+          <w:t>21</w:t>
         </w:r>
         <w:r>
           <w:rPr>
@@ -5123,7 +5122,7 @@
             <w:noProof/>
             <w:webHidden/>
           </w:rPr>
-          <w:t>16</w:t>
+          <w:t>22</w:t>
         </w:r>
         <w:r>
           <w:rPr>
@@ -5184,7 +5183,7 @@
           <w:rPr>
             <w:webHidden/>
           </w:rPr>
-          <w:t>17</w:t>
+          <w:t>23</w:t>
         </w:r>
         <w:r>
           <w:rPr>
@@ -5244,7 +5243,7 @@
           <w:rPr>
             <w:webHidden/>
           </w:rPr>
-          <w:t>17</w:t>
+          <w:t>23</w:t>
         </w:r>
         <w:r>
           <w:rPr>
@@ -5304,7 +5303,7 @@
           <w:rPr>
             <w:webHidden/>
           </w:rPr>
-          <w:t>18</w:t>
+          <w:t>24</w:t>
         </w:r>
         <w:r>
           <w:rPr>
@@ -5364,7 +5363,7 @@
           <w:rPr>
             <w:webHidden/>
           </w:rPr>
-          <w:t>18</w:t>
+          <w:t>24</w:t>
         </w:r>
         <w:r>
           <w:rPr>
@@ -5424,7 +5423,7 @@
           <w:rPr>
             <w:webHidden/>
           </w:rPr>
-          <w:t>19</w:t>
+          <w:t>25</w:t>
         </w:r>
         <w:r>
           <w:rPr>
@@ -5516,13 +5515,13 @@
         </w:rPr>
         <w:br w:type="page"/>
       </w:r>
-      <w:bookmarkStart w:id="4" w:name="_Toc200487982"/>
-      <w:bookmarkStart w:id="5" w:name="_Toc352620919"/>
+      <w:bookmarkStart w:id="4" w:name="_Toc352620919"/>
+      <w:bookmarkStart w:id="5" w:name="_Toc200487982"/>
       <w:r>
         <w:lastRenderedPageBreak/>
         <w:t>DAFTAR TABEL</w:t>
       </w:r>
-      <w:bookmarkEnd w:id="5"/>
+      <w:bookmarkEnd w:id="4"/>
     </w:p>
     <w:p>
       <w:pPr>
@@ -5531,7 +5530,6 @@
           <w:rFonts w:asciiTheme="minorHAnsi" w:eastAsiaTheme="minorEastAsia" w:hAnsiTheme="minorHAnsi" w:cstheme="minorBidi"/>
           <w:noProof/>
           <w:sz w:val="22"/>
-          <w:lang w:val="id-ID" w:eastAsia="id-ID"/>
         </w:rPr>
       </w:pPr>
       <w:r>
@@ -5543,7 +5541,7 @@
       <w:r>
         <w:fldChar w:fldCharType="separate"/>
       </w:r>
-      <w:hyperlink w:anchor="_Toc352620970" w:history="1">
+      <w:hyperlink w:anchor="_Toc352992009" w:history="1">
         <w:r>
           <w:rPr>
             <w:rStyle w:val="Hyperlink"/>
@@ -5570,7 +5568,7 @@
             <w:noProof/>
             <w:webHidden/>
           </w:rPr>
-          <w:instrText xml:space="preserve"> PAGEREF _Toc352620970 \h </w:instrText>
+          <w:instrText xml:space="preserve"> PAGEREF _Toc352992009 \h </w:instrText>
         </w:r>
         <w:r>
           <w:rPr>
@@ -5608,10 +5606,9 @@
           <w:rFonts w:asciiTheme="minorHAnsi" w:eastAsiaTheme="minorEastAsia" w:hAnsiTheme="minorHAnsi" w:cstheme="minorBidi"/>
           <w:noProof/>
           <w:sz w:val="22"/>
-          <w:lang w:val="id-ID" w:eastAsia="id-ID"/>
-        </w:rPr>
-      </w:pPr>
-      <w:hyperlink w:anchor="_Toc352620971" w:history="1">
+        </w:rPr>
+      </w:pPr>
+      <w:hyperlink w:anchor="_Toc352992010" w:history="1">
         <w:r>
           <w:rPr>
             <w:rStyle w:val="Hyperlink"/>
@@ -5638,7 +5635,7 @@
             <w:noProof/>
             <w:webHidden/>
           </w:rPr>
-          <w:instrText xml:space="preserve"> PAGEREF _Toc352620971 \h </w:instrText>
+          <w:instrText xml:space="preserve"> PAGEREF _Toc352992010 \h </w:instrText>
         </w:r>
         <w:r>
           <w:rPr>
@@ -5729,7 +5726,7 @@
         <w:lastRenderedPageBreak/>
         <w:t>DAFTAR GAMBAR</w:t>
       </w:r>
-      <w:bookmarkEnd w:id="4"/>
+      <w:bookmarkEnd w:id="5"/>
       <w:bookmarkEnd w:id="6"/>
     </w:p>
     <w:p>
@@ -6137,18 +6134,20 @@
       <w:pPr>
         <w:pStyle w:val="Heading1"/>
       </w:pPr>
-      <w:bookmarkStart w:id="10" w:name="_Toc200487863"/>
-      <w:bookmarkStart w:id="11" w:name="_Toc200487984"/>
-      <w:bookmarkStart w:id="12" w:name="_Toc200482147"/>
-      <w:bookmarkStart w:id="13" w:name="_Toc200487862"/>
-      <w:bookmarkStart w:id="14" w:name="_Toc200487983"/>
-      <w:bookmarkStart w:id="15" w:name="_Toc200857294"/>
-      <w:bookmarkStart w:id="16" w:name="_Toc200857600"/>
-      <w:bookmarkStart w:id="17" w:name="_Toc224648292"/>
-      <w:bookmarkStart w:id="18" w:name="_Toc225434056"/>
-      <w:bookmarkStart w:id="19" w:name="_Toc225597482"/>
-      <w:bookmarkStart w:id="20" w:name="_Toc225600321"/>
+      <w:bookmarkStart w:id="10" w:name="_Toc200482147"/>
+      <w:bookmarkStart w:id="11" w:name="_Toc200487862"/>
+      <w:bookmarkStart w:id="12" w:name="_Toc200487983"/>
+      <w:bookmarkStart w:id="13" w:name="_Toc200857294"/>
+      <w:bookmarkStart w:id="14" w:name="_Toc200857600"/>
+      <w:bookmarkStart w:id="15" w:name="_Toc224648292"/>
+      <w:bookmarkStart w:id="16" w:name="_Toc225434056"/>
+      <w:bookmarkStart w:id="17" w:name="_Toc225597482"/>
+      <w:bookmarkStart w:id="18" w:name="_Toc225600321"/>
+      <w:bookmarkStart w:id="19" w:name="_Toc200487863"/>
+      <w:bookmarkStart w:id="20" w:name="_Toc200487984"/>
       <w:bookmarkEnd w:id="9"/>
+      <w:bookmarkEnd w:id="10"/>
+      <w:bookmarkEnd w:id="11"/>
       <w:bookmarkEnd w:id="12"/>
       <w:bookmarkEnd w:id="13"/>
       <w:bookmarkEnd w:id="14"/>
@@ -6156,8 +6155,6 @@
       <w:bookmarkEnd w:id="16"/>
       <w:bookmarkEnd w:id="17"/>
       <w:bookmarkEnd w:id="18"/>
-      <w:bookmarkEnd w:id="19"/>
-      <w:bookmarkEnd w:id="20"/>
       <w:r>
         <w:rPr>
           <w:caps w:val="0"/>
@@ -6185,8 +6182,8 @@
         </w:rPr>
         <w:t>PENDAHULUAN</w:t>
       </w:r>
-      <w:bookmarkEnd w:id="10"/>
-      <w:bookmarkEnd w:id="11"/>
+      <w:bookmarkEnd w:id="19"/>
+      <w:bookmarkEnd w:id="20"/>
       <w:bookmarkEnd w:id="22"/>
     </w:p>
     <w:p>
@@ -8238,13 +8235,13 @@
       <w:pPr>
         <w:pStyle w:val="Heading2"/>
       </w:pPr>
-      <w:bookmarkStart w:id="40" w:name="_Toc200487871"/>
-      <w:bookmarkStart w:id="41" w:name="_Toc200487992"/>
-      <w:bookmarkStart w:id="42" w:name="_Toc352620934"/>
+      <w:bookmarkStart w:id="40" w:name="_Toc352620934"/>
+      <w:bookmarkStart w:id="41" w:name="_Toc200487871"/>
+      <w:bookmarkStart w:id="42" w:name="_Toc200487992"/>
       <w:r>
         <w:t>Kajian Pustaka</w:t>
       </w:r>
-      <w:bookmarkEnd w:id="42"/>
+      <w:bookmarkEnd w:id="40"/>
     </w:p>
     <w:p>
       <w:pPr>
@@ -8378,7 +8375,6 @@
       <w:r>
         <w:rPr>
           <w:noProof/>
-          <w:lang w:val="id-ID" w:eastAsia="id-ID"/>
         </w:rPr>
         <w:drawing>
           <wp:inline distT="0" distB="0" distL="0" distR="0">
@@ -8470,18 +8466,18 @@
       <w:pPr>
         <w:pStyle w:val="Heading2"/>
       </w:pPr>
-      <w:bookmarkStart w:id="49" w:name="_Toc200487877"/>
-      <w:bookmarkStart w:id="50" w:name="_Toc200487998"/>
-      <w:bookmarkStart w:id="51" w:name="_Toc352620937"/>
-      <w:bookmarkEnd w:id="40"/>
+      <w:bookmarkStart w:id="49" w:name="_Toc352620937"/>
+      <w:bookmarkStart w:id="50" w:name="_Toc200487877"/>
+      <w:bookmarkStart w:id="51" w:name="_Toc200487998"/>
       <w:bookmarkEnd w:id="41"/>
+      <w:bookmarkEnd w:id="42"/>
       <w:r>
         <w:t>Kerangka Pemikiran</w:t>
       </w:r>
-      <w:bookmarkEnd w:id="51"/>
-    </w:p>
-    <w:bookmarkEnd w:id="49"/>
+      <w:bookmarkEnd w:id="49"/>
+    </w:p>
     <w:bookmarkEnd w:id="50"/>
+    <w:bookmarkEnd w:id="51"/>
     <w:p>
       <w:pPr>
         <w:spacing w:after="0"/>
@@ -8565,7 +8561,7 @@
       <w:pPr>
         <w:pStyle w:val="Caption"/>
       </w:pPr>
-      <w:bookmarkStart w:id="53" w:name="_Toc352620970"/>
+      <w:bookmarkStart w:id="53" w:name="_Toc352992009"/>
       <w:r>
         <w:t xml:space="preserve">Tabel </w:t>
       </w:r>
@@ -8857,7 +8853,7 @@
       <w:pPr>
         <w:pStyle w:val="Caption"/>
       </w:pPr>
-      <w:bookmarkStart w:id="60" w:name="_Toc352620971"/>
+      <w:bookmarkStart w:id="60" w:name="_Toc352992010"/>
       <w:r>
         <w:t xml:space="preserve">Tabel </w:t>
       </w:r>
@@ -10035,7 +10031,6 @@
       <w:r>
         <w:rPr>
           <w:noProof/>
-          <w:lang w:val="id-ID" w:eastAsia="id-ID"/>
         </w:rPr>
         <w:drawing>
           <wp:inline distT="0" distB="0" distL="0" distR="0">
@@ -10838,33 +10833,1414 @@
     <w:p>
       <w:pPr>
         <w:ind w:firstLine="567"/>
+      </w:pPr>
+      <w:r>
         <w:rPr>
           <w:lang w:val="id-ID"/>
         </w:rPr>
-      </w:pPr>
+        <w:t xml:space="preserve">Sistem Opinion Mining ini memiliki dua buah proses utama, yaitu pelatihan dan penentuan kelas sentimen pada data baru. </w:t>
+      </w:r>
       <w:r>
         <w:rPr>
           <w:lang w:val="id-ID"/>
         </w:rPr>
-        <w:t xml:space="preserve">Sistem Opinion Mining ini memiliki dua buah proses utama, yaitu pelatihan dan penentuan kelas sentimen pada data baru. </w:t>
-      </w:r>
-      <w:r>
-        <w:rPr>
-          <w:lang w:val="id-ID"/>
-        </w:rPr>
         <w:t xml:space="preserve">Pelatihan digunakan untuk mendapatkan model yang akan digunakan untuk menentuan kelas sentimen pada data baru. Proses-proses yang terjadi dalam sistem ini diperlihatkan pada gambar.  </w:t>
       </w:r>
     </w:p>
     <w:p>
       <w:pPr>
+        <w:ind w:firstLine="567"/>
+        <w:rPr>
+          <w:noProof/>
+        </w:rPr>
+      </w:pPr>
+      <w:r>
+        <w:t>Pada</w:t>
+      </w:r>
+      <w:r>
+        <w:t xml:space="preserve"> proses pelatihan dengan menggunakan masukan berupa corpus yang digunakan pada penelitian paulina yang telah dilakukan pelabelan dengen metode lexicon based. Langkah awal dari pelabelan dengan menggunakan lexicon based </w:t>
+      </w:r>
+      <w:r>
+        <w:lastRenderedPageBreak/>
+        <w:t xml:space="preserve">adalah melakukan preprocessing terhadap data. Dalam preprocessing terdapat beberapa tahap, secara berurutan adalah membersihkan yang bukan termasuk karater UTF-8, </w:t>
+      </w:r>
+      <w:r>
+        <w:t xml:space="preserve">merubah semua karakter menjadi huruf kecil, </w:t>
+      </w:r>
+      <w:r>
+        <w:t xml:space="preserve">menghapus simbol-simbol, memproses angka-angka, </w:t>
+      </w:r>
+      <w:r>
+        <w:t xml:space="preserve">menghapus perulangan karakter, </w:t>
+      </w:r>
+      <w:r>
+        <w:t xml:space="preserve">melakukan penggantian terhadap kata tidak baku, melakukan spelling correction. </w:t>
+      </w:r>
+    </w:p>
+    <w:p>
+      <w:pPr>
+        <w:ind w:firstLine="567"/>
+        <w:jc w:val="left"/>
+      </w:pPr>
+      <w:r>
+        <w:rPr>
+          <w:noProof/>
+        </w:rPr>
+        <w:drawing>
+          <wp:inline distT="0" distB="0" distL="0" distR="0">
+            <wp:extent cx="4798785" cy="4953000"/>
+            <wp:effectExtent l="19050" t="0" r="1815" b="0"/>
+            <wp:docPr id="5" name="Picture 3"/>
+            <wp:cNvGraphicFramePr>
+              <a:graphicFrameLocks xmlns:a="http://schemas.openxmlformats.org/drawingml/2006/main" noChangeAspect="1"/>
+            </wp:cNvGraphicFramePr>
+            <a:graphic xmlns:a="http://schemas.openxmlformats.org/drawingml/2006/main">
+              <a:graphicData uri="http://schemas.openxmlformats.org/drawingml/2006/picture">
+                <pic:pic xmlns:pic="http://schemas.openxmlformats.org/drawingml/2006/picture">
+                  <pic:nvPicPr>
+                    <pic:cNvPr id="0" name="Picture 3"/>
+                    <pic:cNvPicPr>
+                      <a:picLocks noChangeAspect="1" noChangeArrowheads="1"/>
+                    </pic:cNvPicPr>
+                  </pic:nvPicPr>
+                  <pic:blipFill>
+                    <a:blip r:embed="rId14"/>
+                    <a:srcRect/>
+                    <a:stretch>
+                      <a:fillRect/>
+                    </a:stretch>
+                  </pic:blipFill>
+                  <pic:spPr bwMode="auto">
+                    <a:xfrm>
+                      <a:off x="0" y="0"/>
+                      <a:ext cx="4804512" cy="4958911"/>
+                    </a:xfrm>
+                    <a:prstGeom prst="rect">
+                      <a:avLst/>
+                    </a:prstGeom>
+                    <a:ln>
+                      <a:noFill/>
+                    </a:ln>
+                    <a:effectLst>
+                      <a:softEdge rad="112500"/>
+                    </a:effectLst>
+                  </pic:spPr>
+                </pic:pic>
+              </a:graphicData>
+            </a:graphic>
+          </wp:inline>
+        </w:drawing>
+      </w:r>
+    </w:p>
+    <w:p>
+      <w:pPr>
+        <w:ind w:firstLine="567"/>
+      </w:pPr>
+      <w:r>
+        <w:t>Setelah selesai tahap preprocessing, selanjut akan masuk dalam tahan penentuan label. Dalam tahap ini juga terdapat beberapa proses diantaranya Postagging, mengalasis tweet dengan rules yang sudah ada, mengecek negasi. Sampai disini</w:t>
+      </w:r>
+      <w:r>
+        <w:t xml:space="preserve"> telah dihasil corpus yang labelnya ditentukan dengan menggunakan lexicon based dan siap digunakan untuk proses training. </w:t>
+      </w:r>
+    </w:p>
+    <w:p>
+      <w:pPr>
+        <w:ind w:firstLine="567"/>
+      </w:pPr>
+      <w:r>
+        <w:lastRenderedPageBreak/>
+        <w:t xml:space="preserve">Proses berikutnya adalah proses inti pelatihan, dalam penelitian ini terdapat 25000 data pelatihan yang terdiri dari data 12500 data berlabel positif dan 12500 data berlabel negatif. Proses pelatihan ini nantinya akan menghasilkan svm model. Yaitu sebuah model yang nantinya digunakan untuk menentukan sentiment dengan metode SVM. </w:t>
+      </w:r>
+    </w:p>
+    <w:p>
+      <w:pPr>
+        <w:ind w:firstLine="567"/>
+      </w:pPr>
+      <w:r>
+        <w:t xml:space="preserve">Proses utama yang kedua adalah penentuan label tweet baru dengan metode SVM. </w:t>
+      </w:r>
+      <w:r>
+        <w:t xml:space="preserve">Langkah pertama pada proses utama ini adalah sistem akan mencari tweet yang berhubungan dengan kata kunci yang diinginkan. Selanjutnya akan masuk dalam tahap preprocessing yang telah dijelaskan sebelumnya. Kemudian dilakukan pengecekan indikasi keberadaan sentimen pada tweet yang telah dipreprocessing. Selanjutnya untuk tweet yang terindikasi memiliki sentimen, sentimennya akan ditentukan </w:t>
+      </w:r>
+      <w:r>
+        <w:t xml:space="preserve">dengan metode SVM. </w:t>
+      </w:r>
+      <w:r>
+        <w:t xml:space="preserve"> </w:t>
+      </w:r>
+      <w:r>
+        <w:t xml:space="preserve"> </w:t>
+      </w:r>
+    </w:p>
+    <w:p>
+      <w:pPr>
+        <w:pStyle w:val="Heading2"/>
+      </w:pPr>
+      <w:r>
+        <w:t>Analisis Data</w:t>
+      </w:r>
+    </w:p>
+    <w:p>
+      <w:pPr>
+        <w:ind w:firstLine="567"/>
+      </w:pPr>
+      <w:r>
+        <w:t xml:space="preserve">Data yang dibutuhkan pada penelitian ini terdiri atas dua jenis data, yaitu data yang digunakan untuk pelatihan dan data pengujian pemberian label. </w:t>
+      </w:r>
+      <w:r>
+        <w:t xml:space="preserve">Data yang digunakan untuk pelatihan berupa dokumen tweet berbahasa indonesia yang diberi label dengan metode lexicon based. </w:t>
+      </w:r>
+      <w:r>
+        <w:t>Dokumen ini diambil dari penelitian paulina yang jumlah 81500 tweet. Namun setelah diproses menggunakan lexicon based data yang digunakan untuk pelatihan hanya 25000.</w:t>
+      </w:r>
+      <w:r>
+        <w:t xml:space="preserve"> </w:t>
+      </w:r>
+    </w:p>
+    <w:p>
+      <w:pPr>
+        <w:ind w:firstLine="567"/>
+      </w:pPr>
+      <w:r>
+        <w:t xml:space="preserve">Berbeda dengan data yang digunakan untuk pelatihan , data yang digunakan pada proses pelabelan menggunakan tweet yang belum memiliki label. Dokumen tweet tersebut didapatkan dengan memanfaatkan API twitter yang dapat mencari tweets yang ada pada twitter dengan parameter tertentu. </w:t>
+      </w:r>
+      <w:r>
+        <w:t xml:space="preserve"> </w:t>
+      </w:r>
+    </w:p>
+    <w:p>
+      <w:pPr>
+        <w:pStyle w:val="Heading2"/>
+      </w:pPr>
+      <w:r>
+        <w:t xml:space="preserve">Preprocessing </w:t>
+      </w:r>
+    </w:p>
+    <w:p>
+      <w:pPr>
+        <w:ind w:firstLine="567"/>
+      </w:pPr>
+      <w:r>
+        <w:t xml:space="preserve">Preprocessing sangat menentukan dalam proses pelabelan secara lexicon based. </w:t>
+      </w:r>
+      <w:r>
+        <w:t xml:space="preserve">Dimana pelabelan lexicon based nantinya akan menentukan proses </w:t>
+      </w:r>
+      <w:r>
+        <w:lastRenderedPageBreak/>
+        <w:t xml:space="preserve">pelabelan yang dilakukan dengan metode SVM. Preprocessing juga digunakan dalam kedua proses utama, baik proses pelatihan maupun proses penentuan label dengan SVM. Jadi preprocessing ini cukup penting peranannya dalam penelitian ini. </w:t>
+      </w:r>
+    </w:p>
+    <w:p>
+      <w:pPr>
+        <w:ind w:firstLine="567"/>
+      </w:pPr>
+      <w:r>
+        <w:t xml:space="preserve">Tahap preprocessing sendiri terdiri atas beberapa proses yang akan dibahas satu per satu secara lebih mendetail. Proses-proses tersebut diantaranya adalah </w:t>
+      </w:r>
+      <w:r>
+        <w:t xml:space="preserve">pembersihkan karater </w:t>
+      </w:r>
+      <w:r>
+        <w:t xml:space="preserve">yang bukan termasuk </w:t>
+      </w:r>
+      <w:r>
+        <w:t>UTF-8</w:t>
+      </w:r>
+      <w:r>
+        <w:t xml:space="preserve"> (clear invalid UTF8)</w:t>
+      </w:r>
+      <w:r>
+        <w:t xml:space="preserve">, </w:t>
+      </w:r>
+      <w:r>
+        <w:t xml:space="preserve">merubah ke huruf kecil (casefolding), </w:t>
+      </w:r>
+      <w:r>
+        <w:t>menghapus simbol-simbol</w:t>
+      </w:r>
+      <w:r>
+        <w:t>(remove symbol)</w:t>
+      </w:r>
+      <w:r>
+        <w:t>, memproses angka-angka</w:t>
+      </w:r>
+      <w:r>
+        <w:t>(processing numbers)</w:t>
+      </w:r>
+      <w:r>
+        <w:t>,</w:t>
+      </w:r>
+      <w:r>
+        <w:t xml:space="preserve"> menghapus perulangan karakter (remove repeat),</w:t>
+      </w:r>
+      <w:r>
+        <w:t xml:space="preserve"> melakukan penggantian terhadap kata tidak baku</w:t>
+      </w:r>
+      <w:r>
+        <w:t>(replace slang)</w:t>
+      </w:r>
+      <w:r>
+        <w:t>, melakukan spelling correction</w:t>
+      </w:r>
+      <w:r>
+        <w:t>(spelling correction)</w:t>
+      </w:r>
+      <w:r>
+        <w:t>.</w:t>
+      </w:r>
+      <w:r>
+        <w:t xml:space="preserve"> </w:t>
+      </w:r>
+    </w:p>
+    <w:p>
+      <w:pPr>
         <w:pStyle w:val="Heading3"/>
       </w:pPr>
+      <w:r>
+        <w:t>Clear Invalid UTF</w:t>
+      </w:r>
+      <w:r>
+        <w:t>-</w:t>
+      </w:r>
+      <w:r>
+        <w:t>8</w:t>
+      </w:r>
+    </w:p>
+    <w:p>
+      <w:pPr>
+        <w:ind w:firstLine="720"/>
+      </w:pPr>
+      <w:r>
+        <w:t xml:space="preserve">Proses ini adalah bagian dari tahap preprocessing. </w:t>
+      </w:r>
+      <w:r>
+        <w:t xml:space="preserve">Pada intinya proses ini akan menghilakan karakter-karakter yang tidak termasuk dalam UTF-8. Secara teknik proses ini dilakukan dengan fitur pada bahasa pemrograman yang sudah disediakan. </w:t>
+      </w:r>
+    </w:p>
+    <w:p>
+      <w:pPr>
+        <w:pStyle w:val="Heading3"/>
+      </w:pPr>
+      <w:r>
+        <w:t xml:space="preserve">Casefolding </w:t>
+      </w:r>
+    </w:p>
+    <w:p>
+      <w:pPr>
+        <w:ind w:firstLine="720"/>
+      </w:pPr>
+      <w:r>
+        <w:t xml:space="preserve">Proses ini hanyalah merupan semua karakter yang ada pada tweet menjadi karakter dalam huruf kecil semua. Hal ini dilakukan karena tidak ada kaitan antara huruf kecil dan huruf besar terhadap sentimen, serta mempermudah proses-proses selanjutnya. </w:t>
+      </w:r>
+    </w:p>
+    <w:p>
+      <w:pPr>
+        <w:pStyle w:val="Heading3"/>
+      </w:pPr>
+      <w:r>
+        <w:t xml:space="preserve">Remove Symbol </w:t>
+      </w:r>
+    </w:p>
+    <w:p>
+      <w:pPr>
+        <w:ind w:firstLine="720"/>
+      </w:pPr>
+      <w:r>
+        <w:t xml:space="preserve">Proses ini adalah proses </w:t>
+      </w:r>
+      <w:r>
+        <w:t>selanjutnya</w:t>
+      </w:r>
+      <w:r>
+        <w:t xml:space="preserve"> dari tahap preprocessing. Pada proses ini tanda baca seperti titik(.) , koma(,), seru(!), tanya (?) dan lain sebagainya akan dihilangkan. Tanda/simbol ini dapat dihilangkan karena tidak banyak berpengaruh </w:t>
+      </w:r>
+      <w:r>
+        <w:lastRenderedPageBreak/>
+        <w:t xml:space="preserve">pada penentuan label. </w:t>
+      </w:r>
+      <w:r>
+        <w:t xml:space="preserve">Secara teknik ini akan dilakukan dengan bahasa pemrograman dengan mencari simbol-simbol kemudian menghapusnya. </w:t>
+      </w:r>
+    </w:p>
+    <w:p>
+      <w:pPr>
+        <w:pStyle w:val="Heading3"/>
+      </w:pPr>
+      <w:r>
+        <w:t>Processing Numbers</w:t>
+      </w:r>
+    </w:p>
+    <w:p>
+      <w:pPr>
+        <w:ind w:firstLine="720"/>
+      </w:pPr>
+      <w:r>
+        <w:t xml:space="preserve">Proses selanjuatnya dalam tahap preprocessing adalah pemrosesan terhadap angka-angka. </w:t>
+      </w:r>
+      <w:r>
+        <w:t xml:space="preserve">Kita tahu dalam sosial media, pengguna sering menggunakan angka-angka baik untuk menyingkat kata, atau untuk bergaya atau untuk menyebutkan nilai. </w:t>
+      </w:r>
+      <w:r>
+        <w:t xml:space="preserve">Angka-angka yang terdapat dalam sebuah kata akan di convert menurut tabel. </w:t>
+      </w:r>
+    </w:p>
+    <w:p>
+      <w:pPr>
+        <w:pStyle w:val="Caption"/>
+      </w:pPr>
+    </w:p>
+    <w:tbl>
+      <w:tblPr>
+        <w:tblStyle w:val="TableGrid"/>
+        <w:tblW w:w="0" w:type="auto"/>
+        <w:jc w:val="center"/>
+        <w:tblLook w:val="04A0"/>
+      </w:tblPr>
+      <w:tblGrid>
+        <w:gridCol w:w="1134"/>
+        <w:gridCol w:w="2835"/>
+      </w:tblGrid>
+      <w:tr>
+        <w:trPr>
+          <w:trHeight w:hRule="exact" w:val="454"/>
+          <w:jc w:val="center"/>
+        </w:trPr>
+        <w:tc>
+          <w:tcPr>
+            <w:tcW w:w="1134" w:type="dxa"/>
+          </w:tcPr>
+          <w:p>
+            <w:r>
+              <w:t>Angka</w:t>
+            </w:r>
+          </w:p>
+        </w:tc>
+        <w:tc>
+          <w:tcPr>
+            <w:tcW w:w="2835" w:type="dxa"/>
+          </w:tcPr>
+          <w:p>
+            <w:r>
+              <w:t>Konversi</w:t>
+            </w:r>
+          </w:p>
+        </w:tc>
+      </w:tr>
+      <w:tr>
+        <w:trPr>
+          <w:trHeight w:hRule="exact" w:val="454"/>
+          <w:jc w:val="center"/>
+        </w:trPr>
+        <w:tc>
+          <w:tcPr>
+            <w:tcW w:w="1134" w:type="dxa"/>
+          </w:tcPr>
+          <w:p>
+            <w:r>
+              <w:t>0</w:t>
+            </w:r>
+          </w:p>
+        </w:tc>
+        <w:tc>
+          <w:tcPr>
+            <w:tcW w:w="2835" w:type="dxa"/>
+          </w:tcPr>
+          <w:p>
+            <w:r>
+              <w:t>O</w:t>
+            </w:r>
+          </w:p>
+        </w:tc>
+      </w:tr>
+      <w:tr>
+        <w:trPr>
+          <w:trHeight w:hRule="exact" w:val="454"/>
+          <w:jc w:val="center"/>
+        </w:trPr>
+        <w:tc>
+          <w:tcPr>
+            <w:tcW w:w="1134" w:type="dxa"/>
+          </w:tcPr>
+          <w:p>
+            <w:r>
+              <w:t>1</w:t>
+            </w:r>
+          </w:p>
+        </w:tc>
+        <w:tc>
+          <w:tcPr>
+            <w:tcW w:w="2835" w:type="dxa"/>
+          </w:tcPr>
+          <w:p>
+            <w:r>
+              <w:t>i</w:t>
+            </w:r>
+          </w:p>
+        </w:tc>
+      </w:tr>
+      <w:tr>
+        <w:trPr>
+          <w:trHeight w:hRule="exact" w:val="454"/>
+          <w:jc w:val="center"/>
+        </w:trPr>
+        <w:tc>
+          <w:tcPr>
+            <w:tcW w:w="1134" w:type="dxa"/>
+          </w:tcPr>
+          <w:p>
+            <w:r>
+              <w:t>2</w:t>
+            </w:r>
+          </w:p>
+        </w:tc>
+        <w:tc>
+          <w:tcPr>
+            <w:tcW w:w="2835" w:type="dxa"/>
+          </w:tcPr>
+          <w:p>
+            <w:r>
+              <w:t>Kopi karakter-karakter sebelumnya</w:t>
+            </w:r>
+          </w:p>
+        </w:tc>
+      </w:tr>
+      <w:tr>
+        <w:trPr>
+          <w:trHeight w:hRule="exact" w:val="454"/>
+          <w:jc w:val="center"/>
+        </w:trPr>
+        <w:tc>
+          <w:tcPr>
+            <w:tcW w:w="1134" w:type="dxa"/>
+          </w:tcPr>
+          <w:p>
+            <w:r>
+              <w:t>3</w:t>
+            </w:r>
+          </w:p>
+        </w:tc>
+        <w:tc>
+          <w:tcPr>
+            <w:tcW w:w="2835" w:type="dxa"/>
+          </w:tcPr>
+          <w:p>
+            <w:r>
+              <w:t>e</w:t>
+            </w:r>
+          </w:p>
+        </w:tc>
+      </w:tr>
+      <w:tr>
+        <w:trPr>
+          <w:trHeight w:hRule="exact" w:val="454"/>
+          <w:jc w:val="center"/>
+        </w:trPr>
+        <w:tc>
+          <w:tcPr>
+            <w:tcW w:w="1134" w:type="dxa"/>
+          </w:tcPr>
+          <w:p>
+            <w:r>
+              <w:t>4</w:t>
+            </w:r>
+          </w:p>
+        </w:tc>
+        <w:tc>
+          <w:tcPr>
+            <w:tcW w:w="2835" w:type="dxa"/>
+          </w:tcPr>
+          <w:p>
+            <w:r>
+              <w:t>a</w:t>
+            </w:r>
+          </w:p>
+        </w:tc>
+      </w:tr>
+      <w:tr>
+        <w:trPr>
+          <w:trHeight w:hRule="exact" w:val="454"/>
+          <w:jc w:val="center"/>
+        </w:trPr>
+        <w:tc>
+          <w:tcPr>
+            <w:tcW w:w="1134" w:type="dxa"/>
+          </w:tcPr>
+          <w:p>
+            <w:r>
+              <w:t>5</w:t>
+            </w:r>
+          </w:p>
+        </w:tc>
+        <w:tc>
+          <w:tcPr>
+            <w:tcW w:w="2835" w:type="dxa"/>
+          </w:tcPr>
+          <w:p>
+            <w:r>
+              <w:t>s</w:t>
+            </w:r>
+          </w:p>
+        </w:tc>
+      </w:tr>
+      <w:tr>
+        <w:trPr>
+          <w:trHeight w:hRule="exact" w:val="454"/>
+          <w:jc w:val="center"/>
+        </w:trPr>
+        <w:tc>
+          <w:tcPr>
+            <w:tcW w:w="1134" w:type="dxa"/>
+          </w:tcPr>
+          <w:p>
+            <w:r>
+              <w:t>6</w:t>
+            </w:r>
+          </w:p>
+        </w:tc>
+        <w:tc>
+          <w:tcPr>
+            <w:tcW w:w="2835" w:type="dxa"/>
+          </w:tcPr>
+          <w:p>
+            <w:r>
+              <w:t>g</w:t>
+            </w:r>
+          </w:p>
+        </w:tc>
+      </w:tr>
+      <w:tr>
+        <w:trPr>
+          <w:trHeight w:hRule="exact" w:val="454"/>
+          <w:jc w:val="center"/>
+        </w:trPr>
+        <w:tc>
+          <w:tcPr>
+            <w:tcW w:w="1134" w:type="dxa"/>
+          </w:tcPr>
+          <w:p>
+            <w:r>
+              <w:t>7</w:t>
+            </w:r>
+          </w:p>
+        </w:tc>
+        <w:tc>
+          <w:tcPr>
+            <w:tcW w:w="2835" w:type="dxa"/>
+          </w:tcPr>
+          <w:p>
+            <w:r>
+              <w:t>T</w:t>
+            </w:r>
+          </w:p>
+        </w:tc>
+      </w:tr>
+      <w:tr>
+        <w:trPr>
+          <w:trHeight w:hRule="exact" w:val="454"/>
+          <w:jc w:val="center"/>
+        </w:trPr>
+        <w:tc>
+          <w:tcPr>
+            <w:tcW w:w="1134" w:type="dxa"/>
+          </w:tcPr>
+          <w:p>
+            <w:r>
+              <w:t>8</w:t>
+            </w:r>
+          </w:p>
+        </w:tc>
+        <w:tc>
+          <w:tcPr>
+            <w:tcW w:w="2835" w:type="dxa"/>
+          </w:tcPr>
+          <w:p>
+            <w:r>
+              <w:t>b</w:t>
+            </w:r>
+          </w:p>
+        </w:tc>
+      </w:tr>
+      <w:tr>
+        <w:trPr>
+          <w:trHeight w:hRule="exact" w:val="454"/>
+          <w:jc w:val="center"/>
+        </w:trPr>
+        <w:tc>
+          <w:tcPr>
+            <w:tcW w:w="1134" w:type="dxa"/>
+          </w:tcPr>
+          <w:p>
+            <w:r>
+              <w:t>9</w:t>
+            </w:r>
+          </w:p>
+        </w:tc>
+        <w:tc>
+          <w:tcPr>
+            <w:tcW w:w="2835" w:type="dxa"/>
+          </w:tcPr>
+          <w:p>
+            <w:r>
+              <w:t>g</w:t>
+            </w:r>
+          </w:p>
+        </w:tc>
+      </w:tr>
+    </w:tbl>
+    <w:p>
+      <w:pPr>
+        <w:ind w:firstLine="720"/>
+      </w:pPr>
+      <w:r>
+        <w:t xml:space="preserve">Berikut adalah beberapa contoh kata yang akan di convert oleh proses ini bila ditemukan. </w:t>
+      </w:r>
+    </w:p>
+    <w:tbl>
+      <w:tblPr>
+        <w:tblStyle w:val="TableGrid"/>
+        <w:tblW w:w="0" w:type="auto"/>
+        <w:tblInd w:w="2093" w:type="dxa"/>
+        <w:tblLook w:val="04A0"/>
+      </w:tblPr>
+      <w:tblGrid>
+        <w:gridCol w:w="1984"/>
+        <w:gridCol w:w="1985"/>
+      </w:tblGrid>
+      <w:tr>
+        <w:tc>
+          <w:tcPr>
+            <w:tcW w:w="1984" w:type="dxa"/>
+          </w:tcPr>
+          <w:p>
+            <w:r>
+              <w:t>Masukan</w:t>
+            </w:r>
+          </w:p>
+        </w:tc>
+        <w:tc>
+          <w:tcPr>
+            <w:tcW w:w="1985" w:type="dxa"/>
+          </w:tcPr>
+          <w:p>
+            <w:r>
+              <w:t>Keluaran</w:t>
+            </w:r>
+          </w:p>
+        </w:tc>
+      </w:tr>
+      <w:tr>
+        <w:tc>
+          <w:tcPr>
+            <w:tcW w:w="1984" w:type="dxa"/>
+          </w:tcPr>
+          <w:p>
+            <w:r>
+              <w:t>ga2l</w:t>
+            </w:r>
+          </w:p>
+        </w:tc>
+        <w:tc>
+          <w:tcPr>
+            <w:tcW w:w="1985" w:type="dxa"/>
+          </w:tcPr>
+          <w:p>
+            <w:r>
+              <w:t>gagal</w:t>
+            </w:r>
+          </w:p>
+        </w:tc>
+      </w:tr>
+      <w:tr>
+        <w:tc>
+          <w:tcPr>
+            <w:tcW w:w="1984" w:type="dxa"/>
+          </w:tcPr>
+          <w:p>
+            <w:r>
+              <w:lastRenderedPageBreak/>
+              <w:t>p3rg1</w:t>
+            </w:r>
+          </w:p>
+        </w:tc>
+        <w:tc>
+          <w:tcPr>
+            <w:tcW w:w="1985" w:type="dxa"/>
+          </w:tcPr>
+          <w:p>
+            <w:r>
+              <w:t>pergi</w:t>
+            </w:r>
+          </w:p>
+        </w:tc>
+      </w:tr>
+      <w:tr>
+        <w:tc>
+          <w:tcPr>
+            <w:tcW w:w="1984" w:type="dxa"/>
+          </w:tcPr>
+          <w:p>
+            <w:r>
+              <w:t>Hati2</w:t>
+            </w:r>
+          </w:p>
+        </w:tc>
+        <w:tc>
+          <w:tcPr>
+            <w:tcW w:w="1985" w:type="dxa"/>
+          </w:tcPr>
+          <w:p>
+            <w:r>
+              <w:t>Hati-hati</w:t>
+            </w:r>
+          </w:p>
+        </w:tc>
+      </w:tr>
+      <w:tr>
+        <w:tc>
+          <w:tcPr>
+            <w:tcW w:w="1984" w:type="dxa"/>
+          </w:tcPr>
+          <w:p>
+            <w:r>
+              <w:t>Ba9u5</w:t>
+            </w:r>
+          </w:p>
+        </w:tc>
+        <w:tc>
+          <w:tcPr>
+            <w:tcW w:w="1985" w:type="dxa"/>
+          </w:tcPr>
+          <w:p>
+            <w:r>
+              <w:t>Bagus</w:t>
+            </w:r>
+          </w:p>
+        </w:tc>
+      </w:tr>
+    </w:tbl>
+    <w:p>
+      <w:pPr>
+        <w:pStyle w:val="Heading3"/>
+      </w:pPr>
+      <w:r>
+        <w:t xml:space="preserve">Remove Repeat </w:t>
+      </w:r>
+    </w:p>
+    <w:p>
+      <w:pPr>
+        <w:ind w:firstLine="720"/>
+      </w:pPr>
+      <w:r>
+        <w:t xml:space="preserve">Proses ini salah satu proses penting dalam </w:t>
+      </w:r>
+      <w:r>
+        <w:t xml:space="preserve">tahap prepocessing. Proses ini akan menghapus karakter yang berulang lebih dari dua kali. Seperti diketahui dalam bahasa indonesia perulangan karakter yang berurutan hanya dua karakter, maka jika lebih akan dihapus dan hanya akan disisakan 2 karakter yang sama yang berurut saja. Untuk memperjelas perhatikan tabel berikut </w:t>
+      </w:r>
+    </w:p>
+    <w:tbl>
+      <w:tblPr>
+        <w:tblStyle w:val="TableGrid"/>
+        <w:tblW w:w="0" w:type="auto"/>
+        <w:tblLook w:val="04A0"/>
+      </w:tblPr>
+      <w:tblGrid>
+        <w:gridCol w:w="4077"/>
+        <w:gridCol w:w="4077"/>
+      </w:tblGrid>
+      <w:tr>
+        <w:tc>
+          <w:tcPr>
+            <w:tcW w:w="4077" w:type="dxa"/>
+          </w:tcPr>
+          <w:p>
+            <w:r>
+              <w:t>Input</w:t>
+            </w:r>
+          </w:p>
+        </w:tc>
+        <w:tc>
+          <w:tcPr>
+            <w:tcW w:w="4077" w:type="dxa"/>
+          </w:tcPr>
+          <w:p>
+            <w:r>
+              <w:t>Ouput</w:t>
+            </w:r>
+          </w:p>
+        </w:tc>
+      </w:tr>
+      <w:tr>
+        <w:tc>
+          <w:tcPr>
+            <w:tcW w:w="4077" w:type="dxa"/>
+          </w:tcPr>
+          <w:p>
+            <w:r>
+              <w:t>Tidaaaaaaaaaak</w:t>
+            </w:r>
+          </w:p>
+        </w:tc>
+        <w:tc>
+          <w:tcPr>
+            <w:tcW w:w="4077" w:type="dxa"/>
+          </w:tcPr>
+          <w:p>
+            <w:r>
+              <w:t>Tidaak</w:t>
+            </w:r>
+          </w:p>
+        </w:tc>
+      </w:tr>
+      <w:tr>
+        <w:tc>
+          <w:tcPr>
+            <w:tcW w:w="4077" w:type="dxa"/>
+          </w:tcPr>
+          <w:p>
+            <w:r>
+              <w:t>Cemunguuuuudh</w:t>
+            </w:r>
+          </w:p>
+        </w:tc>
+        <w:tc>
+          <w:tcPr>
+            <w:tcW w:w="4077" w:type="dxa"/>
+          </w:tcPr>
+          <w:p>
+            <w:r>
+              <w:t>Cemunguudh</w:t>
+            </w:r>
+          </w:p>
+        </w:tc>
+      </w:tr>
+      <w:tr>
+        <w:tc>
+          <w:tcPr>
+            <w:tcW w:w="4077" w:type="dxa"/>
+          </w:tcPr>
+          <w:p>
+            <w:r>
+              <w:t>eaaaaaa</w:t>
+            </w:r>
+          </w:p>
+        </w:tc>
+        <w:tc>
+          <w:tcPr>
+            <w:tcW w:w="4077" w:type="dxa"/>
+          </w:tcPr>
+          <w:p>
+            <w:r>
+              <w:t>eaa</w:t>
+            </w:r>
+          </w:p>
+        </w:tc>
+      </w:tr>
+    </w:tbl>
+    <w:p>
+      <w:pPr>
+        <w:ind w:firstLine="720"/>
+      </w:pPr>
+    </w:p>
+    <w:p>
+      <w:pPr>
+        <w:pStyle w:val="Heading3"/>
+      </w:pPr>
+      <w:r>
+        <w:t xml:space="preserve">Replace Slang </w:t>
+      </w:r>
+    </w:p>
+    <w:p>
+      <w:pPr>
+        <w:ind w:firstLine="720"/>
+      </w:pPr>
+      <w:r>
+        <w:t xml:space="preserve">Proses </w:t>
+      </w:r>
+      <w:r>
+        <w:t>ini merupakan pros</w:t>
+      </w:r>
+      <w:r>
+        <w:t xml:space="preserve">es penggantian kata tidak baku menjadi kata baku. Proses ini dilakukan dengan menggunakan bantuan daftar kata-kata informal dan padanannya dalam kata-kata formal. Proses ini akan mengecek kata terdapat dalam daftar kata informal atau tidak. Jika tidak maka kata tidak akan diganti tetapi bila ya maka kata akan diganti dengan padanannya yang terdapat dalam daftar kata baku. Daftar kata baku dan kata tidak baku ini menggunakan </w:t>
+      </w:r>
+      <w:r>
+        <w:lastRenderedPageBreak/>
+        <w:t xml:space="preserve">daftar yang digunakan pada pelatihan edmond, yang sudah ditambah secara manual berdasarkan pengamatan dalam proses pengembangan sistem ini. Contoh dari proses ini akan ditunjukan pada tabel berikut </w:t>
+      </w:r>
+    </w:p>
+    <w:tbl>
+      <w:tblPr>
+        <w:tblStyle w:val="TableGrid"/>
+        <w:tblW w:w="0" w:type="auto"/>
+        <w:tblLook w:val="04A0"/>
+      </w:tblPr>
+      <w:tblGrid>
+        <w:gridCol w:w="4077"/>
+        <w:gridCol w:w="4077"/>
+      </w:tblGrid>
+      <w:tr>
+        <w:tc>
+          <w:tcPr>
+            <w:tcW w:w="4077" w:type="dxa"/>
+          </w:tcPr>
+          <w:p>
+            <w:r>
+              <w:t>Kata tidak baku</w:t>
+            </w:r>
+          </w:p>
+        </w:tc>
+        <w:tc>
+          <w:tcPr>
+            <w:tcW w:w="4077" w:type="dxa"/>
+          </w:tcPr>
+          <w:p>
+            <w:r>
+              <w:t>Kata baku</w:t>
+            </w:r>
+          </w:p>
+        </w:tc>
+      </w:tr>
+      <w:tr>
+        <w:tc>
+          <w:tcPr>
+            <w:tcW w:w="4077" w:type="dxa"/>
+          </w:tcPr>
+          <w:p>
+            <w:r>
+              <w:t>Nggak</w:t>
+            </w:r>
+          </w:p>
+        </w:tc>
+        <w:tc>
+          <w:tcPr>
+            <w:tcW w:w="4077" w:type="dxa"/>
+          </w:tcPr>
+          <w:p>
+            <w:r>
+              <w:t>Tidak</w:t>
+            </w:r>
+          </w:p>
+        </w:tc>
+      </w:tr>
+      <w:tr>
+        <w:tc>
+          <w:tcPr>
+            <w:tcW w:w="4077" w:type="dxa"/>
+          </w:tcPr>
+          <w:p>
+            <w:r>
+              <w:t>Lu</w:t>
+            </w:r>
+          </w:p>
+        </w:tc>
+        <w:tc>
+          <w:tcPr>
+            <w:tcW w:w="4077" w:type="dxa"/>
+          </w:tcPr>
+          <w:p>
+            <w:r>
+              <w:t>Kamu</w:t>
+            </w:r>
+          </w:p>
+        </w:tc>
+      </w:tr>
+      <w:tr>
+        <w:tc>
+          <w:tcPr>
+            <w:tcW w:w="4077" w:type="dxa"/>
+          </w:tcPr>
+          <w:p>
+            <w:r>
+              <w:t>Ngadu</w:t>
+            </w:r>
+          </w:p>
+        </w:tc>
+        <w:tc>
+          <w:tcPr>
+            <w:tcW w:w="4077" w:type="dxa"/>
+          </w:tcPr>
+          <w:p>
+            <w:r>
+              <w:t>mengadu</w:t>
+            </w:r>
+          </w:p>
+        </w:tc>
+      </w:tr>
+    </w:tbl>
+    <w:p>
+      <w:pPr>
+        <w:pStyle w:val="Heading3"/>
+      </w:pPr>
+      <w:r>
+        <w:t>Spelling Correction</w:t>
+      </w:r>
+    </w:p>
+    <w:p>
+      <w:pPr>
+        <w:ind w:firstLine="720"/>
+      </w:pPr>
+      <w:r>
+        <w:t xml:space="preserve">Spelling Correct adalah proses terakhir pada tahap preprocessing. Proses ini akan memperbaiki kesalahan penulisan yang ada data tweet. </w:t>
+      </w:r>
+      <w:r>
+        <w:t xml:space="preserve">Seperti kita tahu </w:t>
+      </w:r>
+      <w:r>
+        <w:t xml:space="preserve">pengguna sosial media sering sengaja menyingkat kata untuk memenuhi 140 karakter (jumlah maksimal karakter pada twitter) atau secara tidak sengaja salah menuliskan kata. </w:t>
+      </w:r>
+      <w:r>
+        <w:t xml:space="preserve">Metode yang digunakan akan dengan memanfaatkan daftar kata baku yang sudah ada dan dengan digabungkan dengan fungsi </w:t>
+      </w:r>
+      <w:r>
+        <w:t>levenshtein</w:t>
+      </w:r>
+      <w:r>
+        <w:t xml:space="preserve">. Fungsi </w:t>
+      </w:r>
+      <w:r>
+        <w:t>levenshtein</w:t>
+      </w:r>
+      <w:r>
+        <w:t xml:space="preserve"> adalah fungsi yang dapat menghitung kedekatan/kemiripan antar kata. </w:t>
+      </w:r>
+      <w:r>
+        <w:t xml:space="preserve">Secara teknis kata yang telah melalui proses sebelumnya dan tidak terdapat dalam daftar kata baku, maka kata ini akan dikenai proses ini. </w:t>
+      </w:r>
+      <w:r>
+        <w:t xml:space="preserve">Berikut adalah contoh kata-kata yang dapat ditangani oleh proses ini. </w:t>
+      </w:r>
+    </w:p>
+    <w:tbl>
+      <w:tblPr>
+        <w:tblStyle w:val="TableGrid"/>
+        <w:tblW w:w="0" w:type="auto"/>
+        <w:tblLook w:val="04A0"/>
+      </w:tblPr>
+      <w:tblGrid>
+        <w:gridCol w:w="4077"/>
+        <w:gridCol w:w="4077"/>
+      </w:tblGrid>
+      <w:tr>
+        <w:tc>
+          <w:tcPr>
+            <w:tcW w:w="4077" w:type="dxa"/>
+          </w:tcPr>
+          <w:p>
+            <w:r>
+              <w:t>Input</w:t>
+            </w:r>
+          </w:p>
+        </w:tc>
+        <w:tc>
+          <w:tcPr>
+            <w:tcW w:w="4077" w:type="dxa"/>
+          </w:tcPr>
+          <w:p>
+            <w:r>
+              <w:t>Ouput</w:t>
+            </w:r>
+          </w:p>
+        </w:tc>
+      </w:tr>
+      <w:tr>
+        <w:tc>
+          <w:tcPr>
+            <w:tcW w:w="4077" w:type="dxa"/>
+          </w:tcPr>
+          <w:p>
+            <w:r>
+              <w:t>Bapk</w:t>
+            </w:r>
+          </w:p>
+        </w:tc>
+        <w:tc>
+          <w:tcPr>
+            <w:tcW w:w="4077" w:type="dxa"/>
+          </w:tcPr>
+          <w:p>
+            <w:r>
+              <w:t>Bapak</w:t>
+            </w:r>
+          </w:p>
+        </w:tc>
+      </w:tr>
+      <w:tr>
+        <w:tc>
+          <w:tcPr>
+            <w:tcW w:w="4077" w:type="dxa"/>
+          </w:tcPr>
+          <w:p>
+            <w:r>
+              <w:t>Menghitumg</w:t>
+            </w:r>
+          </w:p>
+        </w:tc>
+        <w:tc>
+          <w:tcPr>
+            <w:tcW w:w="4077" w:type="dxa"/>
+          </w:tcPr>
+          <w:p>
+            <w:r>
+              <w:t>menghitung</w:t>
+            </w:r>
+          </w:p>
+        </w:tc>
+      </w:tr>
+      <w:tr>
+        <w:tc>
+          <w:tcPr>
+            <w:tcW w:w="4077" w:type="dxa"/>
+          </w:tcPr>
+          <w:p>
+            <w:r>
+              <w:lastRenderedPageBreak/>
+              <w:t>Yng</w:t>
+            </w:r>
+          </w:p>
+        </w:tc>
+        <w:tc>
+          <w:tcPr>
+            <w:tcW w:w="4077" w:type="dxa"/>
+          </w:tcPr>
+          <w:p>
+            <w:r>
+              <w:t>yang</w:t>
+            </w:r>
+          </w:p>
+        </w:tc>
+      </w:tr>
+    </w:tbl>
+    <w:p>
+      <w:pPr>
+        <w:ind w:firstLine="720"/>
+      </w:pPr>
+      <w:r>
+        <w:t xml:space="preserve"> </w:t>
+      </w:r>
+      <w:r>
+        <w:t xml:space="preserve">Walaupun proses ini memberikan manfaat yang cukup besar. Namun terkadang proses ini memberikan kelemahan. Hal ini terjadi ketika proses ini diberikan input suatu frase atau kata serapan baru yang belum terdapat dalam dafatar kata baku. Misalkan BLBI oleh karena BLBI tidak terdapat dalam daftar kata baku maka BLBI akan digantikan dengan kata yang terdekat dengan kata BLBI. Padahal yang dimaksud dengan kata ini adalah kata serapan baru. </w:t>
+      </w:r>
+    </w:p>
+    <w:p>
+      <w:pPr>
+        <w:pStyle w:val="Heading3"/>
+      </w:pPr>
       <w:bookmarkStart w:id="87" w:name="_Toc352620954"/>
+      <w:r>
+        <w:t>Subbab Pertama Derajat Kedua</w:t>
+      </w:r>
+      <w:bookmarkEnd w:id="87"/>
+    </w:p>
+    <w:p>
+      <w:pPr>
+        <w:ind w:firstLine="567"/>
+      </w:pPr>
+      <w:r>
+        <w:t>Tuliskan isi subbab di sini.</w:t>
+      </w:r>
+      <w:r>
+        <w:t xml:space="preserve"> </w:t>
+      </w:r>
+      <w:r>
+        <w:t>Tuliskan isi subbab di sini.</w:t>
+      </w:r>
+      <w:r>
+        <w:t xml:space="preserve"> </w:t>
+      </w:r>
+      <w:r>
+        <w:t>Tuliskan isi subbab di sini.</w:t>
+      </w:r>
+      <w:r>
+        <w:t xml:space="preserve"> </w:t>
+      </w:r>
+      <w:r>
+        <w:t>Tuliskan isi subbab di sini.</w:t>
+      </w:r>
+      <w:r>
+        <w:t xml:space="preserve"> </w:t>
+      </w:r>
+      <w:r>
+        <w:t>Tuliskan isi subbab di sini.</w:t>
+      </w:r>
+    </w:p>
+    <w:p>
+      <w:pPr>
+        <w:pStyle w:val="Heading2"/>
+      </w:pPr>
+      <w:bookmarkStart w:id="88" w:name="_Toc352620955"/>
+      <w:r>
+        <w:t>Subbab Kedua</w:t>
+      </w:r>
+      <w:bookmarkEnd w:id="88"/>
+    </w:p>
+    <w:p>
+      <w:pPr>
+        <w:ind w:firstLine="567"/>
+      </w:pPr>
+      <w:r>
+        <w:t>Tuliskan isi subbab di sini.</w:t>
+      </w:r>
+      <w:r>
+        <w:t xml:space="preserve"> </w:t>
+      </w:r>
+      <w:r>
+        <w:t>Tuliskan isi subbab di sini.</w:t>
+      </w:r>
+      <w:r>
+        <w:t xml:space="preserve"> </w:t>
+      </w:r>
+      <w:r>
+        <w:t>Tuliskan isi subbab di sini.</w:t>
+      </w:r>
+      <w:r>
+        <w:t xml:space="preserve"> </w:t>
+      </w:r>
+      <w:r>
+        <w:t>Tuliskan isi subbab di sini.</w:t>
+      </w:r>
+      <w:r>
+        <w:t xml:space="preserve"> </w:t>
+      </w:r>
+      <w:r>
+        <w:t>Tuliskan isi subbab di sini.</w:t>
+      </w:r>
+    </w:p>
+    <w:p>
+      <w:pPr>
+        <w:pStyle w:val="Heading3"/>
+      </w:pPr>
+      <w:bookmarkStart w:id="89" w:name="_Toc352620956"/>
+      <w:r>
+        <w:t>Subbab Pertama Derajat Kedua</w:t>
+      </w:r>
+      <w:bookmarkEnd w:id="89"/>
+    </w:p>
+    <w:p>
+      <w:pPr>
+        <w:ind w:firstLine="567"/>
+      </w:pPr>
+      <w:r>
+        <w:t>Tuliskan isi subbab di sini.</w:t>
+      </w:r>
+      <w:r>
+        <w:t xml:space="preserve"> </w:t>
+      </w:r>
+      <w:r>
+        <w:t>Tuliskan isi subbab di sini.</w:t>
+      </w:r>
+      <w:r>
+        <w:t xml:space="preserve"> </w:t>
+      </w:r>
+      <w:r>
+        <w:t>Tuliskan isi subbab di sini.</w:t>
+      </w:r>
+      <w:r>
+        <w:t xml:space="preserve"> </w:t>
+      </w:r>
+      <w:r>
+        <w:t>Tuliskan isi subbab di sini.</w:t>
+      </w:r>
+      <w:r>
+        <w:t xml:space="preserve"> </w:t>
+      </w:r>
+      <w:r>
+        <w:t>Tuliskan isi subbab di sini.</w:t>
+      </w:r>
+    </w:p>
+    <w:p>
+      <w:pPr>
+        <w:pStyle w:val="Heading3"/>
+      </w:pPr>
+      <w:bookmarkStart w:id="90" w:name="_Toc352620957"/>
+      <w:r>
+        <w:t>Subbab Pertama Derajat Kedua</w:t>
+      </w:r>
+      <w:bookmarkEnd w:id="90"/>
+    </w:p>
+    <w:p>
+      <w:pPr>
+        <w:ind w:firstLine="567"/>
+      </w:pPr>
+      <w:r>
+        <w:t>Tuliskan isi subbab di sini.</w:t>
+      </w:r>
+      <w:r>
+        <w:t xml:space="preserve"> </w:t>
+      </w:r>
+      <w:r>
+        <w:t>Tuliskan isi subbab di sini.</w:t>
+      </w:r>
+      <w:r>
+        <w:t xml:space="preserve"> </w:t>
+      </w:r>
+      <w:r>
+        <w:t>Tuliskan isi subbab di sini.</w:t>
+      </w:r>
+      <w:r>
+        <w:t xml:space="preserve"> </w:t>
+      </w:r>
+      <w:r>
+        <w:t>Tuliskan isi subbab di sini.</w:t>
+      </w:r>
+      <w:r>
+        <w:t xml:space="preserve"> </w:t>
+      </w:r>
+      <w:r>
+        <w:t>Tuliskan isi subbab di sini.</w:t>
+      </w:r>
+    </w:p>
+    <w:p>
+      <w:pPr>
+        <w:pStyle w:val="Heading2"/>
+      </w:pPr>
+      <w:bookmarkStart w:id="91" w:name="_Toc352620958"/>
+      <w:r>
+        <w:t>Subbab Kedua</w:t>
+      </w:r>
+      <w:bookmarkEnd w:id="91"/>
+    </w:p>
+    <w:p>
+      <w:pPr>
+        <w:ind w:firstLine="567"/>
+      </w:pPr>
+      <w:r>
+        <w:t>Tuliskan isi subbab di sini.</w:t>
+      </w:r>
+      <w:r>
+        <w:t xml:space="preserve"> </w:t>
+      </w:r>
+      <w:r>
+        <w:t>Tuliskan isi subbab di sini.</w:t>
+      </w:r>
+      <w:r>
+        <w:t xml:space="preserve"> </w:t>
+      </w:r>
+      <w:r>
+        <w:t>Tuliskan isi subbab di sini.</w:t>
+      </w:r>
+      <w:r>
+        <w:t xml:space="preserve"> </w:t>
+      </w:r>
+      <w:r>
+        <w:t>Tuliskan isi subbab di sini.</w:t>
+      </w:r>
+      <w:r>
+        <w:t xml:space="preserve"> </w:t>
+      </w:r>
+      <w:r>
+        <w:t>Tuliskan isi subbab di sini.</w:t>
+      </w:r>
+    </w:p>
+    <w:p>
+      <w:pPr>
+        <w:pStyle w:val="Heading3"/>
+      </w:pPr>
+      <w:bookmarkStart w:id="92" w:name="_Toc352620959"/>
       <w:r>
         <w:lastRenderedPageBreak/>
         <w:t>Subbab Pertama Derajat Kedua</w:t>
       </w:r>
-      <w:bookmarkEnd w:id="87"/>
+      <w:bookmarkEnd w:id="92"/>
     </w:p>
     <w:p>
       <w:pPr>
@@ -10900,13 +12276,13 @@
     </w:p>
     <w:p>
       <w:pPr>
-        <w:pStyle w:val="Heading2"/>
-      </w:pPr>
-      <w:bookmarkStart w:id="88" w:name="_Toc352620955"/>
-      <w:r>
-        <w:t>Subbab Kedua</w:t>
-      </w:r>
-      <w:bookmarkEnd w:id="88"/>
+        <w:pStyle w:val="Heading3"/>
+      </w:pPr>
+      <w:bookmarkStart w:id="93" w:name="_Toc352620960"/>
+      <w:r>
+        <w:t>Subbab Pertama Derajat Kedua</w:t>
+      </w:r>
+      <w:bookmarkEnd w:id="93"/>
     </w:p>
     <w:p>
       <w:pPr>
@@ -10942,224 +12318,12 @@
     </w:p>
     <w:p>
       <w:pPr>
-        <w:pStyle w:val="Heading3"/>
-      </w:pPr>
-      <w:bookmarkStart w:id="89" w:name="_Toc352620956"/>
-      <w:r>
-        <w:t>Subbab Pertama Derajat Kedua</w:t>
-      </w:r>
-      <w:bookmarkEnd w:id="89"/>
-    </w:p>
-    <w:p>
-      <w:pPr>
-        <w:ind w:firstLine="567"/>
-      </w:pPr>
-      <w:r>
-        <w:t>Tuliskan isi subbab di sini.</w:t>
-      </w:r>
-      <w:r>
-        <w:t xml:space="preserve"> </w:t>
-      </w:r>
-      <w:r>
-        <w:t>Tuliskan isi subbab di sini.</w:t>
-      </w:r>
-      <w:r>
-        <w:t xml:space="preserve"> </w:t>
-      </w:r>
-      <w:r>
-        <w:t>Tuliskan isi subbab di sini.</w:t>
-      </w:r>
-      <w:r>
-        <w:t xml:space="preserve"> </w:t>
-      </w:r>
-      <w:r>
-        <w:t>Tuliskan isi subbab di sini.</w:t>
-      </w:r>
-      <w:r>
-        <w:t xml:space="preserve"> </w:t>
-      </w:r>
-      <w:r>
-        <w:t>Tuliskan isi subbab di sini.</w:t>
-      </w:r>
-    </w:p>
-    <w:p>
-      <w:pPr>
-        <w:pStyle w:val="Heading3"/>
-      </w:pPr>
-      <w:bookmarkStart w:id="90" w:name="_Toc352620957"/>
-      <w:r>
-        <w:t>Subbab Pertama Derajat Kedua</w:t>
-      </w:r>
-      <w:bookmarkEnd w:id="90"/>
-    </w:p>
-    <w:p>
-      <w:pPr>
-        <w:ind w:firstLine="567"/>
-      </w:pPr>
-      <w:r>
-        <w:t>Tuliskan isi subbab di sini.</w:t>
-      </w:r>
-      <w:r>
-        <w:t xml:space="preserve"> </w:t>
-      </w:r>
-      <w:r>
-        <w:t>Tuliskan isi subbab di sini.</w:t>
-      </w:r>
-      <w:r>
-        <w:t xml:space="preserve"> </w:t>
-      </w:r>
-      <w:r>
-        <w:t>Tuliskan isi subbab di sini.</w:t>
-      </w:r>
-      <w:r>
-        <w:t xml:space="preserve"> </w:t>
-      </w:r>
-      <w:r>
-        <w:t>Tuliskan isi subbab di sini.</w:t>
-      </w:r>
-      <w:r>
-        <w:t xml:space="preserve"> </w:t>
-      </w:r>
-      <w:r>
-        <w:t>Tuliskan isi subbab di sini.</w:t>
-      </w:r>
-    </w:p>
-    <w:p>
-      <w:pPr>
-        <w:pStyle w:val="Heading2"/>
-      </w:pPr>
-      <w:bookmarkStart w:id="91" w:name="_Toc352620958"/>
-      <w:r>
-        <w:t>Subbab Kedua</w:t>
-      </w:r>
-      <w:bookmarkEnd w:id="91"/>
-    </w:p>
-    <w:p>
-      <w:pPr>
-        <w:ind w:firstLine="567"/>
-      </w:pPr>
-      <w:r>
-        <w:t>Tuliskan isi subbab di sini.</w:t>
-      </w:r>
-      <w:r>
-        <w:t xml:space="preserve"> </w:t>
-      </w:r>
-      <w:r>
-        <w:t>Tuliskan isi subbab di sini.</w:t>
-      </w:r>
-      <w:r>
-        <w:t xml:space="preserve"> </w:t>
-      </w:r>
-      <w:r>
-        <w:t>Tuliskan isi subbab di sini.</w:t>
-      </w:r>
-      <w:r>
-        <w:t xml:space="preserve"> </w:t>
-      </w:r>
-      <w:r>
-        <w:t>Tuliskan isi subbab di sini.</w:t>
-      </w:r>
-      <w:r>
-        <w:t xml:space="preserve"> </w:t>
-      </w:r>
-      <w:r>
-        <w:t>Tuliskan isi subbab di sini.</w:t>
-      </w:r>
-    </w:p>
-    <w:p>
-      <w:pPr>
-        <w:pStyle w:val="Heading3"/>
-      </w:pPr>
-      <w:bookmarkStart w:id="92" w:name="_Toc352620959"/>
-      <w:r>
-        <w:t>Subbab Pertama Derajat Kedua</w:t>
-      </w:r>
-      <w:bookmarkEnd w:id="92"/>
-    </w:p>
-    <w:p>
-      <w:pPr>
-        <w:ind w:firstLine="567"/>
-      </w:pPr>
-      <w:r>
-        <w:t>Tuliskan isi subbab di sini.</w:t>
-      </w:r>
-      <w:r>
-        <w:t xml:space="preserve"> </w:t>
-      </w:r>
-      <w:r>
-        <w:t>Tuliskan isi subbab di sini.</w:t>
-      </w:r>
-      <w:r>
-        <w:t xml:space="preserve"> </w:t>
-      </w:r>
-      <w:r>
-        <w:t>Tuliskan isi subbab di sini.</w:t>
-      </w:r>
-      <w:r>
-        <w:t xml:space="preserve"> </w:t>
-      </w:r>
-      <w:r>
-        <w:t>Tuliskan isi subbab di sini.</w:t>
-      </w:r>
-      <w:r>
-        <w:t xml:space="preserve"> </w:t>
-      </w:r>
-      <w:r>
-        <w:t>Tuliskan isi subbab di sini.</w:t>
-      </w:r>
-    </w:p>
-    <w:p>
-      <w:pPr>
-        <w:pStyle w:val="Heading3"/>
-      </w:pPr>
-      <w:bookmarkStart w:id="93" w:name="_Toc352620960"/>
-      <w:r>
-        <w:t>Subbab Pertama Derajat Kedua</w:t>
-      </w:r>
-      <w:bookmarkEnd w:id="93"/>
-    </w:p>
-    <w:p>
-      <w:pPr>
-        <w:ind w:firstLine="567"/>
-      </w:pPr>
-      <w:r>
-        <w:t>Tuliskan isi subbab di sini.</w:t>
-      </w:r>
-      <w:r>
-        <w:t xml:space="preserve"> </w:t>
-      </w:r>
-      <w:r>
-        <w:t>Tuliskan isi subbab di sini.</w:t>
-      </w:r>
-      <w:r>
-        <w:t xml:space="preserve"> </w:t>
-      </w:r>
-      <w:r>
-        <w:t>Tuliskan isi subbab di sini.</w:t>
-      </w:r>
-      <w:r>
-        <w:t xml:space="preserve"> </w:t>
-      </w:r>
-      <w:r>
-        <w:t>Tuliskan isi subbab di sini.</w:t>
-      </w:r>
-      <w:r>
-        <w:t xml:space="preserve"> </w:t>
-      </w:r>
-      <w:r>
-        <w:t>Tuliskan isi subbab di sini.</w:t>
-      </w:r>
-    </w:p>
-    <w:p>
-      <w:pPr>
         <w:jc w:val="center"/>
       </w:pPr>
       <w:r>
         <w:rPr>
           <w:noProof/>
-          <w:lang w:val="id-ID" w:eastAsia="id-ID"/>
-        </w:rPr>
-        <w:lastRenderedPageBreak/>
+        </w:rPr>
         <w:drawing>
           <wp:inline distT="0" distB="0" distL="0" distR="0">
             <wp:extent cx="1746885" cy="1692275"/>
@@ -12071,7 +13235,7 @@
         <w:rPr>
           <w:noProof/>
         </w:rPr>
-        <w:t>1</w:t>
+        <w:t>8</w:t>
       </w:r>
     </w:fldSimple>
   </w:p>
@@ -12121,7 +13285,7 @@
         <w:rPr>
           <w:noProof/>
         </w:rPr>
-        <w:t>7</w:t>
+        <w:t>9</w:t>
       </w:r>
     </w:fldSimple>
   </w:p>
@@ -16191,7 +17355,7 @@
   <w:style w:type="paragraph" w:default="1" w:styleId="Normal">
     <w:name w:val="Normal"/>
     <w:qFormat/>
-    <w:rsid w:val="009F3669"/>
+    <w:rsid w:val="009B68FB"/>
     <w:pPr>
       <w:spacing w:before="120" w:after="240" w:line="360" w:lineRule="auto"/>
       <w:jc w:val="both"/>
@@ -16946,8 +18110,7 @@
     <w:name w:val="caption"/>
     <w:basedOn w:val="Normal"/>
     <w:next w:val="Normal"/>
-    <w:uiPriority w:val="35"/>
-    <w:unhideWhenUsed/>
+    <w:uiPriority w:val="10"/>
     <w:qFormat/>
     <w:rsid w:val="002B3950"/>
     <w:pPr>
@@ -17621,7 +18784,7 @@
 </file>
 
 <file path=customXml/itemProps1.xml><?xml version="1.0" encoding="utf-8"?>
-<ds:datastoreItem xmlns:ds="http://schemas.openxmlformats.org/officeDocument/2006/customXml" ds:itemID="{7905C3C3-C663-48F2-8D0B-0A9A322B1853}">
+<ds:datastoreItem xmlns:ds="http://schemas.openxmlformats.org/officeDocument/2006/customXml" ds:itemID="{B853CFAB-8D76-4A81-847D-9198C0AC370A}">
   <ds:schemaRefs>
     <ds:schemaRef ds:uri="http://schemas.openxmlformats.org/officeDocument/2006/bibliography"/>
   </ds:schemaRefs>

</xml_diff>

<commit_message>
update Signed-off-by: Jan Kristanto <jan@ontelstudio.com>
</commit_message>
<xml_diff>
--- a/Laporan Thesis Jan.docx
+++ b/Laporan Thesis Jan.docx
@@ -8565,18 +8565,18 @@
       <w:r>
         <w:t xml:space="preserve">Tabel </w:t>
       </w:r>
-      <w:fldSimple w:instr=" STYLEREF 1 \s ">
-        <w:r>
-          <w:rPr>
-            <w:noProof/>
-          </w:rPr>
-          <w:t>II</w:t>
+      <w:fldSimple w:instr=" STYLEREF 2 \s ">
+        <w:r>
+          <w:rPr>
+            <w:noProof/>
+          </w:rPr>
+          <w:t>2.3</w:t>
         </w:r>
       </w:fldSimple>
       <w:r>
         <w:t>.</w:t>
       </w:r>
-      <w:fldSimple w:instr=" SEQ Tabel \* ARABIC \s 1 ">
+      <w:fldSimple w:instr=" SEQ Tabel \* ARABIC \s 2 ">
         <w:r>
           <w:rPr>
             <w:noProof/>
@@ -8857,18 +8857,18 @@
       <w:r>
         <w:t xml:space="preserve">Tabel </w:t>
       </w:r>
-      <w:fldSimple w:instr=" STYLEREF 1 \s ">
-        <w:r>
-          <w:rPr>
-            <w:noProof/>
-          </w:rPr>
-          <w:t>II</w:t>
+      <w:fldSimple w:instr=" STYLEREF 2 \s ">
+        <w:r>
+          <w:rPr>
+            <w:noProof/>
+          </w:rPr>
+          <w:t>2.3</w:t>
         </w:r>
       </w:fldSimple>
       <w:r>
         <w:t>.</w:t>
       </w:r>
-      <w:fldSimple w:instr=" SEQ Tabel \* ARABIC \s 1 ">
+      <w:fldSimple w:instr=" SEQ Tabel \* ARABIC \s 2 ">
         <w:r>
           <w:rPr>
             <w:noProof/>
@@ -10498,7 +10498,11 @@
         <w:t xml:space="preserve"> </w:t>
       </w:r>
       <w:bookmarkStart w:id="83" w:name="_Toc352620950"/>
+      <w:bookmarkStart w:id="84" w:name="_Toc352620951"/>
       <w:bookmarkEnd w:id="83"/>
+      <w:r>
+        <w:t xml:space="preserve"> </w:t>
+      </w:r>
     </w:p>
     <w:p>
       <w:pPr>
@@ -10509,7 +10513,6 @@
         </w:numPr>
         <w:ind w:left="397"/>
       </w:pPr>
-      <w:bookmarkStart w:id="84" w:name="_Toc352620951"/>
       <w:r>
         <w:rPr>
           <w:caps w:val="0"/>
@@ -11188,7 +11191,36 @@
     <w:p>
       <w:pPr>
         <w:pStyle w:val="Caption"/>
-      </w:pPr>
+        <w:keepNext/>
+      </w:pPr>
+      <w:r>
+        <w:t xml:space="preserve">Tabel </w:t>
+      </w:r>
+      <w:fldSimple w:instr=" STYLEREF 2 \s ">
+        <w:r>
+          <w:rPr>
+            <w:noProof/>
+          </w:rPr>
+          <w:t>4.</w:t>
+        </w:r>
+      </w:fldSimple>
+      <w:fldSimple w:instr=" SEQ Tabel \* ARABIC \s 2 ">
+        <w:r>
+          <w:rPr>
+            <w:noProof/>
+          </w:rPr>
+          <w:t>1</w:t>
+        </w:r>
+      </w:fldSimple>
+      <w:r>
+        <w:t xml:space="preserve"> </w:t>
+      </w:r>
+      <w:r>
+        <w:rPr>
+          <w:noProof/>
+        </w:rPr>
+        <w:t>Daftar Konversi</w:t>
+      </w:r>
     </w:p>
     <w:tbl>
       <w:tblPr>
@@ -11481,6 +11513,9 @@
             <w:tcW w:w="2835" w:type="dxa"/>
           </w:tcPr>
           <w:p>
+            <w:pPr>
+              <w:keepNext/>
+            </w:pPr>
             <w:r>
               <w:t>g</w:t>
             </w:r>
@@ -11488,6 +11523,12 @@
         </w:tc>
       </w:tr>
     </w:tbl>
+    <w:p>
+      <w:pPr>
+        <w:pStyle w:val="Caption"/>
+        <w:jc w:val="both"/>
+      </w:pPr>
+    </w:p>
     <w:p>
       <w:pPr>
         <w:ind w:firstLine="720"/>
@@ -11536,6 +11577,7 @@
           </w:tcPr>
           <w:p>
             <w:r>
+              <w:lastRenderedPageBreak/>
               <w:t>ga2l</w:t>
             </w:r>
           </w:p>
@@ -11558,7 +11600,6 @@
           </w:tcPr>
           <w:p>
             <w:r>
-              <w:lastRenderedPageBreak/>
               <w:t>p3rg1</w:t>
             </w:r>
           </w:p>
@@ -11761,11 +11802,11 @@
         <w:t>ini merupakan pros</w:t>
       </w:r>
       <w:r>
-        <w:t xml:space="preserve">es penggantian kata tidak baku menjadi kata baku. Proses ini dilakukan dengan menggunakan bantuan daftar kata-kata informal dan padanannya dalam kata-kata formal. Proses ini akan mengecek kata terdapat dalam daftar kata informal atau tidak. Jika tidak maka kata tidak akan diganti tetapi bila ya maka kata akan diganti dengan padanannya yang terdapat dalam daftar kata baku. Daftar kata baku dan kata tidak baku ini menggunakan </w:t>
+        <w:t xml:space="preserve">es penggantian kata tidak baku menjadi kata baku. Proses ini dilakukan dengan menggunakan bantuan daftar kata-kata informal dan padanannya dalam kata-kata formal. Proses ini akan mengecek kata terdapat dalam daftar kata informal atau tidak. Jika tidak maka kata tidak akan </w:t>
       </w:r>
       <w:r>
         <w:lastRenderedPageBreak/>
-        <w:t xml:space="preserve">daftar yang digunakan pada pelatihan edmond, yang sudah ditambah secara manual berdasarkan pengamatan dalam proses pengembangan sistem ini. Contoh dari proses ini akan ditunjukan pada tabel berikut </w:t>
+        <w:t xml:space="preserve">diganti tetapi bila ya maka kata akan diganti dengan padanannya yang terdapat dalam daftar kata baku. Daftar kata baku dan kata tidak baku ini menggunakan daftar yang digunakan pada pelatihan edmond, yang sudah ditambah secara manual berdasarkan pengamatan dalam proses pengembangan sistem ini. Contoh dari proses ini akan ditunjukan pada tabel berikut </w:t>
       </w:r>
     </w:p>
     <w:tbl>
@@ -11971,6 +12012,7 @@
           </w:tcPr>
           <w:p>
             <w:r>
+              <w:lastRenderedPageBreak/>
               <w:t>Menghitumg</w:t>
             </w:r>
           </w:p>
@@ -11993,7 +12035,6 @@
           </w:tcPr>
           <w:p>
             <w:r>
-              <w:lastRenderedPageBreak/>
               <w:t>Yng</w:t>
             </w:r>
           </w:p>
@@ -12023,13 +12064,420 @@
     </w:p>
     <w:p>
       <w:pPr>
+        <w:pStyle w:val="Heading2"/>
+      </w:pPr>
+      <w:r>
+        <w:t>Penentuan Label Data Training</w:t>
+      </w:r>
+    </w:p>
+    <w:p>
+      <w:pPr>
+        <w:ind w:firstLine="567"/>
+      </w:pPr>
+      <w:r>
+        <w:t xml:space="preserve">Tahap selanjutnya setelah preprocessing data adalah penentuan label dengan metode lexicon based. </w:t>
+      </w:r>
+      <w:r>
+        <w:t>Tahap ini masih dalam proses utama yang pertama yaitu proses pelatihan. Pada tahap penentuan label ini terdapat beberapa proses di dalamnya. Seperti ditunjukan pada gambar, proses-proses tersebut diantaranya PosTag</w:t>
+      </w:r>
+      <w:r>
+        <w:t xml:space="preserve">ging, Opinion Rules dan check negation. </w:t>
+      </w:r>
+    </w:p>
+    <w:p>
+      <w:pPr>
         <w:pStyle w:val="Heading3"/>
       </w:pPr>
-      <w:bookmarkStart w:id="87" w:name="_Toc352620954"/>
+      <w:r>
+        <w:t>PosTagging</w:t>
+      </w:r>
+    </w:p>
+    <w:p>
+      <w:pPr>
+        <w:ind w:firstLine="567"/>
+      </w:pPr>
+      <w:r>
+        <w:t>Setelah tahap preprocessing selesai berarti data training sudah bersih dan telah siap untuk dilakukan proses penentuan label secara lexicon based. Proses pertama yang dilakukan pada tahap ini adalah melakukan PosTagging</w:t>
+      </w:r>
+      <w:r>
+        <w:t xml:space="preserve"> pada data tersebut</w:t>
+      </w:r>
+      <w:r>
+        <w:t>.</w:t>
+      </w:r>
+      <w:r>
+        <w:t xml:space="preserve"> </w:t>
+      </w:r>
+    </w:p>
+    <w:p>
+      <w:pPr>
+        <w:ind w:firstLine="567"/>
+      </w:pPr>
+      <w:r>
+        <w:t xml:space="preserve">PosTagging adalah proses untuk menentukan kelas kata dari setiap kata-kata yang terdapat dalam kalimat. Proses PosTagging dalam penelitian ini menggunakan metode dictionary. </w:t>
+      </w:r>
+      <w:r>
+        <w:t>Misalnya terdapat satu tweet  “</w:t>
+      </w:r>
+      <w:r>
+        <w:t>Kasus penembakan yang dilakukan oleh polisi sangat rumit” maka dengan PosTagging akan didapatkan “Kasus/NN penembakan/VB yang/CK dilakukan/VB oleh/IN polisi/NN sangat/RB rumit/JJ”</w:t>
+      </w:r>
+      <w:r>
+        <w:t xml:space="preserve">. </w:t>
+      </w:r>
+    </w:p>
+    <w:p>
+      <w:pPr>
+        <w:ind w:firstLine="567"/>
+      </w:pPr>
+      <w:r>
+        <w:lastRenderedPageBreak/>
+        <w:t xml:space="preserve">Langkah pertama adaalah melakukan tokenisasi, yaitu pross yang memecah-mecah tweet menjadi  satuan kata. Dimana sistem akan melihat setiap spasi yang ada dlam tweet dan berdasarkan spasi tersebut maka kata-kata dapat dipecah. </w:t>
+      </w:r>
+    </w:p>
+    <w:p>
+      <w:pPr>
+        <w:ind w:firstLine="567"/>
+      </w:pPr>
+      <w:r>
+        <w:t xml:space="preserve"> </w:t>
+      </w:r>
+      <w:r>
+        <w:t>Langkah kedua yang dilakukan adalah melakukan penyesuaian dengan koleksi kata yang terdapat dalam database. Setiap kata dari hasil tokenisasi tersemua kemudian dicek satu-persatu kelas katanya sesuai dengan koleksi kata dalam database. Jika kata tersebut terdapat dalam database maka akan langsung ditentukan kelas katanya. Namun apabila kata tersebut tidak ditemukan dalam database, maka kata tersebut akan dianggap sebagai kata benda(NN).</w:t>
+      </w:r>
+    </w:p>
+    <w:p>
+      <w:pPr>
+        <w:ind w:firstLine="567"/>
+      </w:pPr>
+      <w:r>
+        <w:t xml:space="preserve">Apabila dilihat dari cara kerja PosTagging ini, ada kata-kata yang tidak bisa dideteksi dengan benar, karena karakteristiknya tidak bisa menangani kata-kata yang memiliki konteks dan maknna ganda. </w:t>
+      </w:r>
+      <w:r>
+        <w:t xml:space="preserve">Misalkan pada tweet “Mobil polisi menarik mobil sedang yang kecelakaan.” Kata menarik dalam kali ini  akan dideteksi menjadi kata sifat padahal bila dilihat dari konteks nya kata ‘menarik’ disini adalah kata kerja. </w:t>
+      </w:r>
+    </w:p>
+    <w:p>
+      <w:pPr>
+        <w:pStyle w:val="Heading3"/>
+      </w:pPr>
+      <w:r>
+        <w:t>Opinion Rules</w:t>
+      </w:r>
+    </w:p>
+    <w:p>
+      <w:pPr>
+        <w:ind w:firstLine="720"/>
+      </w:pPr>
+      <w:r>
+        <w:t xml:space="preserve">Seperti yang telah dijelaskan sebelumnya, dalam penentuan label data training akan menggunakan metode lexicon based, dimana  penentuan labelnya menggunakan rule-rule tertentu. Rule-rule ini mengacu pada penelitian yang dilakukan oleh Edmond. </w:t>
+      </w:r>
+    </w:p>
+    <w:p>
+      <w:pPr>
+        <w:ind w:firstLine="720"/>
+      </w:pPr>
+      <w:r>
+        <w:t xml:space="preserve">Secara teknis langkah yang dilakukan adalah dengan melihat sekuens dari kata-kata hasil PosTagging sebelumnya yang sudah menyertakan kelas kata dari masing-masing kata. Rule yang dipakai untuk mendeteksi frasa yang terdiri dari dua kata saja dan kata-kata yang berdiri sendiri. Pada tabel berikut ditampilkan daftar rule frasa opini yang digunakan dalam sistem ini. </w:t>
+      </w:r>
+    </w:p>
+    <w:tbl>
+      <w:tblPr>
+        <w:tblStyle w:val="TableGrid"/>
+        <w:tblW w:w="0" w:type="auto"/>
+        <w:tblLook w:val="04A0"/>
+      </w:tblPr>
+      <w:tblGrid>
+        <w:gridCol w:w="4077"/>
+        <w:gridCol w:w="4077"/>
+      </w:tblGrid>
+      <w:tr>
+        <w:tc>
+          <w:tcPr>
+            <w:tcW w:w="4077" w:type="dxa"/>
+          </w:tcPr>
+          <w:p>
+            <w:r>
+              <w:t>NO</w:t>
+            </w:r>
+          </w:p>
+        </w:tc>
+        <w:tc>
+          <w:tcPr>
+            <w:tcW w:w="4077" w:type="dxa"/>
+          </w:tcPr>
+          <w:p>
+            <w:r>
+              <w:t>Rule</w:t>
+            </w:r>
+          </w:p>
+        </w:tc>
+      </w:tr>
+      <w:tr>
+        <w:tc>
+          <w:tcPr>
+            <w:tcW w:w="4077" w:type="dxa"/>
+          </w:tcPr>
+          <w:p>
+            <w:r>
+              <w:lastRenderedPageBreak/>
+              <w:t>1</w:t>
+            </w:r>
+          </w:p>
+        </w:tc>
+        <w:tc>
+          <w:tcPr>
+            <w:tcW w:w="4077" w:type="dxa"/>
+          </w:tcPr>
+          <w:p>
+            <w:r>
+              <w:t>RB JJ</w:t>
+            </w:r>
+          </w:p>
+        </w:tc>
+      </w:tr>
+      <w:tr>
+        <w:tc>
+          <w:tcPr>
+            <w:tcW w:w="4077" w:type="dxa"/>
+          </w:tcPr>
+          <w:p>
+            <w:r>
+              <w:t>2</w:t>
+            </w:r>
+          </w:p>
+        </w:tc>
+        <w:tc>
+          <w:tcPr>
+            <w:tcW w:w="4077" w:type="dxa"/>
+          </w:tcPr>
+          <w:p>
+            <w:r>
+              <w:t>RB VB</w:t>
+            </w:r>
+          </w:p>
+        </w:tc>
+      </w:tr>
+      <w:tr>
+        <w:tc>
+          <w:tcPr>
+            <w:tcW w:w="4077" w:type="dxa"/>
+          </w:tcPr>
+          <w:p>
+            <w:r>
+              <w:t>3</w:t>
+            </w:r>
+          </w:p>
+        </w:tc>
+        <w:tc>
+          <w:tcPr>
+            <w:tcW w:w="4077" w:type="dxa"/>
+          </w:tcPr>
+          <w:p>
+            <w:r>
+              <w:t>CK VB</w:t>
+            </w:r>
+          </w:p>
+        </w:tc>
+      </w:tr>
+      <w:tr>
+        <w:tc>
+          <w:tcPr>
+            <w:tcW w:w="4077" w:type="dxa"/>
+          </w:tcPr>
+          <w:p>
+            <w:r>
+              <w:t>4</w:t>
+            </w:r>
+          </w:p>
+        </w:tc>
+        <w:tc>
+          <w:tcPr>
+            <w:tcW w:w="4077" w:type="dxa"/>
+          </w:tcPr>
+          <w:p>
+            <w:r>
+              <w:t>NN JJ</w:t>
+            </w:r>
+          </w:p>
+        </w:tc>
+      </w:tr>
+      <w:tr>
+        <w:tc>
+          <w:tcPr>
+            <w:tcW w:w="4077" w:type="dxa"/>
+          </w:tcPr>
+          <w:p>
+            <w:r>
+              <w:t>5</w:t>
+            </w:r>
+          </w:p>
+        </w:tc>
+        <w:tc>
+          <w:tcPr>
+            <w:tcW w:w="4077" w:type="dxa"/>
+          </w:tcPr>
+          <w:p>
+            <w:r>
+              <w:t>NN VB</w:t>
+            </w:r>
+          </w:p>
+        </w:tc>
+      </w:tr>
+      <w:tr>
+        <w:tc>
+          <w:tcPr>
+            <w:tcW w:w="4077" w:type="dxa"/>
+          </w:tcPr>
+          <w:p>
+            <w:r>
+              <w:t>6</w:t>
+            </w:r>
+          </w:p>
+        </w:tc>
+        <w:tc>
+          <w:tcPr>
+            <w:tcW w:w="4077" w:type="dxa"/>
+          </w:tcPr>
+          <w:p>
+            <w:r>
+              <w:t>VB JJ</w:t>
+            </w:r>
+          </w:p>
+        </w:tc>
+      </w:tr>
+      <w:tr>
+        <w:tc>
+          <w:tcPr>
+            <w:tcW w:w="4077" w:type="dxa"/>
+          </w:tcPr>
+          <w:p>
+            <w:r>
+              <w:t>7</w:t>
+            </w:r>
+          </w:p>
+        </w:tc>
+        <w:tc>
+          <w:tcPr>
+            <w:tcW w:w="4077" w:type="dxa"/>
+          </w:tcPr>
+          <w:p>
+            <w:r>
+              <w:t>JJ VB</w:t>
+            </w:r>
+          </w:p>
+        </w:tc>
+      </w:tr>
+    </w:tbl>
+    <w:p>
+      <w:pPr>
+        <w:ind w:firstLine="720"/>
+      </w:pPr>
+    </w:p>
+    <w:p>
+      <w:pPr>
+        <w:ind w:firstLine="720"/>
+      </w:pPr>
+      <w:r>
+        <w:t xml:space="preserve">Dalam penentuan frase ini terlebih dahulu mendeksi kehadiran dari kata sifat atau kata kerja. Setelah sistem dapat mendeteksi kehadiran dari kata kerja atau kata sifat dalam kalimat, maka sistem akan melihat kata sebelum kata kerja atau kata sifat dan melihat kelas katanya. </w:t>
+      </w:r>
+      <w:r>
+        <w:t xml:space="preserve">Sehingga apabila kedua kelas kata dari kedua kata tesebut diurutkan makan akan dicocokan dengan rule yang ada. Jika sama dengan rule yang ada maka frase tersebut bisa dikatakan memiliki opini atau sentimen. </w:t>
+      </w:r>
+    </w:p>
+    <w:p>
+      <w:pPr>
+        <w:ind w:firstLine="720"/>
+      </w:pPr>
+      <w:r>
+        <w:t xml:space="preserve">Misal terdapat suatu kalimat “Film itu sangat bagus”, oleh PosTagging akan ditandai sebagai “Film/NN itu/DT sangat/RB bagus/JJ”. Dari hasil dapat dilihat ada frasa yang sesua dengan rule yaitu ‘sangat bagus’ (RB JJ) karena kata ‘bagus’ memiliki sentimen positif maka kalimat tersebut diberi label positif. </w:t>
+      </w:r>
+    </w:p>
+    <w:p>
+      <w:pPr>
+        <w:pStyle w:val="Heading3"/>
+      </w:pPr>
+      <w:r>
+        <w:t>Check Negation</w:t>
+      </w:r>
+    </w:p>
+    <w:p>
+      <w:pPr>
+        <w:ind w:firstLine="567"/>
+      </w:pPr>
+      <w:r>
+        <w:t xml:space="preserve">Proses terakhir pada tahap penentuan rule ini adalah mengecek negasinya. Setalah tweet dilakukan PosTagging dan dicocokan dengan rule-rule yang ada. </w:t>
+      </w:r>
+      <w:r>
+        <w:lastRenderedPageBreak/>
+        <w:t xml:space="preserve">Apabila terdapat sentimen dari rule-rule dari maka selanjutnya akan dicek apakah terdapat negasi dari hasil rule-rule tadi. </w:t>
+      </w:r>
+    </w:p>
+    <w:p>
+      <w:pPr>
+        <w:ind w:firstLine="567"/>
+      </w:pPr>
+      <w:r>
+        <w:t xml:space="preserve">Konsepnya mencari kata negasi </w:t>
+      </w:r>
+      <w:r>
+        <w:t xml:space="preserve">sebelum kata sifat atau kata kerja. Dimana daftar kata negasi diambil dari database. Toleransi jarak yang digunakan adalah 5 kata dari kata sifat atau kata benda. Misalkan terdapat tweet “Film itu tidak bagus”. </w:t>
+      </w:r>
+      <w:r>
+        <w:t xml:space="preserve">Pertama akan dilakukan PosTagging sehingga menghasilkan seperti berikut “Film/NN itu/DT tidak/MD bagus/JJ”. Kemudian akan dilakukan opinion rule yang akan menghasilkan frase positif yang dihasilkan dari kata ‘bagus’. Proses check negation akan melakukan pengecekan kata-kata sebelum frase tersebut. Jika terdapat kata negasi maka labelnya akan dibalik. Jadi penentuan dari tweet tersebut akan menghasilkan label negatif. </w:t>
+      </w:r>
+    </w:p>
+    <w:p>
+      <w:pPr>
+        <w:pStyle w:val="Heading2"/>
+      </w:pPr>
+      <w:bookmarkStart w:id="87" w:name="_Toc352620958"/>
+      <w:r>
+        <w:t>Subbab Kedua</w:t>
+      </w:r>
+      <w:bookmarkEnd w:id="87"/>
+    </w:p>
+    <w:p>
+      <w:pPr>
+        <w:ind w:firstLine="567"/>
+      </w:pPr>
+      <w:r>
+        <w:t>Tuliskan isi subbab di sini.</w:t>
+      </w:r>
+      <w:r>
+        <w:t xml:space="preserve"> </w:t>
+      </w:r>
+      <w:r>
+        <w:t>Tuliskan isi subbab di sini.</w:t>
+      </w:r>
+      <w:r>
+        <w:t xml:space="preserve"> </w:t>
+      </w:r>
+      <w:r>
+        <w:t>Tuliskan isi subbab di sini.</w:t>
+      </w:r>
+      <w:r>
+        <w:t xml:space="preserve"> </w:t>
+      </w:r>
+      <w:r>
+        <w:t>Tuliskan isi subbab di sini.</w:t>
+      </w:r>
+      <w:r>
+        <w:t xml:space="preserve"> </w:t>
+      </w:r>
+      <w:r>
+        <w:t>Tuliskan isi subbab di sini.</w:t>
+      </w:r>
+    </w:p>
+    <w:p>
+      <w:pPr>
+        <w:pStyle w:val="Heading3"/>
+      </w:pPr>
+      <w:bookmarkStart w:id="88" w:name="_Toc352620959"/>
       <w:r>
         <w:t>Subbab Pertama Derajat Kedua</w:t>
       </w:r>
-      <w:bookmarkEnd w:id="87"/>
+      <w:bookmarkEnd w:id="88"/>
     </w:p>
     <w:p>
       <w:pPr>
@@ -12065,13 +12513,13 @@
     </w:p>
     <w:p>
       <w:pPr>
-        <w:pStyle w:val="Heading2"/>
-      </w:pPr>
-      <w:bookmarkStart w:id="88" w:name="_Toc352620955"/>
-      <w:r>
-        <w:t>Subbab Kedua</w:t>
-      </w:r>
-      <w:bookmarkEnd w:id="88"/>
+        <w:pStyle w:val="Heading3"/>
+      </w:pPr>
+      <w:bookmarkStart w:id="89" w:name="_Toc352620960"/>
+      <w:r>
+        <w:t>Subbab Pertama Derajat Kedua</w:t>
+      </w:r>
+      <w:bookmarkEnd w:id="89"/>
     </w:p>
     <w:p>
       <w:pPr>
@@ -12107,223 +12555,13 @@
     </w:p>
     <w:p>
       <w:pPr>
-        <w:pStyle w:val="Heading3"/>
-      </w:pPr>
-      <w:bookmarkStart w:id="89" w:name="_Toc352620956"/>
-      <w:r>
-        <w:t>Subbab Pertama Derajat Kedua</w:t>
-      </w:r>
-      <w:bookmarkEnd w:id="89"/>
-    </w:p>
-    <w:p>
-      <w:pPr>
-        <w:ind w:firstLine="567"/>
-      </w:pPr>
-      <w:r>
-        <w:t>Tuliskan isi subbab di sini.</w:t>
-      </w:r>
-      <w:r>
-        <w:t xml:space="preserve"> </w:t>
-      </w:r>
-      <w:r>
-        <w:t>Tuliskan isi subbab di sini.</w:t>
-      </w:r>
-      <w:r>
-        <w:t xml:space="preserve"> </w:t>
-      </w:r>
-      <w:r>
-        <w:t>Tuliskan isi subbab di sini.</w:t>
-      </w:r>
-      <w:r>
-        <w:t xml:space="preserve"> </w:t>
-      </w:r>
-      <w:r>
-        <w:t>Tuliskan isi subbab di sini.</w:t>
-      </w:r>
-      <w:r>
-        <w:t xml:space="preserve"> </w:t>
-      </w:r>
-      <w:r>
-        <w:t>Tuliskan isi subbab di sini.</w:t>
-      </w:r>
-    </w:p>
-    <w:p>
-      <w:pPr>
-        <w:pStyle w:val="Heading3"/>
-      </w:pPr>
-      <w:bookmarkStart w:id="90" w:name="_Toc352620957"/>
-      <w:r>
-        <w:t>Subbab Pertama Derajat Kedua</w:t>
-      </w:r>
-      <w:bookmarkEnd w:id="90"/>
-    </w:p>
-    <w:p>
-      <w:pPr>
-        <w:ind w:firstLine="567"/>
-      </w:pPr>
-      <w:r>
-        <w:t>Tuliskan isi subbab di sini.</w:t>
-      </w:r>
-      <w:r>
-        <w:t xml:space="preserve"> </w:t>
-      </w:r>
-      <w:r>
-        <w:t>Tuliskan isi subbab di sini.</w:t>
-      </w:r>
-      <w:r>
-        <w:t xml:space="preserve"> </w:t>
-      </w:r>
-      <w:r>
-        <w:t>Tuliskan isi subbab di sini.</w:t>
-      </w:r>
-      <w:r>
-        <w:t xml:space="preserve"> </w:t>
-      </w:r>
-      <w:r>
-        <w:t>Tuliskan isi subbab di sini.</w:t>
-      </w:r>
-      <w:r>
-        <w:t xml:space="preserve"> </w:t>
-      </w:r>
-      <w:r>
-        <w:t>Tuliskan isi subbab di sini.</w:t>
-      </w:r>
-    </w:p>
-    <w:p>
-      <w:pPr>
-        <w:pStyle w:val="Heading2"/>
-      </w:pPr>
-      <w:bookmarkStart w:id="91" w:name="_Toc352620958"/>
-      <w:r>
-        <w:t>Subbab Kedua</w:t>
-      </w:r>
-      <w:bookmarkEnd w:id="91"/>
-    </w:p>
-    <w:p>
-      <w:pPr>
-        <w:ind w:firstLine="567"/>
-      </w:pPr>
-      <w:r>
-        <w:t>Tuliskan isi subbab di sini.</w:t>
-      </w:r>
-      <w:r>
-        <w:t xml:space="preserve"> </w:t>
-      </w:r>
-      <w:r>
-        <w:t>Tuliskan isi subbab di sini.</w:t>
-      </w:r>
-      <w:r>
-        <w:t xml:space="preserve"> </w:t>
-      </w:r>
-      <w:r>
-        <w:t>Tuliskan isi subbab di sini.</w:t>
-      </w:r>
-      <w:r>
-        <w:t xml:space="preserve"> </w:t>
-      </w:r>
-      <w:r>
-        <w:t>Tuliskan isi subbab di sini.</w:t>
-      </w:r>
-      <w:r>
-        <w:t xml:space="preserve"> </w:t>
-      </w:r>
-      <w:r>
-        <w:t>Tuliskan isi subbab di sini.</w:t>
-      </w:r>
-    </w:p>
-    <w:p>
-      <w:pPr>
-        <w:pStyle w:val="Heading3"/>
-      </w:pPr>
-      <w:bookmarkStart w:id="92" w:name="_Toc352620959"/>
-      <w:r>
+        <w:jc w:val="center"/>
+      </w:pPr>
+      <w:r>
+        <w:rPr>
+          <w:noProof/>
+        </w:rPr>
         <w:lastRenderedPageBreak/>
-        <w:t>Subbab Pertama Derajat Kedua</w:t>
-      </w:r>
-      <w:bookmarkEnd w:id="92"/>
-    </w:p>
-    <w:p>
-      <w:pPr>
-        <w:ind w:firstLine="567"/>
-      </w:pPr>
-      <w:r>
-        <w:t>Tuliskan isi subbab di sini.</w:t>
-      </w:r>
-      <w:r>
-        <w:t xml:space="preserve"> </w:t>
-      </w:r>
-      <w:r>
-        <w:t>Tuliskan isi subbab di sini.</w:t>
-      </w:r>
-      <w:r>
-        <w:t xml:space="preserve"> </w:t>
-      </w:r>
-      <w:r>
-        <w:t>Tuliskan isi subbab di sini.</w:t>
-      </w:r>
-      <w:r>
-        <w:t xml:space="preserve"> </w:t>
-      </w:r>
-      <w:r>
-        <w:t>Tuliskan isi subbab di sini.</w:t>
-      </w:r>
-      <w:r>
-        <w:t xml:space="preserve"> </w:t>
-      </w:r>
-      <w:r>
-        <w:t>Tuliskan isi subbab di sini.</w:t>
-      </w:r>
-    </w:p>
-    <w:p>
-      <w:pPr>
-        <w:pStyle w:val="Heading3"/>
-      </w:pPr>
-      <w:bookmarkStart w:id="93" w:name="_Toc352620960"/>
-      <w:r>
-        <w:t>Subbab Pertama Derajat Kedua</w:t>
-      </w:r>
-      <w:bookmarkEnd w:id="93"/>
-    </w:p>
-    <w:p>
-      <w:pPr>
-        <w:ind w:firstLine="567"/>
-      </w:pPr>
-      <w:r>
-        <w:t>Tuliskan isi subbab di sini.</w:t>
-      </w:r>
-      <w:r>
-        <w:t xml:space="preserve"> </w:t>
-      </w:r>
-      <w:r>
-        <w:t>Tuliskan isi subbab di sini.</w:t>
-      </w:r>
-      <w:r>
-        <w:t xml:space="preserve"> </w:t>
-      </w:r>
-      <w:r>
-        <w:t>Tuliskan isi subbab di sini.</w:t>
-      </w:r>
-      <w:r>
-        <w:t xml:space="preserve"> </w:t>
-      </w:r>
-      <w:r>
-        <w:t>Tuliskan isi subbab di sini.</w:t>
-      </w:r>
-      <w:r>
-        <w:t xml:space="preserve"> </w:t>
-      </w:r>
-      <w:r>
-        <w:t>Tuliskan isi subbab di sini.</w:t>
-      </w:r>
-    </w:p>
-    <w:p>
-      <w:pPr>
-        <w:jc w:val="center"/>
-      </w:pPr>
-      <w:r>
-        <w:rPr>
-          <w:noProof/>
-        </w:rPr>
         <w:drawing>
           <wp:inline distT="0" distB="0" distL="0" distR="0">
             <wp:extent cx="1746885" cy="1692275"/>
@@ -12375,7 +12613,7 @@
       <w:pPr>
         <w:pStyle w:val="Caption"/>
       </w:pPr>
-      <w:bookmarkStart w:id="94" w:name="_Toc244585046"/>
+      <w:bookmarkStart w:id="90" w:name="_Toc244585046"/>
       <w:r>
         <w:t xml:space="preserve">Gambar </w:t>
       </w:r>
@@ -12404,30 +12642,30 @@
       <w:r>
         <w:t>Contoh untuk nomor dan judul gambar</w:t>
       </w:r>
+      <w:bookmarkEnd w:id="90"/>
+    </w:p>
+    <w:p/>
+    <w:p>
+      <w:r>
+        <w:t>Untuk membuat bab baru lakukan dengan Next Page pada menu Break dalam tab Page layout.</w:t>
+      </w:r>
+    </w:p>
+    <w:p>
+      <w:pPr>
+        <w:rPr>
+          <w:noProof/>
+        </w:rPr>
+      </w:pPr>
+    </w:p>
+    <w:p>
+      <w:bookmarkStart w:id="91" w:name="_Toc224648366"/>
+      <w:bookmarkStart w:id="92" w:name="_Toc225434134"/>
+      <w:bookmarkStart w:id="93" w:name="_Toc225597560"/>
+      <w:bookmarkStart w:id="94" w:name="_Toc225600399"/>
+      <w:bookmarkEnd w:id="91"/>
+      <w:bookmarkEnd w:id="92"/>
+      <w:bookmarkEnd w:id="93"/>
       <w:bookmarkEnd w:id="94"/>
-    </w:p>
-    <w:p/>
-    <w:p>
-      <w:r>
-        <w:t>Untuk membuat bab baru lakukan dengan Next Page pada menu Break dalam tab Page layout.</w:t>
-      </w:r>
-    </w:p>
-    <w:p>
-      <w:pPr>
-        <w:rPr>
-          <w:noProof/>
-        </w:rPr>
-      </w:pPr>
-    </w:p>
-    <w:p>
-      <w:bookmarkStart w:id="95" w:name="_Toc224648366"/>
-      <w:bookmarkStart w:id="96" w:name="_Toc225434134"/>
-      <w:bookmarkStart w:id="97" w:name="_Toc225597560"/>
-      <w:bookmarkStart w:id="98" w:name="_Toc225600399"/>
-      <w:bookmarkEnd w:id="95"/>
-      <w:bookmarkEnd w:id="96"/>
-      <w:bookmarkEnd w:id="97"/>
-      <w:bookmarkEnd w:id="98"/>
     </w:p>
     <w:p>
       <w:pPr>
@@ -12452,8 +12690,8 @@
         <w:lastRenderedPageBreak/>
         <w:t xml:space="preserve"> </w:t>
       </w:r>
-      <w:bookmarkStart w:id="99" w:name="_Toc352620961"/>
-      <w:bookmarkEnd w:id="99"/>
+      <w:bookmarkStart w:id="95" w:name="_Toc352620961"/>
+      <w:bookmarkEnd w:id="95"/>
     </w:p>
     <w:p>
       <w:pPr>
@@ -12464,24 +12702,24 @@
         </w:numPr>
         <w:ind w:left="397"/>
       </w:pPr>
-      <w:bookmarkStart w:id="100" w:name="_Toc352620962"/>
+      <w:bookmarkStart w:id="96" w:name="_Toc352620962"/>
       <w:r>
         <w:rPr>
           <w:caps w:val="0"/>
         </w:rPr>
         <w:t>IMPLEMENTASI</w:t>
       </w:r>
-      <w:bookmarkEnd w:id="100"/>
+      <w:bookmarkEnd w:id="96"/>
     </w:p>
     <w:p>
       <w:pPr>
         <w:pStyle w:val="Heading2"/>
       </w:pPr>
-      <w:bookmarkStart w:id="101" w:name="_Toc352620963"/>
+      <w:bookmarkStart w:id="97" w:name="_Toc352620963"/>
       <w:r>
         <w:t>Kesimpulan</w:t>
       </w:r>
-      <w:bookmarkEnd w:id="101"/>
+      <w:bookmarkEnd w:id="97"/>
     </w:p>
     <w:p>
       <w:pPr>
@@ -12666,12 +12904,12 @@
       <w:pPr>
         <w:pStyle w:val="Heading2"/>
       </w:pPr>
-      <w:bookmarkStart w:id="102" w:name="_Toc352620964"/>
+      <w:bookmarkStart w:id="98" w:name="_Toc352620964"/>
       <w:r>
         <w:lastRenderedPageBreak/>
         <w:t>Saran</w:t>
       </w:r>
-      <w:bookmarkEnd w:id="102"/>
+      <w:bookmarkEnd w:id="98"/>
     </w:p>
     <w:p>
       <w:pPr>
@@ -12759,8 +12997,8 @@
         </w:rPr>
         <w:t xml:space="preserve"> </w:t>
       </w:r>
-      <w:bookmarkStart w:id="103" w:name="_Toc352620965"/>
-      <w:bookmarkEnd w:id="103"/>
+      <w:bookmarkStart w:id="99" w:name="_Toc352620965"/>
+      <w:bookmarkEnd w:id="99"/>
     </w:p>
     <w:p>
       <w:pPr>
@@ -12771,11 +13009,11 @@
         </w:numPr>
         <w:ind w:left="397"/>
       </w:pPr>
-      <w:bookmarkStart w:id="104" w:name="_Toc352620966"/>
+      <w:bookmarkStart w:id="100" w:name="_Toc352620966"/>
       <w:r>
         <w:t>HASIL PENELITIAN DAN PEMBAHASAN</w:t>
       </w:r>
-      <w:bookmarkEnd w:id="104"/>
+      <w:bookmarkEnd w:id="100"/>
     </w:p>
     <w:p>
       <w:pPr>
@@ -12818,8 +13056,8 @@
         </w:rPr>
         <w:t xml:space="preserve"> </w:t>
       </w:r>
-      <w:bookmarkStart w:id="105" w:name="_Toc352620967"/>
-      <w:bookmarkEnd w:id="105"/>
+      <w:bookmarkStart w:id="101" w:name="_Toc352620967"/>
+      <w:bookmarkEnd w:id="101"/>
     </w:p>
     <w:p>
       <w:pPr>
@@ -12830,11 +13068,11 @@
         </w:numPr>
         <w:ind w:left="397"/>
       </w:pPr>
-      <w:bookmarkStart w:id="106" w:name="_Toc352620968"/>
+      <w:bookmarkStart w:id="102" w:name="_Toc352620968"/>
       <w:r>
         <w:t>KESIMPULAN DAN SARAN</w:t>
       </w:r>
-      <w:bookmarkEnd w:id="106"/>
+      <w:bookmarkEnd w:id="102"/>
     </w:p>
     <w:p>
       <w:pPr>
@@ -12857,12 +13095,12 @@
         </w:numPr>
         <w:ind w:left="397"/>
       </w:pPr>
-      <w:bookmarkStart w:id="107" w:name="_Toc352620969"/>
+      <w:bookmarkStart w:id="103" w:name="_Toc352620969"/>
       <w:r>
         <w:lastRenderedPageBreak/>
         <w:t>DAFTAR PUSTAKA</w:t>
       </w:r>
-      <w:bookmarkEnd w:id="107"/>
+      <w:bookmarkEnd w:id="103"/>
     </w:p>
     <w:p>
       <w:pPr>
@@ -13235,7 +13473,7 @@
         <w:rPr>
           <w:noProof/>
         </w:rPr>
-        <w:t>8</w:t>
+        <w:t>28</w:t>
       </w:r>
     </w:fldSimple>
   </w:p>
@@ -13285,7 +13523,7 @@
         <w:rPr>
           <w:noProof/>
         </w:rPr>
-        <w:t>9</w:t>
+        <w:t>22</w:t>
       </w:r>
     </w:fldSimple>
   </w:p>
@@ -18784,7 +19022,7 @@
 </file>
 
 <file path=customXml/itemProps1.xml><?xml version="1.0" encoding="utf-8"?>
-<ds:datastoreItem xmlns:ds="http://schemas.openxmlformats.org/officeDocument/2006/customXml" ds:itemID="{B853CFAB-8D76-4A81-847D-9198C0AC370A}">
+<ds:datastoreItem xmlns:ds="http://schemas.openxmlformats.org/officeDocument/2006/customXml" ds:itemID="{16F91ABC-20C2-46B9-A5C2-FFF0C2999D07}">
   <ds:schemaRefs>
     <ds:schemaRef ds:uri="http://schemas.openxmlformats.org/officeDocument/2006/bibliography"/>
   </ds:schemaRefs>

</xml_diff>

<commit_message>
update table Signed-off-by: Jan Kristanto <vcrack.0206@gmail.com>
</commit_message>
<xml_diff>
--- a/Laporan Thesis Jan.docx
+++ b/Laporan Thesis Jan.docx
@@ -170,6 +170,7 @@
           <w:color w:val="000000"/>
           <w:sz w:val="28"/>
           <w:szCs w:val="28"/>
+          <w:lang w:val="id-ID" w:eastAsia="id-ID"/>
         </w:rPr>
         <w:drawing>
           <wp:inline distT="0" distB="0" distL="0" distR="0">
@@ -5530,6 +5531,7 @@
           <w:rFonts w:asciiTheme="minorHAnsi" w:eastAsiaTheme="minorEastAsia" w:hAnsiTheme="minorHAnsi" w:cstheme="minorBidi"/>
           <w:noProof/>
           <w:sz w:val="22"/>
+          <w:lang w:val="id-ID" w:eastAsia="id-ID"/>
         </w:rPr>
       </w:pPr>
       <w:r>
@@ -5541,13 +5543,13 @@
       <w:r>
         <w:fldChar w:fldCharType="separate"/>
       </w:r>
-      <w:hyperlink w:anchor="_Toc352992009" w:history="1">
+      <w:hyperlink w:anchor="_Toc353190176" w:history="1">
         <w:r>
           <w:rPr>
             <w:rStyle w:val="Hyperlink"/>
             <w:noProof/>
           </w:rPr>
-          <w:t>Tabel II.1. Contoh nomor dan judul tabel</w:t>
+          <w:t>Tabel 0.1. Contoh nomor dan judul tabel</w:t>
         </w:r>
         <w:r>
           <w:rPr>
@@ -5568,7 +5570,7 @@
             <w:noProof/>
             <w:webHidden/>
           </w:rPr>
-          <w:instrText xml:space="preserve"> PAGEREF _Toc352992009 \h </w:instrText>
+          <w:instrText xml:space="preserve"> PAGEREF _Toc353190176 \h </w:instrText>
         </w:r>
         <w:r>
           <w:rPr>
@@ -5606,15 +5608,16 @@
           <w:rFonts w:asciiTheme="minorHAnsi" w:eastAsiaTheme="minorEastAsia" w:hAnsiTheme="minorHAnsi" w:cstheme="minorBidi"/>
           <w:noProof/>
           <w:sz w:val="22"/>
-        </w:rPr>
-      </w:pPr>
-      <w:hyperlink w:anchor="_Toc352992010" w:history="1">
+          <w:lang w:val="id-ID" w:eastAsia="id-ID"/>
+        </w:rPr>
+      </w:pPr>
+      <w:hyperlink w:anchor="_Toc353190177" w:history="1">
         <w:r>
           <w:rPr>
             <w:rStyle w:val="Hyperlink"/>
             <w:noProof/>
           </w:rPr>
-          <w:t>Tabel II.2. Contoh nomor dan judul tabel</w:t>
+          <w:t>Tabel 0.2. Contoh nomor dan judul tabel</w:t>
         </w:r>
         <w:r>
           <w:rPr>
@@ -5635,7 +5638,7 @@
             <w:noProof/>
             <w:webHidden/>
           </w:rPr>
-          <w:instrText xml:space="preserve"> PAGEREF _Toc352992010 \h </w:instrText>
+          <w:instrText xml:space="preserve"> PAGEREF _Toc353190177 \h </w:instrText>
         </w:r>
         <w:r>
           <w:rPr>
@@ -5656,6 +5659,484 @@
             <w:webHidden/>
           </w:rPr>
           <w:t>9</w:t>
+        </w:r>
+        <w:r>
+          <w:rPr>
+            <w:noProof/>
+            <w:webHidden/>
+          </w:rPr>
+          <w:fldChar w:fldCharType="end"/>
+        </w:r>
+      </w:hyperlink>
+    </w:p>
+    <w:p>
+      <w:pPr>
+        <w:pStyle w:val="TableofFigures"/>
+        <w:rPr>
+          <w:rFonts w:asciiTheme="minorHAnsi" w:eastAsiaTheme="minorEastAsia" w:hAnsiTheme="minorHAnsi" w:cstheme="minorBidi"/>
+          <w:noProof/>
+          <w:sz w:val="22"/>
+          <w:lang w:val="id-ID" w:eastAsia="id-ID"/>
+        </w:rPr>
+      </w:pPr>
+      <w:hyperlink w:anchor="_Toc353190178" w:history="1">
+        <w:r>
+          <w:rPr>
+            <w:rStyle w:val="Hyperlink"/>
+            <w:noProof/>
+          </w:rPr>
+          <w:t>Tabel 4.1 Daftar Konversi</w:t>
+        </w:r>
+        <w:r>
+          <w:rPr>
+            <w:noProof/>
+            <w:webHidden/>
+          </w:rPr>
+          <w:tab/>
+        </w:r>
+        <w:r>
+          <w:rPr>
+            <w:noProof/>
+            <w:webHidden/>
+          </w:rPr>
+          <w:fldChar w:fldCharType="begin"/>
+        </w:r>
+        <w:r>
+          <w:rPr>
+            <w:noProof/>
+            <w:webHidden/>
+          </w:rPr>
+          <w:instrText xml:space="preserve"> PAGEREF _Toc353190178 \h </w:instrText>
+        </w:r>
+        <w:r>
+          <w:rPr>
+            <w:noProof/>
+            <w:webHidden/>
+          </w:rPr>
+        </w:r>
+        <w:r>
+          <w:rPr>
+            <w:noProof/>
+            <w:webHidden/>
+          </w:rPr>
+          <w:fldChar w:fldCharType="separate"/>
+        </w:r>
+        <w:r>
+          <w:rPr>
+            <w:noProof/>
+            <w:webHidden/>
+          </w:rPr>
+          <w:t>16</w:t>
+        </w:r>
+        <w:r>
+          <w:rPr>
+            <w:noProof/>
+            <w:webHidden/>
+          </w:rPr>
+          <w:fldChar w:fldCharType="end"/>
+        </w:r>
+      </w:hyperlink>
+    </w:p>
+    <w:p>
+      <w:pPr>
+        <w:pStyle w:val="TableofFigures"/>
+        <w:rPr>
+          <w:rFonts w:asciiTheme="minorHAnsi" w:eastAsiaTheme="minorEastAsia" w:hAnsiTheme="minorHAnsi" w:cstheme="minorBidi"/>
+          <w:noProof/>
+          <w:sz w:val="22"/>
+          <w:lang w:val="id-ID" w:eastAsia="id-ID"/>
+        </w:rPr>
+      </w:pPr>
+      <w:hyperlink w:anchor="_Toc353190179" w:history="1">
+        <w:r>
+          <w:rPr>
+            <w:rStyle w:val="Hyperlink"/>
+            <w:noProof/>
+          </w:rPr>
+          <w:t>Tabel 4.2</w:t>
+        </w:r>
+        <w:r>
+          <w:rPr>
+            <w:rStyle w:val="Hyperlink"/>
+            <w:noProof/>
+            <w:lang w:val="id-ID"/>
+          </w:rPr>
+          <w:t xml:space="preserve"> Contoh Kopnversi Angka</w:t>
+        </w:r>
+        <w:r>
+          <w:rPr>
+            <w:noProof/>
+            <w:webHidden/>
+          </w:rPr>
+          <w:tab/>
+        </w:r>
+        <w:r>
+          <w:rPr>
+            <w:noProof/>
+            <w:webHidden/>
+          </w:rPr>
+          <w:fldChar w:fldCharType="begin"/>
+        </w:r>
+        <w:r>
+          <w:rPr>
+            <w:noProof/>
+            <w:webHidden/>
+          </w:rPr>
+          <w:instrText xml:space="preserve"> PAGEREF _Toc353190179 \h </w:instrText>
+        </w:r>
+        <w:r>
+          <w:rPr>
+            <w:noProof/>
+            <w:webHidden/>
+          </w:rPr>
+        </w:r>
+        <w:r>
+          <w:rPr>
+            <w:noProof/>
+            <w:webHidden/>
+          </w:rPr>
+          <w:fldChar w:fldCharType="separate"/>
+        </w:r>
+        <w:r>
+          <w:rPr>
+            <w:noProof/>
+            <w:webHidden/>
+          </w:rPr>
+          <w:t>17</w:t>
+        </w:r>
+        <w:r>
+          <w:rPr>
+            <w:noProof/>
+            <w:webHidden/>
+          </w:rPr>
+          <w:fldChar w:fldCharType="end"/>
+        </w:r>
+      </w:hyperlink>
+    </w:p>
+    <w:p>
+      <w:pPr>
+        <w:pStyle w:val="TableofFigures"/>
+        <w:rPr>
+          <w:rFonts w:asciiTheme="minorHAnsi" w:eastAsiaTheme="minorEastAsia" w:hAnsiTheme="minorHAnsi" w:cstheme="minorBidi"/>
+          <w:noProof/>
+          <w:sz w:val="22"/>
+          <w:lang w:val="id-ID" w:eastAsia="id-ID"/>
+        </w:rPr>
+      </w:pPr>
+      <w:hyperlink w:anchor="_Toc353190180" w:history="1">
+        <w:r>
+          <w:rPr>
+            <w:rStyle w:val="Hyperlink"/>
+            <w:noProof/>
+          </w:rPr>
+          <w:t xml:space="preserve">Tabel </w:t>
+        </w:r>
+        <w:r>
+          <w:rPr>
+            <w:rStyle w:val="Hyperlink"/>
+            <w:noProof/>
+            <w:lang w:val="id-ID"/>
+          </w:rPr>
+          <w:t>4.</w:t>
+        </w:r>
+        <w:r>
+          <w:rPr>
+            <w:rStyle w:val="Hyperlink"/>
+            <w:noProof/>
+          </w:rPr>
+          <w:t>3</w:t>
+        </w:r>
+        <w:r>
+          <w:rPr>
+            <w:rStyle w:val="Hyperlink"/>
+            <w:noProof/>
+            <w:lang w:val="id-ID"/>
+          </w:rPr>
+          <w:t xml:space="preserve"> Contoh menghapus karakter berualng</w:t>
+        </w:r>
+        <w:r>
+          <w:rPr>
+            <w:noProof/>
+            <w:webHidden/>
+          </w:rPr>
+          <w:tab/>
+        </w:r>
+        <w:r>
+          <w:rPr>
+            <w:noProof/>
+            <w:webHidden/>
+          </w:rPr>
+          <w:fldChar w:fldCharType="begin"/>
+        </w:r>
+        <w:r>
+          <w:rPr>
+            <w:noProof/>
+            <w:webHidden/>
+          </w:rPr>
+          <w:instrText xml:space="preserve"> PAGEREF _Toc353190180 \h </w:instrText>
+        </w:r>
+        <w:r>
+          <w:rPr>
+            <w:noProof/>
+            <w:webHidden/>
+          </w:rPr>
+        </w:r>
+        <w:r>
+          <w:rPr>
+            <w:noProof/>
+            <w:webHidden/>
+          </w:rPr>
+          <w:fldChar w:fldCharType="separate"/>
+        </w:r>
+        <w:r>
+          <w:rPr>
+            <w:noProof/>
+            <w:webHidden/>
+          </w:rPr>
+          <w:t>17</w:t>
+        </w:r>
+        <w:r>
+          <w:rPr>
+            <w:noProof/>
+            <w:webHidden/>
+          </w:rPr>
+          <w:fldChar w:fldCharType="end"/>
+        </w:r>
+      </w:hyperlink>
+    </w:p>
+    <w:p>
+      <w:pPr>
+        <w:pStyle w:val="TableofFigures"/>
+        <w:rPr>
+          <w:rFonts w:asciiTheme="minorHAnsi" w:eastAsiaTheme="minorEastAsia" w:hAnsiTheme="minorHAnsi" w:cstheme="minorBidi"/>
+          <w:noProof/>
+          <w:sz w:val="22"/>
+          <w:lang w:val="id-ID" w:eastAsia="id-ID"/>
+        </w:rPr>
+      </w:pPr>
+      <w:hyperlink w:anchor="_Toc353190181" w:history="1">
+        <w:r>
+          <w:rPr>
+            <w:rStyle w:val="Hyperlink"/>
+            <w:noProof/>
+          </w:rPr>
+          <w:t>Tabel 4.4</w:t>
+        </w:r>
+        <w:r>
+          <w:rPr>
+            <w:rStyle w:val="Hyperlink"/>
+            <w:noProof/>
+            <w:lang w:val="id-ID"/>
+          </w:rPr>
+          <w:t xml:space="preserve"> Contoh Pengantian kata tidak baku</w:t>
+        </w:r>
+        <w:r>
+          <w:rPr>
+            <w:noProof/>
+            <w:webHidden/>
+          </w:rPr>
+          <w:tab/>
+        </w:r>
+        <w:r>
+          <w:rPr>
+            <w:noProof/>
+            <w:webHidden/>
+          </w:rPr>
+          <w:fldChar w:fldCharType="begin"/>
+        </w:r>
+        <w:r>
+          <w:rPr>
+            <w:noProof/>
+            <w:webHidden/>
+          </w:rPr>
+          <w:instrText xml:space="preserve"> PAGEREF _Toc353190181 \h </w:instrText>
+        </w:r>
+        <w:r>
+          <w:rPr>
+            <w:noProof/>
+            <w:webHidden/>
+          </w:rPr>
+        </w:r>
+        <w:r>
+          <w:rPr>
+            <w:noProof/>
+            <w:webHidden/>
+          </w:rPr>
+          <w:fldChar w:fldCharType="separate"/>
+        </w:r>
+        <w:r>
+          <w:rPr>
+            <w:noProof/>
+            <w:webHidden/>
+          </w:rPr>
+          <w:t>18</w:t>
+        </w:r>
+        <w:r>
+          <w:rPr>
+            <w:noProof/>
+            <w:webHidden/>
+          </w:rPr>
+          <w:fldChar w:fldCharType="end"/>
+        </w:r>
+      </w:hyperlink>
+    </w:p>
+    <w:p>
+      <w:pPr>
+        <w:pStyle w:val="TableofFigures"/>
+        <w:rPr>
+          <w:rFonts w:asciiTheme="minorHAnsi" w:eastAsiaTheme="minorEastAsia" w:hAnsiTheme="minorHAnsi" w:cstheme="minorBidi"/>
+          <w:noProof/>
+          <w:sz w:val="22"/>
+          <w:lang w:val="id-ID" w:eastAsia="id-ID"/>
+        </w:rPr>
+      </w:pPr>
+      <w:hyperlink w:anchor="_Toc353190182" w:history="1">
+        <w:r>
+          <w:rPr>
+            <w:rStyle w:val="Hyperlink"/>
+            <w:noProof/>
+          </w:rPr>
+          <w:t>Tabel 4.5</w:t>
+        </w:r>
+        <w:r>
+          <w:rPr>
+            <w:rStyle w:val="Hyperlink"/>
+            <w:noProof/>
+            <w:lang w:val="id-ID"/>
+          </w:rPr>
+          <w:t xml:space="preserve"> Contoh SpellCorrection</w:t>
+        </w:r>
+        <w:r>
+          <w:rPr>
+            <w:noProof/>
+            <w:webHidden/>
+          </w:rPr>
+          <w:tab/>
+        </w:r>
+        <w:r>
+          <w:rPr>
+            <w:noProof/>
+            <w:webHidden/>
+          </w:rPr>
+          <w:fldChar w:fldCharType="begin"/>
+        </w:r>
+        <w:r>
+          <w:rPr>
+            <w:noProof/>
+            <w:webHidden/>
+          </w:rPr>
+          <w:instrText xml:space="preserve"> PAGEREF _Toc353190182 \h </w:instrText>
+        </w:r>
+        <w:r>
+          <w:rPr>
+            <w:noProof/>
+            <w:webHidden/>
+          </w:rPr>
+        </w:r>
+        <w:r>
+          <w:rPr>
+            <w:noProof/>
+            <w:webHidden/>
+          </w:rPr>
+          <w:fldChar w:fldCharType="separate"/>
+        </w:r>
+        <w:r>
+          <w:rPr>
+            <w:noProof/>
+            <w:webHidden/>
+          </w:rPr>
+          <w:t>19</w:t>
+        </w:r>
+        <w:r>
+          <w:rPr>
+            <w:noProof/>
+            <w:webHidden/>
+          </w:rPr>
+          <w:fldChar w:fldCharType="end"/>
+        </w:r>
+      </w:hyperlink>
+    </w:p>
+    <w:p>
+      <w:pPr>
+        <w:pStyle w:val="TableofFigures"/>
+        <w:rPr>
+          <w:rFonts w:asciiTheme="minorHAnsi" w:eastAsiaTheme="minorEastAsia" w:hAnsiTheme="minorHAnsi" w:cstheme="minorBidi"/>
+          <w:noProof/>
+          <w:sz w:val="22"/>
+          <w:lang w:val="id-ID" w:eastAsia="id-ID"/>
+        </w:rPr>
+      </w:pPr>
+      <w:hyperlink w:anchor="_Toc353190183" w:history="1">
+        <w:r>
+          <w:rPr>
+            <w:rStyle w:val="Hyperlink"/>
+            <w:noProof/>
+          </w:rPr>
+          <w:t xml:space="preserve">Tabel </w:t>
+        </w:r>
+        <w:r>
+          <w:rPr>
+            <w:rStyle w:val="Hyperlink"/>
+            <w:noProof/>
+            <w:lang w:val="id-ID"/>
+          </w:rPr>
+          <w:t>4.</w:t>
+        </w:r>
+        <w:r>
+          <w:rPr>
+            <w:rStyle w:val="Hyperlink"/>
+            <w:noProof/>
+          </w:rPr>
+          <w:t>6</w:t>
+        </w:r>
+        <w:r>
+          <w:rPr>
+            <w:rStyle w:val="Hyperlink"/>
+            <w:noProof/>
+            <w:lang w:val="id-ID"/>
+          </w:rPr>
+          <w:t xml:space="preserve"> Opinion Rules</w:t>
+        </w:r>
+        <w:r>
+          <w:rPr>
+            <w:noProof/>
+            <w:webHidden/>
+          </w:rPr>
+          <w:tab/>
+        </w:r>
+        <w:r>
+          <w:rPr>
+            <w:noProof/>
+            <w:webHidden/>
+          </w:rPr>
+          <w:fldChar w:fldCharType="begin"/>
+        </w:r>
+        <w:r>
+          <w:rPr>
+            <w:noProof/>
+            <w:webHidden/>
+          </w:rPr>
+          <w:instrText xml:space="preserve"> PAGEREF _Toc353190183 \h </w:instrText>
+        </w:r>
+        <w:r>
+          <w:rPr>
+            <w:noProof/>
+            <w:webHidden/>
+          </w:rPr>
+        </w:r>
+        <w:r>
+          <w:rPr>
+            <w:noProof/>
+            <w:webHidden/>
+          </w:rPr>
+          <w:fldChar w:fldCharType="separate"/>
+        </w:r>
+        <w:r>
+          <w:rPr>
+            <w:noProof/>
+            <w:webHidden/>
+          </w:rPr>
+          <w:t>21</w:t>
         </w:r>
         <w:r>
           <w:rPr>
@@ -8375,6 +8856,7 @@
       <w:r>
         <w:rPr>
           <w:noProof/>
+          <w:lang w:val="id-ID" w:eastAsia="id-ID"/>
         </w:rPr>
         <w:drawing>
           <wp:inline distT="0" distB="0" distL="0" distR="0">
@@ -8561,22 +9043,22 @@
       <w:pPr>
         <w:pStyle w:val="Caption"/>
       </w:pPr>
-      <w:bookmarkStart w:id="53" w:name="_Toc352992009"/>
+      <w:bookmarkStart w:id="53" w:name="_Toc353190176"/>
       <w:r>
         <w:t xml:space="preserve">Tabel </w:t>
       </w:r>
-      <w:fldSimple w:instr=" STYLEREF 2 \s ">
-        <w:r>
-          <w:rPr>
-            <w:noProof/>
-          </w:rPr>
-          <w:t>2.3</w:t>
+      <w:fldSimple w:instr=" STYLEREF 1 \s ">
+        <w:r>
+          <w:rPr>
+            <w:noProof/>
+          </w:rPr>
+          <w:t>0</w:t>
         </w:r>
       </w:fldSimple>
       <w:r>
         <w:t>.</w:t>
       </w:r>
-      <w:fldSimple w:instr=" SEQ Tabel \* ARABIC \s 2 ">
+      <w:fldSimple w:instr=" SEQ Tabel \* ARABIC \s 1 ">
         <w:r>
           <w:rPr>
             <w:noProof/>
@@ -8853,22 +9335,22 @@
       <w:pPr>
         <w:pStyle w:val="Caption"/>
       </w:pPr>
-      <w:bookmarkStart w:id="60" w:name="_Toc352992010"/>
+      <w:bookmarkStart w:id="60" w:name="_Toc353190177"/>
       <w:r>
         <w:t xml:space="preserve">Tabel </w:t>
       </w:r>
-      <w:fldSimple w:instr=" STYLEREF 2 \s ">
-        <w:r>
-          <w:rPr>
-            <w:noProof/>
-          </w:rPr>
-          <w:t>2.3</w:t>
+      <w:fldSimple w:instr=" STYLEREF 1 \s ">
+        <w:r>
+          <w:rPr>
+            <w:noProof/>
+          </w:rPr>
+          <w:t>0</w:t>
         </w:r>
       </w:fldSimple>
       <w:r>
         <w:t>.</w:t>
       </w:r>
-      <w:fldSimple w:instr=" SEQ Tabel \* ARABIC \s 2 ">
+      <w:fldSimple w:instr=" SEQ Tabel \* ARABIC \s 1 ">
         <w:r>
           <w:rPr>
             <w:noProof/>
@@ -10031,6 +10513,7 @@
       <w:r>
         <w:rPr>
           <w:noProof/>
+          <w:lang w:val="id-ID" w:eastAsia="id-ID"/>
         </w:rPr>
         <w:drawing>
           <wp:inline distT="0" distB="0" distL="0" distR="0">
@@ -10882,17 +11365,19 @@
     </w:p>
     <w:p>
       <w:pPr>
+        <w:keepNext/>
         <w:ind w:firstLine="567"/>
         <w:jc w:val="left"/>
       </w:pPr>
       <w:r>
         <w:rPr>
           <w:noProof/>
+          <w:lang w:val="id-ID" w:eastAsia="id-ID"/>
         </w:rPr>
         <w:drawing>
           <wp:inline distT="0" distB="0" distL="0" distR="0">
             <wp:extent cx="4798785" cy="4953000"/>
-            <wp:effectExtent l="19050" t="0" r="1815" b="0"/>
+            <wp:effectExtent l="0" t="0" r="20865" b="0"/>
             <wp:docPr id="5" name="Picture 3"/>
             <wp:cNvGraphicFramePr>
               <a:graphicFrameLocks xmlns:a="http://schemas.openxmlformats.org/drawingml/2006/main" noChangeAspect="1"/>
@@ -10921,8 +11406,10 @@
                     <a:prstGeom prst="rect">
                       <a:avLst/>
                     </a:prstGeom>
-                    <a:ln>
-                      <a:noFill/>
+                    <a:ln w="12700">
+                      <a:solidFill>
+                        <a:schemeClr val="tx1"/>
+                      </a:solidFill>
                     </a:ln>
                     <a:effectLst>
                       <a:softEdge rad="112500"/>
@@ -10937,10 +11424,43 @@
     </w:p>
     <w:p>
       <w:pPr>
+        <w:pStyle w:val="Caption"/>
+      </w:pPr>
+      <w:r>
+        <w:t xml:space="preserve">Gambar  </w:t>
+      </w:r>
+      <w:fldSimple w:instr=" STYLEREF 2 \s ">
+        <w:r>
+          <w:rPr>
+            <w:noProof/>
+          </w:rPr>
+          <w:t>4.1</w:t>
+        </w:r>
+      </w:fldSimple>
+      <w:r>
+        <w:rPr>
+          <w:lang w:val="id-ID"/>
+        </w:rPr>
+        <w:t xml:space="preserve"> </w:t>
+      </w:r>
+      <w:r>
+        <w:rPr>
+          <w:noProof/>
+          <w:lang w:val="id-ID"/>
+        </w:rPr>
+        <w:t>Proses-proses dalam Opinion Mining</w:t>
+      </w:r>
+    </w:p>
+    <w:p>
+      <w:pPr>
         <w:ind w:firstLine="567"/>
       </w:pPr>
       <w:r>
-        <w:t>Setelah selesai tahap preprocessing, selanjut akan masuk dalam tahan penentuan label. Dalam tahap ini juga terdapat beberapa proses diantaranya Postagging, mengalasis tweet dengan rules yang sudah ada, mengecek negasi. Sampai disini</w:t>
+        <w:t xml:space="preserve">Setelah selesai tahap preprocessing, selanjut akan masuk dalam tahan penentuan label. Dalam tahap ini juga terdapat beberapa proses diantaranya Postagging, mengalasis tweet dengan rules yang sudah ada, mengecek negasi. </w:t>
+      </w:r>
+      <w:r>
+        <w:lastRenderedPageBreak/>
+        <w:t>Sampai disini</w:t>
       </w:r>
       <w:r>
         <w:t xml:space="preserve"> telah dihasil corpus yang labelnya ditentukan dengan menggunakan lexicon based dan siap digunakan untuk proses training. </w:t>
@@ -10951,8 +11471,72 @@
         <w:ind w:firstLine="567"/>
       </w:pPr>
       <w:r>
+        <w:t xml:space="preserve">Proses berikutnya adalah proses inti pelatihan, dalam penelitian ini terdapat 25000 data pelatihan yang terdiri dari data 12500 data berlabel positif dan 12500 data berlabel negatif. Proses pelatihan ini nantinya akan menghasilkan svm model. Yaitu sebuah model yang nantinya digunakan untuk menentukan sentiment dengan metode SVM. </w:t>
+      </w:r>
+    </w:p>
+    <w:p>
+      <w:pPr>
+        <w:ind w:firstLine="567"/>
+      </w:pPr>
+      <w:r>
+        <w:t xml:space="preserve">Proses utama yang kedua adalah penentuan label tweet baru dengan metode SVM. </w:t>
+      </w:r>
+      <w:r>
+        <w:t xml:space="preserve">Langkah pertama pada proses utama ini adalah sistem akan mencari tweet yang berhubungan dengan kata kunci yang diinginkan. Selanjutnya akan masuk dalam tahap preprocessing yang telah dijelaskan sebelumnya. Kemudian dilakukan pengecekan indikasi keberadaan sentimen pada tweet yang telah dipreprocessing. Selanjutnya untuk tweet yang terindikasi memiliki sentimen, sentimennya akan ditentukan </w:t>
+      </w:r>
+      <w:r>
+        <w:t xml:space="preserve">dengan metode SVM. </w:t>
+      </w:r>
+      <w:r>
+        <w:t xml:space="preserve"> </w:t>
+      </w:r>
+      <w:r>
+        <w:t xml:space="preserve"> </w:t>
+      </w:r>
+    </w:p>
+    <w:p>
+      <w:pPr>
+        <w:pStyle w:val="Heading2"/>
+      </w:pPr>
+      <w:r>
+        <w:t>Analisis Data</w:t>
+      </w:r>
+    </w:p>
+    <w:p>
+      <w:pPr>
+        <w:ind w:firstLine="567"/>
+      </w:pPr>
+      <w:r>
+        <w:t xml:space="preserve">Data yang dibutuhkan pada penelitian ini terdiri atas dua jenis data, yaitu data yang digunakan untuk pelatihan dan data pengujian pemberian label. </w:t>
+      </w:r>
+      <w:r>
+        <w:t xml:space="preserve">Data yang digunakan untuk pelatihan berupa dokumen tweet berbahasa indonesia yang diberi label dengan metode lexicon based. </w:t>
+      </w:r>
+      <w:r>
+        <w:t>Dokumen ini diambil dari penelitian paulina yang jumlah 81500 tweet. Namun setelah diproses menggunakan lexicon based data yang digunakan untuk pelatihan hanya 25000.</w:t>
+      </w:r>
+      <w:r>
+        <w:t xml:space="preserve"> </w:t>
+      </w:r>
+    </w:p>
+    <w:p>
+      <w:pPr>
+        <w:ind w:firstLine="567"/>
+      </w:pPr>
+      <w:r>
+        <w:t xml:space="preserve">Berbeda dengan data yang digunakan untuk pelatihan , data yang digunakan pada proses pelabelan menggunakan tweet yang belum memiliki label. Dokumen tweet tersebut didapatkan dengan memanfaatkan API twitter yang dapat mencari tweets yang ada pada twitter dengan parameter tertentu. </w:t>
+      </w:r>
+      <w:r>
+        <w:t xml:space="preserve"> </w:t>
+      </w:r>
+    </w:p>
+    <w:p>
+      <w:pPr>
+        <w:pStyle w:val="Heading2"/>
+      </w:pPr>
+      <w:r>
         <w:lastRenderedPageBreak/>
-        <w:t xml:space="preserve">Proses berikutnya adalah proses inti pelatihan, dalam penelitian ini terdapat 25000 data pelatihan yang terdiri dari data 12500 data berlabel positif dan 12500 data berlabel negatif. Proses pelatihan ini nantinya akan menghasilkan svm model. Yaitu sebuah model yang nantinya digunakan untuk menentukan sentiment dengan metode SVM. </w:t>
+        <w:t xml:space="preserve">Preprocessing </w:t>
       </w:r>
     </w:p>
     <w:p>
@@ -10960,154 +11544,125 @@
         <w:ind w:firstLine="567"/>
       </w:pPr>
       <w:r>
-        <w:t xml:space="preserve">Proses utama yang kedua adalah penentuan label tweet baru dengan metode SVM. </w:t>
-      </w:r>
-      <w:r>
-        <w:t xml:space="preserve">Langkah pertama pada proses utama ini adalah sistem akan mencari tweet yang berhubungan dengan kata kunci yang diinginkan. Selanjutnya akan masuk dalam tahap preprocessing yang telah dijelaskan sebelumnya. Kemudian dilakukan pengecekan indikasi keberadaan sentimen pada tweet yang telah dipreprocessing. Selanjutnya untuk tweet yang terindikasi memiliki sentimen, sentimennya akan ditentukan </w:t>
-      </w:r>
-      <w:r>
-        <w:t xml:space="preserve">dengan metode SVM. </w:t>
+        <w:t xml:space="preserve">Preprocessing sangat menentukan dalam proses pelabelan secara lexicon based. </w:t>
+      </w:r>
+      <w:r>
+        <w:t xml:space="preserve">Dimana pelabelan lexicon based nantinya akan menentukan proses pelabelan yang dilakukan dengan metode SVM. Preprocessing juga digunakan dalam kedua proses utama, baik proses pelatihan maupun proses penentuan label dengan SVM. Jadi preprocessing ini cukup penting peranannya dalam penelitian ini. </w:t>
+      </w:r>
+    </w:p>
+    <w:p>
+      <w:pPr>
+        <w:ind w:firstLine="567"/>
+      </w:pPr>
+      <w:r>
+        <w:t xml:space="preserve">Tahap preprocessing sendiri terdiri atas beberapa proses yang akan dibahas satu per satu secara lebih mendetail. Proses-proses tersebut diantaranya adalah </w:t>
+      </w:r>
+      <w:r>
+        <w:t xml:space="preserve">pembersihkan karater </w:t>
+      </w:r>
+      <w:r>
+        <w:t xml:space="preserve">yang bukan termasuk </w:t>
+      </w:r>
+      <w:r>
+        <w:t>UTF-8</w:t>
+      </w:r>
+      <w:r>
+        <w:t xml:space="preserve"> (clear invalid UTF8)</w:t>
+      </w:r>
+      <w:r>
+        <w:t xml:space="preserve">, </w:t>
+      </w:r>
+      <w:r>
+        <w:t xml:space="preserve">merubah ke huruf kecil (casefolding), </w:t>
+      </w:r>
+      <w:r>
+        <w:t>menghapus simbol-simbol</w:t>
+      </w:r>
+      <w:r>
+        <w:t>(remove symbol)</w:t>
+      </w:r>
+      <w:r>
+        <w:t>, memproses angka-angka</w:t>
+      </w:r>
+      <w:r>
+        <w:t>(processing numbers)</w:t>
+      </w:r>
+      <w:r>
+        <w:t>,</w:t>
+      </w:r>
+      <w:r>
+        <w:t xml:space="preserve"> menghapus perulangan karakter (remove repeat),</w:t>
+      </w:r>
+      <w:r>
+        <w:t xml:space="preserve"> melakukan penggantian terhadap kata tidak baku</w:t>
+      </w:r>
+      <w:r>
+        <w:t>(replace slang)</w:t>
+      </w:r>
+      <w:r>
+        <w:t>, melakukan spelling correction</w:t>
+      </w:r>
+      <w:r>
+        <w:t>(spelling correction)</w:t>
+      </w:r>
+      <w:r>
+        <w:t>.</w:t>
       </w:r>
       <w:r>
         <w:t xml:space="preserve"> </w:t>
       </w:r>
-      <w:r>
-        <w:t xml:space="preserve"> </w:t>
-      </w:r>
-    </w:p>
-    <w:p>
-      <w:pPr>
-        <w:pStyle w:val="Heading2"/>
-      </w:pPr>
-      <w:r>
-        <w:t>Analisis Data</w:t>
-      </w:r>
-    </w:p>
-    <w:p>
-      <w:pPr>
-        <w:ind w:firstLine="567"/>
-      </w:pPr>
-      <w:r>
-        <w:t xml:space="preserve">Data yang dibutuhkan pada penelitian ini terdiri atas dua jenis data, yaitu data yang digunakan untuk pelatihan dan data pengujian pemberian label. </w:t>
-      </w:r>
-      <w:r>
-        <w:t xml:space="preserve">Data yang digunakan untuk pelatihan berupa dokumen tweet berbahasa indonesia yang diberi label dengan metode lexicon based. </w:t>
-      </w:r>
-      <w:r>
-        <w:t>Dokumen ini diambil dari penelitian paulina yang jumlah 81500 tweet. Namun setelah diproses menggunakan lexicon based data yang digunakan untuk pelatihan hanya 25000.</w:t>
-      </w:r>
-      <w:r>
-        <w:t xml:space="preserve"> </w:t>
-      </w:r>
-    </w:p>
-    <w:p>
-      <w:pPr>
-        <w:ind w:firstLine="567"/>
-      </w:pPr>
-      <w:r>
-        <w:t xml:space="preserve">Berbeda dengan data yang digunakan untuk pelatihan , data yang digunakan pada proses pelabelan menggunakan tweet yang belum memiliki label. Dokumen tweet tersebut didapatkan dengan memanfaatkan API twitter yang dapat mencari tweets yang ada pada twitter dengan parameter tertentu. </w:t>
-      </w:r>
-      <w:r>
-        <w:t xml:space="preserve"> </w:t>
-      </w:r>
-    </w:p>
-    <w:p>
-      <w:pPr>
-        <w:pStyle w:val="Heading2"/>
-      </w:pPr>
-      <w:r>
-        <w:t xml:space="preserve">Preprocessing </w:t>
-      </w:r>
-    </w:p>
-    <w:p>
-      <w:pPr>
-        <w:ind w:firstLine="567"/>
-      </w:pPr>
-      <w:r>
-        <w:t xml:space="preserve">Preprocessing sangat menentukan dalam proses pelabelan secara lexicon based. </w:t>
-      </w:r>
-      <w:r>
-        <w:t xml:space="preserve">Dimana pelabelan lexicon based nantinya akan menentukan proses </w:t>
-      </w:r>
+    </w:p>
+    <w:p>
+      <w:pPr>
+        <w:pStyle w:val="Heading3"/>
+      </w:pPr>
+      <w:r>
+        <w:t>Clear Invalid UTF</w:t>
+      </w:r>
+      <w:r>
+        <w:t>-</w:t>
+      </w:r>
+      <w:r>
+        <w:t>8</w:t>
+      </w:r>
+    </w:p>
+    <w:p>
+      <w:pPr>
+        <w:ind w:firstLine="720"/>
+      </w:pPr>
+      <w:r>
+        <w:t xml:space="preserve">Proses ini adalah bagian dari tahap preprocessing. </w:t>
+      </w:r>
+      <w:r>
+        <w:t xml:space="preserve">Pada intinya proses ini akan menghilakan karakter-karakter yang tidak termasuk dalam UTF-8. Secara teknik proses ini dilakukan dengan fitur pada bahasa pemrograman yang sudah disediakan. </w:t>
+      </w:r>
+    </w:p>
+    <w:p>
+      <w:pPr>
+        <w:pStyle w:val="Heading3"/>
+      </w:pPr>
+      <w:r>
+        <w:t xml:space="preserve">Casefolding </w:t>
+      </w:r>
+    </w:p>
+    <w:p>
+      <w:pPr>
+        <w:ind w:firstLine="720"/>
+        <w:rPr>
+          <w:lang w:val="id-ID"/>
+        </w:rPr>
+      </w:pPr>
+      <w:r>
+        <w:t xml:space="preserve">Proses ini hanyalah merupan semua karakter yang ada pada tweet menjadi karakter dalam huruf kecil semua. Hal ini dilakukan karena tidak ada kaitan antara huruf kecil dan huruf besar terhadap sentimen, serta mempermudah proses-proses selanjutnya. </w:t>
+      </w:r>
+    </w:p>
+    <w:p>
+      <w:pPr>
+        <w:pStyle w:val="Heading3"/>
+      </w:pPr>
       <w:r>
         <w:lastRenderedPageBreak/>
-        <w:t xml:space="preserve">pelabelan yang dilakukan dengan metode SVM. Preprocessing juga digunakan dalam kedua proses utama, baik proses pelatihan maupun proses penentuan label dengan SVM. Jadi preprocessing ini cukup penting peranannya dalam penelitian ini. </w:t>
-      </w:r>
-    </w:p>
-    <w:p>
-      <w:pPr>
-        <w:ind w:firstLine="567"/>
-      </w:pPr>
-      <w:r>
-        <w:t xml:space="preserve">Tahap preprocessing sendiri terdiri atas beberapa proses yang akan dibahas satu per satu secara lebih mendetail. Proses-proses tersebut diantaranya adalah </w:t>
-      </w:r>
-      <w:r>
-        <w:t xml:space="preserve">pembersihkan karater </w:t>
-      </w:r>
-      <w:r>
-        <w:t xml:space="preserve">yang bukan termasuk </w:t>
-      </w:r>
-      <w:r>
-        <w:t>UTF-8</w:t>
-      </w:r>
-      <w:r>
-        <w:t xml:space="preserve"> (clear invalid UTF8)</w:t>
-      </w:r>
-      <w:r>
-        <w:t xml:space="preserve">, </w:t>
-      </w:r>
-      <w:r>
-        <w:t xml:space="preserve">merubah ke huruf kecil (casefolding), </w:t>
-      </w:r>
-      <w:r>
-        <w:t>menghapus simbol-simbol</w:t>
-      </w:r>
-      <w:r>
-        <w:t>(remove symbol)</w:t>
-      </w:r>
-      <w:r>
-        <w:t>, memproses angka-angka</w:t>
-      </w:r>
-      <w:r>
-        <w:t>(processing numbers)</w:t>
-      </w:r>
-      <w:r>
-        <w:t>,</w:t>
-      </w:r>
-      <w:r>
-        <w:t xml:space="preserve"> menghapus perulangan karakter (remove repeat),</w:t>
-      </w:r>
-      <w:r>
-        <w:t xml:space="preserve"> melakukan penggantian terhadap kata tidak baku</w:t>
-      </w:r>
-      <w:r>
-        <w:t>(replace slang)</w:t>
-      </w:r>
-      <w:r>
-        <w:t>, melakukan spelling correction</w:t>
-      </w:r>
-      <w:r>
-        <w:t>(spelling correction)</w:t>
-      </w:r>
-      <w:r>
-        <w:t>.</w:t>
-      </w:r>
-      <w:r>
-        <w:t xml:space="preserve"> </w:t>
-      </w:r>
-    </w:p>
-    <w:p>
-      <w:pPr>
-        <w:pStyle w:val="Heading3"/>
-      </w:pPr>
-      <w:r>
-        <w:t>Clear Invalid UTF</w:t>
-      </w:r>
-      <w:r>
-        <w:t>-</w:t>
-      </w:r>
-      <w:r>
-        <w:t>8</w:t>
+        <w:t xml:space="preserve">Remove Symbol </w:t>
       </w:r>
     </w:p>
     <w:p>
@@ -11115,52 +11670,13 @@
         <w:ind w:firstLine="720"/>
       </w:pPr>
       <w:r>
-        <w:t xml:space="preserve">Proses ini adalah bagian dari tahap preprocessing. </w:t>
-      </w:r>
-      <w:r>
-        <w:t xml:space="preserve">Pada intinya proses ini akan menghilakan karakter-karakter yang tidak termasuk dalam UTF-8. Secara teknik proses ini dilakukan dengan fitur pada bahasa pemrograman yang sudah disediakan. </w:t>
-      </w:r>
-    </w:p>
-    <w:p>
-      <w:pPr>
-        <w:pStyle w:val="Heading3"/>
-      </w:pPr>
-      <w:r>
-        <w:t xml:space="preserve">Casefolding </w:t>
-      </w:r>
-    </w:p>
-    <w:p>
-      <w:pPr>
-        <w:ind w:firstLine="720"/>
-      </w:pPr>
-      <w:r>
-        <w:t xml:space="preserve">Proses ini hanyalah merupan semua karakter yang ada pada tweet menjadi karakter dalam huruf kecil semua. Hal ini dilakukan karena tidak ada kaitan antara huruf kecil dan huruf besar terhadap sentimen, serta mempermudah proses-proses selanjutnya. </w:t>
-      </w:r>
-    </w:p>
-    <w:p>
-      <w:pPr>
-        <w:pStyle w:val="Heading3"/>
-      </w:pPr>
-      <w:r>
-        <w:t xml:space="preserve">Remove Symbol </w:t>
-      </w:r>
-    </w:p>
-    <w:p>
-      <w:pPr>
-        <w:ind w:firstLine="720"/>
-      </w:pPr>
-      <w:r>
         <w:t xml:space="preserve">Proses ini adalah proses </w:t>
       </w:r>
       <w:r>
         <w:t>selanjutnya</w:t>
       </w:r>
       <w:r>
-        <w:t xml:space="preserve"> dari tahap preprocessing. Pada proses ini tanda baca seperti titik(.) , koma(,), seru(!), tanya (?) dan lain sebagainya akan dihilangkan. Tanda/simbol ini dapat dihilangkan karena tidak banyak berpengaruh </w:t>
-      </w:r>
-      <w:r>
-        <w:lastRenderedPageBreak/>
-        <w:t xml:space="preserve">pada penentuan label. </w:t>
+        <w:t xml:space="preserve"> dari tahap preprocessing. Pada proses ini tanda baca seperti titik(.) , koma(,), seru(!), tanya (?) dan lain sebagainya akan dihilangkan. Tanda/simbol ini dapat dihilangkan karena tidak banyak berpengaruh pada penentuan label. </w:t>
       </w:r>
       <w:r>
         <w:t xml:space="preserve">Secara teknik ini akan dilakukan dengan bahasa pemrograman dengan mencari simbol-simbol kemudian menghapusnya. </w:t>
@@ -11193,6 +11709,7 @@
         <w:pStyle w:val="Caption"/>
         <w:keepNext/>
       </w:pPr>
+      <w:bookmarkStart w:id="87" w:name="_Toc353190178"/>
       <w:r>
         <w:t xml:space="preserve">Tabel </w:t>
       </w:r>
@@ -11204,7 +11721,7 @@
           <w:t>4.</w:t>
         </w:r>
       </w:fldSimple>
-      <w:fldSimple w:instr=" SEQ Tabel \* ARABIC \s 2 ">
+      <w:fldSimple w:instr=" SEQ Tabel \* ARABIC \s 1 ">
         <w:r>
           <w:rPr>
             <w:noProof/>
@@ -11221,6 +11738,7 @@
         </w:rPr>
         <w:t>Daftar Konversi</w:t>
       </w:r>
+      <w:bookmarkEnd w:id="87"/>
     </w:p>
     <w:tbl>
       <w:tblPr>
@@ -11537,6 +12055,47 @@
         <w:t xml:space="preserve">Berikut adalah beberapa contoh kata yang akan di convert oleh proses ini bila ditemukan. </w:t>
       </w:r>
     </w:p>
+    <w:p>
+      <w:pPr>
+        <w:pStyle w:val="Caption"/>
+        <w:keepNext/>
+      </w:pPr>
+      <w:bookmarkStart w:id="88" w:name="_Toc353190179"/>
+      <w:r>
+        <w:lastRenderedPageBreak/>
+        <w:t xml:space="preserve">Tabel </w:t>
+      </w:r>
+      <w:fldSimple w:instr=" STYLEREF 2 \s ">
+        <w:r>
+          <w:rPr>
+            <w:noProof/>
+          </w:rPr>
+          <w:t>4.</w:t>
+        </w:r>
+      </w:fldSimple>
+      <w:fldSimple w:instr=" SEQ Tabel \* ARABIC \s 1 ">
+        <w:r>
+          <w:rPr>
+            <w:noProof/>
+          </w:rPr>
+          <w:t>2</w:t>
+        </w:r>
+      </w:fldSimple>
+      <w:r>
+        <w:rPr>
+          <w:lang w:val="id-ID"/>
+        </w:rPr>
+        <w:t xml:space="preserve"> </w:t>
+      </w:r>
+      <w:r>
+        <w:rPr>
+          <w:noProof/>
+          <w:lang w:val="id-ID"/>
+        </w:rPr>
+        <w:t>Contoh Kopnversi Angka</w:t>
+      </w:r>
+      <w:bookmarkEnd w:id="88"/>
+    </w:p>
     <w:tbl>
       <w:tblPr>
         <w:tblStyle w:val="TableGrid"/>
@@ -11577,7 +12136,6 @@
           </w:tcPr>
           <w:p>
             <w:r>
-              <w:lastRenderedPageBreak/>
               <w:t>ga2l</w:t>
             </w:r>
           </w:p>
@@ -11678,6 +12236,44 @@
       <w:r>
         <w:t xml:space="preserve">tahap prepocessing. Proses ini akan menghapus karakter yang berulang lebih dari dua kali. Seperti diketahui dalam bahasa indonesia perulangan karakter yang berurutan hanya dua karakter, maka jika lebih akan dihapus dan hanya akan disisakan 2 karakter yang sama yang berurut saja. Untuk memperjelas perhatikan tabel berikut </w:t>
       </w:r>
+    </w:p>
+    <w:p>
+      <w:pPr>
+        <w:pStyle w:val="Caption"/>
+        <w:keepNext/>
+      </w:pPr>
+      <w:bookmarkStart w:id="89" w:name="_Toc353190180"/>
+      <w:r>
+        <w:t xml:space="preserve">Tabel </w:t>
+      </w:r>
+      <w:r>
+        <w:rPr>
+          <w:lang w:val="id-ID"/>
+        </w:rPr>
+        <w:t>4.</w:t>
+      </w:r>
+      <w:fldSimple w:instr=" SEQ Tabel \* ARABIC \s 1 ">
+        <w:r>
+          <w:rPr>
+            <w:noProof/>
+          </w:rPr>
+          <w:t>3</w:t>
+        </w:r>
+      </w:fldSimple>
+      <w:r>
+        <w:rPr>
+          <w:lang w:val="id-ID"/>
+        </w:rPr>
+        <w:t xml:space="preserve"> </w:t>
+      </w:r>
+      <w:r>
+        <w:rPr>
+          <w:noProof/>
+          <w:lang w:val="id-ID"/>
+        </w:rPr>
+        <w:t>Contoh menghapus karakter berualng</w:t>
+      </w:r>
+      <w:bookmarkEnd w:id="89"/>
     </w:p>
     <w:tbl>
       <w:tblPr>
@@ -11788,6 +12384,7 @@
         <w:pStyle w:val="Heading3"/>
       </w:pPr>
       <w:r>
+        <w:lastRenderedPageBreak/>
         <w:t xml:space="preserve">Replace Slang </w:t>
       </w:r>
     </w:p>
@@ -11802,12 +12399,42 @@
         <w:t>ini merupakan pros</w:t>
       </w:r>
       <w:r>
-        <w:t xml:space="preserve">es penggantian kata tidak baku menjadi kata baku. Proses ini dilakukan dengan menggunakan bantuan daftar kata-kata informal dan padanannya dalam kata-kata formal. Proses ini akan mengecek kata terdapat dalam daftar kata informal atau tidak. Jika tidak maka kata tidak akan </w:t>
-      </w:r>
-      <w:r>
-        <w:lastRenderedPageBreak/>
-        <w:t xml:space="preserve">diganti tetapi bila ya maka kata akan diganti dengan padanannya yang terdapat dalam daftar kata baku. Daftar kata baku dan kata tidak baku ini menggunakan daftar yang digunakan pada pelatihan edmond, yang sudah ditambah secara manual berdasarkan pengamatan dalam proses pengembangan sistem ini. Contoh dari proses ini akan ditunjukan pada tabel berikut </w:t>
-      </w:r>
+        <w:t xml:space="preserve">es penggantian kata tidak baku menjadi kata baku. Proses ini dilakukan dengan menggunakan bantuan daftar kata-kata informal dan padanannya dalam kata-kata formal. Proses ini akan mengecek kata terdapat dalam daftar kata informal atau tidak. Jika tidak maka kata tidak akan diganti tetapi bila ya maka kata akan diganti dengan padanannya yang terdapat dalam daftar kata baku. Daftar kata baku dan kata tidak baku ini menggunakan daftar yang digunakan pada pelatihan edmond, yang sudah ditambah secara manual berdasarkan pengamatan dalam proses pengembangan sistem ini. Contoh dari proses ini akan ditunjukan pada tabel berikut </w:t>
+      </w:r>
+    </w:p>
+    <w:p>
+      <w:pPr>
+        <w:pStyle w:val="Caption"/>
+        <w:keepNext/>
+      </w:pPr>
+      <w:bookmarkStart w:id="90" w:name="_Toc353190181"/>
+      <w:r>
+        <w:t xml:space="preserve">Tabel </w:t>
+      </w:r>
+      <w:fldSimple w:instr=" STYLEREF 2 \s ">
+        <w:r>
+          <w:rPr>
+            <w:noProof/>
+          </w:rPr>
+          <w:t>4.</w:t>
+        </w:r>
+      </w:fldSimple>
+      <w:fldSimple w:instr=" SEQ Tabel \* ARABIC \s 1 ">
+        <w:r>
+          <w:rPr>
+            <w:noProof/>
+          </w:rPr>
+          <w:t>4</w:t>
+        </w:r>
+      </w:fldSimple>
+      <w:r>
+        <w:rPr>
+          <w:noProof/>
+          <w:lang w:val="id-ID"/>
+        </w:rPr>
+        <w:t xml:space="preserve"> Contoh Pengantian kata tidak baku</w:t>
+      </w:r>
+      <w:bookmarkEnd w:id="90"/>
     </w:p>
     <w:tbl>
       <w:tblPr>
@@ -11945,11 +12572,49 @@
         <w:t xml:space="preserve"> adalah fungsi yang dapat menghitung kedekatan/kemiripan antar kata. </w:t>
       </w:r>
       <w:r>
-        <w:t xml:space="preserve">Secara teknis kata yang telah melalui proses sebelumnya dan tidak terdapat dalam daftar kata baku, maka kata ini akan dikenai proses ini. </w:t>
+        <w:t xml:space="preserve">Secara teknis kata yang telah melalui proses sebelumnya dan tidak terdapat dalam </w:t>
+      </w:r>
+      <w:r>
+        <w:lastRenderedPageBreak/>
+        <w:t xml:space="preserve">daftar kata baku, maka kata ini akan dikenai proses ini. </w:t>
       </w:r>
       <w:r>
         <w:t xml:space="preserve">Berikut adalah contoh kata-kata yang dapat ditangani oleh proses ini. </w:t>
       </w:r>
+    </w:p>
+    <w:p>
+      <w:pPr>
+        <w:pStyle w:val="Caption"/>
+        <w:keepNext/>
+      </w:pPr>
+      <w:bookmarkStart w:id="91" w:name="_Toc353190182"/>
+      <w:r>
+        <w:t xml:space="preserve">Tabel </w:t>
+      </w:r>
+      <w:fldSimple w:instr=" STYLEREF 2 \s ">
+        <w:r>
+          <w:rPr>
+            <w:noProof/>
+          </w:rPr>
+          <w:t>4.</w:t>
+        </w:r>
+      </w:fldSimple>
+      <w:fldSimple w:instr=" SEQ Tabel \* ARABIC \s 1 ">
+        <w:r>
+          <w:rPr>
+            <w:noProof/>
+          </w:rPr>
+          <w:t>5</w:t>
+        </w:r>
+      </w:fldSimple>
+      <w:r>
+        <w:rPr>
+          <w:noProof/>
+          <w:lang w:val="id-ID"/>
+        </w:rPr>
+        <w:t xml:space="preserve"> Contoh SpellCorrection</w:t>
+      </w:r>
+      <w:bookmarkEnd w:id="91"/>
     </w:p>
     <w:tbl>
       <w:tblPr>
@@ -12012,7 +12677,6 @@
           </w:tcPr>
           <w:p>
             <w:r>
-              <w:lastRenderedPageBreak/>
               <w:t>Menghitumg</w:t>
             </w:r>
           </w:p>
@@ -12097,7 +12761,11 @@
         <w:ind w:firstLine="567"/>
       </w:pPr>
       <w:r>
-        <w:t>Setelah tahap preprocessing selesai berarti data training sudah bersih dan telah siap untuk dilakukan proses penentuan label secara lexicon based. Proses pertama yang dilakukan pada tahap ini adalah melakukan PosTagging</w:t>
+        <w:t xml:space="preserve">Setelah tahap preprocessing selesai berarti data training sudah bersih dan telah siap untuk dilakukan proses penentuan label secara lexicon based. Proses </w:t>
+      </w:r>
+      <w:r>
+        <w:lastRenderedPageBreak/>
+        <w:t>pertama yang dilakukan pada tahap ini adalah melakukan PosTagging</w:t>
       </w:r>
       <w:r>
         <w:t xml:space="preserve"> pada data tersebut</w:t>
@@ -12131,38 +12799,49 @@
         <w:ind w:firstLine="567"/>
       </w:pPr>
       <w:r>
+        <w:t xml:space="preserve">Langkah pertama adaalah melakukan tokenisasi, yaitu pross yang memecah-mecah tweet menjadi  satuan kata. Dimana sistem akan melihat setiap spasi yang ada dlam tweet dan berdasarkan spasi tersebut maka kata-kata dapat dipecah. </w:t>
+      </w:r>
+    </w:p>
+    <w:p>
+      <w:pPr>
+        <w:ind w:firstLine="567"/>
+      </w:pPr>
+      <w:r>
+        <w:t xml:space="preserve"> </w:t>
+      </w:r>
+      <w:r>
+        <w:t>Langkah kedua yang dilakukan adalah melakukan penyesuaian dengan koleksi kata yang terdapat dalam database. Setiap kata dari hasil tokenisasi tersemua kemudian dicek satu-persatu kelas katanya sesuai dengan koleksi kata dalam database. Jika kata tersebut terdapat dalam database maka akan langsung ditentukan kelas katanya. Namun apabila kata tersebut tidak ditemukan dalam database, maka kata tersebut akan dianggap sebagai kata benda(NN).</w:t>
+      </w:r>
+    </w:p>
+    <w:p>
+      <w:pPr>
+        <w:ind w:firstLine="567"/>
+      </w:pPr>
+      <w:r>
+        <w:t xml:space="preserve">Apabila dilihat dari cara kerja PosTagging ini, ada kata-kata yang tidak bisa dideteksi dengan benar, karena karakteristiknya tidak bisa menangani kata-kata yang memiliki konteks dan maknna ganda. </w:t>
+      </w:r>
+      <w:r>
+        <w:t xml:space="preserve">Misalkan pada tweet “Mobil polisi menarik mobil sedang yang kecelakaan.” Kata menarik dalam kali ini  akan dideteksi menjadi kata sifat padahal bila dilihat dari konteks nya kata ‘menarik’ disini adalah kata kerja. </w:t>
+      </w:r>
+    </w:p>
+    <w:p>
+      <w:pPr>
+        <w:pStyle w:val="Heading3"/>
+      </w:pPr>
+      <w:r>
+        <w:t>Opinion Rules</w:t>
+      </w:r>
+    </w:p>
+    <w:p>
+      <w:pPr>
+        <w:ind w:firstLine="720"/>
+      </w:pPr>
+      <w:r>
+        <w:t xml:space="preserve">Seperti yang telah dijelaskan sebelumnya, dalam penentuan label data training akan menggunakan metode lexicon based, dimana  penentuan labelnya </w:t>
+      </w:r>
+      <w:r>
         <w:lastRenderedPageBreak/>
-        <w:t xml:space="preserve">Langkah pertama adaalah melakukan tokenisasi, yaitu pross yang memecah-mecah tweet menjadi  satuan kata. Dimana sistem akan melihat setiap spasi yang ada dlam tweet dan berdasarkan spasi tersebut maka kata-kata dapat dipecah. </w:t>
-      </w:r>
-    </w:p>
-    <w:p>
-      <w:pPr>
-        <w:ind w:firstLine="567"/>
-      </w:pPr>
-      <w:r>
-        <w:t xml:space="preserve"> </w:t>
-      </w:r>
-      <w:r>
-        <w:t>Langkah kedua yang dilakukan adalah melakukan penyesuaian dengan koleksi kata yang terdapat dalam database. Setiap kata dari hasil tokenisasi tersemua kemudian dicek satu-persatu kelas katanya sesuai dengan koleksi kata dalam database. Jika kata tersebut terdapat dalam database maka akan langsung ditentukan kelas katanya. Namun apabila kata tersebut tidak ditemukan dalam database, maka kata tersebut akan dianggap sebagai kata benda(NN).</w:t>
-      </w:r>
-    </w:p>
-    <w:p>
-      <w:pPr>
-        <w:ind w:firstLine="567"/>
-      </w:pPr>
-      <w:r>
-        <w:t xml:space="preserve">Apabila dilihat dari cara kerja PosTagging ini, ada kata-kata yang tidak bisa dideteksi dengan benar, karena karakteristiknya tidak bisa menangani kata-kata yang memiliki konteks dan maknna ganda. </w:t>
-      </w:r>
-      <w:r>
-        <w:t xml:space="preserve">Misalkan pada tweet “Mobil polisi menarik mobil sedang yang kecelakaan.” Kata menarik dalam kali ini  akan dideteksi menjadi kata sifat padahal bila dilihat dari konteks nya kata ‘menarik’ disini adalah kata kerja. </w:t>
-      </w:r>
-    </w:p>
-    <w:p>
-      <w:pPr>
-        <w:pStyle w:val="Heading3"/>
-      </w:pPr>
-      <w:r>
-        <w:t>Opinion Rules</w:t>
+        <w:t xml:space="preserve">menggunakan rule-rule tertentu. Rule-rule ini mengacu pada penelitian yang dilakukan oleh Edmond. </w:t>
       </w:r>
     </w:p>
     <w:p>
@@ -12170,16 +12849,39 @@
         <w:ind w:firstLine="720"/>
       </w:pPr>
       <w:r>
-        <w:t xml:space="preserve">Seperti yang telah dijelaskan sebelumnya, dalam penentuan label data training akan menggunakan metode lexicon based, dimana  penentuan labelnya menggunakan rule-rule tertentu. Rule-rule ini mengacu pada penelitian yang dilakukan oleh Edmond. </w:t>
-      </w:r>
-    </w:p>
-    <w:p>
-      <w:pPr>
-        <w:ind w:firstLine="720"/>
-      </w:pPr>
-      <w:r>
         <w:t xml:space="preserve">Secara teknis langkah yang dilakukan adalah dengan melihat sekuens dari kata-kata hasil PosTagging sebelumnya yang sudah menyertakan kelas kata dari masing-masing kata. Rule yang dipakai untuk mendeteksi frasa yang terdiri dari dua kata saja dan kata-kata yang berdiri sendiri. Pada tabel berikut ditampilkan daftar rule frasa opini yang digunakan dalam sistem ini. </w:t>
       </w:r>
+    </w:p>
+    <w:p>
+      <w:pPr>
+        <w:pStyle w:val="Caption"/>
+        <w:keepNext/>
+      </w:pPr>
+      <w:bookmarkStart w:id="92" w:name="_Toc353190183"/>
+      <w:r>
+        <w:t xml:space="preserve">Tabel </w:t>
+      </w:r>
+      <w:r>
+        <w:rPr>
+          <w:lang w:val="id-ID"/>
+        </w:rPr>
+        <w:t>4.</w:t>
+      </w:r>
+      <w:fldSimple w:instr=" SEQ Tabel \* ARABIC \s 1 ">
+        <w:r>
+          <w:rPr>
+            <w:noProof/>
+          </w:rPr>
+          <w:t>6</w:t>
+        </w:r>
+      </w:fldSimple>
+      <w:r>
+        <w:rPr>
+          <w:lang w:val="id-ID"/>
+        </w:rPr>
+        <w:t xml:space="preserve"> Opinion Rules</w:t>
+      </w:r>
+      <w:bookmarkEnd w:id="92"/>
     </w:p>
     <w:tbl>
       <w:tblPr>
@@ -12220,7 +12922,6 @@
           </w:tcPr>
           <w:p>
             <w:r>
-              <w:lastRenderedPageBreak/>
               <w:t>1</w:t>
             </w:r>
           </w:p>
@@ -12382,7 +13083,11 @@
         <w:t xml:space="preserve">Dalam penentuan frase ini terlebih dahulu mendeksi kehadiran dari kata sifat atau kata kerja. Setelah sistem dapat mendeteksi kehadiran dari kata kerja atau kata sifat dalam kalimat, maka sistem akan melihat kata sebelum kata kerja atau kata sifat dan melihat kelas katanya. </w:t>
       </w:r>
       <w:r>
-        <w:t xml:space="preserve">Sehingga apabila kedua kelas kata dari kedua kata tesebut diurutkan makan akan dicocokan dengan rule yang ada. Jika sama dengan rule yang ada maka frase tersebut bisa dikatakan memiliki opini atau sentimen. </w:t>
+        <w:t xml:space="preserve">Sehingga apabila kedua kelas kata dari </w:t>
+      </w:r>
+      <w:r>
+        <w:lastRenderedPageBreak/>
+        <w:t xml:space="preserve">kedua kata tesebut diurutkan makan akan dicocokan dengan rule yang ada. Jika sama dengan rule yang ada maka frase tersebut bisa dikatakan memiliki opini atau sentimen. </w:t>
       </w:r>
     </w:p>
     <w:p>
@@ -12406,36 +13111,118 @@
         <w:ind w:firstLine="567"/>
       </w:pPr>
       <w:r>
-        <w:t xml:space="preserve">Proses terakhir pada tahap penentuan rule ini adalah mengecek negasinya. Setalah tweet dilakukan PosTagging dan dicocokan dengan rule-rule yang ada. </w:t>
-      </w:r>
+        <w:t xml:space="preserve">Proses terakhir pada tahap penentuan rule ini adalah mengecek negasinya. Setalah tweet dilakukan PosTagging dan dicocokan dengan rule-rule yang ada. Apabila terdapat sentimen dari rule-rule dari maka selanjutnya akan dicek apakah terdapat negasi dari hasil rule-rule tadi. </w:t>
+      </w:r>
+    </w:p>
+    <w:p>
+      <w:pPr>
+        <w:ind w:firstLine="567"/>
+      </w:pPr>
+      <w:r>
+        <w:t xml:space="preserve">Konsepnya mencari kata negasi </w:t>
+      </w:r>
+      <w:r>
+        <w:t xml:space="preserve">sebelum kata sifat atau kata kerja. Dimana daftar kata negasi diambil dari database. Toleransi jarak yang digunakan adalah 5 kata dari kata sifat atau kata benda. Misalkan terdapat tweet “Film itu tidak bagus”. </w:t>
+      </w:r>
+      <w:r>
+        <w:t xml:space="preserve">Pertama akan dilakukan PosTagging sehingga menghasilkan seperti berikut “Film/NN itu/DT tidak/MD bagus/JJ”. Kemudian akan dilakukan opinion rule yang akan menghasilkan frase positif yang dihasilkan dari kata ‘bagus’. Proses check negation akan melakukan pengecekan kata-kata sebelum frase tersebut. Jika terdapat kata negasi maka labelnya akan dibalik. Jadi penentuan dari tweet tersebut akan menghasilkan label negatif. </w:t>
+      </w:r>
+    </w:p>
+    <w:p>
+      <w:pPr>
+        <w:pStyle w:val="Heading2"/>
+      </w:pPr>
+      <w:r>
+        <w:rPr>
+          <w:lang w:val="id-ID"/>
+        </w:rPr>
+        <w:t>Pelatihan</w:t>
+      </w:r>
+    </w:p>
+    <w:p>
+      <w:pPr>
+        <w:ind w:firstLine="567"/>
+      </w:pPr>
+      <w:r>
+        <w:t>Tuliskan isi subbab di sini.</w:t>
+      </w:r>
+      <w:r>
+        <w:t xml:space="preserve"> </w:t>
+      </w:r>
+      <w:r>
+        <w:t>Tuliskan isi subbab di sini.</w:t>
+      </w:r>
+      <w:r>
+        <w:t xml:space="preserve"> </w:t>
+      </w:r>
+      <w:r>
+        <w:t>Tuliskan isi subbab di sini.</w:t>
+      </w:r>
+      <w:r>
+        <w:t xml:space="preserve"> </w:t>
+      </w:r>
+      <w:r>
+        <w:t>Tuliskan isi subbab di sini.</w:t>
+      </w:r>
+      <w:r>
+        <w:t xml:space="preserve"> </w:t>
+      </w:r>
+      <w:r>
+        <w:t>Tuliskan isi subbab di sini.</w:t>
+      </w:r>
+    </w:p>
+    <w:p>
+      <w:pPr>
+        <w:pStyle w:val="Heading3"/>
+      </w:pPr>
+      <w:bookmarkStart w:id="93" w:name="_Toc352620959"/>
       <w:r>
         <w:lastRenderedPageBreak/>
-        <w:t xml:space="preserve">Apabila terdapat sentimen dari rule-rule dari maka selanjutnya akan dicek apakah terdapat negasi dari hasil rule-rule tadi. </w:t>
-      </w:r>
+        <w:t>Subbab Pertama Derajat Kedua</w:t>
+      </w:r>
+      <w:bookmarkEnd w:id="93"/>
     </w:p>
     <w:p>
       <w:pPr>
         <w:ind w:firstLine="567"/>
       </w:pPr>
       <w:r>
-        <w:t xml:space="preserve">Konsepnya mencari kata negasi </w:t>
-      </w:r>
-      <w:r>
-        <w:t xml:space="preserve">sebelum kata sifat atau kata kerja. Dimana daftar kata negasi diambil dari database. Toleransi jarak yang digunakan adalah 5 kata dari kata sifat atau kata benda. Misalkan terdapat tweet “Film itu tidak bagus”. </w:t>
-      </w:r>
-      <w:r>
-        <w:t xml:space="preserve">Pertama akan dilakukan PosTagging sehingga menghasilkan seperti berikut “Film/NN itu/DT tidak/MD bagus/JJ”. Kemudian akan dilakukan opinion rule yang akan menghasilkan frase positif yang dihasilkan dari kata ‘bagus’. Proses check negation akan melakukan pengecekan kata-kata sebelum frase tersebut. Jika terdapat kata negasi maka labelnya akan dibalik. Jadi penentuan dari tweet tersebut akan menghasilkan label negatif. </w:t>
-      </w:r>
-    </w:p>
-    <w:p>
-      <w:pPr>
-        <w:pStyle w:val="Heading2"/>
-      </w:pPr>
-      <w:bookmarkStart w:id="87" w:name="_Toc352620958"/>
-      <w:r>
-        <w:t>Subbab Kedua</w:t>
-      </w:r>
-      <w:bookmarkEnd w:id="87"/>
+        <w:t>Tuliskan isi subbab di sini.</w:t>
+      </w:r>
+      <w:r>
+        <w:t xml:space="preserve"> </w:t>
+      </w:r>
+      <w:r>
+        <w:t>Tuliskan isi subbab di sini.</w:t>
+      </w:r>
+      <w:r>
+        <w:t xml:space="preserve"> </w:t>
+      </w:r>
+      <w:r>
+        <w:t>Tuliskan isi subbab di sini.</w:t>
+      </w:r>
+      <w:r>
+        <w:t xml:space="preserve"> </w:t>
+      </w:r>
+      <w:r>
+        <w:t>Tuliskan isi subbab di sini.</w:t>
+      </w:r>
+      <w:r>
+        <w:t xml:space="preserve"> </w:t>
+      </w:r>
+      <w:r>
+        <w:t>Tuliskan isi subbab di sini.</w:t>
+      </w:r>
+    </w:p>
+    <w:p>
+      <w:pPr>
+        <w:pStyle w:val="Heading3"/>
+      </w:pPr>
+      <w:bookmarkStart w:id="94" w:name="_Toc352620960"/>
+      <w:r>
+        <w:t>Subbab Pertama Derajat Kedua</w:t>
+      </w:r>
+      <w:bookmarkEnd w:id="94"/>
     </w:p>
     <w:p>
       <w:pPr>
@@ -12471,97 +13258,13 @@
     </w:p>
     <w:p>
       <w:pPr>
-        <w:pStyle w:val="Heading3"/>
-      </w:pPr>
-      <w:bookmarkStart w:id="88" w:name="_Toc352620959"/>
-      <w:r>
-        <w:t>Subbab Pertama Derajat Kedua</w:t>
-      </w:r>
-      <w:bookmarkEnd w:id="88"/>
-    </w:p>
-    <w:p>
-      <w:pPr>
-        <w:ind w:firstLine="567"/>
-      </w:pPr>
-      <w:r>
-        <w:t>Tuliskan isi subbab di sini.</w:t>
-      </w:r>
-      <w:r>
-        <w:t xml:space="preserve"> </w:t>
-      </w:r>
-      <w:r>
-        <w:t>Tuliskan isi subbab di sini.</w:t>
-      </w:r>
-      <w:r>
-        <w:t xml:space="preserve"> </w:t>
-      </w:r>
-      <w:r>
-        <w:t>Tuliskan isi subbab di sini.</w:t>
-      </w:r>
-      <w:r>
-        <w:t xml:space="preserve"> </w:t>
-      </w:r>
-      <w:r>
-        <w:t>Tuliskan isi subbab di sini.</w:t>
-      </w:r>
-      <w:r>
-        <w:t xml:space="preserve"> </w:t>
-      </w:r>
-      <w:r>
-        <w:t>Tuliskan isi subbab di sini.</w:t>
-      </w:r>
-    </w:p>
-    <w:p>
-      <w:pPr>
-        <w:pStyle w:val="Heading3"/>
-      </w:pPr>
-      <w:bookmarkStart w:id="89" w:name="_Toc352620960"/>
-      <w:r>
-        <w:t>Subbab Pertama Derajat Kedua</w:t>
-      </w:r>
-      <w:bookmarkEnd w:id="89"/>
-    </w:p>
-    <w:p>
-      <w:pPr>
-        <w:ind w:firstLine="567"/>
-      </w:pPr>
-      <w:r>
-        <w:t>Tuliskan isi subbab di sini.</w:t>
-      </w:r>
-      <w:r>
-        <w:t xml:space="preserve"> </w:t>
-      </w:r>
-      <w:r>
-        <w:t>Tuliskan isi subbab di sini.</w:t>
-      </w:r>
-      <w:r>
-        <w:t xml:space="preserve"> </w:t>
-      </w:r>
-      <w:r>
-        <w:t>Tuliskan isi subbab di sini.</w:t>
-      </w:r>
-      <w:r>
-        <w:t xml:space="preserve"> </w:t>
-      </w:r>
-      <w:r>
-        <w:t>Tuliskan isi subbab di sini.</w:t>
-      </w:r>
-      <w:r>
-        <w:t xml:space="preserve"> </w:t>
-      </w:r>
-      <w:r>
-        <w:t>Tuliskan isi subbab di sini.</w:t>
-      </w:r>
-    </w:p>
-    <w:p>
-      <w:pPr>
         <w:jc w:val="center"/>
       </w:pPr>
       <w:r>
         <w:rPr>
           <w:noProof/>
-        </w:rPr>
-        <w:lastRenderedPageBreak/>
+          <w:lang w:val="id-ID" w:eastAsia="id-ID"/>
+        </w:rPr>
         <w:drawing>
           <wp:inline distT="0" distB="0" distL="0" distR="0">
             <wp:extent cx="1746885" cy="1692275"/>
@@ -12613,7 +13316,7 @@
       <w:pPr>
         <w:pStyle w:val="Caption"/>
       </w:pPr>
-      <w:bookmarkStart w:id="90" w:name="_Toc244585046"/>
+      <w:bookmarkStart w:id="95" w:name="_Toc244585046"/>
       <w:r>
         <w:t xml:space="preserve">Gambar </w:t>
       </w:r>
@@ -12642,7 +13345,7 @@
       <w:r>
         <w:t>Contoh untuk nomor dan judul gambar</w:t>
       </w:r>
-      <w:bookmarkEnd w:id="90"/>
+      <w:bookmarkEnd w:id="95"/>
     </w:p>
     <w:p/>
     <w:p>
@@ -12658,14 +13361,14 @@
       </w:pPr>
     </w:p>
     <w:p>
-      <w:bookmarkStart w:id="91" w:name="_Toc224648366"/>
-      <w:bookmarkStart w:id="92" w:name="_Toc225434134"/>
-      <w:bookmarkStart w:id="93" w:name="_Toc225597560"/>
-      <w:bookmarkStart w:id="94" w:name="_Toc225600399"/>
-      <w:bookmarkEnd w:id="91"/>
-      <w:bookmarkEnd w:id="92"/>
-      <w:bookmarkEnd w:id="93"/>
-      <w:bookmarkEnd w:id="94"/>
+      <w:bookmarkStart w:id="96" w:name="_Toc224648366"/>
+      <w:bookmarkStart w:id="97" w:name="_Toc225434134"/>
+      <w:bookmarkStart w:id="98" w:name="_Toc225597560"/>
+      <w:bookmarkStart w:id="99" w:name="_Toc225600399"/>
+      <w:bookmarkEnd w:id="96"/>
+      <w:bookmarkEnd w:id="97"/>
+      <w:bookmarkEnd w:id="98"/>
+      <w:bookmarkEnd w:id="99"/>
     </w:p>
     <w:p>
       <w:pPr>
@@ -12690,8 +13393,8 @@
         <w:lastRenderedPageBreak/>
         <w:t xml:space="preserve"> </w:t>
       </w:r>
-      <w:bookmarkStart w:id="95" w:name="_Toc352620961"/>
-      <w:bookmarkEnd w:id="95"/>
+      <w:bookmarkStart w:id="100" w:name="_Toc352620961"/>
+      <w:bookmarkEnd w:id="100"/>
     </w:p>
     <w:p>
       <w:pPr>
@@ -12702,24 +13405,24 @@
         </w:numPr>
         <w:ind w:left="397"/>
       </w:pPr>
-      <w:bookmarkStart w:id="96" w:name="_Toc352620962"/>
+      <w:bookmarkStart w:id="101" w:name="_Toc352620962"/>
       <w:r>
         <w:rPr>
           <w:caps w:val="0"/>
         </w:rPr>
         <w:t>IMPLEMENTASI</w:t>
       </w:r>
-      <w:bookmarkEnd w:id="96"/>
+      <w:bookmarkEnd w:id="101"/>
     </w:p>
     <w:p>
       <w:pPr>
         <w:pStyle w:val="Heading2"/>
       </w:pPr>
-      <w:bookmarkStart w:id="97" w:name="_Toc352620963"/>
+      <w:bookmarkStart w:id="102" w:name="_Toc352620963"/>
       <w:r>
         <w:t>Kesimpulan</w:t>
       </w:r>
-      <w:bookmarkEnd w:id="97"/>
+      <w:bookmarkEnd w:id="102"/>
     </w:p>
     <w:p>
       <w:pPr>
@@ -12904,12 +13607,12 @@
       <w:pPr>
         <w:pStyle w:val="Heading2"/>
       </w:pPr>
-      <w:bookmarkStart w:id="98" w:name="_Toc352620964"/>
+      <w:bookmarkStart w:id="103" w:name="_Toc352620964"/>
       <w:r>
         <w:lastRenderedPageBreak/>
         <w:t>Saran</w:t>
       </w:r>
-      <w:bookmarkEnd w:id="98"/>
+      <w:bookmarkEnd w:id="103"/>
     </w:p>
     <w:p>
       <w:pPr>
@@ -12997,8 +13700,8 @@
         </w:rPr>
         <w:t xml:space="preserve"> </w:t>
       </w:r>
-      <w:bookmarkStart w:id="99" w:name="_Toc352620965"/>
-      <w:bookmarkEnd w:id="99"/>
+      <w:bookmarkStart w:id="104" w:name="_Toc352620965"/>
+      <w:bookmarkEnd w:id="104"/>
     </w:p>
     <w:p>
       <w:pPr>
@@ -13009,11 +13712,11 @@
         </w:numPr>
         <w:ind w:left="397"/>
       </w:pPr>
-      <w:bookmarkStart w:id="100" w:name="_Toc352620966"/>
+      <w:bookmarkStart w:id="105" w:name="_Toc352620966"/>
       <w:r>
         <w:t>HASIL PENELITIAN DAN PEMBAHASAN</w:t>
       </w:r>
-      <w:bookmarkEnd w:id="100"/>
+      <w:bookmarkEnd w:id="105"/>
     </w:p>
     <w:p>
       <w:pPr>
@@ -13056,8 +13759,8 @@
         </w:rPr>
         <w:t xml:space="preserve"> </w:t>
       </w:r>
-      <w:bookmarkStart w:id="101" w:name="_Toc352620967"/>
-      <w:bookmarkEnd w:id="101"/>
+      <w:bookmarkStart w:id="106" w:name="_Toc352620967"/>
+      <w:bookmarkEnd w:id="106"/>
     </w:p>
     <w:p>
       <w:pPr>
@@ -13068,11 +13771,11 @@
         </w:numPr>
         <w:ind w:left="397"/>
       </w:pPr>
-      <w:bookmarkStart w:id="102" w:name="_Toc352620968"/>
+      <w:bookmarkStart w:id="107" w:name="_Toc352620968"/>
       <w:r>
         <w:t>KESIMPULAN DAN SARAN</w:t>
       </w:r>
-      <w:bookmarkEnd w:id="102"/>
+      <w:bookmarkEnd w:id="107"/>
     </w:p>
     <w:p>
       <w:pPr>
@@ -13095,12 +13798,12 @@
         </w:numPr>
         <w:ind w:left="397"/>
       </w:pPr>
-      <w:bookmarkStart w:id="103" w:name="_Toc352620969"/>
+      <w:bookmarkStart w:id="108" w:name="_Toc352620969"/>
       <w:r>
         <w:lastRenderedPageBreak/>
         <w:t>DAFTAR PUSTAKA</w:t>
       </w:r>
-      <w:bookmarkEnd w:id="103"/>
+      <w:bookmarkEnd w:id="108"/>
     </w:p>
     <w:p>
       <w:pPr>
@@ -19022,7 +19725,7 @@
 </file>
 
 <file path=customXml/itemProps1.xml><?xml version="1.0" encoding="utf-8"?>
-<ds:datastoreItem xmlns:ds="http://schemas.openxmlformats.org/officeDocument/2006/customXml" ds:itemID="{16F91ABC-20C2-46B9-A5C2-FFF0C2999D07}">
+<ds:datastoreItem xmlns:ds="http://schemas.openxmlformats.org/officeDocument/2006/customXml" ds:itemID="{26C9FA13-43FD-4631-91F6-429490AA78B2}">
   <ds:schemaRefs>
     <ds:schemaRef ds:uri="http://schemas.openxmlformats.org/officeDocument/2006/bibliography"/>
   </ds:schemaRefs>

</xml_diff>

<commit_message>
update arsitektur sistem Signed-off-by: Jan Kristanto <vcrack.0206@gmail.com>
</commit_message>
<xml_diff>
--- a/Laporan Thesis Jan.docx
+++ b/Laporan Thesis Jan.docx
@@ -170,6 +170,7 @@
           <w:color w:val="000000"/>
           <w:sz w:val="28"/>
           <w:szCs w:val="28"/>
+          <w:lang w:val="id-ID" w:eastAsia="id-ID"/>
         </w:rPr>
         <w:drawing>
           <wp:inline distT="0" distB="0" distL="0" distR="0">
@@ -6661,13 +6662,13 @@
         </w:rPr>
         <w:br w:type="page"/>
       </w:r>
-      <w:bookmarkStart w:id="4" w:name="_Toc200487982"/>
-      <w:bookmarkStart w:id="5" w:name="_Toc353223640"/>
+      <w:bookmarkStart w:id="4" w:name="_Toc353223640"/>
+      <w:bookmarkStart w:id="5" w:name="_Toc200487982"/>
       <w:r>
         <w:lastRenderedPageBreak/>
         <w:t>DAFTAR TABEL</w:t>
       </w:r>
-      <w:bookmarkEnd w:id="5"/>
+      <w:bookmarkEnd w:id="4"/>
     </w:p>
     <w:p>
       <w:pPr>
@@ -7344,7 +7345,7 @@
         <w:lastRenderedPageBreak/>
         <w:t>DAFTAR GAMBAR</w:t>
       </w:r>
-      <w:bookmarkEnd w:id="4"/>
+      <w:bookmarkEnd w:id="5"/>
       <w:bookmarkEnd w:id="6"/>
     </w:p>
     <w:p>
@@ -9853,13 +9854,13 @@
       <w:pPr>
         <w:pStyle w:val="Heading2"/>
       </w:pPr>
-      <w:bookmarkStart w:id="40" w:name="_Toc200487871"/>
-      <w:bookmarkStart w:id="41" w:name="_Toc200487992"/>
-      <w:bookmarkStart w:id="42" w:name="_Toc353223655"/>
+      <w:bookmarkStart w:id="40" w:name="_Toc353223655"/>
+      <w:bookmarkStart w:id="41" w:name="_Toc200487871"/>
+      <w:bookmarkStart w:id="42" w:name="_Toc200487992"/>
       <w:r>
         <w:t>Kajian Pustaka</w:t>
       </w:r>
-      <w:bookmarkEnd w:id="42"/>
+      <w:bookmarkEnd w:id="40"/>
     </w:p>
     <w:p>
       <w:pPr>
@@ -9993,6 +9994,7 @@
       <w:r>
         <w:rPr>
           <w:noProof/>
+          <w:lang w:val="id-ID" w:eastAsia="id-ID"/>
         </w:rPr>
         <w:drawing>
           <wp:inline distT="0" distB="0" distL="0" distR="0">
@@ -10045,8 +10047,8 @@
       <w:pPr>
         <w:pStyle w:val="Caption"/>
       </w:pPr>
-      <w:bookmarkStart w:id="46" w:name="_Toc225433298"/>
-      <w:bookmarkStart w:id="47" w:name="_Ref219880249"/>
+      <w:bookmarkStart w:id="46" w:name="_Ref219880249"/>
+      <w:bookmarkStart w:id="47" w:name="_Toc225433298"/>
       <w:bookmarkStart w:id="48" w:name="_Toc353224285"/>
       <w:r>
         <w:t xml:space="preserve">Gambar </w:t>
@@ -10070,12 +10072,12 @@
           <w:t>1</w:t>
         </w:r>
       </w:fldSimple>
+      <w:bookmarkEnd w:id="46"/>
+      <w:r>
+        <w:t xml:space="preserve">. </w:t>
+      </w:r>
       <w:bookmarkEnd w:id="47"/>
       <w:r>
-        <w:t xml:space="preserve">. </w:t>
-      </w:r>
-      <w:bookmarkEnd w:id="46"/>
-      <w:r>
         <w:t>Contoh untuk nomor dan judul gambar</w:t>
       </w:r>
       <w:bookmarkEnd w:id="48"/>
@@ -10084,18 +10086,18 @@
       <w:pPr>
         <w:pStyle w:val="Heading2"/>
       </w:pPr>
-      <w:bookmarkStart w:id="49" w:name="_Toc200487877"/>
-      <w:bookmarkStart w:id="50" w:name="_Toc200487998"/>
-      <w:bookmarkStart w:id="51" w:name="_Toc353223658"/>
-      <w:bookmarkEnd w:id="40"/>
+      <w:bookmarkStart w:id="49" w:name="_Toc353223658"/>
+      <w:bookmarkStart w:id="50" w:name="_Toc200487877"/>
+      <w:bookmarkStart w:id="51" w:name="_Toc200487998"/>
       <w:bookmarkEnd w:id="41"/>
+      <w:bookmarkEnd w:id="42"/>
       <w:r>
         <w:t>Kerangka Pemikiran</w:t>
       </w:r>
-      <w:bookmarkEnd w:id="51"/>
-    </w:p>
-    <w:bookmarkEnd w:id="49"/>
+      <w:bookmarkEnd w:id="49"/>
+    </w:p>
     <w:bookmarkEnd w:id="50"/>
+    <w:bookmarkEnd w:id="51"/>
     <w:p>
       <w:pPr>
         <w:spacing w:after="0"/>
@@ -11649,6 +11651,7 @@
       <w:r>
         <w:rPr>
           <w:noProof/>
+          <w:lang w:val="id-ID" w:eastAsia="id-ID"/>
         </w:rPr>
         <w:drawing>
           <wp:inline distT="0" distB="0" distL="0" distR="0">
@@ -12506,6 +12509,7 @@
       <w:r>
         <w:rPr>
           <w:noProof/>
+          <w:lang w:val="id-ID" w:eastAsia="id-ID"/>
         </w:rPr>
         <w:drawing>
           <wp:inline distT="0" distB="0" distL="0" distR="0">
@@ -14356,6 +14360,7 @@
       <w:r>
         <w:rPr>
           <w:noProof/>
+          <w:lang w:val="id-ID" w:eastAsia="id-ID"/>
         </w:rPr>
         <w:lastRenderedPageBreak/>
         <w:drawing>
@@ -14938,6 +14943,7 @@
       <w:r>
         <w:rPr>
           <w:noProof/>
+          <w:lang w:val="id-ID" w:eastAsia="id-ID"/>
         </w:rPr>
         <w:lastRenderedPageBreak/>
         <w:drawing>
@@ -15176,6 +15182,12 @@
       </w:r>
     </w:p>
     <w:p>
+      <w:pPr>
+        <w:pStyle w:val="Heading2"/>
+        <w:rPr>
+          <w:lang w:val="id-ID"/>
+        </w:rPr>
+      </w:pPr>
       <w:bookmarkStart w:id="116" w:name="_Toc224648366"/>
       <w:bookmarkStart w:id="117" w:name="_Toc225434134"/>
       <w:bookmarkStart w:id="118" w:name="_Toc225597560"/>
@@ -15184,9 +15196,180 @@
       <w:bookmarkEnd w:id="117"/>
       <w:bookmarkEnd w:id="118"/>
       <w:bookmarkEnd w:id="119"/>
-    </w:p>
-    <w:p>
-      <w:pPr>
+      <w:r>
+        <w:rPr>
+          <w:lang w:val="id-ID"/>
+        </w:rPr>
+        <w:t xml:space="preserve">Arsitektur Sistem </w:t>
+      </w:r>
+    </w:p>
+    <w:p>
+      <w:pPr>
+        <w:ind w:firstLine="567"/>
+        <w:rPr>
+          <w:lang w:val="id-ID"/>
+        </w:rPr>
+      </w:pPr>
+      <w:r>
+        <w:rPr>
+          <w:lang w:val="id-ID"/>
+        </w:rPr>
+        <w:t>Arsitektur sistem Opinion Mining yang dibuat ditunjukan pada gambar dibawah. Alur pada proses pelatihan adalah melakukan proprocessing pada data yang sudah ada. Dimana dalam preprocessing melibatkan corpus kata formal dan kata informal, yang kemudian akan menghasilkan data tweet yang sudah di preprocessing a</w:t>
+      </w:r>
+      <w:r>
+        <w:rPr>
+          <w:lang w:val="id-ID"/>
+        </w:rPr>
+        <w:t xml:space="preserve">tau dengan istilah data bersih. Setelah pelatihan maka akan dilakukan penentuan label pada untuk data tweet yang sudah dipreprocessing dengan menggunakan metode lexicon based. Selanjutnya dilakukan proses training pada data tweet yang sudah diberi label. Training ini akan menghasilkan SVM model. </w:t>
+      </w:r>
+    </w:p>
+    <w:p>
+      <w:pPr>
+        <w:ind w:firstLine="567"/>
+        <w:rPr>
+          <w:lang w:val="id-ID"/>
+        </w:rPr>
+      </w:pPr>
+      <w:r>
+        <w:rPr>
+          <w:lang w:val="id-ID"/>
+        </w:rPr>
+        <w:t xml:space="preserve">Alur proses besar berikutnya adalah proses penentuan sentimen. Pertama sistem akan mencari tweet menggunakan tweetAPI yang sesuai dengan keyword yang dimasukan oleh pengguna. </w:t>
+      </w:r>
+      <w:r>
+        <w:rPr>
+          <w:lang w:val="id-ID"/>
+        </w:rPr>
+        <w:t xml:space="preserve">Proses ini akan menghasilkan data tweet dan akan disimpan dalam database. Kemudian dilakukan preprocessing pada data tweet tersebut. Prerpocessing kurang lebih sama seperti yang dilakukan pada alur proses pelatihan. </w:t>
+      </w:r>
+      <w:r>
+        <w:rPr>
+          <w:lang w:val="id-ID"/>
+        </w:rPr>
+        <w:t xml:space="preserve">Setelah dilakukan preprocessing akan dilakukan pengecekan frase, apakah mengandung frase opini atau tidak. Jika mengandung frase opini maka akan dimasukan dalam proses klasifikasi. Jika tidak maka akan diberi label netral. Selanjutnya adalah klasifikasi dengan metode SVM untuk data tweet yang telah teridentifikasi memiliki frase opini. Klasifikasi ini melibatkan SVM model yang sudah dibuat pada proses pelatihan sebelumnya. Kemudian setelah selesai klasifikasi, hasilkan akan disimpan dalam database. </w:t>
+      </w:r>
+    </w:p>
+    <w:p>
+      <w:pPr>
+        <w:ind w:firstLine="567"/>
+        <w:rPr>
+          <w:lang w:val="id-ID"/>
+        </w:rPr>
+      </w:pPr>
+    </w:p>
+    <w:p>
+      <w:pPr>
+        <w:spacing w:before="0" w:after="0" w:line="240" w:lineRule="auto"/>
+        <w:jc w:val="left"/>
+        <w:rPr>
+          <w:lang w:val="id-ID"/>
+        </w:rPr>
+      </w:pPr>
+      <w:r>
+        <w:rPr>
+          <w:lang w:val="id-ID"/>
+        </w:rPr>
+        <w:br w:type="page"/>
+      </w:r>
+    </w:p>
+    <w:p>
+      <w:pPr>
+        <w:pStyle w:val="Heading2"/>
+        <w:rPr>
+          <w:lang w:val="id-ID"/>
+        </w:rPr>
+      </w:pPr>
+      <w:r>
+        <w:rPr>
+          <w:lang w:val="id-ID"/>
+        </w:rPr>
+        <w:lastRenderedPageBreak/>
+        <w:t xml:space="preserve">Rancangan Sistem </w:t>
+      </w:r>
+    </w:p>
+    <w:p>
+      <w:pPr>
+        <w:rPr>
+          <w:lang w:val="id-ID"/>
+        </w:rPr>
+      </w:pPr>
+      <w:r>
+        <w:rPr>
+          <w:lang w:val="id-ID"/>
+        </w:rPr>
+        <w:t xml:space="preserve">Rancangan sistem akan memberikan penjelasan tentang rancangan untuk proses pelatihan dan pemberian label. Rancangan kedua proses tersebut akan digambarkan menggunakan class diagram dan sequence diagram. </w:t>
+      </w:r>
+    </w:p>
+    <w:p>
+      <w:pPr>
+        <w:pStyle w:val="Heading3"/>
+        <w:rPr>
+          <w:lang w:val="id-ID"/>
+        </w:rPr>
+      </w:pPr>
+      <w:r>
+        <w:rPr>
+          <w:lang w:val="id-ID"/>
+        </w:rPr>
+        <w:t xml:space="preserve">Class diagram proses pelatihan </w:t>
+      </w:r>
+    </w:p>
+    <w:p>
+      <w:pPr>
+        <w:pStyle w:val="Heading3"/>
+        <w:rPr>
+          <w:lang w:val="id-ID"/>
+        </w:rPr>
+      </w:pPr>
+      <w:r>
+        <w:rPr>
+          <w:lang w:val="id-ID"/>
+        </w:rPr>
+        <w:t xml:space="preserve">Class diagram proses pemberian label </w:t>
+      </w:r>
+    </w:p>
+    <w:p>
+      <w:pPr>
+        <w:pStyle w:val="Heading3"/>
+        <w:rPr>
+          <w:lang w:val="id-ID"/>
+        </w:rPr>
+      </w:pPr>
+      <w:r>
+        <w:rPr>
+          <w:lang w:val="id-ID"/>
+        </w:rPr>
+        <w:t xml:space="preserve">Sequence diagram proses pelatihan </w:t>
+      </w:r>
+    </w:p>
+    <w:p>
+      <w:pPr>
+        <w:pStyle w:val="Heading3"/>
+        <w:rPr>
+          <w:lang w:val="id-ID"/>
+        </w:rPr>
+      </w:pPr>
+      <w:r>
+        <w:rPr>
+          <w:lang w:val="id-ID"/>
+        </w:rPr>
+        <w:t xml:space="preserve">Sequence diagram proses pemberian label </w:t>
+      </w:r>
+    </w:p>
+    <w:p>
+      <w:pPr>
+        <w:ind w:firstLine="567"/>
+        <w:rPr>
+          <w:lang w:val="id-ID"/>
+        </w:rPr>
+      </w:pPr>
+    </w:p>
+    <w:p>
+      <w:pPr>
+        <w:ind w:firstLine="567"/>
+        <w:rPr>
+          <w:lang w:val="id-ID"/>
+        </w:rPr>
         <w:sectPr>
           <w:pgSz w:w="11907" w:h="16840" w:code="9"/>
           <w:pgMar w:top="2268" w:right="1701" w:bottom="1701" w:left="2268" w:header="850" w:footer="0" w:gutter="0"/>
@@ -15991,7 +16174,7 @@
         <w:rPr>
           <w:noProof/>
         </w:rPr>
-        <w:t>28</w:t>
+        <w:t>33</w:t>
       </w:r>
     </w:fldSimple>
   </w:p>
@@ -16041,7 +16224,7 @@
         <w:rPr>
           <w:noProof/>
         </w:rPr>
-        <w:t>27</w:t>
+        <w:t>28</w:t>
       </w:r>
     </w:fldSimple>
   </w:p>

</xml_diff>

<commit_message>
update uml Signed-off-by: Jan Kristanto <vcrack.0206@gmail.com>
</commit_message>
<xml_diff>
--- a/Laporan Thesis Jan.docx
+++ b/Laporan Thesis Jan.docx
@@ -7355,6 +7355,7 @@
           <w:rFonts w:asciiTheme="minorHAnsi" w:eastAsiaTheme="minorEastAsia" w:hAnsiTheme="minorHAnsi" w:cstheme="minorBidi"/>
           <w:noProof/>
           <w:sz w:val="22"/>
+          <w:lang w:val="id-ID" w:eastAsia="id-ID"/>
         </w:rPr>
       </w:pPr>
       <w:r>
@@ -7366,7 +7367,7 @@
       <w:r>
         <w:fldChar w:fldCharType="separate"/>
       </w:r>
-      <w:hyperlink w:anchor="_Toc353224285" w:history="1">
+      <w:hyperlink w:anchor="_Toc355179133" w:history="1">
         <w:r>
           <w:rPr>
             <w:rStyle w:val="Hyperlink"/>
@@ -7393,7 +7394,7 @@
             <w:noProof/>
             <w:webHidden/>
           </w:rPr>
-          <w:instrText xml:space="preserve"> PAGEREF _Toc353224285 \h </w:instrText>
+          <w:instrText xml:space="preserve"> PAGEREF _Toc355179133 \h </w:instrText>
         </w:r>
         <w:r>
           <w:rPr>
@@ -7431,9 +7432,10 @@
           <w:rFonts w:asciiTheme="minorHAnsi" w:eastAsiaTheme="minorEastAsia" w:hAnsiTheme="minorHAnsi" w:cstheme="minorBidi"/>
           <w:noProof/>
           <w:sz w:val="22"/>
-        </w:rPr>
-      </w:pPr>
-      <w:hyperlink w:anchor="_Toc353224286" w:history="1">
+          <w:lang w:val="id-ID" w:eastAsia="id-ID"/>
+        </w:rPr>
+      </w:pPr>
+      <w:hyperlink w:anchor="_Toc355179134" w:history="1">
         <w:r>
           <w:rPr>
             <w:rStyle w:val="Hyperlink"/>
@@ -7460,7 +7462,7 @@
             <w:noProof/>
             <w:webHidden/>
           </w:rPr>
-          <w:instrText xml:space="preserve"> PAGEREF _Toc353224286 \h </w:instrText>
+          <w:instrText xml:space="preserve"> PAGEREF _Toc355179134 \h </w:instrText>
         </w:r>
         <w:r>
           <w:rPr>
@@ -7498,9 +7500,10 @@
           <w:rFonts w:asciiTheme="minorHAnsi" w:eastAsiaTheme="minorEastAsia" w:hAnsiTheme="minorHAnsi" w:cstheme="minorBidi"/>
           <w:noProof/>
           <w:sz w:val="22"/>
-        </w:rPr>
-      </w:pPr>
-      <w:hyperlink w:anchor="_Toc353224287" w:history="1">
+          <w:lang w:val="id-ID" w:eastAsia="id-ID"/>
+        </w:rPr>
+      </w:pPr>
+      <w:hyperlink w:anchor="_Toc355179135" w:history="1">
         <w:r>
           <w:rPr>
             <w:rStyle w:val="Hyperlink"/>
@@ -7527,7 +7530,7 @@
             <w:noProof/>
             <w:webHidden/>
           </w:rPr>
-          <w:instrText xml:space="preserve"> PAGEREF _Toc353224287 \h </w:instrText>
+          <w:instrText xml:space="preserve"> PAGEREF _Toc355179135 \h </w:instrText>
         </w:r>
         <w:r>
           <w:rPr>
@@ -10049,7 +10052,7 @@
       </w:pPr>
       <w:bookmarkStart w:id="46" w:name="_Ref219880249"/>
       <w:bookmarkStart w:id="47" w:name="_Toc225433298"/>
-      <w:bookmarkStart w:id="48" w:name="_Toc353224285"/>
+      <w:bookmarkStart w:id="48" w:name="_Toc355179133"/>
       <w:r>
         <w:t xml:space="preserve">Gambar </w:t>
       </w:r>
@@ -11704,7 +11707,7 @@
       <w:pPr>
         <w:pStyle w:val="Caption"/>
       </w:pPr>
-      <w:bookmarkStart w:id="79" w:name="_Toc353224286"/>
+      <w:bookmarkStart w:id="79" w:name="_Toc355179134"/>
       <w:r>
         <w:t xml:space="preserve">Gambar </w:t>
       </w:r>
@@ -12563,7 +12566,7 @@
       <w:pPr>
         <w:pStyle w:val="Caption"/>
       </w:pPr>
-      <w:bookmarkStart w:id="87" w:name="_Toc353224287"/>
+      <w:bookmarkStart w:id="87" w:name="_Toc355179135"/>
       <w:r>
         <w:t xml:space="preserve">Gambar </w:t>
       </w:r>
@@ -15251,14 +15254,6 @@
     </w:p>
     <w:p>
       <w:pPr>
-        <w:ind w:firstLine="567"/>
-        <w:rPr>
-          <w:lang w:val="id-ID"/>
-        </w:rPr>
-      </w:pPr>
-    </w:p>
-    <w:p>
-      <w:pPr>
         <w:spacing w:before="0" w:after="0" w:line="240" w:lineRule="auto"/>
         <w:jc w:val="left"/>
         <w:rPr>
@@ -15270,6 +15265,135 @@
           <w:lang w:val="id-ID"/>
         </w:rPr>
         <w:br w:type="page"/>
+      </w:r>
+    </w:p>
+    <w:p>
+      <w:pPr>
+        <w:ind w:firstLine="567"/>
+        <w:rPr>
+          <w:lang w:val="id-ID"/>
+        </w:rPr>
+        <w:sectPr>
+          <w:pgSz w:w="11907" w:h="16840" w:code="9"/>
+          <w:pgMar w:top="2268" w:right="1701" w:bottom="1701" w:left="2268" w:header="850" w:footer="0" w:gutter="0"/>
+          <w:cols w:space="720"/>
+          <w:titlePg/>
+          <w:docGrid w:linePitch="360"/>
+        </w:sectPr>
+      </w:pPr>
+    </w:p>
+    <w:p>
+      <w:pPr>
+        <w:ind w:firstLine="567"/>
+        <w:rPr>
+          <w:lang w:val="id-ID"/>
+        </w:rPr>
+      </w:pPr>
+      <w:r>
+        <w:rPr>
+          <w:noProof/>
+          <w:lang w:val="id-ID" w:eastAsia="id-ID"/>
+        </w:rPr>
+        <w:lastRenderedPageBreak/>
+        <w:drawing>
+          <wp:inline distT="0" distB="0" distL="0" distR="0">
+            <wp:extent cx="8160277" cy="3162300"/>
+            <wp:effectExtent l="19050" t="0" r="0" b="0"/>
+            <wp:docPr id="4" name="Picture 1" descr="D:\yan\thesis\laporanthesis\arsitektursistem.jpg"/>
+            <wp:cNvGraphicFramePr>
+              <a:graphicFrameLocks xmlns:a="http://schemas.openxmlformats.org/drawingml/2006/main" noChangeAspect="1"/>
+            </wp:cNvGraphicFramePr>
+            <a:graphic xmlns:a="http://schemas.openxmlformats.org/drawingml/2006/main">
+              <a:graphicData uri="http://schemas.openxmlformats.org/drawingml/2006/picture">
+                <pic:pic xmlns:pic="http://schemas.openxmlformats.org/drawingml/2006/picture">
+                  <pic:nvPicPr>
+                    <pic:cNvPr id="0" name="Picture 1" descr="D:\yan\thesis\laporanthesis\arsitektursistem.jpg"/>
+                    <pic:cNvPicPr>
+                      <a:picLocks noChangeAspect="1" noChangeArrowheads="1"/>
+                    </pic:cNvPicPr>
+                  </pic:nvPicPr>
+                  <pic:blipFill>
+                    <a:blip r:embed="rId18"/>
+                    <a:srcRect/>
+                    <a:stretch>
+                      <a:fillRect/>
+                    </a:stretch>
+                  </pic:blipFill>
+                  <pic:spPr bwMode="auto">
+                    <a:xfrm>
+                      <a:off x="0" y="0"/>
+                      <a:ext cx="8160277" cy="3162300"/>
+                    </a:xfrm>
+                    <a:prstGeom prst="rect">
+                      <a:avLst/>
+                    </a:prstGeom>
+                    <a:noFill/>
+                    <a:ln w="9525">
+                      <a:noFill/>
+                      <a:miter lim="800000"/>
+                      <a:headEnd/>
+                      <a:tailEnd/>
+                    </a:ln>
+                  </pic:spPr>
+                </pic:pic>
+              </a:graphicData>
+            </a:graphic>
+          </wp:inline>
+        </w:drawing>
+      </w:r>
+    </w:p>
+    <w:p>
+      <w:pPr>
+        <w:spacing w:before="0" w:after="0" w:line="240" w:lineRule="auto"/>
+        <w:jc w:val="left"/>
+        <w:rPr>
+          <w:lang w:val="id-ID"/>
+        </w:rPr>
+      </w:pPr>
+    </w:p>
+    <w:p>
+      <w:pPr>
+        <w:pStyle w:val="Caption"/>
+        <w:rPr>
+          <w:lang w:val="id-ID"/>
+        </w:rPr>
+        <w:sectPr>
+          <w:pgSz w:w="16840" w:h="11907" w:orient="landscape" w:code="9"/>
+          <w:pgMar w:top="2268" w:right="2268" w:bottom="1701" w:left="1701" w:header="851" w:footer="0" w:gutter="0"/>
+          <w:cols w:space="720"/>
+          <w:titlePg/>
+          <w:docGrid w:linePitch="360"/>
+        </w:sectPr>
+      </w:pPr>
+      <w:r>
+        <w:t xml:space="preserve">Gambar  </w:t>
+      </w:r>
+      <w:fldSimple w:instr=" STYLEREF 2 \s ">
+        <w:r>
+          <w:rPr>
+            <w:noProof/>
+          </w:rPr>
+          <w:t>4.</w:t>
+        </w:r>
+      </w:fldSimple>
+      <w:r>
+        <w:rPr>
+          <w:lang w:val="id-ID"/>
+        </w:rPr>
+        <w:t>4</w:t>
+      </w:r>
+      <w:r>
+        <w:rPr>
+          <w:noProof/>
+        </w:rPr>
+        <w:t xml:space="preserve"> </w:t>
+      </w:r>
+      <w:r>
+        <w:rPr>
+          <w:noProof/>
+          <w:lang w:val="id-ID"/>
+        </w:rPr>
+        <w:t>Arsitektur Sistem</w:t>
       </w:r>
     </w:p>
     <w:p>
@@ -16174,7 +16298,7 @@
         <w:rPr>
           <w:noProof/>
         </w:rPr>
-        <w:t>33</w:t>
+        <w:t>29</w:t>
       </w:r>
     </w:fldSimple>
   </w:p>
@@ -16224,7 +16348,7 @@
         <w:rPr>
           <w:noProof/>
         </w:rPr>
-        <w:t>28</w:t>
+        <w:t>31</w:t>
       </w:r>
     </w:fldSimple>
   </w:p>
@@ -21728,7 +21852,7 @@
 </file>
 
 <file path=customXml/itemProps1.xml><?xml version="1.0" encoding="utf-8"?>
-<ds:datastoreItem xmlns:ds="http://schemas.openxmlformats.org/officeDocument/2006/customXml" ds:itemID="{E7AF094C-D5E1-451F-8B7B-E3158890C7BD}">
+<ds:datastoreItem xmlns:ds="http://schemas.openxmlformats.org/officeDocument/2006/customXml" ds:itemID="{CB43C0AE-DA3C-48D6-8538-B2DC14126ABE}">
   <ds:schemaRefs>
     <ds:schemaRef ds:uri="http://schemas.openxmlformats.org/officeDocument/2006/bibliography"/>
   </ds:schemaRefs>

</xml_diff>

<commit_message>
update dikit Signed-off-by: Jan Kristanto <vcrack.0206@gmail.com>
</commit_message>
<xml_diff>
--- a/Laporan Thesis Jan.docx
+++ b/Laporan Thesis Jan.docx
@@ -15435,12 +15435,11 @@
         <w:rPr>
           <w:lang w:val="id-ID"/>
         </w:rPr>
-        <w:t xml:space="preserve">Class diagram proses pelatihan </w:t>
-      </w:r>
-    </w:p>
-    <w:p>
-      <w:pPr>
-        <w:pStyle w:val="Heading3"/>
+        <w:t xml:space="preserve">Class Diagram </w:t>
+      </w:r>
+    </w:p>
+    <w:p>
+      <w:pPr>
         <w:rPr>
           <w:lang w:val="id-ID"/>
         </w:rPr>
@@ -15449,8 +15448,138 @@
         <w:rPr>
           <w:lang w:val="id-ID"/>
         </w:rPr>
-        <w:t xml:space="preserve">Class diagram proses pemberian label </w:t>
-      </w:r>
+        <w:t xml:space="preserve">Pada penelitian ini terdapat beberapa class yang digunakan. Class diagram dari semua class diperlihatkan pada gambar xx. </w:t>
+      </w:r>
+    </w:p>
+    <w:p>
+      <w:pPr>
+        <w:rPr>
+          <w:lang w:val="id-ID"/>
+        </w:rPr>
+      </w:pPr>
+      <w:r>
+        <w:rPr>
+          <w:lang w:val="id-ID"/>
+        </w:rPr>
+        <w:t>Class-class pada gambar xx terbagi menjadi beberapa jenis class. Class model, class controller, class component dan class view. Setiap jenis class memiliki peranan masing-masing. Class model berperan melakukan interaksi terhadap database</w:t>
+      </w:r>
+      <w:r>
+        <w:rPr>
+          <w:lang w:val="id-ID"/>
+        </w:rPr>
+        <w:t xml:space="preserve">. Class controller berperan sebagai pengatur class-class yang lain. Class component berisi implementasi dari algoritma-algoritma yang dibutuhkan sistem. Class view berperan untuk menampilkan presentasi </w:t>
+      </w:r>
+      <w:r>
+        <w:rPr>
+          <w:lang w:val="id-ID"/>
+        </w:rPr>
+        <w:t xml:space="preserve">kepada pengguna. </w:t>
+      </w:r>
+    </w:p>
+    <w:p>
+      <w:pPr>
+        <w:rPr>
+          <w:lang w:val="id-ID"/>
+        </w:rPr>
+        <w:sectPr>
+          <w:pgSz w:w="11907" w:h="16840" w:code="9"/>
+          <w:pgMar w:top="2268" w:right="1701" w:bottom="1701" w:left="2268" w:header="850" w:footer="0" w:gutter="0"/>
+          <w:cols w:space="720"/>
+          <w:titlePg/>
+          <w:docGrid w:linePitch="360"/>
+        </w:sectPr>
+      </w:pPr>
+    </w:p>
+    <w:p>
+      <w:pPr>
+        <w:spacing w:before="0" w:after="0" w:line="240" w:lineRule="auto"/>
+        <w:jc w:val="left"/>
+        <w:rPr>
+          <w:lang w:val="id-ID"/>
+        </w:rPr>
+        <w:sectPr>
+          <w:pgSz w:w="16840" w:h="11907" w:orient="landscape" w:code="9"/>
+          <w:pgMar w:top="2268" w:right="2268" w:bottom="1701" w:left="1701" w:header="851" w:footer="0" w:gutter="0"/>
+          <w:cols w:space="720"/>
+          <w:titlePg/>
+          <w:docGrid w:linePitch="360"/>
+        </w:sectPr>
+      </w:pPr>
+      <w:r>
+        <w:rPr>
+          <w:noProof/>
+          <w:lang w:val="id-ID" w:eastAsia="id-ID"/>
+        </w:rPr>
+        <w:lastRenderedPageBreak/>
+        <w:drawing>
+          <wp:inline distT="0" distB="0" distL="0" distR="0">
+            <wp:extent cx="7762875" cy="5012976"/>
+            <wp:effectExtent l="19050" t="0" r="9525" b="0"/>
+            <wp:docPr id="7" name="Picture 2" descr="D:\yan\thesis\laporanthesis\classdiagram.jpg"/>
+            <wp:cNvGraphicFramePr>
+              <a:graphicFrameLocks xmlns:a="http://schemas.openxmlformats.org/drawingml/2006/main" noChangeAspect="1"/>
+            </wp:cNvGraphicFramePr>
+            <a:graphic xmlns:a="http://schemas.openxmlformats.org/drawingml/2006/main">
+              <a:graphicData uri="http://schemas.openxmlformats.org/drawingml/2006/picture">
+                <pic:pic xmlns:pic="http://schemas.openxmlformats.org/drawingml/2006/picture">
+                  <pic:nvPicPr>
+                    <pic:cNvPr id="0" name="Picture 2" descr="D:\yan\thesis\laporanthesis\classdiagram.jpg"/>
+                    <pic:cNvPicPr>
+                      <a:picLocks noChangeAspect="1" noChangeArrowheads="1"/>
+                    </pic:cNvPicPr>
+                  </pic:nvPicPr>
+                  <pic:blipFill>
+                    <a:blip r:embed="rId19"/>
+                    <a:srcRect/>
+                    <a:stretch>
+                      <a:fillRect/>
+                    </a:stretch>
+                  </pic:blipFill>
+                  <pic:spPr bwMode="auto">
+                    <a:xfrm>
+                      <a:off x="0" y="0"/>
+                      <a:ext cx="7769162" cy="5017036"/>
+                    </a:xfrm>
+                    <a:prstGeom prst="rect">
+                      <a:avLst/>
+                    </a:prstGeom>
+                    <a:noFill/>
+                    <a:ln w="9525">
+                      <a:noFill/>
+                      <a:miter lim="800000"/>
+                      <a:headEnd/>
+                      <a:tailEnd/>
+                    </a:ln>
+                  </pic:spPr>
+                </pic:pic>
+              </a:graphicData>
+            </a:graphic>
+          </wp:inline>
+        </w:drawing>
+      </w:r>
+    </w:p>
+    <w:p>
+      <w:pPr>
+        <w:spacing w:before="0" w:after="0" w:line="240" w:lineRule="auto"/>
+        <w:jc w:val="left"/>
+        <w:rPr>
+          <w:lang w:val="id-ID"/>
+        </w:rPr>
+      </w:pPr>
+      <w:r>
+        <w:rPr>
+          <w:lang w:val="id-ID"/>
+        </w:rPr>
+        <w:lastRenderedPageBreak/>
+        <w:br w:type="page"/>
+      </w:r>
+    </w:p>
+    <w:p>
+      <w:pPr>
+        <w:rPr>
+          <w:lang w:val="id-ID"/>
+        </w:rPr>
+      </w:pPr>
     </w:p>
     <w:p>
       <w:pPr>
@@ -16348,7 +16477,7 @@
         <w:rPr>
           <w:noProof/>
         </w:rPr>
-        <w:t>31</w:t>
+        <w:t>38</w:t>
       </w:r>
     </w:fldSimple>
   </w:p>

</xml_diff>

<commit_message>
update bab4 Signed-off-by: Jan Kristanto <vcrack.0206@gmail.com>
</commit_message>
<xml_diff>
--- a/Laporan Thesis Jan.docx
+++ b/Laporan Thesis Jan.docx
@@ -12444,16 +12444,10 @@
       </w:pPr>
       <w:bookmarkStart w:id="86" w:name="_Toc353223674"/>
       <w:r>
-        <w:rPr>
-          <w:lang w:val="id-ID"/>
-        </w:rPr>
         <w:t>Deskripsi Sistem</w:t>
       </w:r>
       <w:bookmarkEnd w:id="86"/>
       <w:r>
-        <w:rPr>
-          <w:lang w:val="id-ID"/>
-        </w:rPr>
         <w:t xml:space="preserve"> </w:t>
       </w:r>
     </w:p>
@@ -15427,6 +15421,13 @@
     <w:p>
       <w:pPr>
         <w:pStyle w:val="Heading3"/>
+      </w:pPr>
+      <w:r>
+        <w:t xml:space="preserve">Class Diagram </w:t>
+      </w:r>
+    </w:p>
+    <w:p>
+      <w:pPr>
         <w:rPr>
           <w:lang w:val="id-ID"/>
         </w:rPr>
@@ -15435,7 +15436,7 @@
         <w:rPr>
           <w:lang w:val="id-ID"/>
         </w:rPr>
-        <w:t xml:space="preserve">Class Diagram </w:t>
+        <w:t xml:space="preserve">Pada penelitian ini terdapat beberapa class yang digunakan. Class diagram dari semua class diperlihatkan pada gambar xx. </w:t>
       </w:r>
     </w:p>
     <w:p>
@@ -15448,33 +15449,89 @@
         <w:rPr>
           <w:lang w:val="id-ID"/>
         </w:rPr>
-        <w:t xml:space="preserve">Pada penelitian ini terdapat beberapa class yang digunakan. Class diagram dari semua class diperlihatkan pada gambar xx. </w:t>
-      </w:r>
-    </w:p>
-    <w:p>
-      <w:pPr>
+        <w:t>Class-class pada gambar xx terbagi menjadi beberapa jenis class. Class model, class controller, class component dan class view. Setiap jenis class memiliki peranan masing-masing. Class model berperan melakukan interaksi terhadap database</w:t>
+      </w:r>
+      <w:r>
         <w:rPr>
           <w:lang w:val="id-ID"/>
         </w:rPr>
-      </w:pPr>
+        <w:t xml:space="preserve">. Class controller berperan sebagai pengatur class-class yang lain. Class component berisi implementasi dari algoritma-algoritma yang dibutuhkan sistem. Class view berperan untuk menampilkan presentasi </w:t>
+      </w:r>
       <w:r>
         <w:rPr>
           <w:lang w:val="id-ID"/>
         </w:rPr>
-        <w:t>Class-class pada gambar xx terbagi menjadi beberapa jenis class. Class model, class controller, class component dan class view. Setiap jenis class memiliki peranan masing-masing. Class model berperan melakukan interaksi terhadap database</w:t>
-      </w:r>
-      <w:r>
+        <w:t xml:space="preserve">kepada pengguna. </w:t>
+      </w:r>
+    </w:p>
+    <w:p>
+      <w:pPr>
         <w:rPr>
           <w:lang w:val="id-ID"/>
         </w:rPr>
-        <w:t xml:space="preserve">. Class controller berperan sebagai pengatur class-class yang lain. Class component berisi implementasi dari algoritma-algoritma yang dibutuhkan sistem. Class view berperan untuk menampilkan presentasi </w:t>
-      </w:r>
+      </w:pPr>
       <w:r>
         <w:rPr>
           <w:lang w:val="id-ID"/>
         </w:rPr>
-        <w:t xml:space="preserve">kepada pengguna. </w:t>
-      </w:r>
+        <w:t xml:space="preserve">Class-class yang memiliki peran fundamental dalam penelitian ini adalah pada class kategori component. Class MyTwitterComponent yang berfungsi untuk mencari tweet pada twitter. Class PreprocessingComponent yang memiliki fungsi untuk melakukan preprocessing. </w:t>
+      </w:r>
+      <w:r>
+        <w:rPr>
+          <w:lang w:val="id-ID"/>
+        </w:rPr>
+        <w:t>Class JanPosTagging</w:t>
+      </w:r>
+      <w:r>
+        <w:rPr>
+          <w:lang w:val="id-ID"/>
+        </w:rPr>
+        <w:t>Component</w:t>
+      </w:r>
+      <w:r>
+        <w:rPr>
+          <w:lang w:val="id-ID"/>
+        </w:rPr>
+        <w:t xml:space="preserve"> memiliki peran untuk melakukan PosTagging. </w:t>
+      </w:r>
+      <w:r>
+        <w:rPr>
+          <w:lang w:val="id-ID"/>
+        </w:rPr>
+        <w:t>Class SpellingCorrection</w:t>
+      </w:r>
+      <w:r>
+        <w:rPr>
+          <w:lang w:val="id-ID"/>
+        </w:rPr>
+        <w:t xml:space="preserve">Component yang berfungsi untuk melakukan spelling correction untuk kata-kata yang tidak terdapat dalam corpus. Class WeightComponent adalah class yang berfungsi untuk menghitung bobot tweet agar dalam digunakan dalam SVM. Class JanSvmComponent berfungsi algoritma SVM yang didalamnya memanfaatkan library libsvm. Class </w:t>
+      </w:r>
+      <w:r>
+        <w:rPr>
+          <w:lang w:val="id-ID"/>
+        </w:rPr>
+        <w:t>SentimentAnalysisLexiconBasedComponent</w:t>
+      </w:r>
+      <w:r>
+        <w:rPr>
+          <w:lang w:val="id-ID"/>
+        </w:rPr>
+        <w:t xml:space="preserve"> berperan untuk melakukan analisis sentiment dengan menggunakan metode lexicon. </w:t>
+      </w:r>
+    </w:p>
+    <w:p>
+      <w:pPr>
+        <w:rPr>
+          <w:lang w:val="id-ID"/>
+        </w:rPr>
+      </w:pPr>
+    </w:p>
+    <w:p>
+      <w:pPr>
+        <w:rPr>
+          <w:lang w:val="id-ID"/>
+        </w:rPr>
+      </w:pPr>
     </w:p>
     <w:p>
       <w:pPr>
@@ -15560,18 +15617,391 @@
     </w:p>
     <w:p>
       <w:pPr>
+        <w:pStyle w:val="Heading3"/>
+      </w:pPr>
+      <w:r>
+        <w:lastRenderedPageBreak/>
+        <w:t xml:space="preserve">Sequence diagram proses </w:t>
+      </w:r>
+      <w:r>
+        <w:t>pencarian data twitter</w:t>
+      </w:r>
+      <w:r>
+        <w:t xml:space="preserve"> </w:t>
+      </w:r>
+    </w:p>
+    <w:p>
+      <w:pPr>
+        <w:rPr>
+          <w:lang w:val="id-ID"/>
+        </w:rPr>
+      </w:pPr>
+      <w:r>
+        <w:rPr>
+          <w:noProof/>
+          <w:lang w:val="id-ID" w:eastAsia="id-ID"/>
+        </w:rPr>
+        <w:drawing>
+          <wp:inline distT="0" distB="0" distL="0" distR="0">
+            <wp:extent cx="5038725" cy="2838450"/>
+            <wp:effectExtent l="19050" t="0" r="9525" b="0"/>
+            <wp:docPr id="6" name="Picture 1" descr="D:\yan\thesis\laporanthesis\getTweet.jpg"/>
+            <wp:cNvGraphicFramePr>
+              <a:graphicFrameLocks xmlns:a="http://schemas.openxmlformats.org/drawingml/2006/main" noChangeAspect="1"/>
+            </wp:cNvGraphicFramePr>
+            <a:graphic xmlns:a="http://schemas.openxmlformats.org/drawingml/2006/main">
+              <a:graphicData uri="http://schemas.openxmlformats.org/drawingml/2006/picture">
+                <pic:pic xmlns:pic="http://schemas.openxmlformats.org/drawingml/2006/picture">
+                  <pic:nvPicPr>
+                    <pic:cNvPr id="0" name="Picture 1" descr="D:\yan\thesis\laporanthesis\getTweet.jpg"/>
+                    <pic:cNvPicPr>
+                      <a:picLocks noChangeAspect="1" noChangeArrowheads="1"/>
+                    </pic:cNvPicPr>
+                  </pic:nvPicPr>
+                  <pic:blipFill>
+                    <a:blip r:embed="rId20"/>
+                    <a:srcRect/>
+                    <a:stretch>
+                      <a:fillRect/>
+                    </a:stretch>
+                  </pic:blipFill>
+                  <pic:spPr bwMode="auto">
+                    <a:xfrm>
+                      <a:off x="0" y="0"/>
+                      <a:ext cx="5038725" cy="2838450"/>
+                    </a:xfrm>
+                    <a:prstGeom prst="rect">
+                      <a:avLst/>
+                    </a:prstGeom>
+                    <a:noFill/>
+                    <a:ln w="9525">
+                      <a:noFill/>
+                      <a:miter lim="800000"/>
+                      <a:headEnd/>
+                      <a:tailEnd/>
+                    </a:ln>
+                  </pic:spPr>
+                </pic:pic>
+              </a:graphicData>
+            </a:graphic>
+          </wp:inline>
+        </w:drawing>
+      </w:r>
+    </w:p>
+    <w:p>
+      <w:pPr>
+        <w:rPr>
+          <w:lang w:val="id-ID"/>
+        </w:rPr>
+      </w:pPr>
+      <w:r>
+        <w:rPr>
+          <w:lang w:val="id-ID"/>
+        </w:rPr>
+        <w:t xml:space="preserve">Gambar xx menunjukan sequence diagram proses pencarian tweet. User memasukan kata kunci pencarian melalui class HuntsView yang kemudian diteruskan pada class HuntsController. Class HuntsController akan memanggil fungsi getAllTweets pada class MyTwitter. Setelah mendapatkan hasilnya class HuntsController akan menyimpan hasilnya pada database dengan cara mendelegasikannya pada Class Tweet. </w:t>
+      </w:r>
+    </w:p>
+    <w:p>
+      <w:pPr>
+        <w:pStyle w:val="Heading3"/>
+      </w:pPr>
+      <w:r>
+        <w:lastRenderedPageBreak/>
+        <w:t>Sequence diagram preprocessing</w:t>
+      </w:r>
+    </w:p>
+    <w:p>
+      <w:pPr>
+        <w:rPr>
+          <w:lang w:val="id-ID"/>
+        </w:rPr>
+      </w:pPr>
+      <w:r>
+        <w:rPr>
+          <w:noProof/>
+          <w:lang w:val="id-ID" w:eastAsia="id-ID"/>
+        </w:rPr>
+        <w:drawing>
+          <wp:inline distT="0" distB="0" distL="0" distR="0">
+            <wp:extent cx="5038725" cy="2800350"/>
+            <wp:effectExtent l="19050" t="0" r="9525" b="0"/>
+            <wp:docPr id="8" name="Picture 2" descr="D:\yan\thesis\laporanthesis\preprocessing.jpg"/>
+            <wp:cNvGraphicFramePr>
+              <a:graphicFrameLocks xmlns:a="http://schemas.openxmlformats.org/drawingml/2006/main" noChangeAspect="1"/>
+            </wp:cNvGraphicFramePr>
+            <a:graphic xmlns:a="http://schemas.openxmlformats.org/drawingml/2006/main">
+              <a:graphicData uri="http://schemas.openxmlformats.org/drawingml/2006/picture">
+                <pic:pic xmlns:pic="http://schemas.openxmlformats.org/drawingml/2006/picture">
+                  <pic:nvPicPr>
+                    <pic:cNvPr id="0" name="Picture 2" descr="D:\yan\thesis\laporanthesis\preprocessing.jpg"/>
+                    <pic:cNvPicPr>
+                      <a:picLocks noChangeAspect="1" noChangeArrowheads="1"/>
+                    </pic:cNvPicPr>
+                  </pic:nvPicPr>
+                  <pic:blipFill>
+                    <a:blip r:embed="rId21"/>
+                    <a:srcRect/>
+                    <a:stretch>
+                      <a:fillRect/>
+                    </a:stretch>
+                  </pic:blipFill>
+                  <pic:spPr bwMode="auto">
+                    <a:xfrm>
+                      <a:off x="0" y="0"/>
+                      <a:ext cx="5038725" cy="2800350"/>
+                    </a:xfrm>
+                    <a:prstGeom prst="rect">
+                      <a:avLst/>
+                    </a:prstGeom>
+                    <a:noFill/>
+                    <a:ln w="9525">
+                      <a:noFill/>
+                      <a:miter lim="800000"/>
+                      <a:headEnd/>
+                      <a:tailEnd/>
+                    </a:ln>
+                  </pic:spPr>
+                </pic:pic>
+              </a:graphicData>
+            </a:graphic>
+          </wp:inline>
+        </w:drawing>
+      </w:r>
+    </w:p>
+    <w:p>
+      <w:pPr>
+        <w:rPr>
+          <w:lang w:val="id-ID"/>
+        </w:rPr>
+      </w:pPr>
+      <w:r>
+        <w:rPr>
+          <w:lang w:val="id-ID"/>
+        </w:rPr>
+        <w:t>Gambar xx menunjukan sequence diagram preprocessing data. Data yang sudah disimpan dalam database akan diambil oleh RepositoriesController dengan mengakses method find yang ada pada class Repository selanjutnya untuk melakukan preprocessing class RepositoriesController akan memanggil method doIt pada class Preprocessing. Setelah selesai dilakukan preprocessing data akan kembali disimpan dalam database malalui class CleanTweet</w:t>
+      </w:r>
+      <w:r>
+        <w:rPr>
+          <w:lang w:val="id-ID"/>
+        </w:rPr>
+        <w:t>.</w:t>
+      </w:r>
+    </w:p>
+    <w:p>
+      <w:pPr>
+        <w:pStyle w:val="Heading3"/>
+      </w:pPr>
+      <w:r>
+        <w:lastRenderedPageBreak/>
+        <w:t>Sequence diagram proses pemberian label dengan metode lexicon</w:t>
+      </w:r>
+    </w:p>
+    <w:p>
+      <w:pPr>
+        <w:rPr>
+          <w:lang w:val="id-ID"/>
+        </w:rPr>
+      </w:pPr>
+      <w:r>
+        <w:rPr>
+          <w:noProof/>
+          <w:lang w:val="id-ID" w:eastAsia="id-ID"/>
+        </w:rPr>
+        <w:drawing>
+          <wp:inline distT="0" distB="0" distL="0" distR="0">
+            <wp:extent cx="5038725" cy="3152775"/>
+            <wp:effectExtent l="19050" t="0" r="9525" b="0"/>
+            <wp:docPr id="9" name="Picture 3" descr="D:\yan\thesis\laporanthesis\lexiconAnalisis.jpg"/>
+            <wp:cNvGraphicFramePr>
+              <a:graphicFrameLocks xmlns:a="http://schemas.openxmlformats.org/drawingml/2006/main" noChangeAspect="1"/>
+            </wp:cNvGraphicFramePr>
+            <a:graphic xmlns:a="http://schemas.openxmlformats.org/drawingml/2006/main">
+              <a:graphicData uri="http://schemas.openxmlformats.org/drawingml/2006/picture">
+                <pic:pic xmlns:pic="http://schemas.openxmlformats.org/drawingml/2006/picture">
+                  <pic:nvPicPr>
+                    <pic:cNvPr id="0" name="Picture 3" descr="D:\yan\thesis\laporanthesis\lexiconAnalisis.jpg"/>
+                    <pic:cNvPicPr>
+                      <a:picLocks noChangeAspect="1" noChangeArrowheads="1"/>
+                    </pic:cNvPicPr>
+                  </pic:nvPicPr>
+                  <pic:blipFill>
+                    <a:blip r:embed="rId22"/>
+                    <a:srcRect/>
+                    <a:stretch>
+                      <a:fillRect/>
+                    </a:stretch>
+                  </pic:blipFill>
+                  <pic:spPr bwMode="auto">
+                    <a:xfrm>
+                      <a:off x="0" y="0"/>
+                      <a:ext cx="5038725" cy="3152775"/>
+                    </a:xfrm>
+                    <a:prstGeom prst="rect">
+                      <a:avLst/>
+                    </a:prstGeom>
+                    <a:noFill/>
+                    <a:ln w="9525">
+                      <a:noFill/>
+                      <a:miter lim="800000"/>
+                      <a:headEnd/>
+                      <a:tailEnd/>
+                    </a:ln>
+                  </pic:spPr>
+                </pic:pic>
+              </a:graphicData>
+            </a:graphic>
+          </wp:inline>
+        </w:drawing>
+      </w:r>
+    </w:p>
+    <w:p>
+      <w:pPr>
+        <w:rPr>
+          <w:lang w:val="id-ID"/>
+        </w:rPr>
+      </w:pPr>
+      <w:r>
+        <w:rPr>
+          <w:lang w:val="id-ID"/>
+        </w:rPr>
+        <w:t xml:space="preserve">Gambar xx menunjukan proses pemberian label dengan metode lexicon. Pertama user akan meminta melakukan analisis dengan metode lexicon melalui method analisis pada class CleanRepositoriesView yang akan diteruskan pada Class </w:t>
+      </w:r>
+      <w:r>
+        <w:rPr>
+          <w:lang w:val="id-ID"/>
+        </w:rPr>
+        <w:t>h</w:t>
+      </w:r>
+      <w:r>
+        <w:rPr>
+          <w:lang w:val="id-ID"/>
+        </w:rPr>
+        <w:t xml:space="preserve">CleanRepositoriesController. Class CleanRepositoriesController akan mengambil data yang sudah dilakukan preprocessing dengan bantuan class CleanRepository. Setelah mendapatkan data yang dimaksud, class CleanRepositoriesController akan melakukan postagging pada data tersebut. Proses postagging dilakukan dengan bantuan class JanPosTagging dengan cara mengakses method posTagDic. Setelah dilakukan postagging maka proses analisis akan dimulai. Proses-proses analisisnya secara berturut turut adalah preliminaryAnalysis, checkNegation dan conclusion yang semuanya dilakukan oleh class </w:t>
+      </w:r>
+      <w:r>
+        <w:rPr>
+          <w:lang w:val="id-ID"/>
+        </w:rPr>
+        <w:t>SentimentAnalysisLexiconBased</w:t>
+      </w:r>
+      <w:r>
+        <w:rPr>
+          <w:lang w:val="id-ID"/>
+        </w:rPr>
+        <w:t xml:space="preserve">. </w:t>
+      </w:r>
+      <w:r>
+        <w:rPr>
+          <w:lang w:val="id-ID"/>
+        </w:rPr>
+        <w:t xml:space="preserve">Setelah analisis selesai dilakukan data tersebut kembali disimpan kedalam database melalui class CleanRepository. </w:t>
+      </w:r>
+    </w:p>
+    <w:p>
+      <w:pPr>
+        <w:rPr>
+          <w:lang w:val="id-ID"/>
+        </w:rPr>
+      </w:pPr>
+    </w:p>
+    <w:p>
+      <w:pPr>
+        <w:rPr>
+          <w:lang w:val="id-ID"/>
+        </w:rPr>
+      </w:pPr>
+    </w:p>
+    <w:p>
+      <w:pPr>
         <w:spacing w:before="0" w:after="0" w:line="240" w:lineRule="auto"/>
         <w:jc w:val="left"/>
         <w:rPr>
           <w:lang w:val="id-ID"/>
         </w:rPr>
-      </w:pPr>
-      <w:r>
+        <w:sectPr>
+          <w:pgSz w:w="11907" w:h="16840" w:code="9"/>
+          <w:pgMar w:top="2268" w:right="1701" w:bottom="1701" w:left="2268" w:header="850" w:footer="0" w:gutter="0"/>
+          <w:cols w:space="720"/>
+          <w:titlePg/>
+          <w:docGrid w:linePitch="360"/>
+        </w:sectPr>
+      </w:pPr>
+    </w:p>
+    <w:p>
+      <w:pPr>
+        <w:spacing w:before="0" w:after="0" w:line="240" w:lineRule="auto"/>
+        <w:jc w:val="left"/>
         <w:rPr>
           <w:lang w:val="id-ID"/>
         </w:rPr>
+        <w:sectPr>
+          <w:pgSz w:w="16840" w:h="11907" w:orient="landscape" w:code="9"/>
+          <w:pgMar w:top="2268" w:right="2268" w:bottom="1701" w:left="1701" w:header="851" w:footer="0" w:gutter="0"/>
+          <w:cols w:space="720"/>
+          <w:titlePg/>
+          <w:docGrid w:linePitch="360"/>
+        </w:sectPr>
+      </w:pPr>
+      <w:r>
+        <w:rPr>
+          <w:noProof/>
+          <w:lang w:val="id-ID" w:eastAsia="id-ID"/>
+        </w:rPr>
         <w:lastRenderedPageBreak/>
-        <w:br w:type="page"/>
+        <w:drawing>
+          <wp:inline distT="0" distB="0" distL="0" distR="0">
+            <wp:extent cx="7961832" cy="4695825"/>
+            <wp:effectExtent l="19050" t="0" r="1068" b="0"/>
+            <wp:docPr id="10" name="Picture 4" descr="D:\yan\thesis\laporanthesis\analisisSVM.jpg"/>
+            <wp:cNvGraphicFramePr>
+              <a:graphicFrameLocks xmlns:a="http://schemas.openxmlformats.org/drawingml/2006/main" noChangeAspect="1"/>
+            </wp:cNvGraphicFramePr>
+            <a:graphic xmlns:a="http://schemas.openxmlformats.org/drawingml/2006/main">
+              <a:graphicData uri="http://schemas.openxmlformats.org/drawingml/2006/picture">
+                <pic:pic xmlns:pic="http://schemas.openxmlformats.org/drawingml/2006/picture">
+                  <pic:nvPicPr>
+                    <pic:cNvPr id="0" name="Picture 4" descr="D:\yan\thesis\laporanthesis\analisisSVM.jpg"/>
+                    <pic:cNvPicPr>
+                      <a:picLocks noChangeAspect="1" noChangeArrowheads="1"/>
+                    </pic:cNvPicPr>
+                  </pic:nvPicPr>
+                  <pic:blipFill>
+                    <a:blip r:embed="rId23"/>
+                    <a:srcRect/>
+                    <a:stretch>
+                      <a:fillRect/>
+                    </a:stretch>
+                  </pic:blipFill>
+                  <pic:spPr bwMode="auto">
+                    <a:xfrm>
+                      <a:off x="0" y="0"/>
+                      <a:ext cx="7961832" cy="4695825"/>
+                    </a:xfrm>
+                    <a:prstGeom prst="rect">
+                      <a:avLst/>
+                    </a:prstGeom>
+                    <a:noFill/>
+                    <a:ln w="9525">
+                      <a:noFill/>
+                      <a:miter lim="800000"/>
+                      <a:headEnd/>
+                      <a:tailEnd/>
+                    </a:ln>
+                  </pic:spPr>
+                </pic:pic>
+              </a:graphicData>
+            </a:graphic>
+          </wp:inline>
+        </w:drawing>
+      </w:r>
+    </w:p>
+    <w:p>
+      <w:pPr>
+        <w:pStyle w:val="Heading3"/>
+      </w:pPr>
+      <w:r>
+        <w:lastRenderedPageBreak/>
+        <w:t>Sequence diagram proses pemberian label dengan SVM</w:t>
       </w:r>
     </w:p>
     <w:p>
@@ -15580,32 +16010,30 @@
           <w:lang w:val="id-ID"/>
         </w:rPr>
       </w:pPr>
+      <w:r>
+        <w:rPr>
+          <w:lang w:val="id-ID"/>
+        </w:rPr>
+        <w:t xml:space="preserve">Gambar xx adalah sequence diagram dari proses pemberian label dengan motode SVM. </w:t>
+      </w:r>
+      <w:r>
+        <w:rPr>
+          <w:lang w:val="id-ID"/>
+        </w:rPr>
+        <w:t>Langkah pertama adalah pengambilan data tweet yang sudah di preprocessing dari database. Proses ini dilakukan oleh CleanTweetsController dengan bantuan class CleanTweet. Kemudian akan dilakukan pengecekan apakah tweet yang sudah di preprocessing netral atau tidak. Proses ini dilakukan oleh CleanTweetController dengan cara mengakses method checkSentiment pada class SentimentAnalysisLexiconBased</w:t>
+      </w:r>
+      <w:r>
+        <w:rPr>
+          <w:lang w:val="id-ID"/>
+        </w:rPr>
+        <w:t xml:space="preserve">. Kemudian untuk data yang tidak netral akan dilakukan pembobotan yang dilakukan oleh class Weight. Selanjutnya Proses pemberian label dengan metode SVM dilakukan oleh class JanSvm yang didalamnya memanfaatkan library libsvm. </w:t>
+      </w:r>
     </w:p>
     <w:p>
       <w:pPr>
         <w:pStyle w:val="Heading3"/>
-        <w:rPr>
-          <w:lang w:val="id-ID"/>
-        </w:rPr>
-      </w:pPr>
-      <w:r>
-        <w:rPr>
-          <w:lang w:val="id-ID"/>
-        </w:rPr>
-        <w:t xml:space="preserve">Sequence diagram proses pelatihan </w:t>
-      </w:r>
-    </w:p>
-    <w:p>
-      <w:pPr>
-        <w:pStyle w:val="Heading3"/>
-        <w:rPr>
-          <w:lang w:val="id-ID"/>
-        </w:rPr>
-      </w:pPr>
-      <w:r>
-        <w:rPr>
-          <w:lang w:val="id-ID"/>
-        </w:rPr>
+      </w:pPr>
+      <w:r>
         <w:t xml:space="preserve">Sequence diagram proses pemberian label </w:t>
       </w:r>
     </w:p>
@@ -16427,7 +16855,7 @@
         <w:rPr>
           <w:noProof/>
         </w:rPr>
-        <w:t>29</w:t>
+        <w:t>35</w:t>
       </w:r>
     </w:fldSimple>
   </w:p>
@@ -16477,7 +16905,7 @@
         <w:rPr>
           <w:noProof/>
         </w:rPr>
-        <w:t>38</w:t>
+        <w:t>33</w:t>
       </w:r>
     </w:fldSimple>
   </w:p>
@@ -20008,7 +20436,7 @@
   <w:abstractNum w:abstractNumId="34">
     <w:nsid w:val="7D2E12F4"/>
     <w:multiLevelType w:val="multilevel"/>
-    <w:tmpl w:val="DC7ACC9E"/>
+    <w:tmpl w:val="BABA1586"/>
     <w:lvl w:ilvl="0">
       <w:start w:val="1"/>
       <w:numFmt w:val="upperRoman"/>
@@ -20622,7 +21050,7 @@
     <w:uiPriority w:val="9"/>
     <w:unhideWhenUsed/>
     <w:qFormat/>
-    <w:rsid w:val="00CB3A0D"/>
+    <w:rsid w:val="009D1885"/>
     <w:pPr>
       <w:keepNext/>
       <w:keepLines/>
@@ -20638,6 +21066,7 @@
       <w:bCs/>
       <w:color w:val="000000"/>
       <w:szCs w:val="20"/>
+      <w:lang w:val="id-ID"/>
     </w:rPr>
   </w:style>
   <w:style w:type="paragraph" w:styleId="Heading4">
@@ -20843,13 +21272,14 @@
     <w:link w:val="Heading3"/>
     <w:uiPriority w:val="9"/>
     <w:locked/>
-    <w:rsid w:val="00CB3A0D"/>
+    <w:rsid w:val="009D1885"/>
     <w:rPr>
       <w:rFonts w:ascii="Times New Roman" w:hAnsi="Times New Roman"/>
       <w:b/>
       <w:bCs/>
       <w:color w:val="000000"/>
       <w:sz w:val="24"/>
+      <w:lang w:val="id-ID"/>
     </w:rPr>
   </w:style>
   <w:style w:type="character" w:customStyle="1" w:styleId="Heading4Char">

</xml_diff>

<commit_message>
update gambar Signed-off-by: Jan Kristanto <vcrack.0206@gmail.com>
</commit_message>
<xml_diff>
--- a/Laporan Thesis Jan.docx
+++ b/Laporan Thesis Jan.docx
@@ -15141,7 +15141,10 @@
       </w:pPr>
       <w:bookmarkStart w:id="114" w:name="_Toc353223695"/>
       <w:r>
-        <w:t>Penentuan Label dengan SVM</w:t>
+        <w:t>Penentuan l</w:t>
+      </w:r>
+      <w:r>
+        <w:t>abel dengan SVM</w:t>
       </w:r>
       <w:bookmarkEnd w:id="114"/>
       <w:r>
@@ -15387,7 +15390,14 @@
           <w:noProof/>
           <w:lang w:val="id-ID"/>
         </w:rPr>
-        <w:t>Arsitektur Sistem</w:t>
+        <w:t>Arsitektur s</w:t>
+      </w:r>
+      <w:r>
+        <w:rPr>
+          <w:noProof/>
+          <w:lang w:val="id-ID"/>
+        </w:rPr>
+        <w:t>istem</w:t>
       </w:r>
     </w:p>
     <w:p>
@@ -15550,17 +15560,10 @@
     <w:p>
       <w:pPr>
         <w:spacing w:before="0" w:after="0" w:line="240" w:lineRule="auto"/>
-        <w:jc w:val="left"/>
-        <w:rPr>
-          <w:lang w:val="id-ID"/>
-        </w:rPr>
-        <w:sectPr>
-          <w:pgSz w:w="16840" w:h="11907" w:orient="landscape" w:code="9"/>
-          <w:pgMar w:top="2268" w:right="2268" w:bottom="1701" w:left="1701" w:header="851" w:footer="0" w:gutter="0"/>
-          <w:cols w:space="720"/>
-          <w:titlePg/>
-          <w:docGrid w:linePitch="360"/>
-        </w:sectPr>
+        <w:jc w:val="center"/>
+        <w:rPr>
+          <w:lang w:val="id-ID"/>
+        </w:rPr>
       </w:pPr>
       <w:r>
         <w:rPr>
@@ -15570,8 +15573,8 @@
         <w:lastRenderedPageBreak/>
         <w:drawing>
           <wp:inline distT="0" distB="0" distL="0" distR="0">
-            <wp:extent cx="7762875" cy="5012976"/>
-            <wp:effectExtent l="19050" t="0" r="9525" b="0"/>
+            <wp:extent cx="7353300" cy="4748488"/>
+            <wp:effectExtent l="19050" t="0" r="0" b="0"/>
             <wp:docPr id="7" name="Picture 2" descr="D:\yan\thesis\laporanthesis\classdiagram.jpg"/>
             <wp:cNvGraphicFramePr>
               <a:graphicFrameLocks xmlns:a="http://schemas.openxmlformats.org/drawingml/2006/main" noChangeAspect="1"/>
@@ -15595,7 +15598,7 @@
                   <pic:spPr bwMode="auto">
                     <a:xfrm>
                       <a:off x="0" y="0"/>
-                      <a:ext cx="7769162" cy="5017036"/>
+                      <a:ext cx="7363407" cy="4755015"/>
                     </a:xfrm>
                     <a:prstGeom prst="rect">
                       <a:avLst/>
@@ -15617,6 +15620,121 @@
     </w:p>
     <w:p>
       <w:pPr>
+        <w:spacing w:before="0" w:after="0" w:line="240" w:lineRule="auto"/>
+        <w:jc w:val="center"/>
+        <w:rPr>
+          <w:b/>
+          <w:lang w:val="id-ID"/>
+        </w:rPr>
+      </w:pPr>
+      <w:r>
+        <w:rPr>
+          <w:b/>
+          <w:lang w:val="id-ID"/>
+        </w:rPr>
+        <w:t>Gambar 4.5 Class d</w:t>
+      </w:r>
+      <w:r>
+        <w:rPr>
+          <w:b/>
+          <w:lang w:val="id-ID"/>
+        </w:rPr>
+        <w:t>iagram</w:t>
+      </w:r>
+    </w:p>
+    <w:p>
+      <w:pPr>
+        <w:pStyle w:val="Caption"/>
+        <w:rPr>
+          <w:lang w:val="id-ID"/>
+        </w:rPr>
+        <w:sectPr>
+          <w:pgSz w:w="16840" w:h="11907" w:orient="landscape" w:code="9"/>
+          <w:pgMar w:top="2268" w:right="2268" w:bottom="1701" w:left="1701" w:header="851" w:footer="0" w:gutter="0"/>
+          <w:cols w:space="720"/>
+          <w:titlePg/>
+          <w:docGrid w:linePitch="360"/>
+        </w:sectPr>
+      </w:pPr>
+      <w:r>
+        <w:rPr>
+          <w:lang w:val="id-ID"/>
+        </w:rPr>
+        <w:lastRenderedPageBreak/>
+        <w:fldChar w:fldCharType="begin"/>
+      </w:r>
+      <w:r>
+        <w:rPr>
+          <w:lang w:val="id-ID"/>
+        </w:rPr>
+        <w:instrText xml:space="preserve"> STYLEREF 2 \s </w:instrText>
+      </w:r>
+      <w:r>
+        <w:rPr>
+          <w:lang w:val="id-ID"/>
+        </w:rPr>
+        <w:fldChar w:fldCharType="separate"/>
+      </w:r>
+      <w:r>
+        <w:rPr>
+          <w:noProof/>
+          <w:lang w:val="id-ID"/>
+        </w:rPr>
+        <w:t>4.8</w:t>
+      </w:r>
+      <w:r>
+        <w:rPr>
+          <w:lang w:val="id-ID"/>
+        </w:rPr>
+        <w:fldChar w:fldCharType="end"/>
+      </w:r>
+      <w:r>
+        <w:rPr>
+          <w:lang w:val="id-ID"/>
+        </w:rPr>
+        <w:t>.</w:t>
+      </w:r>
+      <w:r>
+        <w:rPr>
+          <w:lang w:val="id-ID"/>
+        </w:rPr>
+        <w:fldChar w:fldCharType="begin"/>
+      </w:r>
+      <w:r>
+        <w:rPr>
+          <w:lang w:val="id-ID"/>
+        </w:rPr>
+        <w:instrText xml:space="preserve"> SEQ Gambar_ \* ARABIC \s 2 </w:instrText>
+      </w:r>
+      <w:r>
+        <w:rPr>
+          <w:lang w:val="id-ID"/>
+        </w:rPr>
+        <w:fldChar w:fldCharType="separate"/>
+      </w:r>
+      <w:r>
+        <w:rPr>
+          <w:noProof/>
+          <w:lang w:val="id-ID"/>
+        </w:rPr>
+        <w:t>1</w:t>
+      </w:r>
+      <w:r>
+        <w:rPr>
+          <w:lang w:val="id-ID"/>
+        </w:rPr>
+        <w:fldChar w:fldCharType="end"/>
+      </w:r>
+      <w:r>
+        <w:rPr>
+          <w:noProof/>
+          <w:lang w:val="id-ID"/>
+        </w:rPr>
+        <w:t>class Diagram</w:t>
+      </w:r>
+    </w:p>
+    <w:p>
+      <w:pPr>
         <w:pStyle w:val="Heading3"/>
       </w:pPr>
       <w:r>
@@ -15632,6 +15750,7 @@
     </w:p>
     <w:p>
       <w:pPr>
+        <w:jc w:val="center"/>
         <w:rPr>
           <w:lang w:val="id-ID"/>
         </w:rPr>
@@ -15643,7 +15762,7 @@
         </w:rPr>
         <w:drawing>
           <wp:inline distT="0" distB="0" distL="0" distR="0">
-            <wp:extent cx="5038725" cy="2838450"/>
+            <wp:extent cx="5038725" cy="2533650"/>
             <wp:effectExtent l="19050" t="0" r="9525" b="0"/>
             <wp:docPr id="6" name="Picture 1" descr="D:\yan\thesis\laporanthesis\getTweet.jpg"/>
             <wp:cNvGraphicFramePr>
@@ -15668,7 +15787,7 @@
                   <pic:spPr bwMode="auto">
                     <a:xfrm>
                       <a:off x="0" y="0"/>
-                      <a:ext cx="5038725" cy="2838450"/>
+                      <a:ext cx="5038725" cy="2533650"/>
                     </a:xfrm>
                     <a:prstGeom prst="rect">
                       <a:avLst/>
@@ -15686,6 +15805,36 @@
             </a:graphic>
           </wp:inline>
         </w:drawing>
+      </w:r>
+    </w:p>
+    <w:p>
+      <w:pPr>
+        <w:jc w:val="center"/>
+        <w:rPr>
+          <w:b/>
+          <w:lang w:val="id-ID"/>
+        </w:rPr>
+      </w:pPr>
+      <w:r>
+        <w:rPr>
+          <w:b/>
+          <w:lang w:val="id-ID"/>
+        </w:rPr>
+        <w:t>Gambar 4.6 Sequence</w:t>
+      </w:r>
+      <w:r>
+        <w:rPr>
+          <w:b/>
+          <w:lang w:val="id-ID"/>
+        </w:rPr>
+        <w:t xml:space="preserve"> diagram proses pencarian data t</w:t>
+      </w:r>
+      <w:r>
+        <w:rPr>
+          <w:b/>
+          <w:lang w:val="id-ID"/>
+        </w:rPr>
+        <w:t>witter</w:t>
       </w:r>
     </w:p>
     <w:p>
@@ -15770,6 +15919,36 @@
     </w:p>
     <w:p>
       <w:pPr>
+        <w:jc w:val="center"/>
+        <w:rPr>
+          <w:b/>
+          <w:lang w:val="id-ID"/>
+        </w:rPr>
+      </w:pPr>
+      <w:r>
+        <w:rPr>
+          <w:b/>
+          <w:lang w:val="id-ID"/>
+        </w:rPr>
+        <w:t>Gambar 4.7 Sequence diagram prep</w:t>
+      </w:r>
+      <w:r>
+        <w:rPr>
+          <w:b/>
+          <w:lang w:val="id-ID"/>
+        </w:rPr>
+        <w:t>r</w:t>
+      </w:r>
+      <w:r>
+        <w:rPr>
+          <w:b/>
+          <w:lang w:val="id-ID"/>
+        </w:rPr>
+        <w:t>ocessing</w:t>
+      </w:r>
+    </w:p>
+    <w:p>
+      <w:pPr>
         <w:rPr>
           <w:lang w:val="id-ID"/>
         </w:rPr>
@@ -15856,6 +16035,23 @@
     </w:p>
     <w:p>
       <w:pPr>
+        <w:spacing w:line="240" w:lineRule="auto"/>
+        <w:jc w:val="center"/>
+        <w:rPr>
+          <w:b/>
+          <w:lang w:val="id-ID"/>
+        </w:rPr>
+      </w:pPr>
+      <w:r>
+        <w:rPr>
+          <w:b/>
+          <w:lang w:val="id-ID"/>
+        </w:rPr>
+        <w:t>Gambar 4.8 Sequence diagram proses pemberian label dengan metode lexicon</w:t>
+      </w:r>
+    </w:p>
+    <w:p>
+      <w:pPr>
         <w:rPr>
           <w:lang w:val="id-ID"/>
         </w:rPr>
@@ -15896,13 +16092,6 @@
         </w:rPr>
         <w:t xml:space="preserve">Setelah analisis selesai dilakukan data tersebut kembali disimpan kedalam database melalui class CleanRepository. </w:t>
       </w:r>
-    </w:p>
-    <w:p>
-      <w:pPr>
-        <w:rPr>
-          <w:lang w:val="id-ID"/>
-        </w:rPr>
-      </w:pPr>
     </w:p>
     <w:p>
       <w:pPr>
@@ -15930,17 +16119,10 @@
     <w:p>
       <w:pPr>
         <w:spacing w:before="0" w:after="0" w:line="240" w:lineRule="auto"/>
-        <w:jc w:val="left"/>
-        <w:rPr>
-          <w:lang w:val="id-ID"/>
-        </w:rPr>
-        <w:sectPr>
-          <w:pgSz w:w="16840" w:h="11907" w:orient="landscape" w:code="9"/>
-          <w:pgMar w:top="2268" w:right="2268" w:bottom="1701" w:left="1701" w:header="851" w:footer="0" w:gutter="0"/>
-          <w:cols w:space="720"/>
-          <w:titlePg/>
-          <w:docGrid w:linePitch="360"/>
-        </w:sectPr>
+        <w:jc w:val="center"/>
+        <w:rPr>
+          <w:lang w:val="id-ID"/>
+        </w:rPr>
       </w:pPr>
       <w:r>
         <w:rPr>
@@ -15950,7 +16132,7 @@
         <w:lastRenderedPageBreak/>
         <w:drawing>
           <wp:inline distT="0" distB="0" distL="0" distR="0">
-            <wp:extent cx="7961832" cy="4695825"/>
+            <wp:extent cx="7961832" cy="4457700"/>
             <wp:effectExtent l="19050" t="0" r="1068" b="0"/>
             <wp:docPr id="10" name="Picture 4" descr="D:\yan\thesis\laporanthesis\analisisSVM.jpg"/>
             <wp:cNvGraphicFramePr>
@@ -15975,7 +16157,7 @@
                   <pic:spPr bwMode="auto">
                     <a:xfrm>
                       <a:off x="0" y="0"/>
-                      <a:ext cx="7961832" cy="4695825"/>
+                      <a:ext cx="7961832" cy="4457700"/>
                     </a:xfrm>
                     <a:prstGeom prst="rect">
                       <a:avLst/>
@@ -15997,6 +16179,39 @@
     </w:p>
     <w:p>
       <w:pPr>
+        <w:spacing w:before="0" w:after="0" w:line="240" w:lineRule="auto"/>
+        <w:jc w:val="center"/>
+        <w:rPr>
+          <w:lang w:val="id-ID"/>
+        </w:rPr>
+      </w:pPr>
+    </w:p>
+    <w:p>
+      <w:pPr>
+        <w:spacing w:before="0" w:after="0" w:line="240" w:lineRule="auto"/>
+        <w:jc w:val="center"/>
+        <w:rPr>
+          <w:b/>
+          <w:lang w:val="id-ID"/>
+        </w:rPr>
+        <w:sectPr>
+          <w:pgSz w:w="16840" w:h="11907" w:orient="landscape" w:code="9"/>
+          <w:pgMar w:top="2268" w:right="2268" w:bottom="1701" w:left="1701" w:header="851" w:footer="0" w:gutter="0"/>
+          <w:cols w:space="720"/>
+          <w:titlePg/>
+          <w:docGrid w:linePitch="360"/>
+        </w:sectPr>
+      </w:pPr>
+      <w:r>
+        <w:rPr>
+          <w:b/>
+          <w:lang w:val="id-ID"/>
+        </w:rPr>
+        <w:t>Gambar 4.9 Sequence diagram proses pemberian label dengan SVM</w:t>
+      </w:r>
+    </w:p>
+    <w:p>
+      <w:pPr>
         <w:pStyle w:val="Heading3"/>
       </w:pPr>
       <w:r>
@@ -16905,7 +17120,7 @@
         <w:rPr>
           <w:noProof/>
         </w:rPr>
-        <w:t>33</w:t>
+        <w:t>38</w:t>
       </w:r>
     </w:fldSimple>
   </w:p>
@@ -22411,7 +22626,7 @@
 </file>
 
 <file path=customXml/itemProps1.xml><?xml version="1.0" encoding="utf-8"?>
-<ds:datastoreItem xmlns:ds="http://schemas.openxmlformats.org/officeDocument/2006/customXml" ds:itemID="{CB43C0AE-DA3C-48D6-8538-B2DC14126ABE}">
+<ds:datastoreItem xmlns:ds="http://schemas.openxmlformats.org/officeDocument/2006/customXml" ds:itemID="{B2292351-3569-49BC-A28F-214D274B2C6A}">
   <ds:schemaRefs>
     <ds:schemaRef ds:uri="http://schemas.openxmlformats.org/officeDocument/2006/bibliography"/>
   </ds:schemaRefs>

</xml_diff>

<commit_message>
bab4 print Signed-off-by: Jan Kristanto <jan@ontelstudio.com>
</commit_message>
<xml_diff>
--- a/Laporan Thesis Jan.docx
+++ b/Laporan Thesis Jan.docx
@@ -170,7 +170,6 @@
           <w:color w:val="000000"/>
           <w:sz w:val="28"/>
           <w:szCs w:val="28"/>
-          <w:lang w:val="id-ID" w:eastAsia="id-ID"/>
         </w:rPr>
         <w:drawing>
           <wp:inline distT="0" distB="0" distL="0" distR="0">
@@ -4351,7 +4350,7 @@
             <w:noProof/>
             <w:webHidden/>
           </w:rPr>
-          <w:t>14</w:t>
+          <w:t>15</w:t>
         </w:r>
         <w:r>
           <w:rPr>
@@ -4597,7 +4596,7 @@
             <w:noProof/>
             <w:webHidden/>
           </w:rPr>
-          <w:t>15</w:t>
+          <w:t>16</w:t>
         </w:r>
         <w:r>
           <w:rPr>
@@ -4843,7 +4842,7 @@
             <w:noProof/>
             <w:webHidden/>
           </w:rPr>
-          <w:t>17</w:t>
+          <w:t>18</w:t>
         </w:r>
         <w:r>
           <w:rPr>
@@ -5992,7 +5991,7 @@
             <w:noProof/>
             <w:webHidden/>
           </w:rPr>
-          <w:t>26</w:t>
+          <w:t>27</w:t>
         </w:r>
         <w:r>
           <w:rPr>
@@ -6052,7 +6051,7 @@
           <w:rPr>
             <w:webHidden/>
           </w:rPr>
-          <w:t>28</w:t>
+          <w:t>36</w:t>
         </w:r>
         <w:r>
           <w:rPr>
@@ -6111,7 +6110,7 @@
           <w:rPr>
             <w:webHidden/>
           </w:rPr>
-          <w:t>28</w:t>
+          <w:t>36</w:t>
         </w:r>
         <w:r>
           <w:rPr>
@@ -6192,7 +6191,7 @@
             <w:noProof/>
             <w:webHidden/>
           </w:rPr>
-          <w:t>28</w:t>
+          <w:t>36</w:t>
         </w:r>
         <w:r>
           <w:rPr>
@@ -6274,7 +6273,7 @@
             <w:noProof/>
             <w:webHidden/>
           </w:rPr>
-          <w:t>29</w:t>
+          <w:t>37</w:t>
         </w:r>
         <w:r>
           <w:rPr>
@@ -6334,7 +6333,7 @@
           <w:rPr>
             <w:webHidden/>
           </w:rPr>
-          <w:t>30</w:t>
+          <w:t>38</w:t>
         </w:r>
         <w:r>
           <w:rPr>
@@ -6393,7 +6392,7 @@
           <w:rPr>
             <w:webHidden/>
           </w:rPr>
-          <w:t>30</w:t>
+          <w:t>38</w:t>
         </w:r>
         <w:r>
           <w:rPr>
@@ -6452,7 +6451,7 @@
           <w:rPr>
             <w:webHidden/>
           </w:rPr>
-          <w:t>31</w:t>
+          <w:t>39</w:t>
         </w:r>
         <w:r>
           <w:rPr>
@@ -6511,7 +6510,7 @@
           <w:rPr>
             <w:webHidden/>
           </w:rPr>
-          <w:t>31</w:t>
+          <w:t>39</w:t>
         </w:r>
         <w:r>
           <w:rPr>
@@ -6570,7 +6569,7 @@
           <w:rPr>
             <w:webHidden/>
           </w:rPr>
-          <w:t>32</w:t>
+          <w:t>40</w:t>
         </w:r>
         <w:r>
           <w:rPr>
@@ -6944,7 +6943,7 @@
             <w:noProof/>
             <w:webHidden/>
           </w:rPr>
-          <w:t>16</w:t>
+          <w:t>17</w:t>
         </w:r>
         <w:r>
           <w:rPr>
@@ -9997,7 +9996,6 @@
       <w:r>
         <w:rPr>
           <w:noProof/>
-          <w:lang w:val="id-ID" w:eastAsia="id-ID"/>
         </w:rPr>
         <w:drawing>
           <wp:inline distT="0" distB="0" distL="0" distR="0">
@@ -10886,7 +10884,7 @@
         <w:rPr>
           <w:noProof/>
         </w:rPr>
-        <w:t>II</w:t>
+        <w:t>0</w:t>
       </w:r>
       <w:r>
         <w:fldChar w:fldCharType="end"/>
@@ -10966,7 +10964,7 @@
           <w:rPr>
             <w:noProof/>
           </w:rPr>
-          <w:t>II</w:t>
+          <w:t>0</w:t>
         </w:r>
       </w:fldSimple>
       <w:r>
@@ -11212,7 +11210,7 @@
           <w:rPr>
             <w:noProof/>
           </w:rPr>
-          <w:t>II</w:t>
+          <w:t>0</w:t>
         </w:r>
       </w:fldSimple>
       <w:r>
@@ -11654,7 +11652,6 @@
       <w:r>
         <w:rPr>
           <w:noProof/>
-          <w:lang w:val="id-ID" w:eastAsia="id-ID"/>
         </w:rPr>
         <w:drawing>
           <wp:inline distT="0" distB="0" distL="0" distR="0">
@@ -11921,7 +11918,7 @@
         <w:rPr>
           <w:noProof/>
         </w:rPr>
-        <w:t>III</w:t>
+        <w:t>0</w:t>
       </w:r>
       <w:r>
         <w:fldChar w:fldCharType="end"/>
@@ -12063,7 +12060,7 @@
         <w:rPr>
           <w:noProof/>
         </w:rPr>
-        <w:t>III</w:t>
+        <w:t>0</w:t>
       </w:r>
       <w:r>
         <w:fldChar w:fldCharType="end"/>
@@ -12323,7 +12320,16 @@
         <w:t>Data training</w:t>
       </w:r>
       <w:r>
-        <w:t xml:space="preserve"> yang digunakan adalah tweet yang juga digunakan dalam penelitian paulina</w:t>
+        <w:t xml:space="preserve"> yang digunakan adalah </w:t>
+      </w:r>
+      <w:r>
+        <w:rPr>
+          <w:i/>
+        </w:rPr>
+        <w:t>tweet</w:t>
+      </w:r>
+      <w:r>
+        <w:t xml:space="preserve"> yang juga digunakan dalam penelitian paulina</w:t>
       </w:r>
       <w:r>
         <w:rPr>
@@ -12459,13 +12465,35 @@
         <w:rPr>
           <w:lang w:val="id-ID"/>
         </w:rPr>
-        <w:t xml:space="preserve">Sistem Opinion Mining ini memiliki dua buah proses utama, yaitu pelatihan dan penentuan kelas sentimen pada data baru. </w:t>
-      </w:r>
-      <w:r>
-        <w:rPr>
-          <w:lang w:val="id-ID"/>
-        </w:rPr>
-        <w:t xml:space="preserve">Pelatihan digunakan untuk mendapatkan model yang akan digunakan untuk menentuan kelas sentimen pada data baru. Proses-proses yang terjadi dalam sistem ini diperlihatkan pada gambar.  </w:t>
+        <w:t xml:space="preserve">Sistem </w:t>
+      </w:r>
+      <w:r>
+        <w:rPr>
+          <w:i/>
+          <w:lang w:val="id-ID"/>
+        </w:rPr>
+        <w:t>Opinion Mining</w:t>
+      </w:r>
+      <w:r>
+        <w:rPr>
+          <w:lang w:val="id-ID"/>
+        </w:rPr>
+        <w:t xml:space="preserve"> ini memiliki dua buah proses utama, yaitu pelatihan dan penentuan kelas sentimen pada data baru. </w:t>
+      </w:r>
+      <w:r>
+        <w:rPr>
+          <w:lang w:val="id-ID"/>
+        </w:rPr>
+        <w:t>Pelatihan digunakan untuk mendapatkan model yang akan digunakan untuk menentuan kelas sentimen pada data baru. Proses-proses yang terjadi dalam sistem ini diperlihatkan pada gambar</w:t>
+      </w:r>
+      <w:r>
+        <w:t xml:space="preserve"> 4.1</w:t>
+      </w:r>
+      <w:r>
+        <w:rPr>
+          <w:lang w:val="id-ID"/>
+        </w:rPr>
+        <w:t xml:space="preserve">.  </w:t>
       </w:r>
     </w:p>
     <w:p>
@@ -12479,11 +12507,44 @@
         <w:t>Pada</w:t>
       </w:r>
       <w:r>
-        <w:t xml:space="preserve"> proses pelatihan dengan menggunakan masukan berupa corpus yang digunakan pada penelitian paulina yang telah dilakukan pelabelan dengen metode lexicon based. Langkah awal dari pelabelan dengan menggunakan lexicon based </w:t>
-      </w:r>
-      <w:r>
+        <w:t xml:space="preserve"> proses pelatihan dengan menggunakan masukan berupa corpus yang digunakan pada penelitian paulina yang telah dilakukan pelabelan dengen metode </w:t>
+      </w:r>
+      <w:r>
+        <w:rPr>
+          <w:i/>
+        </w:rPr>
         <w:lastRenderedPageBreak/>
-        <w:t xml:space="preserve">adalah melakukan preprocessing terhadap data. Dalam preprocessing terdapat beberapa tahap, secara berurutan adalah membersihkan yang bukan termasuk karater UTF-8, </w:t>
+        <w:t>lexicon based</w:t>
+      </w:r>
+      <w:r>
+        <w:t xml:space="preserve">. Langkah awal dari pelabelan dengan menggunakan </w:t>
+      </w:r>
+      <w:r>
+        <w:rPr>
+          <w:i/>
+        </w:rPr>
+        <w:t>lexicon based</w:t>
+      </w:r>
+      <w:r>
+        <w:t xml:space="preserve"> adalah melakukan </w:t>
+      </w:r>
+      <w:r>
+        <w:rPr>
+          <w:i/>
+        </w:rPr>
+        <w:t>preprocessing</w:t>
+      </w:r>
+      <w:r>
+        <w:t xml:space="preserve"> terhadap data. Dalam </w:t>
+      </w:r>
+      <w:r>
+        <w:rPr>
+          <w:i/>
+        </w:rPr>
+        <w:t>preprocessing</w:t>
+      </w:r>
+      <w:r>
+        <w:t xml:space="preserve"> terdapat beberapa tahap, secara berurutan adalah membersihkan yang bukan termasuk karater UTF-8, </w:t>
       </w:r>
       <w:r>
         <w:t xml:space="preserve">merubah semua karakter menjadi huruf kecil, </w:t>
@@ -12495,7 +12556,16 @@
         <w:t xml:space="preserve">menghapus perulangan karakter, </w:t>
       </w:r>
       <w:r>
-        <w:t xml:space="preserve">melakukan penggantian terhadap kata tidak baku, melakukan spelling correction. </w:t>
+        <w:t xml:space="preserve">melakukan penggantian terhadap kata tidak baku, melakukan </w:t>
+      </w:r>
+      <w:r>
+        <w:rPr>
+          <w:i/>
+        </w:rPr>
+        <w:t>spelling correction</w:t>
+      </w:r>
+      <w:r>
+        <w:t xml:space="preserve">. </w:t>
       </w:r>
     </w:p>
     <w:p>
@@ -12506,7 +12576,6 @@
       <w:r>
         <w:rPr>
           <w:noProof/>
-          <w:lang w:val="id-ID" w:eastAsia="id-ID"/>
         </w:rPr>
         <w:drawing>
           <wp:inline distT="0" distB="0" distL="0" distR="0">
@@ -12569,7 +12638,7 @@
           <w:rPr>
             <w:noProof/>
           </w:rPr>
-          <w:t>4</w:t>
+          <w:t>4.1</w:t>
         </w:r>
       </w:fldSimple>
       <w:r>
@@ -12599,10 +12668,65 @@
         <w:ind w:firstLine="567"/>
       </w:pPr>
       <w:r>
-        <w:t>Setelah selesai tahap preprocessing, selanjut akan masuk dalam tahan penentuan label. Dalam tahap ini juga terdapat beberapa proses diantaranya Postagging, mengalasis tweet dengan rules yang sudah ada, mengecek negasi. Sampai disini</w:t>
-      </w:r>
-      <w:r>
-        <w:t xml:space="preserve"> telah dihasil corpus yang labelnya ditentukan dengan menggunakan lexicon based dan siap digunakan untuk proses training. </w:t>
+        <w:t xml:space="preserve">Setelah selesai tahap </w:t>
+      </w:r>
+      <w:r>
+        <w:rPr>
+          <w:i/>
+        </w:rPr>
+        <w:t>preprocessing</w:t>
+      </w:r>
+      <w:r>
+        <w:t>, selanjut</w:t>
+      </w:r>
+      <w:r>
+        <w:t>nya</w:t>
+      </w:r>
+      <w:r>
+        <w:t xml:space="preserve"> akan masuk dalam tahan penentuan label. Dalam tahap ini juga terdapat beberapa proses diantaranya </w:t>
+      </w:r>
+      <w:r>
+        <w:rPr>
+          <w:i/>
+        </w:rPr>
+        <w:t>Postagging</w:t>
+      </w:r>
+      <w:r>
+        <w:t>, menga</w:t>
+      </w:r>
+      <w:r>
+        <w:t>nali</w:t>
+      </w:r>
+      <w:r>
+        <w:t xml:space="preserve">sis tweet dengan rules yang sudah ada, mengecek negasi. </w:t>
+      </w:r>
+      <w:r>
+        <w:lastRenderedPageBreak/>
+        <w:t>Sampai disini</w:t>
+      </w:r>
+      <w:r>
+        <w:t xml:space="preserve"> telah dihasil</w:t>
+      </w:r>
+      <w:r>
+        <w:t>kan</w:t>
+      </w:r>
+      <w:r>
+        <w:t xml:space="preserve"> corpus yang labelnya ditentukan dengan menggunakan </w:t>
+      </w:r>
+      <w:r>
+        <w:rPr>
+          <w:i/>
+        </w:rPr>
+        <w:t>lexicon based</w:t>
+      </w:r>
+      <w:r>
+        <w:t xml:space="preserve"> dan siap digunakan untuk proses </w:t>
+      </w:r>
+      <w:r>
+        <w:t>pelatihan</w:t>
+      </w:r>
+      <w:r>
+        <w:t xml:space="preserve">. </w:t>
       </w:r>
     </w:p>
     <w:p>
@@ -12610,8 +12734,166 @@
         <w:ind w:firstLine="567"/>
       </w:pPr>
       <w:r>
+        <w:t xml:space="preserve">Proses berikutnya adalah proses inti pelatihan, dalam penelitian ini terdapat 25000 data pelatihan yang terdiri dari data 12500 data berlabel positif dan 12500 data berlabel negatif. Proses pelatihan ini nantinya akan menghasilkan </w:t>
+      </w:r>
+      <w:r>
+        <w:t>SVM</w:t>
+      </w:r>
+      <w:r>
+        <w:t xml:space="preserve"> model. Yaitu sebuah model yang nantinya digu</w:t>
+      </w:r>
+      <w:r>
+        <w:t>nakan untuk menentukan sentimen</w:t>
+      </w:r>
+      <w:r>
+        <w:t xml:space="preserve"> dengan metode SVM. </w:t>
+      </w:r>
+    </w:p>
+    <w:p>
+      <w:pPr>
+        <w:ind w:firstLine="567"/>
+      </w:pPr>
+      <w:r>
+        <w:t xml:space="preserve">Proses utama yang kedua adalah penentuan label </w:t>
+      </w:r>
+      <w:r>
+        <w:rPr>
+          <w:i/>
+        </w:rPr>
+        <w:t>tweet</w:t>
+      </w:r>
+      <w:r>
+        <w:t xml:space="preserve"> baru dengan metode SVM. </w:t>
+      </w:r>
+      <w:r>
+        <w:t xml:space="preserve">Langkah pertama pada proses utama ini adalah sistem akan mencari </w:t>
+      </w:r>
+      <w:r>
+        <w:rPr>
+          <w:i/>
+        </w:rPr>
+        <w:t>tweet</w:t>
+      </w:r>
+      <w:r>
+        <w:t xml:space="preserve"> yang berhubungan dengan kata kunci yang diinginkan. Selanjutnya akan masuk dalam tahap </w:t>
+      </w:r>
+      <w:r>
+        <w:rPr>
+          <w:i/>
+        </w:rPr>
+        <w:t>preprocessing</w:t>
+      </w:r>
+      <w:r>
+        <w:t xml:space="preserve"> yang telah dijelaskan sebelumnya. Kemudian dilakukan pengecekan indikasi keberadaan sentimen pada </w:t>
+      </w:r>
+      <w:r>
+        <w:rPr>
+          <w:i/>
+        </w:rPr>
+        <w:t>tweet</w:t>
+      </w:r>
+      <w:r>
+        <w:t xml:space="preserve"> yang telah dipreprocessing. Selanjutnya untuk </w:t>
+      </w:r>
+      <w:r>
+        <w:rPr>
+          <w:i/>
+        </w:rPr>
+        <w:t>tweet</w:t>
+      </w:r>
+      <w:r>
+        <w:t xml:space="preserve"> yang terindikasi memiliki sentimen, sentimennya akan ditentukan </w:t>
+      </w:r>
+      <w:r>
+        <w:t xml:space="preserve">dengan metode SVM. </w:t>
+      </w:r>
+      <w:r>
+        <w:t xml:space="preserve"> </w:t>
+      </w:r>
+      <w:r>
+        <w:t xml:space="preserve"> </w:t>
+      </w:r>
+    </w:p>
+    <w:p>
+      <w:pPr>
+        <w:pStyle w:val="Heading2"/>
+      </w:pPr>
+      <w:bookmarkStart w:id="88" w:name="_Toc353223675"/>
+      <w:r>
+        <w:t>Analisis Data</w:t>
+      </w:r>
+      <w:bookmarkEnd w:id="88"/>
+    </w:p>
+    <w:p>
+      <w:pPr>
+        <w:ind w:firstLine="567"/>
+      </w:pPr>
+      <w:r>
+        <w:t xml:space="preserve">Data yang dibutuhkan pada penelitian ini terdiri atas dua jenis data, yaitu data yang digunakan untuk pelatihan dan data pengujian pemberian label. </w:t>
+      </w:r>
+      <w:r>
+        <w:t xml:space="preserve">Data yang digunakan untuk pelatihan berupa dokumen tweet berbahasa indonesia yang diberi label dengan metode </w:t>
+      </w:r>
+      <w:r>
+        <w:rPr>
+          <w:i/>
+        </w:rPr>
+        <w:t>lexicon based</w:t>
+      </w:r>
+      <w:r>
+        <w:t xml:space="preserve">. </w:t>
+      </w:r>
+      <w:r>
+        <w:t>Dokumen ini diambil dari penelitian paulina yang jumlah 81500 tweet. Namun setelah diproses menggunakan lexicon based data yang digunakan untuk pelatihan hanya 25000.</w:t>
+      </w:r>
+      <w:r>
+        <w:t xml:space="preserve"> </w:t>
+      </w:r>
+    </w:p>
+    <w:p>
+      <w:pPr>
+        <w:ind w:firstLine="567"/>
+      </w:pPr>
+      <w:r>
+        <w:t xml:space="preserve">Berbeda dengan data yang digunakan untuk pelatihan , data yang digunakan pada proses pelabelan menggunakan tweet yang belum memiliki label. Dokumen </w:t>
+      </w:r>
+      <w:r>
+        <w:rPr>
+          <w:i/>
+        </w:rPr>
+        <w:t>tweet</w:t>
+      </w:r>
+      <w:r>
+        <w:t xml:space="preserve"> tersebut didapatkan dengan memanfaatkan API t</w:t>
+      </w:r>
+      <w:r>
+        <w:t xml:space="preserve">witter yang dapat mencari </w:t>
+      </w:r>
+      <w:r>
+        <w:rPr>
+          <w:i/>
+        </w:rPr>
+        <w:t>tweet</w:t>
+      </w:r>
+      <w:r>
+        <w:t xml:space="preserve"> yang ada pada twitter dengan parameter tertentu. </w:t>
+      </w:r>
+      <w:r>
+        <w:t xml:space="preserve"> </w:t>
+      </w:r>
+    </w:p>
+    <w:p>
+      <w:pPr>
+        <w:pStyle w:val="Heading2"/>
+      </w:pPr>
+      <w:bookmarkStart w:id="89" w:name="_Toc353223676"/>
+      <w:r>
         <w:lastRenderedPageBreak/>
-        <w:t xml:space="preserve">Proses berikutnya adalah proses inti pelatihan, dalam penelitian ini terdapat 25000 data pelatihan yang terdiri dari data 12500 data berlabel positif dan 12500 data berlabel negatif. Proses pelatihan ini nantinya akan menghasilkan svm model. Yaitu sebuah model yang nantinya digunakan untuk menentukan sentiment dengan metode SVM. </w:t>
+        <w:t>Preprocessing</w:t>
+      </w:r>
+      <w:bookmarkEnd w:id="89"/>
+      <w:r>
+        <w:t xml:space="preserve"> </w:t>
       </w:r>
     </w:p>
     <w:p>
@@ -12619,256 +12901,379 @@
         <w:ind w:firstLine="567"/>
       </w:pPr>
       <w:r>
-        <w:t xml:space="preserve">Proses utama yang kedua adalah penentuan label tweet baru dengan metode SVM. </w:t>
-      </w:r>
-      <w:r>
-        <w:t xml:space="preserve">Langkah pertama pada proses utama ini adalah sistem akan mencari tweet yang berhubungan dengan kata kunci yang diinginkan. Selanjutnya akan masuk dalam tahap preprocessing yang telah dijelaskan sebelumnya. Kemudian dilakukan pengecekan indikasi keberadaan sentimen pada tweet yang telah dipreprocessing. Selanjutnya untuk tweet yang terindikasi memiliki sentimen, sentimennya akan ditentukan </w:t>
-      </w:r>
-      <w:r>
-        <w:t xml:space="preserve">dengan metode SVM. </w:t>
+        <w:rPr>
+          <w:i/>
+        </w:rPr>
+        <w:t>Preprocessing</w:t>
+      </w:r>
+      <w:r>
+        <w:t xml:space="preserve"> sangat menentukan dalam proses pelabelan secara </w:t>
+      </w:r>
+      <w:r>
+        <w:rPr>
+          <w:i/>
+        </w:rPr>
+        <w:t>lexicon</w:t>
       </w:r>
       <w:r>
         <w:t xml:space="preserve"> </w:t>
       </w:r>
       <w:r>
+        <w:rPr>
+          <w:i/>
+        </w:rPr>
+        <w:t>based</w:t>
+      </w:r>
+      <w:r>
+        <w:t xml:space="preserve">. </w:t>
+      </w:r>
+      <w:r>
+        <w:t xml:space="preserve">Dimana pelabelan </w:t>
+      </w:r>
+      <w:r>
+        <w:rPr>
+          <w:i/>
+        </w:rPr>
+        <w:t>lexicon</w:t>
+      </w:r>
+      <w:r>
         <w:t xml:space="preserve"> </w:t>
       </w:r>
-    </w:p>
-    <w:p>
-      <w:pPr>
-        <w:pStyle w:val="Heading2"/>
-      </w:pPr>
-      <w:bookmarkStart w:id="88" w:name="_Toc353223675"/>
-      <w:r>
-        <w:t>Analisis Data</w:t>
-      </w:r>
-      <w:bookmarkEnd w:id="88"/>
+      <w:r>
+        <w:rPr>
+          <w:i/>
+        </w:rPr>
+        <w:t>based</w:t>
+      </w:r>
+      <w:r>
+        <w:t xml:space="preserve"> nantinya akan menentukan proses pelabelan yang dilakukan dengan metode SVM. </w:t>
+      </w:r>
+      <w:r>
+        <w:rPr>
+          <w:i/>
+        </w:rPr>
+        <w:t>Preprocessing</w:t>
+      </w:r>
+      <w:r>
+        <w:t xml:space="preserve"> juga digunakan dalam kedua proses utama, baik proses pelatihan maupun proses penentuan label dengan SVM. Jadi </w:t>
+      </w:r>
+      <w:r>
+        <w:rPr>
+          <w:i/>
+        </w:rPr>
+        <w:t>preprocessing</w:t>
+      </w:r>
+      <w:r>
+        <w:t xml:space="preserve"> ini cukup penting peranannya dalam penelitian ini. </w:t>
+      </w:r>
     </w:p>
     <w:p>
       <w:pPr>
         <w:ind w:firstLine="567"/>
       </w:pPr>
       <w:r>
-        <w:t xml:space="preserve">Data yang dibutuhkan pada penelitian ini terdiri atas dua jenis data, yaitu data yang digunakan untuk pelatihan dan data pengujian pemberian label. </w:t>
-      </w:r>
-      <w:r>
-        <w:t xml:space="preserve">Data yang digunakan untuk pelatihan berupa dokumen tweet berbahasa indonesia yang diberi label dengan metode lexicon based. </w:t>
-      </w:r>
-      <w:r>
-        <w:t>Dokumen ini diambil dari penelitian paulina yang jumlah 81500 tweet. Namun setelah diproses menggunakan lexicon based data yang digunakan untuk pelatihan hanya 25000.</w:t>
+        <w:t xml:space="preserve">Tahap </w:t>
+      </w:r>
+      <w:r>
+        <w:rPr>
+          <w:i/>
+        </w:rPr>
+        <w:t>preprocessing</w:t>
+      </w:r>
+      <w:r>
+        <w:t xml:space="preserve"> sendiri terdiri atas beberapa proses yang akan dibahas satu per satu secara lebih mendetail. Proses-proses tersebut diantaranya adalah </w:t>
+      </w:r>
+      <w:r>
+        <w:t xml:space="preserve">pembersihkan karater </w:t>
+      </w:r>
+      <w:r>
+        <w:t xml:space="preserve">yang bukan termasuk </w:t>
+      </w:r>
+      <w:r>
+        <w:t>UTF-8</w:t>
+      </w:r>
+      <w:r>
+        <w:t xml:space="preserve"> (</w:t>
+      </w:r>
+      <w:r>
+        <w:rPr>
+          <w:i/>
+        </w:rPr>
+        <w:t>clear</w:t>
       </w:r>
       <w:r>
         <w:t xml:space="preserve"> </w:t>
       </w:r>
-    </w:p>
-    <w:p>
-      <w:pPr>
-        <w:ind w:firstLine="567"/>
-      </w:pPr>
-      <w:r>
-        <w:t xml:space="preserve">Berbeda dengan data yang digunakan untuk pelatihan , data yang digunakan pada proses pelabelan menggunakan tweet yang belum memiliki label. Dokumen tweet tersebut didapatkan dengan memanfaatkan API twitter yang dapat mencari tweets yang ada pada twitter dengan parameter tertentu. </w:t>
+      <w:r>
+        <w:rPr>
+          <w:i/>
+        </w:rPr>
+        <w:t>invalid</w:t>
       </w:r>
       <w:r>
         <w:t xml:space="preserve"> </w:t>
       </w:r>
-    </w:p>
-    <w:p>
-      <w:pPr>
-        <w:pStyle w:val="Heading2"/>
-      </w:pPr>
-      <w:bookmarkStart w:id="89" w:name="_Toc353223676"/>
-      <w:r>
-        <w:t>Preprocessing</w:t>
-      </w:r>
-      <w:bookmarkEnd w:id="89"/>
+      <w:r>
+        <w:rPr>
+          <w:i/>
+        </w:rPr>
+        <w:t>UTF8</w:t>
+      </w:r>
+      <w:r>
+        <w:t>)</w:t>
+      </w:r>
+      <w:r>
+        <w:t xml:space="preserve">, </w:t>
+      </w:r>
+      <w:r>
+        <w:t>merubah ke huruf kecil (</w:t>
+      </w:r>
+      <w:r>
+        <w:rPr>
+          <w:i/>
+        </w:rPr>
+        <w:t>casefolding</w:t>
+      </w:r>
+      <w:r>
+        <w:t xml:space="preserve">), </w:t>
+      </w:r>
+      <w:r>
+        <w:t>menghapus simbol-simbol</w:t>
+      </w:r>
+      <w:r>
+        <w:t>(</w:t>
+      </w:r>
+      <w:r>
+        <w:rPr>
+          <w:i/>
+        </w:rPr>
+        <w:t>remove</w:t>
+      </w:r>
       <w:r>
         <w:t xml:space="preserve"> </w:t>
       </w:r>
-    </w:p>
-    <w:p>
-      <w:pPr>
-        <w:ind w:firstLine="567"/>
-      </w:pPr>
-      <w:r>
-        <w:t xml:space="preserve">Preprocessing sangat menentukan dalam proses pelabelan secara lexicon based. </w:t>
-      </w:r>
-      <w:r>
-        <w:t xml:space="preserve">Dimana pelabelan lexicon based nantinya akan menentukan proses </w:t>
-      </w:r>
+      <w:r>
+        <w:rPr>
+          <w:i/>
+        </w:rPr>
+        <w:t>symbol</w:t>
+      </w:r>
+      <w:r>
+        <w:t>)</w:t>
+      </w:r>
+      <w:r>
+        <w:t>, memproses angka-angka</w:t>
+      </w:r>
+      <w:r>
+        <w:t>(</w:t>
+      </w:r>
+      <w:r>
+        <w:rPr>
+          <w:i/>
+        </w:rPr>
+        <w:t>processing</w:t>
+      </w:r>
+      <w:r>
+        <w:t xml:space="preserve"> </w:t>
+      </w:r>
+      <w:r>
+        <w:rPr>
+          <w:i/>
+        </w:rPr>
+        <w:t>numbers</w:t>
+      </w:r>
+      <w:r>
+        <w:t>)</w:t>
+      </w:r>
+      <w:r>
+        <w:t>,</w:t>
+      </w:r>
+      <w:r>
+        <w:t xml:space="preserve"> menghapus perulangan karakter (</w:t>
+      </w:r>
+      <w:r>
+        <w:rPr>
+          <w:i/>
+        </w:rPr>
+        <w:t>remove</w:t>
+      </w:r>
+      <w:r>
+        <w:t xml:space="preserve"> </w:t>
+      </w:r>
+      <w:r>
+        <w:rPr>
+          <w:i/>
+        </w:rPr>
+        <w:t>repeat</w:t>
+      </w:r>
+      <w:r>
+        <w:t>),</w:t>
+      </w:r>
+      <w:r>
+        <w:t xml:space="preserve"> melakukan penggantian terhadap kata tidak baku</w:t>
+      </w:r>
+      <w:r>
+        <w:t>(</w:t>
+      </w:r>
+      <w:r>
+        <w:rPr>
+          <w:i/>
+        </w:rPr>
+        <w:t>replace</w:t>
+      </w:r>
+      <w:r>
+        <w:t xml:space="preserve"> </w:t>
+      </w:r>
+      <w:r>
+        <w:rPr>
+          <w:i/>
+        </w:rPr>
+        <w:t>slang</w:t>
+      </w:r>
+      <w:r>
+        <w:t>)</w:t>
+      </w:r>
+      <w:r>
+        <w:t>, melakukan spelling correction</w:t>
+      </w:r>
+      <w:r>
+        <w:t>(</w:t>
+      </w:r>
+      <w:r>
+        <w:rPr>
+          <w:i/>
+        </w:rPr>
+        <w:t>spelling</w:t>
+      </w:r>
+      <w:r>
+        <w:t xml:space="preserve"> </w:t>
+      </w:r>
+      <w:r>
+        <w:rPr>
+          <w:i/>
+        </w:rPr>
+        <w:t>correction</w:t>
+      </w:r>
+      <w:r>
+        <w:t>)</w:t>
+      </w:r>
+      <w:r>
+        <w:t>.</w:t>
+      </w:r>
+      <w:r>
+        <w:t xml:space="preserve"> </w:t>
+      </w:r>
+    </w:p>
+    <w:p>
+      <w:pPr>
+        <w:pStyle w:val="Heading3"/>
+      </w:pPr>
+      <w:bookmarkStart w:id="90" w:name="_Toc353223677"/>
+      <w:r>
+        <w:t>Clear Invalid UTF</w:t>
+      </w:r>
+      <w:r>
+        <w:t>-</w:t>
+      </w:r>
+      <w:r>
+        <w:t>8</w:t>
+      </w:r>
+      <w:bookmarkEnd w:id="90"/>
+    </w:p>
+    <w:p>
+      <w:pPr>
+        <w:ind w:firstLine="720"/>
+      </w:pPr>
+      <w:r>
+        <w:t xml:space="preserve">Proses ini adalah bagian dari tahap preprocessing. </w:t>
+      </w:r>
+      <w:r>
+        <w:t xml:space="preserve">Pada intinya proses ini akan menghilakan karakter-karakter yang tidak termasuk dalam UTF-8. Secara teknik proses ini dilakukan dengan fitur pada bahasa pemrograman yang sudah disediakan. </w:t>
+      </w:r>
+    </w:p>
+    <w:p>
+      <w:pPr>
+        <w:pStyle w:val="Heading3"/>
+      </w:pPr>
+      <w:bookmarkStart w:id="91" w:name="_Toc353223678"/>
+      <w:r>
+        <w:t>Casefolding</w:t>
+      </w:r>
+      <w:bookmarkEnd w:id="91"/>
+      <w:r>
+        <w:t xml:space="preserve"> </w:t>
+      </w:r>
+    </w:p>
+    <w:p>
+      <w:pPr>
+        <w:ind w:firstLine="720"/>
+        <w:rPr>
+          <w:lang w:val="id-ID"/>
+        </w:rPr>
+      </w:pPr>
+      <w:r>
+        <w:t xml:space="preserve">Proses ini hanyalah merupan semua karakter yang ada pada tweet menjadi karakter dalam huruf kecil semua. Hal ini dilakukan karena tidak ada kaitan antara huruf kecil dan huruf besar terhadap sentimen, serta mempermudah proses-proses selanjutnya. </w:t>
+      </w:r>
+    </w:p>
+    <w:p>
+      <w:pPr>
+        <w:pStyle w:val="Heading3"/>
+      </w:pPr>
+      <w:bookmarkStart w:id="92" w:name="_Toc353223679"/>
       <w:r>
         <w:lastRenderedPageBreak/>
-        <w:t xml:space="preserve">pelabelan yang dilakukan dengan metode SVM. Preprocessing juga digunakan dalam kedua proses utama, baik proses pelatihan maupun proses penentuan label dengan SVM. Jadi preprocessing ini cukup penting peranannya dalam penelitian ini. </w:t>
-      </w:r>
-    </w:p>
-    <w:p>
-      <w:pPr>
-        <w:ind w:firstLine="567"/>
-      </w:pPr>
-      <w:r>
-        <w:t xml:space="preserve">Tahap preprocessing sendiri terdiri atas beberapa proses yang akan dibahas satu per satu secara lebih mendetail. Proses-proses tersebut diantaranya adalah </w:t>
-      </w:r>
-      <w:r>
-        <w:t xml:space="preserve">pembersihkan karater </w:t>
-      </w:r>
-      <w:r>
-        <w:t xml:space="preserve">yang bukan termasuk </w:t>
-      </w:r>
-      <w:r>
-        <w:t>UTF-8</w:t>
-      </w:r>
-      <w:r>
-        <w:t xml:space="preserve"> (clear invalid UTF8)</w:t>
-      </w:r>
-      <w:r>
-        <w:t xml:space="preserve">, </w:t>
-      </w:r>
-      <w:r>
-        <w:t xml:space="preserve">merubah ke huruf kecil (casefolding), </w:t>
-      </w:r>
-      <w:r>
-        <w:t>menghapus simbol-simbol</w:t>
-      </w:r>
-      <w:r>
-        <w:t>(remove symbol)</w:t>
-      </w:r>
-      <w:r>
-        <w:t>, memproses angka-angka</w:t>
-      </w:r>
-      <w:r>
-        <w:t>(processing numbers)</w:t>
-      </w:r>
-      <w:r>
-        <w:t>,</w:t>
-      </w:r>
-      <w:r>
-        <w:t xml:space="preserve"> menghapus perulangan karakter (remove repeat),</w:t>
-      </w:r>
-      <w:r>
-        <w:t xml:space="preserve"> melakukan penggantian terhadap kata tidak baku</w:t>
-      </w:r>
-      <w:r>
-        <w:t>(replace slang)</w:t>
-      </w:r>
-      <w:r>
-        <w:t>, melakukan spelling correction</w:t>
-      </w:r>
-      <w:r>
-        <w:t>(spelling correction)</w:t>
-      </w:r>
-      <w:r>
-        <w:t>.</w:t>
-      </w:r>
+        <w:t>Remove Symbol</w:t>
+      </w:r>
+      <w:bookmarkEnd w:id="92"/>
       <w:r>
         <w:t xml:space="preserve"> </w:t>
       </w:r>
     </w:p>
     <w:p>
       <w:pPr>
+        <w:ind w:firstLine="720"/>
+      </w:pPr>
+      <w:r>
+        <w:t xml:space="preserve">Proses ini adalah proses </w:t>
+      </w:r>
+      <w:r>
+        <w:t>selanjutnya</w:t>
+      </w:r>
+      <w:r>
+        <w:t xml:space="preserve"> dari tahap preprocessing. Pada proses ini tanda baca seperti titik(.) , koma(,), seru(!), tanya (?) dan lain sebagainya akan dihilangkan. Tanda/simbol ini dapat dihilangkan karena tidak banyak berpengaruh pada penentuan label. </w:t>
+      </w:r>
+      <w:r>
+        <w:t xml:space="preserve">Secara teknik ini akan dilakukan dengan bahasa pemrograman dengan mencari simbol-simbol kemudian menghapusnya. </w:t>
+      </w:r>
+    </w:p>
+    <w:p>
+      <w:pPr>
         <w:pStyle w:val="Heading3"/>
       </w:pPr>
-      <w:bookmarkStart w:id="90" w:name="_Toc353223677"/>
-      <w:r>
-        <w:t>Clear Invalid UTF</w:t>
-      </w:r>
-      <w:r>
-        <w:t>-</w:t>
-      </w:r>
-      <w:r>
-        <w:t>8</w:t>
-      </w:r>
-      <w:bookmarkEnd w:id="90"/>
+      <w:bookmarkStart w:id="93" w:name="_Toc353223680"/>
+      <w:r>
+        <w:t>Processing Numbers</w:t>
+      </w:r>
+      <w:bookmarkEnd w:id="93"/>
     </w:p>
     <w:p>
       <w:pPr>
         <w:ind w:firstLine="720"/>
       </w:pPr>
       <w:r>
-        <w:t xml:space="preserve">Proses ini adalah bagian dari tahap preprocessing. </w:t>
-      </w:r>
-      <w:r>
-        <w:t xml:space="preserve">Pada intinya proses ini akan menghilakan karakter-karakter yang tidak termasuk dalam UTF-8. Secara teknik proses ini dilakukan dengan fitur pada bahasa pemrograman yang sudah disediakan. </w:t>
-      </w:r>
-    </w:p>
-    <w:p>
-      <w:pPr>
-        <w:pStyle w:val="Heading3"/>
-      </w:pPr>
-      <w:bookmarkStart w:id="91" w:name="_Toc353223678"/>
-      <w:r>
-        <w:t>Casefolding</w:t>
-      </w:r>
-      <w:bookmarkEnd w:id="91"/>
-      <w:r>
-        <w:t xml:space="preserve"> </w:t>
-      </w:r>
-    </w:p>
-    <w:p>
-      <w:pPr>
-        <w:ind w:firstLine="720"/>
-        <w:rPr>
-          <w:lang w:val="id-ID"/>
-        </w:rPr>
-      </w:pPr>
-      <w:r>
-        <w:t xml:space="preserve">Proses ini hanyalah merupan semua karakter yang ada pada tweet menjadi karakter dalam huruf kecil semua. Hal ini dilakukan karena tidak ada kaitan antara huruf kecil dan huruf besar terhadap sentimen, serta mempermudah proses-proses selanjutnya. </w:t>
-      </w:r>
-    </w:p>
-    <w:p>
-      <w:pPr>
-        <w:pStyle w:val="Heading3"/>
-      </w:pPr>
-      <w:bookmarkStart w:id="92" w:name="_Toc353223679"/>
-      <w:r>
-        <w:t>Remove Symbol</w:t>
-      </w:r>
-      <w:bookmarkEnd w:id="92"/>
-      <w:r>
-        <w:t xml:space="preserve"> </w:t>
-      </w:r>
-    </w:p>
-    <w:p>
-      <w:pPr>
-        <w:ind w:firstLine="720"/>
-      </w:pPr>
-      <w:r>
-        <w:t xml:space="preserve">Proses ini adalah proses </w:t>
-      </w:r>
-      <w:r>
-        <w:t>selanjutnya</w:t>
-      </w:r>
-      <w:r>
-        <w:t xml:space="preserve"> dari tahap preprocessing. Pada proses ini tanda baca seperti titik(.) , koma(,), seru(!), tanya (?) dan lain sebagainya akan dihilangkan. Tanda/simbol ini dapat dihilangkan karena tidak banyak berpengaruh </w:t>
-      </w:r>
-      <w:r>
-        <w:lastRenderedPageBreak/>
-        <w:t xml:space="preserve">pada penentuan label. </w:t>
-      </w:r>
-      <w:r>
-        <w:t xml:space="preserve">Secara teknik ini akan dilakukan dengan bahasa pemrograman dengan mencari simbol-simbol kemudian menghapusnya. </w:t>
-      </w:r>
-    </w:p>
-    <w:p>
-      <w:pPr>
-        <w:pStyle w:val="Heading3"/>
-      </w:pPr>
-      <w:bookmarkStart w:id="93" w:name="_Toc353223680"/>
-      <w:r>
-        <w:t>Processing Numbers</w:t>
-      </w:r>
-      <w:bookmarkEnd w:id="93"/>
-    </w:p>
-    <w:p>
-      <w:pPr>
-        <w:ind w:firstLine="720"/>
-      </w:pPr>
-      <w:r>
         <w:t xml:space="preserve">Proses selanjuatnya dalam tahap preprocessing adalah pemrosesan terhadap angka-angka. </w:t>
       </w:r>
       <w:r>
         <w:t xml:space="preserve">Kita tahu dalam sosial media, pengguna sering menggunakan angka-angka baik untuk menyingkat kata, atau untuk bergaya atau untuk menyebutkan nilai. </w:t>
       </w:r>
       <w:r>
-        <w:t xml:space="preserve">Angka-angka yang terdapat dalam sebuah kata akan di convert menurut tabel. </w:t>
+        <w:t>Angka-angka yang terdapat dalam sebuah kata akan di convert menurut tabel</w:t>
+      </w:r>
+      <w:r>
+        <w:t xml:space="preserve"> 4.1</w:t>
+      </w:r>
+      <w:r>
+        <w:t xml:space="preserve">. </w:t>
       </w:r>
     </w:p>
     <w:p>
@@ -12885,7 +13290,7 @@
           <w:rPr>
             <w:noProof/>
           </w:rPr>
-          <w:t>4.</w:t>
+          <w:t>4.3</w:t>
         </w:r>
       </w:fldSimple>
       <w:fldSimple w:instr=" SEQ Tabel \* ARABIC \s 1 ">
@@ -13228,7 +13633,16 @@
         <w:ind w:firstLine="720"/>
       </w:pPr>
       <w:r>
-        <w:t xml:space="preserve">Berikut adalah beberapa contoh kata yang akan di convert oleh proses ini bila ditemukan. </w:t>
+        <w:t xml:space="preserve">Tabel 4.2 </w:t>
+      </w:r>
+      <w:r>
+        <w:t>adalah beberapa contoh kata yang akan di</w:t>
+      </w:r>
+      <w:r>
+        <w:t>ubah</w:t>
+      </w:r>
+      <w:r>
+        <w:t xml:space="preserve"> oleh proses ini bila ditemukan. </w:t>
       </w:r>
     </w:p>
     <w:p>
@@ -13238,6 +13652,7 @@
       </w:pPr>
       <w:bookmarkStart w:id="95" w:name="_Toc353224100"/>
       <w:r>
+        <w:lastRenderedPageBreak/>
         <w:t xml:space="preserve">Tabel </w:t>
       </w:r>
       <w:fldSimple w:instr=" STYLEREF 2 \s ">
@@ -13245,7 +13660,7 @@
           <w:rPr>
             <w:noProof/>
           </w:rPr>
-          <w:t>4.</w:t>
+          <w:t>4.3</w:t>
         </w:r>
       </w:fldSimple>
       <w:fldSimple w:instr=" SEQ Tabel \* ARABIC \s 1 ">
@@ -13311,7 +13726,6 @@
           </w:tcPr>
           <w:p>
             <w:r>
-              <w:lastRenderedPageBreak/>
               <w:t>ga2l</w:t>
             </w:r>
           </w:p>
@@ -13415,7 +13829,10 @@
         <w:t xml:space="preserve">Proses ini salah satu proses penting dalam </w:t>
       </w:r>
       <w:r>
-        <w:t xml:space="preserve">tahap prepocessing. Proses ini akan menghapus karakter yang berulang lebih dari dua kali. Seperti diketahui dalam bahasa indonesia perulangan karakter yang berurutan hanya dua karakter, maka jika lebih akan dihapus dan hanya akan disisakan 2 karakter yang sama yang berurut saja. Untuk memperjelas perhatikan tabel berikut </w:t>
+        <w:t>tahap prepocessing. Proses ini akan menghapus karakter yang berulang lebih dari dua kali. Seperti diketahui dalam bahasa indonesia perulangan karakter yang berurutan hanya dua karakter, maka jika lebih akan dihapus dan hanya akan disisakan 2 karakter yang sama yang berurut saja. Unt</w:t>
+      </w:r>
+      <w:r>
+        <w:t>uk memperjelas perhatikan tabel 4.3.</w:t>
       </w:r>
     </w:p>
     <w:p>
@@ -13567,6 +13984,7 @@
       </w:pPr>
       <w:bookmarkStart w:id="98" w:name="_Toc353223682"/>
       <w:r>
+        <w:lastRenderedPageBreak/>
         <w:t>Replace Slang</w:t>
       </w:r>
       <w:bookmarkEnd w:id="98"/>
@@ -13585,11 +14003,13 @@
         <w:t>ini merupakan pros</w:t>
       </w:r>
       <w:r>
-        <w:t xml:space="preserve">es penggantian kata tidak baku menjadi kata baku. Proses ini dilakukan dengan menggunakan bantuan daftar kata-kata informal dan padanannya dalam kata-kata formal. Proses ini akan mengecek kata </w:t>
-      </w:r>
-      <w:r>
-        <w:lastRenderedPageBreak/>
-        <w:t xml:space="preserve">terdapat dalam daftar kata informal atau tidak. Jika tidak maka kata tidak akan diganti tetapi bila ya maka kata akan diganti dengan padanannya yang terdapat dalam daftar kata baku. Daftar kata baku dan kata tidak baku ini menggunakan daftar yang digunakan pada pelatihan edmond, yang sudah ditambah secara manual berdasarkan pengamatan dalam proses pengembangan sistem ini. Contoh dari proses ini akan ditunjukan pada tabel berikut </w:t>
+        <w:t xml:space="preserve">es penggantian kata tidak baku menjadi kata baku. Proses ini dilakukan dengan menggunakan bantuan daftar kata-kata informal dan padanannya dalam kata-kata formal. Proses ini akan mengecek kata terdapat dalam daftar kata informal atau tidak. Jika tidak maka kata tidak akan diganti tetapi bila ya maka kata akan diganti dengan padanannya yang terdapat dalam daftar kata baku. Daftar kata baku dan kata tidak baku ini menggunakan daftar yang digunakan pada pelatihan edmond, yang sudah ditambah secara manual berdasarkan pengamatan dalam proses pengembangan sistem ini. Contoh dari proses ini akan ditunjukan pada tabel </w:t>
+      </w:r>
+      <w:r>
+        <w:t>4.4.</w:t>
+      </w:r>
+      <w:r>
+        <w:t xml:space="preserve"> </w:t>
       </w:r>
     </w:p>
     <w:p>
@@ -13606,7 +14026,7 @@
           <w:rPr>
             <w:noProof/>
           </w:rPr>
-          <w:t>4.</w:t>
+          <w:t>4.3</w:t>
         </w:r>
       </w:fldSimple>
       <w:fldSimple w:instr=" SEQ Tabel \* ARABIC \s 1 ">
@@ -13741,7 +14161,40 @@
         <w:ind w:firstLine="720"/>
       </w:pPr>
       <w:r>
-        <w:t xml:space="preserve">Spelling Correct adalah proses terakhir pada tahap preprocessing. Proses ini akan memperbaiki kesalahan penulisan yang ada data tweet. </w:t>
+        <w:rPr>
+          <w:i/>
+        </w:rPr>
+        <w:t>Spelling</w:t>
+      </w:r>
+      <w:r>
+        <w:t xml:space="preserve"> </w:t>
+      </w:r>
+      <w:r>
+        <w:rPr>
+          <w:i/>
+        </w:rPr>
+        <w:t>Correct</w:t>
+      </w:r>
+      <w:r>
+        <w:t xml:space="preserve"> adalah proses terakhir pada tahap </w:t>
+      </w:r>
+      <w:r>
+        <w:rPr>
+          <w:i/>
+        </w:rPr>
+        <w:t>preprocessing</w:t>
+      </w:r>
+      <w:r>
+        <w:t xml:space="preserve">. Proses ini akan memperbaiki kesalahan penulisan yang ada data </w:t>
+      </w:r>
+      <w:r>
+        <w:rPr>
+          <w:i/>
+        </w:rPr>
+        <w:t>tweet</w:t>
+      </w:r>
+      <w:r>
+        <w:t xml:space="preserve">. </w:t>
       </w:r>
       <w:r>
         <w:t xml:space="preserve">Seperti kita tahu </w:t>
@@ -13765,10 +14218,17 @@
         <w:t xml:space="preserve"> adalah fungsi yang dapat menghitung kedekatan/kemiripan antar kata. </w:t>
       </w:r>
       <w:r>
-        <w:t xml:space="preserve">Secara teknis kata yang telah melalui proses sebelumnya dan tidak terdapat dalam daftar kata baku, maka kata ini akan dikenai proses ini. </w:t>
-      </w:r>
-      <w:r>
-        <w:t xml:space="preserve">Berikut adalah contoh kata-kata yang dapat ditangani oleh proses ini. </w:t>
+        <w:t xml:space="preserve">Secara teknis kata yang telah melalui proses sebelumnya dan tidak terdapat dalam </w:t>
+      </w:r>
+      <w:r>
+        <w:lastRenderedPageBreak/>
+        <w:t xml:space="preserve">daftar kata baku, maka kata ini akan dikenai proses ini. </w:t>
+      </w:r>
+      <w:r>
+        <w:t>Tabel 4.5</w:t>
+      </w:r>
+      <w:r>
+        <w:t xml:space="preserve"> adalah contoh kata-kata yang dapat ditangani oleh proses ini. </w:t>
       </w:r>
     </w:p>
     <w:p>
@@ -13778,7 +14238,6 @@
       </w:pPr>
       <w:bookmarkStart w:id="101" w:name="_Toc353224103"/>
       <w:r>
-        <w:lastRenderedPageBreak/>
         <w:t xml:space="preserve">Tabel </w:t>
       </w:r>
       <w:fldSimple w:instr=" STYLEREF 2 \s ">
@@ -13786,7 +14245,7 @@
           <w:rPr>
             <w:noProof/>
           </w:rPr>
-          <w:t>4.</w:t>
+          <w:t>4.3</w:t>
         </w:r>
       </w:fldSimple>
       <w:fldSimple w:instr=" SEQ Tabel \* ARABIC \s 1 ">
@@ -13932,13 +14391,79 @@
         <w:ind w:firstLine="567"/>
       </w:pPr>
       <w:r>
-        <w:t xml:space="preserve">Tahap selanjutnya setelah preprocessing data adalah penentuan label dengan metode lexicon based. </w:t>
-      </w:r>
-      <w:r>
-        <w:t>Tahap ini masih dalam proses utama yang pertama yaitu proses pelatihan. Pada tahap penentuan label ini terdapat beberapa proses di dalamnya. Seperti ditunjukan pada gambar, proses-proses tersebut diantaranya PosTag</w:t>
-      </w:r>
-      <w:r>
-        <w:t xml:space="preserve">ging, Opinion Rules dan check negation. </w:t>
+        <w:t xml:space="preserve">Tahap selanjutnya setelah preprocessing data adalah penentuan label dengan metode </w:t>
+      </w:r>
+      <w:r>
+        <w:rPr>
+          <w:i/>
+        </w:rPr>
+        <w:t>lexicon</w:t>
+      </w:r>
+      <w:r>
+        <w:t xml:space="preserve"> </w:t>
+      </w:r>
+      <w:r>
+        <w:rPr>
+          <w:i/>
+        </w:rPr>
+        <w:t>based</w:t>
+      </w:r>
+      <w:r>
+        <w:t xml:space="preserve">. </w:t>
+      </w:r>
+      <w:r>
+        <w:t xml:space="preserve">Tahap ini masih dalam proses utama yang pertama yaitu proses pelatihan. Pada tahap penentuan label ini terdapat beberapa proses di dalamnya. Seperti ditunjukan pada gambar, proses-proses tersebut diantaranya </w:t>
+      </w:r>
+      <w:r>
+        <w:rPr>
+          <w:i/>
+        </w:rPr>
+        <w:t>PosTag</w:t>
+      </w:r>
+      <w:r>
+        <w:rPr>
+          <w:i/>
+        </w:rPr>
+        <w:t>ging</w:t>
+      </w:r>
+      <w:r>
+        <w:t xml:space="preserve">, </w:t>
+      </w:r>
+      <w:r>
+        <w:rPr>
+          <w:i/>
+        </w:rPr>
+        <w:t>Opinion</w:t>
+      </w:r>
+      <w:r>
+        <w:t xml:space="preserve"> </w:t>
+      </w:r>
+      <w:r>
+        <w:rPr>
+          <w:i/>
+        </w:rPr>
+        <w:t>Rules</w:t>
+      </w:r>
+      <w:r>
+        <w:t xml:space="preserve"> dan </w:t>
+      </w:r>
+      <w:r>
+        <w:rPr>
+          <w:i/>
+        </w:rPr>
+        <w:t>check</w:t>
+      </w:r>
+      <w:r>
+        <w:t xml:space="preserve"> </w:t>
+      </w:r>
+      <w:r>
+        <w:rPr>
+          <w:i/>
+        </w:rPr>
+        <w:t>negation</w:t>
+      </w:r>
+      <w:r>
+        <w:t xml:space="preserve">. </w:t>
       </w:r>
     </w:p>
     <w:p>
@@ -13956,7 +14481,44 @@
         <w:ind w:firstLine="567"/>
       </w:pPr>
       <w:r>
-        <w:t>Setelah tahap preprocessing selesai berarti data training sudah bersih dan telah siap untuk dilakukan proses penentuan label secara lexicon based. Proses pertama yang dilakukan pada tahap ini adalah melakukan PosTagging</w:t>
+        <w:t xml:space="preserve">Setelah tahap </w:t>
+      </w:r>
+      <w:r>
+        <w:rPr>
+          <w:i/>
+        </w:rPr>
+        <w:t>preprocessing</w:t>
+      </w:r>
+      <w:r>
+        <w:t xml:space="preserve"> selesai berarti data training sudah bersih dan telah siap untuk dilakukan proses penentuan label secara </w:t>
+      </w:r>
+      <w:r>
+        <w:rPr>
+          <w:i/>
+        </w:rPr>
+        <w:t>lexicon</w:t>
+      </w:r>
+      <w:r>
+        <w:t xml:space="preserve"> </w:t>
+      </w:r>
+      <w:r>
+        <w:rPr>
+          <w:i/>
+        </w:rPr>
+        <w:t>based</w:t>
+      </w:r>
+      <w:r>
+        <w:t xml:space="preserve">. Proses </w:t>
+      </w:r>
+      <w:r>
+        <w:lastRenderedPageBreak/>
+        <w:t xml:space="preserve">pertama yang dilakukan pada tahap ini adalah melakukan </w:t>
+      </w:r>
+      <w:r>
+        <w:rPr>
+          <w:i/>
+        </w:rPr>
+        <w:t>PosTagging</w:t>
       </w:r>
       <w:r>
         <w:t xml:space="preserve"> pada data tersebut</w:t>
@@ -13973,74 +14535,187 @@
         <w:ind w:firstLine="567"/>
       </w:pPr>
       <w:r>
+        <w:t xml:space="preserve">PosTagging adalah proses untuk menentukan kelas kata dari setiap kata-kata yang terdapat dalam kalimat. Proses </w:t>
+      </w:r>
+      <w:r>
+        <w:rPr>
+          <w:i/>
+        </w:rPr>
+        <w:t>PosTagging</w:t>
+      </w:r>
+      <w:r>
+        <w:t xml:space="preserve"> dalam penelitian ini menggunakan metode </w:t>
+      </w:r>
+      <w:r>
+        <w:rPr>
+          <w:i/>
+        </w:rPr>
+        <w:t>dictionary</w:t>
+      </w:r>
+      <w:r>
+        <w:t xml:space="preserve">. </w:t>
+      </w:r>
+      <w:r>
+        <w:t xml:space="preserve">Misalnya terdapat satu </w:t>
+      </w:r>
+      <w:r>
+        <w:rPr>
+          <w:i/>
+        </w:rPr>
+        <w:t>tweet</w:t>
+      </w:r>
+      <w:r>
+        <w:t xml:space="preserve">  “</w:t>
+      </w:r>
+      <w:r>
+        <w:t>Kasus penembakan yang dilakukan oleh polisi sangat rumit” maka dengan PosTagging akan didapatkan “Kasus/NN penembakan/VB yang/CK dilakukan/VB oleh/IN polisi/NN sangat/RB rumit/JJ”</w:t>
+      </w:r>
+      <w:r>
+        <w:t xml:space="preserve">. </w:t>
+      </w:r>
+    </w:p>
+    <w:p>
+      <w:pPr>
+        <w:ind w:firstLine="567"/>
+      </w:pPr>
+      <w:r>
+        <w:t xml:space="preserve">Langkah pertama adaalah melakukan tokenisasi, yaitu pross yang memecah-mecah </w:t>
+      </w:r>
+      <w:r>
+        <w:rPr>
+          <w:i/>
+        </w:rPr>
+        <w:t>tweet</w:t>
+      </w:r>
+      <w:r>
+        <w:t xml:space="preserve"> menjadi  satuan kata. Dimana sistem akan melihat setiap spasi yang ada d</w:t>
+      </w:r>
+      <w:r>
+        <w:t>a</w:t>
+      </w:r>
+      <w:r>
+        <w:t xml:space="preserve">lam </w:t>
+      </w:r>
+      <w:r>
+        <w:rPr>
+          <w:i/>
+        </w:rPr>
+        <w:t>tweet</w:t>
+      </w:r>
+      <w:r>
+        <w:t xml:space="preserve"> dan berdasarkan spasi tersebut maka kata-kata dapat dipecah. </w:t>
+      </w:r>
+    </w:p>
+    <w:p>
+      <w:pPr>
+        <w:ind w:firstLine="567"/>
+      </w:pPr>
+      <w:r>
+        <w:t xml:space="preserve"> </w:t>
+      </w:r>
+      <w:r>
+        <w:t xml:space="preserve">Langkah kedua yang dilakukan adalah melakukan penyesuaian dengan koleksi kata yang terdapat dalam </w:t>
+      </w:r>
+      <w:r>
+        <w:t>basisdata</w:t>
+      </w:r>
+      <w:r>
+        <w:t xml:space="preserve">. Setiap kata dari hasil tokenisasi tersemua kemudian dicek satu-persatu kelas katanya sesuai dengan koleksi kata dalam </w:t>
+      </w:r>
+      <w:r>
+        <w:t>basisdata</w:t>
+      </w:r>
+      <w:r>
+        <w:t xml:space="preserve">. Jika kata tersebut terdapat dalam </w:t>
+      </w:r>
+      <w:r>
+        <w:t>basisdata</w:t>
+      </w:r>
+      <w:r>
+        <w:t xml:space="preserve"> maka akan langsung ditentukan kelas katanya. Namun apabila kata tersebut tidak ditemukan dalam database, maka kata tersebut akan dianggap sebagai kata benda(NN).</w:t>
+      </w:r>
+    </w:p>
+    <w:p>
+      <w:pPr>
+        <w:ind w:firstLine="567"/>
+      </w:pPr>
+      <w:r>
+        <w:t xml:space="preserve">Apabila dilihat dari cara kerja </w:t>
+      </w:r>
+      <w:r>
+        <w:rPr>
+          <w:i/>
+        </w:rPr>
+        <w:t>PosTagging</w:t>
+      </w:r>
+      <w:r>
+        <w:t xml:space="preserve"> ini, ada kata-kata yang tidak bisa dideteksi dengan benar, karena karakteristiknya tidak bisa menangani kata-kata yang memiliki konteks dan maknna ganda. </w:t>
+      </w:r>
+      <w:r>
+        <w:t xml:space="preserve">Misalkan pada tweet “Mobil polisi menarik mobil sedang yang kecelakaan.” Kata menarik dalam kali ini  akan dideteksi menjadi kata sifat padahal bila dilihat dari konteks nya kata ‘menarik’ disini adalah kata kerja. </w:t>
+      </w:r>
+    </w:p>
+    <w:p>
+      <w:pPr>
+        <w:pStyle w:val="Heading3"/>
+      </w:pPr>
+      <w:bookmarkStart w:id="104" w:name="_Toc353223686"/>
+      <w:r>
+        <w:t>Opinion Rules</w:t>
+      </w:r>
+      <w:bookmarkEnd w:id="104"/>
+    </w:p>
+    <w:p>
+      <w:pPr>
+        <w:ind w:firstLine="720"/>
+      </w:pPr>
+      <w:r>
+        <w:t xml:space="preserve">Seperti yang telah dijelaskan sebelumnya, dalam penentuan label data training akan menggunakan metode </w:t>
+      </w:r>
+      <w:r>
+        <w:rPr>
+          <w:i/>
+        </w:rPr>
+        <w:t>lexicon</w:t>
+      </w:r>
+      <w:r>
+        <w:t xml:space="preserve"> </w:t>
+      </w:r>
+      <w:r>
+        <w:rPr>
+          <w:i/>
+        </w:rPr>
+        <w:t>based</w:t>
+      </w:r>
+      <w:r>
+        <w:t xml:space="preserve">, dimana  penentuan labelnya </w:t>
+      </w:r>
+      <w:r>
         <w:lastRenderedPageBreak/>
-        <w:t xml:space="preserve">PosTagging adalah proses untuk menentukan kelas kata dari setiap kata-kata yang terdapat dalam kalimat. Proses PosTagging dalam penelitian ini menggunakan metode dictionary. </w:t>
-      </w:r>
-      <w:r>
-        <w:t>Misalnya terdapat satu tweet  “</w:t>
-      </w:r>
-      <w:r>
-        <w:t>Kasus penembakan yang dilakukan oleh polisi sangat rumit” maka dengan PosTagging akan didapatkan “Kasus/NN penembakan/VB yang/CK dilakukan/VB oleh/IN polisi/NN sangat/RB rumit/JJ”</w:t>
-      </w:r>
-      <w:r>
-        <w:t xml:space="preserve">. </w:t>
-      </w:r>
-    </w:p>
-    <w:p>
-      <w:pPr>
-        <w:ind w:firstLine="567"/>
-      </w:pPr>
-      <w:r>
-        <w:t xml:space="preserve">Langkah pertama adaalah melakukan tokenisasi, yaitu pross yang memecah-mecah tweet menjadi  satuan kata. Dimana sistem akan melihat setiap spasi yang ada dlam tweet dan berdasarkan spasi tersebut maka kata-kata dapat dipecah. </w:t>
-      </w:r>
-    </w:p>
-    <w:p>
-      <w:pPr>
-        <w:ind w:firstLine="567"/>
-      </w:pPr>
-      <w:r>
-        <w:t xml:space="preserve"> </w:t>
-      </w:r>
-      <w:r>
-        <w:t>Langkah kedua yang dilakukan adalah melakukan penyesuaian dengan koleksi kata yang terdapat dalam database. Setiap kata dari hasil tokenisasi tersemua kemudian dicek satu-persatu kelas katanya sesuai dengan koleksi kata dalam database. Jika kata tersebut terdapat dalam database maka akan langsung ditentukan kelas katanya. Namun apabila kata tersebut tidak ditemukan dalam database, maka kata tersebut akan dianggap sebagai kata benda(NN).</w:t>
-      </w:r>
-    </w:p>
-    <w:p>
-      <w:pPr>
-        <w:ind w:firstLine="567"/>
-      </w:pPr>
-      <w:r>
-        <w:t xml:space="preserve">Apabila dilihat dari cara kerja PosTagging ini, ada kata-kata yang tidak bisa dideteksi dengan benar, karena karakteristiknya tidak bisa menangani kata-kata yang memiliki konteks dan maknna ganda. </w:t>
-      </w:r>
-      <w:r>
-        <w:t xml:space="preserve">Misalkan pada tweet “Mobil polisi menarik mobil sedang yang kecelakaan.” Kata menarik dalam kali ini  akan dideteksi menjadi kata sifat padahal bila dilihat dari konteks nya kata ‘menarik’ disini adalah kata kerja. </w:t>
-      </w:r>
-    </w:p>
-    <w:p>
-      <w:pPr>
-        <w:pStyle w:val="Heading3"/>
-      </w:pPr>
-      <w:bookmarkStart w:id="104" w:name="_Toc353223686"/>
-      <w:r>
-        <w:t>Opinion Rules</w:t>
-      </w:r>
-      <w:bookmarkEnd w:id="104"/>
+        <w:t xml:space="preserve">menggunakan rule-rule tertentu. Rule-rule ini mengacu pada penelitian yang dilakukan oleh Edmond. </w:t>
+      </w:r>
     </w:p>
     <w:p>
       <w:pPr>
         <w:ind w:firstLine="720"/>
       </w:pPr>
       <w:r>
-        <w:t xml:space="preserve">Seperti yang telah dijelaskan sebelumnya, dalam penentuan label data training akan menggunakan metode lexicon based, dimana  penentuan labelnya menggunakan rule-rule tertentu. Rule-rule ini mengacu pada penelitian yang dilakukan oleh Edmond. </w:t>
-      </w:r>
-    </w:p>
-    <w:p>
-      <w:pPr>
-        <w:ind w:firstLine="720"/>
-      </w:pPr>
-      <w:r>
-        <w:lastRenderedPageBreak/>
-        <w:t xml:space="preserve">Secara teknis langkah yang dilakukan adalah dengan melihat sekuens dari kata-kata hasil PosTagging sebelumnya yang sudah menyertakan kelas kata dari masing-masing kata. Rule yang dipakai untuk mendeteksi frasa yang terdiri dari dua kata saja dan kata-kata yang berdiri sendiri. Pada tabel berikut ditampilkan daftar rule frasa opini yang digunakan dalam sistem ini. </w:t>
+        <w:t xml:space="preserve">Secara teknis langkah yang dilakukan adalah dengan melihat sekuens dari kata-kata hasil </w:t>
+      </w:r>
+      <w:r>
+        <w:rPr>
+          <w:i/>
+        </w:rPr>
+        <w:t>PosTagging</w:t>
+      </w:r>
+      <w:r>
+        <w:t xml:space="preserve"> sebelumnya yang sudah menyertakan kelas kata dari masing-masing kata. Rule yang dipakai untuk mendeteksi frasa yang terdiri dari dua kata saja dan kata-kata yang berdiri sendiri. Pada tabel </w:t>
+      </w:r>
+      <w:r>
+        <w:t>4.6</w:t>
+      </w:r>
+      <w:r>
+        <w:t xml:space="preserve"> ditampilkan daftar rule frasa opini yang digunakan dalam sistem ini. </w:t>
       </w:r>
     </w:p>
     <w:p>
@@ -14275,7 +14950,11 @@
         <w:t xml:space="preserve">Dalam penentuan frase ini terlebih dahulu mendeksi kehadiran dari kata sifat atau kata kerja. Setelah sistem dapat mendeteksi kehadiran dari kata kerja atau kata sifat dalam kalimat, maka sistem akan melihat kata sebelum kata kerja atau kata sifat dan melihat kelas katanya. </w:t>
       </w:r>
       <w:r>
-        <w:t xml:space="preserve">Sehingga apabila kedua kelas kata dari kedua kata tesebut diurutkan makan akan dicocokan dengan rule yang ada. Jika sama dengan rule yang ada maka frase tersebut bisa dikatakan memiliki opini atau sentimen. </w:t>
+        <w:t xml:space="preserve">Sehingga apabila kedua kelas kata dari </w:t>
+      </w:r>
+      <w:r>
+        <w:lastRenderedPageBreak/>
+        <w:t xml:space="preserve">kedua kata tesebut diurutkan makan akan dicocokan dengan rule yang ada. Jika sama dengan rule yang ada maka frase tersebut bisa dikatakan memiliki opini atau sentimen. </w:t>
       </w:r>
     </w:p>
     <w:p>
@@ -14283,61 +14962,178 @@
         <w:ind w:firstLine="720"/>
       </w:pPr>
       <w:r>
+        <w:t xml:space="preserve">Misal terdapat suatu kalimat “Film itu sangat bagus”, oleh </w:t>
+      </w:r>
+      <w:r>
+        <w:rPr>
+          <w:i/>
+        </w:rPr>
+        <w:t>PosTagging</w:t>
+      </w:r>
+      <w:r>
+        <w:t xml:space="preserve"> akan ditandai sebagai “Film/NN itu/DT sangat/RB bagus/JJ”. Dari hasil dapat dilihat ada frasa yang sesua dengan rule yaitu ‘sangat bagus’ (RB JJ) karena kata ‘bagus’ memiliki sentimen positif maka kalimat tersebut diberi label positif. </w:t>
+      </w:r>
+    </w:p>
+    <w:p>
+      <w:pPr>
+        <w:pStyle w:val="Heading3"/>
+      </w:pPr>
+      <w:bookmarkStart w:id="106" w:name="_Toc353223687"/>
+      <w:r>
+        <w:t>Check Negation</w:t>
+      </w:r>
+      <w:bookmarkEnd w:id="106"/>
+    </w:p>
+    <w:p>
+      <w:pPr>
+        <w:ind w:firstLine="567"/>
+      </w:pPr>
+      <w:r>
+        <w:t xml:space="preserve">Proses terakhir pada tahap penentuan rule ini adalah mengecek negasinya. Setalah </w:t>
+      </w:r>
+      <w:r>
+        <w:rPr>
+          <w:i/>
+        </w:rPr>
+        <w:t>tweet</w:t>
+      </w:r>
+      <w:r>
+        <w:t xml:space="preserve"> dilakukan </w:t>
+      </w:r>
+      <w:r>
+        <w:rPr>
+          <w:i/>
+        </w:rPr>
+        <w:t>PosTagging</w:t>
+      </w:r>
+      <w:r>
+        <w:t xml:space="preserve"> dan dicocokan dengan rule-rule yang ada. Apabila terdapat sentimen dari rule-rule dari maka selanjutnya akan dicek apakah terdapat negasi dari hasil rule-rule tadi. </w:t>
+      </w:r>
+    </w:p>
+    <w:p>
+      <w:pPr>
+        <w:ind w:firstLine="567"/>
+      </w:pPr>
+      <w:r>
+        <w:t xml:space="preserve">Konsepnya mencari kata negasi </w:t>
+      </w:r>
+      <w:r>
+        <w:t xml:space="preserve">sebelum kata sifat atau kata kerja. Dimana daftar kata negasi diambil dari </w:t>
+      </w:r>
+      <w:r>
+        <w:t>basisdata</w:t>
+      </w:r>
+      <w:r>
+        <w:t xml:space="preserve">. Toleransi jarak yang digunakan adalah 5 kata dari kata sifat atau kata benda. Misalkan terdapat tweet “Film itu tidak bagus”. </w:t>
+      </w:r>
+      <w:r>
+        <w:t xml:space="preserve">Pertama akan dilakukan PosTagging sehingga menghasilkan seperti berikut “Film/NN itu/DT tidak/MD bagus/JJ”. Kemudian akan dilakukan opinion rule yang akan menghasilkan frase positif yang dihasilkan dari kata ‘bagus’. Proses </w:t>
+      </w:r>
+      <w:r>
+        <w:rPr>
+          <w:i/>
+        </w:rPr>
+        <w:t>check</w:t>
+      </w:r>
+      <w:r>
+        <w:t xml:space="preserve"> </w:t>
+      </w:r>
+      <w:r>
+        <w:rPr>
+          <w:i/>
+        </w:rPr>
+        <w:t>negation</w:t>
+      </w:r>
+      <w:r>
+        <w:t xml:space="preserve"> akan melakukan pengecekan kata-kata sebelum frase tersebut. Jika terdapat kata negasi maka labelnya akan dibalik. Jadi penentuan dari </w:t>
+      </w:r>
+      <w:r>
+        <w:rPr>
+          <w:i/>
+        </w:rPr>
+        <w:t>tweet</w:t>
+      </w:r>
+      <w:r>
+        <w:t xml:space="preserve"> tersebut akan menghasilkan label negatif. </w:t>
+      </w:r>
+    </w:p>
+    <w:p>
+      <w:pPr>
+        <w:pStyle w:val="Heading2"/>
+      </w:pPr>
+      <w:bookmarkStart w:id="107" w:name="_Toc353223688"/>
+      <w:r>
+        <w:rPr>
+          <w:lang w:val="id-ID"/>
+        </w:rPr>
+        <w:t>Pelatihan</w:t>
+      </w:r>
+      <w:bookmarkEnd w:id="107"/>
+    </w:p>
+    <w:p>
+      <w:pPr>
+        <w:ind w:firstLine="567"/>
+      </w:pPr>
+      <w:r>
+        <w:t xml:space="preserve">Pelatihan digunakan untuk membuat model dari data training. Masukan dari proses ini adalah berupa data training yang sudah dilakukan preprocessing dan diberi label dengan menggunakan </w:t>
+      </w:r>
+      <w:r>
+        <w:rPr>
+          <w:i/>
+        </w:rPr>
+        <w:t>lexicon</w:t>
+      </w:r>
+      <w:r>
+        <w:t xml:space="preserve"> </w:t>
+      </w:r>
+      <w:r>
+        <w:rPr>
+          <w:i/>
+        </w:rPr>
+        <w:t>based</w:t>
+      </w:r>
+      <w:r>
+        <w:t xml:space="preserve">. Model yang dihasilkan dari proses ini kemudian digunakan untuk proses penentuan label. Pelatihan dilakukan dengan metode SVM dan data training berupa </w:t>
+      </w:r>
+      <w:r>
+        <w:rPr>
+          <w:i/>
+        </w:rPr>
+        <w:t>tweet</w:t>
+      </w:r>
+      <w:r>
+        <w:t xml:space="preserve"> di</w:t>
+      </w:r>
+      <w:r>
+        <w:t xml:space="preserve">ubah kedalam </w:t>
+      </w:r>
+      <w:r>
+        <w:rPr>
+          <w:i/>
+        </w:rPr>
+        <w:t>vector</w:t>
+      </w:r>
+      <w:r>
+        <w:t xml:space="preserve"> </w:t>
+      </w:r>
+      <w:r>
+        <w:rPr>
+          <w:i/>
+        </w:rPr>
+        <w:t>space</w:t>
+      </w:r>
+      <w:r>
+        <w:t xml:space="preserve"> </w:t>
+      </w:r>
+      <w:r>
+        <w:rPr>
+          <w:i/>
+        </w:rPr>
         <w:lastRenderedPageBreak/>
-        <w:t xml:space="preserve">Misal terdapat suatu kalimat “Film itu sangat bagus”, oleh PosTagging akan ditandai sebagai “Film/NN itu/DT sangat/RB bagus/JJ”. Dari hasil dapat dilihat ada frasa yang sesua dengan rule yaitu ‘sangat bagus’ (RB JJ) karena kata ‘bagus’ memiliki sentimen positif maka kalimat tersebut diberi label positif. </w:t>
-      </w:r>
-    </w:p>
-    <w:p>
-      <w:pPr>
-        <w:pStyle w:val="Heading3"/>
-      </w:pPr>
-      <w:bookmarkStart w:id="106" w:name="_Toc353223687"/>
-      <w:r>
-        <w:t>Check Negation</w:t>
-      </w:r>
-      <w:bookmarkEnd w:id="106"/>
-    </w:p>
-    <w:p>
-      <w:pPr>
-        <w:ind w:firstLine="567"/>
-      </w:pPr>
-      <w:r>
-        <w:t xml:space="preserve">Proses terakhir pada tahap penentuan rule ini adalah mengecek negasinya. Setalah tweet dilakukan PosTagging dan dicocokan dengan rule-rule yang ada. Apabila terdapat sentimen dari rule-rule dari maka selanjutnya akan dicek apakah terdapat negasi dari hasil rule-rule tadi. </w:t>
-      </w:r>
-    </w:p>
-    <w:p>
-      <w:pPr>
-        <w:ind w:firstLine="567"/>
-      </w:pPr>
-      <w:r>
-        <w:t xml:space="preserve">Konsepnya mencari kata negasi </w:t>
-      </w:r>
-      <w:r>
-        <w:t xml:space="preserve">sebelum kata sifat atau kata kerja. Dimana daftar kata negasi diambil dari database. Toleransi jarak yang digunakan adalah 5 kata dari kata sifat atau kata benda. Misalkan terdapat tweet “Film itu tidak bagus”. </w:t>
-      </w:r>
-      <w:r>
-        <w:t xml:space="preserve">Pertama akan dilakukan PosTagging sehingga menghasilkan seperti berikut “Film/NN itu/DT tidak/MD bagus/JJ”. Kemudian akan dilakukan opinion rule yang akan menghasilkan frase positif yang dihasilkan dari kata ‘bagus’. Proses check negation akan melakukan pengecekan kata-kata sebelum frase tersebut. Jika terdapat kata negasi maka labelnya akan dibalik. Jadi penentuan dari tweet tersebut akan menghasilkan label negatif. </w:t>
-      </w:r>
-    </w:p>
-    <w:p>
-      <w:pPr>
-        <w:pStyle w:val="Heading2"/>
-      </w:pPr>
-      <w:bookmarkStart w:id="107" w:name="_Toc353223688"/>
-      <w:r>
-        <w:rPr>
-          <w:lang w:val="id-ID"/>
-        </w:rPr>
-        <w:t>Pelatihan</w:t>
-      </w:r>
-      <w:bookmarkEnd w:id="107"/>
-    </w:p>
-    <w:p>
-      <w:pPr>
-        <w:ind w:firstLine="567"/>
-      </w:pPr>
-      <w:r>
-        <w:t>Pelatihan digunakan untuk membuat model dari data training. Masukan dari proses ini adalah berupa data training yang sudah dilakukan preprocessing dan diberi label dengan menggunakan lexicon based. Model yang dihasilkan dari proses ini kemudian digunakan untuk proses penentuan label. Pelatihan dilakukan dengan metode SVM dan data training berupa tweet dirubah kedalam vector space model. Algoritma vector space yang digunakan adalah menggunakan TF-IDF (</w:t>
+        <w:t>model</w:t>
+      </w:r>
+      <w:r>
+        <w:t>. Algoritma vector space yang digunakan adalah menggunakan TF-IDF (</w:t>
       </w:r>
       <w:r>
         <w:rPr>
@@ -14346,7 +15142,13 @@
         <w:t>term frequency inverse document frequency</w:t>
       </w:r>
       <w:r>
-        <w:t xml:space="preserve">). Tahap pelatihan ini terdiri atas beberapa proses yang diperlihatkan pada gambar berikut </w:t>
+        <w:t xml:space="preserve">). Tahap pelatihan ini terdiri atas beberapa proses yang diperlihatkan pada gambar </w:t>
+      </w:r>
+      <w:r>
+        <w:t>4.2.</w:t>
+      </w:r>
+      <w:r>
+        <w:t xml:space="preserve"> </w:t>
       </w:r>
     </w:p>
     <w:p>
@@ -14357,9 +15159,7 @@
       <w:r>
         <w:rPr>
           <w:noProof/>
-          <w:lang w:val="id-ID" w:eastAsia="id-ID"/>
-        </w:rPr>
-        <w:lastRenderedPageBreak/>
+        </w:rPr>
         <w:drawing>
           <wp:inline distT="0" distB="0" distL="0" distR="0">
             <wp:extent cx="2390775" cy="4105275"/>
@@ -14419,7 +15219,7 @@
           <w:rPr>
             <w:noProof/>
           </w:rPr>
-          <w:t>4</w:t>
+          <w:t>4.5</w:t>
         </w:r>
       </w:fldSimple>
       <w:r>
@@ -14576,6 +15376,7 @@
       <w:r>
         <w:rPr>
           <w:rStyle w:val="hps"/>
+          <w:i/>
         </w:rPr>
         <w:t>tweet</w:t>
       </w:r>
@@ -14627,18 +15428,45 @@
       <w:r>
         <w:rPr>
           <w:rStyle w:val="hps"/>
-        </w:rPr>
-        <w:t>vector space model</w:t>
-      </w:r>
-      <w:r>
-        <w:rPr>
-          <w:lang w:val="id-ID"/>
+          <w:i/>
+        </w:rPr>
+        <w:t>vector</w:t>
+      </w:r>
+      <w:r>
+        <w:rPr>
+          <w:rStyle w:val="hps"/>
         </w:rPr>
         <w:t xml:space="preserve"> </w:t>
       </w:r>
       <w:r>
         <w:rPr>
           <w:rStyle w:val="hps"/>
+          <w:i/>
+        </w:rPr>
+        <w:t>space</w:t>
+      </w:r>
+      <w:r>
+        <w:rPr>
+          <w:rStyle w:val="hps"/>
+        </w:rPr>
+        <w:t xml:space="preserve"> </w:t>
+      </w:r>
+      <w:r>
+        <w:rPr>
+          <w:rStyle w:val="hps"/>
+          <w:i/>
+        </w:rPr>
+        <w:t>model</w:t>
+      </w:r>
+      <w:r>
+        <w:rPr>
+          <w:lang w:val="id-ID"/>
+        </w:rPr>
+        <w:t xml:space="preserve"> </w:t>
+      </w:r>
+      <w:r>
+        <w:rPr>
+          <w:rStyle w:val="hps"/>
           <w:lang w:val="id-ID"/>
         </w:rPr>
         <w:t xml:space="preserve">digunakan untuk </w:t>
@@ -14679,7 +15507,14 @@
         <w:rPr>
           <w:rStyle w:val="hps"/>
         </w:rPr>
-        <w:t xml:space="preserve"> ke dalam vector</w:t>
+        <w:t xml:space="preserve"> ke dalam </w:t>
+      </w:r>
+      <w:r>
+        <w:rPr>
+          <w:rStyle w:val="hps"/>
+          <w:i/>
+        </w:rPr>
+        <w:t>vector</w:t>
       </w:r>
       <w:r>
         <w:rPr>
@@ -14688,7 +15523,31 @@
         <w:t xml:space="preserve">. </w:t>
       </w:r>
       <w:r>
-        <w:t xml:space="preserve">Vector space model yang digunakan dalam penelitian ini adalah TF-IDF. </w:t>
+        <w:rPr>
+          <w:i/>
+        </w:rPr>
+        <w:t>Vector</w:t>
+      </w:r>
+      <w:r>
+        <w:t xml:space="preserve"> </w:t>
+      </w:r>
+      <w:r>
+        <w:rPr>
+          <w:i/>
+        </w:rPr>
+        <w:t>space</w:t>
+      </w:r>
+      <w:r>
+        <w:t xml:space="preserve"> </w:t>
+      </w:r>
+      <w:r>
+        <w:rPr>
+          <w:i/>
+        </w:rPr>
+        <w:t>model</w:t>
+      </w:r>
+      <w:r>
+        <w:t xml:space="preserve"> yang digunakan dalam penelitian ini adalah TF-IDF. </w:t>
       </w:r>
     </w:p>
     <w:p>
@@ -14696,7 +15555,17 @@
         <w:ind w:firstLine="567"/>
       </w:pPr>
       <w:r>
-        <w:t>Masalah utama yang dihadapi adalah bagaimana kita menentukan bobot untuk suatu kata dalam tweet. Secara sederhana kita dapat menghitung kemunculan suatu kata dalam suatu tweet. Misal kata</w:t>
+        <w:lastRenderedPageBreak/>
+        <w:t xml:space="preserve">Masalah utama yang dihadapi adalah bagaimana kita menentukan bobot untuk suatu kata dalam </w:t>
+      </w:r>
+      <w:r>
+        <w:rPr>
+          <w:i/>
+        </w:rPr>
+        <w:t>tweet</w:t>
+      </w:r>
+      <w:r>
+        <w:t>. Secara sederhana kita dapat menghitung kemunculan suatu kata dalam suatu tweet. Misal kata</w:t>
       </w:r>
       <w:r>
         <w:t xml:space="preserve"> ‘baik’</w:t>
@@ -14705,17 +15574,46 @@
         <w:t xml:space="preserve"> yang muncul</w:t>
       </w:r>
       <w:r>
-        <w:t xml:space="preserve"> dalam sebuah tweet sebanyak 2 kali maka kata tweet memiliki bobot 2. Hal ini dikenal </w:t>
-      </w:r>
-      <w:r>
-        <w:lastRenderedPageBreak/>
-        <w:t>dengan istital term frequency</w:t>
+        <w:t xml:space="preserve"> dalam sebuah tweet sebanyak 2 kali maka kata tweet memiliki bobot 2. Hal ini dikenal dengan istital </w:t>
+      </w:r>
+      <w:r>
+        <w:rPr>
+          <w:i/>
+        </w:rPr>
+        <w:t>term</w:t>
+      </w:r>
+      <w:r>
+        <w:t xml:space="preserve"> </w:t>
+      </w:r>
+      <w:r>
+        <w:rPr>
+          <w:i/>
+        </w:rPr>
+        <w:t>frequency</w:t>
       </w:r>
       <w:r>
         <w:t xml:space="preserve"> (tf)</w:t>
       </w:r>
       <w:r>
-        <w:t xml:space="preserve"> atau disebut berat lokal. Ini dihitung pada sebuh tweet tanpa mengacu pada tweet yang lain. </w:t>
+        <w:t xml:space="preserve"> atau disebut berat lokal. Ini dihitung pada sebuh </w:t>
+      </w:r>
+      <w:r>
+        <w:rPr>
+          <w:i/>
+        </w:rPr>
+        <w:t>tweet</w:t>
+      </w:r>
+      <w:r>
+        <w:t xml:space="preserve"> tanpa mengacu pada </w:t>
+      </w:r>
+      <w:r>
+        <w:rPr>
+          <w:i/>
+        </w:rPr>
+        <w:t>tweet</w:t>
+      </w:r>
+      <w:r>
+        <w:t xml:space="preserve"> yang lain. </w:t>
       </w:r>
     </w:p>
     <w:p>
@@ -14723,10 +15621,43 @@
         <w:ind w:firstLine="567"/>
       </w:pPr>
       <w:r>
-        <w:t xml:space="preserve">Sedangkan mitra dari berat lokal ini adalah berat global. Yaitu bobot suatu kata pada seluruh tweet (dokumen) yang ada. Ada juga yang mengistilahkan dengan berat umum atau </w:t>
-      </w:r>
-      <w:r>
-        <w:t xml:space="preserve"> inverse document frequency</w:t>
+        <w:t xml:space="preserve">Sedangkan mitra dari berat lokal ini adalah berat global. Yaitu bobot suatu kata pada seluruh </w:t>
+      </w:r>
+      <w:r>
+        <w:rPr>
+          <w:i/>
+        </w:rPr>
+        <w:t>tweet</w:t>
+      </w:r>
+      <w:r>
+        <w:t xml:space="preserve"> (dokumen) yang ada. Ada juga yang mengistilahkan dengan berat umum atau </w:t>
+      </w:r>
+      <w:r>
+        <w:t xml:space="preserve"> </w:t>
+      </w:r>
+      <w:r>
+        <w:rPr>
+          <w:i/>
+        </w:rPr>
+        <w:t>inverse</w:t>
+      </w:r>
+      <w:r>
+        <w:t xml:space="preserve"> </w:t>
+      </w:r>
+      <w:r>
+        <w:rPr>
+          <w:i/>
+        </w:rPr>
+        <w:t>document</w:t>
+      </w:r>
+      <w:r>
+        <w:t xml:space="preserve"> </w:t>
+      </w:r>
+      <w:r>
+        <w:rPr>
+          <w:i/>
+        </w:rPr>
+        <w:t>frequency</w:t>
       </w:r>
       <w:r>
         <w:t xml:space="preserve">, </w:t>
@@ -14780,8 +15711,15 @@
       <w:r>
         <w:rPr>
           <w:rStyle w:val="hps"/>
-        </w:rPr>
-        <w:t>tweet(dokumen)</w:t>
+          <w:i/>
+        </w:rPr>
+        <w:t>tweet</w:t>
+      </w:r>
+      <w:r>
+        <w:rPr>
+          <w:rStyle w:val="hps"/>
+        </w:rPr>
+        <w:t>(dokumen)</w:t>
       </w:r>
       <w:r>
         <w:rPr>
@@ -14816,7 +15754,13 @@
         <w:t xml:space="preserve"> </w:t>
       </w:r>
       <w:r>
-        <w:t>tweet(</w:t>
+        <w:rPr>
+          <w:i/>
+        </w:rPr>
+        <w:t>tweet</w:t>
+      </w:r>
+      <w:r>
+        <w:t>(</w:t>
       </w:r>
       <w:r>
         <w:rPr>
@@ -14884,7 +15828,13 @@
         <w:t xml:space="preserve">Pembobotan ini digabung dengan istilah tf-idf, secara sederhana dengan mengalikannya. </w:t>
       </w:r>
       <w:r>
-        <w:t xml:space="preserve">Hasil dari pembobotan ini akan disimpan dalam sebuah text dokumen yang nantinya akan digunakan sebagai file input proses training. </w:t>
+        <w:t xml:space="preserve">Hasil dari pembobotan ini akan disimpan dalam sebuah text dokumen yang nantinya akan digunakan sebagai file input proses </w:t>
+      </w:r>
+      <w:r>
+        <w:t>pelatihan</w:t>
+      </w:r>
+      <w:r>
+        <w:t xml:space="preserve">. </w:t>
       </w:r>
     </w:p>
     <w:p>
@@ -14902,7 +15852,22 @@
         <w:ind w:firstLine="720"/>
       </w:pPr>
       <w:r>
-        <w:t xml:space="preserve">Proses training pada penelitian ini akan dilakukan dengan library libsvm. Hasil dari proses pelatihan ini adalah SVM Model yang nantinya akan digunakan dalam proses penentuan label. </w:t>
+        <w:t xml:space="preserve">Proses </w:t>
+      </w:r>
+      <w:r>
+        <w:t>pelatihan</w:t>
+      </w:r>
+      <w:r>
+        <w:t xml:space="preserve"> pada penelitian ini akan dilakukan dengan </w:t>
+      </w:r>
+      <w:r>
+        <w:rPr>
+          <w:i/>
+        </w:rPr>
+        <w:t>library</w:t>
+      </w:r>
+      <w:r>
+        <w:t xml:space="preserve"> libsvm. Hasil dari proses pelatihan ini adalah SVM Model yang nantinya akan digunakan dalam proses penentuan label. </w:t>
       </w:r>
     </w:p>
     <w:p>
@@ -14926,10 +15891,34 @@
         <w:t>Setelah SVM Model berhasil dibuat, tahapan terakhir dalam sistem ini adalah penentuan label dengan menggunakan SVM. Dalam tahap ini terdapat beberapa proses diantaranya</w:t>
       </w:r>
       <w:r>
-        <w:t>, pencarian tweet, preprocessing,</w:t>
-      </w:r>
-      <w:r>
-        <w:t xml:space="preserve"> pengecekan frase, generate bobot data testing, penentuan label seperti ditunjukan pada gambar dibawah ini. </w:t>
+        <w:t xml:space="preserve">, pencarian </w:t>
+      </w:r>
+      <w:r>
+        <w:rPr>
+          <w:i/>
+        </w:rPr>
+        <w:t>tweet</w:t>
+      </w:r>
+      <w:r>
+        <w:t xml:space="preserve">, </w:t>
+      </w:r>
+      <w:r>
+        <w:rPr>
+          <w:i/>
+        </w:rPr>
+        <w:t>preprocessing</w:t>
+      </w:r>
+      <w:r>
+        <w:t>,</w:t>
+      </w:r>
+      <w:r>
+        <w:t xml:space="preserve"> pengecekan frase, generate bobot data testing, penentuan label seperti ditunjukan pada gambar </w:t>
+      </w:r>
+      <w:r>
+        <w:t>4.3</w:t>
+      </w:r>
+      <w:r>
+        <w:t xml:space="preserve">. </w:t>
       </w:r>
     </w:p>
     <w:p>
@@ -14940,7 +15929,6 @@
       <w:r>
         <w:rPr>
           <w:noProof/>
-          <w:lang w:val="id-ID" w:eastAsia="id-ID"/>
         </w:rPr>
         <w:lastRenderedPageBreak/>
         <w:drawing>
@@ -15002,7 +15990,7 @@
           <w:rPr>
             <w:noProof/>
           </w:rPr>
-          <w:t>4</w:t>
+          <w:t>4.6</w:t>
         </w:r>
       </w:fldSimple>
       <w:r>
@@ -15030,7 +16018,16 @@
         <w:ind w:firstLine="567"/>
       </w:pPr>
       <w:r>
-        <w:t>Pada proses ini sistem akan mencari tweet yang terkait dengan kata kunci yang dimasukan oleh pengguna. Proses ini dilakukan dengan bantuan API yang telah disediakan oleh twitter. Berikut adalah format API yang disedikan twitter</w:t>
+        <w:t xml:space="preserve">Pada proses ini sistem akan mencari </w:t>
+      </w:r>
+      <w:r>
+        <w:rPr>
+          <w:i/>
+        </w:rPr>
+        <w:t>tweet</w:t>
+      </w:r>
+      <w:r>
+        <w:t xml:space="preserve"> yang terkait dengan kata kunci yang dimasukan oleh pengguna. Proses ini dilakukan dengan bantuan API yang telah disediakan oleh twitter. Berikut adalah format API yang disedikan twitter</w:t>
       </w:r>
       <w:r>
         <w:t xml:space="preserve">. </w:t>
@@ -15059,11 +16056,34 @@
       </w:r>
     </w:p>
     <w:p>
-      <w:r>
-        <w:rPr>
+      <w:pPr>
+        <w:ind w:firstLine="720"/>
+      </w:pPr>
+      <w:r>
+        <w:rPr>
+          <w:i/>
           <w:sz w:val="22"/>
         </w:rPr>
-        <w:t xml:space="preserve">Link tersebut akan mengembalikan kata XML yang berisi dengan tweet yang terkait dengan kata kunci. Selanjutnya sistem akan merubah dan menyimpan data XML tersebut ke dalam database. </w:t>
+        <w:t>Link</w:t>
+      </w:r>
+      <w:r>
+        <w:rPr>
+          <w:sz w:val="22"/>
+        </w:rPr>
+        <w:t xml:space="preserve"> tersebut akan mengembalikan kata XML yang berisi dengan </w:t>
+      </w:r>
+      <w:r>
+        <w:rPr>
+          <w:i/>
+          <w:sz w:val="22"/>
+        </w:rPr>
+        <w:t>tweet</w:t>
+      </w:r>
+      <w:r>
+        <w:rPr>
+          <w:sz w:val="22"/>
+        </w:rPr>
+        <w:t xml:space="preserve"> yang terkait dengan kata kunci. Selanjutnya sistem akan merubah dan menyimpan data XML tersebut ke dalam database. </w:t>
       </w:r>
     </w:p>
     <w:p>
@@ -15091,7 +16111,25 @@
         <w:t xml:space="preserve">Sebelum Cek Frase sebenarnya dilakukan preprocessing untuk data yang baru saja didapat dari API twitter. Tetapi proses tersebut tidak dibahas disini karena telah dibahas pada subbab sebelumnya. </w:t>
       </w:r>
       <w:r>
-        <w:t>Setelah dipreprocessing data tersebut juga dilakukan PosTagging yang juga tidak dibahas disini karena prosesnya sama dengan proses PosTagging pada tahap sebelumnya.</w:t>
+        <w:t xml:space="preserve">Setelah dipreprocessing data tersebut juga dilakukan </w:t>
+      </w:r>
+      <w:r>
+        <w:rPr>
+          <w:i/>
+        </w:rPr>
+        <w:t>PosTagging</w:t>
+      </w:r>
+      <w:r>
+        <w:t xml:space="preserve"> yang juga tidak dibahas disini karena prosesnya sama dengan proses </w:t>
+      </w:r>
+      <w:r>
+        <w:rPr>
+          <w:i/>
+        </w:rPr>
+        <w:t>PosTagging</w:t>
+      </w:r>
+      <w:r>
+        <w:t xml:space="preserve"> pada tahap sebelumnya.</w:t>
       </w:r>
       <w:r>
         <w:t xml:space="preserve"> </w:t>
@@ -15102,7 +16140,16 @@
         <w:ind w:firstLine="567"/>
       </w:pPr>
       <w:r>
-        <w:t>Langkah berikutnya setelah dipreprocessing dan PosTagging adalah pengecekan apakah terdapat frase yang mengandung opini atau tidak. Jika tidak mengandung opini maka tweet tidak akan ikut diproses pada tahap penentuan sentimen tetapi langsung diberikan label netral. Jika terdapat frase opini maka akan dilakukan pro</w:t>
+        <w:t xml:space="preserve">Langkah berikutnya setelah dipreprocessing dan </w:t>
+      </w:r>
+      <w:r>
+        <w:rPr>
+          <w:i/>
+        </w:rPr>
+        <w:t>PosTagging</w:t>
+      </w:r>
+      <w:r>
+        <w:t xml:space="preserve"> adalah pengecekan apakah terdapat frase yang mengandung opini atau tidak. Jika tidak mengandung opini maka tweet tidak akan ikut diproses pada tahap penentuan sentimen tetapi langsung diberikan label netral. Jika terdapat frase opini maka akan dilakukan pro</w:t>
       </w:r>
       <w:r>
         <w:t xml:space="preserve">ses penentuan label dengan SVM. Proses pengecekan frase dilakukan dengan mencari keberadaan kata sifat atau kata kerja pada tweet. </w:t>
@@ -15126,10 +16173,40 @@
         <w:ind w:firstLine="567"/>
       </w:pPr>
       <w:r>
-        <w:t xml:space="preserve">Proses selanjutnya adalah mengenerate bobot untuk tweet yang mengadung frase opini. Metode pembobotan yang dilakukan akan dengan menggunakan TF-IDF yang sudah dijelaskan sebelumnya. </w:t>
-      </w:r>
-      <w:r>
-        <w:t xml:space="preserve">Proses pembobotan ini akan menghasilkan sebuah file yang disebut dengan file testing yang berisi bobot dari tweet yang memiliki frase opini tadi. </w:t>
+        <w:t xml:space="preserve">Proses selanjutnya adalah mengenerate bobot untuk </w:t>
+      </w:r>
+      <w:r>
+        <w:rPr>
+          <w:i/>
+        </w:rPr>
+        <w:t>tweet</w:t>
+      </w:r>
+      <w:r>
+        <w:t xml:space="preserve"> yang mengadung frase opini. Metode pembobotan yang dilakukan akan dengan menggunakan TF-IDF yang sudah dijelaskan sebelumnya. </w:t>
+      </w:r>
+      <w:r>
+        <w:t xml:space="preserve">Proses pembobotan ini akan menghasilkan sebuah </w:t>
+      </w:r>
+      <w:r>
+        <w:t>berkas</w:t>
+      </w:r>
+      <w:r>
+        <w:t xml:space="preserve"> yang disebut dengan </w:t>
+      </w:r>
+      <w:r>
+        <w:t>berkas</w:t>
+      </w:r>
+      <w:r>
+        <w:t xml:space="preserve"> testing yang berisi bobot dari </w:t>
+      </w:r>
+      <w:r>
+        <w:rPr>
+          <w:i/>
+        </w:rPr>
+        <w:t>tweet</w:t>
+      </w:r>
+      <w:r>
+        <w:t xml:space="preserve"> yang memiliki frase opini tadi. </w:t>
       </w:r>
       <w:r>
         <w:t xml:space="preserve">Berkas ini selanjutnya akan menjadi masukan bagi proses penentuan label dengan SVM. </w:t>
@@ -15156,7 +16233,25 @@
         <w:ind w:firstLine="567"/>
       </w:pPr>
       <w:r>
-        <w:t xml:space="preserve">Pentuan label dengan SVM dilakukan dengan libsvm. Proses ini menggunakan dua buah masukan yaitu SVM Model dan file testing. Proses ini akan menghasilkan file output yang merupakan hasil pelabelan dari file testing. </w:t>
+        <w:t xml:space="preserve">Pentuan label dengan SVM dilakukan dengan libsvm. Proses ini menggunakan dua buah masukan yaitu SVM Model dan </w:t>
+      </w:r>
+      <w:r>
+        <w:t>berkas</w:t>
+      </w:r>
+      <w:r>
+        <w:t xml:space="preserve"> testing. Proses ini akan menghasilkan </w:t>
+      </w:r>
+      <w:r>
+        <w:t>berkas</w:t>
+      </w:r>
+      <w:r>
+        <w:t xml:space="preserve"> output yang merupakan hasil pelabelan dari </w:t>
+      </w:r>
+      <w:r>
+        <w:t>berkas</w:t>
+      </w:r>
+      <w:r>
+        <w:t xml:space="preserve"> testing. </w:t>
       </w:r>
     </w:p>
     <w:p>
@@ -15165,6 +16260,7 @@
       </w:pPr>
       <w:bookmarkStart w:id="115" w:name="_Toc353223696"/>
       <w:r>
+        <w:lastRenderedPageBreak/>
         <w:t>Pemetaan dalam sentimen</w:t>
       </w:r>
       <w:bookmarkEnd w:id="115"/>
@@ -15174,11 +16270,7 @@
         <w:ind w:firstLine="567"/>
       </w:pPr>
       <w:r>
-        <w:t xml:space="preserve">Seperti diketahui SVM hanya memperdulikan titik pada vector. Output yang dihasilkan juga hanya 1 dan -1. Untuk itu proses ini kan memetakan 1 sebagai </w:t>
-      </w:r>
-      <w:r>
-        <w:lastRenderedPageBreak/>
-        <w:t>sentimen positif dan -1 sebagai sentimen negatif yang kemudian hasil pementaan ini akan disimpan dalam database yang nantinya dapat dianalisa untuk proses pengujian dan perhitungan akurasi sistem.</w:t>
+        <w:t>Seperti diketahui SVM hanya memperdulikan titik pada vector. Output yang dihasilkan juga hanya 1 dan -1. Untuk itu proses ini kan memetakan 1 sebagai sentimen positif dan -1 sebagai sentimen negatif yang kemudian hasil pementaan ini akan disimpan dalam database yang nantinya dapat dianalisa untuk proses pengujian dan perhitungan akurasi sistem.</w:t>
       </w:r>
     </w:p>
     <w:p>
@@ -15214,13 +16306,170 @@
         <w:rPr>
           <w:lang w:val="id-ID"/>
         </w:rPr>
-        <w:t>Arsitektur sistem Opinion Mining yang dibuat ditunjukan pada gambar dibawah. Alur pada proses pelatihan adalah melakukan proprocessing pada data yang sudah ada. Dimana dalam preprocessing melibatkan corpus kata formal dan kata informal, yang kemudian akan menghasilkan data tweet yang sudah di preprocessing a</w:t>
-      </w:r>
-      <w:r>
-        <w:rPr>
-          <w:lang w:val="id-ID"/>
-        </w:rPr>
-        <w:t xml:space="preserve">tau dengan istilah data bersih. Setelah pelatihan maka akan dilakukan penentuan label pada untuk data tweet yang sudah dipreprocessing dengan menggunakan metode lexicon based. Selanjutnya dilakukan proses training pada data tweet yang sudah diberi label. Training ini akan menghasilkan SVM model. </w:t>
+        <w:t xml:space="preserve">Arsitektur sistem </w:t>
+      </w:r>
+      <w:r>
+        <w:rPr>
+          <w:i/>
+          <w:lang w:val="id-ID"/>
+        </w:rPr>
+        <w:t>Opinion</w:t>
+      </w:r>
+      <w:r>
+        <w:rPr>
+          <w:lang w:val="id-ID"/>
+        </w:rPr>
+        <w:t xml:space="preserve"> </w:t>
+      </w:r>
+      <w:r>
+        <w:rPr>
+          <w:i/>
+          <w:lang w:val="id-ID"/>
+        </w:rPr>
+        <w:t>Mining</w:t>
+      </w:r>
+      <w:r>
+        <w:rPr>
+          <w:lang w:val="id-ID"/>
+        </w:rPr>
+        <w:t xml:space="preserve"> yang dibuat ditunjukan pada gambar </w:t>
+      </w:r>
+      <w:r>
+        <w:t>4.4</w:t>
+      </w:r>
+      <w:r>
+        <w:rPr>
+          <w:lang w:val="id-ID"/>
+        </w:rPr>
+        <w:t xml:space="preserve">. Alur pada proses pelatihan adalah melakukan </w:t>
+      </w:r>
+      <w:r>
+        <w:rPr>
+          <w:i/>
+          <w:lang w:val="id-ID"/>
+        </w:rPr>
+        <w:t>proprocessing</w:t>
+      </w:r>
+      <w:r>
+        <w:rPr>
+          <w:lang w:val="id-ID"/>
+        </w:rPr>
+        <w:t xml:space="preserve"> pada data yang sudah ada. Dimana dalam </w:t>
+      </w:r>
+      <w:r>
+        <w:rPr>
+          <w:i/>
+          <w:lang w:val="id-ID"/>
+        </w:rPr>
+        <w:t>preprocessing</w:t>
+      </w:r>
+      <w:r>
+        <w:rPr>
+          <w:lang w:val="id-ID"/>
+        </w:rPr>
+        <w:t xml:space="preserve"> melibatkan </w:t>
+      </w:r>
+      <w:r>
+        <w:rPr>
+          <w:i/>
+          <w:lang w:val="id-ID"/>
+        </w:rPr>
+        <w:t>corpus</w:t>
+      </w:r>
+      <w:r>
+        <w:rPr>
+          <w:lang w:val="id-ID"/>
+        </w:rPr>
+        <w:t xml:space="preserve"> kata formal dan kata informal, yang kemudian akan menghasilkan data </w:t>
+      </w:r>
+      <w:r>
+        <w:rPr>
+          <w:i/>
+          <w:lang w:val="id-ID"/>
+        </w:rPr>
+        <w:t>tweet</w:t>
+      </w:r>
+      <w:r>
+        <w:rPr>
+          <w:lang w:val="id-ID"/>
+        </w:rPr>
+        <w:t xml:space="preserve"> yang sudah di preprocessing a</w:t>
+      </w:r>
+      <w:r>
+        <w:rPr>
+          <w:lang w:val="id-ID"/>
+        </w:rPr>
+        <w:t xml:space="preserve">tau dengan istilah data bersih. Setelah pelatihan maka akan dilakukan penentuan label pada untuk data </w:t>
+      </w:r>
+      <w:r>
+        <w:rPr>
+          <w:i/>
+          <w:lang w:val="id-ID"/>
+        </w:rPr>
+        <w:t>tweet</w:t>
+      </w:r>
+      <w:r>
+        <w:rPr>
+          <w:lang w:val="id-ID"/>
+        </w:rPr>
+        <w:t xml:space="preserve"> yang sudah dipreprocessing dengan menggunakan metode </w:t>
+      </w:r>
+      <w:r>
+        <w:rPr>
+          <w:i/>
+          <w:lang w:val="id-ID"/>
+        </w:rPr>
+        <w:t>lexicon</w:t>
+      </w:r>
+      <w:r>
+        <w:rPr>
+          <w:lang w:val="id-ID"/>
+        </w:rPr>
+        <w:t xml:space="preserve"> </w:t>
+      </w:r>
+      <w:r>
+        <w:rPr>
+          <w:i/>
+          <w:lang w:val="id-ID"/>
+        </w:rPr>
+        <w:t>based</w:t>
+      </w:r>
+      <w:r>
+        <w:rPr>
+          <w:lang w:val="id-ID"/>
+        </w:rPr>
+        <w:t xml:space="preserve">. Selanjutnya dilakukan proses </w:t>
+      </w:r>
+      <w:r>
+        <w:t>pelatihan</w:t>
+      </w:r>
+      <w:r>
+        <w:rPr>
+          <w:lang w:val="id-ID"/>
+        </w:rPr>
+        <w:t xml:space="preserve"> pada data </w:t>
+      </w:r>
+      <w:r>
+        <w:rPr>
+          <w:i/>
+          <w:lang w:val="id-ID"/>
+        </w:rPr>
+        <w:t>tweet</w:t>
+      </w:r>
+      <w:r>
+        <w:rPr>
+          <w:lang w:val="id-ID"/>
+        </w:rPr>
+        <w:t xml:space="preserve"> yang sudah diberi label. </w:t>
+      </w:r>
+      <w:r>
+        <w:t>Pelatihan</w:t>
+      </w:r>
+      <w:r>
+        <w:rPr>
+          <w:lang w:val="id-ID"/>
+        </w:rPr>
+        <w:t xml:space="preserve"> ini akan menghasilkan SVM model. </w:t>
       </w:r>
     </w:p>
     <w:p>
@@ -15234,34 +16483,137 @@
         <w:rPr>
           <w:lang w:val="id-ID"/>
         </w:rPr>
-        <w:t xml:space="preserve">Alur proses besar berikutnya adalah proses penentuan sentimen. Pertama sistem akan mencari tweet menggunakan tweetAPI yang sesuai dengan keyword yang dimasukan oleh pengguna. </w:t>
-      </w:r>
-      <w:r>
-        <w:rPr>
-          <w:lang w:val="id-ID"/>
-        </w:rPr>
-        <w:t xml:space="preserve">Proses ini akan menghasilkan data tweet dan akan disimpan dalam database. Kemudian dilakukan preprocessing pada data tweet tersebut. Prerpocessing kurang lebih sama seperti yang dilakukan pada alur proses pelatihan. </w:t>
-      </w:r>
-      <w:r>
-        <w:rPr>
-          <w:lang w:val="id-ID"/>
-        </w:rPr>
-        <w:t xml:space="preserve">Setelah dilakukan preprocessing akan dilakukan pengecekan frase, apakah mengandung frase opini atau tidak. Jika mengandung frase opini maka akan dimasukan dalam proses klasifikasi. Jika tidak maka akan diberi label netral. Selanjutnya adalah klasifikasi dengan metode SVM untuk data tweet yang telah teridentifikasi memiliki frase opini. Klasifikasi ini melibatkan SVM model yang sudah dibuat pada proses pelatihan sebelumnya. Kemudian setelah selesai klasifikasi, hasilkan akan disimpan dalam database. </w:t>
-      </w:r>
-    </w:p>
-    <w:p>
-      <w:pPr>
-        <w:spacing w:before="0" w:after="0" w:line="240" w:lineRule="auto"/>
-        <w:jc w:val="left"/>
-        <w:rPr>
-          <w:lang w:val="id-ID"/>
-        </w:rPr>
-      </w:pPr>
-      <w:r>
-        <w:rPr>
-          <w:lang w:val="id-ID"/>
-        </w:rPr>
-        <w:br w:type="page"/>
+        <w:t xml:space="preserve">Alur proses besar berikutnya adalah proses penentuan sentimen. Pertama sistem akan mencari </w:t>
+      </w:r>
+      <w:r>
+        <w:rPr>
+          <w:i/>
+          <w:lang w:val="id-ID"/>
+        </w:rPr>
+        <w:t>tweet</w:t>
+      </w:r>
+      <w:r>
+        <w:rPr>
+          <w:lang w:val="id-ID"/>
+        </w:rPr>
+        <w:t xml:space="preserve"> menggunakan tweetAPI yang sesuai dengan </w:t>
+      </w:r>
+      <w:r>
+        <w:t>kata kunci</w:t>
+      </w:r>
+      <w:r>
+        <w:rPr>
+          <w:lang w:val="id-ID"/>
+        </w:rPr>
+        <w:t xml:space="preserve"> yang dimasukan oleh pengguna. </w:t>
+      </w:r>
+      <w:r>
+        <w:rPr>
+          <w:lang w:val="id-ID"/>
+        </w:rPr>
+        <w:t xml:space="preserve">Proses ini akan menghasilkan data </w:t>
+      </w:r>
+      <w:r>
+        <w:rPr>
+          <w:i/>
+          <w:lang w:val="id-ID"/>
+        </w:rPr>
+        <w:t>tweet</w:t>
+      </w:r>
+      <w:r>
+        <w:rPr>
+          <w:lang w:val="id-ID"/>
+        </w:rPr>
+        <w:t xml:space="preserve"> dan akan disimpan dalam </w:t>
+      </w:r>
+      <w:r>
+        <w:t>basisdata</w:t>
+      </w:r>
+      <w:r>
+        <w:rPr>
+          <w:lang w:val="id-ID"/>
+        </w:rPr>
+        <w:t xml:space="preserve">. Kemudian dilakukan </w:t>
+      </w:r>
+      <w:r>
+        <w:rPr>
+          <w:i/>
+          <w:lang w:val="id-ID"/>
+        </w:rPr>
+        <w:t>preprocessing</w:t>
+      </w:r>
+      <w:r>
+        <w:rPr>
+          <w:lang w:val="id-ID"/>
+        </w:rPr>
+        <w:t xml:space="preserve"> pada data </w:t>
+      </w:r>
+      <w:r>
+        <w:rPr>
+          <w:i/>
+          <w:lang w:val="id-ID"/>
+        </w:rPr>
+        <w:t>tweet</w:t>
+      </w:r>
+      <w:r>
+        <w:rPr>
+          <w:lang w:val="id-ID"/>
+        </w:rPr>
+        <w:t xml:space="preserve"> tersebut. </w:t>
+      </w:r>
+      <w:r>
+        <w:rPr>
+          <w:i/>
+          <w:lang w:val="id-ID"/>
+        </w:rPr>
+        <w:t>Prerpocessing</w:t>
+      </w:r>
+      <w:r>
+        <w:rPr>
+          <w:lang w:val="id-ID"/>
+        </w:rPr>
+        <w:t xml:space="preserve"> kurang lebih sama seperti yang dilakukan pada alur proses pelatihan. </w:t>
+      </w:r>
+      <w:r>
+        <w:rPr>
+          <w:lang w:val="id-ID"/>
+        </w:rPr>
+        <w:t xml:space="preserve">Setelah dilakukan </w:t>
+      </w:r>
+      <w:r>
+        <w:rPr>
+          <w:i/>
+          <w:lang w:val="id-ID"/>
+        </w:rPr>
+        <w:t>preprocessing</w:t>
+      </w:r>
+      <w:r>
+        <w:rPr>
+          <w:lang w:val="id-ID"/>
+        </w:rPr>
+        <w:t xml:space="preserve"> akan dilakukan pengecekan frase, apakah mengandung frase opini atau tidak. Jika mengandung frase opini maka akan dimasukan dalam proses klasifikasi. Jika tidak maka akan diberi label netral. Selanjutnya adalah klasifikasi dengan metode SVM untuk data </w:t>
+      </w:r>
+      <w:r>
+        <w:rPr>
+          <w:i/>
+          <w:lang w:val="id-ID"/>
+        </w:rPr>
+        <w:t>tweet</w:t>
+      </w:r>
+      <w:r>
+        <w:rPr>
+          <w:lang w:val="id-ID"/>
+        </w:rPr>
+        <w:t xml:space="preserve"> yang telah teridentifikasi memiliki frase opini. Klasifikasi ini melibatkan SVM model yang sudah dibuat pada proses pelatihan sebelumnya. Kemudian setelah selesai klasifikasi, hasilkan akan disimpan dalam </w:t>
+      </w:r>
+      <w:r>
+        <w:t>basisdata</w:t>
+      </w:r>
+      <w:r>
+        <w:rPr>
+          <w:lang w:val="id-ID"/>
+        </w:rPr>
+        <w:t xml:space="preserve">. </w:t>
       </w:r>
     </w:p>
     <w:p>
@@ -15289,7 +16641,6 @@
       <w:r>
         <w:rPr>
           <w:noProof/>
-          <w:lang w:val="id-ID" w:eastAsia="id-ID"/>
         </w:rPr>
         <w:lastRenderedPageBreak/>
         <w:drawing>
@@ -15370,7 +16721,7 @@
           <w:rPr>
             <w:noProof/>
           </w:rPr>
-          <w:t>4.</w:t>
+          <w:t>4.7</w:t>
         </w:r>
       </w:fldSimple>
       <w:r>
@@ -15417,6 +16768,7 @@
     </w:p>
     <w:p>
       <w:pPr>
+        <w:ind w:firstLine="567"/>
         <w:rPr>
           <w:lang w:val="id-ID"/>
         </w:rPr>
@@ -15438,34 +16790,386 @@
     </w:p>
     <w:p>
       <w:pPr>
-        <w:rPr>
-          <w:lang w:val="id-ID"/>
-        </w:rPr>
-      </w:pPr>
-      <w:r>
-        <w:rPr>
-          <w:lang w:val="id-ID"/>
-        </w:rPr>
-        <w:t xml:space="preserve">Pada penelitian ini terdapat beberapa class yang digunakan. Class diagram dari semua class diperlihatkan pada gambar xx. </w:t>
-      </w:r>
-    </w:p>
-    <w:p>
-      <w:pPr>
-        <w:rPr>
-          <w:lang w:val="id-ID"/>
-        </w:rPr>
-      </w:pPr>
-      <w:r>
-        <w:rPr>
-          <w:lang w:val="id-ID"/>
-        </w:rPr>
-        <w:t>Class-class pada gambar xx terbagi menjadi beberapa jenis class. Class model, class controller, class component dan class view. Setiap jenis class memiliki peranan masing-masing. Class model berperan melakukan interaksi terhadap database</w:t>
-      </w:r>
-      <w:r>
-        <w:rPr>
-          <w:lang w:val="id-ID"/>
-        </w:rPr>
-        <w:t xml:space="preserve">. Class controller berperan sebagai pengatur class-class yang lain. Class component berisi implementasi dari algoritma-algoritma yang dibutuhkan sistem. Class view berperan untuk menampilkan presentasi </w:t>
+        <w:ind w:firstLine="720"/>
+      </w:pPr>
+      <w:r>
+        <w:rPr>
+          <w:lang w:val="id-ID"/>
+        </w:rPr>
+        <w:t xml:space="preserve">Pada penelitian ini terdapat beberapa </w:t>
+      </w:r>
+      <w:r>
+        <w:rPr>
+          <w:i/>
+          <w:lang w:val="id-ID"/>
+        </w:rPr>
+        <w:t>class</w:t>
+      </w:r>
+      <w:r>
+        <w:rPr>
+          <w:lang w:val="id-ID"/>
+        </w:rPr>
+        <w:t xml:space="preserve"> yang digunakan. </w:t>
+      </w:r>
+      <w:r>
+        <w:rPr>
+          <w:i/>
+          <w:lang w:val="id-ID"/>
+        </w:rPr>
+        <w:t>Class</w:t>
+      </w:r>
+      <w:r>
+        <w:rPr>
+          <w:lang w:val="id-ID"/>
+        </w:rPr>
+        <w:t xml:space="preserve"> </w:t>
+      </w:r>
+      <w:r>
+        <w:rPr>
+          <w:i/>
+          <w:lang w:val="id-ID"/>
+        </w:rPr>
+        <w:t>diagram</w:t>
+      </w:r>
+      <w:r>
+        <w:rPr>
+          <w:lang w:val="id-ID"/>
+        </w:rPr>
+        <w:t xml:space="preserve"> dari semua </w:t>
+      </w:r>
+      <w:r>
+        <w:rPr>
+          <w:i/>
+          <w:lang w:val="id-ID"/>
+        </w:rPr>
+        <w:t>class</w:t>
+      </w:r>
+      <w:r>
+        <w:rPr>
+          <w:lang w:val="id-ID"/>
+        </w:rPr>
+        <w:t xml:space="preserve"> diperlihatkan pada gambar </w:t>
+      </w:r>
+      <w:r>
+        <w:t>4.5</w:t>
+      </w:r>
+      <w:r>
+        <w:rPr>
+          <w:lang w:val="id-ID"/>
+        </w:rPr>
+        <w:t xml:space="preserve">. </w:t>
+      </w:r>
+    </w:p>
+    <w:p>
+      <w:pPr>
+        <w:ind w:firstLine="720"/>
+        <w:rPr>
+          <w:lang w:val="id-ID"/>
+        </w:rPr>
+      </w:pPr>
+      <w:r>
+        <w:rPr>
+          <w:i/>
+          <w:lang w:val="id-ID"/>
+        </w:rPr>
+        <w:t>Class</w:t>
+      </w:r>
+      <w:r>
+        <w:rPr>
+          <w:lang w:val="id-ID"/>
+        </w:rPr>
+        <w:t>-</w:t>
+      </w:r>
+      <w:r>
+        <w:rPr>
+          <w:i/>
+          <w:lang w:val="id-ID"/>
+        </w:rPr>
+        <w:t>class</w:t>
+      </w:r>
+      <w:r>
+        <w:rPr>
+          <w:lang w:val="id-ID"/>
+        </w:rPr>
+        <w:t xml:space="preserve"> pada gambar </w:t>
+      </w:r>
+      <w:r>
+        <w:t>4.5</w:t>
+      </w:r>
+      <w:r>
+        <w:rPr>
+          <w:lang w:val="id-ID"/>
+        </w:rPr>
+        <w:t xml:space="preserve"> terbagi menjadi beberapa jenis </w:t>
+      </w:r>
+      <w:r>
+        <w:rPr>
+          <w:i/>
+          <w:lang w:val="id-ID"/>
+        </w:rPr>
+        <w:t>class</w:t>
+      </w:r>
+      <w:r>
+        <w:rPr>
+          <w:lang w:val="id-ID"/>
+        </w:rPr>
+        <w:t xml:space="preserve">. </w:t>
+      </w:r>
+      <w:r>
+        <w:rPr>
+          <w:i/>
+          <w:lang w:val="id-ID"/>
+        </w:rPr>
+        <w:t>Class</w:t>
+      </w:r>
+      <w:r>
+        <w:rPr>
+          <w:lang w:val="id-ID"/>
+        </w:rPr>
+        <w:t xml:space="preserve"> </w:t>
+      </w:r>
+      <w:r>
+        <w:rPr>
+          <w:i/>
+          <w:lang w:val="id-ID"/>
+        </w:rPr>
+        <w:t>model</w:t>
+      </w:r>
+      <w:r>
+        <w:rPr>
+          <w:lang w:val="id-ID"/>
+        </w:rPr>
+        <w:t xml:space="preserve">, </w:t>
+      </w:r>
+      <w:r>
+        <w:rPr>
+          <w:i/>
+          <w:lang w:val="id-ID"/>
+        </w:rPr>
+        <w:t>class</w:t>
+      </w:r>
+      <w:r>
+        <w:rPr>
+          <w:lang w:val="id-ID"/>
+        </w:rPr>
+        <w:t xml:space="preserve"> </w:t>
+      </w:r>
+      <w:r>
+        <w:rPr>
+          <w:i/>
+          <w:lang w:val="id-ID"/>
+        </w:rPr>
+        <w:t>controller</w:t>
+      </w:r>
+      <w:r>
+        <w:rPr>
+          <w:lang w:val="id-ID"/>
+        </w:rPr>
+        <w:t xml:space="preserve">, </w:t>
+      </w:r>
+      <w:r>
+        <w:rPr>
+          <w:i/>
+          <w:lang w:val="id-ID"/>
+        </w:rPr>
+        <w:t>class</w:t>
+      </w:r>
+      <w:r>
+        <w:rPr>
+          <w:lang w:val="id-ID"/>
+        </w:rPr>
+        <w:t xml:space="preserve"> </w:t>
+      </w:r>
+      <w:r>
+        <w:rPr>
+          <w:i/>
+          <w:lang w:val="id-ID"/>
+        </w:rPr>
+        <w:t>component</w:t>
+      </w:r>
+      <w:r>
+        <w:rPr>
+          <w:lang w:val="id-ID"/>
+        </w:rPr>
+        <w:t xml:space="preserve"> dan </w:t>
+      </w:r>
+      <w:r>
+        <w:rPr>
+          <w:i/>
+          <w:lang w:val="id-ID"/>
+        </w:rPr>
+        <w:t>class</w:t>
+      </w:r>
+      <w:r>
+        <w:rPr>
+          <w:lang w:val="id-ID"/>
+        </w:rPr>
+        <w:t xml:space="preserve"> </w:t>
+      </w:r>
+      <w:r>
+        <w:rPr>
+          <w:i/>
+          <w:lang w:val="id-ID"/>
+        </w:rPr>
+        <w:t>view</w:t>
+      </w:r>
+      <w:r>
+        <w:rPr>
+          <w:lang w:val="id-ID"/>
+        </w:rPr>
+        <w:t xml:space="preserve">. Setiap jenis </w:t>
+      </w:r>
+      <w:r>
+        <w:rPr>
+          <w:i/>
+          <w:lang w:val="id-ID"/>
+        </w:rPr>
+        <w:t>class</w:t>
+      </w:r>
+      <w:r>
+        <w:rPr>
+          <w:lang w:val="id-ID"/>
+        </w:rPr>
+        <w:t xml:space="preserve"> memiliki peranan masing-masing. </w:t>
+      </w:r>
+      <w:r>
+        <w:rPr>
+          <w:i/>
+          <w:lang w:val="id-ID"/>
+        </w:rPr>
+        <w:t>Class</w:t>
+      </w:r>
+      <w:r>
+        <w:rPr>
+          <w:lang w:val="id-ID"/>
+        </w:rPr>
+        <w:t xml:space="preserve"> </w:t>
+      </w:r>
+      <w:r>
+        <w:rPr>
+          <w:i/>
+          <w:lang w:val="id-ID"/>
+        </w:rPr>
+        <w:t>model</w:t>
+      </w:r>
+      <w:r>
+        <w:rPr>
+          <w:lang w:val="id-ID"/>
+        </w:rPr>
+        <w:t xml:space="preserve"> berperan melakukan interaksi terhadap </w:t>
+      </w:r>
+      <w:r>
+        <w:t>basisdata</w:t>
+      </w:r>
+      <w:r>
+        <w:rPr>
+          <w:lang w:val="id-ID"/>
+        </w:rPr>
+        <w:t xml:space="preserve">. </w:t>
+      </w:r>
+      <w:r>
+        <w:rPr>
+          <w:i/>
+          <w:lang w:val="id-ID"/>
+        </w:rPr>
+        <w:t>Class</w:t>
+      </w:r>
+      <w:r>
+        <w:rPr>
+          <w:lang w:val="id-ID"/>
+        </w:rPr>
+        <w:t xml:space="preserve"> </w:t>
+      </w:r>
+      <w:r>
+        <w:rPr>
+          <w:i/>
+          <w:lang w:val="id-ID"/>
+        </w:rPr>
+        <w:t>controller</w:t>
+      </w:r>
+      <w:r>
+        <w:rPr>
+          <w:lang w:val="id-ID"/>
+        </w:rPr>
+        <w:t xml:space="preserve"> berperan sebagai pengatur </w:t>
+      </w:r>
+      <w:r>
+        <w:rPr>
+          <w:i/>
+          <w:lang w:val="id-ID"/>
+        </w:rPr>
+        <w:t>class</w:t>
+      </w:r>
+      <w:r>
+        <w:rPr>
+          <w:lang w:val="id-ID"/>
+        </w:rPr>
+        <w:t>-</w:t>
+      </w:r>
+      <w:r>
+        <w:rPr>
+          <w:i/>
+          <w:lang w:val="id-ID"/>
+        </w:rPr>
+        <w:t>class</w:t>
+      </w:r>
+      <w:r>
+        <w:rPr>
+          <w:lang w:val="id-ID"/>
+        </w:rPr>
+        <w:t xml:space="preserve"> yang lain. </w:t>
+      </w:r>
+      <w:r>
+        <w:rPr>
+          <w:i/>
+          <w:lang w:val="id-ID"/>
+        </w:rPr>
+        <w:t>Class</w:t>
+      </w:r>
+      <w:r>
+        <w:rPr>
+          <w:lang w:val="id-ID"/>
+        </w:rPr>
+        <w:t xml:space="preserve"> </w:t>
+      </w:r>
+      <w:r>
+        <w:rPr>
+          <w:i/>
+          <w:lang w:val="id-ID"/>
+        </w:rPr>
+        <w:t>component</w:t>
+      </w:r>
+      <w:r>
+        <w:rPr>
+          <w:lang w:val="id-ID"/>
+        </w:rPr>
+        <w:t xml:space="preserve"> berisi implementasi dari algoritma-algoritma yang dibutuhkan sistem. </w:t>
+      </w:r>
+      <w:r>
+        <w:rPr>
+          <w:i/>
+          <w:lang w:val="id-ID"/>
+        </w:rPr>
+        <w:t>Class</w:t>
+      </w:r>
+      <w:r>
+        <w:rPr>
+          <w:lang w:val="id-ID"/>
+        </w:rPr>
+        <w:t xml:space="preserve"> </w:t>
+      </w:r>
+      <w:r>
+        <w:rPr>
+          <w:i/>
+          <w:lang w:val="id-ID"/>
+        </w:rPr>
+        <w:t>view</w:t>
+      </w:r>
+      <w:r>
+        <w:rPr>
+          <w:lang w:val="id-ID"/>
+        </w:rPr>
+        <w:t xml:space="preserve"> berperan untuk menampilkan presentasi </w:t>
       </w:r>
       <w:r>
         <w:rPr>
@@ -15476,21 +17180,127 @@
     </w:p>
     <w:p>
       <w:pPr>
-        <w:rPr>
-          <w:lang w:val="id-ID"/>
-        </w:rPr>
-      </w:pPr>
-      <w:r>
-        <w:rPr>
-          <w:lang w:val="id-ID"/>
-        </w:rPr>
-        <w:t xml:space="preserve">Class-class yang memiliki peran fundamental dalam penelitian ini adalah pada class kategori component. Class MyTwitterComponent yang berfungsi untuk mencari tweet pada twitter. Class PreprocessingComponent yang memiliki fungsi untuk melakukan preprocessing. </w:t>
-      </w:r>
-      <w:r>
-        <w:rPr>
-          <w:lang w:val="id-ID"/>
-        </w:rPr>
-        <w:t>Class JanPosTagging</w:t>
+        <w:ind w:firstLine="720"/>
+        <w:rPr>
+          <w:lang w:val="id-ID"/>
+        </w:rPr>
+      </w:pPr>
+      <w:r>
+        <w:rPr>
+          <w:i/>
+          <w:lang w:val="id-ID"/>
+        </w:rPr>
+        <w:t>Class</w:t>
+      </w:r>
+      <w:r>
+        <w:rPr>
+          <w:lang w:val="id-ID"/>
+        </w:rPr>
+        <w:t>-</w:t>
+      </w:r>
+      <w:r>
+        <w:rPr>
+          <w:i/>
+          <w:lang w:val="id-ID"/>
+        </w:rPr>
+        <w:t>class</w:t>
+      </w:r>
+      <w:r>
+        <w:rPr>
+          <w:lang w:val="id-ID"/>
+        </w:rPr>
+        <w:t xml:space="preserve"> yang memiliki peran fundamental dalam penelitian ini adalah pada </w:t>
+      </w:r>
+      <w:r>
+        <w:rPr>
+          <w:i/>
+          <w:lang w:val="id-ID"/>
+        </w:rPr>
+        <w:t>class</w:t>
+      </w:r>
+      <w:r>
+        <w:rPr>
+          <w:lang w:val="id-ID"/>
+        </w:rPr>
+        <w:t xml:space="preserve"> kategori </w:t>
+      </w:r>
+      <w:r>
+        <w:rPr>
+          <w:i/>
+          <w:lang w:val="id-ID"/>
+        </w:rPr>
+        <w:t>component</w:t>
+      </w:r>
+      <w:r>
+        <w:rPr>
+          <w:lang w:val="id-ID"/>
+        </w:rPr>
+        <w:t xml:space="preserve">. </w:t>
+      </w:r>
+      <w:r>
+        <w:rPr>
+          <w:i/>
+          <w:lang w:val="id-ID"/>
+        </w:rPr>
+        <w:t>Class</w:t>
+      </w:r>
+      <w:r>
+        <w:rPr>
+          <w:lang w:val="id-ID"/>
+        </w:rPr>
+        <w:t xml:space="preserve"> MyTwitterComponent yang berfungsi untuk mencari </w:t>
+      </w:r>
+      <w:r>
+        <w:rPr>
+          <w:i/>
+          <w:lang w:val="id-ID"/>
+        </w:rPr>
+        <w:t>tweet</w:t>
+      </w:r>
+      <w:r>
+        <w:rPr>
+          <w:lang w:val="id-ID"/>
+        </w:rPr>
+        <w:t xml:space="preserve"> pada twitter. </w:t>
+      </w:r>
+      <w:r>
+        <w:rPr>
+          <w:i/>
+          <w:lang w:val="id-ID"/>
+        </w:rPr>
+        <w:t>Class</w:t>
+      </w:r>
+      <w:r>
+        <w:rPr>
+          <w:lang w:val="id-ID"/>
+        </w:rPr>
+        <w:t xml:space="preserve"> PreprocessingComponent yang memiliki fungsi untuk melakukan </w:t>
+      </w:r>
+      <w:r>
+        <w:rPr>
+          <w:i/>
+          <w:lang w:val="id-ID"/>
+        </w:rPr>
+        <w:t>preprocessing</w:t>
+      </w:r>
+      <w:r>
+        <w:rPr>
+          <w:lang w:val="id-ID"/>
+        </w:rPr>
+        <w:t xml:space="preserve">. </w:t>
+      </w:r>
+      <w:r>
+        <w:rPr>
+          <w:i/>
+          <w:lang w:val="id-ID"/>
+        </w:rPr>
+        <w:t>Class</w:t>
+      </w:r>
+      <w:r>
+        <w:rPr>
+          <w:lang w:val="id-ID"/>
+        </w:rPr>
+        <w:t xml:space="preserve"> JanPosTagging</w:t>
       </w:r>
       <w:r>
         <w:rPr>
@@ -15502,19 +17312,130 @@
         <w:rPr>
           <w:lang w:val="id-ID"/>
         </w:rPr>
-        <w:t xml:space="preserve"> memiliki peran untuk melakukan PosTagging. </w:t>
-      </w:r>
-      <w:r>
-        <w:rPr>
-          <w:lang w:val="id-ID"/>
-        </w:rPr>
-        <w:t>Class SpellingCorrection</w:t>
-      </w:r>
-      <w:r>
-        <w:rPr>
-          <w:lang w:val="id-ID"/>
-        </w:rPr>
-        <w:t xml:space="preserve">Component yang berfungsi untuk melakukan spelling correction untuk kata-kata yang tidak terdapat dalam corpus. Class WeightComponent adalah class yang berfungsi untuk menghitung bobot tweet agar dalam digunakan dalam SVM. Class JanSvmComponent berfungsi algoritma SVM yang didalamnya memanfaatkan library libsvm. Class </w:t>
+        <w:t xml:space="preserve"> memiliki peran untuk melakukan </w:t>
+      </w:r>
+      <w:r>
+        <w:rPr>
+          <w:i/>
+          <w:lang w:val="id-ID"/>
+        </w:rPr>
+        <w:t>PosTagging</w:t>
+      </w:r>
+      <w:r>
+        <w:rPr>
+          <w:lang w:val="id-ID"/>
+        </w:rPr>
+        <w:t xml:space="preserve">. </w:t>
+      </w:r>
+      <w:r>
+        <w:rPr>
+          <w:i/>
+          <w:lang w:val="id-ID"/>
+        </w:rPr>
+        <w:t>Class</w:t>
+      </w:r>
+      <w:r>
+        <w:rPr>
+          <w:lang w:val="id-ID"/>
+        </w:rPr>
+        <w:t xml:space="preserve"> SpellingCorrection</w:t>
+      </w:r>
+      <w:r>
+        <w:rPr>
+          <w:lang w:val="id-ID"/>
+        </w:rPr>
+        <w:t xml:space="preserve">Component yang berfungsi untuk melakukan </w:t>
+      </w:r>
+      <w:r>
+        <w:rPr>
+          <w:i/>
+          <w:lang w:val="id-ID"/>
+        </w:rPr>
+        <w:t>spelling</w:t>
+      </w:r>
+      <w:r>
+        <w:rPr>
+          <w:lang w:val="id-ID"/>
+        </w:rPr>
+        <w:t xml:space="preserve"> </w:t>
+      </w:r>
+      <w:r>
+        <w:rPr>
+          <w:i/>
+          <w:lang w:val="id-ID"/>
+        </w:rPr>
+        <w:t>correction</w:t>
+      </w:r>
+      <w:r>
+        <w:rPr>
+          <w:lang w:val="id-ID"/>
+        </w:rPr>
+        <w:t xml:space="preserve"> untuk kata-kata yang tidak terdapat dalam corpus. </w:t>
+      </w:r>
+      <w:r>
+        <w:rPr>
+          <w:i/>
+          <w:lang w:val="id-ID"/>
+        </w:rPr>
+        <w:t>Class</w:t>
+      </w:r>
+      <w:r>
+        <w:rPr>
+          <w:lang w:val="id-ID"/>
+        </w:rPr>
+        <w:t xml:space="preserve"> WeightComponent adalah </w:t>
+      </w:r>
+      <w:r>
+        <w:rPr>
+          <w:i/>
+          <w:lang w:val="id-ID"/>
+        </w:rPr>
+        <w:t>class</w:t>
+      </w:r>
+      <w:r>
+        <w:rPr>
+          <w:lang w:val="id-ID"/>
+        </w:rPr>
+        <w:t xml:space="preserve"> yang berfungsi untuk menghitung bobot </w:t>
+      </w:r>
+      <w:r>
+        <w:rPr>
+          <w:i/>
+          <w:lang w:val="id-ID"/>
+        </w:rPr>
+        <w:t>tweet</w:t>
+      </w:r>
+      <w:r>
+        <w:rPr>
+          <w:lang w:val="id-ID"/>
+        </w:rPr>
+        <w:t xml:space="preserve"> agar dalam digunakan dalam SVM. </w:t>
+      </w:r>
+      <w:r>
+        <w:rPr>
+          <w:i/>
+          <w:lang w:val="id-ID"/>
+        </w:rPr>
+        <w:t>Class</w:t>
+      </w:r>
+      <w:r>
+        <w:rPr>
+          <w:lang w:val="id-ID"/>
+        </w:rPr>
+        <w:t xml:space="preserve"> JanSvmComponent berfungsi algoritma SVM yang didalamnya memanfaatkan library libsvm. </w:t>
+      </w:r>
+      <w:r>
+        <w:rPr>
+          <w:i/>
+          <w:lang w:val="id-ID"/>
+        </w:rPr>
+        <w:t>Class</w:t>
+      </w:r>
+      <w:r>
+        <w:rPr>
+          <w:lang w:val="id-ID"/>
+        </w:rPr>
+        <w:t xml:space="preserve"> </w:t>
       </w:r>
       <w:r>
         <w:rPr>
@@ -15526,31 +17447,41 @@
         <w:rPr>
           <w:lang w:val="id-ID"/>
         </w:rPr>
-        <w:t xml:space="preserve"> berperan untuk melakukan analisis sentiment dengan menggunakan metode lexicon. </w:t>
-      </w:r>
-    </w:p>
-    <w:p>
-      <w:pPr>
-        <w:rPr>
-          <w:lang w:val="id-ID"/>
-        </w:rPr>
-      </w:pPr>
-    </w:p>
-    <w:p>
-      <w:pPr>
-        <w:rPr>
-          <w:lang w:val="id-ID"/>
-        </w:rPr>
-      </w:pPr>
-    </w:p>
-    <w:p>
-      <w:pPr>
+        <w:t xml:space="preserve"> berperan untuk melakukan analisis sentiment dengan menggunakan metode </w:t>
+      </w:r>
+      <w:r>
+        <w:rPr>
+          <w:i/>
+          <w:lang w:val="id-ID"/>
+        </w:rPr>
+        <w:t>lexicon</w:t>
+      </w:r>
+      <w:r>
+        <w:t xml:space="preserve"> </w:t>
+      </w:r>
+      <w:r>
+        <w:rPr>
+          <w:i/>
+        </w:rPr>
+        <w:t>based</w:t>
+      </w:r>
+      <w:r>
+        <w:rPr>
+          <w:lang w:val="id-ID"/>
+        </w:rPr>
+        <w:t xml:space="preserve">. </w:t>
+      </w:r>
+    </w:p>
+    <w:p>
+      <w:pPr>
+        <w:spacing w:before="0" w:after="0" w:line="240" w:lineRule="auto"/>
+        <w:jc w:val="center"/>
         <w:rPr>
           <w:lang w:val="id-ID"/>
         </w:rPr>
         <w:sectPr>
           <w:pgSz w:w="11907" w:h="16840" w:code="9"/>
-          <w:pgMar w:top="2268" w:right="1701" w:bottom="1701" w:left="2268" w:header="850" w:footer="0" w:gutter="0"/>
+          <w:pgMar w:top="1701" w:right="2268" w:bottom="2268" w:left="1701" w:header="851" w:footer="0" w:gutter="0"/>
           <w:cols w:space="720"/>
           <w:titlePg/>
           <w:docGrid w:linePitch="360"/>
@@ -15568,7 +17499,6 @@
       <w:r>
         <w:rPr>
           <w:noProof/>
-          <w:lang w:val="id-ID" w:eastAsia="id-ID"/>
         </w:rPr>
         <w:lastRenderedPageBreak/>
         <w:drawing>
@@ -15656,82 +17586,6 @@
           <w:docGrid w:linePitch="360"/>
         </w:sectPr>
       </w:pPr>
-      <w:r>
-        <w:rPr>
-          <w:lang w:val="id-ID"/>
-        </w:rPr>
-        <w:lastRenderedPageBreak/>
-        <w:fldChar w:fldCharType="begin"/>
-      </w:r>
-      <w:r>
-        <w:rPr>
-          <w:lang w:val="id-ID"/>
-        </w:rPr>
-        <w:instrText xml:space="preserve"> STYLEREF 2 \s </w:instrText>
-      </w:r>
-      <w:r>
-        <w:rPr>
-          <w:lang w:val="id-ID"/>
-        </w:rPr>
-        <w:fldChar w:fldCharType="separate"/>
-      </w:r>
-      <w:r>
-        <w:rPr>
-          <w:noProof/>
-          <w:lang w:val="id-ID"/>
-        </w:rPr>
-        <w:t>4.8</w:t>
-      </w:r>
-      <w:r>
-        <w:rPr>
-          <w:lang w:val="id-ID"/>
-        </w:rPr>
-        <w:fldChar w:fldCharType="end"/>
-      </w:r>
-      <w:r>
-        <w:rPr>
-          <w:lang w:val="id-ID"/>
-        </w:rPr>
-        <w:t>.</w:t>
-      </w:r>
-      <w:r>
-        <w:rPr>
-          <w:lang w:val="id-ID"/>
-        </w:rPr>
-        <w:fldChar w:fldCharType="begin"/>
-      </w:r>
-      <w:r>
-        <w:rPr>
-          <w:lang w:val="id-ID"/>
-        </w:rPr>
-        <w:instrText xml:space="preserve"> SEQ Gambar_ \* ARABIC \s 2 </w:instrText>
-      </w:r>
-      <w:r>
-        <w:rPr>
-          <w:lang w:val="id-ID"/>
-        </w:rPr>
-        <w:fldChar w:fldCharType="separate"/>
-      </w:r>
-      <w:r>
-        <w:rPr>
-          <w:noProof/>
-          <w:lang w:val="id-ID"/>
-        </w:rPr>
-        <w:t>1</w:t>
-      </w:r>
-      <w:r>
-        <w:rPr>
-          <w:lang w:val="id-ID"/>
-        </w:rPr>
-        <w:fldChar w:fldCharType="end"/>
-      </w:r>
-      <w:r>
-        <w:rPr>
-          <w:noProof/>
-          <w:lang w:val="id-ID"/>
-        </w:rPr>
-        <w:t>class Diagram</w:t>
-      </w:r>
     </w:p>
     <w:p>
       <w:pPr>
@@ -15758,7 +17612,6 @@
       <w:r>
         <w:rPr>
           <w:noProof/>
-          <w:lang w:val="id-ID" w:eastAsia="id-ID"/>
         </w:rPr>
         <w:drawing>
           <wp:inline distT="0" distB="0" distL="0" distR="0">
@@ -15839,15 +17692,150 @@
     </w:p>
     <w:p>
       <w:pPr>
-        <w:rPr>
-          <w:lang w:val="id-ID"/>
-        </w:rPr>
-      </w:pPr>
-      <w:r>
-        <w:rPr>
-          <w:lang w:val="id-ID"/>
-        </w:rPr>
-        <w:t xml:space="preserve">Gambar xx menunjukan sequence diagram proses pencarian tweet. User memasukan kata kunci pencarian melalui class HuntsView yang kemudian diteruskan pada class HuntsController. Class HuntsController akan memanggil fungsi getAllTweets pada class MyTwitter. Setelah mendapatkan hasilnya class HuntsController akan menyimpan hasilnya pada database dengan cara mendelegasikannya pada Class Tweet. </w:t>
+        <w:ind w:firstLine="720"/>
+        <w:rPr>
+          <w:lang w:val="id-ID"/>
+        </w:rPr>
+      </w:pPr>
+      <w:r>
+        <w:rPr>
+          <w:lang w:val="id-ID"/>
+        </w:rPr>
+        <w:t xml:space="preserve">Gambar </w:t>
+      </w:r>
+      <w:r>
+        <w:t>4.6</w:t>
+      </w:r>
+      <w:r>
+        <w:rPr>
+          <w:lang w:val="id-ID"/>
+        </w:rPr>
+        <w:t xml:space="preserve"> menunjukan </w:t>
+      </w:r>
+      <w:r>
+        <w:rPr>
+          <w:i/>
+          <w:lang w:val="id-ID"/>
+        </w:rPr>
+        <w:t>sequence</w:t>
+      </w:r>
+      <w:r>
+        <w:rPr>
+          <w:lang w:val="id-ID"/>
+        </w:rPr>
+        <w:t xml:space="preserve"> </w:t>
+      </w:r>
+      <w:r>
+        <w:rPr>
+          <w:i/>
+          <w:lang w:val="id-ID"/>
+        </w:rPr>
+        <w:t>diagram</w:t>
+      </w:r>
+      <w:r>
+        <w:rPr>
+          <w:lang w:val="id-ID"/>
+        </w:rPr>
+        <w:t xml:space="preserve"> proses pencarian </w:t>
+      </w:r>
+      <w:r>
+        <w:rPr>
+          <w:i/>
+          <w:lang w:val="id-ID"/>
+        </w:rPr>
+        <w:t>tweet</w:t>
+      </w:r>
+      <w:r>
+        <w:rPr>
+          <w:lang w:val="id-ID"/>
+        </w:rPr>
+        <w:t xml:space="preserve">. User memasukan kata kunci pencarian melalui </w:t>
+      </w:r>
+      <w:r>
+        <w:rPr>
+          <w:i/>
+          <w:lang w:val="id-ID"/>
+        </w:rPr>
+        <w:t>class</w:t>
+      </w:r>
+      <w:r>
+        <w:rPr>
+          <w:lang w:val="id-ID"/>
+        </w:rPr>
+        <w:t xml:space="preserve"> HuntsView yang kemudian diteruskan pada </w:t>
+      </w:r>
+      <w:r>
+        <w:rPr>
+          <w:i/>
+          <w:lang w:val="id-ID"/>
+        </w:rPr>
+        <w:t>class</w:t>
+      </w:r>
+      <w:r>
+        <w:rPr>
+          <w:lang w:val="id-ID"/>
+        </w:rPr>
+        <w:t xml:space="preserve"> HuntsController. </w:t>
+      </w:r>
+      <w:r>
+        <w:rPr>
+          <w:i/>
+          <w:lang w:val="id-ID"/>
+        </w:rPr>
+        <w:t>Class</w:t>
+      </w:r>
+      <w:r>
+        <w:rPr>
+          <w:lang w:val="id-ID"/>
+        </w:rPr>
+        <w:t xml:space="preserve"> HuntsController akan memanggil </w:t>
+      </w:r>
+      <w:r>
+        <w:rPr>
+          <w:i/>
+        </w:rPr>
+        <w:t>method</w:t>
+      </w:r>
+      <w:r>
+        <w:rPr>
+          <w:lang w:val="id-ID"/>
+        </w:rPr>
+        <w:t xml:space="preserve"> getAllTweets pada class MyTwitter. Setelah mendapatkan hasilnya </w:t>
+      </w:r>
+      <w:r>
+        <w:rPr>
+          <w:i/>
+          <w:lang w:val="id-ID"/>
+        </w:rPr>
+        <w:t>class</w:t>
+      </w:r>
+      <w:r>
+        <w:rPr>
+          <w:lang w:val="id-ID"/>
+        </w:rPr>
+        <w:t xml:space="preserve"> HuntsController akan menyimpan hasilnya pada </w:t>
+      </w:r>
+      <w:r>
+        <w:t>basisdata</w:t>
+      </w:r>
+      <w:r>
+        <w:rPr>
+          <w:lang w:val="id-ID"/>
+        </w:rPr>
+        <w:t xml:space="preserve"> dengan cara mendelegasikannya pada </w:t>
+      </w:r>
+      <w:r>
+        <w:rPr>
+          <w:i/>
+          <w:lang w:val="id-ID"/>
+        </w:rPr>
+        <w:t>Class</w:t>
+      </w:r>
+      <w:r>
+        <w:rPr>
+          <w:lang w:val="id-ID"/>
+        </w:rPr>
+        <w:t xml:space="preserve"> Tweet. </w:t>
       </w:r>
     </w:p>
     <w:p>
@@ -15868,7 +17856,6 @@
       <w:r>
         <w:rPr>
           <w:noProof/>
-          <w:lang w:val="id-ID" w:eastAsia="id-ID"/>
         </w:rPr>
         <w:drawing>
           <wp:inline distT="0" distB="0" distL="0" distR="0">
@@ -15949,15 +17936,194 @@
     </w:p>
     <w:p>
       <w:pPr>
-        <w:rPr>
-          <w:lang w:val="id-ID"/>
-        </w:rPr>
-      </w:pPr>
-      <w:r>
-        <w:rPr>
-          <w:lang w:val="id-ID"/>
-        </w:rPr>
-        <w:t>Gambar xx menunjukan sequence diagram preprocessing data. Data yang sudah disimpan dalam database akan diambil oleh RepositoriesController dengan mengakses method find yang ada pada class Repository selanjutnya untuk melakukan preprocessing class RepositoriesController akan memanggil method doIt pada class Preprocessing. Setelah selesai dilakukan preprocessing data akan kembali disimpan dalam database malalui class CleanTweet</w:t>
+        <w:ind w:firstLine="720"/>
+        <w:rPr>
+          <w:lang w:val="id-ID"/>
+        </w:rPr>
+      </w:pPr>
+      <w:r>
+        <w:rPr>
+          <w:lang w:val="id-ID"/>
+        </w:rPr>
+        <w:t xml:space="preserve">Gambar </w:t>
+      </w:r>
+      <w:r>
+        <w:t>4.7</w:t>
+      </w:r>
+      <w:r>
+        <w:rPr>
+          <w:lang w:val="id-ID"/>
+        </w:rPr>
+        <w:t xml:space="preserve"> menunjukan </w:t>
+      </w:r>
+      <w:r>
+        <w:rPr>
+          <w:i/>
+          <w:lang w:val="id-ID"/>
+        </w:rPr>
+        <w:t>sequence</w:t>
+      </w:r>
+      <w:r>
+        <w:rPr>
+          <w:lang w:val="id-ID"/>
+        </w:rPr>
+        <w:t xml:space="preserve"> </w:t>
+      </w:r>
+      <w:r>
+        <w:rPr>
+          <w:i/>
+          <w:lang w:val="id-ID"/>
+        </w:rPr>
+        <w:t>diagram</w:t>
+      </w:r>
+      <w:r>
+        <w:rPr>
+          <w:lang w:val="id-ID"/>
+        </w:rPr>
+        <w:t xml:space="preserve"> </w:t>
+      </w:r>
+      <w:r>
+        <w:rPr>
+          <w:i/>
+          <w:lang w:val="id-ID"/>
+        </w:rPr>
+        <w:t>preprocessing</w:t>
+      </w:r>
+      <w:r>
+        <w:rPr>
+          <w:lang w:val="id-ID"/>
+        </w:rPr>
+        <w:t xml:space="preserve"> data. Data yang sudah disimpan dalam </w:t>
+      </w:r>
+      <w:r>
+        <w:t>basisdata</w:t>
+      </w:r>
+      <w:r>
+        <w:rPr>
+          <w:lang w:val="id-ID"/>
+        </w:rPr>
+        <w:t xml:space="preserve"> akan diambil oleh </w:t>
+      </w:r>
+      <w:r>
+        <w:rPr>
+          <w:i/>
+        </w:rPr>
+        <w:t>class</w:t>
+      </w:r>
+      <w:r>
+        <w:t xml:space="preserve"> </w:t>
+      </w:r>
+      <w:r>
+        <w:rPr>
+          <w:lang w:val="id-ID"/>
+        </w:rPr>
+        <w:t xml:space="preserve">RepositoriesController dengan mengakses </w:t>
+      </w:r>
+      <w:r>
+        <w:rPr>
+          <w:i/>
+          <w:lang w:val="id-ID"/>
+        </w:rPr>
+        <w:t>method</w:t>
+      </w:r>
+      <w:r>
+        <w:rPr>
+          <w:lang w:val="id-ID"/>
+        </w:rPr>
+        <w:t xml:space="preserve"> find yang ada pada </w:t>
+      </w:r>
+      <w:r>
+        <w:rPr>
+          <w:i/>
+          <w:lang w:val="id-ID"/>
+        </w:rPr>
+        <w:t>class</w:t>
+      </w:r>
+      <w:r>
+        <w:rPr>
+          <w:lang w:val="id-ID"/>
+        </w:rPr>
+        <w:t xml:space="preserve"> Repository selanjutnya untuk melakukan </w:t>
+      </w:r>
+      <w:r>
+        <w:rPr>
+          <w:i/>
+          <w:lang w:val="id-ID"/>
+        </w:rPr>
+        <w:t>preprocessing</w:t>
+      </w:r>
+      <w:r>
+        <w:rPr>
+          <w:i/>
+        </w:rPr>
+        <w:t>,</w:t>
+      </w:r>
+      <w:r>
+        <w:rPr>
+          <w:lang w:val="id-ID"/>
+        </w:rPr>
+        <w:t xml:space="preserve"> </w:t>
+      </w:r>
+      <w:r>
+        <w:rPr>
+          <w:i/>
+          <w:lang w:val="id-ID"/>
+        </w:rPr>
+        <w:t>class</w:t>
+      </w:r>
+      <w:r>
+        <w:rPr>
+          <w:lang w:val="id-ID"/>
+        </w:rPr>
+        <w:t xml:space="preserve"> RepositoriesController akan memanggil method doIt pada </w:t>
+      </w:r>
+      <w:r>
+        <w:rPr>
+          <w:i/>
+          <w:lang w:val="id-ID"/>
+        </w:rPr>
+        <w:t>class</w:t>
+      </w:r>
+      <w:r>
+        <w:rPr>
+          <w:lang w:val="id-ID"/>
+        </w:rPr>
+        <w:t xml:space="preserve"> Preprocessing. Setelah selesai dilakukan </w:t>
+      </w:r>
+      <w:r>
+        <w:rPr>
+          <w:i/>
+          <w:lang w:val="id-ID"/>
+        </w:rPr>
+        <w:t>preprocessing</w:t>
+      </w:r>
+      <w:r>
+        <w:rPr>
+          <w:lang w:val="id-ID"/>
+        </w:rPr>
+        <w:t xml:space="preserve"> data akan kembali disimpan dalam </w:t>
+      </w:r>
+      <w:r>
+        <w:t>basisdata</w:t>
+      </w:r>
+      <w:r>
+        <w:rPr>
+          <w:lang w:val="id-ID"/>
+        </w:rPr>
+        <w:t xml:space="preserve"> malalui </w:t>
+      </w:r>
+      <w:r>
+        <w:rPr>
+          <w:i/>
+          <w:lang w:val="id-ID"/>
+        </w:rPr>
+        <w:t>class</w:t>
+      </w:r>
+      <w:r>
+        <w:rPr>
+          <w:lang w:val="id-ID"/>
+        </w:rPr>
+        <w:t xml:space="preserve"> CleanTweet</w:t>
       </w:r>
       <w:r>
         <w:rPr>
@@ -15984,7 +18150,6 @@
       <w:r>
         <w:rPr>
           <w:noProof/>
-          <w:lang w:val="id-ID" w:eastAsia="id-ID"/>
         </w:rPr>
         <w:drawing>
           <wp:inline distT="0" distB="0" distL="0" distR="0">
@@ -16052,27 +18217,241 @@
     </w:p>
     <w:p>
       <w:pPr>
-        <w:rPr>
-          <w:lang w:val="id-ID"/>
-        </w:rPr>
-      </w:pPr>
-      <w:r>
-        <w:rPr>
-          <w:lang w:val="id-ID"/>
-        </w:rPr>
-        <w:t xml:space="preserve">Gambar xx menunjukan proses pemberian label dengan metode lexicon. Pertama user akan meminta melakukan analisis dengan metode lexicon melalui method analisis pada class CleanRepositoriesView yang akan diteruskan pada Class </w:t>
-      </w:r>
-      <w:r>
-        <w:rPr>
-          <w:lang w:val="id-ID"/>
-        </w:rPr>
-        <w:t>h</w:t>
-      </w:r>
-      <w:r>
-        <w:rPr>
-          <w:lang w:val="id-ID"/>
-        </w:rPr>
-        <w:t xml:space="preserve">CleanRepositoriesController. Class CleanRepositoriesController akan mengambil data yang sudah dilakukan preprocessing dengan bantuan class CleanRepository. Setelah mendapatkan data yang dimaksud, class CleanRepositoriesController akan melakukan postagging pada data tersebut. Proses postagging dilakukan dengan bantuan class JanPosTagging dengan cara mengakses method posTagDic. Setelah dilakukan postagging maka proses analisis akan dimulai. Proses-proses analisisnya secara berturut turut adalah preliminaryAnalysis, checkNegation dan conclusion yang semuanya dilakukan oleh class </w:t>
+        <w:ind w:firstLine="720"/>
+        <w:rPr>
+          <w:lang w:val="id-ID"/>
+        </w:rPr>
+      </w:pPr>
+      <w:r>
+        <w:rPr>
+          <w:lang w:val="id-ID"/>
+        </w:rPr>
+        <w:t xml:space="preserve">Gambar </w:t>
+      </w:r>
+      <w:r>
+        <w:t>4.8</w:t>
+      </w:r>
+      <w:r>
+        <w:rPr>
+          <w:lang w:val="id-ID"/>
+        </w:rPr>
+        <w:t xml:space="preserve"> menunjukan proses pemberian label dengan metode </w:t>
+      </w:r>
+      <w:r>
+        <w:rPr>
+          <w:i/>
+          <w:lang w:val="id-ID"/>
+        </w:rPr>
+        <w:t>lexicon</w:t>
+      </w:r>
+      <w:r>
+        <w:rPr>
+          <w:i/>
+        </w:rPr>
+        <w:t xml:space="preserve"> based</w:t>
+      </w:r>
+      <w:r>
+        <w:rPr>
+          <w:lang w:val="id-ID"/>
+        </w:rPr>
+        <w:t xml:space="preserve">. Pertama user akan meminta melakukan analisis dengan metode </w:t>
+      </w:r>
+      <w:r>
+        <w:rPr>
+          <w:i/>
+          <w:lang w:val="id-ID"/>
+        </w:rPr>
+        <w:t>lexicon</w:t>
+      </w:r>
+      <w:r>
+        <w:rPr>
+          <w:lang w:val="id-ID"/>
+        </w:rPr>
+        <w:t xml:space="preserve"> </w:t>
+      </w:r>
+      <w:r>
+        <w:rPr>
+          <w:i/>
+        </w:rPr>
+        <w:t>based</w:t>
+      </w:r>
+      <w:r>
+        <w:t xml:space="preserve"> </w:t>
+      </w:r>
+      <w:r>
+        <w:rPr>
+          <w:lang w:val="id-ID"/>
+        </w:rPr>
+        <w:t xml:space="preserve">melalui </w:t>
+      </w:r>
+      <w:r>
+        <w:rPr>
+          <w:i/>
+          <w:lang w:val="id-ID"/>
+        </w:rPr>
+        <w:t>method</w:t>
+      </w:r>
+      <w:r>
+        <w:rPr>
+          <w:lang w:val="id-ID"/>
+        </w:rPr>
+        <w:t xml:space="preserve"> analisis pada </w:t>
+      </w:r>
+      <w:r>
+        <w:rPr>
+          <w:i/>
+          <w:lang w:val="id-ID"/>
+        </w:rPr>
+        <w:t>class</w:t>
+      </w:r>
+      <w:r>
+        <w:rPr>
+          <w:lang w:val="id-ID"/>
+        </w:rPr>
+        <w:t xml:space="preserve"> CleanRepositoriesView yang akan diteruskan pada </w:t>
+      </w:r>
+      <w:r>
+        <w:rPr>
+          <w:i/>
+          <w:lang w:val="id-ID"/>
+        </w:rPr>
+        <w:t>Class</w:t>
+      </w:r>
+      <w:r>
+        <w:rPr>
+          <w:lang w:val="id-ID"/>
+        </w:rPr>
+        <w:t xml:space="preserve"> CleanRepositoriesController. </w:t>
+      </w:r>
+      <w:r>
+        <w:rPr>
+          <w:i/>
+          <w:lang w:val="id-ID"/>
+        </w:rPr>
+        <w:t>Class</w:t>
+      </w:r>
+      <w:r>
+        <w:rPr>
+          <w:lang w:val="id-ID"/>
+        </w:rPr>
+        <w:t xml:space="preserve"> CleanRepositoriesController akan mengambil data yang sudah dilakukan </w:t>
+      </w:r>
+      <w:r>
+        <w:rPr>
+          <w:i/>
+          <w:lang w:val="id-ID"/>
+        </w:rPr>
+        <w:t>preprocessing</w:t>
+      </w:r>
+      <w:r>
+        <w:rPr>
+          <w:lang w:val="id-ID"/>
+        </w:rPr>
+        <w:t xml:space="preserve"> dengan bantuan </w:t>
+      </w:r>
+      <w:r>
+        <w:rPr>
+          <w:i/>
+          <w:lang w:val="id-ID"/>
+        </w:rPr>
+        <w:t>class</w:t>
+      </w:r>
+      <w:r>
+        <w:rPr>
+          <w:lang w:val="id-ID"/>
+        </w:rPr>
+        <w:t xml:space="preserve"> CleanRepository. Setelah mendapatkan data yang dimaksud, </w:t>
+      </w:r>
+      <w:r>
+        <w:rPr>
+          <w:i/>
+          <w:lang w:val="id-ID"/>
+        </w:rPr>
+        <w:t>class</w:t>
+      </w:r>
+      <w:r>
+        <w:rPr>
+          <w:lang w:val="id-ID"/>
+        </w:rPr>
+        <w:t xml:space="preserve"> CleanRepositoriesController akan melakukan </w:t>
+      </w:r>
+      <w:r>
+        <w:rPr>
+          <w:i/>
+          <w:lang w:val="id-ID"/>
+        </w:rPr>
+        <w:t>postagging</w:t>
+      </w:r>
+      <w:r>
+        <w:rPr>
+          <w:lang w:val="id-ID"/>
+        </w:rPr>
+        <w:t xml:space="preserve"> pada data tersebut. Proses </w:t>
+      </w:r>
+      <w:r>
+        <w:rPr>
+          <w:i/>
+          <w:lang w:val="id-ID"/>
+        </w:rPr>
+        <w:t>postagging</w:t>
+      </w:r>
+      <w:r>
+        <w:rPr>
+          <w:lang w:val="id-ID"/>
+        </w:rPr>
+        <w:t xml:space="preserve"> dilakukan dengan bantuan </w:t>
+      </w:r>
+      <w:r>
+        <w:rPr>
+          <w:i/>
+          <w:lang w:val="id-ID"/>
+        </w:rPr>
+        <w:t>class</w:t>
+      </w:r>
+      <w:r>
+        <w:rPr>
+          <w:lang w:val="id-ID"/>
+        </w:rPr>
+        <w:t xml:space="preserve"> JanPosTagging dengan cara mengakses </w:t>
+      </w:r>
+      <w:r>
+        <w:rPr>
+          <w:i/>
+          <w:lang w:val="id-ID"/>
+        </w:rPr>
+        <w:t>method</w:t>
+      </w:r>
+      <w:r>
+        <w:rPr>
+          <w:lang w:val="id-ID"/>
+        </w:rPr>
+        <w:t xml:space="preserve"> posTagDic. Setelah dilakukan </w:t>
+      </w:r>
+      <w:r>
+        <w:rPr>
+          <w:i/>
+          <w:lang w:val="id-ID"/>
+        </w:rPr>
+        <w:t>postagging</w:t>
+      </w:r>
+      <w:r>
+        <w:rPr>
+          <w:lang w:val="id-ID"/>
+        </w:rPr>
+        <w:t xml:space="preserve"> maka proses analisis akan dimulai. Proses-proses analisisnya secara berturut turut adalah preliminaryAnalysis, checkNegation dan conclusion yang semuanya dilakukan oleh </w:t>
+      </w:r>
+      <w:r>
+        <w:rPr>
+          <w:i/>
+          <w:lang w:val="id-ID"/>
+        </w:rPr>
+        <w:t>class</w:t>
+      </w:r>
+      <w:r>
+        <w:rPr>
+          <w:lang w:val="id-ID"/>
+        </w:rPr>
+        <w:t xml:space="preserve"> </w:t>
       </w:r>
       <w:r>
         <w:rPr>
@@ -16090,26 +18469,39 @@
         <w:rPr>
           <w:lang w:val="id-ID"/>
         </w:rPr>
-        <w:t xml:space="preserve">Setelah analisis selesai dilakukan data tersebut kembali disimpan kedalam database melalui class CleanRepository. </w:t>
-      </w:r>
-    </w:p>
-    <w:p>
-      <w:pPr>
-        <w:rPr>
-          <w:lang w:val="id-ID"/>
-        </w:rPr>
-      </w:pPr>
-    </w:p>
-    <w:p>
-      <w:pPr>
-        <w:spacing w:before="0" w:after="0" w:line="240" w:lineRule="auto"/>
-        <w:jc w:val="left"/>
+        <w:t xml:space="preserve">Setelah analisis selesai dilakukan data tersebut kembali disimpan kedalam </w:t>
+      </w:r>
+      <w:r>
+        <w:t>basisdata</w:t>
+      </w:r>
+      <w:r>
+        <w:rPr>
+          <w:lang w:val="id-ID"/>
+        </w:rPr>
+        <w:t xml:space="preserve"> melalui </w:t>
+      </w:r>
+      <w:r>
+        <w:rPr>
+          <w:i/>
+          <w:lang w:val="id-ID"/>
+        </w:rPr>
+        <w:t>class</w:t>
+      </w:r>
+      <w:r>
+        <w:rPr>
+          <w:lang w:val="id-ID"/>
+        </w:rPr>
+        <w:t xml:space="preserve"> CleanRepository. </w:t>
+      </w:r>
+    </w:p>
+    <w:p>
+      <w:pPr>
         <w:rPr>
           <w:lang w:val="id-ID"/>
         </w:rPr>
         <w:sectPr>
           <w:pgSz w:w="11907" w:h="16840" w:code="9"/>
-          <w:pgMar w:top="2268" w:right="1701" w:bottom="1701" w:left="2268" w:header="850" w:footer="0" w:gutter="0"/>
+          <w:pgMar w:top="1701" w:right="2268" w:bottom="2268" w:left="1701" w:header="851" w:footer="0" w:gutter="0"/>
           <w:cols w:space="720"/>
           <w:titlePg/>
           <w:docGrid w:linePitch="360"/>
@@ -16127,13 +18519,12 @@
       <w:r>
         <w:rPr>
           <w:noProof/>
-          <w:lang w:val="id-ID" w:eastAsia="id-ID"/>
         </w:rPr>
         <w:lastRenderedPageBreak/>
         <w:drawing>
           <wp:inline distT="0" distB="0" distL="0" distR="0">
-            <wp:extent cx="7961832" cy="4457700"/>
-            <wp:effectExtent l="19050" t="0" r="1068" b="0"/>
+            <wp:extent cx="7677150" cy="4298311"/>
+            <wp:effectExtent l="19050" t="0" r="0" b="0"/>
             <wp:docPr id="10" name="Picture 4" descr="D:\yan\thesis\laporanthesis\analisisSVM.jpg"/>
             <wp:cNvGraphicFramePr>
               <a:graphicFrameLocks xmlns:a="http://schemas.openxmlformats.org/drawingml/2006/main" noChangeAspect="1"/>
@@ -16157,7 +18548,7 @@
                   <pic:spPr bwMode="auto">
                     <a:xfrm>
                       <a:off x="0" y="0"/>
-                      <a:ext cx="7961832" cy="4457700"/>
+                      <a:ext cx="7677150" cy="4298311"/>
                     </a:xfrm>
                     <a:prstGeom prst="rect">
                       <a:avLst/>
@@ -16221,35 +18612,204 @@
     </w:p>
     <w:p>
       <w:pPr>
-        <w:rPr>
-          <w:lang w:val="id-ID"/>
-        </w:rPr>
-      </w:pPr>
-      <w:r>
-        <w:rPr>
-          <w:lang w:val="id-ID"/>
-        </w:rPr>
-        <w:t xml:space="preserve">Gambar xx adalah sequence diagram dari proses pemberian label dengan motode SVM. </w:t>
-      </w:r>
-      <w:r>
-        <w:rPr>
-          <w:lang w:val="id-ID"/>
-        </w:rPr>
-        <w:t>Langkah pertama adalah pengambilan data tweet yang sudah di preprocessing dari database. Proses ini dilakukan oleh CleanTweetsController dengan bantuan class CleanTweet. Kemudian akan dilakukan pengecekan apakah tweet yang sudah di preprocessing netral atau tidak. Proses ini dilakukan oleh CleanTweetController dengan cara mengakses method checkSentiment pada class SentimentAnalysisLexiconBased</w:t>
-      </w:r>
-      <w:r>
-        <w:rPr>
-          <w:lang w:val="id-ID"/>
-        </w:rPr>
-        <w:t xml:space="preserve">. Kemudian untuk data yang tidak netral akan dilakukan pembobotan yang dilakukan oleh class Weight. Selanjutnya Proses pemberian label dengan metode SVM dilakukan oleh class JanSvm yang didalamnya memanfaatkan library libsvm. </w:t>
-      </w:r>
-    </w:p>
-    <w:p>
-      <w:pPr>
-        <w:pStyle w:val="Heading3"/>
-      </w:pPr>
-      <w:r>
-        <w:t xml:space="preserve">Sequence diagram proses pemberian label </w:t>
+        <w:ind w:firstLine="720"/>
+        <w:rPr>
+          <w:lang w:val="id-ID"/>
+        </w:rPr>
+      </w:pPr>
+      <w:r>
+        <w:rPr>
+          <w:lang w:val="id-ID"/>
+        </w:rPr>
+        <w:t xml:space="preserve">Gambar </w:t>
+      </w:r>
+      <w:r>
+        <w:t>4.9</w:t>
+      </w:r>
+      <w:r>
+        <w:rPr>
+          <w:lang w:val="id-ID"/>
+        </w:rPr>
+        <w:t xml:space="preserve"> adalah </w:t>
+      </w:r>
+      <w:r>
+        <w:rPr>
+          <w:i/>
+          <w:lang w:val="id-ID"/>
+        </w:rPr>
+        <w:t>sequence</w:t>
+      </w:r>
+      <w:r>
+        <w:rPr>
+          <w:lang w:val="id-ID"/>
+        </w:rPr>
+        <w:t xml:space="preserve"> </w:t>
+      </w:r>
+      <w:r>
+        <w:rPr>
+          <w:i/>
+          <w:lang w:val="id-ID"/>
+        </w:rPr>
+        <w:t>diagram</w:t>
+      </w:r>
+      <w:r>
+        <w:rPr>
+          <w:lang w:val="id-ID"/>
+        </w:rPr>
+        <w:t xml:space="preserve"> dari proses pemberian label dengan motode SVM. </w:t>
+      </w:r>
+      <w:r>
+        <w:rPr>
+          <w:lang w:val="id-ID"/>
+        </w:rPr>
+        <w:t xml:space="preserve">Langkah pertama adalah pengambilan data </w:t>
+      </w:r>
+      <w:r>
+        <w:rPr>
+          <w:i/>
+          <w:lang w:val="id-ID"/>
+        </w:rPr>
+        <w:t>tweet</w:t>
+      </w:r>
+      <w:r>
+        <w:rPr>
+          <w:lang w:val="id-ID"/>
+        </w:rPr>
+        <w:t xml:space="preserve"> yang sudah di </w:t>
+      </w:r>
+      <w:r>
+        <w:rPr>
+          <w:i/>
+          <w:lang w:val="id-ID"/>
+        </w:rPr>
+        <w:t>preprocessing</w:t>
+      </w:r>
+      <w:r>
+        <w:rPr>
+          <w:lang w:val="id-ID"/>
+        </w:rPr>
+        <w:t xml:space="preserve"> dari </w:t>
+      </w:r>
+      <w:r>
+        <w:t>basisdata</w:t>
+      </w:r>
+      <w:r>
+        <w:rPr>
+          <w:lang w:val="id-ID"/>
+        </w:rPr>
+        <w:t xml:space="preserve">. Proses ini dilakukan oleh CleanTweetsController dengan bantuan </w:t>
+      </w:r>
+      <w:r>
+        <w:rPr>
+          <w:i/>
+          <w:lang w:val="id-ID"/>
+        </w:rPr>
+        <w:t>class</w:t>
+      </w:r>
+      <w:r>
+        <w:rPr>
+          <w:lang w:val="id-ID"/>
+        </w:rPr>
+        <w:t xml:space="preserve"> CleanTweet. Kemudian akan dilakukan pengecekan apakah </w:t>
+      </w:r>
+      <w:r>
+        <w:rPr>
+          <w:i/>
+          <w:lang w:val="id-ID"/>
+        </w:rPr>
+        <w:t>tweet</w:t>
+      </w:r>
+      <w:r>
+        <w:rPr>
+          <w:lang w:val="id-ID"/>
+        </w:rPr>
+        <w:t xml:space="preserve"> yang sudah di preprocessing netral atau tidak. Proses ini dilakukan oleh</w:t>
+      </w:r>
+      <w:r>
+        <w:t xml:space="preserve"> </w:t>
+      </w:r>
+      <w:r>
+        <w:rPr>
+          <w:i/>
+        </w:rPr>
+        <w:t>class</w:t>
+      </w:r>
+      <w:r>
+        <w:rPr>
+          <w:lang w:val="id-ID"/>
+        </w:rPr>
+        <w:t xml:space="preserve"> CleanTweetController dengan cara mengakses </w:t>
+      </w:r>
+      <w:r>
+        <w:rPr>
+          <w:i/>
+          <w:lang w:val="id-ID"/>
+        </w:rPr>
+        <w:t>method</w:t>
+      </w:r>
+      <w:r>
+        <w:rPr>
+          <w:lang w:val="id-ID"/>
+        </w:rPr>
+        <w:t xml:space="preserve"> checkSentiment pada </w:t>
+      </w:r>
+      <w:r>
+        <w:rPr>
+          <w:i/>
+          <w:lang w:val="id-ID"/>
+        </w:rPr>
+        <w:t>class</w:t>
+      </w:r>
+      <w:r>
+        <w:rPr>
+          <w:lang w:val="id-ID"/>
+        </w:rPr>
+        <w:t xml:space="preserve"> SentimentAnalysisLexiconBased</w:t>
+      </w:r>
+      <w:r>
+        <w:rPr>
+          <w:lang w:val="id-ID"/>
+        </w:rPr>
+        <w:t xml:space="preserve">. Kemudian untuk data yang tidak netral akan dilakukan pembobotan yang dilakukan oleh </w:t>
+      </w:r>
+      <w:r>
+        <w:rPr>
+          <w:i/>
+          <w:lang w:val="id-ID"/>
+        </w:rPr>
+        <w:t>class</w:t>
+      </w:r>
+      <w:r>
+        <w:rPr>
+          <w:lang w:val="id-ID"/>
+        </w:rPr>
+        <w:t xml:space="preserve"> Weight. Selanjutnya Proses pemberian label dengan metode SVM dilakukan oleh </w:t>
+      </w:r>
+      <w:r>
+        <w:rPr>
+          <w:i/>
+          <w:lang w:val="id-ID"/>
+        </w:rPr>
+        <w:t>class</w:t>
+      </w:r>
+      <w:r>
+        <w:rPr>
+          <w:lang w:val="id-ID"/>
+        </w:rPr>
+        <w:t xml:space="preserve"> JanSvm yang didalamnya memanfaatkan </w:t>
+      </w:r>
+      <w:r>
+        <w:rPr>
+          <w:i/>
+          <w:lang w:val="id-ID"/>
+        </w:rPr>
+        <w:t>library</w:t>
+      </w:r>
+      <w:r>
+        <w:rPr>
+          <w:lang w:val="id-ID"/>
+        </w:rPr>
+        <w:t xml:space="preserve"> libsvm. </w:t>
       </w:r>
     </w:p>
     <w:p>
@@ -17070,7 +19630,7 @@
         <w:rPr>
           <w:noProof/>
         </w:rPr>
-        <w:t>35</w:t>
+        <w:t>28</w:t>
       </w:r>
     </w:fldSimple>
   </w:p>
@@ -17120,7 +19680,7 @@
         <w:rPr>
           <w:noProof/>
         </w:rPr>
-        <w:t>38</w:t>
+        <w:t>ix</w:t>
       </w:r>
     </w:fldSimple>
   </w:p>

</xml_diff>

<commit_message>
update bab 5 Signed-off-by: Jan Kristanto <vcrack.0206@gmail.com>
</commit_message>
<xml_diff>
--- a/Laporan Thesis Jan.docx
+++ b/Laporan Thesis Jan.docx
@@ -170,6 +170,7 @@
           <w:color w:val="000000"/>
           <w:sz w:val="28"/>
           <w:szCs w:val="28"/>
+          <w:lang w:val="id-ID" w:eastAsia="id-ID"/>
         </w:rPr>
         <w:drawing>
           <wp:inline distT="0" distB="0" distL="0" distR="0">
@@ -9996,6 +9997,7 @@
       <w:r>
         <w:rPr>
           <w:noProof/>
+          <w:lang w:val="id-ID" w:eastAsia="id-ID"/>
         </w:rPr>
         <w:drawing>
           <wp:inline distT="0" distB="0" distL="0" distR="0">
@@ -11652,6 +11654,7 @@
       <w:r>
         <w:rPr>
           <w:noProof/>
+          <w:lang w:val="id-ID" w:eastAsia="id-ID"/>
         </w:rPr>
         <w:drawing>
           <wp:inline distT="0" distB="0" distL="0" distR="0">
@@ -12576,6 +12579,7 @@
       <w:r>
         <w:rPr>
           <w:noProof/>
+          <w:lang w:val="id-ID" w:eastAsia="id-ID"/>
         </w:rPr>
         <w:drawing>
           <wp:inline distT="0" distB="0" distL="0" distR="0">
@@ -15159,6 +15163,7 @@
       <w:r>
         <w:rPr>
           <w:noProof/>
+          <w:lang w:val="id-ID" w:eastAsia="id-ID"/>
         </w:rPr>
         <w:drawing>
           <wp:inline distT="0" distB="0" distL="0" distR="0">
@@ -15929,6 +15934,7 @@
       <w:r>
         <w:rPr>
           <w:noProof/>
+          <w:lang w:val="id-ID" w:eastAsia="id-ID"/>
         </w:rPr>
         <w:lastRenderedPageBreak/>
         <w:drawing>
@@ -16641,6 +16647,7 @@
       <w:r>
         <w:rPr>
           <w:noProof/>
+          <w:lang w:val="id-ID" w:eastAsia="id-ID"/>
         </w:rPr>
         <w:lastRenderedPageBreak/>
         <w:drawing>
@@ -17499,6 +17506,7 @@
       <w:r>
         <w:rPr>
           <w:noProof/>
+          <w:lang w:val="id-ID" w:eastAsia="id-ID"/>
         </w:rPr>
         <w:lastRenderedPageBreak/>
         <w:drawing>
@@ -17612,6 +17620,7 @@
       <w:r>
         <w:rPr>
           <w:noProof/>
+          <w:lang w:val="id-ID" w:eastAsia="id-ID"/>
         </w:rPr>
         <w:drawing>
           <wp:inline distT="0" distB="0" distL="0" distR="0">
@@ -17856,6 +17865,7 @@
       <w:r>
         <w:rPr>
           <w:noProof/>
+          <w:lang w:val="id-ID" w:eastAsia="id-ID"/>
         </w:rPr>
         <w:drawing>
           <wp:inline distT="0" distB="0" distL="0" distR="0">
@@ -18150,6 +18160,7 @@
       <w:r>
         <w:rPr>
           <w:noProof/>
+          <w:lang w:val="id-ID" w:eastAsia="id-ID"/>
         </w:rPr>
         <w:drawing>
           <wp:inline distT="0" distB="0" distL="0" distR="0">
@@ -18519,6 +18530,7 @@
       <w:r>
         <w:rPr>
           <w:noProof/>
+          <w:lang w:val="id-ID" w:eastAsia="id-ID"/>
         </w:rPr>
         <w:lastRenderedPageBreak/>
         <w:drawing>
@@ -18858,6 +18870,10 @@
           <w:numId w:val="0"/>
         </w:numPr>
         <w:ind w:left="397"/>
+        <w:rPr>
+          <w:caps w:val="0"/>
+          <w:lang w:val="id-ID"/>
+        </w:rPr>
       </w:pPr>
       <w:bookmarkStart w:id="121" w:name="_Toc353223698"/>
       <w:r>
@@ -18870,272 +18886,1364 @@
     </w:p>
     <w:p>
       <w:pPr>
+        <w:ind w:firstLine="720"/>
+        <w:rPr>
+          <w:lang w:val="id-ID"/>
+        </w:rPr>
+      </w:pPr>
+      <w:r>
+        <w:rPr>
+          <w:lang w:val="id-ID"/>
+        </w:rPr>
+        <w:t xml:space="preserve">BAB V digunakan untuk menjelaskan implementasi dari perancangan yang telah dijelaskan pada Bab IV. Implementasi yang akan dibahas adalah </w:t>
+      </w:r>
+      <w:r>
+        <w:rPr>
+          <w:lang w:val="id-ID"/>
+        </w:rPr>
+        <w:t xml:space="preserve">proses pelabelan dengan metode lexicon based dan pelabelan dengan SVM serta beberapa proses yang ada didalamnya seperti pembobotan, preprocessing dan postagging. Bab ini juga digunakan untuk menjelaskan kendala-kendala yang ditemui baik yang sudah dapat diatasi dengan baik maupun yang belum. </w:t>
+      </w:r>
+      <w:r>
+        <w:rPr>
+          <w:lang w:val="id-ID"/>
+        </w:rPr>
+        <w:t xml:space="preserve">Implementasi pada bab ini menggunakan Apache server, bahasa pemrograman PHP </w:t>
+      </w:r>
+      <w:r>
+        <w:rPr>
+          <w:lang w:val="id-ID"/>
+        </w:rPr>
+        <w:t xml:space="preserve">Cakephp Framework </w:t>
+      </w:r>
+      <w:r>
+        <w:rPr>
+          <w:lang w:val="id-ID"/>
+        </w:rPr>
+        <w:t>dan database MySQL serta</w:t>
+      </w:r>
+      <w:r>
+        <w:rPr>
+          <w:lang w:val="id-ID"/>
+        </w:rPr>
+        <w:t xml:space="preserve"> libsvm.</w:t>
+      </w:r>
+    </w:p>
+    <w:p>
+      <w:pPr>
         <w:pStyle w:val="Heading2"/>
-      </w:pPr>
-      <w:bookmarkStart w:id="122" w:name="_Toc353223699"/>
-      <w:r>
-        <w:t>Kesimpulan</w:t>
-      </w:r>
-      <w:bookmarkEnd w:id="122"/>
+        <w:rPr>
+          <w:lang w:val="id-ID"/>
+        </w:rPr>
+      </w:pPr>
+      <w:r>
+        <w:rPr>
+          <w:lang w:val="id-ID"/>
+        </w:rPr>
+        <w:t>Preprocessing data</w:t>
+      </w:r>
     </w:p>
     <w:p>
       <w:pPr>
         <w:ind w:firstLine="567"/>
-      </w:pPr>
-      <w:r>
-        <w:t>Tuliskan kesimpulan dari penelitian di sini. Tuliskan kesimpulan dari penelitian di sini.</w:t>
-      </w:r>
-      <w:r>
+        <w:rPr>
+          <w:lang w:val="id-ID"/>
+        </w:rPr>
+      </w:pPr>
+      <w:r>
+        <w:rPr>
+          <w:lang w:val="id-ID"/>
+        </w:rPr>
+        <w:t xml:space="preserve">Preprocessing adalah proses yang digunakan oleh kedua proses buat, baik pelabelan dengan metode lexicon based maupun pelabelan dengan SVM menggunakan metode preprocessing data yang sama. Preprocessing sendiri berperan penting dalam penentuan sentimen karena preprocessing akan menghasilkan data yang sudah bersih dan siap dilakukan analisis. </w:t>
+      </w:r>
+    </w:p>
+    <w:p>
+      <w:pPr>
+        <w:ind w:firstLine="567"/>
+        <w:rPr>
+          <w:lang w:val="id-ID"/>
+        </w:rPr>
+      </w:pPr>
+      <w:r>
+        <w:rPr>
+          <w:lang w:val="id-ID"/>
+        </w:rPr>
+        <w:t>Preprocessing terdiri dari beberapa subproses seperti cleanInvalidUTF8, casefolding</w:t>
+      </w:r>
+      <w:r>
+        <w:rPr>
+          <w:lang w:val="id-ID"/>
+        </w:rPr>
+        <w:t>, removeSymbol, processNumbers, removeRepeat, replace informal word, spelling correction</w:t>
+      </w:r>
+      <w:r>
+        <w:rPr>
+          <w:lang w:val="id-ID"/>
+        </w:rPr>
+        <w:t xml:space="preserve"> yang masing-masing telah dijelaskan pada IV.</w:t>
+      </w:r>
+      <w:r>
+        <w:rPr>
+          <w:lang w:val="id-ID"/>
+        </w:rPr>
         <w:t xml:space="preserve"> </w:t>
       </w:r>
       <w:r>
-        <w:t>Tuliskan kesimpulan dari penelitian di sini.</w:t>
-      </w:r>
-      <w:r>
+        <w:rPr>
+          <w:lang w:val="id-ID"/>
+        </w:rPr>
         <w:t xml:space="preserve"> </w:t>
       </w:r>
-      <w:r>
-        <w:t>Tuliskan kesimpulan dari penelitian di sini.</w:t>
-      </w:r>
-      <w:r>
-        <w:t xml:space="preserve"> Tuliskan kesimpulan dari penelitian di sini. Tuliskan kesimpulan dari penelitian di sini.</w:t>
-      </w:r>
-      <w:r>
+    </w:p>
+    <w:p>
+      <w:pPr>
+        <w:pStyle w:val="Heading3"/>
+      </w:pPr>
+      <w:r>
+        <w:t>clearInvalidUTF8</w:t>
+      </w:r>
+    </w:p>
+    <w:p>
+      <w:pPr>
+        <w:ind w:firstLine="567"/>
+        <w:rPr>
+          <w:lang w:val="id-ID"/>
+        </w:rPr>
+      </w:pPr>
+      <w:r>
+        <w:rPr>
+          <w:lang w:val="id-ID"/>
+        </w:rPr>
+        <w:t xml:space="preserve">Proses clearInvalid UTF8 adalah proses pembersihan karakter yang tidak termasuk dalam UTF8.  Dalam sosial media akan banyak ditemu karakter-karakter aneh yang bukan termasuk UTF8 dan karakter tersebut tidak akan dapat tersimpan dengan baik pada MySQL dan tidak banyak mempengaruhi sentimen maka karakter-karakter tersebut akan dihapus. </w:t>
+      </w:r>
+    </w:p>
+    <w:p>
+      <w:pPr>
+        <w:rPr>
+          <w:lang w:val="id-ID"/>
+        </w:rPr>
+      </w:pPr>
+      <w:r>
+        <w:rPr>
+          <w:lang w:val="id-ID"/>
+        </w:rPr>
+        <w:lastRenderedPageBreak/>
+        <w:t xml:space="preserve">Implementasi dari proses penghapusan </w:t>
+      </w:r>
+      <w:r>
+        <w:rPr>
+          <w:lang w:val="id-ID"/>
+        </w:rPr>
+        <w:t xml:space="preserve">tersebut berada dalam class PreprocessingComponent yang ditunjukan pada Gambar 5.1 </w:t>
+      </w:r>
+    </w:p>
+    <w:p>
+      <w:pPr>
+        <w:rPr>
+          <w:lang w:val="id-ID"/>
+        </w:rPr>
+      </w:pPr>
+      <w:r>
+        <w:rPr>
+          <w:noProof/>
+          <w:lang w:val="id-ID" w:eastAsia="id-ID"/>
+        </w:rPr>
+        <w:drawing>
+          <wp:inline distT="0" distB="0" distL="0" distR="0">
+            <wp:extent cx="5038725" cy="1209675"/>
+            <wp:effectExtent l="19050" t="0" r="9525" b="0"/>
+            <wp:docPr id="11" name="Picture 1"/>
+            <wp:cNvGraphicFramePr>
+              <a:graphicFrameLocks xmlns:a="http://schemas.openxmlformats.org/drawingml/2006/main" noChangeAspect="1"/>
+            </wp:cNvGraphicFramePr>
+            <a:graphic xmlns:a="http://schemas.openxmlformats.org/drawingml/2006/main">
+              <a:graphicData uri="http://schemas.openxmlformats.org/drawingml/2006/picture">
+                <pic:pic xmlns:pic="http://schemas.openxmlformats.org/drawingml/2006/picture">
+                  <pic:nvPicPr>
+                    <pic:cNvPr id="0" name="Picture 1"/>
+                    <pic:cNvPicPr>
+                      <a:picLocks noChangeAspect="1" noChangeArrowheads="1"/>
+                    </pic:cNvPicPr>
+                  </pic:nvPicPr>
+                  <pic:blipFill>
+                    <a:blip r:embed="rId24"/>
+                    <a:srcRect/>
+                    <a:stretch>
+                      <a:fillRect/>
+                    </a:stretch>
+                  </pic:blipFill>
+                  <pic:spPr bwMode="auto">
+                    <a:xfrm>
+                      <a:off x="0" y="0"/>
+                      <a:ext cx="5038725" cy="1209675"/>
+                    </a:xfrm>
+                    <a:prstGeom prst="rect">
+                      <a:avLst/>
+                    </a:prstGeom>
+                    <a:noFill/>
+                    <a:ln w="9525">
+                      <a:noFill/>
+                      <a:miter lim="800000"/>
+                      <a:headEnd/>
+                      <a:tailEnd/>
+                    </a:ln>
+                  </pic:spPr>
+                </pic:pic>
+              </a:graphicData>
+            </a:graphic>
+          </wp:inline>
+        </w:drawing>
+      </w:r>
+    </w:p>
+    <w:p>
+      <w:pPr>
+        <w:pStyle w:val="Caption"/>
+        <w:rPr>
+          <w:lang w:val="id-ID"/>
+        </w:rPr>
+      </w:pPr>
+      <w:r>
+        <w:rPr>
+          <w:lang w:val="id-ID"/>
+        </w:rPr>
+        <w:t>Gambar 5.1 Kode method clearInvalidUTF8</w:t>
+      </w:r>
+    </w:p>
+    <w:p>
+      <w:pPr>
+        <w:ind w:firstLine="567"/>
+        <w:rPr>
+          <w:lang w:val="id-ID"/>
+        </w:rPr>
+      </w:pPr>
+      <w:r>
+        <w:rPr>
+          <w:lang w:val="id-ID"/>
+        </w:rPr>
+        <w:t xml:space="preserve">Pada method clearInvalidUTF8 digunakan untuk menghapus karakter yang tidak termasuk dalam UTF8. Untuk melakukan hal ini menggunakan fungsi iconv yang disudah disediakan PHP. </w:t>
+      </w:r>
+      <w:r>
+        <w:rPr>
+          <w:lang w:val="id-ID"/>
+        </w:rPr>
+        <w:t xml:space="preserve">Iconv merupakan method yang disediakan PHP untuk mengkonfersi string kedalam encoding yang ditentukan. </w:t>
+      </w:r>
+    </w:p>
+    <w:p>
+      <w:pPr>
+        <w:pStyle w:val="Heading3"/>
+      </w:pPr>
+      <w:r>
+        <w:t>Casefolding</w:t>
+      </w:r>
+    </w:p>
+    <w:p>
+      <w:pPr>
+        <w:ind w:firstLine="567"/>
+        <w:rPr>
+          <w:lang w:val="id-ID"/>
+        </w:rPr>
+      </w:pPr>
+      <w:r>
+        <w:rPr>
+          <w:lang w:val="id-ID"/>
+        </w:rPr>
+        <w:t xml:space="preserve">Casefolding adalah proses untuk merubah karakter kedalam huruf kecil. Karena dalam penentuan sentimen baik huruf kecil maupun besar tidak akan mempengaruhi sentimen. Tetapi dengan mengkonfersi kedalam huruf kecil akan mudah dalam melakukan pencarian pada corpus. </w:t>
+      </w:r>
+    </w:p>
+    <w:p>
+      <w:pPr>
+        <w:ind w:firstLine="567"/>
+        <w:rPr>
+          <w:lang w:val="id-ID"/>
+        </w:rPr>
+      </w:pPr>
+      <w:r>
+        <w:rPr>
+          <w:noProof/>
+          <w:lang w:val="id-ID" w:eastAsia="id-ID"/>
+        </w:rPr>
+        <w:drawing>
+          <wp:inline distT="0" distB="0" distL="0" distR="0">
+            <wp:extent cx="4524375" cy="676275"/>
+            <wp:effectExtent l="19050" t="0" r="9525" b="0"/>
+            <wp:docPr id="12" name="Picture 2"/>
+            <wp:cNvGraphicFramePr>
+              <a:graphicFrameLocks xmlns:a="http://schemas.openxmlformats.org/drawingml/2006/main" noChangeAspect="1"/>
+            </wp:cNvGraphicFramePr>
+            <a:graphic xmlns:a="http://schemas.openxmlformats.org/drawingml/2006/main">
+              <a:graphicData uri="http://schemas.openxmlformats.org/drawingml/2006/picture">
+                <pic:pic xmlns:pic="http://schemas.openxmlformats.org/drawingml/2006/picture">
+                  <pic:nvPicPr>
+                    <pic:cNvPr id="0" name="Picture 2"/>
+                    <pic:cNvPicPr>
+                      <a:picLocks noChangeAspect="1" noChangeArrowheads="1"/>
+                    </pic:cNvPicPr>
+                  </pic:nvPicPr>
+                  <pic:blipFill>
+                    <a:blip r:embed="rId25"/>
+                    <a:srcRect/>
+                    <a:stretch>
+                      <a:fillRect/>
+                    </a:stretch>
+                  </pic:blipFill>
+                  <pic:spPr bwMode="auto">
+                    <a:xfrm>
+                      <a:off x="0" y="0"/>
+                      <a:ext cx="4524375" cy="676275"/>
+                    </a:xfrm>
+                    <a:prstGeom prst="rect">
+                      <a:avLst/>
+                    </a:prstGeom>
+                    <a:noFill/>
+                    <a:ln w="9525">
+                      <a:noFill/>
+                      <a:miter lim="800000"/>
+                      <a:headEnd/>
+                      <a:tailEnd/>
+                    </a:ln>
+                  </pic:spPr>
+                </pic:pic>
+              </a:graphicData>
+            </a:graphic>
+          </wp:inline>
+        </w:drawing>
+      </w:r>
+    </w:p>
+    <w:p>
+      <w:pPr>
+        <w:pStyle w:val="Caption"/>
+        <w:rPr>
+          <w:lang w:val="id-ID"/>
+        </w:rPr>
+      </w:pPr>
+      <w:r>
+        <w:rPr>
+          <w:lang w:val="id-ID"/>
+        </w:rPr>
+        <w:t>Gambar 5.2 Kode method casefolding</w:t>
+      </w:r>
+    </w:p>
+    <w:p>
+      <w:pPr>
+        <w:ind w:firstLine="567"/>
+        <w:rPr>
+          <w:lang w:val="id-ID"/>
+        </w:rPr>
+      </w:pPr>
+      <w:r>
+        <w:rPr>
+          <w:lang w:val="id-ID"/>
+        </w:rPr>
+        <w:t xml:space="preserve">Gambar 5.2 merupakan method casefolding yang digunakan dalam penelitian ini. Method ini terdapat dalam class PreprocessingComponent. </w:t>
+      </w:r>
+      <w:r>
+        <w:rPr>
+          <w:lang w:val="id-ID"/>
+        </w:rPr>
+        <w:t xml:space="preserve">Karena dalam PHP method-method untuk pemrosesan string sudah cukup lengkap, proses ini dapat dilakukan dengan mudah hanya dengan memanggil method strtolower yang sudah disediakan oleh bahasa PHP. </w:t>
+      </w:r>
+    </w:p>
+    <w:p>
+      <w:pPr>
+        <w:pStyle w:val="Heading3"/>
+      </w:pPr>
+      <w:r>
+        <w:lastRenderedPageBreak/>
+        <w:t>removeSymbol</w:t>
+      </w:r>
+    </w:p>
+    <w:p>
+      <w:pPr>
+        <w:ind w:firstLine="720"/>
+        <w:rPr>
+          <w:lang w:val="id-ID"/>
+        </w:rPr>
+      </w:pPr>
+      <w:r>
+        <w:rPr>
+          <w:lang w:val="id-ID"/>
+        </w:rPr>
+        <w:t xml:space="preserve">RemoveSymbol adalah sebuah proses untuk menghapus symbol-symbol yang tidak terlalu berpengaruh pada penentuan sentimen. Misalkan simbol #, $,^,%,,* (,). Gambar 5.3 merupakan kode yang digunakan untuk menghapus symbol. </w:t>
+      </w:r>
+    </w:p>
+    <w:p>
+      <w:pPr>
+        <w:rPr>
+          <w:lang w:val="id-ID"/>
+        </w:rPr>
+      </w:pPr>
+      <w:r>
+        <w:rPr>
+          <w:noProof/>
+          <w:lang w:val="id-ID" w:eastAsia="id-ID"/>
+        </w:rPr>
+        <w:drawing>
+          <wp:inline distT="0" distB="0" distL="0" distR="0">
+            <wp:extent cx="5038725" cy="904875"/>
+            <wp:effectExtent l="19050" t="0" r="9525" b="0"/>
+            <wp:docPr id="15" name="Picture 3"/>
+            <wp:cNvGraphicFramePr>
+              <a:graphicFrameLocks xmlns:a="http://schemas.openxmlformats.org/drawingml/2006/main" noChangeAspect="1"/>
+            </wp:cNvGraphicFramePr>
+            <a:graphic xmlns:a="http://schemas.openxmlformats.org/drawingml/2006/main">
+              <a:graphicData uri="http://schemas.openxmlformats.org/drawingml/2006/picture">
+                <pic:pic xmlns:pic="http://schemas.openxmlformats.org/drawingml/2006/picture">
+                  <pic:nvPicPr>
+                    <pic:cNvPr id="0" name="Picture 3"/>
+                    <pic:cNvPicPr>
+                      <a:picLocks noChangeAspect="1" noChangeArrowheads="1"/>
+                    </pic:cNvPicPr>
+                  </pic:nvPicPr>
+                  <pic:blipFill>
+                    <a:blip r:embed="rId26"/>
+                    <a:srcRect/>
+                    <a:stretch>
+                      <a:fillRect/>
+                    </a:stretch>
+                  </pic:blipFill>
+                  <pic:spPr bwMode="auto">
+                    <a:xfrm>
+                      <a:off x="0" y="0"/>
+                      <a:ext cx="5038725" cy="904875"/>
+                    </a:xfrm>
+                    <a:prstGeom prst="rect">
+                      <a:avLst/>
+                    </a:prstGeom>
+                    <a:noFill/>
+                    <a:ln w="9525">
+                      <a:noFill/>
+                      <a:miter lim="800000"/>
+                      <a:headEnd/>
+                      <a:tailEnd/>
+                    </a:ln>
+                  </pic:spPr>
+                </pic:pic>
+              </a:graphicData>
+            </a:graphic>
+          </wp:inline>
+        </w:drawing>
+      </w:r>
+    </w:p>
+    <w:p>
+      <w:pPr>
+        <w:pStyle w:val="Caption"/>
+        <w:rPr>
+          <w:lang w:val="id-ID"/>
+        </w:rPr>
+      </w:pPr>
+      <w:r>
+        <w:rPr>
+          <w:lang w:val="id-ID"/>
+        </w:rPr>
+        <w:t>Gambar 5.3 Kode method removeSymbol</w:t>
+      </w:r>
+    </w:p>
+    <w:p>
+      <w:pPr>
+        <w:ind w:firstLine="567"/>
+        <w:rPr>
+          <w:lang w:val="id-ID"/>
+        </w:rPr>
+      </w:pPr>
+      <w:r>
+        <w:rPr>
+          <w:lang w:val="id-ID"/>
+        </w:rPr>
+        <w:t xml:space="preserve">Method ini juga berada pada class PreprocessingComponent. Untuk menghapus symbol-symbol  menggunakan method preg_replace atau method yang berfungsi untuk melakukan penggantian symbol dengan parameter regular expression. </w:t>
+      </w:r>
+    </w:p>
+    <w:p>
+      <w:pPr>
+        <w:pStyle w:val="Heading3"/>
+      </w:pPr>
+      <w:r>
+        <w:t>ProcessNumbers</w:t>
+      </w:r>
+    </w:p>
+    <w:p>
+      <w:pPr>
+        <w:ind w:firstLine="567"/>
+        <w:rPr>
+          <w:lang w:val="id-ID"/>
+        </w:rPr>
+      </w:pPr>
+      <w:r>
+        <w:rPr>
+          <w:lang w:val="id-ID"/>
+        </w:rPr>
+        <w:t>ProcessNumbers adalah proses pengkonfersian angka menjadi huruf. Dalam sosial media atau dalam dunia maya sering digunakan baik untuk mempersingkat kata atau hanya sekedar iseng saja. Untuk melakukan pengkonfersian sesuai yang sudah dijelaskan pada bab IV akan dilakukan oleh method processNumbers yang berada pada class PreprocessingComponent</w:t>
+      </w:r>
+      <w:r>
+        <w:rPr>
+          <w:lang w:val="id-ID"/>
+        </w:rPr>
+        <w:t>.</w:t>
+      </w:r>
+    </w:p>
+    <w:p>
+      <w:pPr>
+        <w:ind w:firstLine="567"/>
+        <w:rPr>
+          <w:lang w:val="id-ID"/>
+        </w:rPr>
+      </w:pPr>
+      <w:r>
+        <w:rPr>
+          <w:lang w:val="id-ID"/>
+        </w:rPr>
+        <w:t xml:space="preserve">Gambar 5.4 merupakan kode dari method processNumbers yang intinya akan mengkonfersi angka menjadi karakter seperti dijelaskan pada bab IV. </w:t>
+      </w:r>
+      <w:r>
+        <w:rPr>
+          <w:lang w:val="id-ID"/>
+        </w:rPr>
+        <w:t>Caranya adalah dengan mengecek satu persatu, bila ditemukan angka dalam karakter maka akan dikon</w:t>
+      </w:r>
+      <w:r>
+        <w:rPr>
+          <w:lang w:val="id-ID"/>
+        </w:rPr>
+        <w:t xml:space="preserve">fersi dengan method str_replace. </w:t>
+      </w:r>
+    </w:p>
+    <w:p>
+      <w:pPr>
+        <w:ind w:firstLine="567"/>
+        <w:rPr>
+          <w:lang w:val="id-ID"/>
+        </w:rPr>
+      </w:pPr>
+      <w:r>
+        <w:rPr>
+          <w:noProof/>
+          <w:lang w:val="id-ID" w:eastAsia="id-ID"/>
+        </w:rPr>
+        <w:lastRenderedPageBreak/>
+        <w:drawing>
+          <wp:inline distT="0" distB="0" distL="0" distR="0">
+            <wp:extent cx="5038725" cy="4953000"/>
+            <wp:effectExtent l="19050" t="0" r="9525" b="0"/>
+            <wp:docPr id="17" name="Picture 10"/>
+            <wp:cNvGraphicFramePr>
+              <a:graphicFrameLocks xmlns:a="http://schemas.openxmlformats.org/drawingml/2006/main" noChangeAspect="1"/>
+            </wp:cNvGraphicFramePr>
+            <a:graphic xmlns:a="http://schemas.openxmlformats.org/drawingml/2006/main">
+              <a:graphicData uri="http://schemas.openxmlformats.org/drawingml/2006/picture">
+                <pic:pic xmlns:pic="http://schemas.openxmlformats.org/drawingml/2006/picture">
+                  <pic:nvPicPr>
+                    <pic:cNvPr id="0" name="Picture 10"/>
+                    <pic:cNvPicPr>
+                      <a:picLocks noChangeAspect="1" noChangeArrowheads="1"/>
+                    </pic:cNvPicPr>
+                  </pic:nvPicPr>
+                  <pic:blipFill>
+                    <a:blip r:embed="rId27"/>
+                    <a:srcRect/>
+                    <a:stretch>
+                      <a:fillRect/>
+                    </a:stretch>
+                  </pic:blipFill>
+                  <pic:spPr bwMode="auto">
+                    <a:xfrm>
+                      <a:off x="0" y="0"/>
+                      <a:ext cx="5038725" cy="4953000"/>
+                    </a:xfrm>
+                    <a:prstGeom prst="rect">
+                      <a:avLst/>
+                    </a:prstGeom>
+                    <a:noFill/>
+                    <a:ln w="9525">
+                      <a:noFill/>
+                      <a:miter lim="800000"/>
+                      <a:headEnd/>
+                      <a:tailEnd/>
+                    </a:ln>
+                  </pic:spPr>
+                </pic:pic>
+              </a:graphicData>
+            </a:graphic>
+          </wp:inline>
+        </w:drawing>
+      </w:r>
+    </w:p>
+    <w:p>
+      <w:pPr>
+        <w:pStyle w:val="Caption"/>
+        <w:rPr>
+          <w:lang w:val="id-ID"/>
+        </w:rPr>
+      </w:pPr>
+      <w:r>
+        <w:rPr>
+          <w:lang w:val="id-ID"/>
+        </w:rPr>
+        <w:t>Gambar 5.4 Kode method processNumbers</w:t>
+      </w:r>
+    </w:p>
+    <w:p>
+      <w:pPr>
+        <w:pStyle w:val="Heading3"/>
+      </w:pPr>
+      <w:r>
+        <w:t>Remove repeat</w:t>
+      </w:r>
+    </w:p>
+    <w:p>
+      <w:pPr>
+        <w:ind w:firstLine="567"/>
+        <w:rPr>
+          <w:lang w:val="id-ID"/>
+        </w:rPr>
+      </w:pPr>
+      <w:r>
+        <w:rPr>
+          <w:lang w:val="id-ID"/>
+        </w:rPr>
+        <w:t xml:space="preserve">Remove repeat adalah process untuk menghapus perulangan karakter yang berlebihan. Pada sosial media twitter telah umum digunakan perulangan karakter yang berlebihan. Baik yang tidak sengaja dilakukan karena kesalahan penulisan atau yang sengaja untuk menyangatkan makna. Contohnya adalah misal ingin mengungkapkan setuju terkadang ada yang berlebihan dengan menuliskan “setujuuuuuuuuuuu”. Hal tersebut bila tidak diatasi akan mempengarui penentuan sentimen. Dalam bahasa indonesia perulangan karakter yang berturut-turut hanya dua karakter. </w:t>
+      </w:r>
+      <w:r>
+        <w:rPr>
+          <w:lang w:val="id-ID"/>
+        </w:rPr>
+        <w:t xml:space="preserve">Untuk itu </w:t>
+      </w:r>
+      <w:r>
+        <w:rPr>
+          <w:lang w:val="id-ID"/>
+        </w:rPr>
+        <w:t xml:space="preserve">proses ini akan melakukan penghapusan karakter berulang </w:t>
+      </w:r>
+      <w:r>
+        <w:rPr>
+          <w:lang w:val="id-ID"/>
+        </w:rPr>
+        <w:lastRenderedPageBreak/>
+        <w:t>berturut-turut y</w:t>
+      </w:r>
+      <w:r>
+        <w:rPr>
+          <w:lang w:val="id-ID"/>
+        </w:rPr>
+        <w:t xml:space="preserve">ang berlebihan dan hanya disisakan menjadi dua karater yang sama secara berturut-turut. </w:t>
+      </w:r>
+    </w:p>
+    <w:p>
+      <w:pPr>
+        <w:ind w:firstLine="567"/>
+        <w:rPr>
+          <w:lang w:val="id-ID"/>
+        </w:rPr>
+      </w:pPr>
+      <w:r>
+        <w:rPr>
+          <w:noProof/>
+          <w:lang w:val="id-ID" w:eastAsia="id-ID"/>
+        </w:rPr>
+        <w:drawing>
+          <wp:inline distT="0" distB="0" distL="0" distR="0">
+            <wp:extent cx="5038725" cy="1762125"/>
+            <wp:effectExtent l="19050" t="0" r="9525" b="0"/>
+            <wp:docPr id="18" name="Picture 11"/>
+            <wp:cNvGraphicFramePr>
+              <a:graphicFrameLocks xmlns:a="http://schemas.openxmlformats.org/drawingml/2006/main" noChangeAspect="1"/>
+            </wp:cNvGraphicFramePr>
+            <a:graphic xmlns:a="http://schemas.openxmlformats.org/drawingml/2006/main">
+              <a:graphicData uri="http://schemas.openxmlformats.org/drawingml/2006/picture">
+                <pic:pic xmlns:pic="http://schemas.openxmlformats.org/drawingml/2006/picture">
+                  <pic:nvPicPr>
+                    <pic:cNvPr id="0" name="Picture 11"/>
+                    <pic:cNvPicPr>
+                      <a:picLocks noChangeAspect="1" noChangeArrowheads="1"/>
+                    </pic:cNvPicPr>
+                  </pic:nvPicPr>
+                  <pic:blipFill>
+                    <a:blip r:embed="rId28"/>
+                    <a:srcRect/>
+                    <a:stretch>
+                      <a:fillRect/>
+                    </a:stretch>
+                  </pic:blipFill>
+                  <pic:spPr bwMode="auto">
+                    <a:xfrm>
+                      <a:off x="0" y="0"/>
+                      <a:ext cx="5038725" cy="1762125"/>
+                    </a:xfrm>
+                    <a:prstGeom prst="rect">
+                      <a:avLst/>
+                    </a:prstGeom>
+                    <a:noFill/>
+                    <a:ln w="9525">
+                      <a:noFill/>
+                      <a:miter lim="800000"/>
+                      <a:headEnd/>
+                      <a:tailEnd/>
+                    </a:ln>
+                  </pic:spPr>
+                </pic:pic>
+              </a:graphicData>
+            </a:graphic>
+          </wp:inline>
+        </w:drawing>
+      </w:r>
+    </w:p>
+    <w:p>
+      <w:pPr>
+        <w:pStyle w:val="Caption"/>
+        <w:rPr>
+          <w:lang w:val="id-ID"/>
+        </w:rPr>
+      </w:pPr>
+      <w:r>
+        <w:rPr>
+          <w:lang w:val="id-ID"/>
+        </w:rPr>
+        <w:t>Gambar 5.5 kode dari process remove repeat</w:t>
+      </w:r>
+    </w:p>
+    <w:p>
+      <w:pPr>
+        <w:ind w:firstLine="567"/>
+        <w:rPr>
+          <w:lang w:val="id-ID"/>
+        </w:rPr>
+      </w:pPr>
+      <w:r>
+        <w:rPr>
+          <w:lang w:val="id-ID"/>
+        </w:rPr>
+        <w:t xml:space="preserve">Gambar 5.5 merupakan kode dari </w:t>
+      </w:r>
+      <w:r>
+        <w:rPr>
+          <w:lang w:val="id-ID"/>
+        </w:rPr>
+        <w:t>process</w:t>
+      </w:r>
+      <w:r>
+        <w:rPr>
+          <w:lang w:val="id-ID"/>
+        </w:rPr>
+        <w:t xml:space="preserve"> remove repeat. </w:t>
+      </w:r>
+      <w:r>
+        <w:rPr>
+          <w:lang w:val="id-ID"/>
+        </w:rPr>
+        <w:t xml:space="preserve">Method ini merupakan method recursive yang terdapat dalam class PreprocessingComponent. </w:t>
+      </w:r>
+      <w:r>
+        <w:rPr>
+          <w:lang w:val="id-ID"/>
+        </w:rPr>
+        <w:t xml:space="preserve">Algoritmanya adalah mengecek apakah karakter setelahnya dan setelahnya lagi adalah karakter yang sama dengan karakter sekarang. Jika benar maka akan dihapus satu karakter yang sama. Hal itu dilakukan sampai karakter terakhir pada suatu kata. </w:t>
+      </w:r>
+    </w:p>
+    <w:p>
+      <w:pPr>
+        <w:pStyle w:val="Heading3"/>
+      </w:pPr>
+      <w:r>
+        <w:t>Replace informal word</w:t>
+      </w:r>
+    </w:p>
+    <w:p>
+      <w:pPr>
+        <w:ind w:firstLine="567"/>
+        <w:rPr>
+          <w:lang w:val="id-ID"/>
+        </w:rPr>
+      </w:pPr>
+      <w:r>
+        <w:rPr>
+          <w:lang w:val="id-ID"/>
+        </w:rPr>
+        <w:t>Replace informal word adalah proses penggantian kata yang ada dalam kamus kata tidak baku diganti dengan kata yang sesuai yang ada pada kamus kata baku.</w:t>
+      </w:r>
+      <w:r>
+        <w:rPr>
+          <w:lang w:val="id-ID"/>
+        </w:rPr>
         <w:t xml:space="preserve"> </w:t>
       </w:r>
       <w:r>
-        <w:t>Tuliskan kesimpulan dari penelitian di sini.</w:t>
-      </w:r>
-      <w:r>
+        <w:rPr>
+          <w:lang w:val="id-ID"/>
+        </w:rPr>
+        <w:t xml:space="preserve">Gambar 5.6 adalah kode process penggantian kata ini. </w:t>
+      </w:r>
+    </w:p>
+    <w:p>
+      <w:pPr>
+        <w:ind w:firstLine="567"/>
+        <w:rPr>
+          <w:lang w:val="id-ID"/>
+        </w:rPr>
+      </w:pPr>
+      <w:r>
+        <w:rPr>
+          <w:noProof/>
+          <w:lang w:val="id-ID" w:eastAsia="id-ID"/>
+        </w:rPr>
+        <w:drawing>
+          <wp:inline distT="0" distB="0" distL="0" distR="0">
+            <wp:extent cx="2724150" cy="666750"/>
+            <wp:effectExtent l="19050" t="0" r="0" b="0"/>
+            <wp:docPr id="19" name="Picture 12"/>
+            <wp:cNvGraphicFramePr>
+              <a:graphicFrameLocks xmlns:a="http://schemas.openxmlformats.org/drawingml/2006/main" noChangeAspect="1"/>
+            </wp:cNvGraphicFramePr>
+            <a:graphic xmlns:a="http://schemas.openxmlformats.org/drawingml/2006/main">
+              <a:graphicData uri="http://schemas.openxmlformats.org/drawingml/2006/picture">
+                <pic:pic xmlns:pic="http://schemas.openxmlformats.org/drawingml/2006/picture">
+                  <pic:nvPicPr>
+                    <pic:cNvPr id="0" name="Picture 12"/>
+                    <pic:cNvPicPr>
+                      <a:picLocks noChangeAspect="1" noChangeArrowheads="1"/>
+                    </pic:cNvPicPr>
+                  </pic:nvPicPr>
+                  <pic:blipFill>
+                    <a:blip r:embed="rId29"/>
+                    <a:srcRect/>
+                    <a:stretch>
+                      <a:fillRect/>
+                    </a:stretch>
+                  </pic:blipFill>
+                  <pic:spPr bwMode="auto">
+                    <a:xfrm>
+                      <a:off x="0" y="0"/>
+                      <a:ext cx="2724150" cy="666750"/>
+                    </a:xfrm>
+                    <a:prstGeom prst="rect">
+                      <a:avLst/>
+                    </a:prstGeom>
+                    <a:noFill/>
+                    <a:ln w="9525">
+                      <a:noFill/>
+                      <a:miter lim="800000"/>
+                      <a:headEnd/>
+                      <a:tailEnd/>
+                    </a:ln>
+                  </pic:spPr>
+                </pic:pic>
+              </a:graphicData>
+            </a:graphic>
+          </wp:inline>
+        </w:drawing>
+      </w:r>
+    </w:p>
+    <w:p>
+      <w:pPr>
+        <w:pStyle w:val="Caption"/>
+        <w:rPr>
+          <w:lang w:val="id-ID"/>
+        </w:rPr>
+      </w:pPr>
+      <w:r>
+        <w:rPr>
+          <w:lang w:val="id-ID"/>
+        </w:rPr>
+        <w:t>Gambar 5.6 Kode proses penggantian kata tidak baku</w:t>
+      </w:r>
+    </w:p>
+    <w:p>
+      <w:pPr>
+        <w:ind w:firstLine="567"/>
+        <w:rPr>
+          <w:lang w:val="id-ID"/>
+        </w:rPr>
+      </w:pPr>
+      <w:r>
+        <w:rPr>
+          <w:lang w:val="id-ID"/>
+        </w:rPr>
+        <w:t>Tidak terdapat algoritma yang rumit dalam algoritma ini hanya mengecek apakah kata terdapat dalam kata tidak baku. Jika ada maka akan langsung diganti dengan kata yang baku.</w:t>
+      </w:r>
+    </w:p>
+    <w:p>
+      <w:pPr>
+        <w:pStyle w:val="Heading3"/>
+      </w:pPr>
+      <w:r>
+        <w:lastRenderedPageBreak/>
+        <w:t>Spelling Corrention</w:t>
+      </w:r>
+    </w:p>
+    <w:p>
+      <w:pPr>
+        <w:ind w:firstLine="567"/>
+        <w:rPr>
+          <w:lang w:val="id-ID"/>
+        </w:rPr>
+      </w:pPr>
+      <w:r>
+        <w:rPr>
+          <w:lang w:val="id-ID"/>
+        </w:rPr>
+        <w:t xml:space="preserve">Spelling Correction adalah process yang apabila bertemu dengan kata baru yang tidak terdapat dalam kamus maka process ini akan menggantinya dengan kata yang paling dekat dengan kata yang ada dikamus. </w:t>
+      </w:r>
+      <w:r>
+        <w:rPr>
+          <w:lang w:val="id-ID"/>
+        </w:rPr>
+        <w:t xml:space="preserve">Process ini juga dapat dimanfaatkan untuk mengkoreksi dari kesalahan penulisan walaupun tidak memiliki akurasi 100%. </w:t>
+      </w:r>
+      <w:r>
+        <w:rPr>
+          <w:lang w:val="id-ID"/>
+        </w:rPr>
+        <w:t xml:space="preserve">Gambar 5.7 adalah kode dari process spelling correction yang terdapat dalam class SpellingCorrection. </w:t>
+      </w:r>
+    </w:p>
+    <w:p>
+      <w:pPr>
+        <w:ind w:firstLine="567"/>
+        <w:rPr>
+          <w:lang w:val="id-ID"/>
+        </w:rPr>
+      </w:pPr>
+      <w:r>
+        <w:rPr>
+          <w:noProof/>
+          <w:lang w:val="id-ID" w:eastAsia="id-ID"/>
+        </w:rPr>
+        <w:drawing>
+          <wp:inline distT="0" distB="0" distL="0" distR="0">
+            <wp:extent cx="3810000" cy="4076484"/>
+            <wp:effectExtent l="19050" t="0" r="0" b="0"/>
+            <wp:docPr id="21" name="Picture 19"/>
+            <wp:cNvGraphicFramePr>
+              <a:graphicFrameLocks xmlns:a="http://schemas.openxmlformats.org/drawingml/2006/main" noChangeAspect="1"/>
+            </wp:cNvGraphicFramePr>
+            <a:graphic xmlns:a="http://schemas.openxmlformats.org/drawingml/2006/main">
+              <a:graphicData uri="http://schemas.openxmlformats.org/drawingml/2006/picture">
+                <pic:pic xmlns:pic="http://schemas.openxmlformats.org/drawingml/2006/picture">
+                  <pic:nvPicPr>
+                    <pic:cNvPr id="0" name="Picture 19"/>
+                    <pic:cNvPicPr>
+                      <a:picLocks noChangeAspect="1" noChangeArrowheads="1"/>
+                    </pic:cNvPicPr>
+                  </pic:nvPicPr>
+                  <pic:blipFill>
+                    <a:blip r:embed="rId30"/>
+                    <a:srcRect/>
+                    <a:stretch>
+                      <a:fillRect/>
+                    </a:stretch>
+                  </pic:blipFill>
+                  <pic:spPr bwMode="auto">
+                    <a:xfrm>
+                      <a:off x="0" y="0"/>
+                      <a:ext cx="3810000" cy="4076484"/>
+                    </a:xfrm>
+                    <a:prstGeom prst="rect">
+                      <a:avLst/>
+                    </a:prstGeom>
+                    <a:noFill/>
+                    <a:ln w="9525">
+                      <a:noFill/>
+                      <a:miter lim="800000"/>
+                      <a:headEnd/>
+                      <a:tailEnd/>
+                    </a:ln>
+                  </pic:spPr>
+                </pic:pic>
+              </a:graphicData>
+            </a:graphic>
+          </wp:inline>
+        </w:drawing>
+      </w:r>
+    </w:p>
+    <w:p>
+      <w:pPr>
+        <w:pStyle w:val="Caption"/>
+        <w:rPr>
+          <w:lang w:val="id-ID"/>
+        </w:rPr>
+      </w:pPr>
+      <w:r>
+        <w:rPr>
+          <w:lang w:val="id-ID"/>
+        </w:rPr>
+        <w:t>Gambar 5.7 Kode method correct pada class SpellingCorrection</w:t>
+      </w:r>
+    </w:p>
+    <w:p>
+      <w:pPr>
+        <w:ind w:firstLine="567"/>
+        <w:rPr>
+          <w:lang w:val="id-ID"/>
+        </w:rPr>
+      </w:pPr>
+      <w:r>
+        <w:rPr>
+          <w:lang w:val="id-ID"/>
+        </w:rPr>
+        <w:t xml:space="preserve">Process spelling correction tersebut diimplementasikan menggunakan algoritma levenshtein untuk menghitung kedekatan kata baru dengan kata-kata yang ada dalam kamus. Bahasa PHP sudah mengimplementasikan algoritma levenshtein ini hanya dengan menjalankan method levenshtein yan sudah disediakan. </w:t>
+      </w:r>
+    </w:p>
+    <w:p>
+      <w:pPr>
+        <w:pStyle w:val="Heading2"/>
+        <w:rPr>
+          <w:lang w:val="id-ID"/>
+        </w:rPr>
+      </w:pPr>
+      <w:r>
+        <w:rPr>
+          <w:lang w:val="id-ID"/>
+        </w:rPr>
+        <w:lastRenderedPageBreak/>
+        <w:t xml:space="preserve">PosTagging </w:t>
+      </w:r>
+    </w:p>
+    <w:p>
+      <w:pPr>
+        <w:ind w:firstLine="397"/>
+        <w:rPr>
+          <w:lang w:val="id-ID"/>
+        </w:rPr>
+      </w:pPr>
+      <w:r>
+        <w:rPr>
+          <w:lang w:val="id-ID"/>
+        </w:rPr>
+        <w:t xml:space="preserve">PosTagging adalah process untuk pelabelan kata berdasarkan kelas katanya. </w:t>
+      </w:r>
+      <w:r>
+        <w:rPr>
+          <w:lang w:val="id-ID"/>
+        </w:rPr>
+        <w:t xml:space="preserve">Process ini meminta input sebuah kalimat atau dalam penelitian ini adalah sebuah tweet dan memberikan output sebuah kalimat yang sudah diberi label kelas katanya. Metode postagging yang digunakan dalam penelitian ini adalah postagging dengan menggunakan dictionary/kamus. </w:t>
+      </w:r>
+    </w:p>
+    <w:p>
+      <w:pPr>
+        <w:ind w:firstLine="397"/>
+        <w:rPr>
+          <w:lang w:val="id-ID"/>
+        </w:rPr>
+      </w:pPr>
+      <w:r>
+        <w:rPr>
+          <w:lang w:val="id-ID"/>
+        </w:rPr>
+        <w:t xml:space="preserve">Process postagging ini akan berfungsi untuk menentukan sentimen pada metode lexicon based dan akan berfungsi untuk mendeteksi kalimat bersentimen atau tidak pada metode SVM. </w:t>
+      </w:r>
+      <w:r>
+        <w:rPr>
+          <w:lang w:val="id-ID"/>
+        </w:rPr>
+        <w:t xml:space="preserve">Implementasi processs ini dilakukan pada class  </w:t>
+      </w:r>
+      <w:r>
+        <w:rPr>
+          <w:lang w:val="id-ID"/>
+        </w:rPr>
+        <w:t>JanPosTaggingComponent</w:t>
+      </w:r>
+      <w:r>
+        <w:rPr>
+          <w:lang w:val="id-ID"/>
+        </w:rPr>
+        <w:t xml:space="preserve">. </w:t>
+      </w:r>
+      <w:r>
+        <w:rPr>
+          <w:lang w:val="id-ID"/>
+        </w:rPr>
+        <w:t xml:space="preserve">Gambar 5.8 menunjukan kode process postagging. </w:t>
+      </w:r>
+    </w:p>
+    <w:p>
+      <w:pPr>
+        <w:ind w:firstLine="397"/>
+        <w:rPr>
+          <w:lang w:val="id-ID"/>
+        </w:rPr>
+      </w:pPr>
+      <w:r>
+        <w:rPr>
+          <w:noProof/>
+          <w:lang w:val="id-ID" w:eastAsia="id-ID"/>
+        </w:rPr>
+        <w:drawing>
+          <wp:inline distT="0" distB="0" distL="0" distR="0">
+            <wp:extent cx="4133850" cy="4219809"/>
+            <wp:effectExtent l="19050" t="0" r="0" b="0"/>
+            <wp:docPr id="16" name="Picture 1"/>
+            <wp:cNvGraphicFramePr>
+              <a:graphicFrameLocks xmlns:a="http://schemas.openxmlformats.org/drawingml/2006/main" noChangeAspect="1"/>
+            </wp:cNvGraphicFramePr>
+            <a:graphic xmlns:a="http://schemas.openxmlformats.org/drawingml/2006/main">
+              <a:graphicData uri="http://schemas.openxmlformats.org/drawingml/2006/picture">
+                <pic:pic xmlns:pic="http://schemas.openxmlformats.org/drawingml/2006/picture">
+                  <pic:nvPicPr>
+                    <pic:cNvPr id="0" name="Picture 1"/>
+                    <pic:cNvPicPr>
+                      <a:picLocks noChangeAspect="1" noChangeArrowheads="1"/>
+                    </pic:cNvPicPr>
+                  </pic:nvPicPr>
+                  <pic:blipFill>
+                    <a:blip r:embed="rId31"/>
+                    <a:srcRect/>
+                    <a:stretch>
+                      <a:fillRect/>
+                    </a:stretch>
+                  </pic:blipFill>
+                  <pic:spPr bwMode="auto">
+                    <a:xfrm>
+                      <a:off x="0" y="0"/>
+                      <a:ext cx="4141079" cy="4227188"/>
+                    </a:xfrm>
+                    <a:prstGeom prst="rect">
+                      <a:avLst/>
+                    </a:prstGeom>
+                    <a:noFill/>
+                    <a:ln w="9525">
+                      <a:noFill/>
+                      <a:miter lim="800000"/>
+                      <a:headEnd/>
+                      <a:tailEnd/>
+                    </a:ln>
+                  </pic:spPr>
+                </pic:pic>
+              </a:graphicData>
+            </a:graphic>
+          </wp:inline>
+        </w:drawing>
+      </w:r>
+    </w:p>
+    <w:p>
+      <w:pPr>
+        <w:pStyle w:val="Caption"/>
+        <w:rPr>
+          <w:lang w:val="id-ID"/>
+        </w:rPr>
+      </w:pPr>
+      <w:r>
+        <w:rPr>
+          <w:lang w:val="id-ID"/>
+        </w:rPr>
+        <w:t>Gambar 5.8 Kode process postagging</w:t>
+      </w:r>
+    </w:p>
+    <w:p>
+      <w:pPr>
+        <w:ind w:firstLine="397"/>
+        <w:rPr>
+          <w:lang w:val="id-ID"/>
+        </w:rPr>
+      </w:pPr>
+      <w:r>
+        <w:rPr>
+          <w:lang w:val="id-ID"/>
+        </w:rPr>
+        <w:lastRenderedPageBreak/>
+        <w:t xml:space="preserve">Algoritma dari postagging menggunakan dictionary ini pertama adalah memecah kalimat atau tweet menjadi kata per kata. Kemudian mencocokan masing-masing kata tersebut ke dalam dictionary yang sudah terdapat kelas katanya. </w:t>
+      </w:r>
+    </w:p>
+    <w:p>
+      <w:pPr>
+        <w:pStyle w:val="Heading2"/>
+        <w:rPr>
+          <w:lang w:val="id-ID"/>
+        </w:rPr>
+      </w:pPr>
+      <w:r>
+        <w:rPr>
+          <w:lang w:val="id-ID"/>
+        </w:rPr>
+        <w:t>Pelabelan menggunakan metode lexicon based</w:t>
+      </w:r>
+    </w:p>
+    <w:p>
+      <w:pPr>
+        <w:ind w:firstLine="567"/>
+        <w:rPr>
+          <w:lang w:val="id-ID"/>
+        </w:rPr>
+      </w:pPr>
+      <w:r>
+        <w:rPr>
+          <w:lang w:val="id-ID"/>
+        </w:rPr>
+        <w:t xml:space="preserve">Setelah data berhasil dipreprocessing artinya dapat sudah siap untuk dilakukan analisa. Pada tahap pelabelan data pelatihan, metode yang digunakan untuk pemberian label adalah metode lexicon based. </w:t>
+      </w:r>
+      <w:r>
+        <w:rPr>
+          <w:lang w:val="id-ID"/>
+        </w:rPr>
+        <w:t xml:space="preserve">Proses pelabelan dengan metode lexicon based ini dilakukan oleh class </w:t>
+      </w:r>
+      <w:r>
+        <w:rPr>
+          <w:lang w:val="id-ID"/>
+        </w:rPr>
+        <w:t>SentimentAnalysisLexiconBased</w:t>
+      </w:r>
+      <w:r>
+        <w:rPr>
+          <w:lang w:val="id-ID"/>
+        </w:rPr>
+        <w:t xml:space="preserve">. </w:t>
+      </w:r>
+      <w:r>
+        <w:rPr>
+          <w:lang w:val="id-ID"/>
+        </w:rPr>
+        <w:t xml:space="preserve">Pada penelitian ini analisis yang dilakukan hanya memperhatikan sampai dua kata yang berdampingan saja. </w:t>
+      </w:r>
+    </w:p>
+    <w:p>
+      <w:pPr>
+        <w:ind w:firstLine="567"/>
+        <w:rPr>
+          <w:lang w:val="id-ID"/>
+        </w:rPr>
+      </w:pPr>
+      <w:r>
+        <w:rPr>
+          <w:lang w:val="id-ID"/>
+        </w:rPr>
+        <w:t xml:space="preserve">Dilanjutkan nanti </w:t>
+      </w:r>
+    </w:p>
+    <w:p>
+      <w:pPr>
+        <w:pStyle w:val="Heading2"/>
+        <w:rPr>
+          <w:lang w:val="id-ID"/>
+        </w:rPr>
+      </w:pPr>
+      <w:r>
+        <w:rPr>
+          <w:lang w:val="id-ID"/>
+        </w:rPr>
+        <w:t>Pembobotan data</w:t>
+      </w:r>
+    </w:p>
+    <w:p>
+      <w:pPr>
+        <w:ind w:firstLine="567"/>
+        <w:rPr>
+          <w:lang w:val="id-ID"/>
+        </w:rPr>
+      </w:pPr>
+      <w:r>
+        <w:rPr>
+          <w:lang w:val="id-ID"/>
+        </w:rPr>
+        <w:t xml:space="preserve">Setelah data berhasil diberi label dengan metode lexicon based. Data ini akan menjadi data training bagi process pelabelan dengan SVM. </w:t>
+      </w:r>
+      <w:r>
+        <w:rPr>
+          <w:lang w:val="id-ID"/>
+        </w:rPr>
+        <w:t xml:space="preserve">Data ini masih berbentu tweet yang tersimpan dalam basisdata sedang SVM hanya mengenali input dan output nya dalam bentuk vector. </w:t>
+      </w:r>
+      <w:r>
+        <w:rPr>
+          <w:lang w:val="id-ID"/>
+        </w:rPr>
+        <w:t xml:space="preserve">Untuk itu perlu adanya metode untuk merepresentasikan data ini dalam bentuk vector. Metode tersebut disebut dengan vector space model. Ada beberapa metode vector space model, namun penelitian ini </w:t>
+      </w:r>
+      <w:r>
+        <w:rPr>
+          <w:lang w:val="id-ID"/>
+        </w:rPr>
+        <w:t>a</w:t>
+      </w:r>
+      <w:r>
+        <w:rPr>
+          <w:lang w:val="id-ID"/>
+        </w:rPr>
+        <w:t xml:space="preserve">kan menggunakan metode TF-IDF untuk vector space model. </w:t>
+      </w:r>
+    </w:p>
+    <w:p>
+      <w:pPr>
+        <w:ind w:firstLine="567"/>
+        <w:rPr>
+          <w:lang w:val="id-ID"/>
+        </w:rPr>
+      </w:pPr>
+      <w:r>
+        <w:rPr>
+          <w:lang w:val="id-ID"/>
+        </w:rPr>
+        <w:t>TF-IDF adalah pembobotan yang mengkombinasikan antara berat kata local dan berat global seperti yang sudah dijelaskan pada bab sebelumnya. Metode pembobotan selain digunakan pada process pembobotan data pelatihan juga digunakan pada process pembobotan data pengujian.</w:t>
+      </w:r>
+      <w:r>
+        <w:rPr>
+          <w:lang w:val="id-ID"/>
+        </w:rPr>
+        <w:t xml:space="preserve"> Implementasi dari metode TF-IDF ini dilakukan pada class WeightComponent. </w:t>
+      </w:r>
+    </w:p>
+    <w:p>
+      <w:pPr>
+        <w:pStyle w:val="Heading2"/>
+        <w:rPr>
+          <w:lang w:val="id-ID"/>
+        </w:rPr>
+      </w:pPr>
+      <w:r>
+        <w:rPr>
+          <w:lang w:val="id-ID"/>
+        </w:rPr>
+        <w:lastRenderedPageBreak/>
+        <w:t>Pelatihan</w:t>
+      </w:r>
+    </w:p>
+    <w:p>
+      <w:pPr>
+        <w:ind w:firstLine="567"/>
+        <w:rPr>
+          <w:lang w:val="id-ID"/>
+        </w:rPr>
+      </w:pPr>
+      <w:r>
+        <w:rPr>
+          <w:lang w:val="id-ID"/>
+        </w:rPr>
+        <w:t xml:space="preserve">Setelah semua siap maka sekarang proses pelatihan sudah dapat dilakukan. </w:t>
+      </w:r>
+      <w:r>
+        <w:rPr>
+          <w:lang w:val="id-ID"/>
+        </w:rPr>
+        <w:t xml:space="preserve">Data pembobotan yang sudah dibuat sebelumnya akan disimpan dalam </w:t>
+      </w:r>
+      <w:r>
+        <w:rPr>
+          <w:lang w:val="id-ID"/>
+        </w:rPr>
+        <w:t xml:space="preserve">sebuah berkas. </w:t>
+      </w:r>
+      <w:r>
+        <w:rPr>
+          <w:lang w:val="id-ID"/>
+        </w:rPr>
+        <w:t>Selanjutnya proses pelatihan ini akan implementasikan memanfaatkan library libsvm. Pada penelitian ini</w:t>
+      </w:r>
+      <w:r>
+        <w:rPr>
+          <w:lang w:val="id-ID"/>
+        </w:rPr>
+        <w:t xml:space="preserve">  proses pelatihan ini di implementasikan pada </w:t>
+      </w:r>
+      <w:r>
+        <w:rPr>
+          <w:lang w:val="id-ID"/>
+        </w:rPr>
+        <w:t xml:space="preserve">class JanSvmComponent. </w:t>
+      </w:r>
+      <w:r>
+        <w:rPr>
+          <w:lang w:val="id-ID"/>
+        </w:rPr>
         <w:t xml:space="preserve"> </w:t>
       </w:r>
-      <w:r>
-        <w:t>Tuliskan kesimpulan dari penelitian di sini.</w:t>
-      </w:r>
-      <w:r>
-        <w:t xml:space="preserve"> </w:t>
-      </w:r>
-      <w:r>
-        <w:t>Tuliskan kesimpulan dari penelitian di sini. Tuliskan kesimpulan dari penelitian di sini.</w:t>
-      </w:r>
-      <w:r>
-        <w:t xml:space="preserve"> </w:t>
-      </w:r>
-      <w:r>
-        <w:t>Tuliskan kesimpulan dari penelitian di sini.</w:t>
-      </w:r>
-      <w:r>
-        <w:t xml:space="preserve"> </w:t>
-      </w:r>
-      <w:r>
-        <w:t>Tuliskan kesimpulan dari penelitian di sini.</w:t>
-      </w:r>
-      <w:r>
-        <w:t xml:space="preserve"> </w:t>
-      </w:r>
-      <w:r>
-        <w:t>Tuliskan kesimpulan dari penelitian di sini. Tuliskan kesimpulan dari penelitian di sini.</w:t>
-      </w:r>
-      <w:r>
-        <w:t xml:space="preserve"> </w:t>
-      </w:r>
-      <w:r>
-        <w:t>Tuliskan kesimpulan dari penelitian di sini.</w:t>
-      </w:r>
-      <w:r>
-        <w:t xml:space="preserve"> </w:t>
-      </w:r>
-      <w:r>
-        <w:t>Tuliskan kesimpulan dari penelitian di sini.</w:t>
-      </w:r>
-      <w:r>
-        <w:t xml:space="preserve"> </w:t>
-      </w:r>
-      <w:r>
-        <w:t>Tuliskan kesimpulan dari penelitian di sini. Tuliskan kesimpulan dari penelitian di sini.</w:t>
-      </w:r>
-      <w:r>
-        <w:t xml:space="preserve"> </w:t>
-      </w:r>
-      <w:r>
-        <w:t>Tuliskan kesimpulan dari penelitian di sini.</w:t>
-      </w:r>
-      <w:r>
-        <w:t xml:space="preserve"> </w:t>
-      </w:r>
-      <w:r>
-        <w:t>Tuliskan kesimpulan dari penelitian di sini.</w:t>
-      </w:r>
-      <w:r>
-        <w:t xml:space="preserve"> </w:t>
-      </w:r>
-      <w:r>
-        <w:t>Tuliskan kesimpulan dari penelitian di sini. Tuliskan kesimpulan dari penelitian di sini.</w:t>
-      </w:r>
-      <w:r>
-        <w:t xml:space="preserve"> </w:t>
-      </w:r>
-      <w:r>
-        <w:t>Tuliskan kesimpulan dari penelitian di sini.</w:t>
-      </w:r>
-      <w:r>
-        <w:t xml:space="preserve"> </w:t>
-      </w:r>
-      <w:r>
-        <w:t>Tuliskan kesimpulan dari penelitian di sini.</w:t>
-      </w:r>
-      <w:r>
-        <w:t xml:space="preserve"> </w:t>
-      </w:r>
-      <w:r>
-        <w:t>Tuliskan kesimpulan dari penelitian di sini. Tuliskan kesimpulan dari penelitian di sini.</w:t>
-      </w:r>
-      <w:r>
-        <w:t xml:space="preserve"> </w:t>
-      </w:r>
-      <w:r>
-        <w:t>Tuliskan kesimpulan dari penelitian di sini.</w:t>
-      </w:r>
-      <w:r>
-        <w:t xml:space="preserve"> </w:t>
-      </w:r>
-      <w:r>
-        <w:t>Tuliskan kesimpulan dari penelitian di sini.</w:t>
-      </w:r>
-      <w:r>
-        <w:t xml:space="preserve"> </w:t>
-      </w:r>
-      <w:r>
-        <w:t>Tuliskan kesimpulan dari penelitian di sini. Tuliskan kesimpulan dari penelitian di sini.</w:t>
-      </w:r>
-      <w:r>
-        <w:t xml:space="preserve"> </w:t>
-      </w:r>
-      <w:r>
-        <w:t>Tuliskan kesimpulan dari penelitian di sini.</w:t>
-      </w:r>
-      <w:r>
-        <w:t xml:space="preserve"> </w:t>
-      </w:r>
-      <w:r>
-        <w:t>Tuliskan kesimpulan dari penelitian di sini.</w:t>
-      </w:r>
-      <w:r>
-        <w:t xml:space="preserve"> </w:t>
-      </w:r>
-      <w:r>
-        <w:t>Tuliskan kesimpulan dari penelitian di sini. Tuliskan kesimpulan dari penelitian di sini.</w:t>
-      </w:r>
-      <w:r>
-        <w:t xml:space="preserve"> </w:t>
-      </w:r>
-      <w:r>
-        <w:t>Tuliskan kesimpulan dari penelitian di sini.</w:t>
-      </w:r>
-      <w:r>
-        <w:t xml:space="preserve"> </w:t>
-      </w:r>
-      <w:r>
-        <w:t>Tuliskan kesimpulan dari penelitian di sini.</w:t>
-      </w:r>
-      <w:r>
-        <w:t xml:space="preserve"> </w:t>
-      </w:r>
-      <w:r>
-        <w:t>Tuliskan kesimpulan dari penelitian di sini. Tuliskan kesimpulan dari penelitian di sini.</w:t>
-      </w:r>
-      <w:r>
-        <w:t xml:space="preserve"> </w:t>
-      </w:r>
-      <w:r>
-        <w:t>Tuliskan kesimpulan dari penelitian di sini.</w:t>
-      </w:r>
-      <w:r>
-        <w:t xml:space="preserve"> </w:t>
-      </w:r>
-      <w:r>
-        <w:t>Tuliskan kesimpulan dari penelitian di sini.</w:t>
-      </w:r>
-    </w:p>
-    <w:p>
-      <w:pPr>
-        <w:pStyle w:val="Heading2"/>
-      </w:pPr>
-      <w:bookmarkStart w:id="123" w:name="_Toc353223700"/>
-      <w:r>
-        <w:lastRenderedPageBreak/>
-        <w:t>Saran</w:t>
-      </w:r>
-      <w:bookmarkEnd w:id="123"/>
-    </w:p>
-    <w:p>
-      <w:pPr>
-        <w:ind w:firstLine="567"/>
-      </w:pPr>
-      <w:r>
-        <w:t>Tuliskan saran di sini. Tuliskan kesimpulan dari penelitian di sini.</w:t>
-      </w:r>
-      <w:r>
-        <w:t xml:space="preserve"> </w:t>
-      </w:r>
-      <w:r>
-        <w:t>Tuliskan kesimpulan dari penelitian di sini.</w:t>
-      </w:r>
-      <w:r>
-        <w:t xml:space="preserve"> </w:t>
-      </w:r>
-      <w:r>
-        <w:t>Tuliskan kesimpulan dari penelitian di sini.</w:t>
-      </w:r>
-      <w:r>
-        <w:t xml:space="preserve"> </w:t>
-      </w:r>
-      <w:r>
-        <w:t>Tuliskan kesimpulan dari penelitian di sini.</w:t>
-      </w:r>
-      <w:r>
-        <w:t xml:space="preserve"> </w:t>
-      </w:r>
-      <w:r>
-        <w:t>Tuliskan kesimpulan dari penelitian di sini. Tuliskan kesimpulan dari penelitian di sini.</w:t>
-      </w:r>
-      <w:r>
-        <w:t xml:space="preserve"> </w:t>
-      </w:r>
-      <w:r>
-        <w:t>Tuliskan kesimpulan dari penelitian di sini.</w:t>
-      </w:r>
-      <w:r>
-        <w:t xml:space="preserve"> </w:t>
-      </w:r>
-      <w:r>
-        <w:t>Tuliskan kesimpulan dari penelitian di sini.</w:t>
-      </w:r>
-      <w:r>
-        <w:t xml:space="preserve"> </w:t>
-      </w:r>
-      <w:r>
-        <w:t>Tuliskan kesimpulan dari penelitian di sini. Tuliskan kesimpulan dari penelitian di sini.</w:t>
-      </w:r>
-      <w:r>
-        <w:t xml:space="preserve"> </w:t>
-      </w:r>
-      <w:r>
-        <w:t>Tuliskan kesimpulan dari penelitian di sini.</w:t>
-      </w:r>
-      <w:r>
-        <w:t xml:space="preserve"> </w:t>
-      </w:r>
-      <w:r>
-        <w:t>Tuliskan kesimpulan dari penelitian di sini.</w:t>
-      </w:r>
-    </w:p>
-    <w:p/>
-    <w:p>
-      <w:pPr>
-        <w:spacing w:before="0" w:after="0" w:line="240" w:lineRule="auto"/>
-        <w:jc w:val="left"/>
-      </w:pPr>
       <w:r>
         <w:br w:type="page"/>
       </w:r>
@@ -19154,8 +20262,8 @@
         </w:rPr>
         <w:t xml:space="preserve"> </w:t>
       </w:r>
-      <w:bookmarkStart w:id="124" w:name="_Toc353223701"/>
-      <w:bookmarkEnd w:id="124"/>
+      <w:bookmarkStart w:id="122" w:name="_Toc353223701"/>
+      <w:bookmarkEnd w:id="122"/>
     </w:p>
     <w:p>
       <w:pPr>
@@ -19166,11 +20274,11 @@
         </w:numPr>
         <w:ind w:left="397"/>
       </w:pPr>
-      <w:bookmarkStart w:id="125" w:name="_Toc353223702"/>
+      <w:bookmarkStart w:id="123" w:name="_Toc353223702"/>
       <w:r>
         <w:t>HASIL PENELITIAN DAN PEMBAHASAN</w:t>
       </w:r>
-      <w:bookmarkEnd w:id="125"/>
+      <w:bookmarkEnd w:id="123"/>
     </w:p>
     <w:p>
       <w:pPr>
@@ -19213,8 +20321,8 @@
         </w:rPr>
         <w:t xml:space="preserve"> </w:t>
       </w:r>
-      <w:bookmarkStart w:id="126" w:name="_Toc353223703"/>
-      <w:bookmarkEnd w:id="126"/>
+      <w:bookmarkStart w:id="124" w:name="_Toc353223703"/>
+      <w:bookmarkEnd w:id="124"/>
     </w:p>
     <w:p>
       <w:pPr>
@@ -19225,11 +20333,11 @@
         </w:numPr>
         <w:ind w:left="397"/>
       </w:pPr>
-      <w:bookmarkStart w:id="127" w:name="_Toc353223704"/>
+      <w:bookmarkStart w:id="125" w:name="_Toc353223704"/>
       <w:r>
         <w:t>KESIMPULAN DAN SARAN</w:t>
       </w:r>
-      <w:bookmarkEnd w:id="127"/>
+      <w:bookmarkEnd w:id="125"/>
     </w:p>
     <w:p>
       <w:pPr>
@@ -19252,12 +20360,12 @@
         </w:numPr>
         <w:ind w:left="397"/>
       </w:pPr>
-      <w:bookmarkStart w:id="128" w:name="_Toc353223705"/>
+      <w:bookmarkStart w:id="126" w:name="_Toc353223705"/>
       <w:r>
         <w:lastRenderedPageBreak/>
         <w:t>DAFTAR PUSTAKA</w:t>
       </w:r>
-      <w:bookmarkEnd w:id="128"/>
+      <w:bookmarkEnd w:id="126"/>
     </w:p>
     <w:p>
       <w:pPr>
@@ -19630,7 +20738,7 @@
         <w:rPr>
           <w:noProof/>
         </w:rPr>
-        <w:t>28</w:t>
+        <w:t>47</w:t>
       </w:r>
     </w:fldSimple>
   </w:p>
@@ -19680,7 +20788,7 @@
         <w:rPr>
           <w:noProof/>
         </w:rPr>
-        <w:t>ix</w:t>
+        <w:t>44</w:t>
       </w:r>
     </w:fldSimple>
   </w:p>

</xml_diff>

<commit_message>
update aja Signed-off-by: Jan Kristanto <vcrack.0206@gmail.com>
</commit_message>
<xml_diff>
--- a/Laporan Thesis Jan.docx
+++ b/Laporan Thesis Jan.docx
@@ -20105,7 +20105,548 @@
         <w:rPr>
           <w:lang w:val="id-ID"/>
         </w:rPr>
-        <w:t xml:space="preserve">Dilanjutkan nanti </w:t>
+        <w:t xml:space="preserve">Proses analisis untuk melakukan pelabelan ini dibagi menjadi beberapa tahap. Tahap pertama adalah pencocokan kelas kata dengan rule yang sudah ada. Pada bab sebelumnya telah dijelaskan bahwa sentimen suatu kalimat ditentukan oleh adanya kata benda (NN) atau kata sifat(JJ).  Maka tahap pertama akan mencari kata sifat atau kata benda yang ada. Gambar 5.9 adalah kode untuk mencocokan antara kelas dengan frase yang dapat membentuk opini. </w:t>
+      </w:r>
+    </w:p>
+    <w:p>
+      <w:pPr>
+        <w:ind w:firstLine="567"/>
+        <w:rPr>
+          <w:lang w:val="id-ID"/>
+        </w:rPr>
+      </w:pPr>
+      <w:r>
+        <w:rPr>
+          <w:noProof/>
+          <w:lang w:val="id-ID" w:eastAsia="id-ID"/>
+        </w:rPr>
+        <w:drawing>
+          <wp:inline distT="0" distB="0" distL="0" distR="0">
+            <wp:extent cx="5038725" cy="2466975"/>
+            <wp:effectExtent l="19050" t="0" r="9525" b="0"/>
+            <wp:docPr id="22" name="Picture 2"/>
+            <wp:cNvGraphicFramePr>
+              <a:graphicFrameLocks xmlns:a="http://schemas.openxmlformats.org/drawingml/2006/main" noChangeAspect="1"/>
+            </wp:cNvGraphicFramePr>
+            <a:graphic xmlns:a="http://schemas.openxmlformats.org/drawingml/2006/main">
+              <a:graphicData uri="http://schemas.openxmlformats.org/drawingml/2006/picture">
+                <pic:pic xmlns:pic="http://schemas.openxmlformats.org/drawingml/2006/picture">
+                  <pic:nvPicPr>
+                    <pic:cNvPr id="0" name="Picture 2"/>
+                    <pic:cNvPicPr>
+                      <a:picLocks noChangeAspect="1" noChangeArrowheads="1"/>
+                    </pic:cNvPicPr>
+                  </pic:nvPicPr>
+                  <pic:blipFill>
+                    <a:blip r:embed="rId32"/>
+                    <a:srcRect/>
+                    <a:stretch>
+                      <a:fillRect/>
+                    </a:stretch>
+                  </pic:blipFill>
+                  <pic:spPr bwMode="auto">
+                    <a:xfrm>
+                      <a:off x="0" y="0"/>
+                      <a:ext cx="5038725" cy="2466975"/>
+                    </a:xfrm>
+                    <a:prstGeom prst="rect">
+                      <a:avLst/>
+                    </a:prstGeom>
+                    <a:noFill/>
+                    <a:ln w="9525">
+                      <a:noFill/>
+                      <a:miter lim="800000"/>
+                      <a:headEnd/>
+                      <a:tailEnd/>
+                    </a:ln>
+                  </pic:spPr>
+                </pic:pic>
+              </a:graphicData>
+            </a:graphic>
+          </wp:inline>
+        </w:drawing>
+      </w:r>
+    </w:p>
+    <w:p>
+      <w:pPr>
+        <w:ind w:firstLine="567"/>
+        <w:rPr>
+          <w:lang w:val="id-ID"/>
+        </w:rPr>
+      </w:pPr>
+      <w:r>
+        <w:rPr>
+          <w:lang w:val="id-ID"/>
+        </w:rPr>
+        <w:t xml:space="preserve"> </w:t>
+      </w:r>
+    </w:p>
+    <w:p>
+      <w:pPr>
+        <w:ind w:firstLine="567"/>
+        <w:rPr>
+          <w:lang w:val="id-ID"/>
+        </w:rPr>
+      </w:pPr>
+      <w:r>
+        <w:rPr>
+          <w:noProof/>
+          <w:lang w:val="id-ID" w:eastAsia="id-ID"/>
+        </w:rPr>
+        <w:lastRenderedPageBreak/>
+        <w:drawing>
+          <wp:inline distT="0" distB="0" distL="0" distR="0">
+            <wp:extent cx="5038725" cy="3933825"/>
+            <wp:effectExtent l="19050" t="0" r="9525" b="0"/>
+            <wp:docPr id="23" name="Picture 3"/>
+            <wp:cNvGraphicFramePr>
+              <a:graphicFrameLocks xmlns:a="http://schemas.openxmlformats.org/drawingml/2006/main" noChangeAspect="1"/>
+            </wp:cNvGraphicFramePr>
+            <a:graphic xmlns:a="http://schemas.openxmlformats.org/drawingml/2006/main">
+              <a:graphicData uri="http://schemas.openxmlformats.org/drawingml/2006/picture">
+                <pic:pic xmlns:pic="http://schemas.openxmlformats.org/drawingml/2006/picture">
+                  <pic:nvPicPr>
+                    <pic:cNvPr id="0" name="Picture 3"/>
+                    <pic:cNvPicPr>
+                      <a:picLocks noChangeAspect="1" noChangeArrowheads="1"/>
+                    </pic:cNvPicPr>
+                  </pic:nvPicPr>
+                  <pic:blipFill>
+                    <a:blip r:embed="rId33"/>
+                    <a:srcRect/>
+                    <a:stretch>
+                      <a:fillRect/>
+                    </a:stretch>
+                  </pic:blipFill>
+                  <pic:spPr bwMode="auto">
+                    <a:xfrm>
+                      <a:off x="0" y="0"/>
+                      <a:ext cx="5038725" cy="3933825"/>
+                    </a:xfrm>
+                    <a:prstGeom prst="rect">
+                      <a:avLst/>
+                    </a:prstGeom>
+                    <a:noFill/>
+                    <a:ln w="9525">
+                      <a:noFill/>
+                      <a:miter lim="800000"/>
+                      <a:headEnd/>
+                      <a:tailEnd/>
+                    </a:ln>
+                  </pic:spPr>
+                </pic:pic>
+              </a:graphicData>
+            </a:graphic>
+          </wp:inline>
+        </w:drawing>
+      </w:r>
+    </w:p>
+    <w:p>
+      <w:pPr>
+        <w:pStyle w:val="Caption"/>
+        <w:rPr>
+          <w:lang w:val="id-ID"/>
+        </w:rPr>
+      </w:pPr>
+      <w:r>
+        <w:rPr>
+          <w:lang w:val="id-ID"/>
+        </w:rPr>
+        <w:t xml:space="preserve">Gambar 5.9 Kode </w:t>
+      </w:r>
+      <w:r>
+        <w:rPr>
+          <w:lang w:val="id-ID"/>
+        </w:rPr>
+        <w:t>pencocokan kelas kata dan frase</w:t>
+      </w:r>
+    </w:p>
+    <w:p>
+      <w:pPr>
+        <w:ind w:firstLine="720"/>
+        <w:rPr>
+          <w:lang w:val="id-ID"/>
+        </w:rPr>
+      </w:pPr>
+      <w:r>
+        <w:rPr>
+          <w:lang w:val="id-ID"/>
+        </w:rPr>
+        <w:t>Pada gambar 5.9 method prelimeneryAnalysis akan mencari kata benda atau kata sifat. Bila terdapat kata benda atau kata sifat akan dicek kata selanjutnya apakah ada frase yang bersesuai dengan frase yang membentuk opini atau tidak. Jika terdapat frase yang membentuk opini akan dilakukan analisis dua kata. Gambar 5.10 adalah kode method analysisTwoWords</w:t>
+      </w:r>
+      <w:r>
+        <w:rPr>
+          <w:lang w:val="id-ID"/>
+        </w:rPr>
+        <w:t>.</w:t>
+      </w:r>
+      <w:r>
+        <w:rPr>
+          <w:lang w:val="id-ID"/>
+        </w:rPr>
+        <w:t xml:space="preserve"> Namun apabila tidak ditemukan frase yang bersesuaian tetapi ditemukan kata benda atau kata sifat maka akan dilakukan analisis satu kata. Gambar 5.11 adalah kode method analysisOneWord yaitu method yang digunakan untuk menganalisis satu kata. Apabila dalam kalimat/tweet tidak terdapat kata benda ataupun kata sifat maka kalimat atau tweet tersebut akan langsung diberi label netral. </w:t>
+      </w:r>
+    </w:p>
+    <w:p>
+      <w:pPr>
+        <w:ind w:firstLine="720"/>
+        <w:rPr>
+          <w:lang w:val="id-ID"/>
+        </w:rPr>
+      </w:pPr>
+      <w:r>
+        <w:rPr>
+          <w:lang w:val="id-ID"/>
+        </w:rPr>
+        <w:t xml:space="preserve">Setelah ditentukan setimen awal, tahap berikutnya adalah memeriksa apakah sebelum frase  yang menunjukan opini  terdapat kata negasi atau tidak. </w:t>
+      </w:r>
+    </w:p>
+    <w:p>
+      <w:pPr>
+        <w:rPr>
+          <w:lang w:val="id-ID"/>
+        </w:rPr>
+      </w:pPr>
+    </w:p>
+    <w:p>
+      <w:pPr>
+        <w:rPr>
+          <w:lang w:val="id-ID"/>
+        </w:rPr>
+      </w:pPr>
+      <w:r>
+        <w:rPr>
+          <w:noProof/>
+          <w:lang w:val="id-ID" w:eastAsia="id-ID"/>
+        </w:rPr>
+        <w:lastRenderedPageBreak/>
+        <w:drawing>
+          <wp:inline distT="0" distB="0" distL="0" distR="0">
+            <wp:extent cx="4924425" cy="3341906"/>
+            <wp:effectExtent l="19050" t="0" r="9525" b="0"/>
+            <wp:docPr id="24" name="Picture 4"/>
+            <wp:cNvGraphicFramePr>
+              <a:graphicFrameLocks xmlns:a="http://schemas.openxmlformats.org/drawingml/2006/main" noChangeAspect="1"/>
+            </wp:cNvGraphicFramePr>
+            <a:graphic xmlns:a="http://schemas.openxmlformats.org/drawingml/2006/main">
+              <a:graphicData uri="http://schemas.openxmlformats.org/drawingml/2006/picture">
+                <pic:pic xmlns:pic="http://schemas.openxmlformats.org/drawingml/2006/picture">
+                  <pic:nvPicPr>
+                    <pic:cNvPr id="0" name="Picture 4"/>
+                    <pic:cNvPicPr>
+                      <a:picLocks noChangeAspect="1" noChangeArrowheads="1"/>
+                    </pic:cNvPicPr>
+                  </pic:nvPicPr>
+                  <pic:blipFill>
+                    <a:blip r:embed="rId34"/>
+                    <a:srcRect/>
+                    <a:stretch>
+                      <a:fillRect/>
+                    </a:stretch>
+                  </pic:blipFill>
+                  <pic:spPr bwMode="auto">
+                    <a:xfrm>
+                      <a:off x="0" y="0"/>
+                      <a:ext cx="4930343" cy="3345922"/>
+                    </a:xfrm>
+                    <a:prstGeom prst="rect">
+                      <a:avLst/>
+                    </a:prstGeom>
+                    <a:noFill/>
+                    <a:ln w="9525">
+                      <a:noFill/>
+                      <a:miter lim="800000"/>
+                      <a:headEnd/>
+                      <a:tailEnd/>
+                    </a:ln>
+                  </pic:spPr>
+                </pic:pic>
+              </a:graphicData>
+            </a:graphic>
+          </wp:inline>
+        </w:drawing>
+      </w:r>
+    </w:p>
+    <w:p>
+      <w:pPr>
+        <w:pStyle w:val="Caption"/>
+        <w:rPr>
+          <w:lang w:val="id-ID"/>
+        </w:rPr>
+      </w:pPr>
+      <w:r>
+        <w:rPr>
+          <w:lang w:val="id-ID"/>
+        </w:rPr>
+        <w:t>Gambar 5.10 kode method analysisTwoWord</w:t>
+      </w:r>
+    </w:p>
+    <w:p>
+      <w:pPr>
+        <w:rPr>
+          <w:lang w:val="id-ID"/>
+        </w:rPr>
+      </w:pPr>
+      <w:r>
+        <w:rPr>
+          <w:noProof/>
+          <w:lang w:val="id-ID" w:eastAsia="id-ID"/>
+        </w:rPr>
+        <w:drawing>
+          <wp:inline distT="0" distB="0" distL="0" distR="0">
+            <wp:extent cx="5038725" cy="857250"/>
+            <wp:effectExtent l="19050" t="0" r="9525" b="0"/>
+            <wp:docPr id="25" name="Picture 5"/>
+            <wp:cNvGraphicFramePr>
+              <a:graphicFrameLocks xmlns:a="http://schemas.openxmlformats.org/drawingml/2006/main" noChangeAspect="1"/>
+            </wp:cNvGraphicFramePr>
+            <a:graphic xmlns:a="http://schemas.openxmlformats.org/drawingml/2006/main">
+              <a:graphicData uri="http://schemas.openxmlformats.org/drawingml/2006/picture">
+                <pic:pic xmlns:pic="http://schemas.openxmlformats.org/drawingml/2006/picture">
+                  <pic:nvPicPr>
+                    <pic:cNvPr id="0" name="Picture 5"/>
+                    <pic:cNvPicPr>
+                      <a:picLocks noChangeAspect="1" noChangeArrowheads="1"/>
+                    </pic:cNvPicPr>
+                  </pic:nvPicPr>
+                  <pic:blipFill>
+                    <a:blip r:embed="rId35"/>
+                    <a:srcRect/>
+                    <a:stretch>
+                      <a:fillRect/>
+                    </a:stretch>
+                  </pic:blipFill>
+                  <pic:spPr bwMode="auto">
+                    <a:xfrm>
+                      <a:off x="0" y="0"/>
+                      <a:ext cx="5038725" cy="857250"/>
+                    </a:xfrm>
+                    <a:prstGeom prst="rect">
+                      <a:avLst/>
+                    </a:prstGeom>
+                    <a:noFill/>
+                    <a:ln w="9525">
+                      <a:noFill/>
+                      <a:miter lim="800000"/>
+                      <a:headEnd/>
+                      <a:tailEnd/>
+                    </a:ln>
+                  </pic:spPr>
+                </pic:pic>
+              </a:graphicData>
+            </a:graphic>
+          </wp:inline>
+        </w:drawing>
+      </w:r>
+    </w:p>
+    <w:p>
+      <w:pPr>
+        <w:pStyle w:val="Caption"/>
+        <w:rPr>
+          <w:lang w:val="id-ID"/>
+        </w:rPr>
+      </w:pPr>
+      <w:r>
+        <w:rPr>
+          <w:lang w:val="id-ID"/>
+        </w:rPr>
+        <w:t>Gambar 5.11 kode method analysisOneWord</w:t>
+      </w:r>
+    </w:p>
+    <w:p>
+      <w:pPr>
+        <w:rPr>
+          <w:lang w:val="id-ID"/>
+        </w:rPr>
+      </w:pPr>
+      <w:r>
+        <w:rPr>
+          <w:lang w:val="id-ID"/>
+        </w:rPr>
+        <w:t xml:space="preserve">Bila terdapat kata negasi sebelum frase maka sentimen dari kalimat/tweet akan diubah. Jika positif akan menjadi negatif dan bila negatif akan menjadi positif. </w:t>
+      </w:r>
+      <w:r>
+        <w:rPr>
+          <w:lang w:val="id-ID"/>
+        </w:rPr>
+        <w:t xml:space="preserve">Jarak kata negasi dengan frase diberi toleransi sebanyak lima kata sebelumnya. </w:t>
+      </w:r>
+      <w:r>
+        <w:rPr>
+          <w:lang w:val="id-ID"/>
+        </w:rPr>
+        <w:t xml:space="preserve">Gambar 5.12 adalah kode method yang digunakan untuk memeriksa negasi. </w:t>
+      </w:r>
+    </w:p>
+    <w:p>
+      <w:pPr>
+        <w:ind w:firstLine="720"/>
+        <w:rPr>
+          <w:lang w:val="id-ID"/>
+        </w:rPr>
+      </w:pPr>
+      <w:r>
+        <w:rPr>
+          <w:lang w:val="id-ID"/>
+        </w:rPr>
+        <w:t xml:space="preserve">Setelah tahap pemeriksaan negasi, tahap  berikutnya adalah penarikan kesimpulan. Beberapa hal yang perlu diperhatikan adalah sentimen awal, negasi dan menghitung jumlah frase opini yang ada. Kesimpulan diambil berdasarkan perbandingan jumlah opini yang ada. </w:t>
+      </w:r>
+      <w:r>
+        <w:rPr>
+          <w:lang w:val="id-ID"/>
+        </w:rPr>
+        <w:t xml:space="preserve">Bila jumlah frase positif lebih banyak maka kalimat akan diberi label positif, apabila frase negatif lebih banyak maka kalimat </w:t>
+      </w:r>
+      <w:r>
+        <w:rPr>
+          <w:lang w:val="id-ID"/>
+        </w:rPr>
+        <w:lastRenderedPageBreak/>
+        <w:t>akan diberi label negatif. Gambar 5.13 menunjukan kode penarikan kesimpulan yang dilakukan.</w:t>
+      </w:r>
+    </w:p>
+    <w:p>
+      <w:pPr>
+        <w:rPr>
+          <w:lang w:val="id-ID"/>
+        </w:rPr>
+      </w:pPr>
+      <w:r>
+        <w:rPr>
+          <w:noProof/>
+          <w:lang w:val="id-ID" w:eastAsia="id-ID"/>
+        </w:rPr>
+        <w:drawing>
+          <wp:inline distT="0" distB="0" distL="0" distR="0">
+            <wp:extent cx="5038725" cy="2390775"/>
+            <wp:effectExtent l="19050" t="0" r="9525" b="0"/>
+            <wp:docPr id="26" name="Picture 6"/>
+            <wp:cNvGraphicFramePr>
+              <a:graphicFrameLocks xmlns:a="http://schemas.openxmlformats.org/drawingml/2006/main" noChangeAspect="1"/>
+            </wp:cNvGraphicFramePr>
+            <a:graphic xmlns:a="http://schemas.openxmlformats.org/drawingml/2006/main">
+              <a:graphicData uri="http://schemas.openxmlformats.org/drawingml/2006/picture">
+                <pic:pic xmlns:pic="http://schemas.openxmlformats.org/drawingml/2006/picture">
+                  <pic:nvPicPr>
+                    <pic:cNvPr id="0" name="Picture 6"/>
+                    <pic:cNvPicPr>
+                      <a:picLocks noChangeAspect="1" noChangeArrowheads="1"/>
+                    </pic:cNvPicPr>
+                  </pic:nvPicPr>
+                  <pic:blipFill>
+                    <a:blip r:embed="rId36"/>
+                    <a:srcRect/>
+                    <a:stretch>
+                      <a:fillRect/>
+                    </a:stretch>
+                  </pic:blipFill>
+                  <pic:spPr bwMode="auto">
+                    <a:xfrm>
+                      <a:off x="0" y="0"/>
+                      <a:ext cx="5038725" cy="2390775"/>
+                    </a:xfrm>
+                    <a:prstGeom prst="rect">
+                      <a:avLst/>
+                    </a:prstGeom>
+                    <a:noFill/>
+                    <a:ln w="9525">
+                      <a:noFill/>
+                      <a:miter lim="800000"/>
+                      <a:headEnd/>
+                      <a:tailEnd/>
+                    </a:ln>
+                  </pic:spPr>
+                </pic:pic>
+              </a:graphicData>
+            </a:graphic>
+          </wp:inline>
+        </w:drawing>
+      </w:r>
+    </w:p>
+    <w:p>
+      <w:pPr>
+        <w:pStyle w:val="Caption"/>
+        <w:rPr>
+          <w:lang w:val="id-ID"/>
+        </w:rPr>
+      </w:pPr>
+      <w:r>
+        <w:rPr>
+          <w:lang w:val="id-ID"/>
+        </w:rPr>
+        <w:t>Gambar 5.12 kode method chcekNegation</w:t>
+      </w:r>
+    </w:p>
+    <w:p>
+      <w:pPr>
+        <w:rPr>
+          <w:lang w:val="id-ID"/>
+        </w:rPr>
+      </w:pPr>
+      <w:r>
+        <w:rPr>
+          <w:noProof/>
+          <w:lang w:val="id-ID" w:eastAsia="id-ID"/>
+        </w:rPr>
+        <w:drawing>
+          <wp:inline distT="0" distB="0" distL="0" distR="0">
+            <wp:extent cx="3095625" cy="4065587"/>
+            <wp:effectExtent l="19050" t="0" r="9525" b="0"/>
+            <wp:docPr id="27" name="Picture 7"/>
+            <wp:cNvGraphicFramePr>
+              <a:graphicFrameLocks xmlns:a="http://schemas.openxmlformats.org/drawingml/2006/main" noChangeAspect="1"/>
+            </wp:cNvGraphicFramePr>
+            <a:graphic xmlns:a="http://schemas.openxmlformats.org/drawingml/2006/main">
+              <a:graphicData uri="http://schemas.openxmlformats.org/drawingml/2006/picture">
+                <pic:pic xmlns:pic="http://schemas.openxmlformats.org/drawingml/2006/picture">
+                  <pic:nvPicPr>
+                    <pic:cNvPr id="0" name="Picture 7"/>
+                    <pic:cNvPicPr>
+                      <a:picLocks noChangeAspect="1" noChangeArrowheads="1"/>
+                    </pic:cNvPicPr>
+                  </pic:nvPicPr>
+                  <pic:blipFill>
+                    <a:blip r:embed="rId37"/>
+                    <a:srcRect/>
+                    <a:stretch>
+                      <a:fillRect/>
+                    </a:stretch>
+                  </pic:blipFill>
+                  <pic:spPr bwMode="auto">
+                    <a:xfrm>
+                      <a:off x="0" y="0"/>
+                      <a:ext cx="3095625" cy="4065587"/>
+                    </a:xfrm>
+                    <a:prstGeom prst="rect">
+                      <a:avLst/>
+                    </a:prstGeom>
+                    <a:noFill/>
+                    <a:ln w="9525">
+                      <a:noFill/>
+                      <a:miter lim="800000"/>
+                      <a:headEnd/>
+                      <a:tailEnd/>
+                    </a:ln>
+                  </pic:spPr>
+                </pic:pic>
+              </a:graphicData>
+            </a:graphic>
+          </wp:inline>
+        </w:drawing>
+      </w:r>
+    </w:p>
+    <w:p>
+      <w:pPr>
+        <w:pStyle w:val="Caption"/>
+        <w:rPr>
+          <w:lang w:val="id-ID"/>
+        </w:rPr>
+      </w:pPr>
+      <w:r>
+        <w:rPr>
+          <w:lang w:val="id-ID"/>
+        </w:rPr>
+        <w:t>Gambar 5.13 method conclusion</w:t>
       </w:r>
     </w:p>
     <w:p>
@@ -20119,6 +20660,7 @@
         <w:rPr>
           <w:lang w:val="id-ID"/>
         </w:rPr>
+        <w:lastRenderedPageBreak/>
         <w:t>Pembobotan data</w:t>
       </w:r>
     </w:p>
@@ -20191,7 +20733,6 @@
         <w:rPr>
           <w:lang w:val="id-ID"/>
         </w:rPr>
-        <w:lastRenderedPageBreak/>
         <w:t>Pelatihan</w:t>
       </w:r>
     </w:p>
@@ -20738,7 +21279,7 @@
         <w:rPr>
           <w:noProof/>
         </w:rPr>
-        <w:t>47</w:t>
+        <w:t>50</w:t>
       </w:r>
     </w:fldSimple>
   </w:p>
@@ -20788,7 +21329,7 @@
         <w:rPr>
           <w:noProof/>
         </w:rPr>
-        <w:t>44</w:t>
+        <w:t>47</w:t>
       </w:r>
     </w:fldSimple>
   </w:p>

</xml_diff>

<commit_message>
bab 5 Alpha Signed-off-by: Jan Kristanto <vcrack.0206@gmail.com>
</commit_message>
<xml_diff>
--- a/Laporan Thesis Jan.docx
+++ b/Laporan Thesis Jan.docx
@@ -20675,13 +20675,37 @@
         <w:rPr>
           <w:lang w:val="id-ID"/>
         </w:rPr>
-        <w:t xml:space="preserve">Setelah data berhasil diberi label dengan metode lexicon based. Data ini akan menjadi data training bagi process pelabelan dengan SVM. </w:t>
-      </w:r>
-      <w:r>
-        <w:rPr>
-          <w:lang w:val="id-ID"/>
-        </w:rPr>
-        <w:t xml:space="preserve">Data ini masih berbentu tweet yang tersimpan dalam basisdata sedang SVM hanya mengenali input dan output nya dalam bentuk vector. </w:t>
+        <w:t xml:space="preserve">Setelah data berhasil diberi label dengan metode lexicon based. Data </w:t>
+      </w:r>
+      <w:r>
+        <w:rPr>
+          <w:lang w:val="id-ID"/>
+        </w:rPr>
+        <w:t>tersebut</w:t>
+      </w:r>
+      <w:r>
+        <w:rPr>
+          <w:lang w:val="id-ID"/>
+        </w:rPr>
+        <w:t xml:space="preserve"> akan menjadi data training bagi process pelabelan dengan SVM. </w:t>
+      </w:r>
+      <w:r>
+        <w:rPr>
+          <w:lang w:val="id-ID"/>
+        </w:rPr>
+        <w:t>Data ini masih berbentu</w:t>
+      </w:r>
+      <w:r>
+        <w:rPr>
+          <w:lang w:val="id-ID"/>
+        </w:rPr>
+        <w:t>k</w:t>
+      </w:r>
+      <w:r>
+        <w:rPr>
+          <w:lang w:val="id-ID"/>
+        </w:rPr>
+        <w:t xml:space="preserve"> tweet yang tersimpan dalam basisdata sedang SVM hanya mengenali input dan output nya dalam bentuk vector. </w:t>
       </w:r>
       <w:r>
         <w:rPr>
@@ -20721,6 +20745,429 @@
         </w:rPr>
         <w:t xml:space="preserve"> Implementasi dari metode TF-IDF ini dilakukan pada class WeightComponent. </w:t>
       </w:r>
+      <w:r>
+        <w:rPr>
+          <w:lang w:val="id-ID"/>
+        </w:rPr>
+        <w:t xml:space="preserve">Gambar 5.14 merupakan kode untuk membangun data training. </w:t>
+      </w:r>
+    </w:p>
+    <w:p>
+      <w:pPr>
+        <w:ind w:firstLine="567"/>
+        <w:rPr>
+          <w:lang w:val="id-ID"/>
+        </w:rPr>
+      </w:pPr>
+      <w:r>
+        <w:rPr>
+          <w:noProof/>
+          <w:lang w:val="id-ID" w:eastAsia="id-ID"/>
+        </w:rPr>
+        <w:drawing>
+          <wp:inline distT="0" distB="0" distL="0" distR="0">
+            <wp:extent cx="4724400" cy="2589936"/>
+            <wp:effectExtent l="19050" t="0" r="0" b="0"/>
+            <wp:docPr id="20" name="Picture 1"/>
+            <wp:cNvGraphicFramePr>
+              <a:graphicFrameLocks xmlns:a="http://schemas.openxmlformats.org/drawingml/2006/main" noChangeAspect="1"/>
+            </wp:cNvGraphicFramePr>
+            <a:graphic xmlns:a="http://schemas.openxmlformats.org/drawingml/2006/main">
+              <a:graphicData uri="http://schemas.openxmlformats.org/drawingml/2006/picture">
+                <pic:pic xmlns:pic="http://schemas.openxmlformats.org/drawingml/2006/picture">
+                  <pic:nvPicPr>
+                    <pic:cNvPr id="0" name="Picture 1"/>
+                    <pic:cNvPicPr>
+                      <a:picLocks noChangeAspect="1" noChangeArrowheads="1"/>
+                    </pic:cNvPicPr>
+                  </pic:nvPicPr>
+                  <pic:blipFill>
+                    <a:blip r:embed="rId38"/>
+                    <a:srcRect/>
+                    <a:stretch>
+                      <a:fillRect/>
+                    </a:stretch>
+                  </pic:blipFill>
+                  <pic:spPr bwMode="auto">
+                    <a:xfrm>
+                      <a:off x="0" y="0"/>
+                      <a:ext cx="4724400" cy="2589936"/>
+                    </a:xfrm>
+                    <a:prstGeom prst="rect">
+                      <a:avLst/>
+                    </a:prstGeom>
+                    <a:noFill/>
+                    <a:ln w="9525">
+                      <a:noFill/>
+                      <a:miter lim="800000"/>
+                      <a:headEnd/>
+                      <a:tailEnd/>
+                    </a:ln>
+                  </pic:spPr>
+                </pic:pic>
+              </a:graphicData>
+            </a:graphic>
+          </wp:inline>
+        </w:drawing>
+      </w:r>
+    </w:p>
+    <w:p>
+      <w:pPr>
+        <w:pStyle w:val="Caption"/>
+        <w:rPr>
+          <w:lang w:val="id-ID"/>
+        </w:rPr>
+      </w:pPr>
+      <w:r>
+        <w:rPr>
+          <w:lang w:val="id-ID"/>
+        </w:rPr>
+        <w:t>Gambar 5.14 Kode untuk membangun data training</w:t>
+      </w:r>
+    </w:p>
+    <w:p>
+      <w:pPr>
+        <w:ind w:firstLine="567"/>
+        <w:rPr>
+          <w:lang w:val="id-ID"/>
+        </w:rPr>
+      </w:pPr>
+      <w:r>
+        <w:rPr>
+          <w:lang w:val="id-ID"/>
+        </w:rPr>
+        <w:t xml:space="preserve">Dalam method buildTrainingData seperti pada gambar 5.14. Program akan mengambil data training sebanyak 25000 tweet dari basisdata, yang terdiri dari </w:t>
+      </w:r>
+      <w:r>
+        <w:rPr>
+          <w:lang w:val="id-ID"/>
+        </w:rPr>
+        <w:lastRenderedPageBreak/>
+        <w:t xml:space="preserve">12500 data berlabel positif dan 12500 berlabel negatif. </w:t>
+      </w:r>
+      <w:r>
+        <w:rPr>
+          <w:lang w:val="id-ID"/>
+        </w:rPr>
+        <w:t>Kemudian masing-masing data tersebut akan di-index, yaitu menghitung kemunculannya secara global dan lo</w:t>
+      </w:r>
+      <w:r>
+        <w:rPr>
+          <w:lang w:val="id-ID"/>
+        </w:rPr>
+        <w:t xml:space="preserve">kal. Gambar 5.15 adalah method yang digunakan untuk melakukan indexing. </w:t>
+      </w:r>
+    </w:p>
+    <w:p>
+      <w:pPr>
+        <w:ind w:firstLine="567"/>
+        <w:rPr>
+          <w:lang w:val="id-ID"/>
+        </w:rPr>
+      </w:pPr>
+      <w:r>
+        <w:rPr>
+          <w:noProof/>
+          <w:lang w:val="id-ID" w:eastAsia="id-ID"/>
+        </w:rPr>
+        <w:drawing>
+          <wp:inline distT="0" distB="0" distL="0" distR="0">
+            <wp:extent cx="5029200" cy="3152775"/>
+            <wp:effectExtent l="19050" t="0" r="0" b="0"/>
+            <wp:docPr id="29" name="Picture 3"/>
+            <wp:cNvGraphicFramePr>
+              <a:graphicFrameLocks xmlns:a="http://schemas.openxmlformats.org/drawingml/2006/main" noChangeAspect="1"/>
+            </wp:cNvGraphicFramePr>
+            <a:graphic xmlns:a="http://schemas.openxmlformats.org/drawingml/2006/main">
+              <a:graphicData uri="http://schemas.openxmlformats.org/drawingml/2006/picture">
+                <pic:pic xmlns:pic="http://schemas.openxmlformats.org/drawingml/2006/picture">
+                  <pic:nvPicPr>
+                    <pic:cNvPr id="0" name="Picture 3"/>
+                    <pic:cNvPicPr>
+                      <a:picLocks noChangeAspect="1" noChangeArrowheads="1"/>
+                    </pic:cNvPicPr>
+                  </pic:nvPicPr>
+                  <pic:blipFill>
+                    <a:blip r:embed="rId39"/>
+                    <a:srcRect/>
+                    <a:stretch>
+                      <a:fillRect/>
+                    </a:stretch>
+                  </pic:blipFill>
+                  <pic:spPr bwMode="auto">
+                    <a:xfrm>
+                      <a:off x="0" y="0"/>
+                      <a:ext cx="5029200" cy="3152775"/>
+                    </a:xfrm>
+                    <a:prstGeom prst="rect">
+                      <a:avLst/>
+                    </a:prstGeom>
+                    <a:noFill/>
+                    <a:ln w="9525">
+                      <a:noFill/>
+                      <a:miter lim="800000"/>
+                      <a:headEnd/>
+                      <a:tailEnd/>
+                    </a:ln>
+                  </pic:spPr>
+                </pic:pic>
+              </a:graphicData>
+            </a:graphic>
+          </wp:inline>
+        </w:drawing>
+      </w:r>
+    </w:p>
+    <w:p>
+      <w:pPr>
+        <w:ind w:left="567"/>
+        <w:rPr>
+          <w:lang w:val="id-ID"/>
+        </w:rPr>
+      </w:pPr>
+      <w:r>
+        <w:rPr>
+          <w:noProof/>
+          <w:lang w:val="id-ID" w:eastAsia="id-ID"/>
+        </w:rPr>
+        <w:drawing>
+          <wp:inline distT="0" distB="0" distL="0" distR="0">
+            <wp:extent cx="5038725" cy="2057400"/>
+            <wp:effectExtent l="19050" t="0" r="9525" b="0"/>
+            <wp:docPr id="30" name="Picture 4"/>
+            <wp:cNvGraphicFramePr>
+              <a:graphicFrameLocks xmlns:a="http://schemas.openxmlformats.org/drawingml/2006/main" noChangeAspect="1"/>
+            </wp:cNvGraphicFramePr>
+            <a:graphic xmlns:a="http://schemas.openxmlformats.org/drawingml/2006/main">
+              <a:graphicData uri="http://schemas.openxmlformats.org/drawingml/2006/picture">
+                <pic:pic xmlns:pic="http://schemas.openxmlformats.org/drawingml/2006/picture">
+                  <pic:nvPicPr>
+                    <pic:cNvPr id="0" name="Picture 4"/>
+                    <pic:cNvPicPr>
+                      <a:picLocks noChangeAspect="1" noChangeArrowheads="1"/>
+                    </pic:cNvPicPr>
+                  </pic:nvPicPr>
+                  <pic:blipFill>
+                    <a:blip r:embed="rId40"/>
+                    <a:srcRect/>
+                    <a:stretch>
+                      <a:fillRect/>
+                    </a:stretch>
+                  </pic:blipFill>
+                  <pic:spPr bwMode="auto">
+                    <a:xfrm>
+                      <a:off x="0" y="0"/>
+                      <a:ext cx="5038725" cy="2057400"/>
+                    </a:xfrm>
+                    <a:prstGeom prst="rect">
+                      <a:avLst/>
+                    </a:prstGeom>
+                    <a:noFill/>
+                    <a:ln w="9525">
+                      <a:noFill/>
+                      <a:miter lim="800000"/>
+                      <a:headEnd/>
+                      <a:tailEnd/>
+                    </a:ln>
+                  </pic:spPr>
+                </pic:pic>
+              </a:graphicData>
+            </a:graphic>
+          </wp:inline>
+        </w:drawing>
+      </w:r>
+    </w:p>
+    <w:p>
+      <w:pPr>
+        <w:pStyle w:val="Caption"/>
+        <w:rPr>
+          <w:lang w:val="id-ID"/>
+        </w:rPr>
+      </w:pPr>
+      <w:r>
+        <w:rPr>
+          <w:lang w:val="id-ID"/>
+        </w:rPr>
+        <w:t>Gambar 5.15 Kode method getIndex</w:t>
+      </w:r>
+    </w:p>
+    <w:p>
+      <w:pPr>
+        <w:ind w:firstLine="567"/>
+        <w:rPr>
+          <w:lang w:val="id-ID"/>
+        </w:rPr>
+      </w:pPr>
+      <w:r>
+        <w:rPr>
+          <w:lang w:val="id-ID"/>
+        </w:rPr>
+        <w:t xml:space="preserve">Kode pada gambar 5.15 akan menghitung frekuensi kemunculan setiap kata, baik frekuensi kemunculan dalam sebuah dokumen maupun frekuensi kemunculan untuk setiap dokumen. Selanjutnya setelah dilakukan pengindexan </w:t>
+      </w:r>
+      <w:r>
+        <w:rPr>
+          <w:lang w:val="id-ID"/>
+        </w:rPr>
+        <w:lastRenderedPageBreak/>
+        <w:t xml:space="preserve">akan dilakukan menghitungan nilai TFIDF. Gambar 5.16 merupkan kode untuk menghitung nilai TFIDF. </w:t>
+      </w:r>
+    </w:p>
+    <w:p>
+      <w:pPr>
+        <w:ind w:firstLine="567"/>
+        <w:rPr>
+          <w:lang w:val="id-ID"/>
+        </w:rPr>
+      </w:pPr>
+      <w:r>
+        <w:rPr>
+          <w:noProof/>
+          <w:lang w:val="id-ID" w:eastAsia="id-ID"/>
+        </w:rPr>
+        <w:drawing>
+          <wp:inline distT="0" distB="0" distL="0" distR="0">
+            <wp:extent cx="4686300" cy="3534657"/>
+            <wp:effectExtent l="19050" t="0" r="0" b="0"/>
+            <wp:docPr id="32" name="Picture 5"/>
+            <wp:cNvGraphicFramePr>
+              <a:graphicFrameLocks xmlns:a="http://schemas.openxmlformats.org/drawingml/2006/main" noChangeAspect="1"/>
+            </wp:cNvGraphicFramePr>
+            <a:graphic xmlns:a="http://schemas.openxmlformats.org/drawingml/2006/main">
+              <a:graphicData uri="http://schemas.openxmlformats.org/drawingml/2006/picture">
+                <pic:pic xmlns:pic="http://schemas.openxmlformats.org/drawingml/2006/picture">
+                  <pic:nvPicPr>
+                    <pic:cNvPr id="0" name="Picture 5"/>
+                    <pic:cNvPicPr>
+                      <a:picLocks noChangeAspect="1" noChangeArrowheads="1"/>
+                    </pic:cNvPicPr>
+                  </pic:nvPicPr>
+                  <pic:blipFill>
+                    <a:blip r:embed="rId41"/>
+                    <a:srcRect/>
+                    <a:stretch>
+                      <a:fillRect/>
+                    </a:stretch>
+                  </pic:blipFill>
+                  <pic:spPr bwMode="auto">
+                    <a:xfrm>
+                      <a:off x="0" y="0"/>
+                      <a:ext cx="4686300" cy="3534657"/>
+                    </a:xfrm>
+                    <a:prstGeom prst="rect">
+                      <a:avLst/>
+                    </a:prstGeom>
+                    <a:noFill/>
+                    <a:ln w="9525">
+                      <a:noFill/>
+                      <a:miter lim="800000"/>
+                      <a:headEnd/>
+                      <a:tailEnd/>
+                    </a:ln>
+                  </pic:spPr>
+                </pic:pic>
+              </a:graphicData>
+            </a:graphic>
+          </wp:inline>
+        </w:drawing>
+      </w:r>
+    </w:p>
+    <w:p>
+      <w:pPr>
+        <w:ind w:firstLine="567"/>
+        <w:rPr>
+          <w:lang w:val="id-ID"/>
+        </w:rPr>
+      </w:pPr>
+      <w:r>
+        <w:rPr>
+          <w:noProof/>
+          <w:lang w:val="id-ID" w:eastAsia="id-ID"/>
+        </w:rPr>
+        <w:drawing>
+          <wp:inline distT="0" distB="0" distL="0" distR="0">
+            <wp:extent cx="3400425" cy="1632717"/>
+            <wp:effectExtent l="19050" t="0" r="9525" b="0"/>
+            <wp:docPr id="33" name="Picture 6"/>
+            <wp:cNvGraphicFramePr>
+              <a:graphicFrameLocks xmlns:a="http://schemas.openxmlformats.org/drawingml/2006/main" noChangeAspect="1"/>
+            </wp:cNvGraphicFramePr>
+            <a:graphic xmlns:a="http://schemas.openxmlformats.org/drawingml/2006/main">
+              <a:graphicData uri="http://schemas.openxmlformats.org/drawingml/2006/picture">
+                <pic:pic xmlns:pic="http://schemas.openxmlformats.org/drawingml/2006/picture">
+                  <pic:nvPicPr>
+                    <pic:cNvPr id="0" name="Picture 6"/>
+                    <pic:cNvPicPr>
+                      <a:picLocks noChangeAspect="1" noChangeArrowheads="1"/>
+                    </pic:cNvPicPr>
+                  </pic:nvPicPr>
+                  <pic:blipFill>
+                    <a:blip r:embed="rId42"/>
+                    <a:srcRect/>
+                    <a:stretch>
+                      <a:fillRect/>
+                    </a:stretch>
+                  </pic:blipFill>
+                  <pic:spPr bwMode="auto">
+                    <a:xfrm>
+                      <a:off x="0" y="0"/>
+                      <a:ext cx="3418594" cy="1641441"/>
+                    </a:xfrm>
+                    <a:prstGeom prst="rect">
+                      <a:avLst/>
+                    </a:prstGeom>
+                    <a:noFill/>
+                    <a:ln w="9525">
+                      <a:noFill/>
+                      <a:miter lim="800000"/>
+                      <a:headEnd/>
+                      <a:tailEnd/>
+                    </a:ln>
+                  </pic:spPr>
+                </pic:pic>
+              </a:graphicData>
+            </a:graphic>
+          </wp:inline>
+        </w:drawing>
+      </w:r>
+    </w:p>
+    <w:p>
+      <w:pPr>
+        <w:pStyle w:val="Caption"/>
+        <w:rPr>
+          <w:lang w:val="id-ID"/>
+        </w:rPr>
+      </w:pPr>
+      <w:r>
+        <w:rPr>
+          <w:lang w:val="id-ID"/>
+        </w:rPr>
+        <w:t>Gambar 5.16 Kode method getTfidf</w:t>
+      </w:r>
+    </w:p>
+    <w:p>
+      <w:pPr>
+        <w:ind w:firstLine="567"/>
+        <w:rPr>
+          <w:lang w:val="id-ID"/>
+        </w:rPr>
+      </w:pPr>
+      <w:r>
+        <w:rPr>
+          <w:lang w:val="id-ID"/>
+        </w:rPr>
+        <w:t xml:space="preserve">Kode pada gambar 5.16 adalah kode untuk menghitung nilai TFIDF seperti yang sudah </w:t>
+      </w:r>
+      <w:r>
+        <w:rPr>
+          <w:lang w:val="id-ID"/>
+        </w:rPr>
+        <w:t xml:space="preserve">dijelaskan pada bab sebelumnya. </w:t>
+      </w:r>
+      <w:r>
+        <w:rPr>
+          <w:lang w:val="id-ID"/>
+        </w:rPr>
+        <w:t xml:space="preserve">Setelah berhasil dihitung nilai-nilai TFIDF yang dihasilkan akan disimpan dalam berkas training yang nantinya akan dibaca oleh SVM library. </w:t>
+      </w:r>
     </w:p>
     <w:p>
       <w:pPr>
@@ -20733,6 +21180,7 @@
         <w:rPr>
           <w:lang w:val="id-ID"/>
         </w:rPr>
+        <w:lastRenderedPageBreak/>
         <w:t>Pelatihan</w:t>
       </w:r>
     </w:p>
@@ -20783,11 +21231,645 @@
         <w:rPr>
           <w:lang w:val="id-ID"/>
         </w:rPr>
+        <w:t xml:space="preserve">Gambar 5.17 kode yang digunakan untuk memanggil fungsi pelatihan yang sudah diimplementasikan oleh libsvm. </w:t>
+      </w:r>
+    </w:p>
+    <w:p>
+      <w:pPr>
+        <w:ind w:firstLine="567"/>
+        <w:rPr>
+          <w:lang w:val="id-ID"/>
+        </w:rPr>
+      </w:pPr>
+      <w:r>
+        <w:rPr>
+          <w:noProof/>
+          <w:lang w:val="id-ID" w:eastAsia="id-ID"/>
+        </w:rPr>
+        <w:drawing>
+          <wp:inline distT="0" distB="0" distL="0" distR="0">
+            <wp:extent cx="4552950" cy="697144"/>
+            <wp:effectExtent l="19050" t="0" r="0" b="0"/>
+            <wp:docPr id="34" name="Picture 7"/>
+            <wp:cNvGraphicFramePr>
+              <a:graphicFrameLocks xmlns:a="http://schemas.openxmlformats.org/drawingml/2006/main" noChangeAspect="1"/>
+            </wp:cNvGraphicFramePr>
+            <a:graphic xmlns:a="http://schemas.openxmlformats.org/drawingml/2006/main">
+              <a:graphicData uri="http://schemas.openxmlformats.org/drawingml/2006/picture">
+                <pic:pic xmlns:pic="http://schemas.openxmlformats.org/drawingml/2006/picture">
+                  <pic:nvPicPr>
+                    <pic:cNvPr id="0" name="Picture 7"/>
+                    <pic:cNvPicPr>
+                      <a:picLocks noChangeAspect="1" noChangeArrowheads="1"/>
+                    </pic:cNvPicPr>
+                  </pic:nvPicPr>
+                  <pic:blipFill>
+                    <a:blip r:embed="rId43"/>
+                    <a:srcRect/>
+                    <a:stretch>
+                      <a:fillRect/>
+                    </a:stretch>
+                  </pic:blipFill>
+                  <pic:spPr bwMode="auto">
+                    <a:xfrm>
+                      <a:off x="0" y="0"/>
+                      <a:ext cx="4552950" cy="697144"/>
+                    </a:xfrm>
+                    <a:prstGeom prst="rect">
+                      <a:avLst/>
+                    </a:prstGeom>
+                    <a:noFill/>
+                    <a:ln w="9525">
+                      <a:noFill/>
+                      <a:miter lim="800000"/>
+                      <a:headEnd/>
+                      <a:tailEnd/>
+                    </a:ln>
+                  </pic:spPr>
+                </pic:pic>
+              </a:graphicData>
+            </a:graphic>
+          </wp:inline>
+        </w:drawing>
+      </w:r>
+      <w:r>
+        <w:rPr>
+          <w:lang w:val="id-ID"/>
+        </w:rPr>
         <w:t xml:space="preserve"> </w:t>
       </w:r>
-      <w:r>
-        <w:br w:type="page"/>
-      </w:r>
+    </w:p>
+    <w:p>
+      <w:pPr>
+        <w:pStyle w:val="Caption"/>
+        <w:rPr>
+          <w:lang w:val="id-ID"/>
+        </w:rPr>
+      </w:pPr>
+      <w:r>
+        <w:rPr>
+          <w:lang w:val="id-ID"/>
+        </w:rPr>
+        <w:t xml:space="preserve">Gambar 5.17 Kode pemanggil method pelatihan </w:t>
+      </w:r>
+    </w:p>
+    <w:p>
+      <w:pPr>
+        <w:rPr>
+          <w:lang w:val="id-ID"/>
+        </w:rPr>
+      </w:pPr>
+      <w:r>
+        <w:rPr>
+          <w:lang w:val="id-ID"/>
+        </w:rPr>
+        <w:tab/>
+        <w:t xml:space="preserve">Setelah kode pada gambar 5.17 selesai dijalankan maka akan terbentuk SVM model yang disimpan dalam bentuk berkas. Nantinya berkas SVM model tersebut akan dimanfaatkan pada proses testing. </w:t>
+      </w:r>
+    </w:p>
+    <w:p>
+      <w:pPr>
+        <w:pStyle w:val="Heading2"/>
+        <w:rPr>
+          <w:lang w:val="id-ID"/>
+        </w:rPr>
+      </w:pPr>
+      <w:r>
+        <w:rPr>
+          <w:lang w:val="id-ID"/>
+        </w:rPr>
+        <w:t>Pencarian Tweet</w:t>
+      </w:r>
+    </w:p>
+    <w:p>
+      <w:pPr>
+        <w:ind w:firstLine="567"/>
+        <w:rPr>
+          <w:lang w:val="id-ID"/>
+        </w:rPr>
+      </w:pPr>
+      <w:r>
+        <w:rPr>
+          <w:lang w:val="id-ID"/>
+        </w:rPr>
+        <w:t xml:space="preserve">Proses-proses sebelumnya yang sudah dilakukan adalah bagian dari proses utama yaitu proses pelatihan. Pada bagian subbab ini dan seterusnya akan dibahas bagian-bagian dari proses utama yang kedua yaitu Testing. </w:t>
+      </w:r>
+      <w:r>
+        <w:rPr>
+          <w:lang w:val="id-ID"/>
+        </w:rPr>
+        <w:t xml:space="preserve">Subproses pertama pada proses testing ini adalah pengguna akan memasukan kata kunci yang ia akan cari sentimennya. </w:t>
+      </w:r>
+      <w:r>
+        <w:rPr>
+          <w:lang w:val="id-ID"/>
+        </w:rPr>
+        <w:t xml:space="preserve">Kemudian sistem akan mencari data tweet yang bersesuai dengan kata kunci yang dimasukan oleh pengguna. Proses pencarian ini menggunakan fitur API twitter yang memang sudah disediakan oleh pengembang twitter. </w:t>
+      </w:r>
+      <w:r>
+        <w:rPr>
+          <w:lang w:val="id-ID"/>
+        </w:rPr>
+        <w:t>Gambar 5.18 adalah kode yang digunakan untuk mencari data pada twitter. Method ini terletak pada class MyTwitterComponent.</w:t>
+      </w:r>
+    </w:p>
+    <w:p>
+      <w:pPr>
+        <w:ind w:firstLine="567"/>
+        <w:rPr>
+          <w:lang w:val="id-ID"/>
+        </w:rPr>
+      </w:pPr>
+      <w:r>
+        <w:rPr>
+          <w:noProof/>
+          <w:lang w:val="id-ID" w:eastAsia="id-ID"/>
+        </w:rPr>
+        <w:lastRenderedPageBreak/>
+        <w:drawing>
+          <wp:inline distT="0" distB="0" distL="0" distR="0">
+            <wp:extent cx="4552950" cy="2160284"/>
+            <wp:effectExtent l="19050" t="0" r="0" b="0"/>
+            <wp:docPr id="35" name="Picture 8"/>
+            <wp:cNvGraphicFramePr>
+              <a:graphicFrameLocks xmlns:a="http://schemas.openxmlformats.org/drawingml/2006/main" noChangeAspect="1"/>
+            </wp:cNvGraphicFramePr>
+            <a:graphic xmlns:a="http://schemas.openxmlformats.org/drawingml/2006/main">
+              <a:graphicData uri="http://schemas.openxmlformats.org/drawingml/2006/picture">
+                <pic:pic xmlns:pic="http://schemas.openxmlformats.org/drawingml/2006/picture">
+                  <pic:nvPicPr>
+                    <pic:cNvPr id="0" name="Picture 8"/>
+                    <pic:cNvPicPr>
+                      <a:picLocks noChangeAspect="1" noChangeArrowheads="1"/>
+                    </pic:cNvPicPr>
+                  </pic:nvPicPr>
+                  <pic:blipFill>
+                    <a:blip r:embed="rId44"/>
+                    <a:srcRect/>
+                    <a:stretch>
+                      <a:fillRect/>
+                    </a:stretch>
+                  </pic:blipFill>
+                  <pic:spPr bwMode="auto">
+                    <a:xfrm>
+                      <a:off x="0" y="0"/>
+                      <a:ext cx="4552950" cy="2160284"/>
+                    </a:xfrm>
+                    <a:prstGeom prst="rect">
+                      <a:avLst/>
+                    </a:prstGeom>
+                    <a:noFill/>
+                    <a:ln w="9525">
+                      <a:noFill/>
+                      <a:miter lim="800000"/>
+                      <a:headEnd/>
+                      <a:tailEnd/>
+                    </a:ln>
+                  </pic:spPr>
+                </pic:pic>
+              </a:graphicData>
+            </a:graphic>
+          </wp:inline>
+        </w:drawing>
+      </w:r>
+    </w:p>
+    <w:p>
+      <w:pPr>
+        <w:pStyle w:val="Caption"/>
+        <w:rPr>
+          <w:lang w:val="id-ID"/>
+        </w:rPr>
+      </w:pPr>
+      <w:r>
+        <w:rPr>
+          <w:lang w:val="id-ID"/>
+        </w:rPr>
+        <w:t>Gambar 5.18 Kode untuk mencari data pada twitter</w:t>
+      </w:r>
+    </w:p>
+    <w:p>
+      <w:pPr>
+        <w:ind w:firstLine="567"/>
+        <w:rPr>
+          <w:lang w:val="id-ID"/>
+        </w:rPr>
+      </w:pPr>
+      <w:r>
+        <w:rPr>
+          <w:lang w:val="id-ID"/>
+        </w:rPr>
+        <w:t xml:space="preserve">Pada kode pada gambar 5.18 program akan mencari tweet yang bersesuai dengan kata kunci yang dimasukan oleh pengguna. Nilai kembalian dari twitter API dalam bentuk XML akan diubah dalam array yang nantinya akan disimpan dalam basisdata sebagai data kotor untuk selanjutnya preprocessing. </w:t>
+      </w:r>
+    </w:p>
+    <w:p>
+      <w:pPr>
+        <w:pStyle w:val="Heading2"/>
+        <w:rPr>
+          <w:lang w:val="id-ID"/>
+        </w:rPr>
+      </w:pPr>
+      <w:r>
+        <w:rPr>
+          <w:lang w:val="id-ID"/>
+        </w:rPr>
+        <w:t>Pengecekan frase opini</w:t>
+      </w:r>
+    </w:p>
+    <w:p>
+      <w:pPr>
+        <w:ind w:firstLine="567"/>
+        <w:rPr>
+          <w:lang w:val="id-ID"/>
+        </w:rPr>
+      </w:pPr>
+      <w:r>
+        <w:rPr>
+          <w:lang w:val="id-ID"/>
+        </w:rPr>
+        <w:t xml:space="preserve">Setelah mendapatkan tweet yang bersesuaian dengan kata kunci yang dimasukan dan disimpan dalam basisdata. Tweet-tweet tersebut akan dipreprocessing. Preprocessing yang dilakukan pada proses testing ini sama dengan preprocessing yang dilakukan pada proses pelatihan. </w:t>
+      </w:r>
+      <w:r>
+        <w:rPr>
+          <w:lang w:val="id-ID"/>
+        </w:rPr>
+        <w:t xml:space="preserve">Kemudian untuk melakukan pengecekan ada atau tidaknya frase yang mengandung opini maka harus dilakukan postagging pada tweet-tweet yang sudah dipreprocessing tadi. </w:t>
+      </w:r>
+      <w:r>
+        <w:rPr>
+          <w:lang w:val="id-ID"/>
+        </w:rPr>
+        <w:t>Proses postagging yang dilakukan pada proses testing juga sama dengan postagging yang d</w:t>
+      </w:r>
+      <w:r>
+        <w:rPr>
+          <w:lang w:val="id-ID"/>
+        </w:rPr>
+        <w:t xml:space="preserve">ilakukan pada proses pelatihan, jadi tidak akan dijelaskan kembali. </w:t>
+      </w:r>
+    </w:p>
+    <w:p>
+      <w:pPr>
+        <w:ind w:firstLine="567"/>
+        <w:rPr>
+          <w:lang w:val="id-ID"/>
+        </w:rPr>
+      </w:pPr>
+      <w:r>
+        <w:rPr>
+          <w:lang w:val="id-ID"/>
+        </w:rPr>
+        <w:t xml:space="preserve">Proses berikutnya adalah proses pengecekan ada atau tidaknya frase opini. Gambar 5.19 merupakan kode untuk melakukan pengecekan ada atau tidaknya frase yang mengandung opini. </w:t>
+      </w:r>
+    </w:p>
+    <w:p>
+      <w:pPr>
+        <w:ind w:firstLine="567"/>
+        <w:rPr>
+          <w:lang w:val="id-ID"/>
+        </w:rPr>
+      </w:pPr>
+    </w:p>
+    <w:p>
+      <w:pPr>
+        <w:ind w:firstLine="567"/>
+        <w:rPr>
+          <w:lang w:val="id-ID"/>
+        </w:rPr>
+      </w:pPr>
+      <w:r>
+        <w:rPr>
+          <w:noProof/>
+          <w:lang w:val="id-ID" w:eastAsia="id-ID"/>
+        </w:rPr>
+        <w:lastRenderedPageBreak/>
+        <w:drawing>
+          <wp:inline distT="0" distB="0" distL="0" distR="0">
+            <wp:extent cx="4295775" cy="1944489"/>
+            <wp:effectExtent l="19050" t="0" r="9525" b="0"/>
+            <wp:docPr id="28" name="Picture 1"/>
+            <wp:cNvGraphicFramePr>
+              <a:graphicFrameLocks xmlns:a="http://schemas.openxmlformats.org/drawingml/2006/main" noChangeAspect="1"/>
+            </wp:cNvGraphicFramePr>
+            <a:graphic xmlns:a="http://schemas.openxmlformats.org/drawingml/2006/main">
+              <a:graphicData uri="http://schemas.openxmlformats.org/drawingml/2006/picture">
+                <pic:pic xmlns:pic="http://schemas.openxmlformats.org/drawingml/2006/picture">
+                  <pic:nvPicPr>
+                    <pic:cNvPr id="0" name="Picture 1"/>
+                    <pic:cNvPicPr>
+                      <a:picLocks noChangeAspect="1" noChangeArrowheads="1"/>
+                    </pic:cNvPicPr>
+                  </pic:nvPicPr>
+                  <pic:blipFill>
+                    <a:blip r:embed="rId45"/>
+                    <a:srcRect/>
+                    <a:stretch>
+                      <a:fillRect/>
+                    </a:stretch>
+                  </pic:blipFill>
+                  <pic:spPr bwMode="auto">
+                    <a:xfrm>
+                      <a:off x="0" y="0"/>
+                      <a:ext cx="4295775" cy="1944489"/>
+                    </a:xfrm>
+                    <a:prstGeom prst="rect">
+                      <a:avLst/>
+                    </a:prstGeom>
+                    <a:noFill/>
+                    <a:ln w="9525">
+                      <a:noFill/>
+                      <a:miter lim="800000"/>
+                      <a:headEnd/>
+                      <a:tailEnd/>
+                    </a:ln>
+                  </pic:spPr>
+                </pic:pic>
+              </a:graphicData>
+            </a:graphic>
+          </wp:inline>
+        </w:drawing>
+      </w:r>
+    </w:p>
+    <w:p>
+      <w:pPr>
+        <w:pStyle w:val="Caption"/>
+        <w:rPr>
+          <w:lang w:val="id-ID"/>
+        </w:rPr>
+      </w:pPr>
+      <w:r>
+        <w:rPr>
+          <w:lang w:val="id-ID"/>
+        </w:rPr>
+        <w:t>Gambar 5.19 Kode untuk memeriksa frase opini</w:t>
+      </w:r>
+    </w:p>
+    <w:p>
+      <w:pPr>
+        <w:ind w:firstLine="567"/>
+        <w:rPr>
+          <w:lang w:val="id-ID"/>
+        </w:rPr>
+      </w:pPr>
+      <w:r>
+        <w:rPr>
+          <w:lang w:val="id-ID"/>
+        </w:rPr>
+        <w:t xml:space="preserve">Dalam menentukan ada atau tidaknya frase opini, program akan memeriksa apakah terdapat kata kerja(VB) atau kata sifat(JJ), jika tidak ada maka dianggap tidak memiliki frase opini tetapi apabila terdapat kata kerja atau kata sifat akan dilakukan pengecekan lagi. Apakah kata kerja atau kata sifat yang ditemukan mengandung sentimen atau tidak. Karena tidak semua kata kerja atau kata sifat yang memiliki sentimen. </w:t>
+      </w:r>
+      <w:r>
+        <w:rPr>
+          <w:lang w:val="id-ID"/>
+        </w:rPr>
+        <w:t xml:space="preserve">Untuk tweet yang tidak memiliki frase opini akan langsung diberi label netral sedangkan untuk tweet yang terindikasi memiliki frase opini akan dilanjutkan dalam proses pelabelan dengan menggunakan metode SVM. </w:t>
+      </w:r>
+    </w:p>
+    <w:p>
+      <w:pPr>
+        <w:pStyle w:val="Heading2"/>
+        <w:rPr>
+          <w:lang w:val="id-ID"/>
+        </w:rPr>
+      </w:pPr>
+      <w:r>
+        <w:rPr>
+          <w:lang w:val="id-ID"/>
+        </w:rPr>
+        <w:t xml:space="preserve">Pelabelan dengan metode SVM </w:t>
+      </w:r>
+    </w:p>
+    <w:p>
+      <w:pPr>
+        <w:ind w:firstLine="567"/>
+        <w:rPr>
+          <w:lang w:val="id-ID"/>
+        </w:rPr>
+      </w:pPr>
+      <w:r>
+        <w:rPr>
+          <w:lang w:val="id-ID"/>
+        </w:rPr>
+        <w:t>Setelah berhasil dipisahkan data tweet yang mengandung frase opini dan yang tidak. Langkah berikutnya adalah mengkonversi tweet yang mengandung frase opini menjadi bentuk vector yang dapat dikenal oleh SVM. Metode yang digunakan masih sama dengan yang digunakan pada proses pelatihan yaitu menggunakan TFIDF. Implementasi dari TFIDF juga sudah dibahas sebelumnya.</w:t>
+      </w:r>
+    </w:p>
+    <w:p>
+      <w:pPr>
+        <w:ind w:firstLine="567"/>
+        <w:rPr>
+          <w:lang w:val="id-ID"/>
+        </w:rPr>
+      </w:pPr>
+      <w:r>
+        <w:rPr>
+          <w:lang w:val="id-ID"/>
+        </w:rPr>
+        <w:t xml:space="preserve">Proses pelabelan dengan metode SVM dilakukan dengan bantuan SVM library yang dipanggil melalui class JanSvmComponent. Gambar 5.20 adalah kode implementasi pemanggilan libsvm. </w:t>
+      </w:r>
+    </w:p>
+    <w:p>
+      <w:pPr>
+        <w:ind w:firstLine="567"/>
+        <w:rPr>
+          <w:lang w:val="id-ID"/>
+        </w:rPr>
+      </w:pPr>
+      <w:r>
+        <w:rPr>
+          <w:noProof/>
+          <w:lang w:val="id-ID" w:eastAsia="id-ID"/>
+        </w:rPr>
+        <w:lastRenderedPageBreak/>
+        <w:drawing>
+          <wp:inline distT="0" distB="0" distL="0" distR="0">
+            <wp:extent cx="3990975" cy="558284"/>
+            <wp:effectExtent l="19050" t="0" r="9525" b="0"/>
+            <wp:docPr id="31" name="Picture 1"/>
+            <wp:cNvGraphicFramePr>
+              <a:graphicFrameLocks xmlns:a="http://schemas.openxmlformats.org/drawingml/2006/main" noChangeAspect="1"/>
+            </wp:cNvGraphicFramePr>
+            <a:graphic xmlns:a="http://schemas.openxmlformats.org/drawingml/2006/main">
+              <a:graphicData uri="http://schemas.openxmlformats.org/drawingml/2006/picture">
+                <pic:pic xmlns:pic="http://schemas.openxmlformats.org/drawingml/2006/picture">
+                  <pic:nvPicPr>
+                    <pic:cNvPr id="0" name="Picture 1"/>
+                    <pic:cNvPicPr>
+                      <a:picLocks noChangeAspect="1" noChangeArrowheads="1"/>
+                    </pic:cNvPicPr>
+                  </pic:nvPicPr>
+                  <pic:blipFill>
+                    <a:blip r:embed="rId46"/>
+                    <a:srcRect/>
+                    <a:stretch>
+                      <a:fillRect/>
+                    </a:stretch>
+                  </pic:blipFill>
+                  <pic:spPr bwMode="auto">
+                    <a:xfrm>
+                      <a:off x="0" y="0"/>
+                      <a:ext cx="3990975" cy="558284"/>
+                    </a:xfrm>
+                    <a:prstGeom prst="rect">
+                      <a:avLst/>
+                    </a:prstGeom>
+                    <a:noFill/>
+                    <a:ln w="9525">
+                      <a:noFill/>
+                      <a:miter lim="800000"/>
+                      <a:headEnd/>
+                      <a:tailEnd/>
+                    </a:ln>
+                  </pic:spPr>
+                </pic:pic>
+              </a:graphicData>
+            </a:graphic>
+          </wp:inline>
+        </w:drawing>
+      </w:r>
+    </w:p>
+    <w:p>
+      <w:pPr>
+        <w:pStyle w:val="Caption"/>
+        <w:rPr>
+          <w:lang w:val="id-ID"/>
+        </w:rPr>
+      </w:pPr>
+      <w:r>
+        <w:rPr>
+          <w:lang w:val="id-ID"/>
+        </w:rPr>
+        <w:t xml:space="preserve">Gambar 5.20 Kode pemanggilan libsvm </w:t>
+      </w:r>
+    </w:p>
+    <w:p>
+      <w:pPr>
+        <w:ind w:firstLine="567"/>
+        <w:rPr>
+          <w:lang w:val="id-ID"/>
+        </w:rPr>
+      </w:pPr>
+      <w:r>
+        <w:rPr>
+          <w:lang w:val="id-ID"/>
+        </w:rPr>
+        <w:t>Dengan menjalankan kode pada gambar 5.20 maka akan dilakukan proses testing o</w:t>
+      </w:r>
+      <w:r>
+        <w:rPr>
+          <w:lang w:val="id-ID"/>
+        </w:rPr>
+        <w:t xml:space="preserve">leh libsvm. Proses ini akan beri label 1 atau -1 untuk setiap vector. </w:t>
+      </w:r>
+      <w:r>
+        <w:rPr>
+          <w:lang w:val="id-ID"/>
+        </w:rPr>
+        <w:t xml:space="preserve">Langkah terakhir adalah menyimpan dalam basisdata dengan label yang bersesuaian dengan dokumennya. Label 1 diartikan positif dan label -1 diartikan negatif. </w:t>
+      </w:r>
+      <w:r>
+        <w:rPr>
+          <w:lang w:val="id-ID"/>
+        </w:rPr>
+        <w:t xml:space="preserve">Gambar 5.21 adalah kode untuk menyimpan label yang sudah dihasilkan oleh libsvm ke dalam basisdata.  </w:t>
+      </w:r>
+    </w:p>
+    <w:p>
+      <w:pPr>
+        <w:ind w:firstLine="567"/>
+        <w:rPr>
+          <w:lang w:val="id-ID"/>
+        </w:rPr>
+      </w:pPr>
+      <w:r>
+        <w:rPr>
+          <w:noProof/>
+          <w:lang w:val="id-ID" w:eastAsia="id-ID"/>
+        </w:rPr>
+        <w:drawing>
+          <wp:inline distT="0" distB="0" distL="0" distR="0">
+            <wp:extent cx="3790950" cy="3317977"/>
+            <wp:effectExtent l="19050" t="0" r="0" b="0"/>
+            <wp:docPr id="36" name="Picture 2"/>
+            <wp:cNvGraphicFramePr>
+              <a:graphicFrameLocks xmlns:a="http://schemas.openxmlformats.org/drawingml/2006/main" noChangeAspect="1"/>
+            </wp:cNvGraphicFramePr>
+            <a:graphic xmlns:a="http://schemas.openxmlformats.org/drawingml/2006/main">
+              <a:graphicData uri="http://schemas.openxmlformats.org/drawingml/2006/picture">
+                <pic:pic xmlns:pic="http://schemas.openxmlformats.org/drawingml/2006/picture">
+                  <pic:nvPicPr>
+                    <pic:cNvPr id="0" name="Picture 2"/>
+                    <pic:cNvPicPr>
+                      <a:picLocks noChangeAspect="1" noChangeArrowheads="1"/>
+                    </pic:cNvPicPr>
+                  </pic:nvPicPr>
+                  <pic:blipFill>
+                    <a:blip r:embed="rId47"/>
+                    <a:srcRect/>
+                    <a:stretch>
+                      <a:fillRect/>
+                    </a:stretch>
+                  </pic:blipFill>
+                  <pic:spPr bwMode="auto">
+                    <a:xfrm>
+                      <a:off x="0" y="0"/>
+                      <a:ext cx="3790950" cy="3317977"/>
+                    </a:xfrm>
+                    <a:prstGeom prst="rect">
+                      <a:avLst/>
+                    </a:prstGeom>
+                    <a:noFill/>
+                    <a:ln w="9525">
+                      <a:noFill/>
+                      <a:miter lim="800000"/>
+                      <a:headEnd/>
+                      <a:tailEnd/>
+                    </a:ln>
+                  </pic:spPr>
+                </pic:pic>
+              </a:graphicData>
+            </a:graphic>
+          </wp:inline>
+        </w:drawing>
+      </w:r>
+      <w:r>
+        <w:rPr>
+          <w:lang w:val="id-ID"/>
+        </w:rPr>
+        <w:t xml:space="preserve"> </w:t>
+      </w:r>
+    </w:p>
+    <w:p>
+      <w:pPr>
+        <w:pStyle w:val="Caption"/>
+        <w:rPr>
+          <w:lang w:val="id-ID"/>
+        </w:rPr>
+      </w:pPr>
+      <w:r>
+        <w:rPr>
+          <w:lang w:val="id-ID"/>
+        </w:rPr>
+        <w:t>Gambar 5.21 Kode untuk menyimpan hasil pelabelan</w:t>
+      </w:r>
+    </w:p>
+    <w:p>
+      <w:pPr>
+        <w:ind w:firstLine="567"/>
+        <w:rPr>
+          <w:lang w:val="id-ID"/>
+        </w:rPr>
+      </w:pPr>
+      <w:r>
+        <w:rPr>
+          <w:lang w:val="id-ID"/>
+        </w:rPr>
+        <w:t xml:space="preserve">Sampai dengan proses ini maka telah selesai proses pelabelan data dengan metode SVM. Data tweet yang baru saja cari sudah diberikan label dan siap ditampilkan kepada pengguna. </w:t>
+      </w:r>
+    </w:p>
+    <w:p>
+      <w:pPr>
+        <w:rPr>
+          <w:lang w:val="id-ID"/>
+        </w:rPr>
+      </w:pPr>
     </w:p>
     <w:p>
       <w:pPr>
@@ -21279,7 +22361,7 @@
         <w:rPr>
           <w:noProof/>
         </w:rPr>
-        <w:t>50</w:t>
+        <w:t>56</w:t>
       </w:r>
     </w:fldSimple>
   </w:p>
@@ -21329,7 +22411,7 @@
         <w:rPr>
           <w:noProof/>
         </w:rPr>
-        <w:t>47</w:t>
+        <w:t>54</w:t>
       </w:r>
     </w:fldSimple>
   </w:p>

</xml_diff>

<commit_message>
formalkan bab 5 Signed-off-by: Jan Kristanto <jan@ontelstudio.com>
</commit_message>
<xml_diff>
--- a/Laporan Thesis Jan.docx
+++ b/Laporan Thesis Jan.docx
@@ -170,7 +170,6 @@
           <w:color w:val="000000"/>
           <w:sz w:val="28"/>
           <w:szCs w:val="28"/>
-          <w:lang w:val="id-ID" w:eastAsia="id-ID"/>
         </w:rPr>
         <w:drawing>
           <wp:inline distT="0" distB="0" distL="0" distR="0">
@@ -5048,7 +5047,7 @@
             <w:rStyle w:val="Hyperlink"/>
             <w:noProof/>
           </w:rPr>
-          <w:t>PosTagging</w:t>
+          <w:t>POS taging</w:t>
         </w:r>
         <w:r>
           <w:rPr>
@@ -5076,20 +5075,16 @@
             <w:noProof/>
             <w:webHidden/>
           </w:rPr>
-        </w:r>
-        <w:r>
-          <w:rPr>
-            <w:noProof/>
-            <w:webHidden/>
-          </w:rPr>
           <w:fldChar w:fldCharType="separate"/>
         </w:r>
         <w:r>
           <w:rPr>
-            <w:noProof/>
-            <w:webHidden/>
-          </w:rPr>
-          <w:t>19</w:t>
+            <w:b/>
+            <w:bCs/>
+            <w:noProof/>
+            <w:webHidden/>
+          </w:rPr>
+          <w:t>Error! Bookmark not defined.</w:t>
         </w:r>
         <w:r>
           <w:rPr>
@@ -6179,20 +6174,16 @@
             <w:noProof/>
             <w:webHidden/>
           </w:rPr>
-        </w:r>
-        <w:r>
-          <w:rPr>
-            <w:noProof/>
-            <w:webHidden/>
-          </w:rPr>
           <w:fldChar w:fldCharType="separate"/>
         </w:r>
         <w:r>
           <w:rPr>
-            <w:noProof/>
-            <w:webHidden/>
-          </w:rPr>
-          <w:t>36</w:t>
+            <w:b/>
+            <w:bCs/>
+            <w:noProof/>
+            <w:webHidden/>
+          </w:rPr>
+          <w:t>Error! Bookmark not defined.</w:t>
         </w:r>
         <w:r>
           <w:rPr>
@@ -6261,20 +6252,16 @@
             <w:noProof/>
             <w:webHidden/>
           </w:rPr>
-        </w:r>
-        <w:r>
-          <w:rPr>
-            <w:noProof/>
-            <w:webHidden/>
-          </w:rPr>
           <w:fldChar w:fldCharType="separate"/>
         </w:r>
         <w:r>
           <w:rPr>
-            <w:noProof/>
-            <w:webHidden/>
-          </w:rPr>
-          <w:t>37</w:t>
+            <w:b/>
+            <w:bCs/>
+            <w:noProof/>
+            <w:webHidden/>
+          </w:rPr>
+          <w:t>Error! Bookmark not defined.</w:t>
         </w:r>
         <w:r>
           <w:rPr>
@@ -6334,7 +6321,7 @@
           <w:rPr>
             <w:webHidden/>
           </w:rPr>
-          <w:t>38</w:t>
+          <w:t>54</w:t>
         </w:r>
         <w:r>
           <w:rPr>
@@ -6393,7 +6380,7 @@
           <w:rPr>
             <w:webHidden/>
           </w:rPr>
-          <w:t>38</w:t>
+          <w:t>54</w:t>
         </w:r>
         <w:r>
           <w:rPr>
@@ -6452,7 +6439,7 @@
           <w:rPr>
             <w:webHidden/>
           </w:rPr>
-          <w:t>39</w:t>
+          <w:t>55</w:t>
         </w:r>
         <w:r>
           <w:rPr>
@@ -6511,7 +6498,7 @@
           <w:rPr>
             <w:webHidden/>
           </w:rPr>
-          <w:t>39</w:t>
+          <w:t>55</w:t>
         </w:r>
         <w:r>
           <w:rPr>
@@ -6570,7 +6557,7 @@
           <w:rPr>
             <w:webHidden/>
           </w:rPr>
-          <w:t>40</w:t>
+          <w:t>56</w:t>
         </w:r>
         <w:r>
           <w:rPr>
@@ -9997,7 +9984,6 @@
       <w:r>
         <w:rPr>
           <w:noProof/>
-          <w:lang w:val="id-ID" w:eastAsia="id-ID"/>
         </w:rPr>
         <w:drawing>
           <wp:inline distT="0" distB="0" distL="0" distR="0">
@@ -11654,7 +11640,6 @@
       <w:r>
         <w:rPr>
           <w:noProof/>
-          <w:lang w:val="id-ID" w:eastAsia="id-ID"/>
         </w:rPr>
         <w:drawing>
           <wp:inline distT="0" distB="0" distL="0" distR="0">
@@ -12579,7 +12564,6 @@
       <w:r>
         <w:rPr>
           <w:noProof/>
-          <w:lang w:val="id-ID" w:eastAsia="id-ID"/>
         </w:rPr>
         <w:drawing>
           <wp:inline distT="0" distB="0" distL="0" distR="0">
@@ -12693,7 +12677,7 @@
         <w:rPr>
           <w:i/>
         </w:rPr>
-        <w:t>Postagging</w:t>
+        <w:t>POS taging</w:t>
       </w:r>
       <w:r>
         <w:t>, menga</w:t>
@@ -14422,13 +14406,7 @@
         <w:rPr>
           <w:i/>
         </w:rPr>
-        <w:t>PosTag</w:t>
-      </w:r>
-      <w:r>
-        <w:rPr>
-          <w:i/>
-        </w:rPr>
-        <w:t>ging</w:t>
+        <w:t>POS taging</w:t>
       </w:r>
       <w:r>
         <w:t xml:space="preserve">, </w:t>
@@ -14474,11 +14452,9 @@
       <w:pPr>
         <w:pStyle w:val="Heading3"/>
       </w:pPr>
-      <w:bookmarkStart w:id="103" w:name="_Toc353223685"/>
-      <w:r>
-        <w:t>PosTagging</w:t>
-      </w:r>
-      <w:bookmarkEnd w:id="103"/>
+      <w:r>
+        <w:t>POS taging</w:t>
+      </w:r>
     </w:p>
     <w:p>
       <w:pPr>
@@ -14522,7 +14498,7 @@
         <w:rPr>
           <w:i/>
         </w:rPr>
-        <w:t>PosTagging</w:t>
+        <w:t>POS taging</w:t>
       </w:r>
       <w:r>
         <w:t xml:space="preserve"> pada data tersebut</w:t>
@@ -14539,13 +14515,16 @@
         <w:ind w:firstLine="567"/>
       </w:pPr>
       <w:r>
-        <w:t xml:space="preserve">PosTagging adalah proses untuk menentukan kelas kata dari setiap kata-kata yang terdapat dalam kalimat. Proses </w:t>
-      </w:r>
-      <w:r>
-        <w:rPr>
-          <w:i/>
-        </w:rPr>
-        <w:t>PosTagging</w:t>
+        <w:t>POS taging</w:t>
+      </w:r>
+      <w:r>
+        <w:t xml:space="preserve"> adalah proses untuk menentukan kelas kata dari setiap kata-kata yang terdapat dalam kalimat. Proses </w:t>
+      </w:r>
+      <w:r>
+        <w:rPr>
+          <w:i/>
+        </w:rPr>
+        <w:t>POS taging</w:t>
       </w:r>
       <w:r>
         <w:t xml:space="preserve"> dalam penelitian ini menggunakan metode </w:t>
@@ -14572,7 +14551,13 @@
         <w:t xml:space="preserve">  “</w:t>
       </w:r>
       <w:r>
-        <w:t>Kasus penembakan yang dilakukan oleh polisi sangat rumit” maka dengan PosTagging akan didapatkan “Kasus/NN penembakan/VB yang/CK dilakukan/VB oleh/IN polisi/NN sangat/RB rumit/JJ”</w:t>
+        <w:t xml:space="preserve">Kasus penembakan yang dilakukan oleh polisi sangat rumit” maka dengan </w:t>
+      </w:r>
+      <w:r>
+        <w:t>POS taging</w:t>
+      </w:r>
+      <w:r>
+        <w:t xml:space="preserve"> akan didapatkan “Kasus/NN penembakan/VB yang/CK dilakukan/VB oleh/IN polisi/NN sangat/RB rumit/JJ”</w:t>
       </w:r>
       <w:r>
         <w:t xml:space="preserve">. </w:t>
@@ -14650,7 +14635,7 @@
         <w:rPr>
           <w:i/>
         </w:rPr>
-        <w:t>PosTagging</w:t>
+        <w:t>POS taging</w:t>
       </w:r>
       <w:r>
         <w:t xml:space="preserve"> ini, ada kata-kata yang tidak bisa dideteksi dengan benar, karena karakteristiknya tidak bisa menangani kata-kata yang memiliki konteks dan maknna ganda. </w:t>
@@ -14663,11 +14648,11 @@
       <w:pPr>
         <w:pStyle w:val="Heading3"/>
       </w:pPr>
-      <w:bookmarkStart w:id="104" w:name="_Toc353223686"/>
+      <w:bookmarkStart w:id="103" w:name="_Toc353223686"/>
       <w:r>
         <w:t>Opinion Rules</w:t>
       </w:r>
-      <w:bookmarkEnd w:id="104"/>
+      <w:bookmarkEnd w:id="103"/>
     </w:p>
     <w:p>
       <w:pPr>
@@ -14710,7 +14695,7 @@
         <w:rPr>
           <w:i/>
         </w:rPr>
-        <w:t>PosTagging</w:t>
+        <w:t>POS taging</w:t>
       </w:r>
       <w:r>
         <w:t xml:space="preserve"> sebelumnya yang sudah menyertakan kelas kata dari masing-masing kata. Rule yang dipakai untuk mendeteksi frasa yang terdiri dari dua kata saja dan kata-kata yang berdiri sendiri. Pada tabel </w:t>
@@ -14727,7 +14712,7 @@
         <w:pStyle w:val="Caption"/>
         <w:keepNext/>
       </w:pPr>
-      <w:bookmarkStart w:id="105" w:name="_Toc353224104"/>
+      <w:bookmarkStart w:id="104" w:name="_Toc353224104"/>
       <w:r>
         <w:t xml:space="preserve">Tabel </w:t>
       </w:r>
@@ -14751,7 +14736,7 @@
         </w:rPr>
         <w:t xml:space="preserve"> Opinion Rules</w:t>
       </w:r>
-      <w:bookmarkEnd w:id="105"/>
+      <w:bookmarkEnd w:id="104"/>
     </w:p>
     <w:tbl>
       <w:tblPr>
@@ -14972,7 +14957,7 @@
         <w:rPr>
           <w:i/>
         </w:rPr>
-        <w:t>PosTagging</w:t>
+        <w:t>POS taging</w:t>
       </w:r>
       <w:r>
         <w:t xml:space="preserve"> akan ditandai sebagai “Film/NN itu/DT sangat/RB bagus/JJ”. Dari hasil dapat dilihat ada frasa yang sesua dengan rule yaitu ‘sangat bagus’ (RB JJ) karena kata ‘bagus’ memiliki sentimen positif maka kalimat tersebut diberi label positif. </w:t>
@@ -14982,97 +14967,103 @@
       <w:pPr>
         <w:pStyle w:val="Heading3"/>
       </w:pPr>
-      <w:bookmarkStart w:id="106" w:name="_Toc353223687"/>
+      <w:bookmarkStart w:id="105" w:name="_Toc353223687"/>
       <w:r>
         <w:t>Check Negation</w:t>
       </w:r>
+      <w:bookmarkEnd w:id="105"/>
+    </w:p>
+    <w:p>
+      <w:pPr>
+        <w:ind w:firstLine="567"/>
+      </w:pPr>
+      <w:r>
+        <w:t xml:space="preserve">Proses terakhir pada tahap penentuan rule ini adalah mengecek negasinya. Setalah </w:t>
+      </w:r>
+      <w:r>
+        <w:rPr>
+          <w:i/>
+        </w:rPr>
+        <w:t>tweet</w:t>
+      </w:r>
+      <w:r>
+        <w:t xml:space="preserve"> dilakukan </w:t>
+      </w:r>
+      <w:r>
+        <w:rPr>
+          <w:i/>
+        </w:rPr>
+        <w:t>POS taging</w:t>
+      </w:r>
+      <w:r>
+        <w:t xml:space="preserve"> dan dicocokan dengan rule-rule yang ada. Apabila terdapat sentimen dari rule-rule dari maka selanjutnya akan dicek apakah terdapat negasi dari hasil rule-rule tadi. </w:t>
+      </w:r>
+    </w:p>
+    <w:p>
+      <w:pPr>
+        <w:ind w:firstLine="567"/>
+      </w:pPr>
+      <w:r>
+        <w:t xml:space="preserve">Konsepnya mencari kata negasi </w:t>
+      </w:r>
+      <w:r>
+        <w:t xml:space="preserve">sebelum kata sifat atau kata kerja. Dimana daftar kata negasi diambil dari </w:t>
+      </w:r>
+      <w:r>
+        <w:t>basisdata</w:t>
+      </w:r>
+      <w:r>
+        <w:t xml:space="preserve">. Toleransi jarak yang digunakan adalah 5 kata dari kata sifat atau kata benda. Misalkan terdapat tweet “Film itu tidak bagus”. </w:t>
+      </w:r>
+      <w:r>
+        <w:t xml:space="preserve">Pertama akan dilakukan </w:t>
+      </w:r>
+      <w:r>
+        <w:t>POS taging</w:t>
+      </w:r>
+      <w:r>
+        <w:t xml:space="preserve"> sehingga menghasilkan seperti berikut “Film/NN itu/DT tidak/MD bagus/JJ”. Kemudian akan dilakukan opinion rule yang akan menghasilkan frase positif yang dihasilkan dari kata ‘bagus’. Proses </w:t>
+      </w:r>
+      <w:r>
+        <w:rPr>
+          <w:i/>
+        </w:rPr>
+        <w:t>check</w:t>
+      </w:r>
+      <w:r>
+        <w:t xml:space="preserve"> </w:t>
+      </w:r>
+      <w:r>
+        <w:rPr>
+          <w:i/>
+        </w:rPr>
+        <w:t>negation</w:t>
+      </w:r>
+      <w:r>
+        <w:t xml:space="preserve"> akan melakukan pengecekan kata-kata sebelum frase tersebut. Jika terdapat kata negasi maka labelnya akan dibalik. Jadi penentuan dari </w:t>
+      </w:r>
+      <w:r>
+        <w:rPr>
+          <w:i/>
+        </w:rPr>
+        <w:t>tweet</w:t>
+      </w:r>
+      <w:r>
+        <w:t xml:space="preserve"> tersebut akan menghasilkan label negatif. </w:t>
+      </w:r>
+    </w:p>
+    <w:p>
+      <w:pPr>
+        <w:pStyle w:val="Heading2"/>
+      </w:pPr>
+      <w:bookmarkStart w:id="106" w:name="_Toc353223688"/>
+      <w:r>
+        <w:rPr>
+          <w:lang w:val="id-ID"/>
+        </w:rPr>
+        <w:t>Pelatihan</w:t>
+      </w:r>
       <w:bookmarkEnd w:id="106"/>
-    </w:p>
-    <w:p>
-      <w:pPr>
-        <w:ind w:firstLine="567"/>
-      </w:pPr>
-      <w:r>
-        <w:t xml:space="preserve">Proses terakhir pada tahap penentuan rule ini adalah mengecek negasinya. Setalah </w:t>
-      </w:r>
-      <w:r>
-        <w:rPr>
-          <w:i/>
-        </w:rPr>
-        <w:t>tweet</w:t>
-      </w:r>
-      <w:r>
-        <w:t xml:space="preserve"> dilakukan </w:t>
-      </w:r>
-      <w:r>
-        <w:rPr>
-          <w:i/>
-        </w:rPr>
-        <w:t>PosTagging</w:t>
-      </w:r>
-      <w:r>
-        <w:t xml:space="preserve"> dan dicocokan dengan rule-rule yang ada. Apabila terdapat sentimen dari rule-rule dari maka selanjutnya akan dicek apakah terdapat negasi dari hasil rule-rule tadi. </w:t>
-      </w:r>
-    </w:p>
-    <w:p>
-      <w:pPr>
-        <w:ind w:firstLine="567"/>
-      </w:pPr>
-      <w:r>
-        <w:t xml:space="preserve">Konsepnya mencari kata negasi </w:t>
-      </w:r>
-      <w:r>
-        <w:t xml:space="preserve">sebelum kata sifat atau kata kerja. Dimana daftar kata negasi diambil dari </w:t>
-      </w:r>
-      <w:r>
-        <w:t>basisdata</w:t>
-      </w:r>
-      <w:r>
-        <w:t xml:space="preserve">. Toleransi jarak yang digunakan adalah 5 kata dari kata sifat atau kata benda. Misalkan terdapat tweet “Film itu tidak bagus”. </w:t>
-      </w:r>
-      <w:r>
-        <w:t xml:space="preserve">Pertama akan dilakukan PosTagging sehingga menghasilkan seperti berikut “Film/NN itu/DT tidak/MD bagus/JJ”. Kemudian akan dilakukan opinion rule yang akan menghasilkan frase positif yang dihasilkan dari kata ‘bagus’. Proses </w:t>
-      </w:r>
-      <w:r>
-        <w:rPr>
-          <w:i/>
-        </w:rPr>
-        <w:t>check</w:t>
-      </w:r>
-      <w:r>
-        <w:t xml:space="preserve"> </w:t>
-      </w:r>
-      <w:r>
-        <w:rPr>
-          <w:i/>
-        </w:rPr>
-        <w:t>negation</w:t>
-      </w:r>
-      <w:r>
-        <w:t xml:space="preserve"> akan melakukan pengecekan kata-kata sebelum frase tersebut. Jika terdapat kata negasi maka labelnya akan dibalik. Jadi penentuan dari </w:t>
-      </w:r>
-      <w:r>
-        <w:rPr>
-          <w:i/>
-        </w:rPr>
-        <w:t>tweet</w:t>
-      </w:r>
-      <w:r>
-        <w:t xml:space="preserve"> tersebut akan menghasilkan label negatif. </w:t>
-      </w:r>
-    </w:p>
-    <w:p>
-      <w:pPr>
-        <w:pStyle w:val="Heading2"/>
-      </w:pPr>
-      <w:bookmarkStart w:id="107" w:name="_Toc353223688"/>
-      <w:r>
-        <w:rPr>
-          <w:lang w:val="id-ID"/>
-        </w:rPr>
-        <w:t>Pelatihan</w:t>
-      </w:r>
-      <w:bookmarkEnd w:id="107"/>
     </w:p>
     <w:p>
       <w:pPr>
@@ -15163,7 +15154,6 @@
       <w:r>
         <w:rPr>
           <w:noProof/>
-          <w:lang w:val="id-ID" w:eastAsia="id-ID"/>
         </w:rPr>
         <w:drawing>
           <wp:inline distT="0" distB="0" distL="0" distR="0">
@@ -15258,11 +15248,11 @@
       <w:pPr>
         <w:pStyle w:val="Heading3"/>
       </w:pPr>
-      <w:bookmarkStart w:id="108" w:name="_Toc353223689"/>
+      <w:bookmarkStart w:id="107" w:name="_Toc353223689"/>
       <w:r>
         <w:t>Generate Weight</w:t>
       </w:r>
-      <w:bookmarkEnd w:id="108"/>
+      <w:bookmarkEnd w:id="107"/>
     </w:p>
     <w:p>
       <w:pPr>
@@ -15846,44 +15836,44 @@
       <w:pPr>
         <w:pStyle w:val="Heading3"/>
       </w:pPr>
-      <w:bookmarkStart w:id="109" w:name="_Toc353223690"/>
+      <w:bookmarkStart w:id="108" w:name="_Toc353223690"/>
       <w:r>
         <w:t>Traning SVM</w:t>
       </w:r>
+      <w:bookmarkEnd w:id="108"/>
+    </w:p>
+    <w:p>
+      <w:pPr>
+        <w:ind w:firstLine="720"/>
+      </w:pPr>
+      <w:r>
+        <w:t xml:space="preserve">Proses </w:t>
+      </w:r>
+      <w:r>
+        <w:t>pelatihan</w:t>
+      </w:r>
+      <w:r>
+        <w:t xml:space="preserve"> pada penelitian ini akan dilakukan dengan </w:t>
+      </w:r>
+      <w:r>
+        <w:rPr>
+          <w:i/>
+        </w:rPr>
+        <w:t>library</w:t>
+      </w:r>
+      <w:r>
+        <w:t xml:space="preserve"> libsvm. Hasil dari proses pelatihan ini adalah SVM Model yang nantinya akan digunakan dalam proses penentuan label. </w:t>
+      </w:r>
+    </w:p>
+    <w:p>
+      <w:pPr>
+        <w:pStyle w:val="Heading2"/>
+      </w:pPr>
+      <w:bookmarkStart w:id="109" w:name="_Toc353223691"/>
+      <w:r>
+        <w:t>Penentuan Label dengan SVM</w:t>
+      </w:r>
       <w:bookmarkEnd w:id="109"/>
-    </w:p>
-    <w:p>
-      <w:pPr>
-        <w:ind w:firstLine="720"/>
-      </w:pPr>
-      <w:r>
-        <w:t xml:space="preserve">Proses </w:t>
-      </w:r>
-      <w:r>
-        <w:t>pelatihan</w:t>
-      </w:r>
-      <w:r>
-        <w:t xml:space="preserve"> pada penelitian ini akan dilakukan dengan </w:t>
-      </w:r>
-      <w:r>
-        <w:rPr>
-          <w:i/>
-        </w:rPr>
-        <w:t>library</w:t>
-      </w:r>
-      <w:r>
-        <w:t xml:space="preserve"> libsvm. Hasil dari proses pelatihan ini adalah SVM Model yang nantinya akan digunakan dalam proses penentuan label. </w:t>
-      </w:r>
-    </w:p>
-    <w:p>
-      <w:pPr>
-        <w:pStyle w:val="Heading2"/>
-      </w:pPr>
-      <w:bookmarkStart w:id="110" w:name="_Toc353223691"/>
-      <w:r>
-        <w:t>Penentuan Label dengan SVM</w:t>
-      </w:r>
-      <w:bookmarkEnd w:id="110"/>
       <w:r>
         <w:t xml:space="preserve"> </w:t>
       </w:r>
@@ -15934,7 +15924,6 @@
       <w:r>
         <w:rPr>
           <w:noProof/>
-          <w:lang w:val="id-ID" w:eastAsia="id-ID"/>
         </w:rPr>
         <w:lastRenderedPageBreak/>
         <w:drawing>
@@ -16013,11 +16002,11 @@
       <w:pPr>
         <w:pStyle w:val="Heading3"/>
       </w:pPr>
-      <w:bookmarkStart w:id="111" w:name="_Toc353223692"/>
+      <w:bookmarkStart w:id="110" w:name="_Toc353223692"/>
       <w:r>
         <w:t>Pencarian Tweets</w:t>
       </w:r>
-      <w:bookmarkEnd w:id="111"/>
+      <w:bookmarkEnd w:id="110"/>
     </w:p>
     <w:p>
       <w:pPr>
@@ -16099,7 +16088,7 @@
           <w:noProof/>
         </w:rPr>
       </w:pPr>
-      <w:bookmarkStart w:id="112" w:name="_Toc353223693"/>
+      <w:bookmarkStart w:id="111" w:name="_Toc353223693"/>
       <w:r>
         <w:rPr>
           <w:noProof/>
@@ -16107,36 +16096,129 @@
         <w:lastRenderedPageBreak/>
         <w:t>Cek Frase</w:t>
       </w:r>
+      <w:bookmarkEnd w:id="111"/>
+    </w:p>
+    <w:p>
+      <w:pPr>
+        <w:ind w:firstLine="567"/>
+      </w:pPr>
+      <w:r>
+        <w:t xml:space="preserve">Sebelum Cek Frase sebenarnya dilakukan preprocessing untuk data yang baru saja didapat dari API twitter. Tetapi proses tersebut tidak dibahas disini karena telah dibahas pada subbab sebelumnya. </w:t>
+      </w:r>
+      <w:r>
+        <w:t xml:space="preserve">Setelah dipreprocessing data tersebut juga dilakukan </w:t>
+      </w:r>
+      <w:r>
+        <w:rPr>
+          <w:i/>
+        </w:rPr>
+        <w:t>POS taging</w:t>
+      </w:r>
+      <w:r>
+        <w:t xml:space="preserve"> yang juga tidak dibahas disini karena prosesnya sama dengan proses </w:t>
+      </w:r>
+      <w:r>
+        <w:rPr>
+          <w:i/>
+        </w:rPr>
+        <w:t>POS taging</w:t>
+      </w:r>
+      <w:r>
+        <w:t xml:space="preserve"> pada tahap sebelumnya.</w:t>
+      </w:r>
+      <w:r>
+        <w:t xml:space="preserve"> </w:t>
+      </w:r>
+    </w:p>
+    <w:p>
+      <w:pPr>
+        <w:ind w:firstLine="567"/>
+      </w:pPr>
+      <w:r>
+        <w:t xml:space="preserve">Langkah berikutnya setelah dipreprocessing dan </w:t>
+      </w:r>
+      <w:r>
+        <w:rPr>
+          <w:i/>
+        </w:rPr>
+        <w:t>POS taging</w:t>
+      </w:r>
+      <w:r>
+        <w:t xml:space="preserve"> adalah pengecekan apakah terdapat frase yang mengandung opini atau tidak. Jika tidak mengandung opini maka tweet tidak akan ikut diproses pada tahap penentuan sentimen tetapi langsung diberikan label netral. Jika terdapat frase opini maka akan dilakukan pro</w:t>
+      </w:r>
+      <w:r>
+        <w:t xml:space="preserve">ses penentuan label dengan SVM. Proses pengecekan frase dilakukan dengan mencari keberadaan kata sifat atau kata kerja pada tweet. </w:t>
+      </w:r>
+    </w:p>
+    <w:p>
+      <w:pPr>
+        <w:pStyle w:val="Heading3"/>
+      </w:pPr>
+      <w:bookmarkStart w:id="112" w:name="_Toc353223694"/>
+      <w:r>
+        <w:t>Generate bobot</w:t>
+      </w:r>
       <w:bookmarkEnd w:id="112"/>
+      <w:r>
+        <w:t xml:space="preserve"> </w:t>
+      </w:r>
     </w:p>
     <w:p>
       <w:pPr>
         <w:ind w:firstLine="567"/>
       </w:pPr>
       <w:r>
-        <w:t xml:space="preserve">Sebelum Cek Frase sebenarnya dilakukan preprocessing untuk data yang baru saja didapat dari API twitter. Tetapi proses tersebut tidak dibahas disini karena telah dibahas pada subbab sebelumnya. </w:t>
-      </w:r>
-      <w:r>
-        <w:t xml:space="preserve">Setelah dipreprocessing data tersebut juga dilakukan </w:t>
-      </w:r>
-      <w:r>
-        <w:rPr>
-          <w:i/>
-        </w:rPr>
-        <w:t>PosTagging</w:t>
-      </w:r>
-      <w:r>
-        <w:t xml:space="preserve"> yang juga tidak dibahas disini karena prosesnya sama dengan proses </w:t>
-      </w:r>
-      <w:r>
-        <w:rPr>
-          <w:i/>
-        </w:rPr>
-        <w:t>PosTagging</w:t>
-      </w:r>
-      <w:r>
-        <w:t xml:space="preserve"> pada tahap sebelumnya.</w:t>
-      </w:r>
+        <w:t xml:space="preserve">Proses selanjutnya adalah mengenerate bobot untuk </w:t>
+      </w:r>
+      <w:r>
+        <w:rPr>
+          <w:i/>
+        </w:rPr>
+        <w:t>tweet</w:t>
+      </w:r>
+      <w:r>
+        <w:t xml:space="preserve"> yang mengadung frase opini. Metode pembobotan yang dilakukan akan dengan menggunakan TF-IDF yang sudah dijelaskan sebelumnya. </w:t>
+      </w:r>
+      <w:r>
+        <w:t xml:space="preserve">Proses pembobotan ini akan menghasilkan sebuah </w:t>
+      </w:r>
+      <w:r>
+        <w:t>berkas</w:t>
+      </w:r>
+      <w:r>
+        <w:t xml:space="preserve"> yang disebut dengan </w:t>
+      </w:r>
+      <w:r>
+        <w:t>berkas</w:t>
+      </w:r>
+      <w:r>
+        <w:t xml:space="preserve"> testing yang berisi bobot dari </w:t>
+      </w:r>
+      <w:r>
+        <w:rPr>
+          <w:i/>
+        </w:rPr>
+        <w:t>tweet</w:t>
+      </w:r>
+      <w:r>
+        <w:t xml:space="preserve"> yang memiliki frase opini tadi. </w:t>
+      </w:r>
+      <w:r>
+        <w:t xml:space="preserve">Berkas ini selanjutnya akan menjadi masukan bagi proses penentuan label dengan SVM. </w:t>
+      </w:r>
+    </w:p>
+    <w:p>
+      <w:pPr>
+        <w:pStyle w:val="Heading3"/>
+      </w:pPr>
+      <w:bookmarkStart w:id="113" w:name="_Toc353223695"/>
+      <w:r>
+        <w:t>Penentuan l</w:t>
+      </w:r>
+      <w:r>
+        <w:t>abel dengan SVM</w:t>
+      </w:r>
+      <w:bookmarkEnd w:id="113"/>
       <w:r>
         <w:t xml:space="preserve"> </w:t>
       </w:r>
@@ -16146,154 +16228,61 @@
         <w:ind w:firstLine="567"/>
       </w:pPr>
       <w:r>
-        <w:t xml:space="preserve">Langkah berikutnya setelah dipreprocessing dan </w:t>
-      </w:r>
-      <w:r>
-        <w:rPr>
-          <w:i/>
-        </w:rPr>
-        <w:t>PosTagging</w:t>
-      </w:r>
-      <w:r>
-        <w:t xml:space="preserve"> adalah pengecekan apakah terdapat frase yang mengandung opini atau tidak. Jika tidak mengandung opini maka tweet tidak akan ikut diproses pada tahap penentuan sentimen tetapi langsung diberikan label netral. Jika terdapat frase opini maka akan dilakukan pro</w:t>
-      </w:r>
-      <w:r>
-        <w:t xml:space="preserve">ses penentuan label dengan SVM. Proses pengecekan frase dilakukan dengan mencari keberadaan kata sifat atau kata kerja pada tweet. </w:t>
+        <w:t xml:space="preserve">Pentuan label dengan SVM dilakukan dengan libsvm. Proses ini menggunakan dua buah masukan yaitu SVM Model dan </w:t>
+      </w:r>
+      <w:r>
+        <w:t>berkas</w:t>
+      </w:r>
+      <w:r>
+        <w:t xml:space="preserve"> testing. Proses ini akan menghasilkan </w:t>
+      </w:r>
+      <w:r>
+        <w:t>berkas</w:t>
+      </w:r>
+      <w:r>
+        <w:t xml:space="preserve"> output yang merupakan hasil pelabelan dari </w:t>
+      </w:r>
+      <w:r>
+        <w:t>berkas</w:t>
+      </w:r>
+      <w:r>
+        <w:t xml:space="preserve"> testing. </w:t>
       </w:r>
     </w:p>
     <w:p>
       <w:pPr>
         <w:pStyle w:val="Heading3"/>
       </w:pPr>
-      <w:bookmarkStart w:id="113" w:name="_Toc353223694"/>
-      <w:r>
-        <w:t>Generate bobot</w:t>
-      </w:r>
-      <w:bookmarkEnd w:id="113"/>
-      <w:r>
-        <w:t xml:space="preserve"> </w:t>
-      </w:r>
-    </w:p>
-    <w:p>
-      <w:pPr>
-        <w:ind w:firstLine="567"/>
-      </w:pPr>
-      <w:r>
-        <w:t xml:space="preserve">Proses selanjutnya adalah mengenerate bobot untuk </w:t>
-      </w:r>
-      <w:r>
-        <w:rPr>
-          <w:i/>
-        </w:rPr>
-        <w:t>tweet</w:t>
-      </w:r>
-      <w:r>
-        <w:t xml:space="preserve"> yang mengadung frase opini. Metode pembobotan yang dilakukan akan dengan menggunakan TF-IDF yang sudah dijelaskan sebelumnya. </w:t>
-      </w:r>
-      <w:r>
-        <w:t xml:space="preserve">Proses pembobotan ini akan menghasilkan sebuah </w:t>
-      </w:r>
-      <w:r>
-        <w:t>berkas</w:t>
-      </w:r>
-      <w:r>
-        <w:t xml:space="preserve"> yang disebut dengan </w:t>
-      </w:r>
-      <w:r>
-        <w:t>berkas</w:t>
-      </w:r>
-      <w:r>
-        <w:t xml:space="preserve"> testing yang berisi bobot dari </w:t>
-      </w:r>
-      <w:r>
-        <w:rPr>
-          <w:i/>
-        </w:rPr>
-        <w:t>tweet</w:t>
-      </w:r>
-      <w:r>
-        <w:t xml:space="preserve"> yang memiliki frase opini tadi. </w:t>
-      </w:r>
-      <w:r>
-        <w:t xml:space="preserve">Berkas ini selanjutnya akan menjadi masukan bagi proses penentuan label dengan SVM. </w:t>
-      </w:r>
-    </w:p>
-    <w:p>
-      <w:pPr>
-        <w:pStyle w:val="Heading3"/>
-      </w:pPr>
-      <w:bookmarkStart w:id="114" w:name="_Toc353223695"/>
-      <w:r>
-        <w:t>Penentuan l</w:t>
-      </w:r>
-      <w:r>
-        <w:t>abel dengan SVM</w:t>
-      </w:r>
-      <w:bookmarkEnd w:id="114"/>
-      <w:r>
-        <w:t xml:space="preserve"> </w:t>
-      </w:r>
-    </w:p>
-    <w:p>
-      <w:pPr>
-        <w:ind w:firstLine="567"/>
-      </w:pPr>
-      <w:r>
-        <w:t xml:space="preserve">Pentuan label dengan SVM dilakukan dengan libsvm. Proses ini menggunakan dua buah masukan yaitu SVM Model dan </w:t>
-      </w:r>
-      <w:r>
-        <w:t>berkas</w:t>
-      </w:r>
-      <w:r>
-        <w:t xml:space="preserve"> testing. Proses ini akan menghasilkan </w:t>
-      </w:r>
-      <w:r>
-        <w:t>berkas</w:t>
-      </w:r>
-      <w:r>
-        <w:t xml:space="preserve"> output yang merupakan hasil pelabelan dari </w:t>
-      </w:r>
-      <w:r>
-        <w:t>berkas</w:t>
-      </w:r>
-      <w:r>
-        <w:t xml:space="preserve"> testing. </w:t>
-      </w:r>
-    </w:p>
-    <w:p>
-      <w:pPr>
-        <w:pStyle w:val="Heading3"/>
-      </w:pPr>
-      <w:bookmarkStart w:id="115" w:name="_Toc353223696"/>
+      <w:bookmarkStart w:id="114" w:name="_Toc353223696"/>
       <w:r>
         <w:lastRenderedPageBreak/>
         <w:t>Pemetaan dalam sentimen</w:t>
       </w:r>
+      <w:bookmarkEnd w:id="114"/>
+    </w:p>
+    <w:p>
+      <w:pPr>
+        <w:ind w:firstLine="567"/>
+      </w:pPr>
+      <w:r>
+        <w:t>Seperti diketahui SVM hanya memperdulikan titik pada vector. Output yang dihasilkan juga hanya 1 dan -1. Untuk itu proses ini kan memetakan 1 sebagai sentimen positif dan -1 sebagai sentimen negatif yang kemudian hasil pementaan ini akan disimpan dalam database yang nantinya dapat dianalisa untuk proses pengujian dan perhitungan akurasi sistem.</w:t>
+      </w:r>
+    </w:p>
+    <w:p>
+      <w:pPr>
+        <w:pStyle w:val="Heading2"/>
+        <w:rPr>
+          <w:lang w:val="id-ID"/>
+        </w:rPr>
+      </w:pPr>
+      <w:bookmarkStart w:id="115" w:name="_Toc224648366"/>
+      <w:bookmarkStart w:id="116" w:name="_Toc225434134"/>
+      <w:bookmarkStart w:id="117" w:name="_Toc225597560"/>
+      <w:bookmarkStart w:id="118" w:name="_Toc225600399"/>
       <w:bookmarkEnd w:id="115"/>
-    </w:p>
-    <w:p>
-      <w:pPr>
-        <w:ind w:firstLine="567"/>
-      </w:pPr>
-      <w:r>
-        <w:t>Seperti diketahui SVM hanya memperdulikan titik pada vector. Output yang dihasilkan juga hanya 1 dan -1. Untuk itu proses ini kan memetakan 1 sebagai sentimen positif dan -1 sebagai sentimen negatif yang kemudian hasil pementaan ini akan disimpan dalam database yang nantinya dapat dianalisa untuk proses pengujian dan perhitungan akurasi sistem.</w:t>
-      </w:r>
-    </w:p>
-    <w:p>
-      <w:pPr>
-        <w:pStyle w:val="Heading2"/>
-        <w:rPr>
-          <w:lang w:val="id-ID"/>
-        </w:rPr>
-      </w:pPr>
-      <w:bookmarkStart w:id="116" w:name="_Toc224648366"/>
-      <w:bookmarkStart w:id="117" w:name="_Toc225434134"/>
-      <w:bookmarkStart w:id="118" w:name="_Toc225597560"/>
-      <w:bookmarkStart w:id="119" w:name="_Toc225600399"/>
       <w:bookmarkEnd w:id="116"/>
       <w:bookmarkEnd w:id="117"/>
       <w:bookmarkEnd w:id="118"/>
-      <w:bookmarkEnd w:id="119"/>
       <w:r>
         <w:rPr>
           <w:lang w:val="id-ID"/>
@@ -16647,7 +16636,6 @@
       <w:r>
         <w:rPr>
           <w:noProof/>
-          <w:lang w:val="id-ID" w:eastAsia="id-ID"/>
         </w:rPr>
         <w:lastRenderedPageBreak/>
         <w:drawing>
@@ -17307,7 +17295,13 @@
         <w:rPr>
           <w:lang w:val="id-ID"/>
         </w:rPr>
-        <w:t xml:space="preserve"> JanPosTagging</w:t>
+        <w:t xml:space="preserve"> Jan</w:t>
+      </w:r>
+      <w:r>
+        <w:rPr>
+          <w:lang w:val="id-ID"/>
+        </w:rPr>
+        <w:t>POS taging</w:t>
       </w:r>
       <w:r>
         <w:rPr>
@@ -17326,7 +17320,7 @@
           <w:i/>
           <w:lang w:val="id-ID"/>
         </w:rPr>
-        <w:t>PosTagging</w:t>
+        <w:t>POS taging</w:t>
       </w:r>
       <w:r>
         <w:rPr>
@@ -17506,7 +17500,6 @@
       <w:r>
         <w:rPr>
           <w:noProof/>
-          <w:lang w:val="id-ID" w:eastAsia="id-ID"/>
         </w:rPr>
         <w:lastRenderedPageBreak/>
         <w:drawing>
@@ -17620,7 +17613,6 @@
       <w:r>
         <w:rPr>
           <w:noProof/>
-          <w:lang w:val="id-ID" w:eastAsia="id-ID"/>
         </w:rPr>
         <w:drawing>
           <wp:inline distT="0" distB="0" distL="0" distR="0">
@@ -17865,7 +17857,6 @@
       <w:r>
         <w:rPr>
           <w:noProof/>
-          <w:lang w:val="id-ID" w:eastAsia="id-ID"/>
         </w:rPr>
         <w:drawing>
           <wp:inline distT="0" distB="0" distL="0" distR="0">
@@ -18160,7 +18151,6 @@
       <w:r>
         <w:rPr>
           <w:noProof/>
-          <w:lang w:val="id-ID" w:eastAsia="id-ID"/>
         </w:rPr>
         <w:drawing>
           <wp:inline distT="0" distB="0" distL="0" distR="0">
@@ -18391,7 +18381,7 @@
           <w:i/>
           <w:lang w:val="id-ID"/>
         </w:rPr>
-        <w:t>postagging</w:t>
+        <w:t>POS taging</w:t>
       </w:r>
       <w:r>
         <w:rPr>
@@ -18404,7 +18394,7 @@
           <w:i/>
           <w:lang w:val="id-ID"/>
         </w:rPr>
-        <w:t>postagging</w:t>
+        <w:t>POS taging</w:t>
       </w:r>
       <w:r>
         <w:rPr>
@@ -18423,7 +18413,19 @@
         <w:rPr>
           <w:lang w:val="id-ID"/>
         </w:rPr>
-        <w:t xml:space="preserve"> JanPosTagging dengan cara mengakses </w:t>
+        <w:t xml:space="preserve"> Jan</w:t>
+      </w:r>
+      <w:r>
+        <w:rPr>
+          <w:lang w:val="id-ID"/>
+        </w:rPr>
+        <w:t>POS taging</w:t>
+      </w:r>
+      <w:r>
+        <w:rPr>
+          <w:lang w:val="id-ID"/>
+        </w:rPr>
+        <w:t xml:space="preserve"> dengan cara mengakses </w:t>
       </w:r>
       <w:r>
         <w:rPr>
@@ -18443,7 +18445,7 @@
           <w:i/>
           <w:lang w:val="id-ID"/>
         </w:rPr>
-        <w:t>postagging</w:t>
+        <w:t>POS taging</w:t>
       </w:r>
       <w:r>
         <w:rPr>
@@ -18530,7 +18532,6 @@
       <w:r>
         <w:rPr>
           <w:noProof/>
-          <w:lang w:val="id-ID" w:eastAsia="id-ID"/>
         </w:rPr>
         <w:lastRenderedPageBreak/>
         <w:drawing>
@@ -18859,8 +18860,8 @@
         <w:lastRenderedPageBreak/>
         <w:t xml:space="preserve"> </w:t>
       </w:r>
-      <w:bookmarkStart w:id="120" w:name="_Toc353223697"/>
-      <w:bookmarkEnd w:id="120"/>
+      <w:bookmarkStart w:id="119" w:name="_Toc353223697"/>
+      <w:bookmarkEnd w:id="119"/>
     </w:p>
     <w:p>
       <w:pPr>
@@ -18875,14 +18876,14 @@
           <w:lang w:val="id-ID"/>
         </w:rPr>
       </w:pPr>
-      <w:bookmarkStart w:id="121" w:name="_Toc353223698"/>
+      <w:bookmarkStart w:id="120" w:name="_Toc353223698"/>
       <w:r>
         <w:rPr>
           <w:caps w:val="0"/>
         </w:rPr>
         <w:t>IMPLEMENTASI</w:t>
       </w:r>
-      <w:bookmarkEnd w:id="121"/>
+      <w:bookmarkEnd w:id="120"/>
     </w:p>
     <w:p>
       <w:pPr>
@@ -18901,25 +18902,99 @@
         <w:rPr>
           <w:lang w:val="id-ID"/>
         </w:rPr>
-        <w:t xml:space="preserve">proses pelabelan dengan metode lexicon based dan pelabelan dengan SVM serta beberapa proses yang ada didalamnya seperti pembobotan, preprocessing dan postagging. Bab ini juga digunakan untuk menjelaskan kendala-kendala yang ditemui baik yang sudah dapat diatasi dengan baik maupun yang belum. </w:t>
-      </w:r>
-      <w:r>
-        <w:rPr>
-          <w:lang w:val="id-ID"/>
-        </w:rPr>
-        <w:t xml:space="preserve">Implementasi pada bab ini menggunakan Apache server, bahasa pemrograman PHP </w:t>
-      </w:r>
-      <w:r>
-        <w:rPr>
-          <w:lang w:val="id-ID"/>
-        </w:rPr>
-        <w:t xml:space="preserve">Cakephp Framework </w:t>
-      </w:r>
-      <w:r>
-        <w:rPr>
-          <w:lang w:val="id-ID"/>
-        </w:rPr>
-        <w:t>dan database MySQL serta</w:t>
+        <w:t xml:space="preserve">proses pelabelan dengan metode lexicon based dan pelabelan dengan SVM serta beberapa proses yang ada didalamnya seperti pembobotan, </w:t>
+      </w:r>
+      <w:r>
+        <w:rPr>
+          <w:i/>
+          <w:lang w:val="id-ID"/>
+        </w:rPr>
+        <w:t>preprocessing</w:t>
+      </w:r>
+      <w:r>
+        <w:rPr>
+          <w:lang w:val="id-ID"/>
+        </w:rPr>
+        <w:t xml:space="preserve"> dan </w:t>
+      </w:r>
+      <w:r>
+        <w:rPr>
+          <w:i/>
+          <w:lang w:val="id-ID"/>
+        </w:rPr>
+        <w:t>POS</w:t>
+      </w:r>
+      <w:r>
+        <w:rPr>
+          <w:lang w:val="id-ID"/>
+        </w:rPr>
+        <w:t xml:space="preserve"> </w:t>
+      </w:r>
+      <w:r>
+        <w:rPr>
+          <w:i/>
+          <w:lang w:val="id-ID"/>
+        </w:rPr>
+        <w:t>taging</w:t>
+      </w:r>
+      <w:r>
+        <w:rPr>
+          <w:lang w:val="id-ID"/>
+        </w:rPr>
+        <w:t xml:space="preserve">. Bab ini juga digunakan untuk menjelaskan kendala-kendala yang ditemui baik yang sudah dapat diatasi dengan baik maupun yang belum. </w:t>
+      </w:r>
+      <w:r>
+        <w:rPr>
+          <w:lang w:val="id-ID"/>
+        </w:rPr>
+        <w:t xml:space="preserve">Implementasi pada bab ini menggunakan Apache </w:t>
+      </w:r>
+      <w:r>
+        <w:rPr>
+          <w:i/>
+          <w:lang w:val="id-ID"/>
+        </w:rPr>
+        <w:t>server</w:t>
+      </w:r>
+      <w:r>
+        <w:rPr>
+          <w:lang w:val="id-ID"/>
+        </w:rPr>
+        <w:t xml:space="preserve">, bahasa pemrograman PHP </w:t>
+      </w:r>
+      <w:r>
+        <w:rPr>
+          <w:lang w:val="id-ID"/>
+        </w:rPr>
+        <w:t xml:space="preserve">Cakephp </w:t>
+      </w:r>
+      <w:r>
+        <w:rPr>
+          <w:i/>
+          <w:lang w:val="id-ID"/>
+        </w:rPr>
+        <w:t>Framework</w:t>
+      </w:r>
+      <w:r>
+        <w:rPr>
+          <w:lang w:val="id-ID"/>
+        </w:rPr>
+        <w:t xml:space="preserve"> </w:t>
+      </w:r>
+      <w:r>
+        <w:rPr>
+          <w:lang w:val="id-ID"/>
+        </w:rPr>
+        <w:t xml:space="preserve">dan </w:t>
+      </w:r>
+      <w:r>
+        <w:t>basisdata</w:t>
+      </w:r>
+      <w:r>
+        <w:rPr>
+          <w:lang w:val="id-ID"/>
+        </w:rPr>
+        <w:t xml:space="preserve"> MySQL serta</w:t>
       </w:r>
       <w:r>
         <w:rPr>
@@ -18939,7 +19014,16 @@
         <w:rPr>
           <w:lang w:val="id-ID"/>
         </w:rPr>
-        <w:t>Preprocessing data</w:t>
+        <w:t xml:space="preserve">Preprocessing </w:t>
+      </w:r>
+      <w:r>
+        <w:t>D</w:t>
+      </w:r>
+      <w:r>
+        <w:rPr>
+          <w:lang w:val="id-ID"/>
+        </w:rPr>
+        <w:t>ata</w:t>
       </w:r>
     </w:p>
     <w:p>
@@ -18951,9 +19035,81 @@
       </w:pPr>
       <w:r>
         <w:rPr>
-          <w:lang w:val="id-ID"/>
-        </w:rPr>
-        <w:t xml:space="preserve">Preprocessing adalah proses yang digunakan oleh kedua proses buat, baik pelabelan dengan metode lexicon based maupun pelabelan dengan SVM menggunakan metode preprocessing data yang sama. Preprocessing sendiri berperan penting dalam penentuan sentimen karena preprocessing akan menghasilkan data yang sudah bersih dan siap dilakukan analisis. </w:t>
+          <w:i/>
+          <w:lang w:val="id-ID"/>
+        </w:rPr>
+        <w:t>Preprocessing</w:t>
+      </w:r>
+      <w:r>
+        <w:rPr>
+          <w:lang w:val="id-ID"/>
+        </w:rPr>
+        <w:t xml:space="preserve"> adalah proses yang digunakan oleh kedua proses buat, baik pelabelan dengan metode </w:t>
+      </w:r>
+      <w:r>
+        <w:rPr>
+          <w:i/>
+          <w:lang w:val="id-ID"/>
+        </w:rPr>
+        <w:t>lexicon</w:t>
+      </w:r>
+      <w:r>
+        <w:rPr>
+          <w:lang w:val="id-ID"/>
+        </w:rPr>
+        <w:t xml:space="preserve"> </w:t>
+      </w:r>
+      <w:r>
+        <w:rPr>
+          <w:i/>
+          <w:lang w:val="id-ID"/>
+        </w:rPr>
+        <w:t>based</w:t>
+      </w:r>
+      <w:r>
+        <w:rPr>
+          <w:lang w:val="id-ID"/>
+        </w:rPr>
+        <w:t xml:space="preserve"> maupun pelabelan dengan SVM menggunakan metode </w:t>
+      </w:r>
+      <w:r>
+        <w:rPr>
+          <w:i/>
+          <w:lang w:val="id-ID"/>
+        </w:rPr>
+        <w:t>preprocessing</w:t>
+      </w:r>
+      <w:r>
+        <w:rPr>
+          <w:lang w:val="id-ID"/>
+        </w:rPr>
+        <w:t xml:space="preserve"> data yang sama. </w:t>
+      </w:r>
+      <w:r>
+        <w:rPr>
+          <w:i/>
+          <w:lang w:val="id-ID"/>
+        </w:rPr>
+        <w:t>Preprocessing</w:t>
+      </w:r>
+      <w:r>
+        <w:rPr>
+          <w:lang w:val="id-ID"/>
+        </w:rPr>
+        <w:t xml:space="preserve"> sendiri berperan penting dalam penentuan sentimen karena </w:t>
+      </w:r>
+      <w:r>
+        <w:rPr>
+          <w:i/>
+          <w:lang w:val="id-ID"/>
+        </w:rPr>
+        <w:t>preprocessing</w:t>
+      </w:r>
+      <w:r>
+        <w:rPr>
+          <w:lang w:val="id-ID"/>
+        </w:rPr>
+        <w:t xml:space="preserve"> akan menghasilkan data yang sudah bersih dan siap dilakukan analisis. </w:t>
       </w:r>
     </w:p>
     <w:p>
@@ -18965,15 +19121,81 @@
       </w:pPr>
       <w:r>
         <w:rPr>
-          <w:lang w:val="id-ID"/>
-        </w:rPr>
-        <w:t>Preprocessing terdiri dari beberapa subproses seperti cleanInvalidUTF8, casefolding</w:t>
-      </w:r>
-      <w:r>
-        <w:rPr>
-          <w:lang w:val="id-ID"/>
-        </w:rPr>
-        <w:t>, removeSymbol, processNumbers, removeRepeat, replace informal word, spelling correction</w:t>
+          <w:i/>
+          <w:lang w:val="id-ID"/>
+        </w:rPr>
+        <w:t>Preprocessing</w:t>
+      </w:r>
+      <w:r>
+        <w:rPr>
+          <w:lang w:val="id-ID"/>
+        </w:rPr>
+        <w:t xml:space="preserve"> terdiri dari beberapa subproses seperti cleanInvalidUTF8, casefolding</w:t>
+      </w:r>
+      <w:r>
+        <w:rPr>
+          <w:lang w:val="id-ID"/>
+        </w:rPr>
+        <w:t xml:space="preserve">, removeSymbol, processNumbers, removeRepeat, </w:t>
+      </w:r>
+      <w:r>
+        <w:rPr>
+          <w:i/>
+          <w:lang w:val="id-ID"/>
+        </w:rPr>
+        <w:t>replace</w:t>
+      </w:r>
+      <w:r>
+        <w:rPr>
+          <w:lang w:val="id-ID"/>
+        </w:rPr>
+        <w:t xml:space="preserve"> </w:t>
+      </w:r>
+      <w:r>
+        <w:rPr>
+          <w:i/>
+          <w:lang w:val="id-ID"/>
+        </w:rPr>
+        <w:t>informal</w:t>
+      </w:r>
+      <w:r>
+        <w:rPr>
+          <w:lang w:val="id-ID"/>
+        </w:rPr>
+        <w:t xml:space="preserve"> </w:t>
+      </w:r>
+      <w:r>
+        <w:rPr>
+          <w:i/>
+          <w:lang w:val="id-ID"/>
+        </w:rPr>
+        <w:t>word</w:t>
+      </w:r>
+      <w:r>
+        <w:rPr>
+          <w:lang w:val="id-ID"/>
+        </w:rPr>
+        <w:t xml:space="preserve">, </w:t>
+      </w:r>
+      <w:r>
+        <w:rPr>
+          <w:i/>
+          <w:lang w:val="id-ID"/>
+        </w:rPr>
+        <w:t>spelling</w:t>
+      </w:r>
+      <w:r>
+        <w:rPr>
+          <w:lang w:val="id-ID"/>
+        </w:rPr>
+        <w:t xml:space="preserve"> </w:t>
+      </w:r>
+      <w:r>
+        <w:rPr>
+          <w:i/>
+          <w:lang w:val="id-ID"/>
+        </w:rPr>
+        <w:t>correction</w:t>
       </w:r>
       <w:r>
         <w:rPr>
@@ -19013,40 +19235,26 @@
         <w:rPr>
           <w:lang w:val="id-ID"/>
         </w:rPr>
-        <w:t xml:space="preserve">Proses clearInvalid UTF8 adalah proses pembersihan karakter yang tidak termasuk dalam UTF8.  Dalam sosial media akan banyak ditemu karakter-karakter aneh yang bukan termasuk UTF8 dan karakter tersebut tidak akan dapat tersimpan dengan baik pada MySQL dan tidak banyak mempengaruhi sentimen maka karakter-karakter tersebut akan dihapus. </w:t>
-      </w:r>
-    </w:p>
-    <w:p>
-      <w:pPr>
-        <w:rPr>
-          <w:lang w:val="id-ID"/>
-        </w:rPr>
-      </w:pPr>
-      <w:r>
-        <w:rPr>
-          <w:lang w:val="id-ID"/>
+        <w:t xml:space="preserve">Proses clearInvalid UTF8 adalah proses pembersihan karakter yang tidak termasuk dalam UTF8.  Dalam sosial media akan banyak ditemu karakter-karakter aneh yang bukan termasuk UTF8 dan karakter tersebut tidak akan dapat tersimpan dengan baik pada MySQL dan tidak banyak mempengaruhi sentimen maka karakter-karakter tersebut akan dihapus. Implementasi dari proses penghapusan </w:t>
+      </w:r>
+      <w:r>
+        <w:rPr>
+          <w:lang w:val="id-ID"/>
+        </w:rPr>
+        <w:t xml:space="preserve">tersebut berada dalam class PreprocessingComponent yang ditunjukan pada Gambar 5.1 </w:t>
+      </w:r>
+    </w:p>
+    <w:p>
+      <w:pPr>
+        <w:rPr>
+          <w:lang w:val="id-ID"/>
+        </w:rPr>
+      </w:pPr>
+      <w:r>
+        <w:rPr>
+          <w:noProof/>
         </w:rPr>
         <w:lastRenderedPageBreak/>
-        <w:t xml:space="preserve">Implementasi dari proses penghapusan </w:t>
-      </w:r>
-      <w:r>
-        <w:rPr>
-          <w:lang w:val="id-ID"/>
-        </w:rPr>
-        <w:t xml:space="preserve">tersebut berada dalam class PreprocessingComponent yang ditunjukan pada Gambar 5.1 </w:t>
-      </w:r>
-    </w:p>
-    <w:p>
-      <w:pPr>
-        <w:rPr>
-          <w:lang w:val="id-ID"/>
-        </w:rPr>
-      </w:pPr>
-      <w:r>
-        <w:rPr>
-          <w:noProof/>
-          <w:lang w:val="id-ID" w:eastAsia="id-ID"/>
-        </w:rPr>
         <w:drawing>
           <wp:inline distT="0" distB="0" distL="0" distR="0">
             <wp:extent cx="5038725" cy="1209675"/>
@@ -19119,13 +19327,39 @@
         <w:rPr>
           <w:lang w:val="id-ID"/>
         </w:rPr>
-        <w:t xml:space="preserve">Pada method clearInvalidUTF8 digunakan untuk menghapus karakter yang tidak termasuk dalam UTF8. Untuk melakukan hal ini menggunakan fungsi iconv yang disudah disediakan PHP. </w:t>
-      </w:r>
-      <w:r>
-        <w:rPr>
-          <w:lang w:val="id-ID"/>
-        </w:rPr>
-        <w:t xml:space="preserve">Iconv merupakan method yang disediakan PHP untuk mengkonfersi string kedalam encoding yang ditentukan. </w:t>
+        <w:t xml:space="preserve">Pada </w:t>
+      </w:r>
+      <w:r>
+        <w:rPr>
+          <w:i/>
+          <w:lang w:val="id-ID"/>
+        </w:rPr>
+        <w:t>method</w:t>
+      </w:r>
+      <w:r>
+        <w:rPr>
+          <w:lang w:val="id-ID"/>
+        </w:rPr>
+        <w:t xml:space="preserve"> clearInvalidUTF8 digunakan untuk menghapus karakter yang tidak termasuk dalam UTF8. Untuk melakukan hal ini menggunakan fungsi iconv yang disudah disediakan PHP. </w:t>
+      </w:r>
+      <w:r>
+        <w:rPr>
+          <w:lang w:val="id-ID"/>
+        </w:rPr>
+        <w:t xml:space="preserve">Iconv merupakan </w:t>
+      </w:r>
+      <w:r>
+        <w:rPr>
+          <w:i/>
+          <w:lang w:val="id-ID"/>
+        </w:rPr>
+        <w:t>method</w:t>
+      </w:r>
+      <w:r>
+        <w:rPr>
+          <w:lang w:val="id-ID"/>
+        </w:rPr>
+        <w:t xml:space="preserve"> yang disediakan PHP untuk mengkonfersi string kedalam encoding yang ditentukan. </w:t>
       </w:r>
     </w:p>
     <w:p>
@@ -19147,7 +19381,20 @@
         <w:rPr>
           <w:lang w:val="id-ID"/>
         </w:rPr>
-        <w:t xml:space="preserve">Casefolding adalah proses untuk merubah karakter kedalam huruf kecil. Karena dalam penentuan sentimen baik huruf kecil maupun besar tidak akan mempengaruhi sentimen. Tetapi dengan mengkonfersi kedalam huruf kecil akan mudah dalam melakukan pencarian pada corpus. </w:t>
+        <w:t xml:space="preserve">Casefolding adalah proses untuk merubah karakter kedalam huruf kecil. Karena dalam penentuan sentimen baik huruf kecil maupun besar tidak akan mempengaruhi sentimen. Tetapi dengan mengkonfersi kedalam huruf kecil akan mudah dalam melakukan pencarian pada </w:t>
+      </w:r>
+      <w:r>
+        <w:rPr>
+          <w:i/>
+          <w:lang w:val="id-ID"/>
+        </w:rPr>
+        <w:t>corpus</w:t>
+      </w:r>
+      <w:r>
+        <w:rPr>
+          <w:lang w:val="id-ID"/>
+        </w:rPr>
+        <w:t xml:space="preserve">. </w:t>
       </w:r>
     </w:p>
     <w:p>
@@ -19160,7 +19407,6 @@
       <w:r>
         <w:rPr>
           <w:noProof/>
-          <w:lang w:val="id-ID" w:eastAsia="id-ID"/>
         </w:rPr>
         <w:drawing>
           <wp:inline distT="0" distB="0" distL="0" distR="0">
@@ -19234,13 +19480,104 @@
         <w:rPr>
           <w:lang w:val="id-ID"/>
         </w:rPr>
-        <w:t xml:space="preserve">Gambar 5.2 merupakan method casefolding yang digunakan dalam penelitian ini. Method ini terdapat dalam class PreprocessingComponent. </w:t>
-      </w:r>
-      <w:r>
-        <w:rPr>
-          <w:lang w:val="id-ID"/>
-        </w:rPr>
-        <w:t xml:space="preserve">Karena dalam PHP method-method untuk pemrosesan string sudah cukup lengkap, proses ini dapat dilakukan dengan mudah hanya dengan memanggil method strtolower yang sudah disediakan oleh bahasa PHP. </w:t>
+        <w:t xml:space="preserve">Gambar 5.2 merupakan </w:t>
+      </w:r>
+      <w:r>
+        <w:rPr>
+          <w:i/>
+          <w:lang w:val="id-ID"/>
+        </w:rPr>
+        <w:t>method</w:t>
+      </w:r>
+      <w:r>
+        <w:rPr>
+          <w:lang w:val="id-ID"/>
+        </w:rPr>
+        <w:t xml:space="preserve"> casefolding yang digunakan dalam penelitian ini. </w:t>
+      </w:r>
+      <w:r>
+        <w:rPr>
+          <w:i/>
+          <w:lang w:val="id-ID"/>
+        </w:rPr>
+        <w:t>Method</w:t>
+      </w:r>
+      <w:r>
+        <w:rPr>
+          <w:lang w:val="id-ID"/>
+        </w:rPr>
+        <w:t xml:space="preserve"> ini terdapat dalam </w:t>
+      </w:r>
+      <w:r>
+        <w:rPr>
+          <w:i/>
+          <w:lang w:val="id-ID"/>
+        </w:rPr>
+        <w:t>class</w:t>
+      </w:r>
+      <w:r>
+        <w:rPr>
+          <w:lang w:val="id-ID"/>
+        </w:rPr>
+        <w:t xml:space="preserve"> PreprocessingComponent. </w:t>
+      </w:r>
+      <w:r>
+        <w:rPr>
+          <w:lang w:val="id-ID"/>
+        </w:rPr>
+        <w:t xml:space="preserve">Karena dalam PHP </w:t>
+      </w:r>
+      <w:r>
+        <w:rPr>
+          <w:i/>
+          <w:lang w:val="id-ID"/>
+        </w:rPr>
+        <w:t>method</w:t>
+      </w:r>
+      <w:r>
+        <w:rPr>
+          <w:lang w:val="id-ID"/>
+        </w:rPr>
+        <w:t>-</w:t>
+      </w:r>
+      <w:r>
+        <w:rPr>
+          <w:i/>
+          <w:lang w:val="id-ID"/>
+        </w:rPr>
+        <w:t>method</w:t>
+      </w:r>
+      <w:r>
+        <w:rPr>
+          <w:lang w:val="id-ID"/>
+        </w:rPr>
+        <w:t xml:space="preserve"> untuk pemrosesan </w:t>
+      </w:r>
+      <w:r>
+        <w:rPr>
+          <w:i/>
+          <w:lang w:val="id-ID"/>
+        </w:rPr>
+        <w:t>string</w:t>
+      </w:r>
+      <w:r>
+        <w:rPr>
+          <w:lang w:val="id-ID"/>
+        </w:rPr>
+        <w:t xml:space="preserve"> sudah cukup lengkap, proses ini dapat dilakukan dengan mudah hanya dengan memanggil </w:t>
+      </w:r>
+      <w:r>
+        <w:rPr>
+          <w:i/>
+          <w:lang w:val="id-ID"/>
+        </w:rPr>
+        <w:t>method</w:t>
+      </w:r>
+      <w:r>
+        <w:rPr>
+          <w:lang w:val="id-ID"/>
+        </w:rPr>
+        <w:t xml:space="preserve"> strtolower yang sudah disediakan oleh bahasa PHP. </w:t>
       </w:r>
     </w:p>
     <w:p>
@@ -19275,7 +19612,6 @@
       <w:r>
         <w:rPr>
           <w:noProof/>
-          <w:lang w:val="id-ID" w:eastAsia="id-ID"/>
         </w:rPr>
         <w:drawing>
           <wp:inline distT="0" distB="0" distL="0" distR="0">
@@ -19347,9 +19683,81 @@
       </w:pPr>
       <w:r>
         <w:rPr>
-          <w:lang w:val="id-ID"/>
-        </w:rPr>
-        <w:t xml:space="preserve">Method ini juga berada pada class PreprocessingComponent. Untuk menghapus symbol-symbol  menggunakan method preg_replace atau method yang berfungsi untuk melakukan penggantian symbol dengan parameter regular expression. </w:t>
+          <w:i/>
+          <w:lang w:val="id-ID"/>
+        </w:rPr>
+        <w:t>Method</w:t>
+      </w:r>
+      <w:r>
+        <w:rPr>
+          <w:lang w:val="id-ID"/>
+        </w:rPr>
+        <w:t xml:space="preserve"> ini juga berada pada </w:t>
+      </w:r>
+      <w:r>
+        <w:rPr>
+          <w:i/>
+          <w:lang w:val="id-ID"/>
+        </w:rPr>
+        <w:t>class</w:t>
+      </w:r>
+      <w:r>
+        <w:rPr>
+          <w:lang w:val="id-ID"/>
+        </w:rPr>
+        <w:t xml:space="preserve"> PreprocessingComponent. Untuk menghapus symbol-symbol  menggunakan </w:t>
+      </w:r>
+      <w:r>
+        <w:rPr>
+          <w:i/>
+          <w:lang w:val="id-ID"/>
+        </w:rPr>
+        <w:t>method</w:t>
+      </w:r>
+      <w:r>
+        <w:rPr>
+          <w:lang w:val="id-ID"/>
+        </w:rPr>
+        <w:t xml:space="preserve"> preg_replace atau </w:t>
+      </w:r>
+      <w:r>
+        <w:rPr>
+          <w:i/>
+          <w:lang w:val="id-ID"/>
+        </w:rPr>
+        <w:t>method</w:t>
+      </w:r>
+      <w:r>
+        <w:rPr>
+          <w:lang w:val="id-ID"/>
+        </w:rPr>
+        <w:t xml:space="preserve"> yang berfungsi untuk melakukan penggantian symbol dengan parameter </w:t>
+      </w:r>
+      <w:r>
+        <w:rPr>
+          <w:i/>
+          <w:lang w:val="id-ID"/>
+        </w:rPr>
+        <w:t>regular</w:t>
+      </w:r>
+      <w:r>
+        <w:rPr>
+          <w:lang w:val="id-ID"/>
+        </w:rPr>
+        <w:t xml:space="preserve"> </w:t>
+      </w:r>
+      <w:r>
+        <w:rPr>
+          <w:i/>
+          <w:lang w:val="id-ID"/>
+        </w:rPr>
+        <w:t>expression</w:t>
+      </w:r>
+      <w:r>
+        <w:rPr>
+          <w:lang w:val="id-ID"/>
+        </w:rPr>
+        <w:t xml:space="preserve">. </w:t>
       </w:r>
     </w:p>
     <w:p>
@@ -19371,7 +19779,33 @@
         <w:rPr>
           <w:lang w:val="id-ID"/>
         </w:rPr>
-        <w:t>ProcessNumbers adalah proses pengkonfersian angka menjadi huruf. Dalam sosial media atau dalam dunia maya sering digunakan baik untuk mempersingkat kata atau hanya sekedar iseng saja. Untuk melakukan pengkonfersian sesuai yang sudah dijelaskan pada bab IV akan dilakukan oleh method processNumbers yang berada pada class PreprocessingComponent</w:t>
+        <w:t xml:space="preserve">ProcessNumbers adalah proses pengkonfersian angka menjadi huruf. Dalam sosial media atau dalam dunia maya sering digunakan baik untuk mempersingkat kata atau hanya sekedar iseng saja. Untuk melakukan pengkonfersian sesuai yang sudah dijelaskan pada bab IV akan dilakukan oleh </w:t>
+      </w:r>
+      <w:r>
+        <w:rPr>
+          <w:i/>
+          <w:lang w:val="id-ID"/>
+        </w:rPr>
+        <w:t>method</w:t>
+      </w:r>
+      <w:r>
+        <w:rPr>
+          <w:lang w:val="id-ID"/>
+        </w:rPr>
+        <w:t xml:space="preserve"> processNumbers yang berada pada </w:t>
+      </w:r>
+      <w:r>
+        <w:rPr>
+          <w:i/>
+          <w:lang w:val="id-ID"/>
+        </w:rPr>
+        <w:t>class</w:t>
+      </w:r>
+      <w:r>
+        <w:rPr>
+          <w:lang w:val="id-ID"/>
+        </w:rPr>
+        <w:t xml:space="preserve"> PreprocessingComponent</w:t>
       </w:r>
       <w:r>
         <w:rPr>
@@ -19391,7 +19825,20 @@
         <w:rPr>
           <w:lang w:val="id-ID"/>
         </w:rPr>
-        <w:t xml:space="preserve">Gambar 5.4 merupakan kode dari method processNumbers yang intinya akan mengkonfersi angka menjadi karakter seperti dijelaskan pada bab IV. </w:t>
+        <w:t xml:space="preserve">Gambar 5.4 merupakan kode dari </w:t>
+      </w:r>
+      <w:r>
+        <w:rPr>
+          <w:i/>
+          <w:lang w:val="id-ID"/>
+        </w:rPr>
+        <w:t>method</w:t>
+      </w:r>
+      <w:r>
+        <w:rPr>
+          <w:lang w:val="id-ID"/>
+        </w:rPr>
+        <w:t xml:space="preserve"> processNumbers yang intinya akan mengkonfersi angka menjadi karakter seperti dijelaskan pada bab IV. </w:t>
       </w:r>
       <w:r>
         <w:rPr>
@@ -19403,7 +19850,20 @@
         <w:rPr>
           <w:lang w:val="id-ID"/>
         </w:rPr>
-        <w:t xml:space="preserve">fersi dengan method str_replace. </w:t>
+        <w:t xml:space="preserve">fersi dengan </w:t>
+      </w:r>
+      <w:r>
+        <w:rPr>
+          <w:i/>
+          <w:lang w:val="id-ID"/>
+        </w:rPr>
+        <w:t>method</w:t>
+      </w:r>
+      <w:r>
+        <w:rPr>
+          <w:lang w:val="id-ID"/>
+        </w:rPr>
+        <w:t xml:space="preserve"> str_replace. </w:t>
       </w:r>
     </w:p>
     <w:p>
@@ -19416,7 +19876,6 @@
       <w:r>
         <w:rPr>
           <w:noProof/>
-          <w:lang w:val="id-ID" w:eastAsia="id-ID"/>
         </w:rPr>
         <w:lastRenderedPageBreak/>
         <w:drawing>
@@ -19485,7 +19944,16 @@
         <w:pStyle w:val="Heading3"/>
       </w:pPr>
       <w:r>
-        <w:t>Remove repeat</w:t>
+        <w:t>Remove</w:t>
+      </w:r>
+      <w:r>
+        <w:rPr>
+          <w:lang w:val="en-US"/>
+        </w:rPr>
+        <w:t>R</w:t>
+      </w:r>
+      <w:r>
+        <w:t>epeat</w:t>
       </w:r>
     </w:p>
     <w:p>
@@ -19499,7 +19967,25 @@
         <w:rPr>
           <w:lang w:val="id-ID"/>
         </w:rPr>
-        <w:t xml:space="preserve">Remove repeat adalah process untuk menghapus perulangan karakter yang berlebihan. Pada sosial media twitter telah umum digunakan perulangan karakter yang berlebihan. Baik yang tidak sengaja dilakukan karena kesalahan penulisan atau yang sengaja untuk menyangatkan makna. Contohnya adalah misal ingin mengungkapkan setuju terkadang ada yang berlebihan dengan menuliskan “setujuuuuuuuuuuu”. Hal tersebut bila tidak diatasi akan mempengarui penentuan sentimen. Dalam bahasa indonesia perulangan karakter yang berturut-turut hanya dua karakter. </w:t>
+        <w:t>Remove</w:t>
+      </w:r>
+      <w:r>
+        <w:t>R</w:t>
+      </w:r>
+      <w:r>
+        <w:rPr>
+          <w:lang w:val="id-ID"/>
+        </w:rPr>
+        <w:t xml:space="preserve">epeat adalah </w:t>
+      </w:r>
+      <w:r>
+        <w:t>proses</w:t>
+      </w:r>
+      <w:r>
+        <w:rPr>
+          <w:lang w:val="id-ID"/>
+        </w:rPr>
+        <w:t xml:space="preserve"> untuk menghapus perulangan karakter yang berlebihan. Pada sosial media twitter telah umum digunakan perulangan karakter yang berlebihan. Baik yang tidak sengaja dilakukan karena kesalahan penulisan atau yang sengaja untuk menyangatkan makna. Contohnya adalah misal ingin mengungkapkan setuju terkadang ada yang berlebihan dengan menuliskan “setujuuuuuuuuuuu”. Hal tersebut bila tidak diatasi akan mempengarui penentuan sentimen. Dalam bahasa indonesia perulangan karakter yang berturut-turut hanya dua karakter. </w:t>
       </w:r>
       <w:r>
         <w:rPr>
@@ -19537,7 +20023,6 @@
       <w:r>
         <w:rPr>
           <w:noProof/>
-          <w:lang w:val="id-ID" w:eastAsia="id-ID"/>
         </w:rPr>
         <w:drawing>
           <wp:inline distT="0" distB="0" distL="0" distR="0">
@@ -19597,7 +20082,37 @@
         <w:rPr>
           <w:lang w:val="id-ID"/>
         </w:rPr>
-        <w:t>Gambar 5.5 kode dari process remove repeat</w:t>
+        <w:t xml:space="preserve">Gambar 5.5 kode dari </w:t>
+      </w:r>
+      <w:r>
+        <w:rPr>
+          <w:lang w:val="id-ID"/>
+        </w:rPr>
+        <w:t>proses</w:t>
+      </w:r>
+      <w:r>
+        <w:rPr>
+          <w:lang w:val="id-ID"/>
+        </w:rPr>
+        <w:t xml:space="preserve"> </w:t>
+      </w:r>
+      <w:r>
+        <w:t>R</w:t>
+      </w:r>
+      <w:r>
+        <w:rPr>
+          <w:lang w:val="id-ID"/>
+        </w:rPr>
+        <w:t>emove</w:t>
+      </w:r>
+      <w:r>
+        <w:t>R</w:t>
+      </w:r>
+      <w:r>
+        <w:rPr>
+          <w:lang w:val="id-ID"/>
+        </w:rPr>
+        <w:t>epeat</w:t>
       </w:r>
     </w:p>
     <w:p>
@@ -19617,19 +20132,83 @@
         <w:rPr>
           <w:lang w:val="id-ID"/>
         </w:rPr>
-        <w:t>process</w:t>
-      </w:r>
-      <w:r>
-        <w:rPr>
-          <w:lang w:val="id-ID"/>
-        </w:rPr>
-        <w:t xml:space="preserve"> remove repeat. </w:t>
-      </w:r>
-      <w:r>
-        <w:rPr>
-          <w:lang w:val="id-ID"/>
-        </w:rPr>
-        <w:t xml:space="preserve">Method ini merupakan method recursive yang terdapat dalam class PreprocessingComponent. </w:t>
+        <w:t>proses</w:t>
+      </w:r>
+      <w:r>
+        <w:rPr>
+          <w:lang w:val="id-ID"/>
+        </w:rPr>
+        <w:t xml:space="preserve"> </w:t>
+      </w:r>
+      <w:r>
+        <w:t>R</w:t>
+      </w:r>
+      <w:r>
+        <w:rPr>
+          <w:lang w:val="id-ID"/>
+        </w:rPr>
+        <w:t>emov</w:t>
+      </w:r>
+      <w:r>
+        <w:t>eR</w:t>
+      </w:r>
+      <w:r>
+        <w:rPr>
+          <w:lang w:val="id-ID"/>
+        </w:rPr>
+        <w:t xml:space="preserve">epeat. </w:t>
+      </w:r>
+      <w:r>
+        <w:rPr>
+          <w:i/>
+          <w:lang w:val="id-ID"/>
+        </w:rPr>
+        <w:t>Method</w:t>
+      </w:r>
+      <w:r>
+        <w:rPr>
+          <w:lang w:val="id-ID"/>
+        </w:rPr>
+        <w:t xml:space="preserve"> ini merupakan </w:t>
+      </w:r>
+      <w:r>
+        <w:rPr>
+          <w:i/>
+          <w:lang w:val="id-ID"/>
+        </w:rPr>
+        <w:t>method</w:t>
+      </w:r>
+      <w:r>
+        <w:rPr>
+          <w:lang w:val="id-ID"/>
+        </w:rPr>
+        <w:t xml:space="preserve"> </w:t>
+      </w:r>
+      <w:r>
+        <w:rPr>
+          <w:i/>
+          <w:lang w:val="id-ID"/>
+        </w:rPr>
+        <w:t>recursive</w:t>
+      </w:r>
+      <w:r>
+        <w:rPr>
+          <w:lang w:val="id-ID"/>
+        </w:rPr>
+        <w:t xml:space="preserve"> yang terdapat dalam </w:t>
+      </w:r>
+      <w:r>
+        <w:rPr>
+          <w:i/>
+          <w:lang w:val="id-ID"/>
+        </w:rPr>
+        <w:t>class</w:t>
+      </w:r>
+      <w:r>
+        <w:rPr>
+          <w:lang w:val="id-ID"/>
+        </w:rPr>
+        <w:t xml:space="preserve"> PreprocessingComponent. </w:t>
       </w:r>
       <w:r>
         <w:rPr>
@@ -19643,7 +20222,28 @@
         <w:pStyle w:val="Heading3"/>
       </w:pPr>
       <w:r>
-        <w:t>Replace informal word</w:t>
+        <w:rPr>
+          <w:i/>
+        </w:rPr>
+        <w:t>Replace</w:t>
+      </w:r>
+      <w:r>
+        <w:t xml:space="preserve"> </w:t>
+      </w:r>
+      <w:r>
+        <w:rPr>
+          <w:i/>
+        </w:rPr>
+        <w:t>informal</w:t>
+      </w:r>
+      <w:r>
+        <w:t xml:space="preserve"> </w:t>
+      </w:r>
+      <w:r>
+        <w:rPr>
+          <w:i/>
+        </w:rPr>
+        <w:t>word</w:t>
       </w:r>
     </w:p>
     <w:p>
@@ -19655,9 +20255,10 @@
       </w:pPr>
       <w:r>
         <w:rPr>
-          <w:lang w:val="id-ID"/>
-        </w:rPr>
-        <w:t>Replace informal word adalah proses penggantian kata yang ada dalam kamus kata tidak baku diganti dengan kata yang sesuai yang ada pada kamus kata baku.</w:t>
+          <w:i/>
+          <w:lang w:val="id-ID"/>
+        </w:rPr>
+        <w:t>Replace</w:t>
       </w:r>
       <w:r>
         <w:rPr>
@@ -19667,9 +20268,53 @@
       </w:r>
       <w:r>
         <w:rPr>
-          <w:lang w:val="id-ID"/>
-        </w:rPr>
-        <w:t xml:space="preserve">Gambar 5.6 adalah kode process penggantian kata ini. </w:t>
+          <w:i/>
+          <w:lang w:val="id-ID"/>
+        </w:rPr>
+        <w:t>informal</w:t>
+      </w:r>
+      <w:r>
+        <w:rPr>
+          <w:lang w:val="id-ID"/>
+        </w:rPr>
+        <w:t xml:space="preserve"> </w:t>
+      </w:r>
+      <w:r>
+        <w:rPr>
+          <w:i/>
+          <w:lang w:val="id-ID"/>
+        </w:rPr>
+        <w:t>word</w:t>
+      </w:r>
+      <w:r>
+        <w:rPr>
+          <w:lang w:val="id-ID"/>
+        </w:rPr>
+        <w:t xml:space="preserve"> adalah proses penggantian kata yang ada dalam kamus kata tidak baku diganti dengan kata yang sesuai yang ada pada kamus kata baku.</w:t>
+      </w:r>
+      <w:r>
+        <w:rPr>
+          <w:lang w:val="id-ID"/>
+        </w:rPr>
+        <w:t xml:space="preserve"> </w:t>
+      </w:r>
+      <w:r>
+        <w:rPr>
+          <w:lang w:val="id-ID"/>
+        </w:rPr>
+        <w:t xml:space="preserve">Gambar 5.6 adalah kode </w:t>
+      </w:r>
+      <w:r>
+        <w:rPr>
+          <w:lang w:val="id-ID"/>
+        </w:rPr>
+        <w:t>proses</w:t>
+      </w:r>
+      <w:r>
+        <w:rPr>
+          <w:lang w:val="id-ID"/>
+        </w:rPr>
+        <w:t xml:space="preserve"> penggantian kata ini. </w:t>
       </w:r>
     </w:p>
     <w:p>
@@ -19682,7 +20327,6 @@
       <w:r>
         <w:rPr>
           <w:noProof/>
-          <w:lang w:val="id-ID" w:eastAsia="id-ID"/>
         </w:rPr>
         <w:drawing>
           <wp:inline distT="0" distB="0" distL="0" distR="0">
@@ -19764,8 +20408,20 @@
         <w:pStyle w:val="Heading3"/>
       </w:pPr>
       <w:r>
+        <w:rPr>
+          <w:i/>
+        </w:rPr>
         <w:lastRenderedPageBreak/>
-        <w:t>Spelling Corrention</w:t>
+        <w:t>Spelling</w:t>
+      </w:r>
+      <w:r>
+        <w:t xml:space="preserve"> </w:t>
+      </w:r>
+      <w:r>
+        <w:rPr>
+          <w:i/>
+        </w:rPr>
+        <w:t>Corrention</w:t>
       </w:r>
     </w:p>
     <w:p>
@@ -19777,21 +20433,122 @@
       </w:pPr>
       <w:r>
         <w:rPr>
-          <w:lang w:val="id-ID"/>
-        </w:rPr>
-        <w:t xml:space="preserve">Spelling Correction adalah process yang apabila bertemu dengan kata baru yang tidak terdapat dalam kamus maka process ini akan menggantinya dengan kata yang paling dekat dengan kata yang ada dikamus. </w:t>
-      </w:r>
-      <w:r>
-        <w:rPr>
-          <w:lang w:val="id-ID"/>
-        </w:rPr>
-        <w:t xml:space="preserve">Process ini juga dapat dimanfaatkan untuk mengkoreksi dari kesalahan penulisan walaupun tidak memiliki akurasi 100%. </w:t>
-      </w:r>
-      <w:r>
-        <w:rPr>
-          <w:lang w:val="id-ID"/>
-        </w:rPr>
-        <w:t xml:space="preserve">Gambar 5.7 adalah kode dari process spelling correction yang terdapat dalam class SpellingCorrection. </w:t>
+          <w:i/>
+          <w:lang w:val="id-ID"/>
+        </w:rPr>
+        <w:t>Spelling</w:t>
+      </w:r>
+      <w:r>
+        <w:rPr>
+          <w:lang w:val="id-ID"/>
+        </w:rPr>
+        <w:t xml:space="preserve"> </w:t>
+      </w:r>
+      <w:r>
+        <w:rPr>
+          <w:i/>
+          <w:lang w:val="id-ID"/>
+        </w:rPr>
+        <w:t>Correction</w:t>
+      </w:r>
+      <w:r>
+        <w:rPr>
+          <w:lang w:val="id-ID"/>
+        </w:rPr>
+        <w:t xml:space="preserve"> adalah </w:t>
+      </w:r>
+      <w:r>
+        <w:rPr>
+          <w:lang w:val="id-ID"/>
+        </w:rPr>
+        <w:t>proses</w:t>
+      </w:r>
+      <w:r>
+        <w:rPr>
+          <w:lang w:val="id-ID"/>
+        </w:rPr>
+        <w:t xml:space="preserve"> yang apabila bertemu dengan kata baru yang tidak terdapat dalam kamus maka </w:t>
+      </w:r>
+      <w:r>
+        <w:rPr>
+          <w:lang w:val="id-ID"/>
+        </w:rPr>
+        <w:t>proses</w:t>
+      </w:r>
+      <w:r>
+        <w:rPr>
+          <w:lang w:val="id-ID"/>
+        </w:rPr>
+        <w:t xml:space="preserve"> ini akan menggantinya dengan kata yang paling dekat dengan kata yang ada dikamus. </w:t>
+      </w:r>
+      <w:r>
+        <w:rPr>
+          <w:lang w:val="id-ID"/>
+        </w:rPr>
+        <w:t>Proses</w:t>
+      </w:r>
+      <w:r>
+        <w:rPr>
+          <w:lang w:val="id-ID"/>
+        </w:rPr>
+        <w:t xml:space="preserve"> ini juga dapat dimanfaatkan untuk mengkoreksi dari kesalahan penulisan walaupun tidak memiliki akurasi 100%. </w:t>
+      </w:r>
+      <w:r>
+        <w:rPr>
+          <w:lang w:val="id-ID"/>
+        </w:rPr>
+        <w:t xml:space="preserve">Gambar 5.7 adalah kode dari </w:t>
+      </w:r>
+      <w:r>
+        <w:rPr>
+          <w:lang w:val="id-ID"/>
+        </w:rPr>
+        <w:t>proses</w:t>
+      </w:r>
+      <w:r>
+        <w:rPr>
+          <w:lang w:val="id-ID"/>
+        </w:rPr>
+        <w:t xml:space="preserve"> </w:t>
+      </w:r>
+      <w:r>
+        <w:rPr>
+          <w:i/>
+          <w:lang w:val="id-ID"/>
+        </w:rPr>
+        <w:t>spelling</w:t>
+      </w:r>
+      <w:r>
+        <w:rPr>
+          <w:lang w:val="id-ID"/>
+        </w:rPr>
+        <w:t xml:space="preserve"> </w:t>
+      </w:r>
+      <w:r>
+        <w:rPr>
+          <w:i/>
+          <w:lang w:val="id-ID"/>
+        </w:rPr>
+        <w:t>correction</w:t>
+      </w:r>
+      <w:r>
+        <w:rPr>
+          <w:lang w:val="id-ID"/>
+        </w:rPr>
+        <w:t xml:space="preserve"> yang terdapat dalam </w:t>
+      </w:r>
+      <w:r>
+        <w:rPr>
+          <w:i/>
+          <w:lang w:val="id-ID"/>
+        </w:rPr>
+        <w:t>class</w:t>
+      </w:r>
+      <w:r>
+        <w:rPr>
+          <w:lang w:val="id-ID"/>
+        </w:rPr>
+        <w:t xml:space="preserve"> SpellingCorrection. </w:t>
       </w:r>
     </w:p>
     <w:p>
@@ -19804,7 +20561,6 @@
       <w:r>
         <w:rPr>
           <w:noProof/>
-          <w:lang w:val="id-ID" w:eastAsia="id-ID"/>
         </w:rPr>
         <w:drawing>
           <wp:inline distT="0" distB="0" distL="0" distR="0">
@@ -19864,7 +20620,20 @@
         <w:rPr>
           <w:lang w:val="id-ID"/>
         </w:rPr>
-        <w:t>Gambar 5.7 Kode method correct pada class SpellingCorrection</w:t>
+        <w:t xml:space="preserve">Gambar 5.7 Kode </w:t>
+      </w:r>
+      <w:r>
+        <w:rPr>
+          <w:i/>
+          <w:lang w:val="id-ID"/>
+        </w:rPr>
+        <w:t>method</w:t>
+      </w:r>
+      <w:r>
+        <w:rPr>
+          <w:lang w:val="id-ID"/>
+        </w:rPr>
+        <w:t xml:space="preserve"> correct pada class SpellingCorrection</w:t>
       </w:r>
     </w:p>
     <w:p>
@@ -19878,7 +20647,61 @@
         <w:rPr>
           <w:lang w:val="id-ID"/>
         </w:rPr>
-        <w:t xml:space="preserve">Process spelling correction tersebut diimplementasikan menggunakan algoritma levenshtein untuk menghitung kedekatan kata baru dengan kata-kata yang ada dalam kamus. Bahasa PHP sudah mengimplementasikan algoritma levenshtein ini hanya dengan menjalankan method levenshtein yan sudah disediakan. </w:t>
+        <w:t>Proses</w:t>
+      </w:r>
+      <w:r>
+        <w:rPr>
+          <w:lang w:val="id-ID"/>
+        </w:rPr>
+        <w:t xml:space="preserve"> </w:t>
+      </w:r>
+      <w:r>
+        <w:rPr>
+          <w:i/>
+          <w:lang w:val="id-ID"/>
+        </w:rPr>
+        <w:t>spelling</w:t>
+      </w:r>
+      <w:r>
+        <w:rPr>
+          <w:lang w:val="id-ID"/>
+        </w:rPr>
+        <w:t xml:space="preserve"> </w:t>
+      </w:r>
+      <w:r>
+        <w:rPr>
+          <w:i/>
+          <w:lang w:val="id-ID"/>
+        </w:rPr>
+        <w:t>correction</w:t>
+      </w:r>
+      <w:r>
+        <w:rPr>
+          <w:lang w:val="id-ID"/>
+        </w:rPr>
+        <w:t xml:space="preserve"> tersebut diimplementasikan menggunakan algoritma levenshtein untuk menghitung kedekatan kata baru dengan kata-kata yang ada dalam kamus. Bahasa PHP sudah mengimplementasikan algoritma levenshtein ini hanya dengan menjalankan </w:t>
+      </w:r>
+      <w:r>
+        <w:rPr>
+          <w:i/>
+          <w:lang w:val="id-ID"/>
+        </w:rPr>
+        <w:t>method</w:t>
+      </w:r>
+      <w:r>
+        <w:rPr>
+          <w:lang w:val="id-ID"/>
+        </w:rPr>
+        <w:t xml:space="preserve"> levenshtein yan</w:t>
+      </w:r>
+      <w:r>
+        <w:t>g</w:t>
+      </w:r>
+      <w:r>
+        <w:rPr>
+          <w:lang w:val="id-ID"/>
+        </w:rPr>
+        <w:t xml:space="preserve"> sudah disediakan. </w:t>
       </w:r>
     </w:p>
     <w:p>
@@ -19893,7 +20716,13 @@
           <w:lang w:val="id-ID"/>
         </w:rPr>
         <w:lastRenderedPageBreak/>
-        <w:t xml:space="preserve">PosTagging </w:t>
+        <w:t>POS taging</w:t>
+      </w:r>
+      <w:r>
+        <w:rPr>
+          <w:lang w:val="id-ID"/>
+        </w:rPr>
+        <w:t xml:space="preserve"> </w:t>
       </w:r>
     </w:p>
     <w:p>
@@ -19907,13 +20736,103 @@
         <w:rPr>
           <w:lang w:val="id-ID"/>
         </w:rPr>
-        <w:t xml:space="preserve">PosTagging adalah process untuk pelabelan kata berdasarkan kelas katanya. </w:t>
-      </w:r>
-      <w:r>
-        <w:rPr>
-          <w:lang w:val="id-ID"/>
-        </w:rPr>
-        <w:t xml:space="preserve">Process ini meminta input sebuah kalimat atau dalam penelitian ini adalah sebuah tweet dan memberikan output sebuah kalimat yang sudah diberi label kelas katanya. Metode postagging yang digunakan dalam penelitian ini adalah postagging dengan menggunakan dictionary/kamus. </w:t>
+        <w:t>POS taging</w:t>
+      </w:r>
+      <w:r>
+        <w:rPr>
+          <w:lang w:val="id-ID"/>
+        </w:rPr>
+        <w:t xml:space="preserve"> adalah </w:t>
+      </w:r>
+      <w:r>
+        <w:rPr>
+          <w:lang w:val="id-ID"/>
+        </w:rPr>
+        <w:t>proses</w:t>
+      </w:r>
+      <w:r>
+        <w:rPr>
+          <w:lang w:val="id-ID"/>
+        </w:rPr>
+        <w:t xml:space="preserve"> untuk pelabelan kata berdasarkan kelas katanya. </w:t>
+      </w:r>
+      <w:r>
+        <w:rPr>
+          <w:lang w:val="id-ID"/>
+        </w:rPr>
+        <w:t>Proses</w:t>
+      </w:r>
+      <w:r>
+        <w:rPr>
+          <w:lang w:val="id-ID"/>
+        </w:rPr>
+        <w:t xml:space="preserve"> ini meminta input sebuah kalimat atau dalam penelitian ini adalah sebuah </w:t>
+      </w:r>
+      <w:r>
+        <w:rPr>
+          <w:i/>
+          <w:lang w:val="id-ID"/>
+        </w:rPr>
+        <w:t>tweet</w:t>
+      </w:r>
+      <w:r>
+        <w:rPr>
+          <w:lang w:val="id-ID"/>
+        </w:rPr>
+        <w:t xml:space="preserve"> dan memberikan </w:t>
+      </w:r>
+      <w:r>
+        <w:rPr>
+          <w:i/>
+          <w:lang w:val="id-ID"/>
+        </w:rPr>
+        <w:t>output</w:t>
+      </w:r>
+      <w:r>
+        <w:rPr>
+          <w:lang w:val="id-ID"/>
+        </w:rPr>
+        <w:t xml:space="preserve"> sebuah kalimat yang sudah diberi label kelas katanya. Metode </w:t>
+      </w:r>
+      <w:r>
+        <w:rPr>
+          <w:lang w:val="id-ID"/>
+        </w:rPr>
+        <w:t>POS taging</w:t>
+      </w:r>
+      <w:r>
+        <w:rPr>
+          <w:lang w:val="id-ID"/>
+        </w:rPr>
+        <w:t xml:space="preserve"> yang digunakan dalam penelitian ini adalah </w:t>
+      </w:r>
+      <w:r>
+        <w:rPr>
+          <w:lang w:val="id-ID"/>
+        </w:rPr>
+        <w:t>POS taging</w:t>
+      </w:r>
+      <w:r>
+        <w:rPr>
+          <w:lang w:val="id-ID"/>
+        </w:rPr>
+        <w:t xml:space="preserve"> dengan menggunakan </w:t>
+      </w:r>
+      <w:r>
+        <w:rPr>
+          <w:i/>
+          <w:lang w:val="id-ID"/>
+        </w:rPr>
+        <w:t>dictionary</w:t>
+      </w:r>
+      <w:r>
+        <w:t xml:space="preserve"> atau </w:t>
+      </w:r>
+      <w:r>
+        <w:rPr>
+          <w:lang w:val="id-ID"/>
+        </w:rPr>
+        <w:t xml:space="preserve">kamus. </w:t>
       </w:r>
     </w:p>
     <w:p>
@@ -19927,19 +20846,100 @@
         <w:rPr>
           <w:lang w:val="id-ID"/>
         </w:rPr>
-        <w:t xml:space="preserve">Process postagging ini akan berfungsi untuk menentukan sentimen pada metode lexicon based dan akan berfungsi untuk mendeteksi kalimat bersentimen atau tidak pada metode SVM. </w:t>
-      </w:r>
-      <w:r>
-        <w:rPr>
-          <w:lang w:val="id-ID"/>
-        </w:rPr>
-        <w:t xml:space="preserve">Implementasi processs ini dilakukan pada class  </w:t>
-      </w:r>
-      <w:r>
-        <w:rPr>
-          <w:lang w:val="id-ID"/>
-        </w:rPr>
-        <w:t>JanPosTaggingComponent</w:t>
+        <w:t>Proses</w:t>
+      </w:r>
+      <w:r>
+        <w:rPr>
+          <w:lang w:val="id-ID"/>
+        </w:rPr>
+        <w:t xml:space="preserve"> </w:t>
+      </w:r>
+      <w:r>
+        <w:rPr>
+          <w:lang w:val="id-ID"/>
+        </w:rPr>
+        <w:t>POS taging</w:t>
+      </w:r>
+      <w:r>
+        <w:rPr>
+          <w:lang w:val="id-ID"/>
+        </w:rPr>
+        <w:t xml:space="preserve"> ini akan berfungsi untuk menentukan sentimen pada metode </w:t>
+      </w:r>
+      <w:r>
+        <w:rPr>
+          <w:i/>
+          <w:lang w:val="id-ID"/>
+        </w:rPr>
+        <w:t>lexicon</w:t>
+      </w:r>
+      <w:r>
+        <w:rPr>
+          <w:lang w:val="id-ID"/>
+        </w:rPr>
+        <w:t xml:space="preserve"> </w:t>
+      </w:r>
+      <w:r>
+        <w:rPr>
+          <w:i/>
+          <w:lang w:val="id-ID"/>
+        </w:rPr>
+        <w:t>based</w:t>
+      </w:r>
+      <w:r>
+        <w:rPr>
+          <w:lang w:val="id-ID"/>
+        </w:rPr>
+        <w:t xml:space="preserve"> dan akan berfungsi untuk mendeteksi kalimat bersentimen atau tidak pada metode SVM. </w:t>
+      </w:r>
+      <w:r>
+        <w:rPr>
+          <w:lang w:val="id-ID"/>
+        </w:rPr>
+        <w:t xml:space="preserve">Implementasi </w:t>
+      </w:r>
+      <w:r>
+        <w:rPr>
+          <w:lang w:val="id-ID"/>
+        </w:rPr>
+        <w:t>proses</w:t>
+      </w:r>
+      <w:r>
+        <w:rPr>
+          <w:lang w:val="id-ID"/>
+        </w:rPr>
+        <w:t xml:space="preserve">s ini dilakukan pada </w:t>
+      </w:r>
+      <w:r>
+        <w:rPr>
+          <w:i/>
+          <w:lang w:val="id-ID"/>
+        </w:rPr>
+        <w:t>class</w:t>
+      </w:r>
+      <w:r>
+        <w:rPr>
+          <w:lang w:val="id-ID"/>
+        </w:rPr>
+        <w:t xml:space="preserve">  </w:t>
+      </w:r>
+      <w:r>
+        <w:rPr>
+          <w:lang w:val="id-ID"/>
+        </w:rPr>
+        <w:t>Jan</w:t>
+      </w:r>
+      <w:r>
+        <w:rPr>
+          <w:lang w:val="id-ID"/>
+        </w:rPr>
+        <w:t>POS taging</w:t>
+      </w:r>
+      <w:r>
+        <w:rPr>
+          <w:lang w:val="id-ID"/>
+        </w:rPr>
+        <w:t>Component</w:t>
       </w:r>
       <w:r>
         <w:rPr>
@@ -19951,7 +20951,31 @@
         <w:rPr>
           <w:lang w:val="id-ID"/>
         </w:rPr>
-        <w:t xml:space="preserve">Gambar 5.8 menunjukan kode process postagging. </w:t>
+        <w:t xml:space="preserve">Gambar 5.8 menunjukan kode </w:t>
+      </w:r>
+      <w:r>
+        <w:rPr>
+          <w:lang w:val="id-ID"/>
+        </w:rPr>
+        <w:t>proses</w:t>
+      </w:r>
+      <w:r>
+        <w:rPr>
+          <w:lang w:val="id-ID"/>
+        </w:rPr>
+        <w:t xml:space="preserve"> </w:t>
+      </w:r>
+      <w:r>
+        <w:rPr>
+          <w:lang w:val="id-ID"/>
+        </w:rPr>
+        <w:t>POS taging</w:t>
+      </w:r>
+      <w:r>
+        <w:rPr>
+          <w:lang w:val="id-ID"/>
+        </w:rPr>
+        <w:t xml:space="preserve">. </w:t>
       </w:r>
     </w:p>
     <w:p>
@@ -19964,7 +20988,6 @@
       <w:r>
         <w:rPr>
           <w:noProof/>
-          <w:lang w:val="id-ID" w:eastAsia="id-ID"/>
         </w:rPr>
         <w:drawing>
           <wp:inline distT="0" distB="0" distL="0" distR="0">
@@ -20024,7 +21047,25 @@
         <w:rPr>
           <w:lang w:val="id-ID"/>
         </w:rPr>
-        <w:t>Gambar 5.8 Kode process postagging</w:t>
+        <w:t xml:space="preserve">Gambar 5.8 Kode </w:t>
+      </w:r>
+      <w:r>
+        <w:rPr>
+          <w:lang w:val="id-ID"/>
+        </w:rPr>
+        <w:t>proses</w:t>
+      </w:r>
+      <w:r>
+        <w:rPr>
+          <w:lang w:val="id-ID"/>
+        </w:rPr>
+        <w:t xml:space="preserve"> </w:t>
+      </w:r>
+      <w:r>
+        <w:rPr>
+          <w:lang w:val="id-ID"/>
+        </w:rPr>
+        <w:t>POS taging</w:t>
       </w:r>
     </w:p>
     <w:p>
@@ -20035,11 +21076,68 @@
         </w:rPr>
       </w:pPr>
       <w:r>
-        <w:rPr>
-          <w:lang w:val="id-ID"/>
-        </w:rPr>
         <w:lastRenderedPageBreak/>
-        <w:t xml:space="preserve">Algoritma dari postagging menggunakan dictionary ini pertama adalah memecah kalimat atau tweet menjadi kata per kata. Kemudian mencocokan masing-masing kata tersebut ke dalam dictionary yang sudah terdapat kelas katanya. </w:t>
+        <w:t>Langkah pertama dari a</w:t>
+      </w:r>
+      <w:r>
+        <w:rPr>
+          <w:lang w:val="id-ID"/>
+        </w:rPr>
+        <w:t xml:space="preserve">lgoritma dari </w:t>
+      </w:r>
+      <w:r>
+        <w:rPr>
+          <w:lang w:val="id-ID"/>
+        </w:rPr>
+        <w:t>POS taging</w:t>
+      </w:r>
+      <w:r>
+        <w:rPr>
+          <w:lang w:val="id-ID"/>
+        </w:rPr>
+        <w:t xml:space="preserve"> menggunakan </w:t>
+      </w:r>
+      <w:r>
+        <w:rPr>
+          <w:i/>
+          <w:lang w:val="id-ID"/>
+        </w:rPr>
+        <w:t>dictionary</w:t>
+      </w:r>
+      <w:r>
+        <w:t>,</w:t>
+      </w:r>
+      <w:r>
+        <w:rPr>
+          <w:lang w:val="id-ID"/>
+        </w:rPr>
+        <w:t xml:space="preserve"> adalah memecah kalimat atau </w:t>
+      </w:r>
+      <w:r>
+        <w:rPr>
+          <w:i/>
+          <w:lang w:val="id-ID"/>
+        </w:rPr>
+        <w:t>tweet</w:t>
+      </w:r>
+      <w:r>
+        <w:rPr>
+          <w:lang w:val="id-ID"/>
+        </w:rPr>
+        <w:t xml:space="preserve"> menjadi kata per kata. Kemudian mencocokan masing-masing kata tersebut ke dalam </w:t>
+      </w:r>
+      <w:r>
+        <w:rPr>
+          <w:i/>
+          <w:lang w:val="id-ID"/>
+        </w:rPr>
+        <w:t>dictionary</w:t>
+      </w:r>
+      <w:r>
+        <w:rPr>
+          <w:lang w:val="id-ID"/>
+        </w:rPr>
+        <w:t xml:space="preserve"> yang sudah terdapat kelas katanya. </w:t>
       </w:r>
     </w:p>
     <w:p>
@@ -20053,7 +21151,27 @@
         <w:rPr>
           <w:lang w:val="id-ID"/>
         </w:rPr>
-        <w:t>Pelabelan menggunakan metode lexicon based</w:t>
+        <w:t xml:space="preserve">Pelabelan menggunakan metode </w:t>
+      </w:r>
+      <w:r>
+        <w:rPr>
+          <w:i/>
+          <w:lang w:val="id-ID"/>
+        </w:rPr>
+        <w:t>lexicon</w:t>
+      </w:r>
+      <w:r>
+        <w:rPr>
+          <w:lang w:val="id-ID"/>
+        </w:rPr>
+        <w:t xml:space="preserve"> </w:t>
+      </w:r>
+      <w:r>
+        <w:rPr>
+          <w:i/>
+          <w:lang w:val="id-ID"/>
+        </w:rPr>
+        <w:t>based</w:t>
       </w:r>
     </w:p>
     <w:p>
@@ -20067,13 +21185,78 @@
         <w:rPr>
           <w:lang w:val="id-ID"/>
         </w:rPr>
-        <w:t xml:space="preserve">Setelah data berhasil dipreprocessing artinya dapat sudah siap untuk dilakukan analisa. Pada tahap pelabelan data pelatihan, metode yang digunakan untuk pemberian label adalah metode lexicon based. </w:t>
-      </w:r>
-      <w:r>
-        <w:rPr>
-          <w:lang w:val="id-ID"/>
-        </w:rPr>
-        <w:t xml:space="preserve">Proses pelabelan dengan metode lexicon based ini dilakukan oleh class </w:t>
+        <w:t xml:space="preserve">Setelah data berhasil dipreprocessing artinya dapat sudah siap untuk dilakukan analisa. Pada tahap pelabelan data pelatihan, metode yang digunakan untuk pemberian label adalah metode </w:t>
+      </w:r>
+      <w:r>
+        <w:rPr>
+          <w:i/>
+          <w:lang w:val="id-ID"/>
+        </w:rPr>
+        <w:t>lexicon</w:t>
+      </w:r>
+      <w:r>
+        <w:rPr>
+          <w:lang w:val="id-ID"/>
+        </w:rPr>
+        <w:t xml:space="preserve"> </w:t>
+      </w:r>
+      <w:r>
+        <w:rPr>
+          <w:i/>
+          <w:lang w:val="id-ID"/>
+        </w:rPr>
+        <w:t>based</w:t>
+      </w:r>
+      <w:r>
+        <w:rPr>
+          <w:lang w:val="id-ID"/>
+        </w:rPr>
+        <w:t xml:space="preserve">. </w:t>
+      </w:r>
+      <w:r>
+        <w:rPr>
+          <w:lang w:val="id-ID"/>
+        </w:rPr>
+        <w:t xml:space="preserve">Proses pelabelan dengan metode </w:t>
+      </w:r>
+      <w:r>
+        <w:rPr>
+          <w:i/>
+          <w:lang w:val="id-ID"/>
+        </w:rPr>
+        <w:t>lexicon</w:t>
+      </w:r>
+      <w:r>
+        <w:rPr>
+          <w:lang w:val="id-ID"/>
+        </w:rPr>
+        <w:t xml:space="preserve"> </w:t>
+      </w:r>
+      <w:r>
+        <w:rPr>
+          <w:i/>
+          <w:lang w:val="id-ID"/>
+        </w:rPr>
+        <w:t>based</w:t>
+      </w:r>
+      <w:r>
+        <w:rPr>
+          <w:lang w:val="id-ID"/>
+        </w:rPr>
+        <w:t xml:space="preserve"> ini dilakukan oleh </w:t>
+      </w:r>
+      <w:r>
+        <w:rPr>
+          <w:i/>
+          <w:lang w:val="id-ID"/>
+        </w:rPr>
+        <w:t>class</w:t>
+      </w:r>
+      <w:r>
+        <w:rPr>
+          <w:lang w:val="id-ID"/>
+        </w:rPr>
+        <w:t xml:space="preserve"> </w:t>
       </w:r>
       <w:r>
         <w:rPr>
@@ -20105,7 +21288,20 @@
         <w:rPr>
           <w:lang w:val="id-ID"/>
         </w:rPr>
-        <w:t xml:space="preserve">Proses analisis untuk melakukan pelabelan ini dibagi menjadi beberapa tahap. Tahap pertama adalah pencocokan kelas kata dengan rule yang sudah ada. Pada bab sebelumnya telah dijelaskan bahwa sentimen suatu kalimat ditentukan oleh adanya kata benda (NN) atau kata sifat(JJ).  Maka tahap pertama akan mencari kata sifat atau kata benda yang ada. Gambar 5.9 adalah kode untuk mencocokan antara kelas dengan frase yang dapat membentuk opini. </w:t>
+        <w:t xml:space="preserve">Proses analisis untuk melakukan pelabelan ini dibagi menjadi beberapa tahap. Tahap pertama adalah pencocokan kelas kata dengan </w:t>
+      </w:r>
+      <w:r>
+        <w:rPr>
+          <w:i/>
+          <w:lang w:val="id-ID"/>
+        </w:rPr>
+        <w:t>rule</w:t>
+      </w:r>
+      <w:r>
+        <w:rPr>
+          <w:lang w:val="id-ID"/>
+        </w:rPr>
+        <w:t xml:space="preserve"> yang sudah ada. Pada bab sebelumnya telah dijelaskan bahwa sentimen suatu kalimat ditentukan oleh adanya kata benda (NN) atau kata sifat(JJ).  Maka tahap pertama akan mencari kata sifat atau kata benda yang ada. Gambar 5.9 adalah kode untuk mencocokan antara kelas dengan frase yang dapat membentuk opini. </w:t>
       </w:r>
     </w:p>
     <w:p>
@@ -20118,7 +21314,6 @@
       <w:r>
         <w:rPr>
           <w:noProof/>
-          <w:lang w:val="id-ID" w:eastAsia="id-ID"/>
         </w:rPr>
         <w:drawing>
           <wp:inline distT="0" distB="0" distL="0" distR="0">
@@ -20191,7 +21386,6 @@
       <w:r>
         <w:rPr>
           <w:noProof/>
-          <w:lang w:val="id-ID" w:eastAsia="id-ID"/>
         </w:rPr>
         <w:lastRenderedPageBreak/>
         <w:drawing>
@@ -20272,7 +21466,33 @@
         <w:rPr>
           <w:lang w:val="id-ID"/>
         </w:rPr>
-        <w:t>Pada gambar 5.9 method prelimeneryAnalysis akan mencari kata benda atau kata sifat. Bila terdapat kata benda atau kata sifat akan dicek kata selanjutnya apakah ada frase yang bersesuai dengan frase yang membentuk opini atau tidak. Jika terdapat frase yang membentuk opini akan dilakukan analisis dua kata. Gambar 5.10 adalah kode method analysisTwoWords</w:t>
+        <w:t xml:space="preserve">Pada gambar 5.9 </w:t>
+      </w:r>
+      <w:r>
+        <w:rPr>
+          <w:i/>
+          <w:lang w:val="id-ID"/>
+        </w:rPr>
+        <w:t>method</w:t>
+      </w:r>
+      <w:r>
+        <w:rPr>
+          <w:lang w:val="id-ID"/>
+        </w:rPr>
+        <w:t xml:space="preserve"> prelimeneryAnalysis akan mencari kata benda atau kata sifat. Bila terdapat kata benda atau kata sifat akan dicek kata selanjutnya apakah ada frase yang bersesuai dengan frase yang membentuk opini atau tidak. Jika terdapat frase yang membentuk opini akan dilakukan analisis dua kata. Gambar 5.10 adalah kode </w:t>
+      </w:r>
+      <w:r>
+        <w:rPr>
+          <w:i/>
+          <w:lang w:val="id-ID"/>
+        </w:rPr>
+        <w:t>method</w:t>
+      </w:r>
+      <w:r>
+        <w:rPr>
+          <w:lang w:val="id-ID"/>
+        </w:rPr>
+        <w:t xml:space="preserve"> analysisTwoWords</w:t>
       </w:r>
       <w:r>
         <w:rPr>
@@ -20284,7 +21504,68 @@
         <w:rPr>
           <w:lang w:val="id-ID"/>
         </w:rPr>
-        <w:t xml:space="preserve"> Namun apabila tidak ditemukan frase yang bersesuaian tetapi ditemukan kata benda atau kata sifat maka akan dilakukan analisis satu kata. Gambar 5.11 adalah kode method analysisOneWord yaitu method yang digunakan untuk menganalisis satu kata. Apabila dalam kalimat/tweet tidak terdapat kata benda ataupun kata sifat maka kalimat atau tweet tersebut akan langsung diberi label netral. </w:t>
+        <w:t xml:space="preserve"> Namun apabila tidak ditemukan frase yang bersesuaian tetapi ditemukan kata benda atau kata sifat maka akan dilakukan analisis satu kata. Gambar 5.11 adalah kode </w:t>
+      </w:r>
+      <w:r>
+        <w:rPr>
+          <w:i/>
+          <w:lang w:val="id-ID"/>
+        </w:rPr>
+        <w:t>method</w:t>
+      </w:r>
+      <w:r>
+        <w:rPr>
+          <w:lang w:val="id-ID"/>
+        </w:rPr>
+        <w:t xml:space="preserve"> analysisOneWord yaitu </w:t>
+      </w:r>
+      <w:r>
+        <w:rPr>
+          <w:i/>
+          <w:lang w:val="id-ID"/>
+        </w:rPr>
+        <w:t>method</w:t>
+      </w:r>
+      <w:r>
+        <w:rPr>
+          <w:lang w:val="id-ID"/>
+        </w:rPr>
+        <w:t xml:space="preserve"> yang digunakan untuk menganalisis s</w:t>
+      </w:r>
+      <w:r>
+        <w:rPr>
+          <w:lang w:val="id-ID"/>
+        </w:rPr>
+        <w:t>atu kata. Apabila dalam kalimat</w:t>
+      </w:r>
+      <w:r>
+        <w:t xml:space="preserve"> atau </w:t>
+      </w:r>
+      <w:r>
+        <w:rPr>
+          <w:i/>
+          <w:lang w:val="id-ID"/>
+        </w:rPr>
+        <w:t>tweet</w:t>
+      </w:r>
+      <w:r>
+        <w:rPr>
+          <w:lang w:val="id-ID"/>
+        </w:rPr>
+        <w:t xml:space="preserve"> tidak terdapat kata benda ataupun kata sifat maka kalimat atau </w:t>
+      </w:r>
+      <w:r>
+        <w:rPr>
+          <w:i/>
+          <w:lang w:val="id-ID"/>
+        </w:rPr>
+        <w:t>tweet</w:t>
+      </w:r>
+      <w:r>
+        <w:rPr>
+          <w:lang w:val="id-ID"/>
+        </w:rPr>
+        <w:t xml:space="preserve"> tersebut akan langsung diberi label netral. </w:t>
       </w:r>
     </w:p>
     <w:p>
@@ -20317,7 +21598,6 @@
       <w:r>
         <w:rPr>
           <w:noProof/>
-          <w:lang w:val="id-ID" w:eastAsia="id-ID"/>
         </w:rPr>
         <w:lastRenderedPageBreak/>
         <w:drawing>
@@ -20390,7 +21670,6 @@
       <w:r>
         <w:rPr>
           <w:noProof/>
-          <w:lang w:val="id-ID" w:eastAsia="id-ID"/>
         </w:rPr>
         <w:drawing>
           <wp:inline distT="0" distB="0" distL="0" distR="0">
@@ -20463,7 +21742,23 @@
         <w:rPr>
           <w:lang w:val="id-ID"/>
         </w:rPr>
-        <w:t xml:space="preserve">Bila terdapat kata negasi sebelum frase maka sentimen dari kalimat/tweet akan diubah. Jika positif akan menjadi negatif dan bila negatif akan menjadi positif. </w:t>
+        <w:t>Bila terdapat kata negasi sebelum frase maka sentimen dari kalimat</w:t>
+      </w:r>
+      <w:r>
+        <w:t xml:space="preserve"> atau </w:t>
+      </w:r>
+      <w:r>
+        <w:rPr>
+          <w:i/>
+          <w:lang w:val="id-ID"/>
+        </w:rPr>
+        <w:t>tweet</w:t>
+      </w:r>
+      <w:r>
+        <w:rPr>
+          <w:lang w:val="id-ID"/>
+        </w:rPr>
+        <w:t xml:space="preserve"> akan diubah. Jika positif akan menjadi negatif dan bila negatif akan menjadi positif. </w:t>
       </w:r>
       <w:r>
         <w:rPr>
@@ -20475,7 +21770,20 @@
         <w:rPr>
           <w:lang w:val="id-ID"/>
         </w:rPr>
-        <w:t xml:space="preserve">Gambar 5.12 adalah kode method yang digunakan untuk memeriksa negasi. </w:t>
+        <w:t xml:space="preserve">Gambar 5.12 adalah kode </w:t>
+      </w:r>
+      <w:r>
+        <w:rPr>
+          <w:i/>
+          <w:lang w:val="id-ID"/>
+        </w:rPr>
+        <w:t>method</w:t>
+      </w:r>
+      <w:r>
+        <w:rPr>
+          <w:lang w:val="id-ID"/>
+        </w:rPr>
+        <w:t xml:space="preserve"> yang digunakan untuk memeriksa negasi. </w:t>
       </w:r>
     </w:p>
     <w:p>
@@ -20514,7 +21822,6 @@
       <w:r>
         <w:rPr>
           <w:noProof/>
-          <w:lang w:val="id-ID" w:eastAsia="id-ID"/>
         </w:rPr>
         <w:drawing>
           <wp:inline distT="0" distB="0" distL="0" distR="0">
@@ -20574,7 +21881,20 @@
         <w:rPr>
           <w:lang w:val="id-ID"/>
         </w:rPr>
-        <w:t>Gambar 5.12 kode method chcekNegation</w:t>
+        <w:t xml:space="preserve">Gambar 5.12 kode </w:t>
+      </w:r>
+      <w:r>
+        <w:rPr>
+          <w:i/>
+          <w:lang w:val="id-ID"/>
+        </w:rPr>
+        <w:t>method</w:t>
+      </w:r>
+      <w:r>
+        <w:rPr>
+          <w:lang w:val="id-ID"/>
+        </w:rPr>
+        <w:t xml:space="preserve"> chcekNegation</w:t>
       </w:r>
     </w:p>
     <w:p>
@@ -20586,7 +21906,6 @@
       <w:r>
         <w:rPr>
           <w:noProof/>
-          <w:lang w:val="id-ID" w:eastAsia="id-ID"/>
         </w:rPr>
         <w:drawing>
           <wp:inline distT="0" distB="0" distL="0" distR="0">
@@ -20646,7 +21965,29 @@
         <w:rPr>
           <w:lang w:val="id-ID"/>
         </w:rPr>
-        <w:t>Gambar 5.13 method conclusion</w:t>
+        <w:t>Gambar 5.13</w:t>
+      </w:r>
+      <w:r>
+        <w:t xml:space="preserve"> Kode</w:t>
+      </w:r>
+      <w:r>
+        <w:rPr>
+          <w:lang w:val="id-ID"/>
+        </w:rPr>
+        <w:t xml:space="preserve"> </w:t>
+      </w:r>
+      <w:r>
+        <w:rPr>
+          <w:i/>
+          <w:lang w:val="id-ID"/>
+        </w:rPr>
+        <w:t>method</w:t>
+      </w:r>
+      <w:r>
+        <w:rPr>
+          <w:lang w:val="id-ID"/>
+        </w:rPr>
+        <w:t xml:space="preserve"> conclusion</w:t>
       </w:r>
     </w:p>
     <w:p>
@@ -20675,7 +22016,33 @@
         <w:rPr>
           <w:lang w:val="id-ID"/>
         </w:rPr>
-        <w:t xml:space="preserve">Setelah data berhasil diberi label dengan metode lexicon based. Data </w:t>
+        <w:t xml:space="preserve">Setelah data berhasil diberi label dengan metode </w:t>
+      </w:r>
+      <w:r>
+        <w:rPr>
+          <w:i/>
+          <w:lang w:val="id-ID"/>
+        </w:rPr>
+        <w:t>lexicon</w:t>
+      </w:r>
+      <w:r>
+        <w:rPr>
+          <w:lang w:val="id-ID"/>
+        </w:rPr>
+        <w:t xml:space="preserve"> </w:t>
+      </w:r>
+      <w:r>
+        <w:rPr>
+          <w:i/>
+          <w:lang w:val="id-ID"/>
+        </w:rPr>
+        <w:t>based</w:t>
+      </w:r>
+      <w:r>
+        <w:rPr>
+          <w:lang w:val="id-ID"/>
+        </w:rPr>
+        <w:t xml:space="preserve">. Data </w:t>
       </w:r>
       <w:r>
         <w:rPr>
@@ -20687,7 +22054,19 @@
         <w:rPr>
           <w:lang w:val="id-ID"/>
         </w:rPr>
-        <w:t xml:space="preserve"> akan menjadi data training bagi process pelabelan dengan SVM. </w:t>
+        <w:t xml:space="preserve"> akan menjadi data training bagi </w:t>
+      </w:r>
+      <w:r>
+        <w:rPr>
+          <w:lang w:val="id-ID"/>
+        </w:rPr>
+        <w:t>proses</w:t>
+      </w:r>
+      <w:r>
+        <w:rPr>
+          <w:lang w:val="id-ID"/>
+        </w:rPr>
+        <w:t xml:space="preserve"> pelabelan dengan SVM. </w:t>
       </w:r>
       <w:r>
         <w:rPr>
@@ -20705,13 +22084,104 @@
         <w:rPr>
           <w:lang w:val="id-ID"/>
         </w:rPr>
-        <w:t xml:space="preserve"> tweet yang tersimpan dalam basisdata sedang SVM hanya mengenali input dan output nya dalam bentuk vector. </w:t>
-      </w:r>
-      <w:r>
-        <w:rPr>
-          <w:lang w:val="id-ID"/>
-        </w:rPr>
-        <w:t xml:space="preserve">Untuk itu perlu adanya metode untuk merepresentasikan data ini dalam bentuk vector. Metode tersebut disebut dengan vector space model. Ada beberapa metode vector space model, namun penelitian ini </w:t>
+        <w:t xml:space="preserve"> </w:t>
+      </w:r>
+      <w:r>
+        <w:rPr>
+          <w:i/>
+          <w:lang w:val="id-ID"/>
+        </w:rPr>
+        <w:t>tweet</w:t>
+      </w:r>
+      <w:r>
+        <w:rPr>
+          <w:lang w:val="id-ID"/>
+        </w:rPr>
+        <w:t xml:space="preserve"> yang tersimpan dalam basisdata sedang SVM hanya mengenali input dan output nya dalam bentuk vector. </w:t>
+      </w:r>
+      <w:r>
+        <w:rPr>
+          <w:lang w:val="id-ID"/>
+        </w:rPr>
+        <w:t xml:space="preserve">Untuk itu perlu adanya metode untuk merepresentasikan data ini dalam bentuk vector. Metode tersebut disebut dengan </w:t>
+      </w:r>
+      <w:r>
+        <w:rPr>
+          <w:i/>
+          <w:lang w:val="id-ID"/>
+        </w:rPr>
+        <w:t>vector</w:t>
+      </w:r>
+      <w:r>
+        <w:rPr>
+          <w:lang w:val="id-ID"/>
+        </w:rPr>
+        <w:t xml:space="preserve"> </w:t>
+      </w:r>
+      <w:r>
+        <w:rPr>
+          <w:i/>
+          <w:lang w:val="id-ID"/>
+        </w:rPr>
+        <w:t>space</w:t>
+      </w:r>
+      <w:r>
+        <w:rPr>
+          <w:lang w:val="id-ID"/>
+        </w:rPr>
+        <w:t xml:space="preserve"> </w:t>
+      </w:r>
+      <w:r>
+        <w:rPr>
+          <w:i/>
+          <w:lang w:val="id-ID"/>
+        </w:rPr>
+        <w:t>model</w:t>
+      </w:r>
+      <w:r>
+        <w:rPr>
+          <w:lang w:val="id-ID"/>
+        </w:rPr>
+        <w:t xml:space="preserve">. Ada beberapa metode </w:t>
+      </w:r>
+      <w:r>
+        <w:rPr>
+          <w:i/>
+          <w:lang w:val="id-ID"/>
+        </w:rPr>
+        <w:t>vector</w:t>
+      </w:r>
+      <w:r>
+        <w:rPr>
+          <w:lang w:val="id-ID"/>
+        </w:rPr>
+        <w:t xml:space="preserve"> </w:t>
+      </w:r>
+      <w:r>
+        <w:rPr>
+          <w:i/>
+          <w:lang w:val="id-ID"/>
+        </w:rPr>
+        <w:t>space</w:t>
+      </w:r>
+      <w:r>
+        <w:rPr>
+          <w:lang w:val="id-ID"/>
+        </w:rPr>
+        <w:t xml:space="preserve"> </w:t>
+      </w:r>
+      <w:r>
+        <w:rPr>
+          <w:i/>
+          <w:lang w:val="id-ID"/>
+        </w:rPr>
+        <w:t>model</w:t>
+      </w:r>
+      <w:r>
+        <w:rPr>
+          <w:lang w:val="id-ID"/>
+        </w:rPr>
+        <w:t xml:space="preserve">, namun penelitian ini </w:t>
       </w:r>
       <w:r>
         <w:rPr>
@@ -20723,7 +22193,46 @@
         <w:rPr>
           <w:lang w:val="id-ID"/>
         </w:rPr>
-        <w:t xml:space="preserve">kan menggunakan metode TF-IDF untuk vector space model. </w:t>
+        <w:t xml:space="preserve">kan menggunakan metode TF-IDF untuk </w:t>
+      </w:r>
+      <w:r>
+        <w:rPr>
+          <w:i/>
+          <w:lang w:val="id-ID"/>
+        </w:rPr>
+        <w:t>vector</w:t>
+      </w:r>
+      <w:r>
+        <w:rPr>
+          <w:lang w:val="id-ID"/>
+        </w:rPr>
+        <w:t xml:space="preserve"> </w:t>
+      </w:r>
+      <w:r>
+        <w:rPr>
+          <w:i/>
+          <w:lang w:val="id-ID"/>
+        </w:rPr>
+        <w:t>space</w:t>
+      </w:r>
+      <w:r>
+        <w:rPr>
+          <w:lang w:val="id-ID"/>
+        </w:rPr>
+        <w:t xml:space="preserve"> </w:t>
+      </w:r>
+      <w:r>
+        <w:rPr>
+          <w:i/>
+          <w:lang w:val="id-ID"/>
+        </w:rPr>
+        <w:t>model</w:t>
+      </w:r>
+      <w:r>
+        <w:rPr>
+          <w:lang w:val="id-ID"/>
+        </w:rPr>
+        <w:t xml:space="preserve">. </w:t>
       </w:r>
     </w:p>
     <w:p>
@@ -20737,19 +22246,65 @@
         <w:rPr>
           <w:lang w:val="id-ID"/>
         </w:rPr>
-        <w:t>TF-IDF adalah pembobotan yang mengkombinasikan antara berat kata local dan berat global seperti yang sudah dijelaskan pada bab sebelumnya. Metode pembobotan selain digunakan pada process pembobotan data pelatihan juga digunakan pada process pembobotan data pengujian.</w:t>
-      </w:r>
-      <w:r>
-        <w:rPr>
-          <w:lang w:val="id-ID"/>
-        </w:rPr>
-        <w:t xml:space="preserve"> Implementasi dari metode TF-IDF ini dilakukan pada class WeightComponent. </w:t>
-      </w:r>
-      <w:r>
-        <w:rPr>
-          <w:lang w:val="id-ID"/>
-        </w:rPr>
-        <w:t xml:space="preserve">Gambar 5.14 merupakan kode untuk membangun data training. </w:t>
+        <w:t xml:space="preserve">TF-IDF adalah pembobotan yang mengkombinasikan antara berat kata local dan berat global seperti yang sudah dijelaskan pada bab sebelumnya. Metode pembobotan selain digunakan pada </w:t>
+      </w:r>
+      <w:r>
+        <w:rPr>
+          <w:lang w:val="id-ID"/>
+        </w:rPr>
+        <w:t>proses</w:t>
+      </w:r>
+      <w:r>
+        <w:rPr>
+          <w:lang w:val="id-ID"/>
+        </w:rPr>
+        <w:t xml:space="preserve"> pembobotan data pelatihan juga digunakan pada </w:t>
+      </w:r>
+      <w:r>
+        <w:rPr>
+          <w:lang w:val="id-ID"/>
+        </w:rPr>
+        <w:t>proses</w:t>
+      </w:r>
+      <w:r>
+        <w:rPr>
+          <w:lang w:val="id-ID"/>
+        </w:rPr>
+        <w:t xml:space="preserve"> pembobotan data pengujian.</w:t>
+      </w:r>
+      <w:r>
+        <w:rPr>
+          <w:lang w:val="id-ID"/>
+        </w:rPr>
+        <w:t xml:space="preserve"> Implementasi dari metode TF-IDF ini dilakukan pada </w:t>
+      </w:r>
+      <w:r>
+        <w:rPr>
+          <w:i/>
+          <w:lang w:val="id-ID"/>
+        </w:rPr>
+        <w:t>class</w:t>
+      </w:r>
+      <w:r>
+        <w:rPr>
+          <w:lang w:val="id-ID"/>
+        </w:rPr>
+        <w:t xml:space="preserve"> WeightComponent. </w:t>
+      </w:r>
+      <w:r>
+        <w:rPr>
+          <w:lang w:val="id-ID"/>
+        </w:rPr>
+        <w:t xml:space="preserve">Gambar 5.14 merupakan kode untuk membangun data </w:t>
+      </w:r>
+      <w:r>
+        <w:t>pelatihan</w:t>
+      </w:r>
+      <w:r>
+        <w:rPr>
+          <w:lang w:val="id-ID"/>
+        </w:rPr>
+        <w:t xml:space="preserve">. </w:t>
       </w:r>
     </w:p>
     <w:p>
@@ -20762,7 +22317,6 @@
       <w:r>
         <w:rPr>
           <w:noProof/>
-          <w:lang w:val="id-ID" w:eastAsia="id-ID"/>
         </w:rPr>
         <w:drawing>
           <wp:inline distT="0" distB="0" distL="0" distR="0">
@@ -20836,7 +22390,42 @@
         <w:rPr>
           <w:lang w:val="id-ID"/>
         </w:rPr>
-        <w:t xml:space="preserve">Dalam method buildTrainingData seperti pada gambar 5.14. Program akan mengambil data training sebanyak 25000 tweet dari basisdata, yang terdiri dari </w:t>
+        <w:t xml:space="preserve">Dalam </w:t>
+      </w:r>
+      <w:r>
+        <w:rPr>
+          <w:i/>
+          <w:lang w:val="id-ID"/>
+        </w:rPr>
+        <w:t>method</w:t>
+      </w:r>
+      <w:r>
+        <w:rPr>
+          <w:lang w:val="id-ID"/>
+        </w:rPr>
+        <w:t xml:space="preserve"> buildTrainingData seperti pada gambar 5.14. Program akan mengambil data </w:t>
+      </w:r>
+      <w:r>
+        <w:t>pelatihan</w:t>
+      </w:r>
+      <w:r>
+        <w:rPr>
+          <w:lang w:val="id-ID"/>
+        </w:rPr>
+        <w:t xml:space="preserve"> sebanyak 25000 </w:t>
+      </w:r>
+      <w:r>
+        <w:rPr>
+          <w:i/>
+          <w:lang w:val="id-ID"/>
+        </w:rPr>
+        <w:t>tweet</w:t>
+      </w:r>
+      <w:r>
+        <w:rPr>
+          <w:lang w:val="id-ID"/>
+        </w:rPr>
+        <w:t xml:space="preserve"> dari basisdata, yang terdiri dari </w:t>
       </w:r>
       <w:r>
         <w:rPr>
@@ -20849,13 +22438,52 @@
         <w:rPr>
           <w:lang w:val="id-ID"/>
         </w:rPr>
-        <w:t>Kemudian masing-masing data tersebut akan di-index, yaitu menghitung kemunculannya secara global dan lo</w:t>
-      </w:r>
-      <w:r>
-        <w:rPr>
-          <w:lang w:val="id-ID"/>
-        </w:rPr>
-        <w:t xml:space="preserve">kal. Gambar 5.15 adalah method yang digunakan untuk melakukan indexing. </w:t>
+        <w:t>Kemudian masing-masing data tersebut akan di-</w:t>
+      </w:r>
+      <w:r>
+        <w:rPr>
+          <w:i/>
+          <w:lang w:val="id-ID"/>
+        </w:rPr>
+        <w:t>index</w:t>
+      </w:r>
+      <w:r>
+        <w:rPr>
+          <w:lang w:val="id-ID"/>
+        </w:rPr>
+        <w:t>, yaitu menghitung kemunculannya secara global dan lo</w:t>
+      </w:r>
+      <w:r>
+        <w:rPr>
+          <w:lang w:val="id-ID"/>
+        </w:rPr>
+        <w:t xml:space="preserve">kal. Gambar 5.15 adalah </w:t>
+      </w:r>
+      <w:r>
+        <w:rPr>
+          <w:i/>
+          <w:lang w:val="id-ID"/>
+        </w:rPr>
+        <w:t>method</w:t>
+      </w:r>
+      <w:r>
+        <w:rPr>
+          <w:lang w:val="id-ID"/>
+        </w:rPr>
+        <w:t xml:space="preserve"> yang digunakan untuk melakukan </w:t>
+      </w:r>
+      <w:r>
+        <w:rPr>
+          <w:i/>
+          <w:lang w:val="id-ID"/>
+        </w:rPr>
+        <w:t>indexing</w:t>
+      </w:r>
+      <w:r>
+        <w:rPr>
+          <w:lang w:val="id-ID"/>
+        </w:rPr>
+        <w:t xml:space="preserve">. </w:t>
       </w:r>
     </w:p>
     <w:p>
@@ -20868,7 +22496,6 @@
       <w:r>
         <w:rPr>
           <w:noProof/>
-          <w:lang w:val="id-ID" w:eastAsia="id-ID"/>
         </w:rPr>
         <w:drawing>
           <wp:inline distT="0" distB="0" distL="0" distR="0">
@@ -20927,7 +22554,6 @@
       <w:r>
         <w:rPr>
           <w:noProof/>
-          <w:lang w:val="id-ID" w:eastAsia="id-ID"/>
         </w:rPr>
         <w:drawing>
           <wp:inline distT="0" distB="0" distL="0" distR="0">
@@ -20987,7 +22613,20 @@
         <w:rPr>
           <w:lang w:val="id-ID"/>
         </w:rPr>
-        <w:t>Gambar 5.15 Kode method getIndex</w:t>
+        <w:t xml:space="preserve">Gambar 5.15 Kode </w:t>
+      </w:r>
+      <w:r>
+        <w:rPr>
+          <w:i/>
+          <w:lang w:val="id-ID"/>
+        </w:rPr>
+        <w:t>method</w:t>
+      </w:r>
+      <w:r>
+        <w:rPr>
+          <w:lang w:val="id-ID"/>
+        </w:rPr>
+        <w:t xml:space="preserve"> getIndex</w:t>
       </w:r>
     </w:p>
     <w:p>
@@ -21001,7 +22640,26 @@
         <w:rPr>
           <w:lang w:val="id-ID"/>
         </w:rPr>
-        <w:t xml:space="preserve">Kode pada gambar 5.15 akan menghitung frekuensi kemunculan setiap kata, baik frekuensi kemunculan dalam sebuah dokumen maupun frekuensi kemunculan untuk setiap dokumen. Selanjutnya setelah dilakukan pengindexan </w:t>
+        <w:t>Kode pada gambar 5.15 akan menghitung frekuensi kemunculan setiap kata, baik frekuensi kemunculan dalam sebuah dokumen maupun frekuensi kemunculan untuk setiap dokumen. Selanjutnya setelah dilakukan peng</w:t>
+      </w:r>
+      <w:r>
+        <w:t>-</w:t>
+      </w:r>
+      <w:r>
+        <w:rPr>
+          <w:i/>
+          <w:lang w:val="id-ID"/>
+        </w:rPr>
+        <w:t>index</w:t>
+      </w:r>
+      <w:r>
+        <w:t>-</w:t>
+      </w:r>
+      <w:r>
+        <w:rPr>
+          <w:lang w:val="id-ID"/>
+        </w:rPr>
+        <w:t xml:space="preserve">an </w:t>
       </w:r>
       <w:r>
         <w:rPr>
@@ -21021,7 +22679,6 @@
       <w:r>
         <w:rPr>
           <w:noProof/>
-          <w:lang w:val="id-ID" w:eastAsia="id-ID"/>
         </w:rPr>
         <w:drawing>
           <wp:inline distT="0" distB="0" distL="0" distR="0">
@@ -21080,7 +22737,6 @@
       <w:r>
         <w:rPr>
           <w:noProof/>
-          <w:lang w:val="id-ID" w:eastAsia="id-ID"/>
         </w:rPr>
         <w:drawing>
           <wp:inline distT="0" distB="0" distL="0" distR="0">
@@ -21166,7 +22822,25 @@
         <w:rPr>
           <w:lang w:val="id-ID"/>
         </w:rPr>
-        <w:t xml:space="preserve">Setelah berhasil dihitung nilai-nilai TFIDF yang dihasilkan akan disimpan dalam berkas training yang nantinya akan dibaca oleh SVM library. </w:t>
+        <w:t xml:space="preserve">Setelah berhasil dihitung nilai-nilai TFIDF yang dihasilkan akan disimpan dalam berkas </w:t>
+      </w:r>
+      <w:r>
+        <w:t>pelatihan</w:t>
+      </w:r>
+      <w:r>
+        <w:rPr>
+          <w:lang w:val="id-ID"/>
+        </w:rPr>
+        <w:t xml:space="preserve"> yang nantinya akan dibaca oleh </w:t>
+      </w:r>
+      <w:r>
+        <w:t>libsvm</w:t>
+      </w:r>
+      <w:r>
+        <w:rPr>
+          <w:lang w:val="id-ID"/>
+        </w:rPr>
+        <w:t xml:space="preserve">. </w:t>
       </w:r>
     </w:p>
     <w:p>
@@ -21213,7 +22887,20 @@
         <w:rPr>
           <w:lang w:val="id-ID"/>
         </w:rPr>
-        <w:t>Selanjutnya proses pelatihan ini akan implementasikan memanfaatkan library libsvm. Pada penelitian ini</w:t>
+        <w:t xml:space="preserve">Selanjutnya proses pelatihan ini akan implementasikan memanfaatkan </w:t>
+      </w:r>
+      <w:r>
+        <w:rPr>
+          <w:i/>
+          <w:lang w:val="id-ID"/>
+        </w:rPr>
+        <w:t>library</w:t>
+      </w:r>
+      <w:r>
+        <w:rPr>
+          <w:lang w:val="id-ID"/>
+        </w:rPr>
+        <w:t xml:space="preserve"> libsvm. Pada penelitian ini</w:t>
       </w:r>
       <w:r>
         <w:rPr>
@@ -21223,9 +22910,16 @@
       </w:r>
       <w:r>
         <w:rPr>
-          <w:lang w:val="id-ID"/>
-        </w:rPr>
-        <w:t xml:space="preserve">class JanSvmComponent. </w:t>
+          <w:i/>
+          <w:lang w:val="id-ID"/>
+        </w:rPr>
+        <w:t>class</w:t>
+      </w:r>
+      <w:r>
+        <w:rPr>
+          <w:lang w:val="id-ID"/>
+        </w:rPr>
+        <w:t xml:space="preserve"> JanSvmComponent. </w:t>
       </w:r>
       <w:r>
         <w:rPr>
@@ -21244,7 +22938,6 @@
       <w:r>
         <w:rPr>
           <w:noProof/>
-          <w:lang w:val="id-ID" w:eastAsia="id-ID"/>
         </w:rPr>
         <w:drawing>
           <wp:inline distT="0" distB="0" distL="0" distR="0">
@@ -21310,7 +23003,20 @@
         <w:rPr>
           <w:lang w:val="id-ID"/>
         </w:rPr>
-        <w:t xml:space="preserve">Gambar 5.17 Kode pemanggil method pelatihan </w:t>
+        <w:t xml:space="preserve">Gambar 5.17 Kode pemanggil </w:t>
+      </w:r>
+      <w:r>
+        <w:rPr>
+          <w:i/>
+          <w:lang w:val="id-ID"/>
+        </w:rPr>
+        <w:t>method</w:t>
+      </w:r>
+      <w:r>
+        <w:rPr>
+          <w:lang w:val="id-ID"/>
+        </w:rPr>
+        <w:t xml:space="preserve"> pelatihan </w:t>
       </w:r>
     </w:p>
     <w:p>
@@ -21324,7 +23030,20 @@
           <w:lang w:val="id-ID"/>
         </w:rPr>
         <w:tab/>
-        <w:t xml:space="preserve">Setelah kode pada gambar 5.17 selesai dijalankan maka akan terbentuk SVM model yang disimpan dalam bentuk berkas. Nantinya berkas SVM model tersebut akan dimanfaatkan pada proses testing. </w:t>
+        <w:t xml:space="preserve">Setelah kode pada gambar 5.17 selesai dijalankan maka akan terbentuk SVM model yang disimpan dalam bentuk berkas. Nantinya berkas SVM model tersebut akan dimanfaatkan pada proses </w:t>
+      </w:r>
+      <w:r>
+        <w:rPr>
+          <w:i/>
+          <w:lang w:val="id-ID"/>
+        </w:rPr>
+        <w:t>testing</w:t>
+      </w:r>
+      <w:r>
+        <w:rPr>
+          <w:lang w:val="id-ID"/>
+        </w:rPr>
+        <w:t xml:space="preserve">. </w:t>
       </w:r>
     </w:p>
     <w:p>
@@ -21338,7 +23057,14 @@
         <w:rPr>
           <w:lang w:val="id-ID"/>
         </w:rPr>
-        <w:t>Pencarian Tweet</w:t>
+        <w:t xml:space="preserve">Pencarian </w:t>
+      </w:r>
+      <w:r>
+        <w:rPr>
+          <w:i/>
+          <w:lang w:val="id-ID"/>
+        </w:rPr>
+        <w:t>Tweet</w:t>
       </w:r>
     </w:p>
     <w:p>
@@ -21352,25 +23078,90 @@
         <w:rPr>
           <w:lang w:val="id-ID"/>
         </w:rPr>
-        <w:t xml:space="preserve">Proses-proses sebelumnya yang sudah dilakukan adalah bagian dari proses utama yaitu proses pelatihan. Pada bagian subbab ini dan seterusnya akan dibahas bagian-bagian dari proses utama yang kedua yaitu Testing. </w:t>
-      </w:r>
-      <w:r>
-        <w:rPr>
-          <w:lang w:val="id-ID"/>
-        </w:rPr>
-        <w:t xml:space="preserve">Subproses pertama pada proses testing ini adalah pengguna akan memasukan kata kunci yang ia akan cari sentimennya. </w:t>
-      </w:r>
-      <w:r>
-        <w:rPr>
-          <w:lang w:val="id-ID"/>
-        </w:rPr>
-        <w:t xml:space="preserve">Kemudian sistem akan mencari data tweet yang bersesuai dengan kata kunci yang dimasukan oleh pengguna. Proses pencarian ini menggunakan fitur API twitter yang memang sudah disediakan oleh pengembang twitter. </w:t>
-      </w:r>
-      <w:r>
-        <w:rPr>
-          <w:lang w:val="id-ID"/>
-        </w:rPr>
-        <w:t>Gambar 5.18 adalah kode yang digunakan untuk mencari data pada twitter. Method ini terletak pada class MyTwitterComponent.</w:t>
+        <w:t xml:space="preserve">Proses-proses sebelumnya yang sudah dilakukan adalah bagian dari proses utama yaitu proses pelatihan. Pada bagian subbab ini dan seterusnya akan dibahas bagian-bagian dari proses utama yang kedua yaitu </w:t>
+      </w:r>
+      <w:r>
+        <w:rPr>
+          <w:i/>
+          <w:lang w:val="id-ID"/>
+        </w:rPr>
+        <w:t>Testing</w:t>
+      </w:r>
+      <w:r>
+        <w:rPr>
+          <w:lang w:val="id-ID"/>
+        </w:rPr>
+        <w:t xml:space="preserve">. </w:t>
+      </w:r>
+      <w:r>
+        <w:rPr>
+          <w:lang w:val="id-ID"/>
+        </w:rPr>
+        <w:t xml:space="preserve">Subproses pertama pada proses </w:t>
+      </w:r>
+      <w:r>
+        <w:rPr>
+          <w:i/>
+          <w:lang w:val="id-ID"/>
+        </w:rPr>
+        <w:t>testing</w:t>
+      </w:r>
+      <w:r>
+        <w:rPr>
+          <w:lang w:val="id-ID"/>
+        </w:rPr>
+        <w:t xml:space="preserve"> ini adalah pengguna akan memasukan kata kunci yang ia akan cari sentimennya. </w:t>
+      </w:r>
+      <w:r>
+        <w:rPr>
+          <w:lang w:val="id-ID"/>
+        </w:rPr>
+        <w:t xml:space="preserve">Kemudian sistem akan mencari data </w:t>
+      </w:r>
+      <w:r>
+        <w:rPr>
+          <w:i/>
+          <w:lang w:val="id-ID"/>
+        </w:rPr>
+        <w:t>tweet</w:t>
+      </w:r>
+      <w:r>
+        <w:rPr>
+          <w:lang w:val="id-ID"/>
+        </w:rPr>
+        <w:t xml:space="preserve"> yang bersesuai dengan kata kunci yang dimasukan oleh pengguna. Proses pencarian ini menggunakan fitur API twitter yang memang sudah disediakan oleh pengembang twitter. </w:t>
+      </w:r>
+      <w:r>
+        <w:rPr>
+          <w:lang w:val="id-ID"/>
+        </w:rPr>
+        <w:t xml:space="preserve">Gambar 5.18 adalah kode yang digunakan untuk mencari data pada twitter. </w:t>
+      </w:r>
+      <w:r>
+        <w:rPr>
+          <w:i/>
+          <w:lang w:val="id-ID"/>
+        </w:rPr>
+        <w:t>Method</w:t>
+      </w:r>
+      <w:r>
+        <w:rPr>
+          <w:lang w:val="id-ID"/>
+        </w:rPr>
+        <w:t xml:space="preserve"> ini terletak pada </w:t>
+      </w:r>
+      <w:r>
+        <w:rPr>
+          <w:i/>
+          <w:lang w:val="id-ID"/>
+        </w:rPr>
+        <w:t>class</w:t>
+      </w:r>
+      <w:r>
+        <w:rPr>
+          <w:lang w:val="id-ID"/>
+        </w:rPr>
+        <w:t xml:space="preserve"> MyTwitterComponent.</w:t>
       </w:r>
     </w:p>
     <w:p>
@@ -21383,7 +23174,6 @@
       <w:r>
         <w:rPr>
           <w:noProof/>
-          <w:lang w:val="id-ID" w:eastAsia="id-ID"/>
         </w:rPr>
         <w:lastRenderedPageBreak/>
         <w:drawing>
@@ -21458,7 +23248,49 @@
         <w:rPr>
           <w:lang w:val="id-ID"/>
         </w:rPr>
-        <w:t xml:space="preserve">Pada kode pada gambar 5.18 program akan mencari tweet yang bersesuai dengan kata kunci yang dimasukan oleh pengguna. Nilai kembalian dari twitter API dalam bentuk XML akan diubah dalam array yang nantinya akan disimpan dalam basisdata sebagai data kotor untuk selanjutnya preprocessing. </w:t>
+        <w:t xml:space="preserve">Pada kode pada gambar 5.18 program akan mencari </w:t>
+      </w:r>
+      <w:r>
+        <w:rPr>
+          <w:i/>
+          <w:lang w:val="id-ID"/>
+        </w:rPr>
+        <w:t>tweet</w:t>
+      </w:r>
+      <w:r>
+        <w:rPr>
+          <w:lang w:val="id-ID"/>
+        </w:rPr>
+        <w:t xml:space="preserve"> yang bersesuai dengan kata kunci yang dimasukan oleh pengguna. Nilai kembalian dari twitter API dalam bentuk XML akan diubah dalam </w:t>
+      </w:r>
+      <w:r>
+        <w:rPr>
+          <w:i/>
+          <w:lang w:val="id-ID"/>
+        </w:rPr>
+        <w:t>array</w:t>
+      </w:r>
+      <w:r>
+        <w:rPr>
+          <w:lang w:val="id-ID"/>
+        </w:rPr>
+        <w:t xml:space="preserve"> yang nantinya akan disimpan dalam basisdata sebagai data kotor untuk selanjutnya </w:t>
+      </w:r>
+      <w:r>
+        <w:t xml:space="preserve">dilakukan </w:t>
+      </w:r>
+      <w:r>
+        <w:rPr>
+          <w:i/>
+          <w:lang w:val="id-ID"/>
+        </w:rPr>
+        <w:t>preprocessing</w:t>
+      </w:r>
+      <w:r>
+        <w:rPr>
+          <w:lang w:val="id-ID"/>
+        </w:rPr>
+        <w:t xml:space="preserve">. </w:t>
       </w:r>
     </w:p>
     <w:p>
@@ -21486,19 +23318,178 @@
         <w:rPr>
           <w:lang w:val="id-ID"/>
         </w:rPr>
-        <w:t xml:space="preserve">Setelah mendapatkan tweet yang bersesuaian dengan kata kunci yang dimasukan dan disimpan dalam basisdata. Tweet-tweet tersebut akan dipreprocessing. Preprocessing yang dilakukan pada proses testing ini sama dengan preprocessing yang dilakukan pada proses pelatihan. </w:t>
-      </w:r>
-      <w:r>
-        <w:rPr>
-          <w:lang w:val="id-ID"/>
-        </w:rPr>
-        <w:t xml:space="preserve">Kemudian untuk melakukan pengecekan ada atau tidaknya frase yang mengandung opini maka harus dilakukan postagging pada tweet-tweet yang sudah dipreprocessing tadi. </w:t>
-      </w:r>
-      <w:r>
-        <w:rPr>
-          <w:lang w:val="id-ID"/>
-        </w:rPr>
-        <w:t>Proses postagging yang dilakukan pada proses testing juga sama dengan postagging yang d</w:t>
+        <w:t xml:space="preserve">Setelah mendapatkan </w:t>
+      </w:r>
+      <w:r>
+        <w:rPr>
+          <w:i/>
+          <w:lang w:val="id-ID"/>
+        </w:rPr>
+        <w:t>tweet</w:t>
+      </w:r>
+      <w:r>
+        <w:rPr>
+          <w:lang w:val="id-ID"/>
+        </w:rPr>
+        <w:t xml:space="preserve"> yang bersesuaian dengan kata kunci yang dimasukan dan disimpan dalam basisdata. Tweet-tweet tersebut akan di</w:t>
+      </w:r>
+      <w:r>
+        <w:t>-</w:t>
+      </w:r>
+      <w:r>
+        <w:rPr>
+          <w:i/>
+          <w:lang w:val="id-ID"/>
+        </w:rPr>
+        <w:t>preprocessing</w:t>
+      </w:r>
+      <w:r>
+        <w:rPr>
+          <w:lang w:val="id-ID"/>
+        </w:rPr>
+        <w:t xml:space="preserve">. </w:t>
+      </w:r>
+      <w:r>
+        <w:rPr>
+          <w:i/>
+          <w:lang w:val="id-ID"/>
+        </w:rPr>
+        <w:t>Preprocessing</w:t>
+      </w:r>
+      <w:r>
+        <w:rPr>
+          <w:lang w:val="id-ID"/>
+        </w:rPr>
+        <w:t xml:space="preserve"> yang dilakukan pada proses </w:t>
+      </w:r>
+      <w:r>
+        <w:rPr>
+          <w:i/>
+          <w:lang w:val="id-ID"/>
+        </w:rPr>
+        <w:t>testing</w:t>
+      </w:r>
+      <w:r>
+        <w:rPr>
+          <w:lang w:val="id-ID"/>
+        </w:rPr>
+        <w:t xml:space="preserve"> ini sama dengan </w:t>
+      </w:r>
+      <w:r>
+        <w:rPr>
+          <w:i/>
+          <w:lang w:val="id-ID"/>
+        </w:rPr>
+        <w:t>preprocessing</w:t>
+      </w:r>
+      <w:r>
+        <w:rPr>
+          <w:lang w:val="id-ID"/>
+        </w:rPr>
+        <w:t xml:space="preserve"> yang dilakukan pada proses pelatihan. </w:t>
+      </w:r>
+      <w:r>
+        <w:rPr>
+          <w:lang w:val="id-ID"/>
+        </w:rPr>
+        <w:t xml:space="preserve">Kemudian untuk melakukan pengecekan ada atau tidaknya frase yang mengandung opini maka harus dilakukan </w:t>
+      </w:r>
+      <w:r>
+        <w:rPr>
+          <w:lang w:val="id-ID"/>
+        </w:rPr>
+        <w:t>POS taging</w:t>
+      </w:r>
+      <w:r>
+        <w:rPr>
+          <w:lang w:val="id-ID"/>
+        </w:rPr>
+        <w:t xml:space="preserve"> pada </w:t>
+      </w:r>
+      <w:r>
+        <w:rPr>
+          <w:i/>
+          <w:lang w:val="id-ID"/>
+        </w:rPr>
+        <w:t>tweet</w:t>
+      </w:r>
+      <w:r>
+        <w:rPr>
+          <w:lang w:val="id-ID"/>
+        </w:rPr>
+        <w:t>-</w:t>
+      </w:r>
+      <w:r>
+        <w:rPr>
+          <w:i/>
+          <w:lang w:val="id-ID"/>
+        </w:rPr>
+        <w:t>tweet</w:t>
+      </w:r>
+      <w:r>
+        <w:rPr>
+          <w:lang w:val="id-ID"/>
+        </w:rPr>
+        <w:t xml:space="preserve"> yang sudah di</w:t>
+      </w:r>
+      <w:r>
+        <w:t>-</w:t>
+      </w:r>
+      <w:r>
+        <w:rPr>
+          <w:i/>
+          <w:lang w:val="id-ID"/>
+        </w:rPr>
+        <w:t>preprocessing</w:t>
+      </w:r>
+      <w:r>
+        <w:rPr>
+          <w:lang w:val="id-ID"/>
+        </w:rPr>
+        <w:t xml:space="preserve"> tadi. </w:t>
+      </w:r>
+      <w:r>
+        <w:rPr>
+          <w:lang w:val="id-ID"/>
+        </w:rPr>
+        <w:t xml:space="preserve">Proses </w:t>
+      </w:r>
+      <w:r>
+        <w:rPr>
+          <w:lang w:val="id-ID"/>
+        </w:rPr>
+        <w:t>POS taging</w:t>
+      </w:r>
+      <w:r>
+        <w:rPr>
+          <w:lang w:val="id-ID"/>
+        </w:rPr>
+        <w:t xml:space="preserve"> yang dilakukan pada proses </w:t>
+      </w:r>
+      <w:r>
+        <w:rPr>
+          <w:i/>
+          <w:lang w:val="id-ID"/>
+        </w:rPr>
+        <w:t>testing</w:t>
+      </w:r>
+      <w:r>
+        <w:rPr>
+          <w:lang w:val="id-ID"/>
+        </w:rPr>
+        <w:t xml:space="preserve"> juga sama dengan </w:t>
+      </w:r>
+      <w:r>
+        <w:rPr>
+          <w:lang w:val="id-ID"/>
+        </w:rPr>
+        <w:t>POS taging</w:t>
+      </w:r>
+      <w:r>
+        <w:rPr>
+          <w:lang w:val="id-ID"/>
+        </w:rPr>
+        <w:t xml:space="preserve"> yang d</w:t>
       </w:r>
       <w:r>
         <w:rPr>
@@ -21539,7 +23530,6 @@
       <w:r>
         <w:rPr>
           <w:noProof/>
-          <w:lang w:val="id-ID" w:eastAsia="id-ID"/>
         </w:rPr>
         <w:lastRenderedPageBreak/>
         <w:drawing>
@@ -21620,7 +23610,33 @@
         <w:rPr>
           <w:lang w:val="id-ID"/>
         </w:rPr>
-        <w:t xml:space="preserve">Untuk tweet yang tidak memiliki frase opini akan langsung diberi label netral sedangkan untuk tweet yang terindikasi memiliki frase opini akan dilanjutkan dalam proses pelabelan dengan menggunakan metode SVM. </w:t>
+        <w:t xml:space="preserve">Untuk </w:t>
+      </w:r>
+      <w:r>
+        <w:rPr>
+          <w:i/>
+          <w:lang w:val="id-ID"/>
+        </w:rPr>
+        <w:t>tweet</w:t>
+      </w:r>
+      <w:r>
+        <w:rPr>
+          <w:lang w:val="id-ID"/>
+        </w:rPr>
+        <w:t xml:space="preserve"> yang tidak memiliki frase opini akan langsung diberi label netral sedangkan untuk </w:t>
+      </w:r>
+      <w:r>
+        <w:rPr>
+          <w:i/>
+          <w:lang w:val="id-ID"/>
+        </w:rPr>
+        <w:t>tweet</w:t>
+      </w:r>
+      <w:r>
+        <w:rPr>
+          <w:lang w:val="id-ID"/>
+        </w:rPr>
+        <w:t xml:space="preserve"> yang terindikasi memiliki frase opini akan dilanjutkan dalam proses pelabelan dengan menggunakan metode SVM. </w:t>
       </w:r>
     </w:p>
     <w:p>
@@ -21648,7 +23664,55 @@
         <w:rPr>
           <w:lang w:val="id-ID"/>
         </w:rPr>
-        <w:t>Setelah berhasil dipisahkan data tweet yang mengandung frase opini dan yang tidak. Langkah berikutnya adalah mengkonversi tweet yang mengandung frase opini menjadi bentuk vector yang dapat dikenal oleh SVM. Metode yang digunakan masih sama dengan yang digunakan pada proses pelatihan yaitu menggunakan TFIDF. Implementasi dari TFIDF juga sudah dibahas sebelumnya.</w:t>
+        <w:t xml:space="preserve">Setelah berhasil dipisahkan data </w:t>
+      </w:r>
+      <w:r>
+        <w:rPr>
+          <w:i/>
+          <w:lang w:val="id-ID"/>
+        </w:rPr>
+        <w:t>tweet</w:t>
+      </w:r>
+      <w:r>
+        <w:rPr>
+          <w:lang w:val="id-ID"/>
+        </w:rPr>
+        <w:t xml:space="preserve"> yang mengandung frase opini dan yang tidak. Langkah berikutnya adalah mengkonversi </w:t>
+      </w:r>
+      <w:r>
+        <w:rPr>
+          <w:i/>
+          <w:lang w:val="id-ID"/>
+        </w:rPr>
+        <w:t>tweet</w:t>
+      </w:r>
+      <w:r>
+        <w:rPr>
+          <w:lang w:val="id-ID"/>
+        </w:rPr>
+        <w:t xml:space="preserve"> yang mengandung frase opini menjadi bentuk </w:t>
+      </w:r>
+      <w:r>
+        <w:rPr>
+          <w:i/>
+          <w:lang w:val="id-ID"/>
+        </w:rPr>
+        <w:t>vector</w:t>
+      </w:r>
+      <w:r>
+        <w:rPr>
+          <w:lang w:val="id-ID"/>
+        </w:rPr>
+        <w:t xml:space="preserve"> yang dapat dikenal</w:t>
+      </w:r>
+      <w:r>
+        <w:t>i</w:t>
+      </w:r>
+      <w:r>
+        <w:rPr>
+          <w:lang w:val="id-ID"/>
+        </w:rPr>
+        <w:t xml:space="preserve"> oleh SVM. Metode yang digunakan masih sama dengan yang digunakan pada proses pelatihan yaitu menggunakan TFIDF. Implementasi dari TFIDF juga sudah dibahas sebelumnya.</w:t>
       </w:r>
     </w:p>
     <w:p>
@@ -21662,7 +23726,33 @@
         <w:rPr>
           <w:lang w:val="id-ID"/>
         </w:rPr>
-        <w:t xml:space="preserve">Proses pelabelan dengan metode SVM dilakukan dengan bantuan SVM library yang dipanggil melalui class JanSvmComponent. Gambar 5.20 adalah kode implementasi pemanggilan libsvm. </w:t>
+        <w:t xml:space="preserve">Proses pelabelan dengan metode SVM dilakukan dengan bantuan SVM </w:t>
+      </w:r>
+      <w:r>
+        <w:rPr>
+          <w:i/>
+          <w:lang w:val="id-ID"/>
+        </w:rPr>
+        <w:t>library</w:t>
+      </w:r>
+      <w:r>
+        <w:rPr>
+          <w:lang w:val="id-ID"/>
+        </w:rPr>
+        <w:t xml:space="preserve"> yang dipanggil melalui </w:t>
+      </w:r>
+      <w:r>
+        <w:rPr>
+          <w:i/>
+          <w:lang w:val="id-ID"/>
+        </w:rPr>
+        <w:t>class</w:t>
+      </w:r>
+      <w:r>
+        <w:rPr>
+          <w:lang w:val="id-ID"/>
+        </w:rPr>
+        <w:t xml:space="preserve"> JanSvmComponent. Gambar 5.20 adalah kode implementasi pemanggilan libsvm. </w:t>
       </w:r>
     </w:p>
     <w:p>
@@ -21675,7 +23765,6 @@
       <w:r>
         <w:rPr>
           <w:noProof/>
-          <w:lang w:val="id-ID" w:eastAsia="id-ID"/>
         </w:rPr>
         <w:lastRenderedPageBreak/>
         <w:drawing>
@@ -21750,13 +23839,39 @@
         <w:rPr>
           <w:lang w:val="id-ID"/>
         </w:rPr>
-        <w:t>Dengan menjalankan kode pada gambar 5.20 maka akan dilakukan proses testing o</w:t>
-      </w:r>
-      <w:r>
-        <w:rPr>
-          <w:lang w:val="id-ID"/>
-        </w:rPr>
-        <w:t xml:space="preserve">leh libsvm. Proses ini akan beri label 1 atau -1 untuk setiap vector. </w:t>
+        <w:t xml:space="preserve">Dengan menjalankan kode pada gambar 5.20 maka akan dilakukan proses </w:t>
+      </w:r>
+      <w:r>
+        <w:rPr>
+          <w:i/>
+          <w:lang w:val="id-ID"/>
+        </w:rPr>
+        <w:t>testing</w:t>
+      </w:r>
+      <w:r>
+        <w:rPr>
+          <w:lang w:val="id-ID"/>
+        </w:rPr>
+        <w:t xml:space="preserve"> o</w:t>
+      </w:r>
+      <w:r>
+        <w:rPr>
+          <w:lang w:val="id-ID"/>
+        </w:rPr>
+        <w:t xml:space="preserve">leh libsvm. Proses ini akan beri label 1 atau -1 untuk setiap </w:t>
+      </w:r>
+      <w:r>
+        <w:rPr>
+          <w:i/>
+          <w:lang w:val="id-ID"/>
+        </w:rPr>
+        <w:t>vector</w:t>
+      </w:r>
+      <w:r>
+        <w:rPr>
+          <w:lang w:val="id-ID"/>
+        </w:rPr>
+        <w:t xml:space="preserve">. </w:t>
       </w:r>
       <w:r>
         <w:rPr>
@@ -21781,7 +23896,6 @@
       <w:r>
         <w:rPr>
           <w:noProof/>
-          <w:lang w:val="id-ID" w:eastAsia="id-ID"/>
         </w:rPr>
         <w:drawing>
           <wp:inline distT="0" distB="0" distL="0" distR="0">
@@ -21861,7 +23975,20 @@
         <w:rPr>
           <w:lang w:val="id-ID"/>
         </w:rPr>
-        <w:t xml:space="preserve">Sampai dengan proses ini maka telah selesai proses pelabelan data dengan metode SVM. Data tweet yang baru saja cari sudah diberikan label dan siap ditampilkan kepada pengguna. </w:t>
+        <w:t xml:space="preserve">Sampai dengan proses ini maka telah selesai proses pelabelan data dengan metode SVM. Data </w:t>
+      </w:r>
+      <w:r>
+        <w:rPr>
+          <w:i/>
+          <w:lang w:val="id-ID"/>
+        </w:rPr>
+        <w:t>tweet</w:t>
+      </w:r>
+      <w:r>
+        <w:rPr>
+          <w:lang w:val="id-ID"/>
+        </w:rPr>
+        <w:t xml:space="preserve"> yang baru saja cari sudah diberikan label dan siap ditampilkan kepada pengguna. </w:t>
       </w:r>
     </w:p>
     <w:p>
@@ -21885,8 +24012,8 @@
         </w:rPr>
         <w:t xml:space="preserve"> </w:t>
       </w:r>
-      <w:bookmarkStart w:id="122" w:name="_Toc353223701"/>
-      <w:bookmarkEnd w:id="122"/>
+      <w:bookmarkStart w:id="121" w:name="_Toc353223701"/>
+      <w:bookmarkEnd w:id="121"/>
     </w:p>
     <w:p>
       <w:pPr>
@@ -21897,11 +24024,11 @@
         </w:numPr>
         <w:ind w:left="397"/>
       </w:pPr>
-      <w:bookmarkStart w:id="123" w:name="_Toc353223702"/>
+      <w:bookmarkStart w:id="122" w:name="_Toc353223702"/>
       <w:r>
         <w:t>HASIL PENELITIAN DAN PEMBAHASAN</w:t>
       </w:r>
-      <w:bookmarkEnd w:id="123"/>
+      <w:bookmarkEnd w:id="122"/>
     </w:p>
     <w:p>
       <w:pPr>
@@ -21944,8 +24071,8 @@
         </w:rPr>
         <w:t xml:space="preserve"> </w:t>
       </w:r>
-      <w:bookmarkStart w:id="124" w:name="_Toc353223703"/>
-      <w:bookmarkEnd w:id="124"/>
+      <w:bookmarkStart w:id="123" w:name="_Toc353223703"/>
+      <w:bookmarkEnd w:id="123"/>
     </w:p>
     <w:p>
       <w:pPr>
@@ -21956,11 +24083,11 @@
         </w:numPr>
         <w:ind w:left="397"/>
       </w:pPr>
-      <w:bookmarkStart w:id="125" w:name="_Toc353223704"/>
+      <w:bookmarkStart w:id="124" w:name="_Toc353223704"/>
       <w:r>
         <w:t>KESIMPULAN DAN SARAN</w:t>
       </w:r>
-      <w:bookmarkEnd w:id="125"/>
+      <w:bookmarkEnd w:id="124"/>
     </w:p>
     <w:p>
       <w:pPr>
@@ -21983,12 +24110,12 @@
         </w:numPr>
         <w:ind w:left="397"/>
       </w:pPr>
-      <w:bookmarkStart w:id="126" w:name="_Toc353223705"/>
+      <w:bookmarkStart w:id="125" w:name="_Toc353223705"/>
       <w:r>
         <w:lastRenderedPageBreak/>
         <w:t>DAFTAR PUSTAKA</w:t>
       </w:r>
-      <w:bookmarkEnd w:id="126"/>
+      <w:bookmarkEnd w:id="125"/>
     </w:p>
     <w:p>
       <w:pPr>
@@ -22411,7 +24538,7 @@
         <w:rPr>
           <w:noProof/>
         </w:rPr>
-        <w:t>54</w:t>
+        <w:t>57</w:t>
       </w:r>
     </w:fldSimple>
   </w:p>

</xml_diff>

<commit_message>
mulai bab 6 Signed-off-by: Jan Kristanto <vcrack.0206@gmail.com>
</commit_message>
<xml_diff>
--- a/Laporan Thesis Jan.docx
+++ b/Laporan Thesis Jan.docx
@@ -170,6 +170,7 @@
           <w:color w:val="000000"/>
           <w:sz w:val="28"/>
           <w:szCs w:val="28"/>
+          <w:lang w:val="id-ID" w:eastAsia="id-ID"/>
         </w:rPr>
         <w:drawing>
           <wp:inline distT="0" distB="0" distL="0" distR="0">
@@ -5075,6 +5076,12 @@
             <w:noProof/>
             <w:webHidden/>
           </w:rPr>
+        </w:r>
+        <w:r>
+          <w:rPr>
+            <w:noProof/>
+            <w:webHidden/>
+          </w:rPr>
           <w:fldChar w:fldCharType="separate"/>
         </w:r>
         <w:r>
@@ -6174,6 +6181,12 @@
             <w:noProof/>
             <w:webHidden/>
           </w:rPr>
+        </w:r>
+        <w:r>
+          <w:rPr>
+            <w:noProof/>
+            <w:webHidden/>
+          </w:rPr>
           <w:fldChar w:fldCharType="separate"/>
         </w:r>
         <w:r>
@@ -6246,6 +6259,12 @@
             <w:webHidden/>
           </w:rPr>
           <w:instrText xml:space="preserve"> PAGEREF _Toc353223700 \h </w:instrText>
+        </w:r>
+        <w:r>
+          <w:rPr>
+            <w:noProof/>
+            <w:webHidden/>
+          </w:rPr>
         </w:r>
         <w:r>
           <w:rPr>
@@ -9984,6 +10003,7 @@
       <w:r>
         <w:rPr>
           <w:noProof/>
+          <w:lang w:val="id-ID" w:eastAsia="id-ID"/>
         </w:rPr>
         <w:drawing>
           <wp:inline distT="0" distB="0" distL="0" distR="0">
@@ -11640,6 +11660,7 @@
       <w:r>
         <w:rPr>
           <w:noProof/>
+          <w:lang w:val="id-ID" w:eastAsia="id-ID"/>
         </w:rPr>
         <w:drawing>
           <wp:inline distT="0" distB="0" distL="0" distR="0">
@@ -12564,6 +12585,7 @@
       <w:r>
         <w:rPr>
           <w:noProof/>
+          <w:lang w:val="id-ID" w:eastAsia="id-ID"/>
         </w:rPr>
         <w:drawing>
           <wp:inline distT="0" distB="0" distL="0" distR="0">
@@ -15154,6 +15176,7 @@
       <w:r>
         <w:rPr>
           <w:noProof/>
+          <w:lang w:val="id-ID" w:eastAsia="id-ID"/>
         </w:rPr>
         <w:drawing>
           <wp:inline distT="0" distB="0" distL="0" distR="0">
@@ -15924,6 +15947,7 @@
       <w:r>
         <w:rPr>
           <w:noProof/>
+          <w:lang w:val="id-ID" w:eastAsia="id-ID"/>
         </w:rPr>
         <w:lastRenderedPageBreak/>
         <w:drawing>
@@ -16636,6 +16660,7 @@
       <w:r>
         <w:rPr>
           <w:noProof/>
+          <w:lang w:val="id-ID" w:eastAsia="id-ID"/>
         </w:rPr>
         <w:lastRenderedPageBreak/>
         <w:drawing>
@@ -17500,6 +17525,7 @@
       <w:r>
         <w:rPr>
           <w:noProof/>
+          <w:lang w:val="id-ID" w:eastAsia="id-ID"/>
         </w:rPr>
         <w:lastRenderedPageBreak/>
         <w:drawing>
@@ -17613,6 +17639,7 @@
       <w:r>
         <w:rPr>
           <w:noProof/>
+          <w:lang w:val="id-ID" w:eastAsia="id-ID"/>
         </w:rPr>
         <w:drawing>
           <wp:inline distT="0" distB="0" distL="0" distR="0">
@@ -17857,6 +17884,7 @@
       <w:r>
         <w:rPr>
           <w:noProof/>
+          <w:lang w:val="id-ID" w:eastAsia="id-ID"/>
         </w:rPr>
         <w:drawing>
           <wp:inline distT="0" distB="0" distL="0" distR="0">
@@ -18151,6 +18179,7 @@
       <w:r>
         <w:rPr>
           <w:noProof/>
+          <w:lang w:val="id-ID" w:eastAsia="id-ID"/>
         </w:rPr>
         <w:drawing>
           <wp:inline distT="0" distB="0" distL="0" distR="0">
@@ -18532,6 +18561,7 @@
       <w:r>
         <w:rPr>
           <w:noProof/>
+          <w:lang w:val="id-ID" w:eastAsia="id-ID"/>
         </w:rPr>
         <w:lastRenderedPageBreak/>
         <w:drawing>
@@ -19253,6 +19283,7 @@
       <w:r>
         <w:rPr>
           <w:noProof/>
+          <w:lang w:val="id-ID" w:eastAsia="id-ID"/>
         </w:rPr>
         <w:lastRenderedPageBreak/>
         <w:drawing>
@@ -19407,6 +19438,7 @@
       <w:r>
         <w:rPr>
           <w:noProof/>
+          <w:lang w:val="id-ID" w:eastAsia="id-ID"/>
         </w:rPr>
         <w:drawing>
           <wp:inline distT="0" distB="0" distL="0" distR="0">
@@ -19612,6 +19644,7 @@
       <w:r>
         <w:rPr>
           <w:noProof/>
+          <w:lang w:val="id-ID" w:eastAsia="id-ID"/>
         </w:rPr>
         <w:drawing>
           <wp:inline distT="0" distB="0" distL="0" distR="0">
@@ -19876,6 +19909,7 @@
       <w:r>
         <w:rPr>
           <w:noProof/>
+          <w:lang w:val="id-ID" w:eastAsia="id-ID"/>
         </w:rPr>
         <w:lastRenderedPageBreak/>
         <w:drawing>
@@ -20023,6 +20057,7 @@
       <w:r>
         <w:rPr>
           <w:noProof/>
+          <w:lang w:val="id-ID" w:eastAsia="id-ID"/>
         </w:rPr>
         <w:drawing>
           <wp:inline distT="0" distB="0" distL="0" distR="0">
@@ -20327,6 +20362,7 @@
       <w:r>
         <w:rPr>
           <w:noProof/>
+          <w:lang w:val="id-ID" w:eastAsia="id-ID"/>
         </w:rPr>
         <w:drawing>
           <wp:inline distT="0" distB="0" distL="0" distR="0">
@@ -20561,6 +20597,7 @@
       <w:r>
         <w:rPr>
           <w:noProof/>
+          <w:lang w:val="id-ID" w:eastAsia="id-ID"/>
         </w:rPr>
         <w:drawing>
           <wp:inline distT="0" distB="0" distL="0" distR="0">
@@ -20988,6 +21025,7 @@
       <w:r>
         <w:rPr>
           <w:noProof/>
+          <w:lang w:val="id-ID" w:eastAsia="id-ID"/>
         </w:rPr>
         <w:drawing>
           <wp:inline distT="0" distB="0" distL="0" distR="0">
@@ -21314,6 +21352,7 @@
       <w:r>
         <w:rPr>
           <w:noProof/>
+          <w:lang w:val="id-ID" w:eastAsia="id-ID"/>
         </w:rPr>
         <w:drawing>
           <wp:inline distT="0" distB="0" distL="0" distR="0">
@@ -21386,6 +21425,7 @@
       <w:r>
         <w:rPr>
           <w:noProof/>
+          <w:lang w:val="id-ID" w:eastAsia="id-ID"/>
         </w:rPr>
         <w:lastRenderedPageBreak/>
         <w:drawing>
@@ -21598,6 +21638,7 @@
       <w:r>
         <w:rPr>
           <w:noProof/>
+          <w:lang w:val="id-ID" w:eastAsia="id-ID"/>
         </w:rPr>
         <w:lastRenderedPageBreak/>
         <w:drawing>
@@ -21670,6 +21711,7 @@
       <w:r>
         <w:rPr>
           <w:noProof/>
+          <w:lang w:val="id-ID" w:eastAsia="id-ID"/>
         </w:rPr>
         <w:drawing>
           <wp:inline distT="0" distB="0" distL="0" distR="0">
@@ -21822,6 +21864,7 @@
       <w:r>
         <w:rPr>
           <w:noProof/>
+          <w:lang w:val="id-ID" w:eastAsia="id-ID"/>
         </w:rPr>
         <w:drawing>
           <wp:inline distT="0" distB="0" distL="0" distR="0">
@@ -21906,6 +21949,7 @@
       <w:r>
         <w:rPr>
           <w:noProof/>
+          <w:lang w:val="id-ID" w:eastAsia="id-ID"/>
         </w:rPr>
         <w:drawing>
           <wp:inline distT="0" distB="0" distL="0" distR="0">
@@ -22317,6 +22361,7 @@
       <w:r>
         <w:rPr>
           <w:noProof/>
+          <w:lang w:val="id-ID" w:eastAsia="id-ID"/>
         </w:rPr>
         <w:drawing>
           <wp:inline distT="0" distB="0" distL="0" distR="0">
@@ -22496,6 +22541,7 @@
       <w:r>
         <w:rPr>
           <w:noProof/>
+          <w:lang w:val="id-ID" w:eastAsia="id-ID"/>
         </w:rPr>
         <w:drawing>
           <wp:inline distT="0" distB="0" distL="0" distR="0">
@@ -22554,6 +22600,7 @@
       <w:r>
         <w:rPr>
           <w:noProof/>
+          <w:lang w:val="id-ID" w:eastAsia="id-ID"/>
         </w:rPr>
         <w:drawing>
           <wp:inline distT="0" distB="0" distL="0" distR="0">
@@ -22679,6 +22726,7 @@
       <w:r>
         <w:rPr>
           <w:noProof/>
+          <w:lang w:val="id-ID" w:eastAsia="id-ID"/>
         </w:rPr>
         <w:drawing>
           <wp:inline distT="0" distB="0" distL="0" distR="0">
@@ -22737,6 +22785,7 @@
       <w:r>
         <w:rPr>
           <w:noProof/>
+          <w:lang w:val="id-ID" w:eastAsia="id-ID"/>
         </w:rPr>
         <w:drawing>
           <wp:inline distT="0" distB="0" distL="0" distR="0">
@@ -22938,6 +22987,7 @@
       <w:r>
         <w:rPr>
           <w:noProof/>
+          <w:lang w:val="id-ID" w:eastAsia="id-ID"/>
         </w:rPr>
         <w:drawing>
           <wp:inline distT="0" distB="0" distL="0" distR="0">
@@ -23174,6 +23224,7 @@
       <w:r>
         <w:rPr>
           <w:noProof/>
+          <w:lang w:val="id-ID" w:eastAsia="id-ID"/>
         </w:rPr>
         <w:lastRenderedPageBreak/>
         <w:drawing>
@@ -23530,6 +23581,7 @@
       <w:r>
         <w:rPr>
           <w:noProof/>
+          <w:lang w:val="id-ID" w:eastAsia="id-ID"/>
         </w:rPr>
         <w:lastRenderedPageBreak/>
         <w:drawing>
@@ -23765,6 +23817,7 @@
       <w:r>
         <w:rPr>
           <w:noProof/>
+          <w:lang w:val="id-ID" w:eastAsia="id-ID"/>
         </w:rPr>
         <w:lastRenderedPageBreak/>
         <w:drawing>
@@ -23896,6 +23949,7 @@
       <w:r>
         <w:rPr>
           <w:noProof/>
+          <w:lang w:val="id-ID" w:eastAsia="id-ID"/>
         </w:rPr>
         <w:drawing>
           <wp:inline distT="0" distB="0" distL="0" distR="0">
@@ -24023,6 +24077,9 @@
           <w:numId w:val="0"/>
         </w:numPr>
         <w:ind w:left="397"/>
+        <w:rPr>
+          <w:lang w:val="id-ID"/>
+        </w:rPr>
       </w:pPr>
       <w:bookmarkStart w:id="122" w:name="_Toc353223702"/>
       <w:r>
@@ -24032,15 +24089,574 @@
     </w:p>
     <w:p>
       <w:pPr>
-        <w:spacing w:before="0" w:after="0" w:line="240" w:lineRule="auto"/>
-        <w:jc w:val="left"/>
-        <w:rPr>
-          <w:b/>
-          <w:caps/>
-          <w:color w:val="000000"/>
-          <w:sz w:val="28"/>
-        </w:rPr>
-      </w:pPr>
+        <w:rPr>
+          <w:lang w:val="id-ID"/>
+        </w:rPr>
+      </w:pPr>
+    </w:p>
+    <w:p>
+      <w:pPr>
+        <w:ind w:firstLine="720"/>
+        <w:rPr>
+          <w:lang w:val="id-ID"/>
+        </w:rPr>
+      </w:pPr>
+      <w:r>
+        <w:rPr>
+          <w:lang w:val="id-ID"/>
+        </w:rPr>
+        <w:t>Bab VI memuat hasil penelitian yang terdiri dari tiga bagian. Pertama, perbandingan antara proses pe</w:t>
+      </w:r>
+      <w:r>
+        <w:rPr>
+          <w:lang w:val="id-ID"/>
+        </w:rPr>
+        <w:t>labelan</w:t>
+      </w:r>
+      <w:r>
+        <w:rPr>
+          <w:lang w:val="id-ID"/>
+        </w:rPr>
+        <w:t xml:space="preserve"> data pelatihan yang dilakukan paulina yaitu menggunakan metode emoticon dan </w:t>
+      </w:r>
+      <w:r>
+        <w:rPr>
+          <w:lang w:val="id-ID"/>
+        </w:rPr>
+        <w:t>pelabelan</w:t>
+      </w:r>
+      <w:r>
+        <w:rPr>
+          <w:lang w:val="id-ID"/>
+        </w:rPr>
+        <w:t xml:space="preserve"> data pelatihan yang dilakukan dengan metode </w:t>
+      </w:r>
+      <w:r>
+        <w:rPr>
+          <w:i/>
+          <w:lang w:val="id-ID"/>
+        </w:rPr>
+        <w:t>lexicon</w:t>
+      </w:r>
+      <w:r>
+        <w:rPr>
+          <w:lang w:val="id-ID"/>
+        </w:rPr>
+        <w:t xml:space="preserve"> </w:t>
+      </w:r>
+      <w:r>
+        <w:rPr>
+          <w:i/>
+          <w:lang w:val="id-ID"/>
+        </w:rPr>
+        <w:t>based</w:t>
+      </w:r>
+      <w:r>
+        <w:rPr>
+          <w:lang w:val="id-ID"/>
+        </w:rPr>
+        <w:t xml:space="preserve">. </w:t>
+      </w:r>
+      <w:r>
+        <w:rPr>
+          <w:lang w:val="id-ID"/>
+        </w:rPr>
+        <w:t xml:space="preserve">Kedua, percobaan pemberian label dengan menggunakan metode gabungan antara </w:t>
+      </w:r>
+      <w:r>
+        <w:rPr>
+          <w:i/>
+          <w:lang w:val="id-ID"/>
+        </w:rPr>
+        <w:t>lexicon</w:t>
+      </w:r>
+      <w:r>
+        <w:rPr>
+          <w:lang w:val="id-ID"/>
+        </w:rPr>
+        <w:t xml:space="preserve"> </w:t>
+      </w:r>
+      <w:r>
+        <w:rPr>
+          <w:i/>
+          <w:lang w:val="id-ID"/>
+        </w:rPr>
+        <w:t>based</w:t>
+      </w:r>
+      <w:r>
+        <w:rPr>
+          <w:lang w:val="id-ID"/>
+        </w:rPr>
+        <w:t xml:space="preserve"> dan </w:t>
+      </w:r>
+      <w:r>
+        <w:rPr>
+          <w:i/>
+          <w:lang w:val="id-ID"/>
+        </w:rPr>
+        <w:t>support</w:t>
+      </w:r>
+      <w:r>
+        <w:rPr>
+          <w:lang w:val="id-ID"/>
+        </w:rPr>
+        <w:t xml:space="preserve"> </w:t>
+      </w:r>
+      <w:r>
+        <w:rPr>
+          <w:i/>
+          <w:lang w:val="id-ID"/>
+        </w:rPr>
+        <w:t>vector</w:t>
+      </w:r>
+      <w:r>
+        <w:rPr>
+          <w:lang w:val="id-ID"/>
+        </w:rPr>
+        <w:t xml:space="preserve"> </w:t>
+      </w:r>
+      <w:r>
+        <w:rPr>
+          <w:i/>
+          <w:lang w:val="id-ID"/>
+        </w:rPr>
+        <w:t>machine</w:t>
+      </w:r>
+      <w:r>
+        <w:rPr>
+          <w:lang w:val="id-ID"/>
+        </w:rPr>
+        <w:t xml:space="preserve">. </w:t>
+      </w:r>
+      <w:r>
+        <w:rPr>
+          <w:lang w:val="id-ID"/>
+        </w:rPr>
+        <w:t xml:space="preserve">Ketiga, perbandingan hasil pelabelan metode gabungan dan pelabelan dengan cara manual. </w:t>
+      </w:r>
+    </w:p>
+    <w:p>
+      <w:pPr>
+        <w:pStyle w:val="Heading2"/>
+        <w:rPr>
+          <w:lang w:val="id-ID"/>
+        </w:rPr>
+      </w:pPr>
+      <w:r>
+        <w:rPr>
+          <w:lang w:val="id-ID"/>
+        </w:rPr>
+        <w:t xml:space="preserve">Perbandingan proses </w:t>
+      </w:r>
+      <w:r>
+        <w:rPr>
+          <w:lang w:val="id-ID"/>
+        </w:rPr>
+        <w:t>pelabelan</w:t>
+      </w:r>
+      <w:r>
+        <w:rPr>
+          <w:lang w:val="id-ID"/>
+        </w:rPr>
+        <w:t xml:space="preserve"> data pelatihan</w:t>
+      </w:r>
+    </w:p>
+    <w:p>
+      <w:pPr>
+        <w:ind w:firstLine="567"/>
+        <w:rPr>
+          <w:lang w:val="id-ID"/>
+        </w:rPr>
+      </w:pPr>
+      <w:r>
+        <w:rPr>
+          <w:lang w:val="id-ID"/>
+        </w:rPr>
+        <w:t xml:space="preserve">Proses </w:t>
+      </w:r>
+      <w:r>
+        <w:rPr>
+          <w:lang w:val="id-ID"/>
+        </w:rPr>
+        <w:t>pelabelan</w:t>
+      </w:r>
+      <w:r>
+        <w:rPr>
+          <w:lang w:val="id-ID"/>
+        </w:rPr>
+        <w:t xml:space="preserve"> data yang dilakukan dalam penelitian ini akan menggunakan metode </w:t>
+      </w:r>
+      <w:r>
+        <w:rPr>
+          <w:i/>
+          <w:lang w:val="id-ID"/>
+        </w:rPr>
+        <w:t>lexicon</w:t>
+      </w:r>
+      <w:r>
+        <w:rPr>
+          <w:lang w:val="id-ID"/>
+        </w:rPr>
+        <w:t xml:space="preserve"> </w:t>
+      </w:r>
+      <w:r>
+        <w:rPr>
+          <w:i/>
+          <w:lang w:val="id-ID"/>
+        </w:rPr>
+        <w:t>based</w:t>
+      </w:r>
+      <w:r>
+        <w:rPr>
+          <w:i/>
+          <w:lang w:val="id-ID"/>
+        </w:rPr>
+        <w:t xml:space="preserve"> </w:t>
+      </w:r>
+      <w:r>
+        <w:rPr>
+          <w:lang w:val="id-ID"/>
+        </w:rPr>
+        <w:t xml:space="preserve">sedangkan data pelatihannya mengambil dari pelatihan yang dilakukan oleh paulina. Pada pelatihan yang dilakukan paulina metode yang digunakan adalah dengan metode emoticon. </w:t>
+      </w:r>
+      <w:r>
+        <w:rPr>
+          <w:lang w:val="id-ID"/>
+        </w:rPr>
+        <w:t xml:space="preserve">Metode emoticon adalah dengan cara mendeteksi emoticon-emoticon tertentu, yang setiap emoticon memiliki korelasi dengan label. </w:t>
+      </w:r>
+    </w:p>
+    <w:p>
+      <w:pPr>
+        <w:pStyle w:val="Heading3"/>
+      </w:pPr>
+      <w:r>
+        <w:t>Hasil</w:t>
+      </w:r>
+      <w:r>
+        <w:t xml:space="preserve"> perbandingan</w:t>
+      </w:r>
+      <w:r>
+        <w:t xml:space="preserve"> pelabelan data pelatihan</w:t>
+      </w:r>
+    </w:p>
+    <w:p>
+      <w:pPr>
+        <w:ind w:firstLine="567"/>
+        <w:rPr>
+          <w:lang w:val="id-ID"/>
+        </w:rPr>
+      </w:pPr>
+      <w:r>
+        <w:rPr>
+          <w:lang w:val="id-ID"/>
+        </w:rPr>
+        <w:t xml:space="preserve">Percobaan dilakukan menggunakan 300 data yang diambil secara random yang sebelumnya sudah diberi label pada penelitian paulina. </w:t>
+      </w:r>
+      <w:r>
+        <w:rPr>
+          <w:lang w:val="id-ID"/>
+        </w:rPr>
+        <w:t xml:space="preserve">Pada percobaan ini yang dibandingan adalah tingkat akurasi antara metode emoticon yang digunakan pada penelitian paulina dan pelabelan manual dibandingkan dengan metode </w:t>
+      </w:r>
+      <w:r>
+        <w:rPr>
+          <w:i/>
+          <w:lang w:val="id-ID"/>
+        </w:rPr>
+        <w:t>lexicon</w:t>
+      </w:r>
+      <w:r>
+        <w:rPr>
+          <w:lang w:val="id-ID"/>
+        </w:rPr>
+        <w:t xml:space="preserve"> </w:t>
+      </w:r>
+      <w:r>
+        <w:rPr>
+          <w:i/>
+          <w:lang w:val="id-ID"/>
+        </w:rPr>
+        <w:t>based</w:t>
+      </w:r>
+      <w:r>
+        <w:rPr>
+          <w:lang w:val="id-ID"/>
+        </w:rPr>
+        <w:t xml:space="preserve"> yang dilakukan pada penelitian ini dan pelabelan manual. </w:t>
+      </w:r>
+    </w:p>
+    <w:p>
+      <w:pPr>
+        <w:ind w:firstLine="567"/>
+        <w:rPr>
+          <w:lang w:val="id-ID"/>
+        </w:rPr>
+      </w:pPr>
+      <w:r>
+        <w:rPr>
+          <w:lang w:val="id-ID"/>
+        </w:rPr>
+        <w:t>Pada pengujian yang dilakukan terhadap metode emoticon dan pel</w:t>
+      </w:r>
+      <w:r>
+        <w:rPr>
+          <w:lang w:val="id-ID"/>
+        </w:rPr>
+        <w:t xml:space="preserve">abelan manual memiliki akurasi </w:t>
+      </w:r>
+      <w:r>
+        <w:t>0.48666666666667</w:t>
+      </w:r>
+      <w:r>
+        <w:rPr>
+          <w:lang w:val="id-ID"/>
+        </w:rPr>
+        <w:t xml:space="preserve"> yang secara detail ditampilkan pada Gambar 6.1. </w:t>
+      </w:r>
+    </w:p>
+    <w:p>
+      <w:pPr>
+        <w:ind w:firstLine="567"/>
+        <w:rPr>
+          <w:lang w:val="id-ID"/>
+        </w:rPr>
+      </w:pPr>
+      <w:r>
+        <w:rPr>
+          <w:noProof/>
+          <w:lang w:val="id-ID" w:eastAsia="id-ID"/>
+        </w:rPr>
+        <w:lastRenderedPageBreak/>
+        <w:drawing>
+          <wp:inline distT="0" distB="0" distL="0" distR="0">
+            <wp:extent cx="4905375" cy="1659853"/>
+            <wp:effectExtent l="19050" t="0" r="9525" b="0"/>
+            <wp:docPr id="37" name="Picture 1"/>
+            <wp:cNvGraphicFramePr>
+              <a:graphicFrameLocks xmlns:a="http://schemas.openxmlformats.org/drawingml/2006/main" noChangeAspect="1"/>
+            </wp:cNvGraphicFramePr>
+            <a:graphic xmlns:a="http://schemas.openxmlformats.org/drawingml/2006/main">
+              <a:graphicData uri="http://schemas.openxmlformats.org/drawingml/2006/picture">
+                <pic:pic xmlns:pic="http://schemas.openxmlformats.org/drawingml/2006/picture">
+                  <pic:nvPicPr>
+                    <pic:cNvPr id="0" name="Picture 1"/>
+                    <pic:cNvPicPr>
+                      <a:picLocks noChangeAspect="1" noChangeArrowheads="1"/>
+                    </pic:cNvPicPr>
+                  </pic:nvPicPr>
+                  <pic:blipFill>
+                    <a:blip r:embed="rId48"/>
+                    <a:srcRect/>
+                    <a:stretch>
+                      <a:fillRect/>
+                    </a:stretch>
+                  </pic:blipFill>
+                  <pic:spPr bwMode="auto">
+                    <a:xfrm>
+                      <a:off x="0" y="0"/>
+                      <a:ext cx="4905375" cy="1659853"/>
+                    </a:xfrm>
+                    <a:prstGeom prst="rect">
+                      <a:avLst/>
+                    </a:prstGeom>
+                    <a:noFill/>
+                    <a:ln w="9525">
+                      <a:noFill/>
+                      <a:miter lim="800000"/>
+                      <a:headEnd/>
+                      <a:tailEnd/>
+                    </a:ln>
+                  </pic:spPr>
+                </pic:pic>
+              </a:graphicData>
+            </a:graphic>
+          </wp:inline>
+        </w:drawing>
+      </w:r>
+    </w:p>
+    <w:p>
+      <w:pPr>
+        <w:pStyle w:val="Caption"/>
+        <w:rPr>
+          <w:lang w:val="id-ID"/>
+        </w:rPr>
+      </w:pPr>
+      <w:r>
+        <w:rPr>
+          <w:lang w:val="id-ID"/>
+        </w:rPr>
+        <w:t>Gambar 6.1 Perbandingan metode emoticon dan pelabelan manual</w:t>
+      </w:r>
+    </w:p>
+    <w:p>
+      <w:pPr>
+        <w:rPr>
+          <w:lang w:val="id-ID"/>
+        </w:rPr>
+      </w:pPr>
+    </w:p>
+    <w:p>
+      <w:pPr>
+        <w:ind w:firstLine="567"/>
+        <w:rPr>
+          <w:lang w:val="id-ID"/>
+        </w:rPr>
+      </w:pPr>
+      <w:r>
+        <w:rPr>
+          <w:lang w:val="id-ID"/>
+        </w:rPr>
+        <w:t xml:space="preserve">Pada pengujian yang dilakukan terhadap metode </w:t>
+      </w:r>
+      <w:r>
+        <w:rPr>
+          <w:i/>
+          <w:lang w:val="id-ID"/>
+        </w:rPr>
+        <w:t>lexicon</w:t>
+      </w:r>
+      <w:r>
+        <w:rPr>
+          <w:lang w:val="id-ID"/>
+        </w:rPr>
+        <w:t xml:space="preserve"> </w:t>
+      </w:r>
+      <w:r>
+        <w:rPr>
+          <w:i/>
+          <w:lang w:val="id-ID"/>
+        </w:rPr>
+        <w:t>based</w:t>
+      </w:r>
+      <w:r>
+        <w:rPr>
+          <w:lang w:val="id-ID"/>
+        </w:rPr>
+        <w:t xml:space="preserve"> dan pelabelan manual memiliki akurasi </w:t>
+      </w:r>
+      <w:r>
+        <w:t>0.</w:t>
+      </w:r>
+      <w:r>
+        <w:rPr>
+          <w:lang w:val="id-ID"/>
+        </w:rPr>
+        <w:t>68</w:t>
+      </w:r>
+      <w:r>
+        <w:rPr>
+          <w:lang w:val="id-ID"/>
+        </w:rPr>
+        <w:t xml:space="preserve"> yang secara detail ditampilkan pada Gambar 6</w:t>
+      </w:r>
+      <w:r>
+        <w:rPr>
+          <w:lang w:val="id-ID"/>
+        </w:rPr>
+        <w:t>.2</w:t>
+      </w:r>
+    </w:p>
+    <w:p>
+      <w:pPr>
+        <w:ind w:firstLine="567"/>
+        <w:rPr>
+          <w:lang w:val="id-ID"/>
+        </w:rPr>
+      </w:pPr>
+      <w:r>
+        <w:rPr>
+          <w:noProof/>
+          <w:lang w:val="id-ID" w:eastAsia="id-ID"/>
+        </w:rPr>
+        <w:drawing>
+          <wp:inline distT="0" distB="0" distL="0" distR="0">
+            <wp:extent cx="4714875" cy="1586480"/>
+            <wp:effectExtent l="19050" t="0" r="9525" b="0"/>
+            <wp:docPr id="38" name="Picture 2"/>
+            <wp:cNvGraphicFramePr>
+              <a:graphicFrameLocks xmlns:a="http://schemas.openxmlformats.org/drawingml/2006/main" noChangeAspect="1"/>
+            </wp:cNvGraphicFramePr>
+            <a:graphic xmlns:a="http://schemas.openxmlformats.org/drawingml/2006/main">
+              <a:graphicData uri="http://schemas.openxmlformats.org/drawingml/2006/picture">
+                <pic:pic xmlns:pic="http://schemas.openxmlformats.org/drawingml/2006/picture">
+                  <pic:nvPicPr>
+                    <pic:cNvPr id="0" name="Picture 2"/>
+                    <pic:cNvPicPr>
+                      <a:picLocks noChangeAspect="1" noChangeArrowheads="1"/>
+                    </pic:cNvPicPr>
+                  </pic:nvPicPr>
+                  <pic:blipFill>
+                    <a:blip r:embed="rId49"/>
+                    <a:srcRect/>
+                    <a:stretch>
+                      <a:fillRect/>
+                    </a:stretch>
+                  </pic:blipFill>
+                  <pic:spPr bwMode="auto">
+                    <a:xfrm>
+                      <a:off x="0" y="0"/>
+                      <a:ext cx="4714875" cy="1586480"/>
+                    </a:xfrm>
+                    <a:prstGeom prst="rect">
+                      <a:avLst/>
+                    </a:prstGeom>
+                    <a:noFill/>
+                    <a:ln w="9525">
+                      <a:noFill/>
+                      <a:miter lim="800000"/>
+                      <a:headEnd/>
+                      <a:tailEnd/>
+                    </a:ln>
+                  </pic:spPr>
+                </pic:pic>
+              </a:graphicData>
+            </a:graphic>
+          </wp:inline>
+        </w:drawing>
+      </w:r>
+    </w:p>
+    <w:p>
+      <w:pPr>
+        <w:pStyle w:val="Caption"/>
+        <w:rPr>
+          <w:lang w:val="id-ID"/>
+        </w:rPr>
+      </w:pPr>
+      <w:r>
+        <w:rPr>
+          <w:lang w:val="id-ID"/>
+        </w:rPr>
+        <w:t>Gambar 6.2 Perbandingan metode lexicon based dan pelabelan manual</w:t>
+      </w:r>
+    </w:p>
+    <w:p>
+      <w:pPr>
+        <w:ind w:firstLine="567"/>
+        <w:rPr>
+          <w:lang w:val="id-ID"/>
+        </w:rPr>
+      </w:pPr>
+      <w:r>
+        <w:rPr>
+          <w:lang w:val="id-ID"/>
+        </w:rPr>
+        <w:t>Berdasarkan pada kedua percobaan yang sudah dilakukan, pelabelan yang dilakukan dengan metode lexicon based ternyata memiliki akurasi yang lebih baik yaitu 0.68 dibandingkan pelabelan yang dilakukan dengan metode emoticon yaitu hanya 0.48667.</w:t>
+      </w:r>
+    </w:p>
+    <w:p>
+      <w:pPr>
+        <w:pStyle w:val="Heading2"/>
+        <w:rPr>
+          <w:lang w:val="id-ID"/>
+        </w:rPr>
+      </w:pPr>
+      <w:r>
+        <w:rPr>
+          <w:lang w:val="id-ID"/>
+        </w:rPr>
+        <w:t>fdfsdafdsafd</w:t>
+      </w:r>
     </w:p>
     <w:p>
       <w:pPr>
@@ -24488,7 +25104,7 @@
         <w:rPr>
           <w:noProof/>
         </w:rPr>
-        <w:t>56</w:t>
+        <w:t>57</w:t>
       </w:r>
     </w:fldSimple>
   </w:p>
@@ -24538,7 +25154,7 @@
         <w:rPr>
           <w:noProof/>
         </w:rPr>
-        <w:t>57</w:t>
+        <w:t>55</w:t>
       </w:r>
     </w:fldSimple>
   </w:p>

</xml_diff>

<commit_message>
update bab 6 Signed-off-by: Jan Kristanto <jan@ontelstudio.com>
</commit_message>
<xml_diff>
--- a/Laporan Thesis Jan.docx
+++ b/Laporan Thesis Jan.docx
@@ -170,7 +170,6 @@
           <w:color w:val="000000"/>
           <w:sz w:val="28"/>
           <w:szCs w:val="28"/>
-          <w:lang w:val="id-ID" w:eastAsia="id-ID"/>
         </w:rPr>
         <w:drawing>
           <wp:inline distT="0" distB="0" distL="0" distR="0">
@@ -10003,7 +10002,6 @@
       <w:r>
         <w:rPr>
           <w:noProof/>
-          <w:lang w:val="id-ID" w:eastAsia="id-ID"/>
         </w:rPr>
         <w:drawing>
           <wp:inline distT="0" distB="0" distL="0" distR="0">
@@ -11660,7 +11658,6 @@
       <w:r>
         <w:rPr>
           <w:noProof/>
-          <w:lang w:val="id-ID" w:eastAsia="id-ID"/>
         </w:rPr>
         <w:drawing>
           <wp:inline distT="0" distB="0" distL="0" distR="0">
@@ -12585,7 +12582,6 @@
       <w:r>
         <w:rPr>
           <w:noProof/>
-          <w:lang w:val="id-ID" w:eastAsia="id-ID"/>
         </w:rPr>
         <w:drawing>
           <wp:inline distT="0" distB="0" distL="0" distR="0">
@@ -15176,7 +15172,6 @@
       <w:r>
         <w:rPr>
           <w:noProof/>
-          <w:lang w:val="id-ID" w:eastAsia="id-ID"/>
         </w:rPr>
         <w:drawing>
           <wp:inline distT="0" distB="0" distL="0" distR="0">
@@ -15947,7 +15942,6 @@
       <w:r>
         <w:rPr>
           <w:noProof/>
-          <w:lang w:val="id-ID" w:eastAsia="id-ID"/>
         </w:rPr>
         <w:lastRenderedPageBreak/>
         <w:drawing>
@@ -16660,7 +16654,6 @@
       <w:r>
         <w:rPr>
           <w:noProof/>
-          <w:lang w:val="id-ID" w:eastAsia="id-ID"/>
         </w:rPr>
         <w:lastRenderedPageBreak/>
         <w:drawing>
@@ -17525,7 +17518,6 @@
       <w:r>
         <w:rPr>
           <w:noProof/>
-          <w:lang w:val="id-ID" w:eastAsia="id-ID"/>
         </w:rPr>
         <w:lastRenderedPageBreak/>
         <w:drawing>
@@ -17639,7 +17631,6 @@
       <w:r>
         <w:rPr>
           <w:noProof/>
-          <w:lang w:val="id-ID" w:eastAsia="id-ID"/>
         </w:rPr>
         <w:drawing>
           <wp:inline distT="0" distB="0" distL="0" distR="0">
@@ -17884,7 +17875,6 @@
       <w:r>
         <w:rPr>
           <w:noProof/>
-          <w:lang w:val="id-ID" w:eastAsia="id-ID"/>
         </w:rPr>
         <w:drawing>
           <wp:inline distT="0" distB="0" distL="0" distR="0">
@@ -18179,7 +18169,6 @@
       <w:r>
         <w:rPr>
           <w:noProof/>
-          <w:lang w:val="id-ID" w:eastAsia="id-ID"/>
         </w:rPr>
         <w:drawing>
           <wp:inline distT="0" distB="0" distL="0" distR="0">
@@ -18561,7 +18550,6 @@
       <w:r>
         <w:rPr>
           <w:noProof/>
-          <w:lang w:val="id-ID" w:eastAsia="id-ID"/>
         </w:rPr>
         <w:lastRenderedPageBreak/>
         <w:drawing>
@@ -19283,7 +19271,6 @@
       <w:r>
         <w:rPr>
           <w:noProof/>
-          <w:lang w:val="id-ID" w:eastAsia="id-ID"/>
         </w:rPr>
         <w:lastRenderedPageBreak/>
         <w:drawing>
@@ -19438,7 +19425,6 @@
       <w:r>
         <w:rPr>
           <w:noProof/>
-          <w:lang w:val="id-ID" w:eastAsia="id-ID"/>
         </w:rPr>
         <w:drawing>
           <wp:inline distT="0" distB="0" distL="0" distR="0">
@@ -19644,7 +19630,6 @@
       <w:r>
         <w:rPr>
           <w:noProof/>
-          <w:lang w:val="id-ID" w:eastAsia="id-ID"/>
         </w:rPr>
         <w:drawing>
           <wp:inline distT="0" distB="0" distL="0" distR="0">
@@ -19909,7 +19894,6 @@
       <w:r>
         <w:rPr>
           <w:noProof/>
-          <w:lang w:val="id-ID" w:eastAsia="id-ID"/>
         </w:rPr>
         <w:lastRenderedPageBreak/>
         <w:drawing>
@@ -20057,7 +20041,6 @@
       <w:r>
         <w:rPr>
           <w:noProof/>
-          <w:lang w:val="id-ID" w:eastAsia="id-ID"/>
         </w:rPr>
         <w:drawing>
           <wp:inline distT="0" distB="0" distL="0" distR="0">
@@ -20362,7 +20345,6 @@
       <w:r>
         <w:rPr>
           <w:noProof/>
-          <w:lang w:val="id-ID" w:eastAsia="id-ID"/>
         </w:rPr>
         <w:drawing>
           <wp:inline distT="0" distB="0" distL="0" distR="0">
@@ -20597,7 +20579,6 @@
       <w:r>
         <w:rPr>
           <w:noProof/>
-          <w:lang w:val="id-ID" w:eastAsia="id-ID"/>
         </w:rPr>
         <w:drawing>
           <wp:inline distT="0" distB="0" distL="0" distR="0">
@@ -21025,7 +21006,6 @@
       <w:r>
         <w:rPr>
           <w:noProof/>
-          <w:lang w:val="id-ID" w:eastAsia="id-ID"/>
         </w:rPr>
         <w:drawing>
           <wp:inline distT="0" distB="0" distL="0" distR="0">
@@ -21352,7 +21332,6 @@
       <w:r>
         <w:rPr>
           <w:noProof/>
-          <w:lang w:val="id-ID" w:eastAsia="id-ID"/>
         </w:rPr>
         <w:drawing>
           <wp:inline distT="0" distB="0" distL="0" distR="0">
@@ -21425,7 +21404,6 @@
       <w:r>
         <w:rPr>
           <w:noProof/>
-          <w:lang w:val="id-ID" w:eastAsia="id-ID"/>
         </w:rPr>
         <w:lastRenderedPageBreak/>
         <w:drawing>
@@ -21638,7 +21616,6 @@
       <w:r>
         <w:rPr>
           <w:noProof/>
-          <w:lang w:val="id-ID" w:eastAsia="id-ID"/>
         </w:rPr>
         <w:lastRenderedPageBreak/>
         <w:drawing>
@@ -21711,7 +21688,6 @@
       <w:r>
         <w:rPr>
           <w:noProof/>
-          <w:lang w:val="id-ID" w:eastAsia="id-ID"/>
         </w:rPr>
         <w:drawing>
           <wp:inline distT="0" distB="0" distL="0" distR="0">
@@ -21864,7 +21840,6 @@
       <w:r>
         <w:rPr>
           <w:noProof/>
-          <w:lang w:val="id-ID" w:eastAsia="id-ID"/>
         </w:rPr>
         <w:drawing>
           <wp:inline distT="0" distB="0" distL="0" distR="0">
@@ -21949,7 +21924,6 @@
       <w:r>
         <w:rPr>
           <w:noProof/>
-          <w:lang w:val="id-ID" w:eastAsia="id-ID"/>
         </w:rPr>
         <w:drawing>
           <wp:inline distT="0" distB="0" distL="0" distR="0">
@@ -22361,7 +22335,6 @@
       <w:r>
         <w:rPr>
           <w:noProof/>
-          <w:lang w:val="id-ID" w:eastAsia="id-ID"/>
         </w:rPr>
         <w:drawing>
           <wp:inline distT="0" distB="0" distL="0" distR="0">
@@ -22541,7 +22514,6 @@
       <w:r>
         <w:rPr>
           <w:noProof/>
-          <w:lang w:val="id-ID" w:eastAsia="id-ID"/>
         </w:rPr>
         <w:drawing>
           <wp:inline distT="0" distB="0" distL="0" distR="0">
@@ -22600,7 +22572,6 @@
       <w:r>
         <w:rPr>
           <w:noProof/>
-          <w:lang w:val="id-ID" w:eastAsia="id-ID"/>
         </w:rPr>
         <w:drawing>
           <wp:inline distT="0" distB="0" distL="0" distR="0">
@@ -22726,7 +22697,6 @@
       <w:r>
         <w:rPr>
           <w:noProof/>
-          <w:lang w:val="id-ID" w:eastAsia="id-ID"/>
         </w:rPr>
         <w:drawing>
           <wp:inline distT="0" distB="0" distL="0" distR="0">
@@ -22785,7 +22755,6 @@
       <w:r>
         <w:rPr>
           <w:noProof/>
-          <w:lang w:val="id-ID" w:eastAsia="id-ID"/>
         </w:rPr>
         <w:drawing>
           <wp:inline distT="0" distB="0" distL="0" distR="0">
@@ -22987,7 +22956,6 @@
       <w:r>
         <w:rPr>
           <w:noProof/>
-          <w:lang w:val="id-ID" w:eastAsia="id-ID"/>
         </w:rPr>
         <w:drawing>
           <wp:inline distT="0" distB="0" distL="0" distR="0">
@@ -23224,7 +23192,6 @@
       <w:r>
         <w:rPr>
           <w:noProof/>
-          <w:lang w:val="id-ID" w:eastAsia="id-ID"/>
         </w:rPr>
         <w:lastRenderedPageBreak/>
         <w:drawing>
@@ -23581,7 +23548,6 @@
       <w:r>
         <w:rPr>
           <w:noProof/>
-          <w:lang w:val="id-ID" w:eastAsia="id-ID"/>
         </w:rPr>
         <w:lastRenderedPageBreak/>
         <w:drawing>
@@ -23817,7 +23783,6 @@
       <w:r>
         <w:rPr>
           <w:noProof/>
-          <w:lang w:val="id-ID" w:eastAsia="id-ID"/>
         </w:rPr>
         <w:lastRenderedPageBreak/>
         <w:drawing>
@@ -23949,7 +23914,6 @@
       <w:r>
         <w:rPr>
           <w:noProof/>
-          <w:lang w:val="id-ID" w:eastAsia="id-ID"/>
         </w:rPr>
         <w:drawing>
           <wp:inline distT="0" distB="0" distL="0" distR="0">
@@ -24425,7 +24389,6 @@
       <w:r>
         <w:rPr>
           <w:noProof/>
-          <w:lang w:val="id-ID" w:eastAsia="id-ID"/>
         </w:rPr>
         <w:lastRenderedPageBreak/>
         <w:drawing>
@@ -24567,7 +24530,6 @@
       <w:r>
         <w:rPr>
           <w:noProof/>
-          <w:lang w:val="id-ID" w:eastAsia="id-ID"/>
         </w:rPr>
         <w:drawing>
           <wp:inline distT="0" distB="0" distL="0" distR="0">
@@ -24647,15 +24609,311 @@
     <w:p>
       <w:pPr>
         <w:pStyle w:val="Heading2"/>
-        <w:rPr>
-          <w:lang w:val="id-ID"/>
-        </w:rPr>
-      </w:pPr>
-      <w:r>
-        <w:rPr>
-          <w:lang w:val="id-ID"/>
-        </w:rPr>
-        <w:t>fdfsdafdsafd</w:t>
+      </w:pPr>
+      <w:r>
+        <w:lastRenderedPageBreak/>
+        <w:t xml:space="preserve">Pemberian Label </w:t>
+      </w:r>
+    </w:p>
+    <w:p>
+      <w:pPr>
+        <w:ind w:firstLine="567"/>
+      </w:pPr>
+      <w:r>
+        <w:t xml:space="preserve">Proses pemberian label dimulai dari pengguna memasukan kata kunci topik yang akan dicari kecenderungan sentimennya. Gambar 6.3 merupakan tampilan dari input kata kunci yang diminta oleh sistem. </w:t>
+      </w:r>
+    </w:p>
+    <w:p>
+      <w:pPr>
+        <w:ind w:firstLine="567"/>
+        <w:jc w:val="center"/>
+      </w:pPr>
+      <w:r>
+        <w:rPr>
+          <w:noProof/>
+        </w:rPr>
+        <w:drawing>
+          <wp:inline distT="0" distB="0" distL="0" distR="0">
+            <wp:extent cx="3476625" cy="1963187"/>
+            <wp:effectExtent l="19050" t="0" r="0" b="0"/>
+            <wp:docPr id="39" name="Picture 1"/>
+            <wp:cNvGraphicFramePr>
+              <a:graphicFrameLocks xmlns:a="http://schemas.openxmlformats.org/drawingml/2006/main" noChangeAspect="1"/>
+            </wp:cNvGraphicFramePr>
+            <a:graphic xmlns:a="http://schemas.openxmlformats.org/drawingml/2006/main">
+              <a:graphicData uri="http://schemas.openxmlformats.org/drawingml/2006/picture">
+                <pic:pic xmlns:pic="http://schemas.openxmlformats.org/drawingml/2006/picture">
+                  <pic:nvPicPr>
+                    <pic:cNvPr id="0" name="Picture 1"/>
+                    <pic:cNvPicPr>
+                      <a:picLocks noChangeAspect="1" noChangeArrowheads="1"/>
+                    </pic:cNvPicPr>
+                  </pic:nvPicPr>
+                  <pic:blipFill>
+                    <a:blip r:embed="rId50"/>
+                    <a:srcRect/>
+                    <a:stretch>
+                      <a:fillRect/>
+                    </a:stretch>
+                  </pic:blipFill>
+                  <pic:spPr bwMode="auto">
+                    <a:xfrm>
+                      <a:off x="0" y="0"/>
+                      <a:ext cx="3477929" cy="1963924"/>
+                    </a:xfrm>
+                    <a:prstGeom prst="rect">
+                      <a:avLst/>
+                    </a:prstGeom>
+                    <a:noFill/>
+                    <a:ln w="9525">
+                      <a:noFill/>
+                      <a:miter lim="800000"/>
+                      <a:headEnd/>
+                      <a:tailEnd/>
+                    </a:ln>
+                  </pic:spPr>
+                </pic:pic>
+              </a:graphicData>
+            </a:graphic>
+          </wp:inline>
+        </w:drawing>
+      </w:r>
+    </w:p>
+    <w:p>
+      <w:pPr>
+        <w:pStyle w:val="Caption"/>
+      </w:pPr>
+      <w:r>
+        <w:t>Gambar 6.3 Tampilan input kata kunci</w:t>
+      </w:r>
+    </w:p>
+    <w:p>
+      <w:pPr>
+        <w:ind w:firstLine="567"/>
+      </w:pPr>
+      <w:r>
+        <w:t xml:space="preserve">Pada gambar 6.3 menunjukan tampilan input kata kunci. Pengguna sedang akan mencari tahu kecenderungan sentimen dengan kata kunci “telkomsel”. Selanjutnya pengguna harus menekan tombol Search untuk melanjutkan proses. Sistem akan mencari pada twitter, </w:t>
+      </w:r>
+      <w:r>
+        <w:rPr>
+          <w:i/>
+        </w:rPr>
+        <w:t>tweet</w:t>
+      </w:r>
+      <w:r>
+        <w:t xml:space="preserve"> yang didalamnya terdapat kata “telkomsel”.</w:t>
+      </w:r>
+      <w:r>
+        <w:t xml:space="preserve"> Proses pencarian ini menggunakan API yang sudah disediakan oleh pengembang twitter. Setelah ditemukan </w:t>
+      </w:r>
+      <w:r>
+        <w:rPr>
+          <w:i/>
+        </w:rPr>
+        <w:t>tweet</w:t>
+      </w:r>
+      <w:r>
+        <w:rPr>
+          <w:i/>
+        </w:rPr>
+        <w:t xml:space="preserve"> </w:t>
+      </w:r>
+      <w:r>
+        <w:t xml:space="preserve">yang mengandung kata “telkomsel” maka tweet yang sudah ditemukan akan disimpan dalam basis data. </w:t>
+      </w:r>
+    </w:p>
+    <w:p>
+      <w:pPr>
+        <w:ind w:firstLine="567"/>
+      </w:pPr>
+      <w:r>
+        <w:t xml:space="preserve">Proses berikutnya adalah melakukan preprocessing pada data tweet yang sudah ditemukan. Gambar 6.4 menunjukan pengguna akan meminta sistem untuk melakukan preprocessing. </w:t>
+      </w:r>
+      <w:r>
+        <w:t xml:space="preserve">Sistem akan melakukan preprocessing setelah pengguna menekan link “lakukan proprocessing”. </w:t>
+      </w:r>
+    </w:p>
+    <w:p>
+      <w:pPr>
+        <w:ind w:firstLine="567"/>
+        <w:jc w:val="center"/>
+      </w:pPr>
+      <w:r>
+        <w:rPr>
+          <w:noProof/>
+        </w:rPr>
+        <w:lastRenderedPageBreak/>
+        <w:drawing>
+          <wp:inline distT="0" distB="0" distL="0" distR="0">
+            <wp:extent cx="3124200" cy="1472949"/>
+            <wp:effectExtent l="19050" t="0" r="0" b="0"/>
+            <wp:docPr id="40" name="Picture 2"/>
+            <wp:cNvGraphicFramePr>
+              <a:graphicFrameLocks xmlns:a="http://schemas.openxmlformats.org/drawingml/2006/main" noChangeAspect="1"/>
+            </wp:cNvGraphicFramePr>
+            <a:graphic xmlns:a="http://schemas.openxmlformats.org/drawingml/2006/main">
+              <a:graphicData uri="http://schemas.openxmlformats.org/drawingml/2006/picture">
+                <pic:pic xmlns:pic="http://schemas.openxmlformats.org/drawingml/2006/picture">
+                  <pic:nvPicPr>
+                    <pic:cNvPr id="0" name="Picture 2"/>
+                    <pic:cNvPicPr>
+                      <a:picLocks noChangeAspect="1" noChangeArrowheads="1"/>
+                    </pic:cNvPicPr>
+                  </pic:nvPicPr>
+                  <pic:blipFill>
+                    <a:blip r:embed="rId51"/>
+                    <a:srcRect/>
+                    <a:stretch>
+                      <a:fillRect/>
+                    </a:stretch>
+                  </pic:blipFill>
+                  <pic:spPr bwMode="auto">
+                    <a:xfrm>
+                      <a:off x="0" y="0"/>
+                      <a:ext cx="3131922" cy="1476590"/>
+                    </a:xfrm>
+                    <a:prstGeom prst="rect">
+                      <a:avLst/>
+                    </a:prstGeom>
+                    <a:noFill/>
+                    <a:ln w="9525">
+                      <a:noFill/>
+                      <a:miter lim="800000"/>
+                      <a:headEnd/>
+                      <a:tailEnd/>
+                    </a:ln>
+                  </pic:spPr>
+                </pic:pic>
+              </a:graphicData>
+            </a:graphic>
+          </wp:inline>
+        </w:drawing>
+      </w:r>
+    </w:p>
+    <w:p>
+      <w:pPr>
+        <w:pStyle w:val="Caption"/>
+      </w:pPr>
+      <w:r>
+        <w:t>Gambar 6.4 link untuk melakukan preprocessing</w:t>
+      </w:r>
+    </w:p>
+    <w:p>
+      <w:r>
+        <w:t xml:space="preserve">Setelah proprocessing selesai dijalankan. Data </w:t>
+      </w:r>
+      <w:r>
+        <w:rPr>
+          <w:i/>
+        </w:rPr>
+        <w:t>tweet</w:t>
+      </w:r>
+      <w:r>
+        <w:t xml:space="preserve"> baru yang sudah dilakukan preprocessing akan kembali simpan sebagai data bersih didalam basis data. </w:t>
+      </w:r>
+      <w:r>
+        <w:t xml:space="preserve">Data bersih yang baru saja disimpan akan ditampilkan kepada pengguna. Gambar 6.5 merupakan contoh data bersih yang ditampilkan. </w:t>
+      </w:r>
+    </w:p>
+    <w:p>
+      <w:pPr>
+        <w:jc w:val="center"/>
+      </w:pPr>
+      <w:r>
+        <w:rPr>
+          <w:noProof/>
+        </w:rPr>
+        <w:drawing>
+          <wp:inline distT="0" distB="0" distL="0" distR="0">
+            <wp:extent cx="4076700" cy="2512295"/>
+            <wp:effectExtent l="19050" t="0" r="0" b="0"/>
+            <wp:docPr id="41" name="Picture 3"/>
+            <wp:cNvGraphicFramePr>
+              <a:graphicFrameLocks xmlns:a="http://schemas.openxmlformats.org/drawingml/2006/main" noChangeAspect="1"/>
+            </wp:cNvGraphicFramePr>
+            <a:graphic xmlns:a="http://schemas.openxmlformats.org/drawingml/2006/main">
+              <a:graphicData uri="http://schemas.openxmlformats.org/drawingml/2006/picture">
+                <pic:pic xmlns:pic="http://schemas.openxmlformats.org/drawingml/2006/picture">
+                  <pic:nvPicPr>
+                    <pic:cNvPr id="0" name="Picture 3"/>
+                    <pic:cNvPicPr>
+                      <a:picLocks noChangeAspect="1" noChangeArrowheads="1"/>
+                    </pic:cNvPicPr>
+                  </pic:nvPicPr>
+                  <pic:blipFill>
+                    <a:blip r:embed="rId52"/>
+                    <a:srcRect/>
+                    <a:stretch>
+                      <a:fillRect/>
+                    </a:stretch>
+                  </pic:blipFill>
+                  <pic:spPr bwMode="auto">
+                    <a:xfrm>
+                      <a:off x="0" y="0"/>
+                      <a:ext cx="4076700" cy="2512295"/>
+                    </a:xfrm>
+                    <a:prstGeom prst="rect">
+                      <a:avLst/>
+                    </a:prstGeom>
+                    <a:noFill/>
+                    <a:ln w="9525">
+                      <a:noFill/>
+                      <a:miter lim="800000"/>
+                      <a:headEnd/>
+                      <a:tailEnd/>
+                    </a:ln>
+                  </pic:spPr>
+                </pic:pic>
+              </a:graphicData>
+            </a:graphic>
+          </wp:inline>
+        </w:drawing>
+      </w:r>
+    </w:p>
+    <w:p>
+      <w:pPr>
+        <w:pStyle w:val="Caption"/>
+      </w:pPr>
+      <w:r>
+        <w:t>Gambar 6.5 sistem menampilkan data bersih</w:t>
+      </w:r>
+    </w:p>
+    <w:p>
+      <w:pPr>
+        <w:ind w:firstLine="567"/>
+      </w:pPr>
+      <w:r>
+        <w:t xml:space="preserve">Pada gambar 6.5 data yang ditampilkan adalah data yang sudah dilakukan preprocessing dan yang belum dilakukan preprocessing. Jadi sangat mudah untuk melihat perbedaan antara data yang sudah dilakukan preprocessing dan yang belum. </w:t>
+      </w:r>
+      <w:r>
+        <w:t xml:space="preserve">Selain menampilkan data </w:t>
+      </w:r>
+      <w:r>
+        <w:rPr>
+          <w:i/>
+        </w:rPr>
+        <w:t>tweet</w:t>
+      </w:r>
+      <w:r>
+        <w:rPr>
+          <w:i/>
+        </w:rPr>
+        <w:t xml:space="preserve"> </w:t>
+      </w:r>
+      <w:r>
+        <w:t xml:space="preserve">, pada halaman ini juga terdapat link untuk melakukan proses-proses berikutnya. </w:t>
+      </w:r>
+      <w:r>
+        <w:t>Misal, “lakukan analisis awal”,”generate test” dan “analysis”</w:t>
+      </w:r>
+    </w:p>
+    <w:p>
+      <w:pPr>
+        <w:pStyle w:val="Heading2"/>
+      </w:pPr>
+      <w:r>
+        <w:lastRenderedPageBreak/>
+        <w:t>Akurasi Pemberian Label</w:t>
       </w:r>
     </w:p>
     <w:p>
@@ -25104,7 +25362,7 @@
         <w:rPr>
           <w:noProof/>
         </w:rPr>
-        <w:t>57</w:t>
+        <w:t>60</w:t>
       </w:r>
     </w:fldSimple>
   </w:p>
@@ -25154,7 +25412,7 @@
         <w:rPr>
           <w:noProof/>
         </w:rPr>
-        <w:t>55</w:t>
+        <w:t>57</w:t>
       </w:r>
     </w:fldSimple>
   </w:p>

</xml_diff>

<commit_message>
bab 6 rc1 Signed-off-by: Jan Kristanto <jan@ontelstudio.com>
</commit_message>
<xml_diff>
--- a/Laporan Thesis Jan.docx
+++ b/Laporan Thesis Jan.docx
@@ -5075,12 +5075,6 @@
             <w:noProof/>
             <w:webHidden/>
           </w:rPr>
-        </w:r>
-        <w:r>
-          <w:rPr>
-            <w:noProof/>
-            <w:webHidden/>
-          </w:rPr>
           <w:fldChar w:fldCharType="separate"/>
         </w:r>
         <w:r>
@@ -6180,12 +6174,6 @@
             <w:noProof/>
             <w:webHidden/>
           </w:rPr>
-        </w:r>
-        <w:r>
-          <w:rPr>
-            <w:noProof/>
-            <w:webHidden/>
-          </w:rPr>
           <w:fldChar w:fldCharType="separate"/>
         </w:r>
         <w:r>
@@ -6264,12 +6252,6 @@
             <w:noProof/>
             <w:webHidden/>
           </w:rPr>
-        </w:r>
-        <w:r>
-          <w:rPr>
-            <w:noProof/>
-            <w:webHidden/>
-          </w:rPr>
           <w:fldChar w:fldCharType="separate"/>
         </w:r>
         <w:r>
@@ -6457,7 +6439,7 @@
           <w:rPr>
             <w:webHidden/>
           </w:rPr>
-          <w:t>55</w:t>
+          <w:t>61</w:t>
         </w:r>
         <w:r>
           <w:rPr>
@@ -6516,7 +6498,7 @@
           <w:rPr>
             <w:webHidden/>
           </w:rPr>
-          <w:t>55</w:t>
+          <w:t>61</w:t>
         </w:r>
         <w:r>
           <w:rPr>
@@ -6575,7 +6557,7 @@
           <w:rPr>
             <w:webHidden/>
           </w:rPr>
-          <w:t>56</w:t>
+          <w:t>62</w:t>
         </w:r>
         <w:r>
           <w:rPr>
@@ -24909,11 +24891,530 @@
     </w:p>
     <w:p>
       <w:pPr>
+        <w:ind w:firstLine="567"/>
+      </w:pPr>
+      <w:r>
+        <w:lastRenderedPageBreak/>
+        <w:t xml:space="preserve">Selanjutnya ada dilakukan proses analisis awal, yaitu memisahkan antara </w:t>
+      </w:r>
+      <w:r>
+        <w:rPr>
+          <w:i/>
+        </w:rPr>
+        <w:t>tweet</w:t>
+      </w:r>
+      <w:r>
+        <w:rPr>
+          <w:i/>
+        </w:rPr>
+        <w:t xml:space="preserve"> </w:t>
+      </w:r>
+      <w:r>
+        <w:t xml:space="preserve">yang mengandung frase </w:t>
+      </w:r>
+      <w:r>
+        <w:t xml:space="preserve">opini dan yang tidak. </w:t>
+      </w:r>
+      <w:r>
+        <w:rPr>
+          <w:i/>
+        </w:rPr>
+        <w:t>Tweet</w:t>
+      </w:r>
+      <w:r>
+        <w:rPr>
+          <w:i/>
+        </w:rPr>
+        <w:t xml:space="preserve"> </w:t>
+      </w:r>
+      <w:r>
+        <w:t xml:space="preserve">yang mengandung frase opini akan dimasukan dalam proses pelabelan dengan SVM sedangkan yang tidak mengandung opini  akan langsung diberikan label netral. Gambar 6.6 menunjukan data tweet setelah dilakukan analisis awal. </w:t>
+      </w:r>
+    </w:p>
+    <w:p>
+      <w:pPr>
+        <w:ind w:firstLine="567"/>
+      </w:pPr>
+      <w:r>
+        <w:rPr>
+          <w:noProof/>
+        </w:rPr>
+        <w:drawing>
+          <wp:inline distT="0" distB="0" distL="0" distR="0">
+            <wp:extent cx="4543425" cy="1468669"/>
+            <wp:effectExtent l="19050" t="0" r="9525" b="0"/>
+            <wp:docPr id="42" name="Picture 1"/>
+            <wp:cNvGraphicFramePr>
+              <a:graphicFrameLocks xmlns:a="http://schemas.openxmlformats.org/drawingml/2006/main" noChangeAspect="1"/>
+            </wp:cNvGraphicFramePr>
+            <a:graphic xmlns:a="http://schemas.openxmlformats.org/drawingml/2006/main">
+              <a:graphicData uri="http://schemas.openxmlformats.org/drawingml/2006/picture">
+                <pic:pic xmlns:pic="http://schemas.openxmlformats.org/drawingml/2006/picture">
+                  <pic:nvPicPr>
+                    <pic:cNvPr id="0" name="Picture 1"/>
+                    <pic:cNvPicPr>
+                      <a:picLocks noChangeAspect="1" noChangeArrowheads="1"/>
+                    </pic:cNvPicPr>
+                  </pic:nvPicPr>
+                  <pic:blipFill>
+                    <a:blip r:embed="rId53"/>
+                    <a:srcRect/>
+                    <a:stretch>
+                      <a:fillRect/>
+                    </a:stretch>
+                  </pic:blipFill>
+                  <pic:spPr bwMode="auto">
+                    <a:xfrm>
+                      <a:off x="0" y="0"/>
+                      <a:ext cx="4543425" cy="1468669"/>
+                    </a:xfrm>
+                    <a:prstGeom prst="rect">
+                      <a:avLst/>
+                    </a:prstGeom>
+                    <a:noFill/>
+                    <a:ln w="9525">
+                      <a:noFill/>
+                      <a:miter lim="800000"/>
+                      <a:headEnd/>
+                      <a:tailEnd/>
+                    </a:ln>
+                  </pic:spPr>
+                </pic:pic>
+              </a:graphicData>
+            </a:graphic>
+          </wp:inline>
+        </w:drawing>
+      </w:r>
+    </w:p>
+    <w:p>
+      <w:pPr>
+        <w:pStyle w:val="Caption"/>
+      </w:pPr>
+      <w:r>
+        <w:t>Gambar 6.6 Data tweet setelah dilakukan analisis awal</w:t>
+      </w:r>
+    </w:p>
+    <w:p>
+      <w:pPr>
+        <w:ind w:firstLine="567"/>
+      </w:pPr>
+      <w:r>
+        <w:t xml:space="preserve">Pada gambar 6.6 terlihat beberapa </w:t>
+      </w:r>
+      <w:r>
+        <w:rPr>
+          <w:i/>
+        </w:rPr>
+        <w:t>tweet</w:t>
+      </w:r>
+      <w:r>
+        <w:rPr>
+          <w:i/>
+        </w:rPr>
+        <w:t xml:space="preserve"> </w:t>
+      </w:r>
+      <w:r>
+        <w:t xml:space="preserve"> sudah diberi label netral itu menandakan </w:t>
+      </w:r>
+      <w:r>
+        <w:rPr>
+          <w:i/>
+        </w:rPr>
+        <w:t>tweet</w:t>
+      </w:r>
+      <w:r>
+        <w:t xml:space="preserve"> tersebut tidak mengandung frase opini. Sedangkan yang lainnya belum diberi label, hal itu menunjukan dalam </w:t>
+      </w:r>
+      <w:r>
+        <w:rPr>
+          <w:i/>
+        </w:rPr>
+        <w:t>tweet</w:t>
+      </w:r>
+      <w:r>
+        <w:rPr>
+          <w:i/>
+        </w:rPr>
+        <w:t xml:space="preserve"> </w:t>
+      </w:r>
+      <w:r>
+        <w:t>tersebut mengandung frase opini.</w:t>
+      </w:r>
+      <w:r>
+        <w:t xml:space="preserve"> Seperti telah dijelaskan sebelumnya </w:t>
+      </w:r>
+      <w:r>
+        <w:rPr>
+          <w:i/>
+        </w:rPr>
+        <w:t>tweet</w:t>
+      </w:r>
+      <w:r>
+        <w:rPr>
+          <w:i/>
+        </w:rPr>
+        <w:t xml:space="preserve"> </w:t>
+      </w:r>
+      <w:r>
+        <w:t xml:space="preserve">yang mengandung frase opini akan masukan dalam proses pelabelan dengan SVM. Langkah pertama adalah dengan melakukan perhitungan bobot untuk </w:t>
+      </w:r>
+      <w:r>
+        <w:rPr>
+          <w:i/>
+        </w:rPr>
+        <w:t>tweet</w:t>
+      </w:r>
+      <w:r>
+        <w:rPr>
+          <w:i/>
+        </w:rPr>
+        <w:t xml:space="preserve"> </w:t>
+      </w:r>
+      <w:r>
+        <w:t>yang mengandung frase opini. Pengguna dapat menekan link “Generate test” untuk melakukan pembobotan, seperti ditunjukan pada gambar 6.7.</w:t>
+      </w:r>
+    </w:p>
+    <w:p>
+      <w:pPr>
+        <w:ind w:firstLine="567"/>
+      </w:pPr>
+      <w:r>
+        <w:rPr>
+          <w:noProof/>
+        </w:rPr>
+        <w:drawing>
+          <wp:inline distT="0" distB="0" distL="0" distR="0">
+            <wp:extent cx="4048125" cy="1487379"/>
+            <wp:effectExtent l="19050" t="0" r="9525" b="0"/>
+            <wp:docPr id="43" name="Picture 2"/>
+            <wp:cNvGraphicFramePr>
+              <a:graphicFrameLocks xmlns:a="http://schemas.openxmlformats.org/drawingml/2006/main" noChangeAspect="1"/>
+            </wp:cNvGraphicFramePr>
+            <a:graphic xmlns:a="http://schemas.openxmlformats.org/drawingml/2006/main">
+              <a:graphicData uri="http://schemas.openxmlformats.org/drawingml/2006/picture">
+                <pic:pic xmlns:pic="http://schemas.openxmlformats.org/drawingml/2006/picture">
+                  <pic:nvPicPr>
+                    <pic:cNvPr id="0" name="Picture 2"/>
+                    <pic:cNvPicPr>
+                      <a:picLocks noChangeAspect="1" noChangeArrowheads="1"/>
+                    </pic:cNvPicPr>
+                  </pic:nvPicPr>
+                  <pic:blipFill>
+                    <a:blip r:embed="rId54"/>
+                    <a:srcRect/>
+                    <a:stretch>
+                      <a:fillRect/>
+                    </a:stretch>
+                  </pic:blipFill>
+                  <pic:spPr bwMode="auto">
+                    <a:xfrm>
+                      <a:off x="0" y="0"/>
+                      <a:ext cx="4048125" cy="1487379"/>
+                    </a:xfrm>
+                    <a:prstGeom prst="rect">
+                      <a:avLst/>
+                    </a:prstGeom>
+                    <a:noFill/>
+                    <a:ln w="9525">
+                      <a:noFill/>
+                      <a:miter lim="800000"/>
+                      <a:headEnd/>
+                      <a:tailEnd/>
+                    </a:ln>
+                  </pic:spPr>
+                </pic:pic>
+              </a:graphicData>
+            </a:graphic>
+          </wp:inline>
+        </w:drawing>
+      </w:r>
+    </w:p>
+    <w:p>
+      <w:pPr>
+        <w:pStyle w:val="Caption"/>
+      </w:pPr>
+      <w:r>
+        <w:t>Gambar 6.7 Pembobotan tweet</w:t>
+      </w:r>
+    </w:p>
+    <w:p>
+      <w:pPr>
+        <w:ind w:firstLine="567"/>
+      </w:pPr>
+      <w:r>
+        <w:lastRenderedPageBreak/>
+        <w:t xml:space="preserve">Pada gambar 6.7 terlihat setelah sistem melakukan pembobotan akan muncul notifikasi bahwa pembobotan data testing sudah selesai dilakukan. Hal ini berarti proses pelabelan dengan SVM sudah siap untuk dilakukan. Pengguna dapat melakukan pelabelan dengan SVM dengan menekan </w:t>
+      </w:r>
+      <w:r>
+        <w:rPr>
+          <w:i/>
+        </w:rPr>
+        <w:t>link</w:t>
+      </w:r>
+      <w:r>
+        <w:t xml:space="preserve"> “Analysis”. </w:t>
+      </w:r>
+    </w:p>
+    <w:p>
+      <w:pPr>
+        <w:ind w:firstLine="567"/>
+      </w:pPr>
+      <w:r>
+        <w:rPr>
+          <w:noProof/>
+        </w:rPr>
+        <w:drawing>
+          <wp:inline distT="0" distB="0" distL="0" distR="0">
+            <wp:extent cx="4600575" cy="1643684"/>
+            <wp:effectExtent l="19050" t="0" r="9525" b="0"/>
+            <wp:docPr id="44" name="Picture 3"/>
+            <wp:cNvGraphicFramePr>
+              <a:graphicFrameLocks xmlns:a="http://schemas.openxmlformats.org/drawingml/2006/main" noChangeAspect="1"/>
+            </wp:cNvGraphicFramePr>
+            <a:graphic xmlns:a="http://schemas.openxmlformats.org/drawingml/2006/main">
+              <a:graphicData uri="http://schemas.openxmlformats.org/drawingml/2006/picture">
+                <pic:pic xmlns:pic="http://schemas.openxmlformats.org/drawingml/2006/picture">
+                  <pic:nvPicPr>
+                    <pic:cNvPr id="0" name="Picture 3"/>
+                    <pic:cNvPicPr>
+                      <a:picLocks noChangeAspect="1" noChangeArrowheads="1"/>
+                    </pic:cNvPicPr>
+                  </pic:nvPicPr>
+                  <pic:blipFill>
+                    <a:blip r:embed="rId55"/>
+                    <a:srcRect/>
+                    <a:stretch>
+                      <a:fillRect/>
+                    </a:stretch>
+                  </pic:blipFill>
+                  <pic:spPr bwMode="auto">
+                    <a:xfrm>
+                      <a:off x="0" y="0"/>
+                      <a:ext cx="4600575" cy="1643684"/>
+                    </a:xfrm>
+                    <a:prstGeom prst="rect">
+                      <a:avLst/>
+                    </a:prstGeom>
+                    <a:noFill/>
+                    <a:ln w="9525">
+                      <a:noFill/>
+                      <a:miter lim="800000"/>
+                      <a:headEnd/>
+                      <a:tailEnd/>
+                    </a:ln>
+                  </pic:spPr>
+                </pic:pic>
+              </a:graphicData>
+            </a:graphic>
+          </wp:inline>
+        </w:drawing>
+      </w:r>
+    </w:p>
+    <w:p>
+      <w:pPr>
+        <w:pStyle w:val="Caption"/>
+      </w:pPr>
+      <w:r>
+        <w:t>Gambar 6.8 Hasil pelabelan dengan metode SVM</w:t>
+      </w:r>
+    </w:p>
+    <w:p>
+      <w:pPr>
+        <w:ind w:firstLine="567"/>
+      </w:pPr>
+      <w:r>
+        <w:t xml:space="preserve">Gambar 6.8 menunjukan hasil analisis pelabelan </w:t>
+      </w:r>
+      <w:r>
+        <w:rPr>
+          <w:i/>
+        </w:rPr>
+        <w:t>tweet</w:t>
+      </w:r>
+      <w:r>
+        <w:t xml:space="preserve"> yang memiliki frase opini dengan metode SVM. Hasil pelabelan ini akan langsung dipisahkan antara </w:t>
+      </w:r>
+      <w:r>
+        <w:rPr>
+          <w:i/>
+        </w:rPr>
+        <w:t>tweet</w:t>
+      </w:r>
+      <w:r>
+        <w:rPr>
+          <w:i/>
+        </w:rPr>
+        <w:t xml:space="preserve"> </w:t>
+      </w:r>
+      <w:r>
+        <w:t xml:space="preserve">yang bersentimen positif, negatif dan netral. Hasil dari pelabelan ini juga disimpan dalam basis data. </w:t>
+      </w:r>
+    </w:p>
+    <w:p>
+      <w:pPr>
         <w:pStyle w:val="Heading2"/>
       </w:pPr>
       <w:r>
+        <w:t>Akurasi Pemberian Label</w:t>
+      </w:r>
+    </w:p>
+    <w:p>
+      <w:pPr>
+        <w:ind w:firstLine="567"/>
+      </w:pPr>
+      <w:r>
+        <w:t xml:space="preserve">Penghitungan akurasi dari penelitian ini adalah dengan membandingkan hasil pelabelan yang </w:t>
+      </w:r>
+      <w:r>
+        <w:t>dilakukan</w:t>
+      </w:r>
+      <w:r>
+        <w:t xml:space="preserve"> dengan metode kombinasi antara </w:t>
+      </w:r>
+      <w:r>
+        <w:rPr>
+          <w:i/>
+        </w:rPr>
+        <w:t>lexicon</w:t>
+      </w:r>
+      <w:r>
+        <w:t xml:space="preserve"> </w:t>
+      </w:r>
+      <w:r>
+        <w:rPr>
+          <w:i/>
+        </w:rPr>
+        <w:t>based</w:t>
+      </w:r>
+      <w:r>
+        <w:t xml:space="preserve"> dan SVM dibandingkan dengan pelabelan yang dilakukan secara manual. </w:t>
+      </w:r>
+      <w:r>
+        <w:t xml:space="preserve">Data yang digunakan untuk perbandingan adalah data dari </w:t>
+      </w:r>
+      <w:r>
+        <w:t>3</w:t>
+      </w:r>
+      <w:r>
+        <w:t xml:space="preserve"> kali percobaan dengan masukan kata kunci yang berbeda-beda. </w:t>
+      </w:r>
+      <w:r>
+        <w:t xml:space="preserve">Berdasarkan 3 percobaan yang dilakukan didapatkan 499 data </w:t>
+      </w:r>
+      <w:r>
+        <w:rPr>
+          <w:i/>
+        </w:rPr>
+        <w:t>tweet</w:t>
+      </w:r>
+      <w:r>
+        <w:rPr>
+          <w:i/>
+        </w:rPr>
+        <w:t xml:space="preserve">. </w:t>
+      </w:r>
+      <w:r>
+        <w:t xml:space="preserve">Gambar 6.9 menunjukan hasil perbandingan yang sudah dilakukan. Pada gambar 6.9 ditunjukan dari 499 </w:t>
+      </w:r>
+      <w:r>
+        <w:rPr>
+          <w:i/>
+        </w:rPr>
+        <w:t>tweet</w:t>
+      </w:r>
+      <w:r>
+        <w:rPr>
+          <w:i/>
+        </w:rPr>
+        <w:t xml:space="preserve"> </w:t>
+      </w:r>
+      <w:r>
+        <w:t xml:space="preserve">, jumlah </w:t>
+      </w:r>
+      <w:r>
+        <w:rPr>
+          <w:i/>
+        </w:rPr>
+        <w:t>tweet</w:t>
+      </w:r>
+      <w:r>
+        <w:t xml:space="preserve"> yang diberi label oleh sistem dengan benar berjumlah 367 </w:t>
+      </w:r>
+      <w:r>
+        <w:rPr>
+          <w:i/>
+        </w:rPr>
+        <w:t>tweet</w:t>
+      </w:r>
+      <w:r>
+        <w:t>.</w:t>
+      </w:r>
+      <w:r>
+        <w:t xml:space="preserve"> Berdasarkan data tersebut, akurasi dari penelitian ini adalah 0.735</w:t>
+      </w:r>
+    </w:p>
+    <w:p>
+      <w:pPr>
+        <w:ind w:firstLine="567"/>
+      </w:pPr>
+      <w:r>
+        <w:rPr>
+          <w:noProof/>
+        </w:rPr>
         <w:lastRenderedPageBreak/>
-        <w:t>Akurasi Pemberian Label</w:t>
+        <w:drawing>
+          <wp:inline distT="0" distB="0" distL="0" distR="0">
+            <wp:extent cx="4427086" cy="1447800"/>
+            <wp:effectExtent l="19050" t="0" r="0" b="0"/>
+            <wp:docPr id="45" name="Picture 4"/>
+            <wp:cNvGraphicFramePr>
+              <a:graphicFrameLocks xmlns:a="http://schemas.openxmlformats.org/drawingml/2006/main" noChangeAspect="1"/>
+            </wp:cNvGraphicFramePr>
+            <a:graphic xmlns:a="http://schemas.openxmlformats.org/drawingml/2006/main">
+              <a:graphicData uri="http://schemas.openxmlformats.org/drawingml/2006/picture">
+                <pic:pic xmlns:pic="http://schemas.openxmlformats.org/drawingml/2006/picture">
+                  <pic:nvPicPr>
+                    <pic:cNvPr id="0" name="Picture 4"/>
+                    <pic:cNvPicPr>
+                      <a:picLocks noChangeAspect="1" noChangeArrowheads="1"/>
+                    </pic:cNvPicPr>
+                  </pic:nvPicPr>
+                  <pic:blipFill>
+                    <a:blip r:embed="rId56"/>
+                    <a:srcRect/>
+                    <a:stretch>
+                      <a:fillRect/>
+                    </a:stretch>
+                  </pic:blipFill>
+                  <pic:spPr bwMode="auto">
+                    <a:xfrm>
+                      <a:off x="0" y="0"/>
+                      <a:ext cx="4432648" cy="1449619"/>
+                    </a:xfrm>
+                    <a:prstGeom prst="rect">
+                      <a:avLst/>
+                    </a:prstGeom>
+                    <a:noFill/>
+                    <a:ln w="9525">
+                      <a:noFill/>
+                      <a:miter lim="800000"/>
+                      <a:headEnd/>
+                      <a:tailEnd/>
+                    </a:ln>
+                  </pic:spPr>
+                </pic:pic>
+              </a:graphicData>
+            </a:graphic>
+          </wp:inline>
+        </w:drawing>
+      </w:r>
+    </w:p>
+    <w:p>
+      <w:pPr>
+        <w:pStyle w:val="Caption"/>
+      </w:pPr>
+      <w:r>
+        <w:t>Gambar 6.9 Akurasi sistem</w:t>
       </w:r>
     </w:p>
     <w:p>
@@ -25362,7 +25863,7 @@
         <w:rPr>
           <w:noProof/>
         </w:rPr>
-        <w:t>60</w:t>
+        <w:t>62</w:t>
       </w:r>
     </w:fldSimple>
   </w:p>
@@ -25412,7 +25913,7 @@
         <w:rPr>
           <w:noProof/>
         </w:rPr>
-        <w:t>57</w:t>
+        <w:t>63</w:t>
       </w:r>
     </w:fldSimple>
   </w:p>

</xml_diff>

<commit_message>
mulai bab 3 Signed-off-by: Jan Kristanto <jan@ontelstudio.com>
</commit_message>
<xml_diff>
--- a/Laporan Thesis Jan.docx
+++ b/Laporan Thesis Jan.docx
@@ -170,7 +170,6 @@
           <w:color w:val="000000"/>
           <w:sz w:val="28"/>
           <w:szCs w:val="28"/>
-          <w:lang w:val="id-ID" w:eastAsia="id-ID"/>
         </w:rPr>
         <w:drawing>
           <wp:inline distT="0" distB="0" distL="0" distR="0">
@@ -11943,10 +11942,10 @@
       <w:pPr>
         <w:pStyle w:val="Heading1"/>
       </w:pPr>
-      <w:bookmarkStart w:id="40" w:name="_Toc200487878"/>
-      <w:bookmarkStart w:id="41" w:name="_Toc200487999"/>
-      <w:bookmarkStart w:id="42" w:name="_Toc353223660"/>
-      <w:bookmarkEnd w:id="42"/>
+      <w:bookmarkStart w:id="40" w:name="_Toc353223660"/>
+      <w:bookmarkStart w:id="41" w:name="_Toc200487878"/>
+      <w:bookmarkStart w:id="42" w:name="_Toc200487999"/>
+      <w:bookmarkEnd w:id="40"/>
     </w:p>
     <w:p>
       <w:pPr>
@@ -11965,15 +11964,491 @@
       </w:r>
       <w:bookmarkEnd w:id="43"/>
     </w:p>
+    <w:bookmarkEnd w:id="41"/>
+    <w:bookmarkEnd w:id="42"/>
     <w:p>
       <w:pPr>
         <w:pStyle w:val="Heading2"/>
       </w:pPr>
-      <w:bookmarkStart w:id="44" w:name="_Toc353223662"/>
-      <w:bookmarkEnd w:id="40"/>
-      <w:bookmarkEnd w:id="41"/>
-      <w:r>
-        <w:t>Subbab Pertama</w:t>
+      <w:r>
+        <w:t>Text Mining</w:t>
+      </w:r>
+    </w:p>
+    <w:p>
+      <w:r>
+        <w:t xml:space="preserve">Text mining, mengacu pada proses mengambil informasi berkualitas tinggi </w:t>
+      </w:r>
+    </w:p>
+    <w:p>
+      <w:r>
+        <w:t xml:space="preserve">dari  teks. Informasi berkualitas  tinggi biasanya diperoleh melalui peramalan pola 29 </w:t>
+      </w:r>
+    </w:p>
+    <w:p>
+      <w:r>
+        <w:t xml:space="preserve"> </w:t>
+      </w:r>
+    </w:p>
+    <w:p>
+      <w:r>
+        <w:t xml:space="preserve"> </w:t>
+      </w:r>
+    </w:p>
+    <w:p>
+      <w:r>
+        <w:t xml:space="preserve">dan kecenderungan melalui sarana seperti pembelajaran pola statistik. Text mining </w:t>
+      </w:r>
+    </w:p>
+    <w:p>
+      <w:r>
+        <w:t xml:space="preserve">biasanya  melibatkan  proses  penataan  teks  input  (biasanya  parsing,  bersama </w:t>
+      </w:r>
+    </w:p>
+    <w:p>
+      <w:r>
+        <w:t xml:space="preserve">dengan penambahan beberapa fitur  linguistik  turunan dan penghilangan beberapa </w:t>
+      </w:r>
+    </w:p>
+    <w:p>
+      <w:r>
+        <w:t xml:space="preserve">diantaranya,  dan  penyisipan  subsequent  ke  dalam  database),  menentukan  pola </w:t>
+      </w:r>
+    </w:p>
+    <w:p>
+      <w:r>
+        <w:t xml:space="preserve">dalam data  terstruktur, dan akhirnya mengevaluasi dan menginterpretasi   output. </w:t>
+      </w:r>
+    </w:p>
+    <w:p>
+      <w:r>
+        <w:t xml:space="preserve">'Berkualitas  tinggi'  di  bidang  text  mining  biasanya  mengacu  ke  beberapa </w:t>
+      </w:r>
+    </w:p>
+    <w:p>
+      <w:r>
+        <w:t xml:space="preserve">kombinasi relevansi, kebaruan, dan interestingness. Proses text mining yang khas </w:t>
+      </w:r>
+    </w:p>
+    <w:p>
+      <w:r>
+        <w:t xml:space="preserve">meliputi  kategorisasi  teks,  text  clustering,  ekstraksi  konsep/entitas,  produksi </w:t>
+      </w:r>
+    </w:p>
+    <w:p>
+      <w:r>
+        <w:t xml:space="preserve">taksonomi granular,  sentiment analysis, penyimpulan dokumen, dan   pemodelan </w:t>
+      </w:r>
+    </w:p>
+    <w:p>
+      <w:r>
+        <w:t xml:space="preserve">relasi entitas  (yaitu, pembelajaran hubungan antara entitas bernama)  (Wikipedia, </w:t>
+      </w:r>
+    </w:p>
+    <w:p>
+      <w:r>
+        <w:t xml:space="preserve">2011). </w:t>
+      </w:r>
+    </w:p>
+    <w:p>
+      <w:r>
+        <w:lastRenderedPageBreak/>
+        <w:t xml:space="preserve">Klasifikasi  / kategorisasi dokumen adalah masalah dalam  ilmu  informasi. </w:t>
+      </w:r>
+    </w:p>
+    <w:p>
+      <w:r>
+        <w:t xml:space="preserve">Tugas kita adalah untuk menetapkan dokumen elektronik masuk dalam satu atau </w:t>
+      </w:r>
+    </w:p>
+    <w:p>
+      <w:r>
+        <w:t xml:space="preserve">lebih  kategori,  berdasarkan  isinya.  Tugas  klasifikasi  dokumen  dapat  dibagi </w:t>
+      </w:r>
+    </w:p>
+    <w:p>
+      <w:r>
+        <w:t xml:space="preserve">menjadi  dua  macam  yaitu  klasifikasi  dokumen  terawasi  di  mana  beberapa </w:t>
+      </w:r>
+    </w:p>
+    <w:p>
+      <w:r>
+        <w:t xml:space="preserve">mekanisme eksternal (seperti feedback manusia) memberikan informasi mengenai </w:t>
+      </w:r>
+    </w:p>
+    <w:p>
+      <w:r>
+        <w:t xml:space="preserve">klasifikasi  yang  tepat  untuk  dokumen,  dan  klasifikasi  dokumen  tak  terawasi, </w:t>
+      </w:r>
+    </w:p>
+    <w:p>
+      <w:r>
+        <w:t xml:space="preserve">dimana  klasifikasi  harus  dilakukan  sepenuhnya  tanpa  merujuk  ke  informasi </w:t>
+      </w:r>
+    </w:p>
+    <w:p>
+      <w:r>
+        <w:t xml:space="preserve">eksternal.  Ada  juga  klasifikasi  dokumen  semi-diawasi,  dimana  bagian  dari </w:t>
+      </w:r>
+    </w:p>
+    <w:p>
+      <w:r>
+        <w:t xml:space="preserve">dokumen diberi label oleh mekanisme eksternal (Wikipedia, 2011). </w:t>
+      </w:r>
+    </w:p>
+    <w:p>
+      <w:r>
+        <w:t xml:space="preserve">Pendekatan  manual  text  mining  secara  intensif  dalam  laboratorium </w:t>
+      </w:r>
+    </w:p>
+    <w:p>
+      <w:r>
+        <w:t xml:space="preserve">pertama  muncul  pada  pertengahan  1980-an,  namun  kemajuan  teknologi  telah </w:t>
+      </w:r>
+    </w:p>
+    <w:p>
+      <w:r>
+        <w:t xml:space="preserve">memungkinkan  ranah  tersebut  untuk  berkembang  selama  dekade  terakhir.  Text </w:t>
+      </w:r>
+    </w:p>
+    <w:p>
+      <w:r>
+        <w:t xml:space="preserve">mining  adalah  bidang  interdisipliner  yang  mengacu  pada  pencarian  informasi, 30 </w:t>
+      </w:r>
+    </w:p>
+    <w:p>
+      <w:r>
+        <w:t xml:space="preserve"> </w:t>
+      </w:r>
+    </w:p>
+    <w:p>
+      <w:r>
+        <w:t xml:space="preserve"> </w:t>
+      </w:r>
+    </w:p>
+    <w:p>
+      <w:r>
+        <w:t xml:space="preserve">pertambangan  data,  pembelajaran  mesin,  statistik,  dan  komputasi  linguistik. </w:t>
+      </w:r>
+    </w:p>
+    <w:p>
+      <w:r>
+        <w:t xml:space="preserve">Dikarenakan kebanyakan informasi (perkiraan umum mengatakan lebih dari 80%)  </w:t>
+      </w:r>
+    </w:p>
+    <w:p>
+      <w:r>
+        <w:t xml:space="preserve">saat  ini  disimpan  sebagai  teks,  text  mining  diyakini  memiliki  potensi  nilai </w:t>
+      </w:r>
+    </w:p>
+    <w:p>
+      <w:r>
+        <w:lastRenderedPageBreak/>
+        <w:t xml:space="preserve">komersial tinggi (Clara Bridge, 2011).  </w:t>
+      </w:r>
+    </w:p>
+    <w:p>
+      <w:r>
+        <w:t xml:space="preserve">Saat ini , text mining telah mendapat perhatian dalam berbagai bidang : </w:t>
+      </w:r>
+    </w:p>
+    <w:p>
+      <w:r>
+        <w:t xml:space="preserve">1.  Aplikasi keamanan. </w:t>
+      </w:r>
+    </w:p>
+    <w:p>
+      <w:r>
+        <w:t xml:space="preserve">Banyak  paket  perangkat  lunak  text  mining  dipasarkan  terhadap  aplikasi </w:t>
+      </w:r>
+    </w:p>
+    <w:p>
+      <w:r>
+        <w:t xml:space="preserve">keamanan,  khususnya  analisis  plain  text    seperti  berita  internet.  Hal  ini  juga </w:t>
+      </w:r>
+    </w:p>
+    <w:p>
+      <w:r>
+        <w:t xml:space="preserve">mencakup studi enkripsi teks. </w:t>
+      </w:r>
+    </w:p>
+    <w:p>
+      <w:r>
+        <w:t xml:space="preserve">2.  Aplikasi biomedis. </w:t>
+      </w:r>
+    </w:p>
+    <w:p>
+      <w:r>
+        <w:t xml:space="preserve">Berbagai  aplikasi  text  mining  dalam  literatur  biomedis  telah  disusun.  </w:t>
+      </w:r>
+    </w:p>
+    <w:p>
+      <w:r>
+        <w:t xml:space="preserve">Salah  satu  contohnya  adalah  PubGene  yang  mengkombinasikan  text  mining </w:t>
+      </w:r>
+    </w:p>
+    <w:p>
+      <w:r>
+        <w:t xml:space="preserve">biomedis dengan visualisasi jaringan sebagai sebuah layanan Internet. Contoh lain </w:t>
+      </w:r>
+    </w:p>
+    <w:p>
+      <w:r>
+        <w:t xml:space="preserve">text mining adalah GoPubMed.org. Kesamaan semantik juga telah digunakan oleh </w:t>
+      </w:r>
+    </w:p>
+    <w:p>
+      <w:r>
+        <w:t xml:space="preserve">sistem text mining, yaitu, GOAnnotator. </w:t>
+      </w:r>
+    </w:p>
+    <w:p>
+      <w:r>
+        <w:t xml:space="preserve">3.  Perangkat Lunak dan Aplikasi </w:t>
+      </w:r>
+    </w:p>
+    <w:p>
+      <w:r>
+        <w:t xml:space="preserve">Departemen riset dan pengembangan perusahaan besar, termasuk IBM dan </w:t>
+      </w:r>
+    </w:p>
+    <w:p>
+      <w:r>
+        <w:t xml:space="preserve">Microsoft,  sedang  meneliti  teknik  text  mining  dan  mengembangkan  program </w:t>
+      </w:r>
+    </w:p>
+    <w:p>
+      <w:r>
+        <w:t xml:space="preserve">untuk  lebih mengotomatisasi proses pertambangan dan analisis. Perangkat  lunak </w:t>
+      </w:r>
+    </w:p>
+    <w:p>
+      <w:r>
+        <w:t xml:space="preserve">text mining    juga  sedang  diteliti  oleh  perusahaan  yang  berbeda  yang  bekerja  di </w:t>
+      </w:r>
+    </w:p>
+    <w:p>
+      <w:r>
+        <w:t xml:space="preserve">bidang  pencarian  dan  pengindeksan  secara  umum  sebagai  cara  untuk </w:t>
+      </w:r>
+    </w:p>
+    <w:p>
+      <w:r>
+        <w:t xml:space="preserve">meningkatkan performansinya. </w:t>
+      </w:r>
+    </w:p>
+    <w:p>
+      <w:r>
+        <w:lastRenderedPageBreak/>
+        <w:t xml:space="preserve">4.  Aplikasi Media Online 31 </w:t>
+      </w:r>
+    </w:p>
+    <w:p>
+      <w:r>
+        <w:t xml:space="preserve"> </w:t>
+      </w:r>
+    </w:p>
+    <w:p>
+      <w:r>
+        <w:t xml:space="preserve"> </w:t>
+      </w:r>
+    </w:p>
+    <w:p>
+      <w:r>
+        <w:t xml:space="preserve">Text  mining  sedang  digunakan  oleh  perusahaan  media  besar,  seperti </w:t>
+      </w:r>
+    </w:p>
+    <w:p>
+      <w:r>
+        <w:t xml:space="preserve">perusahaan  Tribune,  untuk  menghilangkan  ambigu  informasi  dan  untuk </w:t>
+      </w:r>
+    </w:p>
+    <w:p>
+      <w:r>
+        <w:t xml:space="preserve">memberikan  pembaca  dengan  pengalaman  pencarian  yang  lebih  baik,  yang </w:t>
+      </w:r>
+    </w:p>
+    <w:p>
+      <w:r>
+        <w:t xml:space="preserve">meningkatkan  loyalitas  pada  site dan pendapatan. Selain  itu,  editor diuntungkan </w:t>
+      </w:r>
+    </w:p>
+    <w:p>
+      <w:r>
+        <w:t xml:space="preserve">dengan mampu berbagi, mengasosiasi dan properti paket berita, secara signifikan </w:t>
+      </w:r>
+    </w:p>
+    <w:p>
+      <w:r>
+        <w:t xml:space="preserve">meningkatkan peluang untuk menguangkan konten. </w:t>
+      </w:r>
+    </w:p>
+    <w:p>
+      <w:r>
+        <w:t xml:space="preserve">5.  Aplikasi Pemasaran </w:t>
+      </w:r>
+    </w:p>
+    <w:p>
+      <w:r>
+        <w:t xml:space="preserve">Text mining  juga mulai digunakan dalam pemasaran,  lebih spesifik dalam </w:t>
+      </w:r>
+    </w:p>
+    <w:p>
+      <w:r>
+        <w:t xml:space="preserve">analisis manajemen hubungan pelanggan. Coussement dan Van den Poel  (2008)  </w:t>
+      </w:r>
+    </w:p>
+    <w:p>
+      <w:r>
+        <w:t xml:space="preserve">menerapkannya  untuk  meningkatkan  model  analisis    prediksi  untuk  churn </w:t>
+      </w:r>
+    </w:p>
+    <w:p>
+      <w:r>
+        <w:t xml:space="preserve">pelanggan (pengurangan pelanggan). </w:t>
+      </w:r>
+    </w:p>
+    <w:p>
+      <w:r>
+        <w:t xml:space="preserve">6.  Sentiment Analysis </w:t>
+      </w:r>
+    </w:p>
+    <w:p>
+      <w:r>
+        <w:t xml:space="preserve">Sentiment  Analysis mungkin melibatkan  analisis  dari  review  film  untuk </w:t>
+      </w:r>
+    </w:p>
+    <w:p>
+      <w:r>
+        <w:t xml:space="preserve">memperkirakan  berapa  baik  review  untuk  sebuah  film.  Analisis  semacam  ini </w:t>
+      </w:r>
+    </w:p>
+    <w:p>
+      <w:r>
+        <w:t xml:space="preserve">mungkin memerlukan kumpulan data berlabel atau label dari efektifitas kata-kata. </w:t>
+      </w:r>
+    </w:p>
+    <w:p>
+      <w:r>
+        <w:t xml:space="preserve">Sebuah sumber daya untuk efektivitas kata-kata telah dibuat untuk WordNet. </w:t>
+      </w:r>
+    </w:p>
+    <w:p>
+      <w:r>
+        <w:lastRenderedPageBreak/>
+        <w:t xml:space="preserve">7.  Aplikasi Akademik  </w:t>
+      </w:r>
+    </w:p>
+    <w:p>
+      <w:r>
+        <w:t xml:space="preserve">Masalah  text mining penting bagi penerbit  yang memiliki database besar </w:t>
+      </w:r>
+    </w:p>
+    <w:p>
+      <w:r>
+        <w:t xml:space="preserve">untuk mendapatkan  informasi  yang memerlukan  pengindeksan  untuk  pencarian. </w:t>
+      </w:r>
+    </w:p>
+    <w:p>
+      <w:r>
+        <w:t xml:space="preserve">Hal ini terutama berlaku dalam ilmu sains, di mana informasi yang sangat spesifik </w:t>
+      </w:r>
+    </w:p>
+    <w:p>
+      <w:r>
+        <w:t xml:space="preserve">sering  terkandung  dalam  teks  tertulis.  Oleh  karena  itu,  inisiatif  telah  diambil </w:t>
+      </w:r>
+    </w:p>
+    <w:p>
+      <w:r>
+        <w:t xml:space="preserve">seperti Nature’s proposal untuk Open Text Mining Interface (OTMI) dan Health’s </w:t>
+      </w:r>
+    </w:p>
+    <w:p>
+      <w:r>
+        <w:t xml:space="preserve">common  Journal Publishing untuk Document Type Definition  (DTD)  yang  akan 32 </w:t>
+      </w:r>
+    </w:p>
+    <w:p>
+      <w:r>
+        <w:t xml:space="preserve"> </w:t>
+      </w:r>
+    </w:p>
+    <w:p>
+      <w:r>
+        <w:t xml:space="preserve"> </w:t>
+      </w:r>
+    </w:p>
+    <w:p>
+      <w:r>
+        <w:t xml:space="preserve">memberikan  isyarat  semantik  pada  mesin  untuk  menjawab  pertanyaan  spesifik </w:t>
+      </w:r>
+    </w:p>
+    <w:p>
+      <w:r>
+        <w:t xml:space="preserve">yang  terkandung  dalam  teks  tanpa menghilangkan  barrier  penerbit  untuk  akses </w:t>
+      </w:r>
+    </w:p>
+    <w:p>
+      <w:r>
+        <w:t xml:space="preserve">publik. </w:t>
+      </w:r>
+    </w:p>
+    <w:p>
+      <w:r>
+        <w:t xml:space="preserve">Sebelumnya, website paling sering menggunakan pencarian berbasis  teks, </w:t>
+      </w:r>
+    </w:p>
+    <w:p>
+      <w:r>
+        <w:t xml:space="preserve">yang hanya menemukan dokumen  yang berisi kata-kata atau  frase  spesifik yang </w:t>
+      </w:r>
+    </w:p>
+    <w:p>
+      <w:r>
+        <w:t xml:space="preserve">ditentukan  oleh  pengguna.  Sekarang,  melalui  penggunaan  web  semantik,  text </w:t>
+      </w:r>
+    </w:p>
+    <w:p>
+      <w:r>
+        <w:t xml:space="preserve">mining dapat menemukan konten berdasarkan makna dan konteks (daripada hanya </w:t>
+      </w:r>
+    </w:p>
+    <w:p>
+      <w:r>
+        <w:t xml:space="preserve">dengan kata tertentu). </w:t>
+      </w:r>
+    </w:p>
+    <w:p>
+      <w:r>
+        <w:lastRenderedPageBreak/>
+        <w:t xml:space="preserve">Text mining juga digunakan dalam beberapa filter email spam sebagai cara </w:t>
+      </w:r>
+    </w:p>
+    <w:p>
+      <w:r>
+        <w:t xml:space="preserve">untuk  menentukan  karakteristik  pesan  yang  mungkin  berupa  iklan  atau  materi </w:t>
+      </w:r>
+    </w:p>
+    <w:p>
+      <w:r>
+        <w:t>yang tidak diinginkan lainnya.</w:t>
+      </w:r>
+    </w:p>
+    <w:p>
+      <w:pPr>
+        <w:ind w:firstLine="567"/>
+      </w:pPr>
+      <w:r>
+        <w:t>.</w:t>
+      </w:r>
+    </w:p>
+    <w:p>
+      <w:pPr>
+        <w:pStyle w:val="Heading3"/>
+      </w:pPr>
+      <w:bookmarkStart w:id="44" w:name="_Toc353223670"/>
+      <w:r>
+        <w:t>Subbab Pertama Derajat Kedua</w:t>
       </w:r>
       <w:bookmarkEnd w:id="44"/>
     </w:p>
@@ -11982,7 +12457,7 @@
         <w:ind w:firstLine="567"/>
       </w:pPr>
       <w:r>
-        <w:t>Tuliskan isi subbab di sini. Tuliskan isi subbab di sini.</w:t>
+        <w:t>Tuliskan isi subbab di sini.</w:t>
       </w:r>
       <w:r>
         <w:t xml:space="preserve"> </w:t>
@@ -12002,360 +12477,28 @@
       <w:r>
         <w:t>Tuliskan isi subbab di sini.</w:t>
       </w:r>
-    </w:p>
-    <w:p>
-      <w:pPr>
-        <w:pStyle w:val="Heading3"/>
-      </w:pPr>
-      <w:bookmarkStart w:id="45" w:name="_Toc353223663"/>
-      <w:r>
-        <w:t>Subbab Pertama Derajat Kedua</w:t>
-      </w:r>
+      <w:r>
+        <w:t xml:space="preserve"> </w:t>
+      </w:r>
+      <w:r>
+        <w:t>Tuliskan isi subbab di sini.</w:t>
+      </w:r>
+    </w:p>
+    <w:p>
+      <w:pPr>
+        <w:jc w:val="center"/>
+      </w:pPr>
+      <w:bookmarkStart w:id="45" w:name="_Toc224648348"/>
+      <w:bookmarkStart w:id="46" w:name="_Toc225434116"/>
+      <w:bookmarkStart w:id="47" w:name="_Toc225597542"/>
+      <w:bookmarkStart w:id="48" w:name="_Toc225600381"/>
       <w:bookmarkEnd w:id="45"/>
-    </w:p>
-    <w:p>
-      <w:pPr>
-        <w:ind w:firstLine="567"/>
-      </w:pPr>
-      <w:r>
-        <w:t>Tuliskan isi subbab di sini.</w:t>
-      </w:r>
-      <w:r>
-        <w:t xml:space="preserve"> </w:t>
-      </w:r>
-      <w:r>
-        <w:t>Tuliskan isi subbab di sini.</w:t>
-      </w:r>
-      <w:r>
-        <w:t xml:space="preserve"> </w:t>
-      </w:r>
-      <w:r>
-        <w:t>Tuliskan isi subbab di sini.</w:t>
-      </w:r>
-      <w:r>
-        <w:t xml:space="preserve"> </w:t>
-      </w:r>
-      <w:r>
-        <w:t>Tuliskan isi subbab di sini.</w:t>
-      </w:r>
-      <w:r>
-        <w:t xml:space="preserve"> </w:t>
-      </w:r>
-      <w:r>
-        <w:t>Tuliskan isi subbab di sini.</w:t>
-      </w:r>
-    </w:p>
-    <w:p>
-      <w:pPr>
-        <w:pStyle w:val="Heading3"/>
-      </w:pPr>
-      <w:bookmarkStart w:id="46" w:name="_Toc353223664"/>
-      <w:r>
-        <w:t>Subbab Pertama Derajat Kedua</w:t>
-      </w:r>
       <w:bookmarkEnd w:id="46"/>
-    </w:p>
-    <w:p>
-      <w:pPr>
-        <w:ind w:firstLine="567"/>
-      </w:pPr>
-      <w:r>
-        <w:t>Tuliskan isi subbab di sini.</w:t>
-      </w:r>
-      <w:r>
-        <w:t xml:space="preserve"> </w:t>
-      </w:r>
-      <w:r>
-        <w:t>Tuliskan isi subbab di sini.</w:t>
-      </w:r>
-      <w:r>
-        <w:t xml:space="preserve"> </w:t>
-      </w:r>
-      <w:r>
-        <w:t>Tuliskan isi subbab di sini.</w:t>
-      </w:r>
-      <w:r>
-        <w:t xml:space="preserve"> </w:t>
-      </w:r>
-      <w:r>
-        <w:t>Tuliskan isi subbab di sini.</w:t>
-      </w:r>
-      <w:r>
-        <w:t xml:space="preserve"> </w:t>
-      </w:r>
-      <w:r>
-        <w:t>Tuliskan isi subbab di sini.</w:t>
-      </w:r>
-    </w:p>
-    <w:p>
-      <w:pPr>
-        <w:pStyle w:val="Heading2"/>
-      </w:pPr>
-      <w:bookmarkStart w:id="47" w:name="_Toc353223665"/>
-      <w:r>
-        <w:t>Subbab Kedua</w:t>
-      </w:r>
       <w:bookmarkEnd w:id="47"/>
-    </w:p>
-    <w:p>
-      <w:pPr>
-        <w:ind w:firstLine="567"/>
-      </w:pPr>
-      <w:r>
-        <w:t>Tuliskan isi subbab di sini.</w:t>
-      </w:r>
-      <w:r>
-        <w:t xml:space="preserve"> </w:t>
-      </w:r>
-      <w:r>
-        <w:t>Tuliskan isi subbab di sini.</w:t>
-      </w:r>
-      <w:r>
-        <w:t xml:space="preserve"> </w:t>
-      </w:r>
-      <w:r>
-        <w:t>Tuliskan isi subbab di sini.</w:t>
-      </w:r>
-      <w:r>
-        <w:t xml:space="preserve"> </w:t>
-      </w:r>
-      <w:r>
-        <w:t>Tuliskan isi subbab di sini.</w:t>
-      </w:r>
-      <w:r>
-        <w:t xml:space="preserve"> </w:t>
-      </w:r>
-      <w:r>
-        <w:t>Tuliskan isi subbab di sini.</w:t>
-      </w:r>
-    </w:p>
-    <w:p>
-      <w:pPr>
-        <w:pStyle w:val="Heading3"/>
-      </w:pPr>
-      <w:bookmarkStart w:id="48" w:name="_Toc353223666"/>
-      <w:r>
-        <w:t>Subbab Pertama Derajat Kedua</w:t>
-      </w:r>
       <w:bookmarkEnd w:id="48"/>
-    </w:p>
-    <w:p>
-      <w:pPr>
-        <w:ind w:firstLine="567"/>
-      </w:pPr>
-      <w:r>
-        <w:t>Tuliskan isi subbab di sini.</w:t>
-      </w:r>
-      <w:r>
-        <w:t xml:space="preserve"> </w:t>
-      </w:r>
-      <w:r>
-        <w:t>Tuliskan isi subbab di sini.</w:t>
-      </w:r>
-      <w:r>
-        <w:t xml:space="preserve"> </w:t>
-      </w:r>
-      <w:r>
-        <w:t>Tuliskan isi subbab di sini.</w:t>
-      </w:r>
-      <w:r>
-        <w:t xml:space="preserve"> </w:t>
-      </w:r>
-      <w:r>
-        <w:t>Tuliskan isi subbab di sini.</w:t>
-      </w:r>
-      <w:r>
-        <w:t xml:space="preserve"> </w:t>
-      </w:r>
-      <w:r>
-        <w:t>Tuliskan isi subbab di sini.</w:t>
-      </w:r>
-    </w:p>
-    <w:p>
-      <w:pPr>
-        <w:pStyle w:val="Heading3"/>
-      </w:pPr>
-      <w:bookmarkStart w:id="49" w:name="_Toc353223667"/>
-      <w:r>
-        <w:t>Subbab Pertama Derajat Kedua</w:t>
-      </w:r>
-      <w:bookmarkEnd w:id="49"/>
-    </w:p>
-    <w:p>
-      <w:pPr>
-        <w:ind w:firstLine="567"/>
-      </w:pPr>
-      <w:r>
-        <w:t>Tuliskan isi subbab di sini.</w:t>
-      </w:r>
-      <w:r>
-        <w:t xml:space="preserve"> </w:t>
-      </w:r>
-      <w:r>
-        <w:t>Tuliskan isi subbab di sini.</w:t>
-      </w:r>
-      <w:r>
-        <w:t xml:space="preserve"> </w:t>
-      </w:r>
-      <w:r>
-        <w:t>Tuliskan isi subbab di sini.</w:t>
-      </w:r>
-      <w:r>
-        <w:t xml:space="preserve"> </w:t>
-      </w:r>
-      <w:r>
-        <w:t>Tuliskan isi subbab di sini.</w:t>
-      </w:r>
-      <w:r>
-        <w:t xml:space="preserve"> </w:t>
-      </w:r>
-      <w:r>
-        <w:t>Tuliskan isi subbab di sini.</w:t>
-      </w:r>
-    </w:p>
-    <w:p>
-      <w:pPr>
-        <w:pStyle w:val="Heading2"/>
-      </w:pPr>
-      <w:bookmarkStart w:id="50" w:name="_Toc353223668"/>
-      <w:r>
-        <w:lastRenderedPageBreak/>
-        <w:t>Subbab Kedua</w:t>
-      </w:r>
-      <w:bookmarkEnd w:id="50"/>
-    </w:p>
-    <w:p>
-      <w:pPr>
-        <w:ind w:firstLine="567"/>
-      </w:pPr>
-      <w:r>
-        <w:t>Tuliskan isi subbab di sini.</w:t>
-      </w:r>
-      <w:r>
-        <w:t xml:space="preserve"> </w:t>
-      </w:r>
-      <w:r>
-        <w:t>Tuliskan isi subbab di sini.</w:t>
-      </w:r>
-      <w:r>
-        <w:t xml:space="preserve"> </w:t>
-      </w:r>
-      <w:r>
-        <w:t>Tuliskan isi subbab di sini.</w:t>
-      </w:r>
-      <w:r>
-        <w:t xml:space="preserve"> </w:t>
-      </w:r>
-      <w:r>
-        <w:t>Tuliskan isi subbab di sini.</w:t>
-      </w:r>
-      <w:r>
-        <w:t xml:space="preserve"> </w:t>
-      </w:r>
-      <w:r>
-        <w:t>Tuliskan isi subbab di sini.</w:t>
-      </w:r>
-    </w:p>
-    <w:p>
-      <w:pPr>
-        <w:pStyle w:val="Heading3"/>
-      </w:pPr>
-      <w:bookmarkStart w:id="51" w:name="_Toc353223669"/>
-      <w:r>
-        <w:t>Subbab Pertama Derajat Kedua</w:t>
-      </w:r>
-      <w:bookmarkEnd w:id="51"/>
-    </w:p>
-    <w:p>
-      <w:pPr>
-        <w:ind w:firstLine="567"/>
-      </w:pPr>
-      <w:r>
-        <w:t>Tuliskan isi subbab di sini.</w:t>
-      </w:r>
-      <w:r>
-        <w:t xml:space="preserve"> </w:t>
-      </w:r>
-      <w:r>
-        <w:t>Tuliskan isi subbab di sini.</w:t>
-      </w:r>
-      <w:r>
-        <w:t xml:space="preserve"> </w:t>
-      </w:r>
-      <w:r>
-        <w:t>Tuliskan isi subbab di sini.</w:t>
-      </w:r>
-      <w:r>
-        <w:t xml:space="preserve"> </w:t>
-      </w:r>
-      <w:r>
-        <w:t>Tuliskan isi subbab di sini.</w:t>
-      </w:r>
-      <w:r>
-        <w:t xml:space="preserve"> </w:t>
-      </w:r>
-      <w:r>
-        <w:t>Tuliskan isi subbab di sini.</w:t>
-      </w:r>
-    </w:p>
-    <w:p>
-      <w:pPr>
-        <w:pStyle w:val="Heading3"/>
-      </w:pPr>
-      <w:bookmarkStart w:id="52" w:name="_Toc353223670"/>
-      <w:r>
-        <w:t>Subbab Pertama Derajat Kedua</w:t>
-      </w:r>
-      <w:bookmarkEnd w:id="52"/>
-    </w:p>
-    <w:p>
-      <w:pPr>
-        <w:ind w:firstLine="567"/>
-      </w:pPr>
-      <w:r>
-        <w:t>Tuliskan isi subbab di sini.</w:t>
-      </w:r>
-      <w:r>
-        <w:t xml:space="preserve"> </w:t>
-      </w:r>
-      <w:r>
-        <w:t>Tuliskan isi subbab di sini.</w:t>
-      </w:r>
-      <w:r>
-        <w:t xml:space="preserve"> </w:t>
-      </w:r>
-      <w:r>
-        <w:t>Tuliskan isi subbab di sini.</w:t>
-      </w:r>
-      <w:r>
-        <w:t xml:space="preserve"> </w:t>
-      </w:r>
-      <w:r>
-        <w:t>Tuliskan isi subbab di sini.</w:t>
-      </w:r>
-      <w:r>
-        <w:t xml:space="preserve"> </w:t>
-      </w:r>
-      <w:r>
-        <w:t>Tuliskan isi subbab di sini.</w:t>
-      </w:r>
-    </w:p>
-    <w:p>
-      <w:pPr>
-        <w:jc w:val="center"/>
-      </w:pPr>
-      <w:bookmarkStart w:id="53" w:name="_Toc224648348"/>
-      <w:bookmarkStart w:id="54" w:name="_Toc225434116"/>
-      <w:bookmarkStart w:id="55" w:name="_Toc225597542"/>
-      <w:bookmarkStart w:id="56" w:name="_Toc225600381"/>
-      <w:bookmarkEnd w:id="53"/>
-      <w:bookmarkEnd w:id="54"/>
-      <w:bookmarkEnd w:id="55"/>
-      <w:bookmarkEnd w:id="56"/>
       <w:r>
         <w:rPr>
           <w:noProof/>
-          <w:lang w:val="id-ID" w:eastAsia="id-ID"/>
         </w:rPr>
         <w:drawing>
           <wp:inline distT="0" distB="0" distL="0" distR="0">
@@ -12408,7 +12551,7 @@
       <w:pPr>
         <w:pStyle w:val="Caption"/>
       </w:pPr>
-      <w:bookmarkStart w:id="57" w:name="_Toc355179134"/>
+      <w:bookmarkStart w:id="49" w:name="_Toc355179134"/>
       <w:r>
         <w:t xml:space="preserve">Gambar </w:t>
       </w:r>
@@ -12437,7 +12580,7 @@
       <w:r>
         <w:t>Contoh untuk nomor dan judul gambar</w:t>
       </w:r>
-      <w:bookmarkEnd w:id="57"/>
+      <w:bookmarkEnd w:id="49"/>
     </w:p>
     <w:p/>
     <w:p/>
@@ -12657,8 +12800,8 @@
         <w:pStyle w:val="Heading5"/>
       </w:pPr>
       <m:oMath>
-        <w:bookmarkStart w:id="58" w:name="_Ref244546686"/>
-        <w:bookmarkStart w:id="59" w:name="_Ref244546609"/>
+        <w:bookmarkStart w:id="50" w:name="_Ref244546686"/>
+        <w:bookmarkStart w:id="51" w:name="_Ref244546609"/>
         <m:sSup>
           <m:sSupPr>
             <m:ctrlPr>
@@ -12790,17 +12933,850 @@
       <w:r>
         <w:fldChar w:fldCharType="end"/>
       </w:r>
-      <w:bookmarkStart w:id="60" w:name="_Ref244546639"/>
-      <w:bookmarkEnd w:id="58"/>
+      <w:bookmarkStart w:id="52" w:name="_Ref244546639"/>
+      <w:bookmarkEnd w:id="50"/>
       <w:r>
         <w:t>)</w:t>
       </w:r>
-      <w:bookmarkEnd w:id="59"/>
-      <w:bookmarkEnd w:id="60"/>
+      <w:bookmarkEnd w:id="51"/>
+      <w:bookmarkEnd w:id="52"/>
     </w:p>
     <w:p>
       <w:pPr>
         <w:pStyle w:val="Heading5"/>
+      </w:pPr>
+    </w:p>
+    <w:p/>
+    <w:p>
+      <w:pPr>
+        <w:pStyle w:val="Heading2"/>
+      </w:pPr>
+      <w:r>
+        <w:lastRenderedPageBreak/>
+        <w:t xml:space="preserve">Opinion Mining </w:t>
+      </w:r>
+    </w:p>
+    <w:p/>
+    <w:p>
+      <w:r>
+        <w:t xml:space="preserve">Sentiment  analysis  atau  opinion mining mengacu  pada  bidang  yang  luas </w:t>
+      </w:r>
+    </w:p>
+    <w:p>
+      <w:r>
+        <w:t xml:space="preserve">dari  pengolahan  bahasa  alami,  komputasi  linguistik  dan  text  mining.  Secara </w:t>
+      </w:r>
+    </w:p>
+    <w:p>
+      <w:r>
+        <w:t xml:space="preserve">umum,  bertujuan  untuk menentukan  attitude  pembicara  atau  penulis  berkenaan </w:t>
+      </w:r>
+    </w:p>
+    <w:p>
+      <w:r>
+        <w:t xml:space="preserve">dengan  topik  tertentu.  Attitude  mungkin  penilaian  atau  evaluasi  mereka, </w:t>
+      </w:r>
+    </w:p>
+    <w:p>
+      <w:r>
+        <w:t xml:space="preserve">pernyataan  afektif  mereka  (pernyataan  emosional  penulis  saat  menulis)  atau </w:t>
+      </w:r>
+    </w:p>
+    <w:p>
+      <w:r>
+        <w:t xml:space="preserve">komunikasi  emosional  dimaksud  (efek  emosional  penulis  inginkan  terhadap </w:t>
+      </w:r>
+    </w:p>
+    <w:p>
+      <w:r>
+        <w:t xml:space="preserve">pembaca) (Wikipedia, 2011). </w:t>
+      </w:r>
+    </w:p>
+    <w:p>
+      <w:r>
+        <w:t xml:space="preserve">Tugas  dasar  dalam  analisis  sentimen  adalah  mengelompokkan  polaritas </w:t>
+      </w:r>
+    </w:p>
+    <w:p>
+      <w:r>
+        <w:t xml:space="preserve">dari  teks  yang  ada  dalam  dokumen,  kalimat,  atau  fitur  /  tingkat  aspek  -  apakah </w:t>
+      </w:r>
+    </w:p>
+    <w:p>
+      <w:r>
+        <w:t xml:space="preserve">pendapat  yang  dikemukakan  dalam  dokumen,  kalimat  atau  fitur  entitas  /  aspek 33 </w:t>
+      </w:r>
+    </w:p>
+    <w:p>
+      <w:r>
+        <w:t xml:space="preserve"> </w:t>
+      </w:r>
+    </w:p>
+    <w:p>
+      <w:r>
+        <w:t xml:space="preserve"> </w:t>
+      </w:r>
+    </w:p>
+    <w:p>
+      <w:r>
+        <w:t xml:space="preserve">bersifat  positif  ,  negatif  atau  netral  (Dehaff, M.,  2010).  Lebih  lanjut  sentiment </w:t>
+      </w:r>
+    </w:p>
+    <w:p>
+      <w:r>
+        <w:t xml:space="preserve">analysis dapat menyatakan emosional sedih, gembira, atau marah. </w:t>
+      </w:r>
+    </w:p>
+    <w:p>
+      <w:r>
+        <w:t xml:space="preserve">Beberapa  penelitian  mengklasifikasikan  polaritas  dokumen  pada  skala </w:t>
+      </w:r>
+    </w:p>
+    <w:p>
+      <w:r>
+        <w:lastRenderedPageBreak/>
+        <w:t xml:space="preserve">multi-arah,  yang  dicoba  oleh  (Pang,  B.  &amp;  Lee,  L.  2005)  dan  (Snyder  B.  &amp; </w:t>
+      </w:r>
+    </w:p>
+    <w:p>
+      <w:r>
+        <w:t xml:space="preserve">Barzilay R.  2007)  antara  lain  :   memperluas  tugas  dasar  klasifikasi  review  film </w:t>
+      </w:r>
+    </w:p>
+    <w:p>
+      <w:r>
+        <w:t xml:space="preserve">sebagai positif atau negatif  terhadap memprediksi peringkat bintang baik skala 3 </w:t>
+      </w:r>
+    </w:p>
+    <w:p>
+      <w:r>
+        <w:t xml:space="preserve">atau  bintang  4,  sementara  (Snyder  B.  &amp;  Barzilay  R.  2007)  melakukan  analisa </w:t>
+      </w:r>
+    </w:p>
+    <w:p>
+      <w:r>
+        <w:t xml:space="preserve">mendalam  tentang  review  restoran, memprediksi peringkat untuk berbagai aspek </w:t>
+      </w:r>
+    </w:p>
+    <w:p>
+      <w:r>
+        <w:t xml:space="preserve">dari  restoran  yang diberikan,  seperti makanan dan  suasana  (dalam  skala  bintang </w:t>
+      </w:r>
+    </w:p>
+    <w:p>
+      <w:r>
+        <w:t xml:space="preserve">lima). </w:t>
+      </w:r>
+    </w:p>
+    <w:p>
+      <w:r>
+        <w:t xml:space="preserve">Sebuah  metode  yang  berbeda  untuk  menentukan  sentimen  adalah </w:t>
+      </w:r>
+    </w:p>
+    <w:p>
+      <w:r>
+        <w:t xml:space="preserve">penggunaan  sistem  skala  dimana  kata-kata  umumnya  terkait memiliki  sentimen </w:t>
+      </w:r>
+    </w:p>
+    <w:p>
+      <w:r>
+        <w:t xml:space="preserve">negatif, netral atau positif dengan mereka diberi nomor pada skala  -5 sampai +5 </w:t>
+      </w:r>
+    </w:p>
+    <w:p>
+      <w:r>
+        <w:t xml:space="preserve">(paling  negatif  hingga  yang  paling  positif)  dan  ketika  sepotong  teks  terstruktur </w:t>
+      </w:r>
+    </w:p>
+    <w:p>
+      <w:r>
+        <w:t xml:space="preserve">dianalisis  dengan  pemrosesan  bahasa  alami,  konsep  selanjutnya  dianalisis  untuk </w:t>
+      </w:r>
+    </w:p>
+    <w:p>
+      <w:r>
+        <w:t xml:space="preserve">memahami  kata-kata  ini  dan  bagaimana  mereka  berhubungan  dengan  konsep. </w:t>
+      </w:r>
+    </w:p>
+    <w:p>
+      <w:r>
+        <w:t xml:space="preserve">Setiap  konsep  kemudian  diberi  skor  berdasarkan  bagaimana  kata-kata  sentimen </w:t>
+      </w:r>
+    </w:p>
+    <w:p>
+      <w:r>
+        <w:t xml:space="preserve">berhubungan  dengan  konsep,  dan  skor  yang  terkait.  Hal  ini  memungkinkan </w:t>
+      </w:r>
+    </w:p>
+    <w:p>
+      <w:r>
+        <w:lastRenderedPageBreak/>
+        <w:t xml:space="preserve">gerakan untuk pemahaman yang lebih canggih dari sentimen berdasarkan skala 11 </w:t>
+      </w:r>
+    </w:p>
+    <w:p>
+      <w:r>
+        <w:t xml:space="preserve">titik. </w:t>
+      </w:r>
+    </w:p>
+    <w:p>
+      <w:r>
+        <w:t xml:space="preserve">Penelitian  dengan  arah  berbeda  adalah  identifikasi  subjektivitas  / </w:t>
+      </w:r>
+    </w:p>
+    <w:p>
+      <w:r>
+        <w:t xml:space="preserve">objektivitas. Tugas  ini biasanya didefinisikan  sebagai menggolongkan  suatu  teks </w:t>
+      </w:r>
+    </w:p>
+    <w:p>
+      <w:r>
+        <w:t xml:space="preserve">yang  diberikan  (biasanya  kalimat)  ke  salah  satu  dari  dua  kelas:  objektif  atau </w:t>
+      </w:r>
+    </w:p>
+    <w:p>
+      <w:r>
+        <w:t xml:space="preserve">subjektif (Pang, B. &amp; Lee, L, 2008). Masalah ini kadang-kadang dapat lebih sulit 34 </w:t>
+      </w:r>
+    </w:p>
+    <w:p>
+      <w:r>
+        <w:t xml:space="preserve"> </w:t>
+      </w:r>
+    </w:p>
+    <w:p>
+      <w:r>
+        <w:t xml:space="preserve"> </w:t>
+      </w:r>
+    </w:p>
+    <w:p>
+      <w:r>
+        <w:t xml:space="preserve">daripada klasifikasi polaritas  (Mihalcea, R. &amp; dkk, 2007)  subjektivitas kata-kata </w:t>
+      </w:r>
+    </w:p>
+    <w:p>
+      <w:r>
+        <w:t xml:space="preserve">dan frase mungkin tergantung pada konteks dan dokumen objektif mungkin berisi </w:t>
+      </w:r>
+    </w:p>
+    <w:p>
+      <w:r>
+        <w:t xml:space="preserve">kalimat  subjektif  (misalnya,  sebuah  artikel  berita  mengutip  pendapat  orang). </w:t>
+      </w:r>
+    </w:p>
+    <w:p>
+      <w:r>
+        <w:t xml:space="preserve">Selain  itu,  seperti  yang  disebutkan  oleh  (Su,  F. &amp; Markert, K.  2008),  hasilnya </w:t>
+      </w:r>
+    </w:p>
+    <w:p>
+      <w:r>
+        <w:t xml:space="preserve">sangat  tergantung  pada  definisi  subjektivitas  digunakan  ketika  memberikan </w:t>
+      </w:r>
+    </w:p>
+    <w:p>
+      <w:r>
+        <w:t xml:space="preserve">keterangan  pada  teks. Namun,  (Pang,  B. &amp;  Lee,  L.  2004) menunjukkan  bahwa </w:t>
+      </w:r>
+    </w:p>
+    <w:p>
+      <w:r>
+        <w:t xml:space="preserve">menghapus  kalimat  objektif  dari  sebuah  dokumen  sebelum  mengelompokkan </w:t>
+      </w:r>
+    </w:p>
+    <w:p>
+      <w:r>
+        <w:t xml:space="preserve">polaritasnya membantu meningkatkan kinerja. </w:t>
+      </w:r>
+    </w:p>
+    <w:p>
+      <w:r>
+        <w:t xml:space="preserve">Kita dapat melacak produk-produk, merek dan orang-orang misalnya dan </w:t>
+      </w:r>
+    </w:p>
+    <w:p>
+      <w:r>
+        <w:lastRenderedPageBreak/>
+        <w:t xml:space="preserve">menentukan  apakah  mereka  dilihat  positif  atau  negatif  di  web.  Hal  ini </w:t>
+      </w:r>
+    </w:p>
+    <w:p>
+      <w:r>
+        <w:t xml:space="preserve">memungkinkan bisnis untuk melacak: </w:t>
+      </w:r>
+    </w:p>
+    <w:p>
+      <w:r>
+        <w:t xml:space="preserve">a.  Deteksi Flame (rants buruk) </w:t>
+      </w:r>
+    </w:p>
+    <w:p>
+      <w:r>
+        <w:t xml:space="preserve">b.   Persepsi produk baru. </w:t>
+      </w:r>
+    </w:p>
+    <w:p>
+      <w:r>
+        <w:t xml:space="preserve">c.  Persepsi Merek. </w:t>
+      </w:r>
+    </w:p>
+    <w:p>
+      <w:r>
+        <w:t xml:space="preserve">d.  Manajemen reputasi. </w:t>
+      </w:r>
+    </w:p>
+    <w:p>
+      <w:r>
+        <w:t xml:space="preserve">Hal  ini  juga  memungkinkan  individu  untuk  mendapatkan  sebuah  pandangan </w:t>
+      </w:r>
+    </w:p>
+    <w:p>
+      <w:r>
+        <w:t xml:space="preserve">tentang sesuatu (review) pada skala global  (Jenkins, M. C., 2011). </w:t>
+      </w:r>
+    </w:p>
+    <w:p>
+      <w:r>
+        <w:t xml:space="preserve">Orang sering kali menyatakan lebih dari satu opini "the movie was terrible, </w:t>
+      </w:r>
+    </w:p>
+    <w:p>
+      <w:r>
+        <w:t xml:space="preserve">but  DeNiro's  performance  was  superb,  as  always",  sebuah  sarkasme  "this  is </w:t>
+      </w:r>
+    </w:p>
+    <w:p>
+      <w:r>
+        <w:t xml:space="preserve">probably the best laptop Dell could come up with", atau menggunakan negasi dan </w:t>
+      </w:r>
+    </w:p>
+    <w:p>
+      <w:r>
+        <w:t xml:space="preserve">banyak elemen kompleks sehingga sulit untuk diparsing "not  that I'm saying  this </w:t>
+      </w:r>
+    </w:p>
+    <w:p>
+      <w:r>
+        <w:t xml:space="preserve">was a bad experience".  35 </w:t>
+      </w:r>
+    </w:p>
+    <w:p>
+      <w:r>
+        <w:t xml:space="preserve"> </w:t>
+      </w:r>
+    </w:p>
+    <w:p>
+      <w:r>
+        <w:t xml:space="preserve"> </w:t>
+      </w:r>
+    </w:p>
+    <w:p>
+      <w:r>
+        <w:t xml:space="preserve">Ekspresi  atau  sentiment  mengacu  pada  fokus  topik  tertentu,  pernyataan </w:t>
+      </w:r>
+    </w:p>
+    <w:p>
+      <w:r>
+        <w:t xml:space="preserve">pada satu topik mungkin akan berbeda makna dengan pernyataan yang sama pada </w:t>
+      </w:r>
+    </w:p>
+    <w:p>
+      <w:r>
+        <w:t xml:space="preserve">subject  yang  berbeda.  Sebagai  contoh,  adalah  hal  yang  baik  untuk mengatakan </w:t>
+      </w:r>
+    </w:p>
+    <w:p>
+      <w:r>
+        <w:lastRenderedPageBreak/>
+        <w:t xml:space="preserve">alur film  tidak  terprediksi,  tapi adalah hal yang  tidak baik  jika ‘tidak  terprediksi’ </w:t>
+      </w:r>
+    </w:p>
+    <w:p>
+      <w:r>
+        <w:t xml:space="preserve">dinyatakan pada kemudi dari kendaraan. Bahkan pada produk  tertentu, kata-kata </w:t>
+      </w:r>
+    </w:p>
+    <w:p>
+      <w:r>
+        <w:t xml:space="preserve">yang sama dapat menggambarkan makna kebalikan, contoh adalah hal yang buruk </w:t>
+      </w:r>
+    </w:p>
+    <w:p>
+      <w:r>
+        <w:t xml:space="preserve">untuk waktu  start-up  pada  kamera  digital  jika  dinyatakan  “lama”,  namun  jika” </w:t>
+      </w:r>
+    </w:p>
+    <w:p>
+      <w:r>
+        <w:t xml:space="preserve">lama” dinyatakan pada usia batere maka akan menjadi hal positif. Oleh karena itu </w:t>
+      </w:r>
+    </w:p>
+    <w:p>
+      <w:r>
+        <w:t xml:space="preserve">pada  beberapa  penelitian,  terutama  pada  review  produk,  pekerjaan  didahului </w:t>
+      </w:r>
+    </w:p>
+    <w:p>
+      <w:r>
+        <w:t xml:space="preserve">dengan menentukan elemen dari sebuah produk yang sedang dibicarakan sebelum </w:t>
+      </w:r>
+    </w:p>
+    <w:p>
+      <w:r>
+        <w:t xml:space="preserve">memulai proses opinion mining (Ian Barber, 2010). </w:t>
+      </w:r>
+    </w:p>
+    <w:p>
+      <w:r>
+        <w:t xml:space="preserve">Hal  pertama  dalam  pemrosesan  dokumen  adalah  memecah  kumpulan </w:t>
+      </w:r>
+    </w:p>
+    <w:p>
+      <w:r>
+        <w:t xml:space="preserve">karakter ke dalam kata  atau  token,  sering disebut  sebagai  tokenisasi. Tokenisasi </w:t>
+      </w:r>
+    </w:p>
+    <w:p>
+      <w:r>
+        <w:t xml:space="preserve">adalah  hal  yang  kompleks  untuk  program  komputer    karena  beberapa  karakter </w:t>
+      </w:r>
+    </w:p>
+    <w:p>
+      <w:r>
+        <w:t xml:space="preserve">dapat dapat ditemukan  sebagai  token delimiters. Delimiter adalah karakter  spasi, </w:t>
+      </w:r>
+    </w:p>
+    <w:p>
+      <w:r>
+        <w:t xml:space="preserve">tab  dan  baris  baru  “newline”,  sedangkan  karakter  (  )  &lt;  &gt;  !  ?  “  kadangkala </w:t>
+      </w:r>
+    </w:p>
+    <w:p>
+      <w:r>
+        <w:t xml:space="preserve">dijadikan  delimiter  namun  kadang  kala  bukan  tergantung  pada  lingkungannya </w:t>
+      </w:r>
+    </w:p>
+    <w:p>
+      <w:r>
+        <w:t>(Wulandini, F. &amp; Nugroho, A. N. 2009).</w:t>
+      </w:r>
+    </w:p>
+    <w:p/>
+    <w:p>
+      <w:pPr>
+        <w:pStyle w:val="Heading2"/>
+      </w:pPr>
+      <w:r>
+        <w:lastRenderedPageBreak/>
+        <w:t>Support Vector Machine</w:t>
+      </w:r>
+    </w:p>
+    <w:p/>
+    <w:p>
+      <w:r>
+        <w:t xml:space="preserve">Support  Vector  Machines  (SVMs)  adalah  seperangkat  metode </w:t>
+      </w:r>
+    </w:p>
+    <w:p>
+      <w:r>
+        <w:t xml:space="preserve">pembelajaran terbimbing  yang menganalisis data dan mengenali pola, digunakan </w:t>
+      </w:r>
+    </w:p>
+    <w:p>
+      <w:r>
+        <w:t xml:space="preserve">untuk  klasifikasi  dan  analisis  regresi.  Algoritma  SVM  asli  diciptakan  oleh </w:t>
+      </w:r>
+    </w:p>
+    <w:p>
+      <w:r>
+        <w:t xml:space="preserve">Vladimir  Vapnik  dan  turunan  standar  saat  ini  (margin  lunak)  diusulkan  oleh </w:t>
+      </w:r>
+    </w:p>
+    <w:p>
+      <w:r>
+        <w:t xml:space="preserve">Corinna  Cortes  dan  Vapnik  Vladimir  (Cortes,  C.  &amp;  Vapnik,  V,  1995).  SVM </w:t>
+      </w:r>
+    </w:p>
+    <w:p>
+      <w:r>
+        <w:t xml:space="preserve">standar mengambil himpunan data input, dan memprediksi, untuk setiap masukan </w:t>
+      </w:r>
+    </w:p>
+    <w:p>
+      <w:r>
+        <w:t xml:space="preserve">yang diberikan, kemungkinan   masukan adalah anggota dari salah satu kelas dari </w:t>
+      </w:r>
+    </w:p>
+    <w:p>
+      <w:r>
+        <w:t>dua  kelas  yang  ada,  yang  membuat  sebuah  SVM  sebagai  penggolong  non-</w:t>
+      </w:r>
+    </w:p>
+    <w:p>
+      <w:r>
+        <w:t xml:space="preserve">probabilistik  linier  biner.  Karena  sebuah  SVM  adalah  sebuah  pengklasifikasi, </w:t>
+      </w:r>
+    </w:p>
+    <w:p>
+      <w:r>
+        <w:t xml:space="preserve">kemudian diberi suatu himpunan  pelatihan, masing-masing ditandai sebagai milik </w:t>
+      </w:r>
+    </w:p>
+    <w:p>
+      <w:r>
+        <w:t xml:space="preserve">salah satu dari dua kategori, suatu algoritma pelatihan SVM membangun  sebuah </w:t>
+      </w:r>
+    </w:p>
+    <w:p>
+      <w:r>
+        <w:t xml:space="preserve">model  yang memprediksi  apakah  data  yang  baru  jatuh  ke  dalam  suatu  kategori </w:t>
+      </w:r>
+    </w:p>
+    <w:p>
+      <w:r>
+        <w:t>atau yang lain.</w:t>
+      </w:r>
+    </w:p>
+    <w:p/>
+    <w:p>
+      <w:r>
+        <w:t xml:space="preserve">Secara intuitif, model SVM merupakan representasi dari data sebagai titik </w:t>
+      </w:r>
+    </w:p>
+    <w:p>
+      <w:r>
+        <w:t xml:space="preserve">dalam ruang, dipetakan sehingga kategori contoh  terpisah dibagi oleh celah  jelas </w:t>
+      </w:r>
+    </w:p>
+    <w:p>
+      <w:r>
+        <w:lastRenderedPageBreak/>
+        <w:t xml:space="preserve">yang selebar mungkin. Data baru kemudian dipetakan ke dalam ruang yang sama </w:t>
+      </w:r>
+    </w:p>
+    <w:p>
+      <w:r>
+        <w:t xml:space="preserve">dan diperkirakan termasuk kategori berdasarkan sisi mana dari celah data tersebut </w:t>
+      </w:r>
+    </w:p>
+    <w:p>
+      <w:r>
+        <w:t>berada.</w:t>
+      </w:r>
+    </w:p>
+    <w:p>
+      <w:r>
+        <w:t xml:space="preserve">Lebih  formal,  Support  Vector  Machine  membangun  hyperplane  atau </w:t>
+      </w:r>
+    </w:p>
+    <w:p>
+      <w:r>
+        <w:t xml:space="preserve">himpunan  hyperplane  dalam  ruang  dimensi  tinggi  atau  tak  terbatas,  yang  dapat 46 </w:t>
+      </w:r>
+    </w:p>
+    <w:p>
+      <w:r>
+        <w:t xml:space="preserve"> </w:t>
+      </w:r>
+    </w:p>
+    <w:p>
+      <w:r>
+        <w:t xml:space="preserve"> </w:t>
+      </w:r>
+    </w:p>
+    <w:p>
+      <w:r>
+        <w:t xml:space="preserve">digunakan untuk klasifikasi, regresi atau tugas-tugas lainnya. Secara intuitif, suatu </w:t>
+      </w:r>
+    </w:p>
+    <w:p>
+      <w:r>
+        <w:t xml:space="preserve">pemisahan yang baik dicapai oleh hyperplane yang memiliki jarak terbesar ke titik </w:t>
+      </w:r>
+    </w:p>
+    <w:p>
+      <w:r>
+        <w:t xml:space="preserve">data  training  terdekat dari  setiap kelas  (margin  fungsional disebut), karena pada </w:t>
+      </w:r>
+    </w:p>
+    <w:p>
+      <w:r>
+        <w:t>umumnya semakin besar margin semakin rendah error generalisasi dari pemilah.</w:t>
+      </w:r>
+    </w:p>
+    <w:p>
+      <w:r>
+        <w:t xml:space="preserve">Ketika masalah  asal mungkin  dinyatakan  dalam  dimensi  ruang  terbatas, </w:t>
+      </w:r>
+    </w:p>
+    <w:p>
+      <w:r>
+        <w:t xml:space="preserve">sering terjadi bahwa dalam ruang, himpunan tidak dipisahkan secara linear. Untuk </w:t>
+      </w:r>
+    </w:p>
+    <w:p>
+      <w:r>
+        <w:t xml:space="preserve">alasan  ini  diusulkan  bahwa  ruang  dimensi  terbatas  dipetakan  ke  dalam  sebuah </w:t>
+      </w:r>
+    </w:p>
+    <w:p>
+      <w:r>
+        <w:t xml:space="preserve">ruang  dimensi  yang  jauh  lebih  tinggi  yang mungkin membuat  pemisahan  lebih </w:t>
+      </w:r>
+    </w:p>
+    <w:p>
+      <w:r>
+        <w:t xml:space="preserve">mudah  dalam  ruang  itu.  Skema  SVM menggunakan  pemetaan  ke  dalam  ruang </w:t>
+      </w:r>
+    </w:p>
+    <w:p>
+      <w:r>
+        <w:t xml:space="preserve">yang  lebih besar sehingga cross product dapat dihitung dengan mudah dalam hal </w:t>
+      </w:r>
+    </w:p>
+    <w:p>
+      <w:r>
+        <w:lastRenderedPageBreak/>
+        <w:t xml:space="preserve">variabel dalam  ruang asal membuat beban komputasi yang wajar. Cross product </w:t>
+      </w:r>
+    </w:p>
+    <w:p>
+      <w:r>
+        <w:t xml:space="preserve">di  ruang  yang  lebih  besar  didefinisikan  dalam  hal  fungsi  kernel K  (x,  y)  yang </w:t>
+      </w:r>
+    </w:p>
+    <w:p>
+      <w:r>
+        <w:t xml:space="preserve">dapat dipilih  sesuai dengan masalah. Sekumpulan hyperplane dalam  ruang besar </w:t>
+      </w:r>
+    </w:p>
+    <w:p>
+      <w:r>
+        <w:t xml:space="preserve">yang didefinisikan sebagai himpunan titik-titik yang cross product dengan vektor </w:t>
+      </w:r>
+    </w:p>
+    <w:p>
+      <w:r>
+        <w:t xml:space="preserve">dalam  ruang  yang  konstan.  Vektor  mendefinisikan  hyperplanes  dapat  dipilih </w:t>
+      </w:r>
+    </w:p>
+    <w:p>
+      <w:r>
+        <w:t xml:space="preserve">untuk  menjadi  kombinasi  linear  dengan  parameter  αi  dari  gambar  vektor  fitur </w:t>
+      </w:r>
+    </w:p>
+    <w:p>
+      <w:r>
+        <w:t xml:space="preserve">yang  terjadi  pada  database.  Dengan  pilihan  ini  sebuah  hyperplane  di  titik  x  di </w:t>
+      </w:r>
+    </w:p>
+    <w:p>
+      <w:r>
+        <w:t xml:space="preserve">ruang fitur yang dipetakan ke hyperplane ini ditentukan oleh relasi: </w:t>
+      </w:r>
+    </w:p>
+    <w:p>
+      <w:r>
+        <w:t>∑ I</w:t>
+      </w:r>
+      <w:r>
+        <w:t>J</w:t>
+      </w:r>
+      <w:r>
+        <w:separator/>
+        <w:t>!</w:t>
+      </w:r>
+      <w:r>
+        <w:t xml:space="preserve">, !) = 'KLMNOLN </w:t>
+      </w:r>
+      <w:r>
+        <w:cr/>
+        <w:t xml:space="preserve">                           (2.31)</w:t>
+      </w:r>
+    </w:p>
+    <w:p/>
+    <w:p>
+      <w:r>
+        <w:t xml:space="preserve">Perhatikan bahwa jika K (x, y) menjadi kecil ketika y tumbuh lebih lanjut dari x, </w:t>
+      </w:r>
+    </w:p>
+    <w:p>
+      <w:r>
+        <w:t xml:space="preserve">setiap elemen dalam pengukuran penjumlahan dari tingkat kedekatan titik uji x ke </w:t>
+      </w:r>
+    </w:p>
+    <w:p>
+      <w:r>
+        <w:t xml:space="preserve">titik  xi  pada  database  yang  sesuai. Dengan  cara  ini  jumlah  kernel  di  atas  dapat </w:t>
+      </w:r>
+    </w:p>
+    <w:p>
+      <w:r>
+        <w:t xml:space="preserve">digunakan untuk mengukur kedekatan relatif masing-masing  titik uji dengan  titik </w:t>
+      </w:r>
+    </w:p>
+    <w:p>
+      <w:r>
+        <w:t xml:space="preserve">data  yang  berasal  dalam  satu  atau  yang  lain  dari  himpunan  yang  akan 47 </w:t>
+      </w:r>
+    </w:p>
+    <w:p>
+      <w:r>
+        <w:t xml:space="preserve"> </w:t>
+      </w:r>
+    </w:p>
+    <w:p>
+      <w:r>
+        <w:t xml:space="preserve"> </w:t>
+      </w:r>
+    </w:p>
+    <w:p>
+      <w:r>
+        <w:lastRenderedPageBreak/>
+        <w:t xml:space="preserve">dikelompokkan. Perhatikan fakta bahwa himpunan titik x dipetakan ke hyperplane </w:t>
+      </w:r>
+    </w:p>
+    <w:p>
+      <w:r>
+        <w:t xml:space="preserve">yang manapun  ,  dapat  cukup  rumit  sebagai  akibat mengijinkan  pemisahan  yang </w:t>
+      </w:r>
+    </w:p>
+    <w:p>
+      <w:r>
+        <w:t>lebih kompleks antara himpunan yang jauh dari convex di ruang asli.</w:t>
+      </w:r>
+    </w:p>
+    <w:p/>
+    <w:p>
+      <w:pPr>
+        <w:pStyle w:val="Heading3"/>
+        <w:rPr>
+          <w:lang w:val="en-US"/>
+        </w:rPr>
+      </w:pPr>
+      <w:r>
+        <w:rPr>
+          <w:lang w:val="en-US"/>
+        </w:rPr>
+        <w:t xml:space="preserve">Motivasi </w:t>
+      </w:r>
+    </w:p>
+    <w:p/>
+    <w:p>
+      <w:r>
+        <w:t xml:space="preserve">Ide  utama  dari metode  SVM  adalah  konsep  dari  hyperplane margin maksimal. </w:t>
+      </w:r>
+    </w:p>
+    <w:p>
+      <w:r>
+        <w:t xml:space="preserve">Dengan  ditemukannya  hyperplane margin maksimal maka  vector  tersebut  akan </w:t>
+      </w:r>
+    </w:p>
+    <w:p>
+      <w:r>
+        <w:t xml:space="preserve">membagi data menjadi bentuk klasifikasi yang paling optimum. Beberapa contoh </w:t>
+      </w:r>
+    </w:p>
+    <w:p>
+      <w:r>
+        <w:t xml:space="preserve">hyperplane  yang mungkin muncul  untuk mengklasifikasi  data  ditunjukkan  oleh </w:t>
+      </w:r>
+    </w:p>
+    <w:p>
+      <w:r>
+        <w:t>gambar 2.1</w:t>
+      </w:r>
+    </w:p>
+    <w:p/>
+    <w:p>
+      <w:r>
+        <w:t xml:space="preserve">Dari  gambar  2.1  didapat  bahwa  garis H3  (hijau)  tidak memisahkan  dua </w:t>
+      </w:r>
+    </w:p>
+    <w:p>
+      <w:r>
+        <w:t xml:space="preserve">kelas. Garis H1  (biru) memisahkan,  dengan margin  kecil  dan  garis H2  (merah) </w:t>
+      </w:r>
+    </w:p>
+    <w:p>
+      <w:r>
+        <w:t xml:space="preserve">dengan  maksimum  margin.  Mengklasifikasi  data  adalah  tugas  umum  dalam </w:t>
+      </w:r>
+    </w:p>
+    <w:p>
+      <w:r>
+        <w:t xml:space="preserve">pembelajaran mesin. Misalkan beberapa  titik data yang diberikan masing-masing </w:t>
+      </w:r>
+    </w:p>
+    <w:p>
+      <w:r>
+        <w:t xml:space="preserve">milik  salah  satu  dari  dua  kelas,  dan  tujuannya  adalah  untuk menentukan  kelas </w:t>
+      </w:r>
+    </w:p>
+    <w:p>
+      <w:r>
+        <w:t xml:space="preserve">suatu titik data baru akan masuk.  Dalam kasus SVM, titik data dipandang sebagai </w:t>
+      </w:r>
+    </w:p>
+    <w:p>
+      <w:r>
+        <w:lastRenderedPageBreak/>
+        <w:t>vektor  p-dimensi  (a  list  dari  p  jumlah),  dan  kami  ingin  tahu  apakah  kita  dapat</w:t>
+      </w:r>
+    </w:p>
+    <w:p>
+      <w:r>
+        <w:t xml:space="preserve">memisahkan titik-titik tersebut dengan (p - 1) hyperplane dimensional. Ini disebut </w:t>
+      </w:r>
+    </w:p>
+    <w:p>
+      <w:r>
+        <w:t xml:space="preserve">linear classifier. Ada banyak hyperplane yang mungkin mengklasifikasikan data. </w:t>
+      </w:r>
+    </w:p>
+    <w:p>
+      <w:r>
+        <w:t xml:space="preserve">Satu  pilihan  yang  wajar  sebagai  hyperplane  terbaik  adalah  salah  satu  yang </w:t>
+      </w:r>
+    </w:p>
+    <w:p>
+      <w:r>
+        <w:t xml:space="preserve">mewakili  pemisahan  atau  margin  terbesar,  antara  dua  kelas.  Jadi  kita  memilih </w:t>
+      </w:r>
+    </w:p>
+    <w:p>
+      <w:r>
+        <w:t xml:space="preserve">hyperplane  sehingga  jarak  dari  dan  ke  titik  data  terdekat  di  setiap  sisi </w:t>
+      </w:r>
+    </w:p>
+    <w:p>
+      <w:r>
+        <w:t xml:space="preserve">dimaksimalkan.  Jika  hyperplane  tersebut  ada,  itu  dikenal  sebagai  hyperplane </w:t>
+      </w:r>
+    </w:p>
+    <w:p>
+      <w:r>
+        <w:t xml:space="preserve">maksimum  margin  dan  linier  classifier  yang  didefinisikannya  dikenal  sebagai </w:t>
+      </w:r>
+    </w:p>
+    <w:p>
+      <w:r>
+        <w:t xml:space="preserve">pengklasifikasi  margin  maksimal.  Ilustrasi  dari  hyperplane  margin  maksimal </w:t>
+      </w:r>
+    </w:p>
+    <w:p>
+      <w:r>
+        <w:t>ditunjukkan oleh gambar 2.2 berikut.</w:t>
+      </w:r>
+    </w:p>
+    <w:p/>
+    <w:p>
+      <w:r>
+        <w:t xml:space="preserve">Maksimum-margin  hyperplane  dan  margin  untuk  suatu  SVM  dilatih  dengan </w:t>
+      </w:r>
+    </w:p>
+    <w:p>
+      <w:pPr>
         <w:sectPr>
           <w:pgSz w:w="11907" w:h="16840" w:code="9"/>
           <w:pgMar w:top="2268" w:right="1701" w:bottom="1701" w:left="2268" w:header="850" w:footer="0" w:gutter="0"/>
@@ -12809,6 +13785,9 @@
           <w:docGrid w:linePitch="360"/>
         </w:sectPr>
       </w:pPr>
+      <w:r>
+        <w:t>sampel dari dua kelas. Sampel pada margin disebut  sebagai support vector.</w:t>
+      </w:r>
     </w:p>
     <w:p>
       <w:pPr>
@@ -12825,8 +13804,8 @@
       <w:r>
         <w:t xml:space="preserve"> </w:t>
       </w:r>
-      <w:bookmarkStart w:id="61" w:name="_Toc353223671"/>
-      <w:bookmarkEnd w:id="61"/>
+      <w:bookmarkStart w:id="53" w:name="_Toc353223671"/>
+      <w:bookmarkEnd w:id="53"/>
     </w:p>
     <w:p>
       <w:pPr>
@@ -12837,24 +13816,24 @@
         </w:numPr>
         <w:ind w:left="397"/>
       </w:pPr>
-      <w:bookmarkStart w:id="62" w:name="_Toc353223672"/>
+      <w:bookmarkStart w:id="54" w:name="_Toc353223672"/>
       <w:r>
         <w:rPr>
           <w:caps w:val="0"/>
         </w:rPr>
         <w:t>ANALISIS DAN RANCANGAN SISTEM</w:t>
       </w:r>
-      <w:bookmarkEnd w:id="62"/>
+      <w:bookmarkEnd w:id="54"/>
     </w:p>
     <w:p>
       <w:pPr>
         <w:pStyle w:val="Heading2"/>
       </w:pPr>
-      <w:bookmarkStart w:id="63" w:name="_Toc353223673"/>
+      <w:bookmarkStart w:id="55" w:name="_Toc353223673"/>
       <w:r>
         <w:t>Analisis Sistem</w:t>
       </w:r>
-      <w:bookmarkEnd w:id="63"/>
+      <w:bookmarkEnd w:id="55"/>
       <w:r>
         <w:t xml:space="preserve"> </w:t>
       </w:r>
@@ -13152,11 +14131,11 @@
       <w:pPr>
         <w:pStyle w:val="Heading3"/>
       </w:pPr>
-      <w:bookmarkStart w:id="64" w:name="_Toc353223674"/>
+      <w:bookmarkStart w:id="56" w:name="_Toc353223674"/>
       <w:r>
         <w:t>Deskripsi Sistem</w:t>
       </w:r>
-      <w:bookmarkEnd w:id="64"/>
+      <w:bookmarkEnd w:id="56"/>
       <w:r>
         <w:t xml:space="preserve"> </w:t>
       </w:r>
@@ -13280,7 +14259,6 @@
       <w:r>
         <w:rPr>
           <w:noProof/>
-          <w:lang w:val="id-ID" w:eastAsia="id-ID"/>
         </w:rPr>
         <w:drawing>
           <wp:inline distT="0" distB="0" distL="0" distR="0">
@@ -13334,7 +14312,7 @@
       <w:pPr>
         <w:pStyle w:val="Caption"/>
       </w:pPr>
-      <w:bookmarkStart w:id="65" w:name="_Toc355179135"/>
+      <w:bookmarkStart w:id="57" w:name="_Toc355179135"/>
       <w:r>
         <w:t xml:space="preserve">Gambar </w:t>
       </w:r>
@@ -13366,7 +14344,7 @@
         </w:rPr>
         <w:t>Proses Proses dalam Opinion Mining</w:t>
       </w:r>
-      <w:bookmarkEnd w:id="65"/>
+      <w:bookmarkEnd w:id="57"/>
     </w:p>
     <w:p>
       <w:pPr>
@@ -13523,11 +14501,11 @@
       <w:pPr>
         <w:pStyle w:val="Heading2"/>
       </w:pPr>
-      <w:bookmarkStart w:id="66" w:name="_Toc353223675"/>
+      <w:bookmarkStart w:id="58" w:name="_Toc353223675"/>
       <w:r>
         <w:t>Analisis Data</w:t>
       </w:r>
-      <w:bookmarkEnd w:id="66"/>
+      <w:bookmarkEnd w:id="58"/>
     </w:p>
     <w:p>
       <w:pPr>
@@ -13591,12 +14569,12 @@
       <w:pPr>
         <w:pStyle w:val="Heading2"/>
       </w:pPr>
-      <w:bookmarkStart w:id="67" w:name="_Toc353223676"/>
+      <w:bookmarkStart w:id="59" w:name="_Toc353223676"/>
       <w:r>
         <w:lastRenderedPageBreak/>
         <w:t>Preprocessing</w:t>
       </w:r>
-      <w:bookmarkEnd w:id="67"/>
+      <w:bookmarkEnd w:id="59"/>
       <w:r>
         <w:t xml:space="preserve"> </w:t>
       </w:r>
@@ -13873,7 +14851,7 @@
       <w:pPr>
         <w:pStyle w:val="Heading3"/>
       </w:pPr>
-      <w:bookmarkStart w:id="68" w:name="_Toc353223677"/>
+      <w:bookmarkStart w:id="60" w:name="_Toc353223677"/>
       <w:r>
         <w:t>Clear Invalid UTF</w:t>
       </w:r>
@@ -13883,7 +14861,7 @@
       <w:r>
         <w:t>8</w:t>
       </w:r>
-      <w:bookmarkEnd w:id="68"/>
+      <w:bookmarkEnd w:id="60"/>
     </w:p>
     <w:p>
       <w:pPr>
@@ -13900,11 +14878,11 @@
       <w:pPr>
         <w:pStyle w:val="Heading3"/>
       </w:pPr>
-      <w:bookmarkStart w:id="69" w:name="_Toc353223678"/>
+      <w:bookmarkStart w:id="61" w:name="_Toc353223678"/>
       <w:r>
         <w:t>Casefolding</w:t>
       </w:r>
-      <w:bookmarkEnd w:id="69"/>
+      <w:bookmarkEnd w:id="61"/>
       <w:r>
         <w:t xml:space="preserve"> </w:t>
       </w:r>
@@ -13924,12 +14902,12 @@
       <w:pPr>
         <w:pStyle w:val="Heading3"/>
       </w:pPr>
-      <w:bookmarkStart w:id="70" w:name="_Toc353223679"/>
+      <w:bookmarkStart w:id="62" w:name="_Toc353223679"/>
       <w:r>
         <w:lastRenderedPageBreak/>
         <w:t>Remove Symbol</w:t>
       </w:r>
-      <w:bookmarkEnd w:id="70"/>
+      <w:bookmarkEnd w:id="62"/>
       <w:r>
         <w:t xml:space="preserve"> </w:t>
       </w:r>
@@ -13955,11 +14933,11 @@
       <w:pPr>
         <w:pStyle w:val="Heading3"/>
       </w:pPr>
-      <w:bookmarkStart w:id="71" w:name="_Toc353223680"/>
+      <w:bookmarkStart w:id="63" w:name="_Toc353223680"/>
       <w:r>
         <w:t>Processing Numbers</w:t>
       </w:r>
-      <w:bookmarkEnd w:id="71"/>
+      <w:bookmarkEnd w:id="63"/>
     </w:p>
     <w:p>
       <w:pPr>
@@ -13986,7 +14964,7 @@
         <w:pStyle w:val="Caption"/>
         <w:keepNext/>
       </w:pPr>
-      <w:bookmarkStart w:id="72" w:name="_Toc353224099"/>
+      <w:bookmarkStart w:id="64" w:name="_Toc353224099"/>
       <w:r>
         <w:t xml:space="preserve">Tabel </w:t>
       </w:r>
@@ -14015,7 +14993,7 @@
         </w:rPr>
         <w:t>Daftar Konversi</w:t>
       </w:r>
-      <w:bookmarkEnd w:id="72"/>
+      <w:bookmarkEnd w:id="64"/>
     </w:p>
     <w:tbl>
       <w:tblPr>
@@ -14355,7 +15333,7 @@
         <w:pStyle w:val="Caption"/>
         <w:keepNext/>
       </w:pPr>
-      <w:bookmarkStart w:id="73" w:name="_Toc353224100"/>
+      <w:bookmarkStart w:id="65" w:name="_Toc353224100"/>
       <w:r>
         <w:lastRenderedPageBreak/>
         <w:t xml:space="preserve">Tabel </w:t>
@@ -14389,7 +15367,7 @@
         </w:rPr>
         <w:t>Contoh Kopnversi Angka</w:t>
       </w:r>
-      <w:bookmarkEnd w:id="73"/>
+      <w:bookmarkEnd w:id="65"/>
     </w:p>
     <w:tbl>
       <w:tblPr>
@@ -14517,11 +15495,11 @@
       <w:pPr>
         <w:pStyle w:val="Heading3"/>
       </w:pPr>
-      <w:bookmarkStart w:id="74" w:name="_Toc353223681"/>
+      <w:bookmarkStart w:id="66" w:name="_Toc353223681"/>
       <w:r>
         <w:t>Remove Repeat</w:t>
       </w:r>
-      <w:bookmarkEnd w:id="74"/>
+      <w:bookmarkEnd w:id="66"/>
       <w:r>
         <w:t xml:space="preserve"> </w:t>
       </w:r>
@@ -14545,7 +15523,7 @@
         <w:pStyle w:val="Caption"/>
         <w:keepNext/>
       </w:pPr>
-      <w:bookmarkStart w:id="75" w:name="_Toc353224101"/>
+      <w:bookmarkStart w:id="67" w:name="_Toc353224101"/>
       <w:r>
         <w:t xml:space="preserve">Tabel </w:t>
       </w:r>
@@ -14576,7 +15554,7 @@
         </w:rPr>
         <w:t>Contoh menghapus karakter berualng</w:t>
       </w:r>
-      <w:bookmarkEnd w:id="75"/>
+      <w:bookmarkEnd w:id="67"/>
     </w:p>
     <w:tbl>
       <w:tblPr>
@@ -14687,12 +15665,12 @@
       <w:pPr>
         <w:pStyle w:val="Heading3"/>
       </w:pPr>
-      <w:bookmarkStart w:id="76" w:name="_Toc353223682"/>
+      <w:bookmarkStart w:id="68" w:name="_Toc353223682"/>
       <w:r>
         <w:lastRenderedPageBreak/>
         <w:t>Replace Slang</w:t>
       </w:r>
-      <w:bookmarkEnd w:id="76"/>
+      <w:bookmarkEnd w:id="68"/>
       <w:r>
         <w:t xml:space="preserve"> </w:t>
       </w:r>
@@ -14722,7 +15700,7 @@
         <w:pStyle w:val="Caption"/>
         <w:keepNext/>
       </w:pPr>
-      <w:bookmarkStart w:id="77" w:name="_Toc353224102"/>
+      <w:bookmarkStart w:id="69" w:name="_Toc353224102"/>
       <w:r>
         <w:t xml:space="preserve">Tabel </w:t>
       </w:r>
@@ -14749,7 +15727,7 @@
         </w:rPr>
         <w:t xml:space="preserve"> Contoh Pengantian kata tidak baku</w:t>
       </w:r>
-      <w:bookmarkEnd w:id="77"/>
+      <w:bookmarkEnd w:id="69"/>
     </w:p>
     <w:tbl>
       <w:tblPr>
@@ -14855,11 +15833,11 @@
       <w:pPr>
         <w:pStyle w:val="Heading3"/>
       </w:pPr>
-      <w:bookmarkStart w:id="78" w:name="_Toc353223683"/>
+      <w:bookmarkStart w:id="70" w:name="_Toc353223683"/>
       <w:r>
         <w:t>Spelling Correction</w:t>
       </w:r>
-      <w:bookmarkEnd w:id="78"/>
+      <w:bookmarkEnd w:id="70"/>
     </w:p>
     <w:p>
       <w:pPr>
@@ -14941,7 +15919,7 @@
         <w:pStyle w:val="Caption"/>
         <w:keepNext/>
       </w:pPr>
-      <w:bookmarkStart w:id="79" w:name="_Toc353224103"/>
+      <w:bookmarkStart w:id="71" w:name="_Toc353224103"/>
       <w:r>
         <w:t xml:space="preserve">Tabel </w:t>
       </w:r>
@@ -14968,7 +15946,7 @@
         </w:rPr>
         <w:t xml:space="preserve"> Contoh SpellCorrection</w:t>
       </w:r>
-      <w:bookmarkEnd w:id="79"/>
+      <w:bookmarkEnd w:id="71"/>
     </w:p>
     <w:tbl>
       <w:tblPr>
@@ -15085,11 +16063,11 @@
       <w:pPr>
         <w:pStyle w:val="Heading2"/>
       </w:pPr>
-      <w:bookmarkStart w:id="80" w:name="_Toc353223684"/>
+      <w:bookmarkStart w:id="72" w:name="_Toc353223684"/>
       <w:r>
         <w:t>Penentuan Label Data Training</w:t>
       </w:r>
-      <w:bookmarkEnd w:id="80"/>
+      <w:bookmarkEnd w:id="72"/>
     </w:p>
     <w:p>
       <w:pPr>
@@ -15365,11 +16343,11 @@
       <w:pPr>
         <w:pStyle w:val="Heading3"/>
       </w:pPr>
-      <w:bookmarkStart w:id="81" w:name="_Toc353223686"/>
+      <w:bookmarkStart w:id="73" w:name="_Toc353223686"/>
       <w:r>
         <w:t>Opinion Rules</w:t>
       </w:r>
-      <w:bookmarkEnd w:id="81"/>
+      <w:bookmarkEnd w:id="73"/>
     </w:p>
     <w:p>
       <w:pPr>
@@ -15429,7 +16407,7 @@
         <w:pStyle w:val="Caption"/>
         <w:keepNext/>
       </w:pPr>
-      <w:bookmarkStart w:id="82" w:name="_Toc353224104"/>
+      <w:bookmarkStart w:id="74" w:name="_Toc353224104"/>
       <w:r>
         <w:t xml:space="preserve">Tabel </w:t>
       </w:r>
@@ -15453,7 +16431,7 @@
         </w:rPr>
         <w:t xml:space="preserve"> Opinion Rules</w:t>
       </w:r>
-      <w:bookmarkEnd w:id="82"/>
+      <w:bookmarkEnd w:id="74"/>
     </w:p>
     <w:tbl>
       <w:tblPr>
@@ -15684,11 +16662,11 @@
       <w:pPr>
         <w:pStyle w:val="Heading3"/>
       </w:pPr>
-      <w:bookmarkStart w:id="83" w:name="_Toc353223687"/>
+      <w:bookmarkStart w:id="75" w:name="_Toc353223687"/>
       <w:r>
         <w:t>Check Negation</w:t>
       </w:r>
-      <w:bookmarkEnd w:id="83"/>
+      <w:bookmarkEnd w:id="75"/>
     </w:p>
     <w:p>
       <w:pPr>
@@ -15773,14 +16751,14 @@
       <w:pPr>
         <w:pStyle w:val="Heading2"/>
       </w:pPr>
-      <w:bookmarkStart w:id="84" w:name="_Toc353223688"/>
+      <w:bookmarkStart w:id="76" w:name="_Toc353223688"/>
       <w:r>
         <w:rPr>
           <w:lang w:val="id-ID"/>
         </w:rPr>
         <w:t>Pelatihan</w:t>
       </w:r>
-      <w:bookmarkEnd w:id="84"/>
+      <w:bookmarkEnd w:id="76"/>
     </w:p>
     <w:p>
       <w:pPr>
@@ -15871,7 +16849,6 @@
       <w:r>
         <w:rPr>
           <w:noProof/>
-          <w:lang w:val="id-ID" w:eastAsia="id-ID"/>
         </w:rPr>
         <w:drawing>
           <wp:inline distT="0" distB="0" distL="0" distR="0">
@@ -15966,11 +16943,11 @@
       <w:pPr>
         <w:pStyle w:val="Heading3"/>
       </w:pPr>
-      <w:bookmarkStart w:id="85" w:name="_Toc353223689"/>
+      <w:bookmarkStart w:id="77" w:name="_Toc353223689"/>
       <w:r>
         <w:t>Generate Weight</w:t>
       </w:r>
-      <w:bookmarkEnd w:id="85"/>
+      <w:bookmarkEnd w:id="77"/>
     </w:p>
     <w:p>
       <w:pPr>
@@ -16554,11 +17531,11 @@
       <w:pPr>
         <w:pStyle w:val="Heading3"/>
       </w:pPr>
-      <w:bookmarkStart w:id="86" w:name="_Toc353223690"/>
+      <w:bookmarkStart w:id="78" w:name="_Toc353223690"/>
       <w:r>
         <w:t>Traning SVM</w:t>
       </w:r>
-      <w:bookmarkEnd w:id="86"/>
+      <w:bookmarkEnd w:id="78"/>
     </w:p>
     <w:p>
       <w:pPr>
@@ -16587,11 +17564,11 @@
       <w:pPr>
         <w:pStyle w:val="Heading2"/>
       </w:pPr>
-      <w:bookmarkStart w:id="87" w:name="_Toc353223691"/>
+      <w:bookmarkStart w:id="79" w:name="_Toc353223691"/>
       <w:r>
         <w:t>Penentuan Label dengan SVM</w:t>
       </w:r>
-      <w:bookmarkEnd w:id="87"/>
+      <w:bookmarkEnd w:id="79"/>
       <w:r>
         <w:t xml:space="preserve"> </w:t>
       </w:r>
@@ -16642,7 +17619,6 @@
       <w:r>
         <w:rPr>
           <w:noProof/>
-          <w:lang w:val="id-ID" w:eastAsia="id-ID"/>
         </w:rPr>
         <w:lastRenderedPageBreak/>
         <w:drawing>
@@ -16721,11 +17697,11 @@
       <w:pPr>
         <w:pStyle w:val="Heading3"/>
       </w:pPr>
-      <w:bookmarkStart w:id="88" w:name="_Toc353223692"/>
+      <w:bookmarkStart w:id="80" w:name="_Toc353223692"/>
       <w:r>
         <w:t>Pencarian Tweets</w:t>
       </w:r>
-      <w:bookmarkEnd w:id="88"/>
+      <w:bookmarkEnd w:id="80"/>
     </w:p>
     <w:p>
       <w:pPr>
@@ -16807,7 +17783,7 @@
           <w:noProof/>
         </w:rPr>
       </w:pPr>
-      <w:bookmarkStart w:id="89" w:name="_Toc353223693"/>
+      <w:bookmarkStart w:id="81" w:name="_Toc353223693"/>
       <w:r>
         <w:rPr>
           <w:noProof/>
@@ -16815,7 +17791,7 @@
         <w:lastRenderedPageBreak/>
         <w:t>Cek Frase</w:t>
       </w:r>
-      <w:bookmarkEnd w:id="89"/>
+      <w:bookmarkEnd w:id="81"/>
     </w:p>
     <w:p>
       <w:pPr>
@@ -16873,11 +17849,11 @@
       <w:pPr>
         <w:pStyle w:val="Heading3"/>
       </w:pPr>
-      <w:bookmarkStart w:id="90" w:name="_Toc353223694"/>
+      <w:bookmarkStart w:id="82" w:name="_Toc353223694"/>
       <w:r>
         <w:t>Generate bobot</w:t>
       </w:r>
-      <w:bookmarkEnd w:id="90"/>
+      <w:bookmarkEnd w:id="82"/>
       <w:r>
         <w:t xml:space="preserve"> </w:t>
       </w:r>
@@ -16930,14 +17906,14 @@
       <w:pPr>
         <w:pStyle w:val="Heading3"/>
       </w:pPr>
-      <w:bookmarkStart w:id="91" w:name="_Toc353223695"/>
+      <w:bookmarkStart w:id="83" w:name="_Toc353223695"/>
       <w:r>
         <w:t>Penentuan l</w:t>
       </w:r>
       <w:r>
         <w:t>abel dengan SVM</w:t>
       </w:r>
-      <w:bookmarkEnd w:id="91"/>
+      <w:bookmarkEnd w:id="83"/>
       <w:r>
         <w:t xml:space="preserve"> </w:t>
       </w:r>
@@ -16972,12 +17948,12 @@
       <w:pPr>
         <w:pStyle w:val="Heading3"/>
       </w:pPr>
-      <w:bookmarkStart w:id="92" w:name="_Toc353223696"/>
+      <w:bookmarkStart w:id="84" w:name="_Toc353223696"/>
       <w:r>
         <w:lastRenderedPageBreak/>
         <w:t>Pemetaan dalam sentimen</w:t>
       </w:r>
-      <w:bookmarkEnd w:id="92"/>
+      <w:bookmarkEnd w:id="84"/>
     </w:p>
     <w:p>
       <w:pPr>
@@ -16994,14 +17970,14 @@
           <w:lang w:val="id-ID"/>
         </w:rPr>
       </w:pPr>
-      <w:bookmarkStart w:id="93" w:name="_Toc224648366"/>
-      <w:bookmarkStart w:id="94" w:name="_Toc225434134"/>
-      <w:bookmarkStart w:id="95" w:name="_Toc225597560"/>
-      <w:bookmarkStart w:id="96" w:name="_Toc225600399"/>
-      <w:bookmarkEnd w:id="93"/>
-      <w:bookmarkEnd w:id="94"/>
-      <w:bookmarkEnd w:id="95"/>
-      <w:bookmarkEnd w:id="96"/>
+      <w:bookmarkStart w:id="85" w:name="_Toc224648366"/>
+      <w:bookmarkStart w:id="86" w:name="_Toc225434134"/>
+      <w:bookmarkStart w:id="87" w:name="_Toc225597560"/>
+      <w:bookmarkStart w:id="88" w:name="_Toc225600399"/>
+      <w:bookmarkEnd w:id="85"/>
+      <w:bookmarkEnd w:id="86"/>
+      <w:bookmarkEnd w:id="87"/>
+      <w:bookmarkEnd w:id="88"/>
       <w:r>
         <w:rPr>
           <w:lang w:val="id-ID"/>
@@ -17355,7 +18331,6 @@
       <w:r>
         <w:rPr>
           <w:noProof/>
-          <w:lang w:val="id-ID" w:eastAsia="id-ID"/>
         </w:rPr>
         <w:lastRenderedPageBreak/>
         <w:drawing>
@@ -18220,7 +19195,6 @@
       <w:r>
         <w:rPr>
           <w:noProof/>
-          <w:lang w:val="id-ID" w:eastAsia="id-ID"/>
         </w:rPr>
         <w:lastRenderedPageBreak/>
         <w:drawing>
@@ -18334,7 +19308,6 @@
       <w:r>
         <w:rPr>
           <w:noProof/>
-          <w:lang w:val="id-ID" w:eastAsia="id-ID"/>
         </w:rPr>
         <w:drawing>
           <wp:inline distT="0" distB="0" distL="0" distR="0">
@@ -18579,7 +19552,6 @@
       <w:r>
         <w:rPr>
           <w:noProof/>
-          <w:lang w:val="id-ID" w:eastAsia="id-ID"/>
         </w:rPr>
         <w:drawing>
           <wp:inline distT="0" distB="0" distL="0" distR="0">
@@ -18874,7 +19846,6 @@
       <w:r>
         <w:rPr>
           <w:noProof/>
-          <w:lang w:val="id-ID" w:eastAsia="id-ID"/>
         </w:rPr>
         <w:drawing>
           <wp:inline distT="0" distB="0" distL="0" distR="0">
@@ -19256,7 +20227,6 @@
       <w:r>
         <w:rPr>
           <w:noProof/>
-          <w:lang w:val="id-ID" w:eastAsia="id-ID"/>
         </w:rPr>
         <w:lastRenderedPageBreak/>
         <w:drawing>
@@ -19585,8 +20555,8 @@
         <w:lastRenderedPageBreak/>
         <w:t xml:space="preserve"> </w:t>
       </w:r>
-      <w:bookmarkStart w:id="97" w:name="_Toc353223697"/>
-      <w:bookmarkEnd w:id="97"/>
+      <w:bookmarkStart w:id="89" w:name="_Toc353223697"/>
+      <w:bookmarkEnd w:id="89"/>
     </w:p>
     <w:p>
       <w:pPr>
@@ -19601,14 +20571,14 @@
           <w:lang w:val="id-ID"/>
         </w:rPr>
       </w:pPr>
-      <w:bookmarkStart w:id="98" w:name="_Toc353223698"/>
+      <w:bookmarkStart w:id="90" w:name="_Toc353223698"/>
       <w:r>
         <w:rPr>
           <w:caps w:val="0"/>
         </w:rPr>
         <w:t>IMPLEMENTASI</w:t>
       </w:r>
-      <w:bookmarkEnd w:id="98"/>
+      <w:bookmarkEnd w:id="90"/>
     </w:p>
     <w:p>
       <w:pPr>
@@ -19978,7 +20948,6 @@
       <w:r>
         <w:rPr>
           <w:noProof/>
-          <w:lang w:val="id-ID" w:eastAsia="id-ID"/>
         </w:rPr>
         <w:lastRenderedPageBreak/>
         <w:drawing>
@@ -20133,7 +21102,6 @@
       <w:r>
         <w:rPr>
           <w:noProof/>
-          <w:lang w:val="id-ID" w:eastAsia="id-ID"/>
         </w:rPr>
         <w:drawing>
           <wp:inline distT="0" distB="0" distL="0" distR="0">
@@ -20339,7 +21307,6 @@
       <w:r>
         <w:rPr>
           <w:noProof/>
-          <w:lang w:val="id-ID" w:eastAsia="id-ID"/>
         </w:rPr>
         <w:drawing>
           <wp:inline distT="0" distB="0" distL="0" distR="0">
@@ -20604,7 +21571,6 @@
       <w:r>
         <w:rPr>
           <w:noProof/>
-          <w:lang w:val="id-ID" w:eastAsia="id-ID"/>
         </w:rPr>
         <w:lastRenderedPageBreak/>
         <w:drawing>
@@ -20752,7 +21718,6 @@
       <w:r>
         <w:rPr>
           <w:noProof/>
-          <w:lang w:val="id-ID" w:eastAsia="id-ID"/>
         </w:rPr>
         <w:drawing>
           <wp:inline distT="0" distB="0" distL="0" distR="0">
@@ -21057,7 +22022,6 @@
       <w:r>
         <w:rPr>
           <w:noProof/>
-          <w:lang w:val="id-ID" w:eastAsia="id-ID"/>
         </w:rPr>
         <w:drawing>
           <wp:inline distT="0" distB="0" distL="0" distR="0">
@@ -21292,7 +22256,6 @@
       <w:r>
         <w:rPr>
           <w:noProof/>
-          <w:lang w:val="id-ID" w:eastAsia="id-ID"/>
         </w:rPr>
         <w:drawing>
           <wp:inline distT="0" distB="0" distL="0" distR="0">
@@ -21720,7 +22683,6 @@
       <w:r>
         <w:rPr>
           <w:noProof/>
-          <w:lang w:val="id-ID" w:eastAsia="id-ID"/>
         </w:rPr>
         <w:drawing>
           <wp:inline distT="0" distB="0" distL="0" distR="0">
@@ -22047,7 +23009,6 @@
       <w:r>
         <w:rPr>
           <w:noProof/>
-          <w:lang w:val="id-ID" w:eastAsia="id-ID"/>
         </w:rPr>
         <w:drawing>
           <wp:inline distT="0" distB="0" distL="0" distR="0">
@@ -22120,7 +23081,6 @@
       <w:r>
         <w:rPr>
           <w:noProof/>
-          <w:lang w:val="id-ID" w:eastAsia="id-ID"/>
         </w:rPr>
         <w:lastRenderedPageBreak/>
         <w:drawing>
@@ -22333,7 +23293,6 @@
       <w:r>
         <w:rPr>
           <w:noProof/>
-          <w:lang w:val="id-ID" w:eastAsia="id-ID"/>
         </w:rPr>
         <w:lastRenderedPageBreak/>
         <w:drawing>
@@ -22406,7 +23365,6 @@
       <w:r>
         <w:rPr>
           <w:noProof/>
-          <w:lang w:val="id-ID" w:eastAsia="id-ID"/>
         </w:rPr>
         <w:drawing>
           <wp:inline distT="0" distB="0" distL="0" distR="0">
@@ -22559,7 +23517,6 @@
       <w:r>
         <w:rPr>
           <w:noProof/>
-          <w:lang w:val="id-ID" w:eastAsia="id-ID"/>
         </w:rPr>
         <w:drawing>
           <wp:inline distT="0" distB="0" distL="0" distR="0">
@@ -22644,7 +23601,6 @@
       <w:r>
         <w:rPr>
           <w:noProof/>
-          <w:lang w:val="id-ID" w:eastAsia="id-ID"/>
         </w:rPr>
         <w:drawing>
           <wp:inline distT="0" distB="0" distL="0" distR="0">
@@ -23056,7 +24012,6 @@
       <w:r>
         <w:rPr>
           <w:noProof/>
-          <w:lang w:val="id-ID" w:eastAsia="id-ID"/>
         </w:rPr>
         <w:drawing>
           <wp:inline distT="0" distB="0" distL="0" distR="0">
@@ -23236,7 +24191,6 @@
       <w:r>
         <w:rPr>
           <w:noProof/>
-          <w:lang w:val="id-ID" w:eastAsia="id-ID"/>
         </w:rPr>
         <w:drawing>
           <wp:inline distT="0" distB="0" distL="0" distR="0">
@@ -23295,7 +24249,6 @@
       <w:r>
         <w:rPr>
           <w:noProof/>
-          <w:lang w:val="id-ID" w:eastAsia="id-ID"/>
         </w:rPr>
         <w:drawing>
           <wp:inline distT="0" distB="0" distL="0" distR="0">
@@ -23421,7 +24374,6 @@
       <w:r>
         <w:rPr>
           <w:noProof/>
-          <w:lang w:val="id-ID" w:eastAsia="id-ID"/>
         </w:rPr>
         <w:drawing>
           <wp:inline distT="0" distB="0" distL="0" distR="0">
@@ -23480,7 +24432,6 @@
       <w:r>
         <w:rPr>
           <w:noProof/>
-          <w:lang w:val="id-ID" w:eastAsia="id-ID"/>
         </w:rPr>
         <w:drawing>
           <wp:inline distT="0" distB="0" distL="0" distR="0">
@@ -23682,7 +24633,6 @@
       <w:r>
         <w:rPr>
           <w:noProof/>
-          <w:lang w:val="id-ID" w:eastAsia="id-ID"/>
         </w:rPr>
         <w:drawing>
           <wp:inline distT="0" distB="0" distL="0" distR="0">
@@ -23919,7 +24869,6 @@
       <w:r>
         <w:rPr>
           <w:noProof/>
-          <w:lang w:val="id-ID" w:eastAsia="id-ID"/>
         </w:rPr>
         <w:lastRenderedPageBreak/>
         <w:drawing>
@@ -24276,7 +25225,6 @@
       <w:r>
         <w:rPr>
           <w:noProof/>
-          <w:lang w:val="id-ID" w:eastAsia="id-ID"/>
         </w:rPr>
         <w:lastRenderedPageBreak/>
         <w:drawing>
@@ -24512,7 +25460,6 @@
       <w:r>
         <w:rPr>
           <w:noProof/>
-          <w:lang w:val="id-ID" w:eastAsia="id-ID"/>
         </w:rPr>
         <w:lastRenderedPageBreak/>
         <w:drawing>
@@ -24644,7 +25591,6 @@
       <w:r>
         <w:rPr>
           <w:noProof/>
-          <w:lang w:val="id-ID" w:eastAsia="id-ID"/>
         </w:rPr>
         <w:drawing>
           <wp:inline distT="0" distB="0" distL="0" distR="0">
@@ -24761,8 +25707,8 @@
         </w:rPr>
         <w:t xml:space="preserve"> </w:t>
       </w:r>
-      <w:bookmarkStart w:id="99" w:name="_Toc353223701"/>
-      <w:bookmarkEnd w:id="99"/>
+      <w:bookmarkStart w:id="91" w:name="_Toc353223701"/>
+      <w:bookmarkEnd w:id="91"/>
     </w:p>
     <w:p>
       <w:pPr>
@@ -24776,11 +25722,11 @@
           <w:lang w:val="id-ID"/>
         </w:rPr>
       </w:pPr>
-      <w:bookmarkStart w:id="100" w:name="_Toc353223702"/>
+      <w:bookmarkStart w:id="92" w:name="_Toc353223702"/>
       <w:r>
         <w:t>HASIL PENELITIAN DAN PEMBAHASAN</w:t>
       </w:r>
-      <w:bookmarkEnd w:id="100"/>
+      <w:bookmarkEnd w:id="92"/>
     </w:p>
     <w:p>
       <w:pPr>
@@ -25120,7 +26066,6 @@
       <w:r>
         <w:rPr>
           <w:noProof/>
-          <w:lang w:val="id-ID" w:eastAsia="id-ID"/>
         </w:rPr>
         <w:lastRenderedPageBreak/>
         <w:drawing>
@@ -25262,7 +26207,6 @@
       <w:r>
         <w:rPr>
           <w:noProof/>
-          <w:lang w:val="id-ID" w:eastAsia="id-ID"/>
         </w:rPr>
         <w:drawing>
           <wp:inline distT="0" distB="0" distL="0" distR="0">
@@ -25364,7 +26308,6 @@
       <w:r>
         <w:rPr>
           <w:noProof/>
-          <w:lang w:val="id-ID" w:eastAsia="id-ID"/>
         </w:rPr>
         <w:drawing>
           <wp:inline distT="0" distB="0" distL="0" distR="0">
@@ -25475,7 +26418,6 @@
       <w:r>
         <w:rPr>
           <w:noProof/>
-          <w:lang w:val="id-ID" w:eastAsia="id-ID"/>
         </w:rPr>
         <w:lastRenderedPageBreak/>
         <w:drawing>
@@ -25557,7 +26499,6 @@
       <w:r>
         <w:rPr>
           <w:noProof/>
-          <w:lang w:val="id-ID" w:eastAsia="id-ID"/>
         </w:rPr>
         <w:drawing>
           <wp:inline distT="0" distB="0" distL="0" distR="0">
@@ -25692,7 +26633,6 @@
       <w:r>
         <w:rPr>
           <w:noProof/>
-          <w:lang w:val="id-ID" w:eastAsia="id-ID"/>
         </w:rPr>
         <w:drawing>
           <wp:inline distT="0" distB="0" distL="0" distR="0">
@@ -25836,7 +26776,6 @@
       <w:r>
         <w:rPr>
           <w:noProof/>
-          <w:lang w:val="id-ID" w:eastAsia="id-ID"/>
         </w:rPr>
         <w:drawing>
           <wp:inline distT="0" distB="0" distL="0" distR="0">
@@ -25918,7 +26857,6 @@
       <w:r>
         <w:rPr>
           <w:noProof/>
-          <w:lang w:val="id-ID" w:eastAsia="id-ID"/>
         </w:rPr>
         <w:drawing>
           <wp:inline distT="0" distB="0" distL="0" distR="0">
@@ -26117,7 +27055,6 @@
       <w:r>
         <w:rPr>
           <w:noProof/>
-          <w:lang w:val="id-ID" w:eastAsia="id-ID"/>
         </w:rPr>
         <w:lastRenderedPageBreak/>
         <w:drawing>
@@ -26204,8 +27141,8 @@
         </w:rPr>
         <w:t xml:space="preserve"> </w:t>
       </w:r>
-      <w:bookmarkStart w:id="101" w:name="_Toc353223703"/>
-      <w:bookmarkEnd w:id="101"/>
+      <w:bookmarkStart w:id="93" w:name="_Toc353223703"/>
+      <w:bookmarkEnd w:id="93"/>
     </w:p>
     <w:p>
       <w:pPr>
@@ -26216,11 +27153,11 @@
         </w:numPr>
         <w:ind w:left="397"/>
       </w:pPr>
-      <w:bookmarkStart w:id="102" w:name="_Toc353223704"/>
+      <w:bookmarkStart w:id="94" w:name="_Toc353223704"/>
       <w:r>
         <w:t>KESIMPULAN DAN SARAN</w:t>
       </w:r>
-      <w:bookmarkEnd w:id="102"/>
+      <w:bookmarkEnd w:id="94"/>
     </w:p>
     <w:p>
       <w:pPr>
@@ -26243,12 +27180,12 @@
         </w:numPr>
         <w:ind w:left="397"/>
       </w:pPr>
-      <w:bookmarkStart w:id="103" w:name="_Toc353223705"/>
+      <w:bookmarkStart w:id="95" w:name="_Toc353223705"/>
       <w:r>
         <w:lastRenderedPageBreak/>
         <w:t>DAFTAR PUSTAKA</w:t>
       </w:r>
-      <w:bookmarkEnd w:id="103"/>
+      <w:bookmarkEnd w:id="95"/>
     </w:p>
     <w:p>
       <w:pPr>
@@ -26621,7 +27558,7 @@
         <w:rPr>
           <w:noProof/>
         </w:rPr>
-        <w:t>66</w:t>
+        <w:t>80</w:t>
       </w:r>
     </w:fldSimple>
   </w:p>
@@ -26671,7 +27608,7 @@
         <w:rPr>
           <w:noProof/>
         </w:rPr>
-        <w:t>10</w:t>
+        <w:t>29</w:t>
       </w:r>
     </w:fldSimple>
   </w:p>
@@ -32208,7 +33145,7 @@
 </file>
 
 <file path=customXml/itemProps1.xml><?xml version="1.0" encoding="utf-8"?>
-<ds:datastoreItem xmlns:ds="http://schemas.openxmlformats.org/officeDocument/2006/customXml" ds:itemID="{B2292351-3569-49BC-A28F-214D274B2C6A}">
+<ds:datastoreItem xmlns:ds="http://schemas.openxmlformats.org/officeDocument/2006/customXml" ds:itemID="{74C3854A-0E40-48CF-BB73-CDA361B2016C}">
   <ds:schemaRefs>
     <ds:schemaRef ds:uri="http://schemas.openxmlformats.org/officeDocument/2006/bibliography"/>
   </ds:schemaRefs>

</xml_diff>

<commit_message>
update bab3 Signed-off-by: Jan Kristanto <jan@ontelstudio.com>
</commit_message>
<xml_diff>
--- a/Laporan Thesis Jan.docx
+++ b/Laporan Thesis Jan.docx
@@ -11976,468 +11976,186 @@
     </w:p>
     <w:p>
       <w:r>
-        <w:t xml:space="preserve">Text mining, mengacu pada proses mengambil informasi berkualitas tinggi </w:t>
-      </w:r>
-    </w:p>
-    <w:p>
-      <w:r>
-        <w:t xml:space="preserve">dari  teks. Informasi berkualitas  tinggi biasanya diperoleh melalui peramalan pola 29 </w:t>
-      </w:r>
-    </w:p>
-    <w:p>
+        <w:t>Text mining, mengacu pada proses mengambil informasi berkualitas tinggi dari  teks. Informasi berkualitas  tinggi biasanya dip</w:t>
+      </w:r>
+      <w:r>
+        <w:t xml:space="preserve">eroleh melalui peramalan pola </w:t>
+      </w:r>
+      <w:r>
+        <w:t>dan kecenderungan melalui sarana seperti pembelajaran pola statistik. Text miningbiasanya  melibatkan  proses  penataan  teks  input  (biasanya  parsing,  bersama</w:t>
+      </w:r>
       <w:r>
         <w:t xml:space="preserve"> </w:t>
       </w:r>
-    </w:p>
-    <w:p>
+      <w:r>
+        <w:t>dengan penambahan beberapa fitur  linguistik  turunan dan penghilangan beberapa</w:t>
+      </w:r>
       <w:r>
         <w:t xml:space="preserve"> </w:t>
       </w:r>
-    </w:p>
-    <w:p>
-      <w:r>
-        <w:t xml:space="preserve">dan kecenderungan melalui sarana seperti pembelajaran pola statistik. Text mining </w:t>
-      </w:r>
-    </w:p>
-    <w:p>
-      <w:r>
-        <w:t xml:space="preserve">biasanya  melibatkan  proses  penataan  teks  input  (biasanya  parsing,  bersama </w:t>
-      </w:r>
-    </w:p>
-    <w:p>
-      <w:r>
-        <w:t xml:space="preserve">dengan penambahan beberapa fitur  linguistik  turunan dan penghilangan beberapa </w:t>
-      </w:r>
-    </w:p>
-    <w:p>
-      <w:r>
-        <w:t xml:space="preserve">diantaranya,  dan  penyisipan  subsequent  ke  dalam  database),  menentukan  pola </w:t>
-      </w:r>
-    </w:p>
-    <w:p>
-      <w:r>
-        <w:t xml:space="preserve">dalam data  terstruktur, dan akhirnya mengevaluasi dan menginterpretasi   output. </w:t>
-      </w:r>
-    </w:p>
-    <w:p>
-      <w:r>
-        <w:t xml:space="preserve">'Berkualitas  tinggi'  di  bidang  text  mining  biasanya  mengacu  ke  beberapa </w:t>
-      </w:r>
-    </w:p>
-    <w:p>
-      <w:r>
-        <w:t xml:space="preserve">kombinasi relevansi, kebaruan, dan interestingness. Proses text mining yang khas </w:t>
-      </w:r>
-    </w:p>
-    <w:p>
-      <w:r>
-        <w:t xml:space="preserve">meliputi  kategorisasi  teks,  text  clustering,  ekstraksi  konsep/entitas,  produksi </w:t>
-      </w:r>
-    </w:p>
-    <w:p>
-      <w:r>
-        <w:t xml:space="preserve">taksonomi granular,  sentiment analysis, penyimpulan dokumen, dan   pemodelan </w:t>
-      </w:r>
-    </w:p>
-    <w:p>
-      <w:r>
-        <w:t xml:space="preserve">relasi entitas  (yaitu, pembelajaran hubungan antara entitas bernama)  (Wikipedia, </w:t>
-      </w:r>
-    </w:p>
-    <w:p>
-      <w:r>
-        <w:t xml:space="preserve">2011). </w:t>
-      </w:r>
-    </w:p>
-    <w:p>
+      <w:r>
+        <w:t>diantaranya,  dan  penyisipan  subsequent  ke  dalam  database),  menentukan  pola dalam data  terstruktur, dan akhirnya mengevaluasi dan menginterpretasi   output. 'Berkualitas  tinggi'  di  bidang  text  mining  biasanya  mengacu  ke  beberapa kombinasi relevansi, kebaruan, dan interestingness. Proses text mining yang khas meliputi  kategorisasi  teks,  text  clustering,  ekstraksi  konsep/entitas,  produksi</w:t>
+      </w:r>
+      <w:r>
+        <w:t xml:space="preserve"> </w:t>
+      </w:r>
+      <w:r>
+        <w:t>taksonomi granular,  sentiment analysis, penyimpulan dokumen, dan   pemodelan</w:t>
+      </w:r>
+      <w:r>
+        <w:t xml:space="preserve"> </w:t>
+      </w:r>
+      <w:r>
+        <w:t xml:space="preserve">relasi entitas  (yaitu, pembelajaran hubungan antara entitas bernama)  </w:t>
+      </w:r>
+    </w:p>
+    <w:p>
+      <w:r>
+        <w:t>Klasifikasi  / kategorisasi dokumen adalah masalah dalam  ilmu  informasi. Tugas kita adalah untuk menetapkan dokumen elektronik masuk dalam satu atau lebih  kategori,  berdasarkan  isinya.  Tugas  klasifikasi  dokumen  dapat  dibagi menjadi  dua  macam  yaitu  klasifikasi  dokumen  terawasi  di  mana  beberapa mekanisme eksternal (seperti feedback manusia) memberikan informasi mengenai klasifikasi  yang  tepat  untuk  dokumen,  dan  klasifikasi  dokumen  tak  terawasi, dimana  klasifikasi  harus  dilakukan  sepenuhnya  tanpa  merujuk  ke  informasi eksternal.  Ada  juga  klasifikasi  dokumen  semi-diawasi,  dimana  bagian  dari dokumen diberi label oleh mekanisme eksternal</w:t>
+      </w:r>
+      <w:r>
+        <w:t>.</w:t>
+      </w:r>
+    </w:p>
+    <w:p>
+      <w:r>
+        <w:t>Pendekatan  manual  text  mining  secara  intensif  dalam  laboratorium</w:t>
+      </w:r>
+      <w:r>
+        <w:t xml:space="preserve"> </w:t>
+      </w:r>
+      <w:r>
+        <w:t xml:space="preserve">pertama  </w:t>
+      </w:r>
+      <w:r>
+        <w:t>m</w:t>
+      </w:r>
+      <w:r>
+        <w:t xml:space="preserve">uncul  pada  pertengahan  1980-an,  namun  kemajuan  teknologi  telah memungkinkan  ranah  tersebut  untuk  berkembang  selama  dekade  terakhir.  </w:t>
+      </w:r>
       <w:r>
         <w:lastRenderedPageBreak/>
-        <w:t xml:space="preserve">Klasifikasi  / kategorisasi dokumen adalah masalah dalam  ilmu  informasi. </w:t>
-      </w:r>
-    </w:p>
-    <w:p>
-      <w:r>
-        <w:t xml:space="preserve">Tugas kita adalah untuk menetapkan dokumen elektronik masuk dalam satu atau </w:t>
-      </w:r>
-    </w:p>
-    <w:p>
-      <w:r>
-        <w:t xml:space="preserve">lebih  kategori,  berdasarkan  isinya.  Tugas  klasifikasi  dokumen  dapat  dibagi </w:t>
-      </w:r>
-    </w:p>
-    <w:p>
-      <w:r>
-        <w:t xml:space="preserve">menjadi  dua  macam  yaitu  klasifikasi  dokumen  terawasi  di  mana  beberapa </w:t>
-      </w:r>
-    </w:p>
-    <w:p>
-      <w:r>
-        <w:t xml:space="preserve">mekanisme eksternal (seperti feedback manusia) memberikan informasi mengenai </w:t>
-      </w:r>
-    </w:p>
-    <w:p>
-      <w:r>
-        <w:t xml:space="preserve">klasifikasi  yang  tepat  untuk  dokumen,  dan  klasifikasi  dokumen  tak  terawasi, </w:t>
-      </w:r>
-    </w:p>
-    <w:p>
-      <w:r>
-        <w:t xml:space="preserve">dimana  klasifikasi  harus  dilakukan  sepenuhnya  tanpa  merujuk  ke  informasi </w:t>
-      </w:r>
-    </w:p>
-    <w:p>
-      <w:r>
-        <w:t xml:space="preserve">eksternal.  Ada  juga  klasifikasi  dokumen  semi-diawasi,  dimana  bagian  dari </w:t>
-      </w:r>
-    </w:p>
-    <w:p>
-      <w:r>
-        <w:t xml:space="preserve">dokumen diberi label oleh mekanisme eksternal (Wikipedia, 2011). </w:t>
-      </w:r>
-    </w:p>
-    <w:p>
-      <w:r>
-        <w:t xml:space="preserve">Pendekatan  manual  text  mining  secara  intensif  dalam  laboratorium </w:t>
-      </w:r>
-    </w:p>
-    <w:p>
-      <w:r>
-        <w:t xml:space="preserve">pertama  muncul  pada  pertengahan  1980-an,  namun  kemajuan  teknologi  telah </w:t>
-      </w:r>
-    </w:p>
-    <w:p>
-      <w:r>
-        <w:t xml:space="preserve">memungkinkan  ranah  tersebut  untuk  berkembang  selama  dekade  terakhir.  Text </w:t>
-      </w:r>
-    </w:p>
-    <w:p>
-      <w:r>
-        <w:t xml:space="preserve">mining  adalah  bidang  interdisipliner  yang  mengacu  pada  pencarian  informasi, 30 </w:t>
-      </w:r>
-    </w:p>
-    <w:p>
+        <w:t xml:space="preserve">Text mining  adalah  bidang  interdisipliner  yang  mengacu </w:t>
+      </w:r>
+      <w:r>
+        <w:t xml:space="preserve"> pada  pencarian  informasi, </w:t>
+      </w:r>
+      <w:r>
+        <w:t xml:space="preserve">pertambangan  data,  pembelajaran  mesin,  statistik,  dan  komputasi  linguistik. </w:t>
+      </w:r>
+    </w:p>
+    <w:p>
+      <w:r>
+        <w:t xml:space="preserve">Dikarenakan kebanyakan informasi (perkiraan umum mengatakan lebih dari 80%)  saat  ini  disimpan  sebagai  teks,  text  mining  diyakini  memiliki  potensi  nilai komersial tinggi (Clara Bridge, 2011).  </w:t>
+      </w:r>
+    </w:p>
+    <w:p>
+      <w:r>
+        <w:t xml:space="preserve">Saat ini , text mining telah mendapat perhatian dalam berbagai bidang : </w:t>
+      </w:r>
+    </w:p>
+    <w:p>
+      <w:r>
+        <w:t xml:space="preserve">1.  Aplikasi keamanan. </w:t>
+      </w:r>
+    </w:p>
+    <w:p>
+      <w:r>
+        <w:t xml:space="preserve">Banyak  paket  perangkat  lunak  text  mining  dipasarkan  terhadap  aplikasi keamanan,  khususnya  analisis  plain  text    seperti  berita  internet.  Hal  ini  juga mencakup studi enkripsi teks. </w:t>
+      </w:r>
+    </w:p>
+    <w:p>
+      <w:r>
+        <w:t xml:space="preserve">2.  Aplikasi biomedis. </w:t>
+      </w:r>
+    </w:p>
+    <w:p>
+      <w:r>
+        <w:t xml:space="preserve">Berbagai  aplikasi  text  mining  dalam  literatur  biomedis  telah  disusun.  Salah  satu  contohnya  adalah  PubGene  yang  mengkombinasikan  text  mining biomedis dengan visualisasi jaringan sebagai sebuah layanan Internet. Contoh lain text mining adalah GoPubMed.org. Kesamaan semantik juga telah digunakan oleh sistem text mining, yaitu, GOAnnotator. </w:t>
+      </w:r>
+    </w:p>
+    <w:p>
+      <w:r>
+        <w:t xml:space="preserve">3.  Perangkat Lunak dan Aplikasi </w:t>
+      </w:r>
+    </w:p>
+    <w:p>
+      <w:r>
+        <w:t>Departemen riset dan pengembangan perusahaan besar, termasuk IBM dan Microsoft,  sedang  meneliti  teknik  text  mining  dan  mengembangkan  program untuk  lebih mengotomatisasi proses pertambangan dan analisis. Perangkat  lunak text mining    juga  sedang  diteliti  oleh  perusahaan  yang  berbeda  yang  bekerja  di</w:t>
+      </w:r>
       <w:r>
         <w:t xml:space="preserve"> </w:t>
       </w:r>
-    </w:p>
-    <w:p>
+      <w:r>
+        <w:t xml:space="preserve">bidang  pencarian  dan  pengindeksan  secara  umum  sebagai  cara  untuk meningkatkan performansinya. </w:t>
+      </w:r>
+    </w:p>
+    <w:p>
+      <w:r>
+        <w:t xml:space="preserve">4.  Aplikasi Media Online 31 </w:t>
+      </w:r>
+    </w:p>
+    <w:p>
+      <w:r>
+        <w:lastRenderedPageBreak/>
+        <w:t xml:space="preserve"> Text  mining  sedang  digunakan  oleh  perusahaan  media  besar,  seperti perusahaan  Tribune,  untuk  menghilangkan  ambigu  informasi  dan  untuk memberikan  pembaca  dengan  pengalaman  pencarian  yang  lebih  baik,  yang meningkatkan  loyalitas  pada  site dan pendapatan. Selain  itu,  editor diuntungkan dengan mampu berbagi, mengasosiasi dan properti paket berita, secara signifikan meningkatkan peluang untuk menguangkan konten. </w:t>
+      </w:r>
+    </w:p>
+    <w:p>
+      <w:r>
+        <w:t xml:space="preserve">5.  Aplikasi Pemasaran </w:t>
+      </w:r>
+    </w:p>
+    <w:p>
+      <w:r>
+        <w:t xml:space="preserve">Text mining  juga mulai digunakan dalam pemasaran,  lebih spesifik dalam analisis manajemen hubungan pelanggan. Coussement dan Van den Poel  (2008)  menerapkannya  untuk  meningkatkan  model  analisis    prediksi  untuk  churn pelanggan (pengurangan pelanggan). </w:t>
+      </w:r>
+    </w:p>
+    <w:p>
+      <w:r>
+        <w:t xml:space="preserve">6.  Sentiment Analysis </w:t>
+      </w:r>
+    </w:p>
+    <w:p>
+      <w:r>
+        <w:t xml:space="preserve">Sentiment  Analysis mungkin melibatkan  analisis  dari  review  film  untuk memperkirakan  berapa  baik  review  untuk  sebuah  film.  Analisis  semacam  ini mungkin memerlukan kumpulan data berlabel atau label dari efektifitas kata-kata. Sebuah sumber daya untuk efektivitas kata-kata telah dibuat untuk WordNet. </w:t>
+      </w:r>
+    </w:p>
+    <w:p>
+      <w:r>
+        <w:t xml:space="preserve">7.  Aplikasi Akademik  </w:t>
+      </w:r>
+    </w:p>
+    <w:p>
+      <w:r>
+        <w:t>Masalah  text mining penting bagi penerbit  yang memiliki database besar untuk mendapatkan  informasi  yang memerlukan  pengindeksan  untuk  pencarian.</w:t>
+      </w:r>
       <w:r>
         <w:t xml:space="preserve"> </w:t>
       </w:r>
-    </w:p>
-    <w:p>
-      <w:r>
-        <w:t xml:space="preserve">pertambangan  data,  pembelajaran  mesin,  statistik,  dan  komputasi  linguistik. </w:t>
-      </w:r>
-    </w:p>
-    <w:p>
-      <w:r>
-        <w:t xml:space="preserve">Dikarenakan kebanyakan informasi (perkiraan umum mengatakan lebih dari 80%)  </w:t>
-      </w:r>
-    </w:p>
-    <w:p>
-      <w:r>
-        <w:t xml:space="preserve">saat  ini  disimpan  sebagai  teks,  text  mining  diyakini  memiliki  potensi  nilai </w:t>
+      <w:r>
+        <w:t>Hal ini terutama berlaku dalam ilmu sains, di mana informasi yang sangat spesifik sering  terkandung  dalam  teks  tertulis.  Oleh  karena  itu,  inisiatif  telah  diambil seperti Nature’s proposal untuk Open Text Mining Interface (OTMI) dan Health’s common  Journal Publishing untuk Document Type D</w:t>
+      </w:r>
+      <w:r>
+        <w:t xml:space="preserve">efinition  (DTD)  yang  akan </w:t>
+      </w:r>
+      <w:r>
+        <w:t xml:space="preserve"> memberikan  isyarat  semantik  pada  mesin  untuk  menjawab  pertanyaan  spesifik yang  terkandung  dalam  teks  tanpa menghilangkan  barrier  penerbit  untuk  akses publik. </w:t>
       </w:r>
     </w:p>
     <w:p>
       <w:r>
         <w:lastRenderedPageBreak/>
-        <w:t xml:space="preserve">komersial tinggi (Clara Bridge, 2011).  </w:t>
-      </w:r>
-    </w:p>
-    <w:p>
-      <w:r>
-        <w:t xml:space="preserve">Saat ini , text mining telah mendapat perhatian dalam berbagai bidang : </w:t>
-      </w:r>
-    </w:p>
-    <w:p>
-      <w:r>
-        <w:t xml:space="preserve">1.  Aplikasi keamanan. </w:t>
-      </w:r>
-    </w:p>
-    <w:p>
-      <w:r>
-        <w:t xml:space="preserve">Banyak  paket  perangkat  lunak  text  mining  dipasarkan  terhadap  aplikasi </w:t>
-      </w:r>
-    </w:p>
-    <w:p>
-      <w:r>
-        <w:t xml:space="preserve">keamanan,  khususnya  analisis  plain  text    seperti  berita  internet.  Hal  ini  juga </w:t>
-      </w:r>
-    </w:p>
-    <w:p>
-      <w:r>
-        <w:t xml:space="preserve">mencakup studi enkripsi teks. </w:t>
-      </w:r>
-    </w:p>
-    <w:p>
-      <w:r>
-        <w:t xml:space="preserve">2.  Aplikasi biomedis. </w:t>
-      </w:r>
-    </w:p>
-    <w:p>
-      <w:r>
-        <w:t xml:space="preserve">Berbagai  aplikasi  text  mining  dalam  literatur  biomedis  telah  disusun.  </w:t>
-      </w:r>
-    </w:p>
-    <w:p>
-      <w:r>
-        <w:t xml:space="preserve">Salah  satu  contohnya  adalah  PubGene  yang  mengkombinasikan  text  mining </w:t>
-      </w:r>
-    </w:p>
-    <w:p>
-      <w:r>
-        <w:t xml:space="preserve">biomedis dengan visualisasi jaringan sebagai sebuah layanan Internet. Contoh lain </w:t>
-      </w:r>
-    </w:p>
-    <w:p>
-      <w:r>
-        <w:t xml:space="preserve">text mining adalah GoPubMed.org. Kesamaan semantik juga telah digunakan oleh </w:t>
-      </w:r>
-    </w:p>
-    <w:p>
-      <w:r>
-        <w:t xml:space="preserve">sistem text mining, yaitu, GOAnnotator. </w:t>
-      </w:r>
-    </w:p>
-    <w:p>
-      <w:r>
-        <w:t xml:space="preserve">3.  Perangkat Lunak dan Aplikasi </w:t>
-      </w:r>
-    </w:p>
-    <w:p>
-      <w:r>
-        <w:t xml:space="preserve">Departemen riset dan pengembangan perusahaan besar, termasuk IBM dan </w:t>
-      </w:r>
-    </w:p>
-    <w:p>
-      <w:r>
-        <w:t xml:space="preserve">Microsoft,  sedang  meneliti  teknik  text  mining  dan  mengembangkan  program </w:t>
-      </w:r>
-    </w:p>
-    <w:p>
-      <w:r>
-        <w:t xml:space="preserve">untuk  lebih mengotomatisasi proses pertambangan dan analisis. Perangkat  lunak </w:t>
-      </w:r>
-    </w:p>
-    <w:p>
-      <w:r>
-        <w:t xml:space="preserve">text mining    juga  sedang  diteliti  oleh  perusahaan  yang  berbeda  yang  bekerja  di </w:t>
-      </w:r>
-    </w:p>
-    <w:p>
-      <w:r>
-        <w:t xml:space="preserve">bidang  pencarian  dan  pengindeksan  secara  umum  sebagai  cara  untuk </w:t>
-      </w:r>
-    </w:p>
-    <w:p>
-      <w:r>
-        <w:t xml:space="preserve">meningkatkan performansinya. </w:t>
-      </w:r>
-    </w:p>
-    <w:p>
-      <w:r>
-        <w:lastRenderedPageBreak/>
-        <w:t xml:space="preserve">4.  Aplikasi Media Online 31 </w:t>
-      </w:r>
-    </w:p>
-    <w:p>
-      <w:r>
-        <w:t xml:space="preserve"> </w:t>
-      </w:r>
-    </w:p>
-    <w:p>
-      <w:r>
-        <w:t xml:space="preserve"> </w:t>
-      </w:r>
-    </w:p>
-    <w:p>
-      <w:r>
-        <w:t xml:space="preserve">Text  mining  sedang  digunakan  oleh  perusahaan  media  besar,  seperti </w:t>
-      </w:r>
-    </w:p>
-    <w:p>
-      <w:r>
-        <w:t xml:space="preserve">perusahaan  Tribune,  untuk  menghilangkan  ambigu  informasi  dan  untuk </w:t>
-      </w:r>
-    </w:p>
-    <w:p>
-      <w:r>
-        <w:t xml:space="preserve">memberikan  pembaca  dengan  pengalaman  pencarian  yang  lebih  baik,  yang </w:t>
-      </w:r>
-    </w:p>
-    <w:p>
-      <w:r>
-        <w:t xml:space="preserve">meningkatkan  loyalitas  pada  site dan pendapatan. Selain  itu,  editor diuntungkan </w:t>
-      </w:r>
-    </w:p>
-    <w:p>
-      <w:r>
-        <w:t xml:space="preserve">dengan mampu berbagi, mengasosiasi dan properti paket berita, secara signifikan </w:t>
-      </w:r>
-    </w:p>
-    <w:p>
-      <w:r>
-        <w:t xml:space="preserve">meningkatkan peluang untuk menguangkan konten. </w:t>
-      </w:r>
-    </w:p>
-    <w:p>
-      <w:r>
-        <w:t xml:space="preserve">5.  Aplikasi Pemasaran </w:t>
-      </w:r>
-    </w:p>
-    <w:p>
-      <w:r>
-        <w:t xml:space="preserve">Text mining  juga mulai digunakan dalam pemasaran,  lebih spesifik dalam </w:t>
-      </w:r>
-    </w:p>
-    <w:p>
-      <w:r>
-        <w:t xml:space="preserve">analisis manajemen hubungan pelanggan. Coussement dan Van den Poel  (2008)  </w:t>
-      </w:r>
-    </w:p>
-    <w:p>
-      <w:r>
-        <w:t xml:space="preserve">menerapkannya  untuk  meningkatkan  model  analisis    prediksi  untuk  churn </w:t>
-      </w:r>
-    </w:p>
-    <w:p>
-      <w:r>
-        <w:t xml:space="preserve">pelanggan (pengurangan pelanggan). </w:t>
-      </w:r>
-    </w:p>
-    <w:p>
-      <w:r>
-        <w:t xml:space="preserve">6.  Sentiment Analysis </w:t>
-      </w:r>
-    </w:p>
-    <w:p>
-      <w:r>
-        <w:t xml:space="preserve">Sentiment  Analysis mungkin melibatkan  analisis  dari  review  film  untuk </w:t>
-      </w:r>
-    </w:p>
-    <w:p>
-      <w:r>
-        <w:t xml:space="preserve">memperkirakan  berapa  baik  review  untuk  sebuah  film.  Analisis  semacam  ini </w:t>
-      </w:r>
-    </w:p>
-    <w:p>
-      <w:r>
-        <w:t xml:space="preserve">mungkin memerlukan kumpulan data berlabel atau label dari efektifitas kata-kata. </w:t>
-      </w:r>
-    </w:p>
-    <w:p>
-      <w:r>
-        <w:t xml:space="preserve">Sebuah sumber daya untuk efektivitas kata-kata telah dibuat untuk WordNet. </w:t>
-      </w:r>
-    </w:p>
-    <w:p>
-      <w:r>
-        <w:lastRenderedPageBreak/>
-        <w:t xml:space="preserve">7.  Aplikasi Akademik  </w:t>
-      </w:r>
-    </w:p>
-    <w:p>
-      <w:r>
-        <w:t xml:space="preserve">Masalah  text mining penting bagi penerbit  yang memiliki database besar </w:t>
-      </w:r>
-    </w:p>
-    <w:p>
-      <w:r>
-        <w:t xml:space="preserve">untuk mendapatkan  informasi  yang memerlukan  pengindeksan  untuk  pencarian. </w:t>
-      </w:r>
-    </w:p>
-    <w:p>
-      <w:r>
-        <w:t xml:space="preserve">Hal ini terutama berlaku dalam ilmu sains, di mana informasi yang sangat spesifik </w:t>
-      </w:r>
-    </w:p>
-    <w:p>
-      <w:r>
-        <w:t xml:space="preserve">sering  terkandung  dalam  teks  tertulis.  Oleh  karena  itu,  inisiatif  telah  diambil </w:t>
-      </w:r>
-    </w:p>
-    <w:p>
-      <w:r>
-        <w:t xml:space="preserve">seperti Nature’s proposal untuk Open Text Mining Interface (OTMI) dan Health’s </w:t>
-      </w:r>
-    </w:p>
-    <w:p>
-      <w:r>
-        <w:t xml:space="preserve">common  Journal Publishing untuk Document Type Definition  (DTD)  yang  akan 32 </w:t>
-      </w:r>
-    </w:p>
-    <w:p>
-      <w:r>
-        <w:t xml:space="preserve"> </w:t>
-      </w:r>
-    </w:p>
-    <w:p>
-      <w:r>
-        <w:t xml:space="preserve"> </w:t>
-      </w:r>
-    </w:p>
-    <w:p>
-      <w:r>
-        <w:t xml:space="preserve">memberikan  isyarat  semantik  pada  mesin  untuk  menjawab  pertanyaan  spesifik </w:t>
-      </w:r>
-    </w:p>
-    <w:p>
-      <w:r>
-        <w:t xml:space="preserve">yang  terkandung  dalam  teks  tanpa menghilangkan  barrier  penerbit  untuk  akses </w:t>
-      </w:r>
-    </w:p>
-    <w:p>
-      <w:r>
-        <w:t xml:space="preserve">publik. </w:t>
-      </w:r>
-    </w:p>
-    <w:p>
-      <w:r>
-        <w:t xml:space="preserve">Sebelumnya, website paling sering menggunakan pencarian berbasis  teks, </w:t>
-      </w:r>
-    </w:p>
-    <w:p>
-      <w:r>
-        <w:t xml:space="preserve">yang hanya menemukan dokumen  yang berisi kata-kata atau  frase  spesifik yang </w:t>
-      </w:r>
-    </w:p>
-    <w:p>
-      <w:r>
-        <w:t xml:space="preserve">ditentukan  oleh  pengguna.  Sekarang,  melalui  penggunaan  web  semantik,  text </w:t>
-      </w:r>
-    </w:p>
-    <w:p>
-      <w:r>
-        <w:t xml:space="preserve">mining dapat menemukan konten berdasarkan makna dan konteks (daripada hanya </w:t>
-      </w:r>
-    </w:p>
-    <w:p>
-      <w:r>
-        <w:t xml:space="preserve">dengan kata tertentu). </w:t>
-      </w:r>
-    </w:p>
-    <w:p>
-      <w:r>
-        <w:lastRenderedPageBreak/>
-        <w:t xml:space="preserve">Text mining juga digunakan dalam beberapa filter email spam sebagai cara </w:t>
-      </w:r>
-    </w:p>
-    <w:p>
-      <w:r>
-        <w:t xml:space="preserve">untuk  menentukan  karakteristik  pesan  yang  mungkin  berupa  iklan  atau  materi </w:t>
-      </w:r>
-    </w:p>
-    <w:p>
-      <w:r>
-        <w:t>yang tidak diinginkan lainnya.</w:t>
-      </w:r>
-    </w:p>
-    <w:p>
-      <w:pPr>
-        <w:ind w:firstLine="567"/>
-      </w:pPr>
+        <w:t xml:space="preserve">Sebelumnya, website paling sering menggunakan pencarian berbasis  teks, yang hanya menemukan dokumen  yang berisi kata-kata atau  frase  spesifik yang ditentukan  oleh  pengguna.  Sekarang,  melalui  penggunaan  web  semantik,  text mining dapat menemukan konten berdasarkan makna dan konteks (daripada hanya dengan kata tertentu). </w:t>
+      </w:r>
+    </w:p>
+    <w:p>
+      <w:r>
+        <w:t xml:space="preserve">Text mining juga digunakan dalam beberapa filter email spam sebagai cara untuk  menentukan  karakteristik  pesan  yang  mungkin  berupa  iklan  atau  materi </w:t>
+      </w:r>
+      <w:r>
+        <w:t>yang tidak diinginkan lainnya</w:t>
+      </w:r>
       <w:r>
         <w:t>.</w:t>
       </w:r>
@@ -12959,406 +12677,135 @@
     <w:p/>
     <w:p>
       <w:r>
-        <w:t xml:space="preserve">Sentiment  analysis  atau  opinion mining mengacu  pada  bidang  yang  luas </w:t>
-      </w:r>
-    </w:p>
-    <w:p>
-      <w:r>
-        <w:t xml:space="preserve">dari  pengolahan  bahasa  alami,  komputasi  linguistik  dan  text  mining.  Secara </w:t>
-      </w:r>
-    </w:p>
-    <w:p>
-      <w:r>
-        <w:t xml:space="preserve">umum,  bertujuan  untuk menentukan  attitude  pembicara  atau  penulis  berkenaan </w:t>
-      </w:r>
-    </w:p>
-    <w:p>
-      <w:r>
-        <w:t xml:space="preserve">dengan  topik  tertentu.  Attitude  mungkin  penilaian  atau  evaluasi  mereka, </w:t>
-      </w:r>
-    </w:p>
-    <w:p>
-      <w:r>
-        <w:t xml:space="preserve">pernyataan  afektif  mereka  (pernyataan  emosional  penulis  saat  menulis)  atau </w:t>
-      </w:r>
-    </w:p>
-    <w:p>
-      <w:r>
-        <w:t xml:space="preserve">komunikasi  emosional  dimaksud  (efek  emosional  penulis  inginkan  terhadap </w:t>
-      </w:r>
-    </w:p>
-    <w:p>
-      <w:r>
-        <w:t xml:space="preserve">pembaca) (Wikipedia, 2011). </w:t>
-      </w:r>
-    </w:p>
-    <w:p>
-      <w:r>
-        <w:t xml:space="preserve">Tugas  dasar  dalam  analisis  sentimen  adalah  mengelompokkan  polaritas </w:t>
-      </w:r>
-    </w:p>
-    <w:p>
-      <w:r>
-        <w:t xml:space="preserve">dari  teks  yang  ada  dalam  dokumen,  kalimat,  atau  fitur  /  tingkat  aspek  -  apakah </w:t>
-      </w:r>
-    </w:p>
-    <w:p>
-      <w:r>
-        <w:t xml:space="preserve">pendapat  yang  dikemukakan  dalam  dokumen,  kalimat  atau  fitur  entitas  /  aspek 33 </w:t>
-      </w:r>
-    </w:p>
-    <w:p>
+        <w:t xml:space="preserve">Sentiment  analysis  atau  opinion mining mengacu  pada  bidang  yang  luas dari  pengolahan  bahasa  alami,  komputasi  linguistik  dan  text  mining.  Secara umum,  bertujuan  untuk menentukan  attitude  pembicara  atau  penulis  berkenaan dengan  topik  tertentu.  Attitude  mungkin  penilaian  atau  evaluasi  mereka, pernyataan  afektif  mereka  (pernyataan  emosional  penulis  saat  menulis)  atau komunikasi  emosional  dimaksud  (efek  emosional  penulis  inginkan  terhadap pembaca) (Wikipedia, 2011). </w:t>
+      </w:r>
+    </w:p>
+    <w:p>
+      <w:r>
+        <w:t>Tugas  dasar  dalam  analisis  sentimen  adalah  mengelompokkan  polaritas dari  teks  yang  ada  dalam  dokumen,  kalimat,  atau  fitur  /  tingkat  aspek  -  apakah pendapat  yang  dikemukakan  dalam  dokumen,  kalimat  at</w:t>
+      </w:r>
+      <w:r>
+        <w:t>au  fitur  entitas  /  aspek b</w:t>
+      </w:r>
+      <w:r>
+        <w:t xml:space="preserve">ersifat  positif  ,  negatif  atau  netral  (Dehaff, M.,  2010).  Lebih  lanjut  sentiment analysis dapat menyatakan emosional sedih, gembira, atau marah. </w:t>
+      </w:r>
+    </w:p>
+    <w:p>
+      <w:r>
+        <w:t>Beberapa  penelitian  mengklasifikasikan  polaritas  dokumen  pada  skala multi-arah,  yang  dicoba  oleh  (Pang,  B.  &amp;  Lee,  L.  2005)  dan  (Snyder  B.  &amp; Barzilay R.  2007)  antara  lain  :   memperluas  tugas  dasar  klasifikasi  review  film sebagai positif atau negatif  terhadap memprediksi peringkat bintang baik skala 3</w:t>
+      </w:r>
       <w:r>
         <w:t xml:space="preserve"> </w:t>
       </w:r>
-    </w:p>
-    <w:p>
+      <w:r>
+        <w:t xml:space="preserve">atau  bintang  4,  sementara  (Snyder  B.  &amp;  Barzilay  R.  2007)  melakukan  analisa mendalam  tentang  review  restoran, memprediksi peringkat untuk berbagai aspek dari  restoran  yang diberikan,  seperti makanan dan  suasana  (dalam  skala  bintang lima). </w:t>
+      </w:r>
+    </w:p>
+    <w:p>
+      <w:r>
+        <w:t>Sebuah  metode  yang  berbeda  untuk  menentukan  sentimen  adalah penggunaan  sistem  skala  dimana  kata-kata  umumnya  terkait memiliki  sentimen</w:t>
+      </w:r>
       <w:r>
         <w:t xml:space="preserve"> </w:t>
       </w:r>
-    </w:p>
-    <w:p>
-      <w:r>
-        <w:t xml:space="preserve">bersifat  positif  ,  negatif  atau  netral  (Dehaff, M.,  2010).  Lebih  lanjut  sentiment </w:t>
-      </w:r>
-    </w:p>
-    <w:p>
-      <w:r>
-        <w:t xml:space="preserve">analysis dapat menyatakan emosional sedih, gembira, atau marah. </w:t>
-      </w:r>
-    </w:p>
-    <w:p>
-      <w:r>
-        <w:t xml:space="preserve">Beberapa  penelitian  mengklasifikasikan  polaritas  dokumen  pada  skala </w:t>
-      </w:r>
-    </w:p>
-    <w:p>
+      <w:r>
+        <w:t xml:space="preserve">negatif, netral atau positif dengan mereka diberi nomor pada skala  -5 sampai +5 (paling  negatif  hingga  yang  paling  positif)  dan  ketika  sepotong  teks  terstruktur dianalisis  dengan  pemrosesan  bahasa  alami,  konsep  selanjutnya  dianalisis </w:t>
+      </w:r>
       <w:r>
         <w:lastRenderedPageBreak/>
-        <w:t xml:space="preserve">multi-arah,  yang  dicoba  oleh  (Pang,  B.  &amp;  Lee,  L.  2005)  dan  (Snyder  B.  &amp; </w:t>
-      </w:r>
-    </w:p>
-    <w:p>
-      <w:r>
-        <w:t xml:space="preserve">Barzilay R.  2007)  antara  lain  :   memperluas  tugas  dasar  klasifikasi  review  film </w:t>
-      </w:r>
-    </w:p>
-    <w:p>
-      <w:r>
-        <w:t xml:space="preserve">sebagai positif atau negatif  terhadap memprediksi peringkat bintang baik skala 3 </w:t>
-      </w:r>
-    </w:p>
-    <w:p>
-      <w:r>
-        <w:t xml:space="preserve">atau  bintang  4,  sementara  (Snyder  B.  &amp;  Barzilay  R.  2007)  melakukan  analisa </w:t>
-      </w:r>
-    </w:p>
-    <w:p>
-      <w:r>
-        <w:t xml:space="preserve">mendalam  tentang  review  restoran, memprediksi peringkat untuk berbagai aspek </w:t>
-      </w:r>
-    </w:p>
-    <w:p>
-      <w:r>
-        <w:t xml:space="preserve">dari  restoran  yang diberikan,  seperti makanan dan  suasana  (dalam  skala  bintang </w:t>
-      </w:r>
-    </w:p>
-    <w:p>
-      <w:r>
-        <w:t xml:space="preserve">lima). </w:t>
-      </w:r>
-    </w:p>
-    <w:p>
-      <w:r>
-        <w:t xml:space="preserve">Sebuah  metode  yang  berbeda  untuk  menentukan  sentimen  adalah </w:t>
-      </w:r>
-    </w:p>
-    <w:p>
-      <w:r>
-        <w:t xml:space="preserve">penggunaan  sistem  skala  dimana  kata-kata  umumnya  terkait memiliki  sentimen </w:t>
-      </w:r>
-    </w:p>
-    <w:p>
-      <w:r>
-        <w:t xml:space="preserve">negatif, netral atau positif dengan mereka diberi nomor pada skala  -5 sampai +5 </w:t>
-      </w:r>
-    </w:p>
-    <w:p>
-      <w:r>
-        <w:t xml:space="preserve">(paling  negatif  hingga  yang  paling  positif)  dan  ketika  sepotong  teks  terstruktur </w:t>
-      </w:r>
-    </w:p>
-    <w:p>
-      <w:r>
-        <w:t xml:space="preserve">dianalisis  dengan  pemrosesan  bahasa  alami,  konsep  selanjutnya  dianalisis  untuk </w:t>
-      </w:r>
-    </w:p>
-    <w:p>
-      <w:r>
-        <w:t xml:space="preserve">memahami  kata-kata  ini  dan  bagaimana  mereka  berhubungan  dengan  konsep. </w:t>
-      </w:r>
-    </w:p>
-    <w:p>
-      <w:r>
-        <w:t xml:space="preserve">Setiap  konsep  kemudian  diberi  skor  berdasarkan  bagaimana  kata-kata  sentimen </w:t>
-      </w:r>
-    </w:p>
-    <w:p>
-      <w:r>
-        <w:t xml:space="preserve">berhubungan  dengan  konsep,  dan  skor  yang  terkait.  Hal  ini  memungkinkan </w:t>
+        <w:t xml:space="preserve">untuk memahami  kata-kata  ini  dan  bagaimana  mereka  berhubungan  dengan  konsep. </w:t>
+      </w:r>
+    </w:p>
+    <w:p>
+      <w:r>
+        <w:t>Setiap  konsep  kemudian  diberi  skor  ber</w:t>
+      </w:r>
+      <w:r>
+        <w:t xml:space="preserve">dasarkan  bagaimana  kata-kata </w:t>
+      </w:r>
+      <w:r>
+        <w:t xml:space="preserve">sentimen berhubungan  dengan  konsep,  dan  skor  yang  terkait.  Hal  ini  memungkinkan gerakan untuk pemahaman yang lebih canggih dari sentimen berdasarkan skala 11 titik. </w:t>
+      </w:r>
+    </w:p>
+    <w:p>
+      <w:r>
+        <w:t xml:space="preserve">Penelitian  dengan  arah  berbeda  adalah  identifikasi  subjektivitas  / objektivitas. Tugas  ini biasanya didefinisikan  sebagai menggolongkan  suatu  teks yang  diberikan  (biasanya  kalimat)  ke  salah  satu  dari  dua  kelas:  objektif  atau subjektif (Pang, B. &amp; Lee, L, 2008). Masalah ini kadang-kadang dapat lebih sulit daripada klasifikasi polaritas  (Mihalcea, R. &amp; dkk, 2007)  subjektivitas kata-kata dan frase mungkin tergantung pada konteks dan dokumen objektif mungkin berisi kalimat  subjektif  (misalnya,  sebuah  artikel  berita  mengutip  pendapat  orang). </w:t>
+      </w:r>
+    </w:p>
+    <w:p>
+      <w:r>
+        <w:t xml:space="preserve">Selain  itu,  seperti  yang  disebutkan  oleh  (Su,  F. &amp; Markert, K.  2008),  hasilnya sangat  tergantung  pada  definisi  subjektivitas  digunakan  ketika  memberikan keterangan  pada  teks. Namun,  (Pang,  B. &amp;  Lee,  L.  2004) menunjukkan  bahwa menghapus  kalimat  objektif  dari  sebuah  dokumen  sebelum  mengelompokkan polaritasnya membantu meningkatkan kinerja. </w:t>
+      </w:r>
+    </w:p>
+    <w:p>
+      <w:r>
+        <w:t xml:space="preserve">Kita dapat melacak produk-produk, merek dan orang-orang misalnya dan menentukan  apakah  mereka  dilihat  positif  atau  negatif  di  web.  Hal  ini memungkinkan bisnis untuk melacak: </w:t>
+      </w:r>
+    </w:p>
+    <w:p>
+      <w:r>
+        <w:t xml:space="preserve">a.  Deteksi Flame (rants buruk) </w:t>
+      </w:r>
+    </w:p>
+    <w:p>
+      <w:r>
+        <w:t xml:space="preserve">b.   Persepsi produk baru. </w:t>
+      </w:r>
+    </w:p>
+    <w:p>
+      <w:r>
+        <w:t xml:space="preserve">c.  Persepsi Merek. </w:t>
+      </w:r>
+    </w:p>
+    <w:p>
+      <w:r>
+        <w:t xml:space="preserve">d.  Manajemen reputasi. </w:t>
       </w:r>
     </w:p>
     <w:p>
       <w:r>
         <w:lastRenderedPageBreak/>
-        <w:t xml:space="preserve">gerakan untuk pemahaman yang lebih canggih dari sentimen berdasarkan skala 11 </w:t>
-      </w:r>
-    </w:p>
-    <w:p>
-      <w:r>
-        <w:t xml:space="preserve">titik. </w:t>
-      </w:r>
-    </w:p>
-    <w:p>
-      <w:r>
-        <w:t xml:space="preserve">Penelitian  dengan  arah  berbeda  adalah  identifikasi  subjektivitas  / </w:t>
-      </w:r>
-    </w:p>
-    <w:p>
-      <w:r>
-        <w:t xml:space="preserve">objektivitas. Tugas  ini biasanya didefinisikan  sebagai menggolongkan  suatu  teks </w:t>
-      </w:r>
-    </w:p>
-    <w:p>
-      <w:r>
-        <w:t xml:space="preserve">yang  diberikan  (biasanya  kalimat)  ke  salah  satu  dari  dua  kelas:  objektif  atau </w:t>
-      </w:r>
-    </w:p>
-    <w:p>
-      <w:r>
-        <w:t xml:space="preserve">subjektif (Pang, B. &amp; Lee, L, 2008). Masalah ini kadang-kadang dapat lebih sulit 34 </w:t>
-      </w:r>
-    </w:p>
-    <w:p>
+        <w:t xml:space="preserve">Hal  ini  juga  memungkinkan  individu  untuk  mendapatkan  sebuah  pandangan </w:t>
+      </w:r>
       <w:r>
         <w:t xml:space="preserve"> </w:t>
       </w:r>
-    </w:p>
-    <w:p>
+      <w:r>
+        <w:t xml:space="preserve">tentang sesuatu (review) pada skala global  (Jenkins, M. C., 2011). </w:t>
+      </w:r>
+    </w:p>
+    <w:p>
+      <w:r>
+        <w:t xml:space="preserve">Orang sering kali menyatakan lebih dari satu opini "the movie was terrible, but  DeNiro's  performance  was  superb,  as  always",  sebuah  sarkasme  "this  is probably the best laptop Dell could come up with", atau menggunakan negasi dan banyak elemen kompleks sehingga sulit untuk diparsing "not  that I'm saying  this </w:t>
+      </w:r>
+      <w:r>
+        <w:t xml:space="preserve">was a bad experience".  </w:t>
+      </w:r>
       <w:r>
         <w:t xml:space="preserve"> </w:t>
       </w:r>
     </w:p>
     <w:p>
       <w:r>
-        <w:t xml:space="preserve">daripada klasifikasi polaritas  (Mihalcea, R. &amp; dkk, 2007)  subjektivitas kata-kata </w:t>
-      </w:r>
-    </w:p>
-    <w:p>
-      <w:r>
-        <w:t xml:space="preserve">dan frase mungkin tergantung pada konteks dan dokumen objektif mungkin berisi </w:t>
-      </w:r>
-    </w:p>
-    <w:p>
-      <w:r>
-        <w:t xml:space="preserve">kalimat  subjektif  (misalnya,  sebuah  artikel  berita  mengutip  pendapat  orang). </w:t>
-      </w:r>
-    </w:p>
-    <w:p>
-      <w:r>
-        <w:t xml:space="preserve">Selain  itu,  seperti  yang  disebutkan  oleh  (Su,  F. &amp; Markert, K.  2008),  hasilnya </w:t>
-      </w:r>
-    </w:p>
-    <w:p>
-      <w:r>
-        <w:t xml:space="preserve">sangat  tergantung  pada  definisi  subjektivitas  digunakan  ketika  memberikan </w:t>
-      </w:r>
-    </w:p>
-    <w:p>
-      <w:r>
-        <w:t xml:space="preserve">keterangan  pada  teks. Namun,  (Pang,  B. &amp;  Lee,  L.  2004) menunjukkan  bahwa </w:t>
-      </w:r>
-    </w:p>
-    <w:p>
-      <w:r>
-        <w:t xml:space="preserve">menghapus  kalimat  objektif  dari  sebuah  dokumen  sebelum  mengelompokkan </w:t>
-      </w:r>
-    </w:p>
-    <w:p>
-      <w:r>
-        <w:t xml:space="preserve">polaritasnya membantu meningkatkan kinerja. </w:t>
-      </w:r>
-    </w:p>
-    <w:p>
-      <w:r>
-        <w:t xml:space="preserve">Kita dapat melacak produk-produk, merek dan orang-orang misalnya dan </w:t>
-      </w:r>
-    </w:p>
-    <w:p>
-      <w:r>
-        <w:lastRenderedPageBreak/>
-        <w:t xml:space="preserve">menentukan  apakah  mereka  dilihat  positif  atau  negatif  di  web.  Hal  ini </w:t>
-      </w:r>
-    </w:p>
-    <w:p>
-      <w:r>
-        <w:t xml:space="preserve">memungkinkan bisnis untuk melacak: </w:t>
-      </w:r>
-    </w:p>
-    <w:p>
-      <w:r>
-        <w:t xml:space="preserve">a.  Deteksi Flame (rants buruk) </w:t>
-      </w:r>
-    </w:p>
-    <w:p>
-      <w:r>
-        <w:t xml:space="preserve">b.   Persepsi produk baru. </w:t>
-      </w:r>
-    </w:p>
-    <w:p>
-      <w:r>
-        <w:t xml:space="preserve">c.  Persepsi Merek. </w:t>
-      </w:r>
-    </w:p>
-    <w:p>
-      <w:r>
-        <w:t xml:space="preserve">d.  Manajemen reputasi. </w:t>
-      </w:r>
-    </w:p>
-    <w:p>
-      <w:r>
-        <w:t xml:space="preserve">Hal  ini  juga  memungkinkan  individu  untuk  mendapatkan  sebuah  pandangan </w:t>
-      </w:r>
-    </w:p>
-    <w:p>
-      <w:r>
-        <w:t xml:space="preserve">tentang sesuatu (review) pada skala global  (Jenkins, M. C., 2011). </w:t>
-      </w:r>
-    </w:p>
-    <w:p>
-      <w:r>
-        <w:t xml:space="preserve">Orang sering kali menyatakan lebih dari satu opini "the movie was terrible, </w:t>
-      </w:r>
-    </w:p>
-    <w:p>
-      <w:r>
-        <w:t xml:space="preserve">but  DeNiro's  performance  was  superb,  as  always",  sebuah  sarkasme  "this  is </w:t>
-      </w:r>
-    </w:p>
-    <w:p>
-      <w:r>
-        <w:t xml:space="preserve">probably the best laptop Dell could come up with", atau menggunakan negasi dan </w:t>
-      </w:r>
-    </w:p>
-    <w:p>
-      <w:r>
-        <w:t xml:space="preserve">banyak elemen kompleks sehingga sulit untuk diparsing "not  that I'm saying  this </w:t>
-      </w:r>
-    </w:p>
-    <w:p>
-      <w:r>
-        <w:t xml:space="preserve">was a bad experience".  35 </w:t>
-      </w:r>
-    </w:p>
-    <w:p>
-      <w:r>
         <w:t xml:space="preserve"> </w:t>
       </w:r>
-    </w:p>
-    <w:p>
+      <w:r>
+        <w:t>E</w:t>
+      </w:r>
+      <w:r>
+        <w:t>kspresi  atau  sentiment  mengacu  pada  fokus  topik  tertentu,  pernyataan pada satu topik mungkin akan berbeda makna dengan pernyataan yang sama pada subject  yang  berbeda.  Sebagai  contoh,  adalah  hal  yang  baik  untuk mengatakan alur film  tidak  terprediksi,  tapi adalah hal yang  tidak baik  jika ‘tidak  terprediksi’ dinyatakan pada kemudi dari kendaraan. Bahkan pada produk  tertentu, kata-kata yang sama dapat menggambarkan makna kebalikan, contoh adalah hal yang buruk untuk waktu  start-up  pada  kamera  digital  jika  dinyatakan  “lama”,  namun  jika” lama” dinyatakan pada usia batere maka akan menjadi hal positif. Oleh karena itu pada  beberapa  penelitian,  terutama  pada  review  produk,  pekerjaan  didahului dengan menentukan elemen dari sebuah produk yang sedang dibicarakan sebelum</w:t>
+      </w:r>
       <w:r>
         <w:t xml:space="preserve"> </w:t>
       </w:r>
-    </w:p>
-    <w:p>
-      <w:r>
-        <w:t xml:space="preserve">Ekspresi  atau  sentiment  mengacu  pada  fokus  topik  tertentu,  pernyataan </w:t>
-      </w:r>
-    </w:p>
-    <w:p>
-      <w:r>
-        <w:t xml:space="preserve">pada satu topik mungkin akan berbeda makna dengan pernyataan yang sama pada </w:t>
-      </w:r>
-    </w:p>
-    <w:p>
-      <w:r>
-        <w:t xml:space="preserve">subject  yang  berbeda.  Sebagai  contoh,  adalah  hal  yang  baik  untuk mengatakan </w:t>
-      </w:r>
-    </w:p>
-    <w:p>
-      <w:r>
-        <w:lastRenderedPageBreak/>
-        <w:t xml:space="preserve">alur film  tidak  terprediksi,  tapi adalah hal yang  tidak baik  jika ‘tidak  terprediksi’ </w:t>
-      </w:r>
-    </w:p>
-    <w:p>
-      <w:r>
-        <w:t xml:space="preserve">dinyatakan pada kemudi dari kendaraan. Bahkan pada produk  tertentu, kata-kata </w:t>
-      </w:r>
-    </w:p>
-    <w:p>
-      <w:r>
-        <w:t xml:space="preserve">yang sama dapat menggambarkan makna kebalikan, contoh adalah hal yang buruk </w:t>
-      </w:r>
-    </w:p>
-    <w:p>
-      <w:r>
-        <w:t xml:space="preserve">untuk waktu  start-up  pada  kamera  digital  jika  dinyatakan  “lama”,  namun  jika” </w:t>
-      </w:r>
-    </w:p>
-    <w:p>
-      <w:r>
-        <w:t xml:space="preserve">lama” dinyatakan pada usia batere maka akan menjadi hal positif. Oleh karena itu </w:t>
-      </w:r>
-    </w:p>
-    <w:p>
-      <w:r>
-        <w:t xml:space="preserve">pada  beberapa  penelitian,  terutama  pada  review  produk,  pekerjaan  didahului </w:t>
-      </w:r>
-    </w:p>
-    <w:p>
-      <w:r>
-        <w:t xml:space="preserve">dengan menentukan elemen dari sebuah produk yang sedang dibicarakan sebelum </w:t>
-      </w:r>
-    </w:p>
-    <w:p>
       <w:r>
         <w:t xml:space="preserve">memulai proses opinion mining (Ian Barber, 2010). </w:t>
       </w:r>
     </w:p>
     <w:p>
       <w:r>
-        <w:t xml:space="preserve">Hal  pertama  dalam  pemrosesan  dokumen  adalah  memecah  kumpulan </w:t>
-      </w:r>
-    </w:p>
-    <w:p>
-      <w:r>
-        <w:t xml:space="preserve">karakter ke dalam kata  atau  token,  sering disebut  sebagai  tokenisasi. Tokenisasi </w:t>
-      </w:r>
-    </w:p>
-    <w:p>
-      <w:r>
-        <w:t xml:space="preserve">adalah  hal  yang  kompleks  untuk  program  komputer    karena  beberapa  karakter </w:t>
-      </w:r>
-    </w:p>
-    <w:p>
-      <w:r>
-        <w:t xml:space="preserve">dapat dapat ditemukan  sebagai  token delimiters. Delimiter adalah karakter  spasi, </w:t>
-      </w:r>
-    </w:p>
-    <w:p>
-      <w:r>
-        <w:t xml:space="preserve">tab  dan  baris  baru  “newline”,  sedangkan  karakter  (  )  &lt;  &gt;  !  ?  “  kadangkala </w:t>
-      </w:r>
-    </w:p>
-    <w:p>
-      <w:r>
-        <w:t xml:space="preserve">dijadikan  delimiter  namun  kadang  kala  bukan  tergantung  pada  lingkungannya </w:t>
-      </w:r>
-    </w:p>
-    <w:p>
-      <w:r>
-        <w:t>(Wulandini, F. &amp; Nugroho, A. N. 2009).</w:t>
+        <w:t>Hal  pertama  dalam  pemrosesan  dokumen  adalah  memecah  kumpulan karakter ke dalam kata  atau  token,  sering disebut  sebagai  tokenisasi. Tokenisasi adalah  hal  yang  kompleks  untuk  program  komputer    karena  beberapa  karakter dapat dapat ditemukan  sebagai  token delimiters. Delimiter adalah karakter  spasi, tab  dan  baris  baru  “newline”,  sedangkan  karakter  (  )  &lt;  &gt;  !  ?  “  kadangkala dijadikan  delimiter  namun  kadang  kala  bukan  tergantung  pada  lingkungannya (Wulandini, F. &amp; Nugroho, A. N. 2009).</w:t>
       </w:r>
     </w:p>
     <w:p/>
@@ -13374,220 +12821,65 @@
     <w:p/>
     <w:p>
       <w:r>
-        <w:t xml:space="preserve">Support  Vector  Machines  (SVMs)  adalah  seperangkat  metode </w:t>
-      </w:r>
-    </w:p>
-    <w:p>
-      <w:r>
-        <w:t xml:space="preserve">pembelajaran terbimbing  yang menganalisis data dan mengenali pola, digunakan </w:t>
-      </w:r>
-    </w:p>
-    <w:p>
-      <w:r>
-        <w:t xml:space="preserve">untuk  klasifikasi  dan  analisis  regresi.  Algoritma  SVM  asli  diciptakan  oleh </w:t>
-      </w:r>
-    </w:p>
-    <w:p>
-      <w:r>
-        <w:t xml:space="preserve">Vladimir  Vapnik  dan  turunan  standar  saat  ini  (margin  lunak)  diusulkan  oleh </w:t>
-      </w:r>
-    </w:p>
-    <w:p>
-      <w:r>
-        <w:t xml:space="preserve">Corinna  Cortes  dan  Vapnik  Vladimir  (Cortes,  C.  &amp;  Vapnik,  V,  1995).  SVM </w:t>
-      </w:r>
-    </w:p>
-    <w:p>
-      <w:r>
-        <w:t xml:space="preserve">standar mengambil himpunan data input, dan memprediksi, untuk setiap masukan </w:t>
-      </w:r>
-    </w:p>
-    <w:p>
-      <w:r>
-        <w:t xml:space="preserve">yang diberikan, kemungkinan   masukan adalah anggota dari salah satu kelas dari </w:t>
-      </w:r>
-    </w:p>
-    <w:p>
-      <w:r>
-        <w:t>dua  kelas  yang  ada,  yang  membuat  sebuah  SVM  sebagai  penggolong  non-</w:t>
-      </w:r>
-    </w:p>
-    <w:p>
-      <w:r>
-        <w:t xml:space="preserve">probabilistik  linier  biner.  Karena  sebuah  SVM  adalah  sebuah  pengklasifikasi, </w:t>
-      </w:r>
-    </w:p>
-    <w:p>
-      <w:r>
-        <w:t xml:space="preserve">kemudian diberi suatu himpunan  pelatihan, masing-masing ditandai sebagai milik </w:t>
-      </w:r>
-    </w:p>
-    <w:p>
-      <w:r>
-        <w:t xml:space="preserve">salah satu dari dua kategori, suatu algoritma pelatihan SVM membangun  sebuah </w:t>
-      </w:r>
-    </w:p>
-    <w:p>
-      <w:r>
-        <w:t xml:space="preserve">model  yang memprediksi  apakah  data  yang  baru  jatuh  ke  dalam  suatu  kategori </w:t>
-      </w:r>
-    </w:p>
-    <w:p>
-      <w:r>
-        <w:t>atau yang lain.</w:t>
-      </w:r>
-    </w:p>
-    <w:p/>
-    <w:p>
-      <w:r>
-        <w:t xml:space="preserve">Secara intuitif, model SVM merupakan representasi dari data sebagai titik </w:t>
-      </w:r>
-    </w:p>
-    <w:p>
-      <w:r>
-        <w:t xml:space="preserve">dalam ruang, dipetakan sehingga kategori contoh  terpisah dibagi oleh celah  jelas </w:t>
-      </w:r>
-    </w:p>
-    <w:p>
+        <w:t>Support  Vector  Machines  (SVMs)  adalah  seperangkat  metode pembelajaran terbimbing  yang menganalisis data dan mengenali pola, digunakan untuk  klasifikasi  dan  analisis  regresi.  Algoritma  SVM  asli  diciptakan  oleh Vladimir  Vapnik  dan  turunan  standar  saat  ini  (margin  lunak)  diusulkan  oleh Corinna  Cortes  dan  Vapnik  Vladimir  (Cortes,  C.  &amp;  Vapnik,  V,  1995).  SVM standar mengambil himpunan data input, dan memprediksi, untuk setiap masukan yang diberikan, kemungkinan   masukan adalah anggota dari salah satu kelas dari dua  kelas  yang  ada,  yang  membuat  sebuah  SVM  sebagai  penggolong  non-probabilistik  linier  biner.  Karena  sebuah  SVM  adalah  sebuah  pengklasifikasi, kemudian diberi suatu himpunan  pelatihan, masing-masing ditandai sebagai milik salah satu dari dua kategori, suatu algoritma pelatihan SVM membangun  sebuah model  yang memprediksi  apakah  data  yang  baru  jatuh  ke  dalam  suatu  kategori atau yang lain.</w:t>
+      </w:r>
+    </w:p>
+    <w:p>
+      <w:r>
+        <w:t>S</w:t>
+      </w:r>
+      <w:r>
+        <w:t>ecara intuitif, model SVM merupakan representasi dari data sebagai titik dalam ruang, dipetakan sehingga kategori contoh  terpisah dibagi oleh celah  jelas yang selebar mungkin. Data baru kemudian dipetakan ke dalam ruang yang sama dan diperkirakan termasuk kategori berdasarkan sisi mana dari celah data tersebut berada.</w:t>
+      </w:r>
+    </w:p>
+    <w:p>
+      <w:r>
+        <w:t xml:space="preserve">Lebih  formal,  Support  Vector  Machine  membangun  hyperplane  atau himpunan  hyperplane  dalam  ruang  dimensi  tinggi  atau </w:t>
+      </w:r>
+      <w:r>
+        <w:t xml:space="preserve"> tak  terbatas,  yang  dapat </w:t>
+      </w:r>
+      <w:r>
+        <w:t>digunakan untuk klasifikasi, regresi atau tugas-tugas lainnya. Secara intuitif, suatu pemisahan yang baik dicapai oleh hyperplane yang memiliki jarak terbesar ke titik data  training  terdekat dari  setiap kelas  (margin  fungsional disebut), karena p</w:t>
+      </w:r>
+      <w:r>
+        <w:t>a</w:t>
+      </w:r>
+      <w:r>
+        <w:t>da umumnya semakin besar margin semakin rendah error generalisasi dari pemilah.</w:t>
+      </w:r>
+      <w:r>
+        <w:t xml:space="preserve"> </w:t>
+      </w:r>
+      <w:r>
+        <w:t xml:space="preserve">Ketika masalah  asal mungkin  dinyatakan  dalam  dimensi  ruang  terbatas, sering terjadi bahwa dalam ruang, himpunan tidak dipisahkan secara linear. Untuk alasan  ini  diusulkan  bahwa  ruang  dimensi  terbatas  dipetakan  ke  </w:t>
+      </w:r>
       <w:r>
         <w:lastRenderedPageBreak/>
-        <w:t xml:space="preserve">yang selebar mungkin. Data baru kemudian dipetakan ke dalam ruang yang sama </w:t>
-      </w:r>
-    </w:p>
-    <w:p>
-      <w:r>
-        <w:t xml:space="preserve">dan diperkirakan termasuk kategori berdasarkan sisi mana dari celah data tersebut </w:t>
-      </w:r>
-    </w:p>
-    <w:p>
-      <w:r>
-        <w:t>berada.</w:t>
-      </w:r>
-    </w:p>
-    <w:p>
-      <w:r>
-        <w:t xml:space="preserve">Lebih  formal,  Support  Vector  Machine  membangun  hyperplane  atau </w:t>
-      </w:r>
-    </w:p>
-    <w:p>
-      <w:r>
-        <w:t xml:space="preserve">himpunan  hyperplane  dalam  ruang  dimensi  tinggi  atau  tak  terbatas,  yang  dapat 46 </w:t>
-      </w:r>
-    </w:p>
-    <w:p>
+        <w:t>dalam  sebuah</w:t>
+      </w:r>
       <w:r>
         <w:t xml:space="preserve"> </w:t>
       </w:r>
-    </w:p>
-    <w:p>
+      <w:r>
+        <w:t>ruang  dimensi  yang  jauh  lebih  tinggi  yang mungkin membuat  pemisahan  lebih</w:t>
+      </w:r>
       <w:r>
         <w:t xml:space="preserve"> </w:t>
       </w:r>
-    </w:p>
-    <w:p>
-      <w:r>
-        <w:t xml:space="preserve">digunakan untuk klasifikasi, regresi atau tugas-tugas lainnya. Secara intuitif, suatu </w:t>
-      </w:r>
-    </w:p>
-    <w:p>
-      <w:r>
-        <w:t xml:space="preserve">pemisahan yang baik dicapai oleh hyperplane yang memiliki jarak terbesar ke titik </w:t>
-      </w:r>
-    </w:p>
-    <w:p>
-      <w:r>
-        <w:t xml:space="preserve">data  training  terdekat dari  setiap kelas  (margin  fungsional disebut), karena pada </w:t>
-      </w:r>
-    </w:p>
-    <w:p>
-      <w:r>
-        <w:t>umumnya semakin besar margin semakin rendah error generalisasi dari pemilah.</w:t>
-      </w:r>
-    </w:p>
-    <w:p>
-      <w:r>
-        <w:t xml:space="preserve">Ketika masalah  asal mungkin  dinyatakan  dalam  dimensi  ruang  terbatas, </w:t>
-      </w:r>
-    </w:p>
-    <w:p>
-      <w:r>
-        <w:t xml:space="preserve">sering terjadi bahwa dalam ruang, himpunan tidak dipisahkan secara linear. Untuk </w:t>
-      </w:r>
-    </w:p>
-    <w:p>
-      <w:r>
-        <w:t xml:space="preserve">alasan  ini  diusulkan  bahwa  ruang  dimensi  terbatas  dipetakan  ke  dalam  sebuah </w:t>
-      </w:r>
-    </w:p>
-    <w:p>
-      <w:r>
-        <w:t xml:space="preserve">ruang  dimensi  yang  jauh  lebih  tinggi  yang mungkin membuat  pemisahan  lebih </w:t>
-      </w:r>
-    </w:p>
-    <w:p>
-      <w:r>
-        <w:t xml:space="preserve">mudah  dalam  ruang  itu.  Skema  SVM menggunakan  pemetaan  ke  dalam  ruang </w:t>
-      </w:r>
-    </w:p>
-    <w:p>
-      <w:r>
-        <w:t xml:space="preserve">yang  lebih besar sehingga cross product dapat dihitung dengan mudah dalam hal </w:t>
-      </w:r>
-    </w:p>
-    <w:p>
-      <w:r>
-        <w:lastRenderedPageBreak/>
-        <w:t xml:space="preserve">variabel dalam  ruang asal membuat beban komputasi yang wajar. Cross product </w:t>
-      </w:r>
-    </w:p>
-    <w:p>
-      <w:r>
-        <w:t xml:space="preserve">di  ruang  yang  lebih  besar  didefinisikan  dalam  hal  fungsi  kernel K  (x,  y)  yang </w:t>
-      </w:r>
-    </w:p>
-    <w:p>
-      <w:r>
-        <w:t xml:space="preserve">dapat dipilih  sesuai dengan masalah. Sekumpulan hyperplane dalam  ruang besar </w:t>
-      </w:r>
-    </w:p>
-    <w:p>
-      <w:r>
-        <w:t xml:space="preserve">yang didefinisikan sebagai himpunan titik-titik yang cross product dengan vektor </w:t>
-      </w:r>
-    </w:p>
-    <w:p>
-      <w:r>
-        <w:t xml:space="preserve">dalam  ruang  yang  konstan.  Vektor  mendefinisikan  hyperplanes  dapat  dipilih </w:t>
-      </w:r>
-    </w:p>
-    <w:p>
-      <w:r>
-        <w:t xml:space="preserve">untuk  menjadi  kombinasi  linear  dengan  parameter  αi  dari  gambar  vektor  fitur </w:t>
-      </w:r>
-    </w:p>
-    <w:p>
-      <w:r>
-        <w:t xml:space="preserve">yang  terjadi  pada  database.  Dengan  pilihan  ini  sebuah  hyperplane  di  titik  x  di </w:t>
-      </w:r>
-    </w:p>
-    <w:p>
-      <w:r>
-        <w:t xml:space="preserve">ruang fitur yang dipetakan ke hyperplane ini ditentukan oleh relasi: </w:t>
-      </w:r>
-    </w:p>
-    <w:p>
-      <w:r>
-        <w:t>∑ I</w:t>
-      </w:r>
-      <w:r>
-        <w:t>J</w:t>
+      <w:r>
+        <w:t xml:space="preserve">mudah  dalam  ruang  itu.  Skema  SVM menggunakan  pemetaan  ke  dalam  ruang yang  lebih besar sehingga cross product dapat dihitung dengan mudah dalam hal variabel dalam  ruang asal membuat beban komputasi yang wajar. Cross product di  ruang  yang  lebih  besar  didefinisikan  dalam  hal  fungsi  kernel K  (x,  y)  yang dapat dipilih  sesuai dengan masalah. Sekumpulan hyperplane dalam  ruang besar yang didefinisikan sebagai himpunan titik-titik yang cross product dengan vektor dalam  ruang  yang  konstan.  Vektor  mendefinisikan  hyperplanes  dapat  dipilih untuk  menjadi  kombinasi  linear  dengan  parameter  αi  dari  gambar  vektor  fitur yang  terjadi  pada  database.  Dengan  pilihan  ini  sebuah  hyperplane  di  titik  x  di ruang fitur yang dipetakan ke hyperplane ini ditentukan oleh relasi: </w:t>
+      </w:r>
+    </w:p>
+    <w:p>
+      <w:r>
+        <w:t>∑ IJ</w:t>
       </w:r>
       <w:r>
         <w:separator/>
-        <w:t>!</w:t>
-      </w:r>
-      <w:r>
-        <w:t xml:space="preserve">, !) = 'KLMNOLN </w:t>
+      </w:r>
+      <w:r>
+        <w:t xml:space="preserve">!, !) = 'KLMNOLN </w:t>
       </w:r>
       <w:r>
         <w:cr/>
@@ -13597,184 +12889,48 @@
     <w:p/>
     <w:p>
       <w:r>
-        <w:t xml:space="preserve">Perhatikan bahwa jika K (x, y) menjadi kecil ketika y tumbuh lebih lanjut dari x, </w:t>
-      </w:r>
-    </w:p>
-    <w:p>
-      <w:r>
-        <w:t xml:space="preserve">setiap elemen dalam pengukuran penjumlahan dari tingkat kedekatan titik uji x ke </w:t>
-      </w:r>
-    </w:p>
-    <w:p>
-      <w:r>
-        <w:t xml:space="preserve">titik  xi  pada  database  yang  sesuai. Dengan  cara  ini  jumlah  kernel  di  atas  dapat </w:t>
-      </w:r>
-    </w:p>
-    <w:p>
-      <w:r>
-        <w:t xml:space="preserve">digunakan untuk mengukur kedekatan relatif masing-masing  titik uji dengan  titik </w:t>
-      </w:r>
-    </w:p>
-    <w:p>
-      <w:r>
-        <w:t xml:space="preserve">data  yang  berasal  dalam  satu  atau  yang  lain  dari  himpunan  yang  akan 47 </w:t>
-      </w:r>
-    </w:p>
-    <w:p>
-      <w:r>
-        <w:t xml:space="preserve"> </w:t>
-      </w:r>
-    </w:p>
-    <w:p>
-      <w:r>
-        <w:t xml:space="preserve"> </w:t>
-      </w:r>
-    </w:p>
+        <w:t>Perhatikan bahwa jika K (x, y) menjadi kecil ketika y tumbuh lebih lanjut dari x, setiap elemen dalam pengukuran penjumlahan dari tingkat kedekatan titik uji x ke titik  xi  pada  database  yang  sesuai. Dengan  cara  ini  jumlah  kernel  di  atas  dapat digunakan untuk mengukur kedekatan relatif masing-masing  titik uji dengan  titik data  yang  berasal  dalam  satu  atau  yang  lain</w:t>
+      </w:r>
+      <w:r>
+        <w:t xml:space="preserve">  dari  himpunan  yang  akan </w:t>
+      </w:r>
+      <w:r>
+        <w:t>dikelompokkan. Perhatikan fakta bahwa himpunan titik x dipetakan ke hyperplane yang manapun  ,  dapat  cukup  rumit  sebagai  akibat mengijinkan  pemisahan  yang lebih kompleks antara himpunan yang jauh dari convex di ruang asli.</w:t>
+      </w:r>
+    </w:p>
+    <w:p>
+      <w:pPr>
+        <w:pStyle w:val="Heading3"/>
+        <w:rPr>
+          <w:lang w:val="en-US"/>
+        </w:rPr>
+      </w:pPr>
+      <w:r>
+        <w:rPr>
+          <w:lang w:val="en-US"/>
+        </w:rPr>
+        <w:t xml:space="preserve">Motivasi </w:t>
+      </w:r>
+    </w:p>
+    <w:p/>
     <w:p>
       <w:r>
         <w:lastRenderedPageBreak/>
-        <w:t xml:space="preserve">dikelompokkan. Perhatikan fakta bahwa himpunan titik x dipetakan ke hyperplane </w:t>
-      </w:r>
-    </w:p>
-    <w:p>
-      <w:r>
-        <w:t xml:space="preserve">yang manapun  ,  dapat  cukup  rumit  sebagai  akibat mengijinkan  pemisahan  yang </w:t>
-      </w:r>
-    </w:p>
-    <w:p>
-      <w:r>
-        <w:t>lebih kompleks antara himpunan yang jauh dari convex di ruang asli.</w:t>
+        <w:t>Ide  utama  dari metode  SVM  adalah  konsep  dari  hyperplane margin maksimal. Dengan  ditemukannya  hyperplane margin maksimal maka  vector  tersebut  akan membagi data menjadi bentuk klasifikasi yang paling optimum. Beberapa contoh hyperplane  yang mungkin muncul  untuk mengklasifikasi  data  ditunjukkan  oleh gambar 2.1</w:t>
       </w:r>
     </w:p>
     <w:p/>
     <w:p>
-      <w:pPr>
-        <w:pStyle w:val="Heading3"/>
-        <w:rPr>
-          <w:lang w:val="en-US"/>
-        </w:rPr>
-      </w:pPr>
-      <w:r>
-        <w:rPr>
-          <w:lang w:val="en-US"/>
-        </w:rPr>
-        <w:t xml:space="preserve">Motivasi </w:t>
+      <w:r>
+        <w:t xml:space="preserve">Dari  gambar  2.1  didapat  bahwa  garis H3  (hijau)  tidak memisahkan  dua kelas. Garis H1  (biru) memisahkan,  dengan margin  kecil  dan  garis H2  (merah) dengan  maksimum  margin.  Mengklasifikasi  data  adalah  tugas  umum  dalam pembelajaran mesin. Misalkan beberapa  titik data yang diberikan masing-masing milik  salah  satu  dari  dua  kelas,  dan  tujuannya  adalah  untuk menentukan  kelas suatu titik data baru akan masuk.  Dalam kasus SVM, titik data dipandang sebagai vektor  p-dimensi  (a  list  dari  p  jumlah),  dan  kami  ingin  tahu  apakah  kita  dapatmemisahkan titik-titik tersebut dengan (p - 1) hyperplane dimensional. Ini disebut linear classifier. Ada banyak hyperplane yang mungkin mengklasifikasikan data. </w:t>
+      </w:r>
+    </w:p>
+    <w:p>
+      <w:r>
+        <w:t>Satu  pilihan  yang  wajar  sebagai  hyperplane  terbaik  adalah  salah  satu  yang mewakili  pemisahan  atau  margin  terbesar,  antara  dua  kelas.  Jadi  kita  memilih hyperplane  sehingga  jarak  dari  dan  ke  titik  data  terdekat  di  setiap  sisi dimaksimalkan.  Jika  hyperplane  tersebut  ada,  itu  dikenal  sebagai  hyperplane maksimum  margin  dan  linier  classifier  yang  didefinisikannya  dikenal  sebagai pengklasifikasi  margin  maksimal.  Ilustrasi  dari  hyperplane  margin  maksimal ditunjukkan oleh gambar 2.2 berikut.</w:t>
       </w:r>
     </w:p>
     <w:p/>
-    <w:p>
-      <w:r>
-        <w:t xml:space="preserve">Ide  utama  dari metode  SVM  adalah  konsep  dari  hyperplane margin maksimal. </w:t>
-      </w:r>
-    </w:p>
-    <w:p>
-      <w:r>
-        <w:t xml:space="preserve">Dengan  ditemukannya  hyperplane margin maksimal maka  vector  tersebut  akan </w:t>
-      </w:r>
-    </w:p>
-    <w:p>
-      <w:r>
-        <w:t xml:space="preserve">membagi data menjadi bentuk klasifikasi yang paling optimum. Beberapa contoh </w:t>
-      </w:r>
-    </w:p>
-    <w:p>
-      <w:r>
-        <w:t xml:space="preserve">hyperplane  yang mungkin muncul  untuk mengklasifikasi  data  ditunjukkan  oleh </w:t>
-      </w:r>
-    </w:p>
-    <w:p>
-      <w:r>
-        <w:t>gambar 2.1</w:t>
-      </w:r>
-    </w:p>
-    <w:p/>
-    <w:p>
-      <w:r>
-        <w:t xml:space="preserve">Dari  gambar  2.1  didapat  bahwa  garis H3  (hijau)  tidak memisahkan  dua </w:t>
-      </w:r>
-    </w:p>
-    <w:p>
-      <w:r>
-        <w:t xml:space="preserve">kelas. Garis H1  (biru) memisahkan,  dengan margin  kecil  dan  garis H2  (merah) </w:t>
-      </w:r>
-    </w:p>
-    <w:p>
-      <w:r>
-        <w:t xml:space="preserve">dengan  maksimum  margin.  Mengklasifikasi  data  adalah  tugas  umum  dalam </w:t>
-      </w:r>
-    </w:p>
-    <w:p>
-      <w:r>
-        <w:t xml:space="preserve">pembelajaran mesin. Misalkan beberapa  titik data yang diberikan masing-masing </w:t>
-      </w:r>
-    </w:p>
-    <w:p>
-      <w:r>
-        <w:t xml:space="preserve">milik  salah  satu  dari  dua  kelas,  dan  tujuannya  adalah  untuk menentukan  kelas </w:t>
-      </w:r>
-    </w:p>
-    <w:p>
-      <w:r>
-        <w:t xml:space="preserve">suatu titik data baru akan masuk.  Dalam kasus SVM, titik data dipandang sebagai </w:t>
-      </w:r>
-    </w:p>
-    <w:p>
-      <w:r>
-        <w:lastRenderedPageBreak/>
-        <w:t>vektor  p-dimensi  (a  list  dari  p  jumlah),  dan  kami  ingin  tahu  apakah  kita  dapat</w:t>
-      </w:r>
-    </w:p>
-    <w:p>
-      <w:r>
-        <w:t xml:space="preserve">memisahkan titik-titik tersebut dengan (p - 1) hyperplane dimensional. Ini disebut </w:t>
-      </w:r>
-    </w:p>
-    <w:p>
-      <w:r>
-        <w:t xml:space="preserve">linear classifier. Ada banyak hyperplane yang mungkin mengklasifikasikan data. </w:t>
-      </w:r>
-    </w:p>
-    <w:p>
-      <w:r>
-        <w:t xml:space="preserve">Satu  pilihan  yang  wajar  sebagai  hyperplane  terbaik  adalah  salah  satu  yang </w:t>
-      </w:r>
-    </w:p>
-    <w:p>
-      <w:r>
-        <w:t xml:space="preserve">mewakili  pemisahan  atau  margin  terbesar,  antara  dua  kelas.  Jadi  kita  memilih </w:t>
-      </w:r>
-    </w:p>
-    <w:p>
-      <w:r>
-        <w:t xml:space="preserve">hyperplane  sehingga  jarak  dari  dan  ke  titik  data  terdekat  di  setiap  sisi </w:t>
-      </w:r>
-    </w:p>
-    <w:p>
-      <w:r>
-        <w:t xml:space="preserve">dimaksimalkan.  Jika  hyperplane  tersebut  ada,  itu  dikenal  sebagai  hyperplane </w:t>
-      </w:r>
-    </w:p>
-    <w:p>
-      <w:r>
-        <w:t xml:space="preserve">maksimum  margin  dan  linier  classifier  yang  didefinisikannya  dikenal  sebagai </w:t>
-      </w:r>
-    </w:p>
-    <w:p>
-      <w:r>
-        <w:t xml:space="preserve">pengklasifikasi  margin  maksimal.  Ilustrasi  dari  hyperplane  margin  maksimal </w:t>
-      </w:r>
-    </w:p>
-    <w:p>
-      <w:r>
-        <w:t>ditunjukkan oleh gambar 2.2 berikut.</w:t>
-      </w:r>
-    </w:p>
-    <w:p/>
-    <w:p>
-      <w:r>
-        <w:t xml:space="preserve">Maksimum-margin  hyperplane  dan  margin  untuk  suatu  SVM  dilatih  dengan </w:t>
-      </w:r>
-    </w:p>
     <w:p>
       <w:pPr>
         <w:sectPr>
@@ -13786,7 +12942,10 @@
         </w:sectPr>
       </w:pPr>
       <w:r>
-        <w:t>sampel dari dua kelas. Sampel pada margin disebut  sebagai support vector.</w:t>
+        <w:t>Maksimum-margin  hyperplane  dan  margin  untuk  suatu  SVM  dilatih  dengan sampel dari dua kelas. Sampel pada margin disebut  sebagai support vector.</w:t>
+      </w:r>
+      <w:r>
+        <w:t xml:space="preserve"> </w:t>
       </w:r>
     </w:p>
     <w:p>
@@ -27558,7 +26717,7 @@
         <w:rPr>
           <w:noProof/>
         </w:rPr>
-        <w:t>80</w:t>
+        <w:t>24</w:t>
       </w:r>
     </w:fldSimple>
   </w:p>
@@ -27608,7 +26767,7 @@
         <w:rPr>
           <w:noProof/>
         </w:rPr>
-        <w:t>29</w:t>
+        <w:t>23</w:t>
       </w:r>
     </w:fldSimple>
   </w:p>

</xml_diff>

<commit_message>
update bab 3 Signed-off-by: Jan Kristanto <vcrack.0206@gmail.com>
</commit_message>
<xml_diff>
--- a/Laporan Thesis Jan.docx
+++ b/Laporan Thesis Jan.docx
@@ -170,6 +170,7 @@
           <w:color w:val="000000"/>
           <w:sz w:val="28"/>
           <w:szCs w:val="28"/>
+          <w:lang w:val="id-ID" w:eastAsia="id-ID"/>
         </w:rPr>
         <w:drawing>
           <wp:inline distT="0" distB="0" distL="0" distR="0">
@@ -11969,6 +11970,484 @@
     <w:p>
       <w:pPr>
         <w:pStyle w:val="Heading2"/>
+        <w:rPr>
+          <w:lang w:val="id-ID"/>
+        </w:rPr>
+      </w:pPr>
+      <w:r>
+        <w:rPr>
+          <w:lang w:val="id-ID"/>
+        </w:rPr>
+        <w:t>Natural Language Processing</w:t>
+      </w:r>
+    </w:p>
+    <w:p>
+      <w:pPr>
+        <w:rPr>
+          <w:bCs/>
+          <w:iCs/>
+          <w:lang w:val="id-ID"/>
+        </w:rPr>
+      </w:pPr>
+      <w:r>
+        <w:rPr>
+          <w:bCs/>
+          <w:iCs/>
+        </w:rPr>
+        <w:t>Natural Language Processing (NLP) adalah salah satu bidang ilmu komputer, kecerdasan buatan, dan bahasa (linguistik) yang berkaitan dengan interaksi antara komputer dan bahasa alami manusia, seperti bahasa Indonesia atau bahasa Inggris. Tujuan utama dari studi NLP adalah membuat mesin yang mampu mengerti dan memahami makna bahasa manusia lalu memberikan respon yang sesuai.</w:t>
+      </w:r>
+    </w:p>
+    <w:p>
+      <w:pPr>
+        <w:rPr>
+          <w:lang w:val="id-ID"/>
+        </w:rPr>
+      </w:pPr>
+      <w:r>
+        <w:rPr>
+          <w:lang w:val="id-ID"/>
+        </w:rPr>
+        <w:t xml:space="preserve">Secara umum, Jenis aplikasi yang bisa dibuat dalam bidang ilmu NLP terbagi dua, yaitu </w:t>
+      </w:r>
+      <w:r>
+        <w:rPr>
+          <w:i/>
+          <w:iCs/>
+          <w:lang w:val="id-ID"/>
+        </w:rPr>
+        <w:t>text-based application</w:t>
+      </w:r>
+      <w:r>
+        <w:rPr>
+          <w:lang w:val="id-ID"/>
+        </w:rPr>
+        <w:t xml:space="preserve"> dan </w:t>
+      </w:r>
+      <w:r>
+        <w:rPr>
+          <w:i/>
+          <w:iCs/>
+          <w:lang w:val="id-ID"/>
+        </w:rPr>
+        <w:t>dialogue-based application</w:t>
+      </w:r>
+      <w:r>
+        <w:rPr>
+          <w:lang w:val="id-ID"/>
+        </w:rPr>
+        <w:t>.</w:t>
+      </w:r>
+    </w:p>
+    <w:p>
+      <w:pPr>
+        <w:rPr>
+          <w:lang w:val="id-ID"/>
+        </w:rPr>
+      </w:pPr>
+      <w:r>
+        <w:rPr>
+          <w:i/>
+          <w:iCs/>
+          <w:lang w:val="id-ID"/>
+        </w:rPr>
+        <w:t xml:space="preserve">Text-based application </w:t>
+      </w:r>
+      <w:r>
+        <w:rPr>
+          <w:lang w:val="id-ID"/>
+        </w:rPr>
+        <w:t>adalah segala macam aplikasi yang melakukan proses terhadap teks tertulis seperti misalnya dokumen, e-mail, buku dan sebagainya. Beberapa jenis aplikasi NLP yang berbasis teks :</w:t>
+      </w:r>
+    </w:p>
+    <w:p>
+      <w:pPr>
+        <w:rPr>
+          <w:lang w:val="id-ID"/>
+        </w:rPr>
+      </w:pPr>
+      <w:r>
+        <w:rPr>
+          <w:rStyle w:val="Emphasis"/>
+        </w:rPr>
+        <w:t>Programs for classifying and retrieving documents by content.</w:t>
+      </w:r>
+      <w:r>
+        <w:br/>
+        <w:t xml:space="preserve">Program yang mampu mengklasifikasi dan mengambil isi dari suatu dokumen berdasarkan kontennya. Seperti </w:t>
+      </w:r>
+      <w:r>
+        <w:rPr>
+          <w:rStyle w:val="Emphasis"/>
+        </w:rPr>
+        <w:t xml:space="preserve">spam filtering </w:t>
+      </w:r>
+      <w:r>
+        <w:t xml:space="preserve">(pemfilteran pesan sampah), </w:t>
+      </w:r>
+      <w:r>
+        <w:rPr>
+          <w:rStyle w:val="Emphasis"/>
+        </w:rPr>
+        <w:t>language identification</w:t>
+      </w:r>
+      <w:r>
+        <w:t xml:space="preserve"> (identifikasi bahasa), dan lain-lain.</w:t>
+      </w:r>
+    </w:p>
+    <w:p>
+      <w:pPr>
+        <w:rPr>
+          <w:lang w:val="id-ID"/>
+        </w:rPr>
+      </w:pPr>
+      <w:r>
+        <w:rPr>
+          <w:rStyle w:val="Emphasis"/>
+        </w:rPr>
+        <w:t>Machine Translation</w:t>
+      </w:r>
+      <w:r>
+        <w:rPr>
+          <w:i/>
+          <w:iCs/>
+        </w:rPr>
+        <w:br/>
+      </w:r>
+      <w:r>
+        <w:t>Program yang mampu mentranslasi kalimat baik berupa teks maupun suara dari satu bahasa alami ke bahasa lainnya. Contoh : Google Translate</w:t>
+      </w:r>
+    </w:p>
+    <w:p>
+      <w:pPr>
+        <w:rPr>
+          <w:bCs/>
+          <w:iCs/>
+          <w:lang w:val="id-ID"/>
+        </w:rPr>
+      </w:pPr>
+      <w:r>
+        <w:rPr>
+          <w:bCs/>
+          <w:i/>
+          <w:iCs/>
+        </w:rPr>
+        <w:t xml:space="preserve">Dialogue-based application </w:t>
+      </w:r>
+      <w:r>
+        <w:rPr>
+          <w:bCs/>
+          <w:iCs/>
+        </w:rPr>
+        <w:t xml:space="preserve">idealnya melibatkan bahasa lisan atau pengenalan suara, akan tetapi bisa juga memasukan interaksi dialog dengan mengetikkan teks pertanyaan melalui </w:t>
+      </w:r>
+      <w:r>
+        <w:rPr>
+          <w:bCs/>
+          <w:i/>
+          <w:iCs/>
+        </w:rPr>
+        <w:t>keyboard</w:t>
+      </w:r>
+      <w:r>
+        <w:rPr>
+          <w:bCs/>
+          <w:iCs/>
+        </w:rPr>
+        <w:t>. Contoh :</w:t>
+      </w:r>
+    </w:p>
+    <w:p>
+      <w:pPr>
+        <w:rPr>
+          <w:lang w:val="id-ID"/>
+        </w:rPr>
+      </w:pPr>
+      <w:r>
+        <w:rPr>
+          <w:rStyle w:val="Emphasis"/>
+          <w:b/>
+          <w:bCs/>
+        </w:rPr>
+        <w:t>Intelligent personal assistant</w:t>
+      </w:r>
+      <w:r>
+        <w:rPr>
+          <w:rStyle w:val="Strong"/>
+        </w:rPr>
+        <w:t>.</w:t>
+      </w:r>
+      <w:r>
+        <w:br/>
+        <w:t xml:space="preserve">Perangkat lunak yang mampu melakukan tugas-tugas dan jasa berdasarkan </w:t>
+      </w:r>
+      <w:r>
+        <w:lastRenderedPageBreak/>
+        <w:t xml:space="preserve">inputan dari pengguna, lokasi, dan memiliki kemampuan untuk mengakses informasi dari berbagai sumber </w:t>
+      </w:r>
+      <w:r>
+        <w:rPr>
+          <w:rStyle w:val="Emphasis"/>
+        </w:rPr>
+        <w:t>online</w:t>
+      </w:r>
+      <w:r>
+        <w:t xml:space="preserve"> (seperti cuaca, keadaan lalu lintas, berita, saham, dll). Contohnya adalah Siri pada produk-produk Apple dan S-Voice pada produk-produk seluler Samsung.</w:t>
+      </w:r>
+    </w:p>
+    <w:p>
+      <w:pPr>
+        <w:rPr>
+          <w:bCs/>
+          <w:iCs/>
+          <w:lang w:val="id-ID"/>
+        </w:rPr>
+      </w:pPr>
+      <w:r>
+        <w:rPr>
+          <w:b/>
+          <w:bCs/>
+          <w:i/>
+          <w:iCs/>
+        </w:rPr>
+        <w:t>Chatbot</w:t>
+      </w:r>
+      <w:r>
+        <w:rPr>
+          <w:b/>
+          <w:bCs/>
+          <w:iCs/>
+        </w:rPr>
+        <w:t>.</w:t>
+      </w:r>
+      <w:r>
+        <w:rPr>
+          <w:bCs/>
+          <w:iCs/>
+        </w:rPr>
+        <w:br/>
+        <w:t>Chatbot adalah program komputer yang didesain untuk mensimulasikan sebuah percakapan cerdas dengan satu atau lebih pengguna manusia melalui inputan suara atau teks, utamanya digunakan untuk percakapan kecil. Contoh : Cleverbot, SimSimi, dan begobet.</w:t>
+      </w:r>
+    </w:p>
+    <w:p>
+      <w:pPr>
+        <w:rPr>
+          <w:lang w:val="id-ID"/>
+        </w:rPr>
+      </w:pPr>
+      <w:r>
+        <w:rPr>
+          <w:b/>
+          <w:bCs/>
+          <w:lang w:val="id-ID"/>
+        </w:rPr>
+        <w:t>Tantangan dalam NLP</w:t>
+      </w:r>
+    </w:p>
+    <w:p>
+      <w:pPr>
+        <w:numPr>
+          <w:ilvl w:val="0"/>
+          <w:numId w:val="46"/>
+        </w:numPr>
+        <w:rPr>
+          <w:lang w:val="id-ID"/>
+        </w:rPr>
+      </w:pPr>
+      <w:r>
+        <w:rPr>
+          <w:lang w:val="id-ID"/>
+        </w:rPr>
+        <w:t>Ambiguitas bahasa alami.</w:t>
+      </w:r>
+    </w:p>
+    <w:p>
+      <w:pPr>
+        <w:numPr>
+          <w:ilvl w:val="0"/>
+          <w:numId w:val="46"/>
+        </w:numPr>
+        <w:rPr>
+          <w:lang w:val="id-ID"/>
+        </w:rPr>
+      </w:pPr>
+      <w:r>
+        <w:rPr>
+          <w:lang w:val="id-ID"/>
+        </w:rPr>
+        <w:t>Representasi pengetahuan adalah tugas yang sulit.</w:t>
+      </w:r>
+    </w:p>
+    <w:p>
+      <w:pPr>
+        <w:numPr>
+          <w:ilvl w:val="0"/>
+          <w:numId w:val="46"/>
+        </w:numPr>
+        <w:rPr>
+          <w:lang w:val="id-ID"/>
+        </w:rPr>
+      </w:pPr>
+      <w:r>
+        <w:rPr>
+          <w:lang w:val="id-ID"/>
+        </w:rPr>
+        <w:t>Terdapat berbagai tingkat informasi dalam bahasa kita.</w:t>
+      </w:r>
+    </w:p>
+    <w:p>
+      <w:pPr>
+        <w:numPr>
+          <w:ilvl w:val="0"/>
+          <w:numId w:val="46"/>
+        </w:numPr>
+        <w:rPr>
+          <w:lang w:val="id-ID"/>
+        </w:rPr>
+      </w:pPr>
+      <w:r>
+        <w:rPr>
+          <w:lang w:val="id-ID"/>
+        </w:rPr>
+        <w:t>Terdapat beragam aplikasi untuk teknologi bahasa.</w:t>
+      </w:r>
+    </w:p>
+    <w:p>
+      <w:pPr>
+        <w:rPr>
+          <w:lang w:val="id-ID"/>
+        </w:rPr>
+      </w:pPr>
+      <w:r>
+        <w:rPr>
+          <w:lang w:val="id-ID"/>
+        </w:rPr>
+        <w:t>NLP adalah bidang studi tersulit dalam kecerdasan buatan. Tetapi, jika kita berhasil dalam pengembangan NLP maka dampak positifnya sangatlah besar. Contoh-contoh diatas hanyalah sebagian dari aplikasi di seluruh dunia yang telah mengaplikasikan NLP.</w:t>
+      </w:r>
+      <w:r>
+        <w:rPr>
+          <w:lang w:val="id-ID"/>
+        </w:rPr>
+        <w:br/>
+        <w:t>Perkembangan komputer di masa sekarang berada pada generasi komputer keempat. Pada generasi komputer kelima (masa depan – masih imajinasi), komputer telah mampu dioperasikan hanya dengan inputan suara manusia. Selain itu, komputer telah mampu untuk memprogram dirinya sendiri sehingga bisa saja mungkin pemikirannya mengalahkan pemikiran manusia.</w:t>
+      </w:r>
+    </w:p>
+    <w:p>
+      <w:pPr>
+        <w:rPr>
+          <w:lang w:val="id-ID"/>
+        </w:rPr>
+      </w:pPr>
+      <w:r>
+        <w:rPr>
+          <w:lang w:val="id-ID"/>
+        </w:rPr>
+        <w:t xml:space="preserve">Anda pernah menonton film Iron Man? Jika belum, maka saya menyarankan anda untuk menontonnya. J Di film tersebut Tony Stark si Iron Man memiliki </w:t>
+      </w:r>
+      <w:r>
+        <w:rPr>
+          <w:i/>
+          <w:iCs/>
+          <w:lang w:val="id-ID"/>
+        </w:rPr>
+        <w:t xml:space="preserve">Intelligent Personal Assistent </w:t>
+      </w:r>
+      <w:r>
+        <w:rPr>
+          <w:lang w:val="id-ID"/>
+        </w:rPr>
+        <w:t xml:space="preserve">yang diberi nama Jarvis. Jarvis adalah komputer </w:t>
+      </w:r>
+      <w:r>
+        <w:rPr>
+          <w:i/>
+          <w:iCs/>
+          <w:lang w:val="id-ID"/>
+        </w:rPr>
+        <w:lastRenderedPageBreak/>
+        <w:t xml:space="preserve">Artificial Intelligence </w:t>
+      </w:r>
+      <w:r>
+        <w:rPr>
+          <w:lang w:val="id-ID"/>
+        </w:rPr>
+        <w:t>milik Stark yang digunakan untuk mengontrol rumah, lokakarya, dan aspek dari kostum Iron Man. Pengoperasian Jarvis hanya dengan perintah langsung dari mulut Tony Stark (</w:t>
+      </w:r>
+      <w:r>
+        <w:rPr>
+          <w:i/>
+          <w:iCs/>
+          <w:lang w:val="id-ID"/>
+        </w:rPr>
+        <w:t>voice-input</w:t>
+      </w:r>
+      <w:r>
+        <w:rPr>
+          <w:lang w:val="id-ID"/>
+        </w:rPr>
+        <w:t xml:space="preserve">), karena Jarvis telah ditanamkan </w:t>
+      </w:r>
+      <w:r>
+        <w:rPr>
+          <w:i/>
+          <w:iCs/>
+          <w:lang w:val="id-ID"/>
+        </w:rPr>
+        <w:t>Natural Language Processing</w:t>
+      </w:r>
+      <w:r>
+        <w:rPr>
+          <w:lang w:val="id-ID"/>
+        </w:rPr>
+        <w:t xml:space="preserve"> dan </w:t>
+      </w:r>
+      <w:r>
+        <w:rPr>
+          <w:i/>
+          <w:iCs/>
+          <w:lang w:val="id-ID"/>
+        </w:rPr>
+        <w:t>Artificial Intelligence</w:t>
+      </w:r>
+      <w:r>
+        <w:rPr>
+          <w:lang w:val="id-ID"/>
+        </w:rPr>
+        <w:t xml:space="preserve"> yang handal.</w:t>
+      </w:r>
+    </w:p>
+    <w:p>
+      <w:pPr>
+        <w:rPr>
+          <w:lang w:val="id-ID"/>
+        </w:rPr>
+      </w:pPr>
+      <w:r>
+        <w:t>Oke, berikut gambaran sederhana dari NLP. Apakah anda tertarik untuk penelitian dan pengembangan NLP? Apakah anda siap untuk ikut berpartisipasi dan berkontribusi menciptakan komputer generasi kelima?</w:t>
+      </w:r>
+    </w:p>
+    <w:p>
+      <w:pPr>
+        <w:pStyle w:val="Heading2"/>
+        <w:rPr>
+          <w:lang w:val="id-ID"/>
+        </w:rPr>
+      </w:pPr>
+      <w:r>
+        <w:rPr>
+          <w:lang w:val="id-ID"/>
+        </w:rPr>
+        <w:t>Pos</w:t>
+      </w:r>
+      <w:r>
+        <w:rPr>
+          <w:lang w:val="id-ID"/>
+        </w:rPr>
+        <w:t>Taging</w:t>
+      </w:r>
+    </w:p>
+    <w:p>
+      <w:pPr>
+        <w:pStyle w:val="Heading2"/>
       </w:pPr>
       <w:r>
         <w:t>Text Mining</w:t>
@@ -12011,7 +12490,11 @@
     </w:p>
     <w:p>
       <w:r>
-        <w:t>Klasifikasi  / kategorisasi dokumen adalah masalah dalam  ilmu  informasi. Tugas kita adalah untuk menetapkan dokumen elektronik masuk dalam satu atau lebih  kategori,  berdasarkan  isinya.  Tugas  klasifikasi  dokumen  dapat  dibagi menjadi  dua  macam  yaitu  klasifikasi  dokumen  terawasi  di  mana  beberapa mekanisme eksternal (seperti feedback manusia) memberikan informasi mengenai klasifikasi  yang  tepat  untuk  dokumen,  dan  klasifikasi  dokumen  tak  terawasi, dimana  klasifikasi  harus  dilakukan  sepenuhnya  tanpa  merujuk  ke  informasi eksternal.  Ada  juga  klasifikasi  dokumen  semi-diawasi,  dimana  bagian  dari dokumen diberi label oleh mekanisme eksternal</w:t>
+        <w:t xml:space="preserve">Klasifikasi  / kategorisasi dokumen adalah masalah dalam  ilmu  informasi. Tugas kita adalah untuk menetapkan dokumen elektronik masuk dalam satu atau lebih  kategori,  berdasarkan  isinya.  Tugas  klasifikasi  dokumen  dapat  dibagi menjadi  dua  macam  yaitu  klasifikasi  dokumen  terawasi  di  mana  beberapa mekanisme eksternal (seperti feedback manusia) memberikan informasi mengenai klasifikasi  </w:t>
+      </w:r>
+      <w:r>
+        <w:lastRenderedPageBreak/>
+        <w:t>yang  tepat  untuk  dokumen,  dan  klasifikasi  dokumen  tak  terawasi, dimana  klasifikasi  harus  dilakukan  sepenuhnya  tanpa  merujuk  ke  informasi eksternal.  Ada  juga  klasifikasi  dokumen  semi-diawasi,  dimana  bagian  dari dokumen diberi label oleh mekanisme eksternal</w:t>
       </w:r>
       <w:r>
         <w:t>.</w:t>
@@ -12031,56 +12514,53 @@
         <w:t>m</w:t>
       </w:r>
       <w:r>
-        <w:t xml:space="preserve">uncul  pada  pertengahan  1980-an,  namun  kemajuan  teknologi  telah memungkinkan  ranah  tersebut  untuk  berkembang  selama  dekade  terakhir.  </w:t>
-      </w:r>
+        <w:t xml:space="preserve">uncul  pada  pertengahan  1980-an,  namun  kemajuan  teknologi  telah memungkinkan  ranah  tersebut  untuk  berkembang  selama  dekade  terakhir.  Text mining  adalah  bidang  interdisipliner  yang  mengacu </w:t>
+      </w:r>
+      <w:r>
+        <w:t xml:space="preserve"> pada  pencarian  informasi, </w:t>
+      </w:r>
+      <w:r>
+        <w:t xml:space="preserve">pertambangan  data,  pembelajaran  mesin,  statistik,  dan  komputasi  linguistik. </w:t>
+      </w:r>
+    </w:p>
+    <w:p>
+      <w:r>
+        <w:t xml:space="preserve">Dikarenakan kebanyakan informasi (perkiraan umum mengatakan lebih dari 80%)  saat  ini  disimpan  sebagai  teks,  text  mining  diyakini  memiliki  potensi  nilai komersial tinggi (Clara Bridge, 2011).  </w:t>
+      </w:r>
+    </w:p>
+    <w:p>
+      <w:r>
+        <w:t xml:space="preserve">Saat ini , text mining telah mendapat perhatian dalam berbagai bidang : </w:t>
+      </w:r>
+    </w:p>
+    <w:p>
+      <w:r>
+        <w:t xml:space="preserve">1.  Aplikasi keamanan. </w:t>
+      </w:r>
+    </w:p>
+    <w:p>
+      <w:r>
+        <w:t xml:space="preserve">Banyak  paket  perangkat  lunak  text  mining  dipasarkan  terhadap  aplikasi keamanan,  khususnya  analisis  plain  text    seperti  berita  internet.  Hal  ini  juga mencakup studi enkripsi teks. </w:t>
+      </w:r>
+    </w:p>
+    <w:p>
+      <w:r>
+        <w:t xml:space="preserve">2.  Aplikasi biomedis. </w:t>
+      </w:r>
+    </w:p>
+    <w:p>
+      <w:r>
+        <w:t xml:space="preserve">Berbagai  aplikasi  text  mining  dalam  literatur  biomedis  telah  disusun.  Salah  satu  contohnya  adalah  PubGene  yang  mengkombinasikan  text  mining biomedis dengan visualisasi jaringan sebagai sebuah layanan Internet. Contoh lain text mining adalah GoPubMed.org. Kesamaan semantik juga telah digunakan oleh sistem text mining, yaitu, GOAnnotator. </w:t>
+      </w:r>
+    </w:p>
+    <w:p>
+      <w:r>
+        <w:t xml:space="preserve">3.  Perangkat Lunak dan Aplikasi </w:t>
+      </w:r>
+    </w:p>
+    <w:p>
       <w:r>
         <w:lastRenderedPageBreak/>
-        <w:t xml:space="preserve">Text mining  adalah  bidang  interdisipliner  yang  mengacu </w:t>
-      </w:r>
-      <w:r>
-        <w:t xml:space="preserve"> pada  pencarian  informasi, </w:t>
-      </w:r>
-      <w:r>
-        <w:t xml:space="preserve">pertambangan  data,  pembelajaran  mesin,  statistik,  dan  komputasi  linguistik. </w:t>
-      </w:r>
-    </w:p>
-    <w:p>
-      <w:r>
-        <w:t xml:space="preserve">Dikarenakan kebanyakan informasi (perkiraan umum mengatakan lebih dari 80%)  saat  ini  disimpan  sebagai  teks,  text  mining  diyakini  memiliki  potensi  nilai komersial tinggi (Clara Bridge, 2011).  </w:t>
-      </w:r>
-    </w:p>
-    <w:p>
-      <w:r>
-        <w:t xml:space="preserve">Saat ini , text mining telah mendapat perhatian dalam berbagai bidang : </w:t>
-      </w:r>
-    </w:p>
-    <w:p>
-      <w:r>
-        <w:t xml:space="preserve">1.  Aplikasi keamanan. </w:t>
-      </w:r>
-    </w:p>
-    <w:p>
-      <w:r>
-        <w:t xml:space="preserve">Banyak  paket  perangkat  lunak  text  mining  dipasarkan  terhadap  aplikasi keamanan,  khususnya  analisis  plain  text    seperti  berita  internet.  Hal  ini  juga mencakup studi enkripsi teks. </w:t>
-      </w:r>
-    </w:p>
-    <w:p>
-      <w:r>
-        <w:t xml:space="preserve">2.  Aplikasi biomedis. </w:t>
-      </w:r>
-    </w:p>
-    <w:p>
-      <w:r>
-        <w:t xml:space="preserve">Berbagai  aplikasi  text  mining  dalam  literatur  biomedis  telah  disusun.  Salah  satu  contohnya  adalah  PubGene  yang  mengkombinasikan  text  mining biomedis dengan visualisasi jaringan sebagai sebuah layanan Internet. Contoh lain text mining adalah GoPubMed.org. Kesamaan semantik juga telah digunakan oleh sistem text mining, yaitu, GOAnnotator. </w:t>
-      </w:r>
-    </w:p>
-    <w:p>
-      <w:r>
-        <w:t xml:space="preserve">3.  Perangkat Lunak dan Aplikasi </w:t>
-      </w:r>
-    </w:p>
-    <w:p>
-      <w:r>
         <w:t>Departemen riset dan pengembangan perusahaan besar, termasuk IBM dan Microsoft,  sedang  meneliti  teknik  text  mining  dan  mengembangkan  program untuk  lebih mengotomatisasi proses pertambangan dan analisis. Perangkat  lunak text mining    juga  sedang  diteliti  oleh  perusahaan  yang  berbeda  yang  bekerja  di</w:t>
       </w:r>
       <w:r>
@@ -12097,44 +12577,47 @@
     </w:p>
     <w:p>
       <w:r>
+        <w:t xml:space="preserve"> Text  mining  sedang  digunakan  oleh  perusahaan  media  besar,  seperti perusahaan  Tribune,  untuk  menghilangkan  ambigu  informasi  dan  untuk memberikan  pembaca  dengan  pengalaman  pencarian  yang  lebih  baik,  yang meningkatkan  loyalitas  pada  site dan pendapatan. Selain  itu,  editor diuntungkan dengan mampu berbagi, mengasosiasi dan properti paket berita, secara signifikan meningkatkan peluang untuk menguangkan konten. </w:t>
+      </w:r>
+    </w:p>
+    <w:p>
+      <w:r>
+        <w:t xml:space="preserve">5.  Aplikasi Pemasaran </w:t>
+      </w:r>
+    </w:p>
+    <w:p>
+      <w:r>
+        <w:t xml:space="preserve">Text mining  juga mulai digunakan dalam pemasaran,  lebih spesifik dalam analisis manajemen hubungan pelanggan. Coussement dan Van den Poel  (2008)  menerapkannya  untuk  meningkatkan  model  analisis    prediksi  untuk  churn pelanggan (pengurangan pelanggan). </w:t>
+      </w:r>
+    </w:p>
+    <w:p>
+      <w:r>
+        <w:t xml:space="preserve">6.  Sentiment Analysis </w:t>
+      </w:r>
+    </w:p>
+    <w:p>
+      <w:r>
+        <w:t xml:space="preserve">Sentiment  Analysis mungkin melibatkan  analisis  dari  review  film  untuk memperkirakan  berapa  baik  review  untuk  sebuah  film.  Analisis  semacam  ini mungkin memerlukan kumpulan data berlabel atau label dari efektifitas kata-kata. Sebuah sumber daya untuk efektivitas kata-kata telah dibuat untuk WordNet. </w:t>
+      </w:r>
+    </w:p>
+    <w:p>
+      <w:r>
+        <w:t xml:space="preserve">7.  Aplikasi Akademik  </w:t>
+      </w:r>
+    </w:p>
+    <w:p>
+      <w:r>
+        <w:t>Masalah  text mining penting bagi penerbit  yang memiliki database besar untuk mendapatkan  informasi  yang memerlukan  pengindeksan  untuk  pencarian.</w:t>
+      </w:r>
+      <w:r>
+        <w:t xml:space="preserve"> </w:t>
+      </w:r>
+      <w:r>
+        <w:t xml:space="preserve">Hal </w:t>
+      </w:r>
+      <w:r>
         <w:lastRenderedPageBreak/>
-        <w:t xml:space="preserve"> Text  mining  sedang  digunakan  oleh  perusahaan  media  besar,  seperti perusahaan  Tribune,  untuk  menghilangkan  ambigu  informasi  dan  untuk memberikan  pembaca  dengan  pengalaman  pencarian  yang  lebih  baik,  yang meningkatkan  loyalitas  pada  site dan pendapatan. Selain  itu,  editor diuntungkan dengan mampu berbagi, mengasosiasi dan properti paket berita, secara signifikan meningkatkan peluang untuk menguangkan konten. </w:t>
-      </w:r>
-    </w:p>
-    <w:p>
-      <w:r>
-        <w:t xml:space="preserve">5.  Aplikasi Pemasaran </w:t>
-      </w:r>
-    </w:p>
-    <w:p>
-      <w:r>
-        <w:t xml:space="preserve">Text mining  juga mulai digunakan dalam pemasaran,  lebih spesifik dalam analisis manajemen hubungan pelanggan. Coussement dan Van den Poel  (2008)  menerapkannya  untuk  meningkatkan  model  analisis    prediksi  untuk  churn pelanggan (pengurangan pelanggan). </w:t>
-      </w:r>
-    </w:p>
-    <w:p>
-      <w:r>
-        <w:t xml:space="preserve">6.  Sentiment Analysis </w:t>
-      </w:r>
-    </w:p>
-    <w:p>
-      <w:r>
-        <w:t xml:space="preserve">Sentiment  Analysis mungkin melibatkan  analisis  dari  review  film  untuk memperkirakan  berapa  baik  review  untuk  sebuah  film.  Analisis  semacam  ini mungkin memerlukan kumpulan data berlabel atau label dari efektifitas kata-kata. Sebuah sumber daya untuk efektivitas kata-kata telah dibuat untuk WordNet. </w:t>
-      </w:r>
-    </w:p>
-    <w:p>
-      <w:r>
-        <w:t xml:space="preserve">7.  Aplikasi Akademik  </w:t>
-      </w:r>
-    </w:p>
-    <w:p>
-      <w:r>
-        <w:t>Masalah  text mining penting bagi penerbit  yang memiliki database besar untuk mendapatkan  informasi  yang memerlukan  pengindeksan  untuk  pencarian.</w:t>
-      </w:r>
-      <w:r>
-        <w:t xml:space="preserve"> </w:t>
-      </w:r>
-      <w:r>
-        <w:t>Hal ini terutama berlaku dalam ilmu sains, di mana informasi yang sangat spesifik sering  terkandung  dalam  teks  tertulis.  Oleh  karena  itu,  inisiatif  telah  diambil seperti Nature’s proposal untuk Open Text Mining Interface (OTMI) dan Health’s common  Journal Publishing untuk Document Type D</w:t>
+        <w:t>ini terutama berlaku dalam ilmu sains, di mana informasi yang sangat spesifik sering  terkandung  dalam  teks  tertulis.  Oleh  karena  itu,  inisiatif  telah  diambil seperti Nature’s proposal untuk Open Text Mining Interface (OTMI) dan Health’s common  Journal Publishing untuk Document Type D</w:t>
       </w:r>
       <w:r>
         <w:t xml:space="preserve">efinition  (DTD)  yang  akan </w:t>
@@ -12145,7 +12628,6 @@
     </w:p>
     <w:p>
       <w:r>
-        <w:lastRenderedPageBreak/>
         <w:t xml:space="preserve">Sebelumnya, website paling sering menggunakan pencarian berbasis  teks, yang hanya menemukan dokumen  yang berisi kata-kata atau  frase  spesifik yang ditentukan  oleh  pengguna.  Sekarang,  melalui  penggunaan  web  semantik,  text mining dapat menemukan konten berdasarkan makna dan konteks (daripada hanya dengan kata tertentu). </w:t>
       </w:r>
     </w:p>
@@ -12217,6 +12699,7 @@
       <w:r>
         <w:rPr>
           <w:noProof/>
+          <w:lang w:val="id-ID" w:eastAsia="id-ID"/>
         </w:rPr>
         <w:drawing>
           <wp:inline distT="0" distB="0" distL="0" distR="0">
@@ -12670,193 +13153,195 @@
         <w:pStyle w:val="Heading2"/>
       </w:pPr>
       <w:r>
+        <w:t xml:space="preserve">Opinion Mining </w:t>
+      </w:r>
+    </w:p>
+    <w:p/>
+    <w:p>
+      <w:r>
+        <w:t xml:space="preserve">Sentiment  analysis  atau  opinion mining mengacu  pada  bidang  yang  luas dari  pengolahan  bahasa  alami,  komputasi  linguistik  dan  text  mining.  Secara umum,  bertujuan  untuk menentukan  attitude  pembicara  atau  penulis  berkenaan dengan  topik  tertentu.  Attitude  mungkin  penilaian  atau  evaluasi  mereka, pernyataan  afektif  mereka  (pernyataan  emosional  penulis  saat  menulis)  atau komunikasi  emosional  dimaksud  (efek  emosional  penulis  inginkan  terhadap pembaca) (Wikipedia, 2011). </w:t>
+      </w:r>
+    </w:p>
+    <w:p>
+      <w:r>
+        <w:t>Tugas  dasar  dalam  analisis  sentimen  adalah  mengelompokkan  polaritas dari  teks  yang  ada  dalam  dokumen,  kalimat,  atau  fitur  /  tingkat  aspek  -  apakah pendapat  yang  dikemukakan  dalam  dokumen,  kalimat  at</w:t>
+      </w:r>
+      <w:r>
+        <w:t>au  fitur  entitas  /  aspek b</w:t>
+      </w:r>
+      <w:r>
+        <w:t xml:space="preserve">ersifat  positif  ,  negatif  atau  netral  (Dehaff, M.,  2010).  Lebih  lanjut  sentiment analysis dapat menyatakan emosional sedih, gembira, atau marah. </w:t>
+      </w:r>
+    </w:p>
+    <w:p>
+      <w:r>
+        <w:t>Beberapa  penelitian  mengklasifikasikan  polaritas  dokumen  pada  skala multi-arah,  yang  dicoba  oleh  (Pang,  B.  &amp;  Lee,  L.  2005)  dan  (Snyder  B.  &amp; Barzilay R.  2007)  antara  lain  :   memperluas  tugas  dasar  klasifikasi  review  film sebagai positif atau negatif  terhadap memprediksi peringkat bintang baik skala 3</w:t>
+      </w:r>
+      <w:r>
+        <w:t xml:space="preserve"> </w:t>
+      </w:r>
+      <w:r>
+        <w:t xml:space="preserve">atau  bintang  4,  sementara  (Snyder  B.  &amp;  Barzilay  R.  2007)  melakukan  analisa mendalam  tentang  review  restoran, memprediksi peringkat </w:t>
+      </w:r>
+      <w:r>
         <w:lastRenderedPageBreak/>
-        <w:t xml:space="preserve">Opinion Mining </w:t>
+        <w:t xml:space="preserve">untuk berbagai aspek dari  restoran  yang diberikan,  seperti makanan dan  suasana  (dalam  skala  bintang lima). </w:t>
+      </w:r>
+    </w:p>
+    <w:p>
+      <w:r>
+        <w:t>Sebuah  metode  yang  berbeda  untuk  menentukan  sentimen  adalah penggunaan  sistem  skala  dimana  kata-kata  umumnya  terkait memiliki  sentimen</w:t>
+      </w:r>
+      <w:r>
+        <w:t xml:space="preserve"> </w:t>
+      </w:r>
+      <w:r>
+        <w:t xml:space="preserve">negatif, netral atau positif dengan mereka diberi nomor pada skala  -5 sampai +5 (paling  negatif  hingga  yang  paling  positif)  dan  ketika  sepotong  teks  terstruktur dianalisis  dengan  pemrosesan  bahasa  alami,  konsep  selanjutnya  dianalisis untuk memahami  kata-kata  ini  dan  bagaimana  mereka  berhubungan  dengan  konsep. </w:t>
+      </w:r>
+    </w:p>
+    <w:p>
+      <w:r>
+        <w:t>Setiap  konsep  kemudian  diberi  skor  ber</w:t>
+      </w:r>
+      <w:r>
+        <w:t xml:space="preserve">dasarkan  bagaimana  kata-kata </w:t>
+      </w:r>
+      <w:r>
+        <w:t xml:space="preserve">sentimen berhubungan  dengan  konsep,  dan  skor  yang  terkait.  Hal  ini  memungkinkan gerakan untuk pemahaman yang lebih canggih dari sentimen berdasarkan skala 11 titik. </w:t>
+      </w:r>
+    </w:p>
+    <w:p>
+      <w:r>
+        <w:t xml:space="preserve">Penelitian  dengan  arah  berbeda  adalah  identifikasi  subjektivitas  / objektivitas. Tugas  ini biasanya didefinisikan  sebagai menggolongkan  suatu  teks yang  diberikan  (biasanya  kalimat)  ke  salah  satu  dari  dua  kelas:  objektif  atau subjektif (Pang, B. &amp; Lee, L, 2008). Masalah ini kadang-kadang dapat lebih sulit daripada klasifikasi polaritas  (Mihalcea, R. &amp; dkk, 2007)  subjektivitas kata-kata dan frase mungkin tergantung pada konteks dan dokumen objektif mungkin berisi kalimat  subjektif  (misalnya,  sebuah  artikel  berita  mengutip  pendapat  orang). </w:t>
+      </w:r>
+    </w:p>
+    <w:p>
+      <w:r>
+        <w:t xml:space="preserve">Selain  itu,  seperti  yang  disebutkan  oleh  (Su,  F. &amp; Markert, K.  2008),  hasilnya sangat  tergantung  pada  definisi  subjektivitas  digunakan  ketika  memberikan keterangan  pada  teks. Namun,  (Pang,  B. &amp;  Lee,  L.  2004) menunjukkan  bahwa menghapus  kalimat  objektif  dari  sebuah  dokumen  sebelum  mengelompokkan polaritasnya membantu meningkatkan kinerja. </w:t>
+      </w:r>
+    </w:p>
+    <w:p>
+      <w:r>
+        <w:t xml:space="preserve">Kita dapat melacak produk-produk, merek dan orang-orang misalnya dan menentukan  apakah  mereka  dilihat  positif  atau  negatif  di  web.  Hal  ini memungkinkan bisnis untuk melacak: </w:t>
+      </w:r>
+    </w:p>
+    <w:p>
+      <w:r>
+        <w:lastRenderedPageBreak/>
+        <w:t xml:space="preserve">a.  Deteksi Flame (rants buruk) </w:t>
+      </w:r>
+    </w:p>
+    <w:p>
+      <w:r>
+        <w:t xml:space="preserve">b.   Persepsi produk baru. </w:t>
+      </w:r>
+    </w:p>
+    <w:p>
+      <w:r>
+        <w:t xml:space="preserve">c.  Persepsi Merek. </w:t>
+      </w:r>
+    </w:p>
+    <w:p>
+      <w:r>
+        <w:t xml:space="preserve">d.  Manajemen reputasi. </w:t>
+      </w:r>
+    </w:p>
+    <w:p>
+      <w:r>
+        <w:t xml:space="preserve">Hal  ini  juga  memungkinkan  individu  untuk  mendapatkan  sebuah  pandangan </w:t>
+      </w:r>
+      <w:r>
+        <w:t xml:space="preserve"> </w:t>
+      </w:r>
+      <w:r>
+        <w:t xml:space="preserve">tentang sesuatu (review) pada skala global  (Jenkins, M. C., 2011). </w:t>
+      </w:r>
+    </w:p>
+    <w:p>
+      <w:r>
+        <w:t xml:space="preserve">Orang sering kali menyatakan lebih dari satu opini "the movie was terrible, but  DeNiro's  performance  was  superb,  as  always",  sebuah  sarkasme  "this  is probably the best laptop Dell could come up with", atau menggunakan negasi dan banyak elemen kompleks sehingga sulit untuk diparsing "not  that I'm saying  this </w:t>
+      </w:r>
+      <w:r>
+        <w:t xml:space="preserve">was a bad experience".  </w:t>
+      </w:r>
+      <w:r>
+        <w:t xml:space="preserve"> </w:t>
+      </w:r>
+    </w:p>
+    <w:p>
+      <w:r>
+        <w:t xml:space="preserve"> </w:t>
+      </w:r>
+      <w:r>
+        <w:t>E</w:t>
+      </w:r>
+      <w:r>
+        <w:t>kspresi  atau  sentiment  mengacu  pada  fokus  topik  tertentu,  pernyataan pada satu topik mungkin akan berbeda makna dengan pernyataan yang sama pada subject  yang  berbeda.  Sebagai  contoh,  adalah  hal  yang  baik  untuk mengatakan alur film  tidak  terprediksi,  tapi adalah hal yang  tidak baik  jika ‘tidak  terprediksi’ dinyatakan pada kemudi dari kendaraan. Bahkan pada produk  tertentu, kata-kata yang sama dapat menggambarkan makna kebalikan, contoh adalah hal yang buruk untuk waktu  start-up  pada  kamera  digital  jika  dinyatakan  “lama”,  namun  jika” lama” dinyatakan pada usia batere maka akan menjadi hal positif. Oleh karena itu pada  beberapa  penelitian,  terutama  pada  review  produk,  pekerjaan  didahului dengan menentukan elemen dari sebuah produk yang sedang dibicarakan sebelum</w:t>
+      </w:r>
+      <w:r>
+        <w:t xml:space="preserve"> </w:t>
+      </w:r>
+      <w:r>
+        <w:t xml:space="preserve">memulai proses opinion mining (Ian Barber, 2010). </w:t>
+      </w:r>
+    </w:p>
+    <w:p>
+      <w:r>
+        <w:t xml:space="preserve">Hal  pertama  dalam  pemrosesan  dokumen  adalah  memecah  kumpulan karakter ke dalam kata  atau  token,  sering disebut  sebagai  tokenisasi. Tokenisasi adalah  hal  yang  kompleks  untuk  program  komputer    karena  beberapa  karakter dapat dapat ditemukan  sebagai  token delimiters. Delimiter adalah karakter  spasi, tab  </w:t>
+      </w:r>
+      <w:r>
+        <w:lastRenderedPageBreak/>
+        <w:t>dan  baris  baru  “newline”,  sedangkan  karakter  (  )  &lt;  &gt;  !  ?  “  kadangkala dijadikan  delimiter  namun  kadang  kala  bukan  tergantung  pada  lingkungannya (Wulandini, F. &amp; Nugroho, A. N. 2009).</w:t>
       </w:r>
     </w:p>
     <w:p/>
     <w:p>
-      <w:r>
-        <w:t xml:space="preserve">Sentiment  analysis  atau  opinion mining mengacu  pada  bidang  yang  luas dari  pengolahan  bahasa  alami,  komputasi  linguistik  dan  text  mining.  Secara umum,  bertujuan  untuk menentukan  attitude  pembicara  atau  penulis  berkenaan dengan  topik  tertentu.  Attitude  mungkin  penilaian  atau  evaluasi  mereka, pernyataan  afektif  mereka  (pernyataan  emosional  penulis  saat  menulis)  atau komunikasi  emosional  dimaksud  (efek  emosional  penulis  inginkan  terhadap pembaca) (Wikipedia, 2011). </w:t>
-      </w:r>
-    </w:p>
-    <w:p>
-      <w:r>
-        <w:t>Tugas  dasar  dalam  analisis  sentimen  adalah  mengelompokkan  polaritas dari  teks  yang  ada  dalam  dokumen,  kalimat,  atau  fitur  /  tingkat  aspek  -  apakah pendapat  yang  dikemukakan  dalam  dokumen,  kalimat  at</w:t>
-      </w:r>
-      <w:r>
-        <w:t>au  fitur  entitas  /  aspek b</w:t>
-      </w:r>
-      <w:r>
-        <w:t xml:space="preserve">ersifat  positif  ,  negatif  atau  netral  (Dehaff, M.,  2010).  Lebih  lanjut  sentiment analysis dapat menyatakan emosional sedih, gembira, atau marah. </w:t>
-      </w:r>
-    </w:p>
-    <w:p>
-      <w:r>
-        <w:t>Beberapa  penelitian  mengklasifikasikan  polaritas  dokumen  pada  skala multi-arah,  yang  dicoba  oleh  (Pang,  B.  &amp;  Lee,  L.  2005)  dan  (Snyder  B.  &amp; Barzilay R.  2007)  antara  lain  :   memperluas  tugas  dasar  klasifikasi  review  film sebagai positif atau negatif  terhadap memprediksi peringkat bintang baik skala 3</w:t>
+      <w:pPr>
+        <w:pStyle w:val="Heading2"/>
+      </w:pPr>
+      <w:r>
+        <w:t>Support Vector Machine</w:t>
+      </w:r>
+    </w:p>
+    <w:p/>
+    <w:p>
+      <w:r>
+        <w:t>Support  Vector  Machines  (SVMs)  adalah  seperangkat  metode pembelajaran terbimbing  yang menganalisis data dan mengenali pola, digunakan untuk  klasifikasi  dan  analisis  regresi.  Algoritma  SVM  asli  diciptakan  oleh Vladimir  Vapnik  dan  turunan  standar  saat  ini  (margin  lunak)  diusulkan  oleh Corinna  Cortes  dan  Vapnik  Vladimir  (Cortes,  C.  &amp;  Vapnik,  V,  1995).  SVM standar mengambil himpunan data input, dan memprediksi, untuk setiap masukan yang diberikan, kemungkinan   masukan adalah anggota dari salah satu kelas dari dua  kelas  yang  ada,  yang  membuat  sebuah  SVM  sebagai  penggolong  non-probabilistik  linier  biner.  Karena  sebuah  SVM  adalah  sebuah  pengklasifikasi, kemudian diberi suatu himpunan  pelatihan, masing-masing ditandai sebagai milik salah satu dari dua kategori, suatu algoritma pelatihan SVM membangun  sebuah model  yang memprediksi  apakah  data  yang  baru  jatuh  ke  dalam  suatu  kategori atau yang lain.</w:t>
+      </w:r>
+    </w:p>
+    <w:p>
+      <w:r>
+        <w:t>S</w:t>
+      </w:r>
+      <w:r>
+        <w:t>ecara intuitif, model SVM merupakan representasi dari data sebagai titik dalam ruang, dipetakan sehingga kategori contoh  terpisah dibagi oleh celah  jelas yang selebar mungkin. Data baru kemudian dipetakan ke dalam ruang yang sama dan diperkirakan termasuk kategori berdasarkan sisi mana dari celah data tersebut berada.</w:t>
+      </w:r>
+    </w:p>
+    <w:p>
+      <w:r>
+        <w:t xml:space="preserve">Lebih  formal,  Support  Vector  Machine  membangun  hyperplane  atau himpunan  hyperplane  dalam  ruang  dimensi  tinggi  atau </w:t>
+      </w:r>
+      <w:r>
+        <w:t xml:space="preserve"> tak  terbatas,  yang  dapat </w:t>
+      </w:r>
+      <w:r>
+        <w:t xml:space="preserve">digunakan untuk klasifikasi, regresi atau tugas-tugas lainnya. Secara intuitif, </w:t>
+      </w:r>
+      <w:r>
+        <w:lastRenderedPageBreak/>
+        <w:t>suatu pemisahan yang baik dicapai oleh hyperplane yang memiliki jarak terbesar ke titik data  training  terdekat dari  setiap kelas  (margin  fungsional disebut), karena p</w:t>
+      </w:r>
+      <w:r>
+        <w:t>a</w:t>
+      </w:r>
+      <w:r>
+        <w:t>da umumnya semakin besar margin semakin rendah error generalisasi dari pemilah.</w:t>
       </w:r>
       <w:r>
         <w:t xml:space="preserve"> </w:t>
       </w:r>
       <w:r>
-        <w:t xml:space="preserve">atau  bintang  4,  sementara  (Snyder  B.  &amp;  Barzilay  R.  2007)  melakukan  analisa mendalam  tentang  review  restoran, memprediksi peringkat untuk berbagai aspek dari  restoran  yang diberikan,  seperti makanan dan  suasana  (dalam  skala  bintang lima). </w:t>
-      </w:r>
-    </w:p>
-    <w:p>
-      <w:r>
-        <w:t>Sebuah  metode  yang  berbeda  untuk  menentukan  sentimen  adalah penggunaan  sistem  skala  dimana  kata-kata  umumnya  terkait memiliki  sentimen</w:t>
-      </w:r>
-      <w:r>
-        <w:t xml:space="preserve"> </w:t>
-      </w:r>
-      <w:r>
-        <w:t xml:space="preserve">negatif, netral atau positif dengan mereka diberi nomor pada skala  -5 sampai +5 (paling  negatif  hingga  yang  paling  positif)  dan  ketika  sepotong  teks  terstruktur dianalisis  dengan  pemrosesan  bahasa  alami,  konsep  selanjutnya  dianalisis </w:t>
-      </w:r>
-      <w:r>
-        <w:lastRenderedPageBreak/>
-        <w:t xml:space="preserve">untuk memahami  kata-kata  ini  dan  bagaimana  mereka  berhubungan  dengan  konsep. </w:t>
-      </w:r>
-    </w:p>
-    <w:p>
-      <w:r>
-        <w:t>Setiap  konsep  kemudian  diberi  skor  ber</w:t>
-      </w:r>
-      <w:r>
-        <w:t xml:space="preserve">dasarkan  bagaimana  kata-kata </w:t>
-      </w:r>
-      <w:r>
-        <w:t xml:space="preserve">sentimen berhubungan  dengan  konsep,  dan  skor  yang  terkait.  Hal  ini  memungkinkan gerakan untuk pemahaman yang lebih canggih dari sentimen berdasarkan skala 11 titik. </w:t>
-      </w:r>
-    </w:p>
-    <w:p>
-      <w:r>
-        <w:t xml:space="preserve">Penelitian  dengan  arah  berbeda  adalah  identifikasi  subjektivitas  / objektivitas. Tugas  ini biasanya didefinisikan  sebagai menggolongkan  suatu  teks yang  diberikan  (biasanya  kalimat)  ke  salah  satu  dari  dua  kelas:  objektif  atau subjektif (Pang, B. &amp; Lee, L, 2008). Masalah ini kadang-kadang dapat lebih sulit daripada klasifikasi polaritas  (Mihalcea, R. &amp; dkk, 2007)  subjektivitas kata-kata dan frase mungkin tergantung pada konteks dan dokumen objektif mungkin berisi kalimat  subjektif  (misalnya,  sebuah  artikel  berita  mengutip  pendapat  orang). </w:t>
-      </w:r>
-    </w:p>
-    <w:p>
-      <w:r>
-        <w:t xml:space="preserve">Selain  itu,  seperti  yang  disebutkan  oleh  (Su,  F. &amp; Markert, K.  2008),  hasilnya sangat  tergantung  pada  definisi  subjektivitas  digunakan  ketika  memberikan keterangan  pada  teks. Namun,  (Pang,  B. &amp;  Lee,  L.  2004) menunjukkan  bahwa menghapus  kalimat  objektif  dari  sebuah  dokumen  sebelum  mengelompokkan polaritasnya membantu meningkatkan kinerja. </w:t>
-      </w:r>
-    </w:p>
-    <w:p>
-      <w:r>
-        <w:t xml:space="preserve">Kita dapat melacak produk-produk, merek dan orang-orang misalnya dan menentukan  apakah  mereka  dilihat  positif  atau  negatif  di  web.  Hal  ini memungkinkan bisnis untuk melacak: </w:t>
-      </w:r>
-    </w:p>
-    <w:p>
-      <w:r>
-        <w:t xml:space="preserve">a.  Deteksi Flame (rants buruk) </w:t>
-      </w:r>
-    </w:p>
-    <w:p>
-      <w:r>
-        <w:t xml:space="preserve">b.   Persepsi produk baru. </w:t>
-      </w:r>
-    </w:p>
-    <w:p>
-      <w:r>
-        <w:t xml:space="preserve">c.  Persepsi Merek. </w:t>
-      </w:r>
-    </w:p>
-    <w:p>
-      <w:r>
-        <w:t xml:space="preserve">d.  Manajemen reputasi. </w:t>
-      </w:r>
-    </w:p>
-    <w:p>
-      <w:r>
-        <w:lastRenderedPageBreak/>
-        <w:t xml:space="preserve">Hal  ini  juga  memungkinkan  individu  untuk  mendapatkan  sebuah  pandangan </w:t>
-      </w:r>
-      <w:r>
-        <w:t xml:space="preserve"> </w:t>
-      </w:r>
-      <w:r>
-        <w:t xml:space="preserve">tentang sesuatu (review) pada skala global  (Jenkins, M. C., 2011). </w:t>
-      </w:r>
-    </w:p>
-    <w:p>
-      <w:r>
-        <w:t xml:space="preserve">Orang sering kali menyatakan lebih dari satu opini "the movie was terrible, but  DeNiro's  performance  was  superb,  as  always",  sebuah  sarkasme  "this  is probably the best laptop Dell could come up with", atau menggunakan negasi dan banyak elemen kompleks sehingga sulit untuk diparsing "not  that I'm saying  this </w:t>
-      </w:r>
-      <w:r>
-        <w:t xml:space="preserve">was a bad experience".  </w:t>
-      </w:r>
-      <w:r>
-        <w:t xml:space="preserve"> </w:t>
-      </w:r>
-    </w:p>
-    <w:p>
-      <w:r>
-        <w:t xml:space="preserve"> </w:t>
-      </w:r>
-      <w:r>
-        <w:t>E</w:t>
-      </w:r>
-      <w:r>
-        <w:t>kspresi  atau  sentiment  mengacu  pada  fokus  topik  tertentu,  pernyataan pada satu topik mungkin akan berbeda makna dengan pernyataan yang sama pada subject  yang  berbeda.  Sebagai  contoh,  adalah  hal  yang  baik  untuk mengatakan alur film  tidak  terprediksi,  tapi adalah hal yang  tidak baik  jika ‘tidak  terprediksi’ dinyatakan pada kemudi dari kendaraan. Bahkan pada produk  tertentu, kata-kata yang sama dapat menggambarkan makna kebalikan, contoh adalah hal yang buruk untuk waktu  start-up  pada  kamera  digital  jika  dinyatakan  “lama”,  namun  jika” lama” dinyatakan pada usia batere maka akan menjadi hal positif. Oleh karena itu pada  beberapa  penelitian,  terutama  pada  review  produk,  pekerjaan  didahului dengan menentukan elemen dari sebuah produk yang sedang dibicarakan sebelum</w:t>
-      </w:r>
-      <w:r>
-        <w:t xml:space="preserve"> </w:t>
-      </w:r>
-      <w:r>
-        <w:t xml:space="preserve">memulai proses opinion mining (Ian Barber, 2010). </w:t>
-      </w:r>
-    </w:p>
-    <w:p>
-      <w:r>
-        <w:t>Hal  pertama  dalam  pemrosesan  dokumen  adalah  memecah  kumpulan karakter ke dalam kata  atau  token,  sering disebut  sebagai  tokenisasi. Tokenisasi adalah  hal  yang  kompleks  untuk  program  komputer    karena  beberapa  karakter dapat dapat ditemukan  sebagai  token delimiters. Delimiter adalah karakter  spasi, tab  dan  baris  baru  “newline”,  sedangkan  karakter  (  )  &lt;  &gt;  !  ?  “  kadangkala dijadikan  delimiter  namun  kadang  kala  bukan  tergantung  pada  lingkungannya (Wulandini, F. &amp; Nugroho, A. N. 2009).</w:t>
-      </w:r>
-    </w:p>
-    <w:p/>
-    <w:p>
-      <w:pPr>
-        <w:pStyle w:val="Heading2"/>
-      </w:pPr>
-      <w:r>
-        <w:lastRenderedPageBreak/>
-        <w:t>Support Vector Machine</w:t>
-      </w:r>
-    </w:p>
-    <w:p/>
-    <w:p>
-      <w:r>
-        <w:t>Support  Vector  Machines  (SVMs)  adalah  seperangkat  metode pembelajaran terbimbing  yang menganalisis data dan mengenali pola, digunakan untuk  klasifikasi  dan  analisis  regresi.  Algoritma  SVM  asli  diciptakan  oleh Vladimir  Vapnik  dan  turunan  standar  saat  ini  (margin  lunak)  diusulkan  oleh Corinna  Cortes  dan  Vapnik  Vladimir  (Cortes,  C.  &amp;  Vapnik,  V,  1995).  SVM standar mengambil himpunan data input, dan memprediksi, untuk setiap masukan yang diberikan, kemungkinan   masukan adalah anggota dari salah satu kelas dari dua  kelas  yang  ada,  yang  membuat  sebuah  SVM  sebagai  penggolong  non-probabilistik  linier  biner.  Karena  sebuah  SVM  adalah  sebuah  pengklasifikasi, kemudian diberi suatu himpunan  pelatihan, masing-masing ditandai sebagai milik salah satu dari dua kategori, suatu algoritma pelatihan SVM membangun  sebuah model  yang memprediksi  apakah  data  yang  baru  jatuh  ke  dalam  suatu  kategori atau yang lain.</w:t>
-      </w:r>
-    </w:p>
-    <w:p>
-      <w:r>
-        <w:t>S</w:t>
-      </w:r>
-      <w:r>
-        <w:t>ecara intuitif, model SVM merupakan representasi dari data sebagai titik dalam ruang, dipetakan sehingga kategori contoh  terpisah dibagi oleh celah  jelas yang selebar mungkin. Data baru kemudian dipetakan ke dalam ruang yang sama dan diperkirakan termasuk kategori berdasarkan sisi mana dari celah data tersebut berada.</w:t>
-      </w:r>
-    </w:p>
-    <w:p>
-      <w:r>
-        <w:t xml:space="preserve">Lebih  formal,  Support  Vector  Machine  membangun  hyperplane  atau himpunan  hyperplane  dalam  ruang  dimensi  tinggi  atau </w:t>
-      </w:r>
-      <w:r>
-        <w:t xml:space="preserve"> tak  terbatas,  yang  dapat </w:t>
-      </w:r>
-      <w:r>
-        <w:t>digunakan untuk klasifikasi, regresi atau tugas-tugas lainnya. Secara intuitif, suatu pemisahan yang baik dicapai oleh hyperplane yang memiliki jarak terbesar ke titik data  training  terdekat dari  setiap kelas  (margin  fungsional disebut), karena p</w:t>
-      </w:r>
-      <w:r>
-        <w:t>a</w:t>
-      </w:r>
-      <w:r>
-        <w:t>da umumnya semakin besar margin semakin rendah error generalisasi dari pemilah.</w:t>
-      </w:r>
-      <w:r>
-        <w:t xml:space="preserve"> </w:t>
-      </w:r>
-      <w:r>
-        <w:t xml:space="preserve">Ketika masalah  asal mungkin  dinyatakan  dalam  dimensi  ruang  terbatas, sering terjadi bahwa dalam ruang, himpunan tidak dipisahkan secara linear. Untuk alasan  ini  diusulkan  bahwa  ruang  dimensi  terbatas  dipetakan  ke  </w:t>
-      </w:r>
-      <w:r>
-        <w:lastRenderedPageBreak/>
-        <w:t>dalam  sebuah</w:t>
+        <w:t>Ketika masalah  asal mungkin  dinyatakan  dalam  dimensi  ruang  terbatas, sering terjadi bahwa dalam ruang, himpunan tidak dipisahkan secara linear. Untuk alasan  ini  diusulkan  bahwa  ruang  dimensi  terbatas  dipetakan  ke  dalam  sebuah</w:t>
       </w:r>
       <w:r>
         <w:t xml:space="preserve"> </w:t>
@@ -12895,7 +13380,11 @@
         <w:t xml:space="preserve">  dari  himpunan  yang  akan </w:t>
       </w:r>
       <w:r>
-        <w:t>dikelompokkan. Perhatikan fakta bahwa himpunan titik x dipetakan ke hyperplane yang manapun  ,  dapat  cukup  rumit  sebagai  akibat mengijinkan  pemisahan  yang lebih kompleks antara himpunan yang jauh dari convex di ruang asli.</w:t>
+        <w:t xml:space="preserve">dikelompokkan. Perhatikan fakta bahwa himpunan titik x dipetakan ke hyperplane yang manapun  ,  dapat  cukup  rumit  sebagai  akibat mengijinkan  </w:t>
+      </w:r>
+      <w:r>
+        <w:lastRenderedPageBreak/>
+        <w:t>pemisahan  yang lebih kompleks antara himpunan yang jauh dari convex di ruang asli.</w:t>
       </w:r>
     </w:p>
     <w:p>
@@ -12915,7 +13404,6 @@
     <w:p/>
     <w:p>
       <w:r>
-        <w:lastRenderedPageBreak/>
         <w:t>Ide  utama  dari metode  SVM  adalah  konsep  dari  hyperplane margin maksimal. Dengan  ditemukannya  hyperplane margin maksimal maka  vector  tersebut  akan membagi data menjadi bentuk klasifikasi yang paling optimum. Beberapa contoh hyperplane  yang mungkin muncul  untuk mengklasifikasi  data  ditunjukkan  oleh gambar 2.1</w:t>
       </w:r>
     </w:p>
@@ -13418,6 +13906,7 @@
       <w:r>
         <w:rPr>
           <w:noProof/>
+          <w:lang w:val="id-ID" w:eastAsia="id-ID"/>
         </w:rPr>
         <w:drawing>
           <wp:inline distT="0" distB="0" distL="0" distR="0">
@@ -16008,6 +16497,7 @@
       <w:r>
         <w:rPr>
           <w:noProof/>
+          <w:lang w:val="id-ID" w:eastAsia="id-ID"/>
         </w:rPr>
         <w:drawing>
           <wp:inline distT="0" distB="0" distL="0" distR="0">
@@ -16778,6 +17268,7 @@
       <w:r>
         <w:rPr>
           <w:noProof/>
+          <w:lang w:val="id-ID" w:eastAsia="id-ID"/>
         </w:rPr>
         <w:lastRenderedPageBreak/>
         <w:drawing>
@@ -17490,6 +17981,7 @@
       <w:r>
         <w:rPr>
           <w:noProof/>
+          <w:lang w:val="id-ID" w:eastAsia="id-ID"/>
         </w:rPr>
         <w:lastRenderedPageBreak/>
         <w:drawing>
@@ -18354,6 +18846,7 @@
       <w:r>
         <w:rPr>
           <w:noProof/>
+          <w:lang w:val="id-ID" w:eastAsia="id-ID"/>
         </w:rPr>
         <w:lastRenderedPageBreak/>
         <w:drawing>
@@ -18467,6 +18960,7 @@
       <w:r>
         <w:rPr>
           <w:noProof/>
+          <w:lang w:val="id-ID" w:eastAsia="id-ID"/>
         </w:rPr>
         <w:drawing>
           <wp:inline distT="0" distB="0" distL="0" distR="0">
@@ -18711,6 +19205,7 @@
       <w:r>
         <w:rPr>
           <w:noProof/>
+          <w:lang w:val="id-ID" w:eastAsia="id-ID"/>
         </w:rPr>
         <w:drawing>
           <wp:inline distT="0" distB="0" distL="0" distR="0">
@@ -19005,6 +19500,7 @@
       <w:r>
         <w:rPr>
           <w:noProof/>
+          <w:lang w:val="id-ID" w:eastAsia="id-ID"/>
         </w:rPr>
         <w:drawing>
           <wp:inline distT="0" distB="0" distL="0" distR="0">
@@ -19386,6 +19882,7 @@
       <w:r>
         <w:rPr>
           <w:noProof/>
+          <w:lang w:val="id-ID" w:eastAsia="id-ID"/>
         </w:rPr>
         <w:lastRenderedPageBreak/>
         <w:drawing>
@@ -20107,6 +20604,7 @@
       <w:r>
         <w:rPr>
           <w:noProof/>
+          <w:lang w:val="id-ID" w:eastAsia="id-ID"/>
         </w:rPr>
         <w:lastRenderedPageBreak/>
         <w:drawing>
@@ -20261,6 +20759,7 @@
       <w:r>
         <w:rPr>
           <w:noProof/>
+          <w:lang w:val="id-ID" w:eastAsia="id-ID"/>
         </w:rPr>
         <w:drawing>
           <wp:inline distT="0" distB="0" distL="0" distR="0">
@@ -20466,6 +20965,7 @@
       <w:r>
         <w:rPr>
           <w:noProof/>
+          <w:lang w:val="id-ID" w:eastAsia="id-ID"/>
         </w:rPr>
         <w:drawing>
           <wp:inline distT="0" distB="0" distL="0" distR="0">
@@ -20730,6 +21230,7 @@
       <w:r>
         <w:rPr>
           <w:noProof/>
+          <w:lang w:val="id-ID" w:eastAsia="id-ID"/>
         </w:rPr>
         <w:lastRenderedPageBreak/>
         <w:drawing>
@@ -20877,6 +21378,7 @@
       <w:r>
         <w:rPr>
           <w:noProof/>
+          <w:lang w:val="id-ID" w:eastAsia="id-ID"/>
         </w:rPr>
         <w:drawing>
           <wp:inline distT="0" distB="0" distL="0" distR="0">
@@ -21181,6 +21683,7 @@
       <w:r>
         <w:rPr>
           <w:noProof/>
+          <w:lang w:val="id-ID" w:eastAsia="id-ID"/>
         </w:rPr>
         <w:drawing>
           <wp:inline distT="0" distB="0" distL="0" distR="0">
@@ -21415,6 +21918,7 @@
       <w:r>
         <w:rPr>
           <w:noProof/>
+          <w:lang w:val="id-ID" w:eastAsia="id-ID"/>
         </w:rPr>
         <w:drawing>
           <wp:inline distT="0" distB="0" distL="0" distR="0">
@@ -21842,6 +22346,7 @@
       <w:r>
         <w:rPr>
           <w:noProof/>
+          <w:lang w:val="id-ID" w:eastAsia="id-ID"/>
         </w:rPr>
         <w:drawing>
           <wp:inline distT="0" distB="0" distL="0" distR="0">
@@ -22168,6 +22673,7 @@
       <w:r>
         <w:rPr>
           <w:noProof/>
+          <w:lang w:val="id-ID" w:eastAsia="id-ID"/>
         </w:rPr>
         <w:drawing>
           <wp:inline distT="0" distB="0" distL="0" distR="0">
@@ -22240,6 +22746,7 @@
       <w:r>
         <w:rPr>
           <w:noProof/>
+          <w:lang w:val="id-ID" w:eastAsia="id-ID"/>
         </w:rPr>
         <w:lastRenderedPageBreak/>
         <w:drawing>
@@ -22452,6 +22959,7 @@
       <w:r>
         <w:rPr>
           <w:noProof/>
+          <w:lang w:val="id-ID" w:eastAsia="id-ID"/>
         </w:rPr>
         <w:lastRenderedPageBreak/>
         <w:drawing>
@@ -22524,6 +23032,7 @@
       <w:r>
         <w:rPr>
           <w:noProof/>
+          <w:lang w:val="id-ID" w:eastAsia="id-ID"/>
         </w:rPr>
         <w:drawing>
           <wp:inline distT="0" distB="0" distL="0" distR="0">
@@ -22676,6 +23185,7 @@
       <w:r>
         <w:rPr>
           <w:noProof/>
+          <w:lang w:val="id-ID" w:eastAsia="id-ID"/>
         </w:rPr>
         <w:drawing>
           <wp:inline distT="0" distB="0" distL="0" distR="0">
@@ -22760,6 +23270,7 @@
       <w:r>
         <w:rPr>
           <w:noProof/>
+          <w:lang w:val="id-ID" w:eastAsia="id-ID"/>
         </w:rPr>
         <w:drawing>
           <wp:inline distT="0" distB="0" distL="0" distR="0">
@@ -23171,6 +23682,7 @@
       <w:r>
         <w:rPr>
           <w:noProof/>
+          <w:lang w:val="id-ID" w:eastAsia="id-ID"/>
         </w:rPr>
         <w:drawing>
           <wp:inline distT="0" distB="0" distL="0" distR="0">
@@ -23350,6 +23862,7 @@
       <w:r>
         <w:rPr>
           <w:noProof/>
+          <w:lang w:val="id-ID" w:eastAsia="id-ID"/>
         </w:rPr>
         <w:drawing>
           <wp:inline distT="0" distB="0" distL="0" distR="0">
@@ -23408,6 +23921,7 @@
       <w:r>
         <w:rPr>
           <w:noProof/>
+          <w:lang w:val="id-ID" w:eastAsia="id-ID"/>
         </w:rPr>
         <w:drawing>
           <wp:inline distT="0" distB="0" distL="0" distR="0">
@@ -23533,6 +24047,7 @@
       <w:r>
         <w:rPr>
           <w:noProof/>
+          <w:lang w:val="id-ID" w:eastAsia="id-ID"/>
         </w:rPr>
         <w:drawing>
           <wp:inline distT="0" distB="0" distL="0" distR="0">
@@ -23591,6 +24106,7 @@
       <w:r>
         <w:rPr>
           <w:noProof/>
+          <w:lang w:val="id-ID" w:eastAsia="id-ID"/>
         </w:rPr>
         <w:drawing>
           <wp:inline distT="0" distB="0" distL="0" distR="0">
@@ -23792,6 +24308,7 @@
       <w:r>
         <w:rPr>
           <w:noProof/>
+          <w:lang w:val="id-ID" w:eastAsia="id-ID"/>
         </w:rPr>
         <w:drawing>
           <wp:inline distT="0" distB="0" distL="0" distR="0">
@@ -24028,6 +24545,7 @@
       <w:r>
         <w:rPr>
           <w:noProof/>
+          <w:lang w:val="id-ID" w:eastAsia="id-ID"/>
         </w:rPr>
         <w:lastRenderedPageBreak/>
         <w:drawing>
@@ -24384,6 +24902,7 @@
       <w:r>
         <w:rPr>
           <w:noProof/>
+          <w:lang w:val="id-ID" w:eastAsia="id-ID"/>
         </w:rPr>
         <w:lastRenderedPageBreak/>
         <w:drawing>
@@ -24619,6 +25138,7 @@
       <w:r>
         <w:rPr>
           <w:noProof/>
+          <w:lang w:val="id-ID" w:eastAsia="id-ID"/>
         </w:rPr>
         <w:lastRenderedPageBreak/>
         <w:drawing>
@@ -24750,6 +25270,7 @@
       <w:r>
         <w:rPr>
           <w:noProof/>
+          <w:lang w:val="id-ID" w:eastAsia="id-ID"/>
         </w:rPr>
         <w:drawing>
           <wp:inline distT="0" distB="0" distL="0" distR="0">
@@ -25225,6 +25746,7 @@
       <w:r>
         <w:rPr>
           <w:noProof/>
+          <w:lang w:val="id-ID" w:eastAsia="id-ID"/>
         </w:rPr>
         <w:lastRenderedPageBreak/>
         <w:drawing>
@@ -25366,6 +25888,7 @@
       <w:r>
         <w:rPr>
           <w:noProof/>
+          <w:lang w:val="id-ID" w:eastAsia="id-ID"/>
         </w:rPr>
         <w:drawing>
           <wp:inline distT="0" distB="0" distL="0" distR="0">
@@ -25467,6 +25990,7 @@
       <w:r>
         <w:rPr>
           <w:noProof/>
+          <w:lang w:val="id-ID" w:eastAsia="id-ID"/>
         </w:rPr>
         <w:drawing>
           <wp:inline distT="0" distB="0" distL="0" distR="0">
@@ -25577,6 +26101,7 @@
       <w:r>
         <w:rPr>
           <w:noProof/>
+          <w:lang w:val="id-ID" w:eastAsia="id-ID"/>
         </w:rPr>
         <w:lastRenderedPageBreak/>
         <w:drawing>
@@ -25658,6 +26183,7 @@
       <w:r>
         <w:rPr>
           <w:noProof/>
+          <w:lang w:val="id-ID" w:eastAsia="id-ID"/>
         </w:rPr>
         <w:drawing>
           <wp:inline distT="0" distB="0" distL="0" distR="0">
@@ -25792,6 +26318,7 @@
       <w:r>
         <w:rPr>
           <w:noProof/>
+          <w:lang w:val="id-ID" w:eastAsia="id-ID"/>
         </w:rPr>
         <w:drawing>
           <wp:inline distT="0" distB="0" distL="0" distR="0">
@@ -25935,6 +26462,7 @@
       <w:r>
         <w:rPr>
           <w:noProof/>
+          <w:lang w:val="id-ID" w:eastAsia="id-ID"/>
         </w:rPr>
         <w:drawing>
           <wp:inline distT="0" distB="0" distL="0" distR="0">
@@ -26016,6 +26544,7 @@
       <w:r>
         <w:rPr>
           <w:noProof/>
+          <w:lang w:val="id-ID" w:eastAsia="id-ID"/>
         </w:rPr>
         <w:drawing>
           <wp:inline distT="0" distB="0" distL="0" distR="0">
@@ -26214,6 +26743,7 @@
       <w:r>
         <w:rPr>
           <w:noProof/>
+          <w:lang w:val="id-ID" w:eastAsia="id-ID"/>
         </w:rPr>
         <w:lastRenderedPageBreak/>
         <w:drawing>
@@ -26717,7 +27247,7 @@
         <w:rPr>
           <w:noProof/>
         </w:rPr>
-        <w:t>24</w:t>
+        <w:t>77</w:t>
       </w:r>
     </w:fldSimple>
   </w:p>
@@ -26767,7 +27297,7 @@
         <w:rPr>
           <w:noProof/>
         </w:rPr>
-        <w:t>23</w:t>
+        <w:t>16</w:t>
       </w:r>
     </w:fldSimple>
   </w:p>
@@ -28689,234 +29219,9 @@
     </w:lvl>
   </w:abstractNum>
   <w:abstractNum w:abstractNumId="19">
-    <w:nsid w:val="4D1B50DA"/>
-    <w:multiLevelType w:val="hybridMultilevel"/>
-    <w:tmpl w:val="81B683E2"/>
-    <w:lvl w:ilvl="0" w:tplc="70C6D6A2">
-      <w:numFmt w:val="bullet"/>
-      <w:lvlText w:val="-"/>
-      <w:lvlJc w:val="left"/>
-      <w:pPr>
-        <w:ind w:left="786" w:hanging="360"/>
-      </w:pPr>
-      <w:rPr>
-        <w:rFonts w:ascii="Times New Roman" w:eastAsia="Calibri" w:hAnsi="Times New Roman" w:cs="Times New Roman" w:hint="default"/>
-      </w:rPr>
-    </w:lvl>
-    <w:lvl w:ilvl="1" w:tplc="04090003" w:tentative="1">
-      <w:start w:val="1"/>
-      <w:numFmt w:val="bullet"/>
-      <w:lvlText w:val="o"/>
-      <w:lvlJc w:val="left"/>
-      <w:pPr>
-        <w:ind w:left="1506" w:hanging="360"/>
-      </w:pPr>
-      <w:rPr>
-        <w:rFonts w:ascii="Courier New" w:hAnsi="Courier New" w:cs="Courier New" w:hint="default"/>
-      </w:rPr>
-    </w:lvl>
-    <w:lvl w:ilvl="2" w:tplc="04090005" w:tentative="1">
-      <w:start w:val="1"/>
-      <w:numFmt w:val="bullet"/>
-      <w:lvlText w:val=""/>
-      <w:lvlJc w:val="left"/>
-      <w:pPr>
-        <w:ind w:left="2226" w:hanging="360"/>
-      </w:pPr>
-      <w:rPr>
-        <w:rFonts w:ascii="Wingdings" w:hAnsi="Wingdings" w:hint="default"/>
-      </w:rPr>
-    </w:lvl>
-    <w:lvl w:ilvl="3" w:tplc="04090001" w:tentative="1">
-      <w:start w:val="1"/>
-      <w:numFmt w:val="bullet"/>
-      <w:lvlText w:val=""/>
-      <w:lvlJc w:val="left"/>
-      <w:pPr>
-        <w:ind w:left="2946" w:hanging="360"/>
-      </w:pPr>
-      <w:rPr>
-        <w:rFonts w:ascii="Symbol" w:hAnsi="Symbol" w:hint="default"/>
-      </w:rPr>
-    </w:lvl>
-    <w:lvl w:ilvl="4" w:tplc="04090003" w:tentative="1">
-      <w:start w:val="1"/>
-      <w:numFmt w:val="bullet"/>
-      <w:lvlText w:val="o"/>
-      <w:lvlJc w:val="left"/>
-      <w:pPr>
-        <w:ind w:left="3666" w:hanging="360"/>
-      </w:pPr>
-      <w:rPr>
-        <w:rFonts w:ascii="Courier New" w:hAnsi="Courier New" w:cs="Courier New" w:hint="default"/>
-      </w:rPr>
-    </w:lvl>
-    <w:lvl w:ilvl="5" w:tplc="04090005" w:tentative="1">
-      <w:start w:val="1"/>
-      <w:numFmt w:val="bullet"/>
-      <w:lvlText w:val=""/>
-      <w:lvlJc w:val="left"/>
-      <w:pPr>
-        <w:ind w:left="4386" w:hanging="360"/>
-      </w:pPr>
-      <w:rPr>
-        <w:rFonts w:ascii="Wingdings" w:hAnsi="Wingdings" w:hint="default"/>
-      </w:rPr>
-    </w:lvl>
-    <w:lvl w:ilvl="6" w:tplc="04090001" w:tentative="1">
-      <w:start w:val="1"/>
-      <w:numFmt w:val="bullet"/>
-      <w:lvlText w:val=""/>
-      <w:lvlJc w:val="left"/>
-      <w:pPr>
-        <w:ind w:left="5106" w:hanging="360"/>
-      </w:pPr>
-      <w:rPr>
-        <w:rFonts w:ascii="Symbol" w:hAnsi="Symbol" w:hint="default"/>
-      </w:rPr>
-    </w:lvl>
-    <w:lvl w:ilvl="7" w:tplc="04090003" w:tentative="1">
-      <w:start w:val="1"/>
-      <w:numFmt w:val="bullet"/>
-      <w:lvlText w:val="o"/>
-      <w:lvlJc w:val="left"/>
-      <w:pPr>
-        <w:ind w:left="5826" w:hanging="360"/>
-      </w:pPr>
-      <w:rPr>
-        <w:rFonts w:ascii="Courier New" w:hAnsi="Courier New" w:cs="Courier New" w:hint="default"/>
-      </w:rPr>
-    </w:lvl>
-    <w:lvl w:ilvl="8" w:tplc="04090005" w:tentative="1">
-      <w:start w:val="1"/>
-      <w:numFmt w:val="bullet"/>
-      <w:lvlText w:val=""/>
-      <w:lvlJc w:val="left"/>
-      <w:pPr>
-        <w:ind w:left="6546" w:hanging="360"/>
-      </w:pPr>
-      <w:rPr>
-        <w:rFonts w:ascii="Wingdings" w:hAnsi="Wingdings" w:hint="default"/>
-      </w:rPr>
-    </w:lvl>
-  </w:abstractNum>
-  <w:abstractNum w:abstractNumId="20">
-    <w:nsid w:val="4D36472F"/>
-    <w:multiLevelType w:val="hybridMultilevel"/>
-    <w:tmpl w:val="896A422E"/>
-    <w:lvl w:ilvl="0" w:tplc="0409000F">
-      <w:start w:val="1"/>
-      <w:numFmt w:val="decimal"/>
-      <w:lvlText w:val="%1."/>
-      <w:lvlJc w:val="left"/>
-      <w:pPr>
-        <w:ind w:left="720" w:hanging="360"/>
-      </w:pPr>
-      <w:rPr>
-        <w:rFonts w:cs="Times New Roman" w:hint="default"/>
-      </w:rPr>
-    </w:lvl>
-    <w:lvl w:ilvl="1" w:tplc="04090019" w:tentative="1">
-      <w:start w:val="1"/>
-      <w:numFmt w:val="lowerLetter"/>
-      <w:lvlText w:val="%2."/>
-      <w:lvlJc w:val="left"/>
-      <w:pPr>
-        <w:ind w:left="1440" w:hanging="360"/>
-      </w:pPr>
-      <w:rPr>
-        <w:rFonts w:cs="Times New Roman"/>
-      </w:rPr>
-    </w:lvl>
-    <w:lvl w:ilvl="2" w:tplc="0409001B" w:tentative="1">
-      <w:start w:val="1"/>
-      <w:numFmt w:val="lowerRoman"/>
-      <w:lvlText w:val="%3."/>
-      <w:lvlJc w:val="right"/>
-      <w:pPr>
-        <w:ind w:left="2160" w:hanging="180"/>
-      </w:pPr>
-      <w:rPr>
-        <w:rFonts w:cs="Times New Roman"/>
-      </w:rPr>
-    </w:lvl>
-    <w:lvl w:ilvl="3" w:tplc="0409000F" w:tentative="1">
-      <w:start w:val="1"/>
-      <w:numFmt w:val="decimal"/>
-      <w:lvlText w:val="%4."/>
-      <w:lvlJc w:val="left"/>
-      <w:pPr>
-        <w:ind w:left="2880" w:hanging="360"/>
-      </w:pPr>
-      <w:rPr>
-        <w:rFonts w:cs="Times New Roman"/>
-      </w:rPr>
-    </w:lvl>
-    <w:lvl w:ilvl="4" w:tplc="04090019" w:tentative="1">
-      <w:start w:val="1"/>
-      <w:numFmt w:val="lowerLetter"/>
-      <w:lvlText w:val="%5."/>
-      <w:lvlJc w:val="left"/>
-      <w:pPr>
-        <w:ind w:left="3600" w:hanging="360"/>
-      </w:pPr>
-      <w:rPr>
-        <w:rFonts w:cs="Times New Roman"/>
-      </w:rPr>
-    </w:lvl>
-    <w:lvl w:ilvl="5" w:tplc="0409001B" w:tentative="1">
-      <w:start w:val="1"/>
-      <w:numFmt w:val="lowerRoman"/>
-      <w:lvlText w:val="%6."/>
-      <w:lvlJc w:val="right"/>
-      <w:pPr>
-        <w:ind w:left="4320" w:hanging="180"/>
-      </w:pPr>
-      <w:rPr>
-        <w:rFonts w:cs="Times New Roman"/>
-      </w:rPr>
-    </w:lvl>
-    <w:lvl w:ilvl="6" w:tplc="0409000F" w:tentative="1">
-      <w:start w:val="1"/>
-      <w:numFmt w:val="decimal"/>
-      <w:lvlText w:val="%7."/>
-      <w:lvlJc w:val="left"/>
-      <w:pPr>
-        <w:ind w:left="5040" w:hanging="360"/>
-      </w:pPr>
-      <w:rPr>
-        <w:rFonts w:cs="Times New Roman"/>
-      </w:rPr>
-    </w:lvl>
-    <w:lvl w:ilvl="7" w:tplc="04090019" w:tentative="1">
-      <w:start w:val="1"/>
-      <w:numFmt w:val="lowerLetter"/>
-      <w:lvlText w:val="%8."/>
-      <w:lvlJc w:val="left"/>
-      <w:pPr>
-        <w:ind w:left="5760" w:hanging="360"/>
-      </w:pPr>
-      <w:rPr>
-        <w:rFonts w:cs="Times New Roman"/>
-      </w:rPr>
-    </w:lvl>
-    <w:lvl w:ilvl="8" w:tplc="0409001B" w:tentative="1">
-      <w:start w:val="1"/>
-      <w:numFmt w:val="lowerRoman"/>
-      <w:lvlText w:val="%9."/>
-      <w:lvlJc w:val="right"/>
-      <w:pPr>
-        <w:ind w:left="6480" w:hanging="180"/>
-      </w:pPr>
-      <w:rPr>
-        <w:rFonts w:cs="Times New Roman"/>
-      </w:rPr>
-    </w:lvl>
-  </w:abstractNum>
-  <w:abstractNum w:abstractNumId="21">
-    <w:nsid w:val="50C4329A"/>
+    <w:nsid w:val="4CF80208"/>
     <w:multiLevelType w:val="multilevel"/>
-    <w:tmpl w:val="BBC2A2A4"/>
+    <w:tmpl w:val="46269820"/>
     <w:lvl w:ilvl="0">
       <w:start w:val="1"/>
       <w:numFmt w:val="bullet"/>
@@ -29062,10 +29367,235 @@
       </w:rPr>
     </w:lvl>
   </w:abstractNum>
+  <w:abstractNum w:abstractNumId="20">
+    <w:nsid w:val="4D1B50DA"/>
+    <w:multiLevelType w:val="hybridMultilevel"/>
+    <w:tmpl w:val="81B683E2"/>
+    <w:lvl w:ilvl="0" w:tplc="70C6D6A2">
+      <w:numFmt w:val="bullet"/>
+      <w:lvlText w:val="-"/>
+      <w:lvlJc w:val="left"/>
+      <w:pPr>
+        <w:ind w:left="786" w:hanging="360"/>
+      </w:pPr>
+      <w:rPr>
+        <w:rFonts w:ascii="Times New Roman" w:eastAsia="Calibri" w:hAnsi="Times New Roman" w:cs="Times New Roman" w:hint="default"/>
+      </w:rPr>
+    </w:lvl>
+    <w:lvl w:ilvl="1" w:tplc="04090003" w:tentative="1">
+      <w:start w:val="1"/>
+      <w:numFmt w:val="bullet"/>
+      <w:lvlText w:val="o"/>
+      <w:lvlJc w:val="left"/>
+      <w:pPr>
+        <w:ind w:left="1506" w:hanging="360"/>
+      </w:pPr>
+      <w:rPr>
+        <w:rFonts w:ascii="Courier New" w:hAnsi="Courier New" w:cs="Courier New" w:hint="default"/>
+      </w:rPr>
+    </w:lvl>
+    <w:lvl w:ilvl="2" w:tplc="04090005" w:tentative="1">
+      <w:start w:val="1"/>
+      <w:numFmt w:val="bullet"/>
+      <w:lvlText w:val=""/>
+      <w:lvlJc w:val="left"/>
+      <w:pPr>
+        <w:ind w:left="2226" w:hanging="360"/>
+      </w:pPr>
+      <w:rPr>
+        <w:rFonts w:ascii="Wingdings" w:hAnsi="Wingdings" w:hint="default"/>
+      </w:rPr>
+    </w:lvl>
+    <w:lvl w:ilvl="3" w:tplc="04090001" w:tentative="1">
+      <w:start w:val="1"/>
+      <w:numFmt w:val="bullet"/>
+      <w:lvlText w:val=""/>
+      <w:lvlJc w:val="left"/>
+      <w:pPr>
+        <w:ind w:left="2946" w:hanging="360"/>
+      </w:pPr>
+      <w:rPr>
+        <w:rFonts w:ascii="Symbol" w:hAnsi="Symbol" w:hint="default"/>
+      </w:rPr>
+    </w:lvl>
+    <w:lvl w:ilvl="4" w:tplc="04090003" w:tentative="1">
+      <w:start w:val="1"/>
+      <w:numFmt w:val="bullet"/>
+      <w:lvlText w:val="o"/>
+      <w:lvlJc w:val="left"/>
+      <w:pPr>
+        <w:ind w:left="3666" w:hanging="360"/>
+      </w:pPr>
+      <w:rPr>
+        <w:rFonts w:ascii="Courier New" w:hAnsi="Courier New" w:cs="Courier New" w:hint="default"/>
+      </w:rPr>
+    </w:lvl>
+    <w:lvl w:ilvl="5" w:tplc="04090005" w:tentative="1">
+      <w:start w:val="1"/>
+      <w:numFmt w:val="bullet"/>
+      <w:lvlText w:val=""/>
+      <w:lvlJc w:val="left"/>
+      <w:pPr>
+        <w:ind w:left="4386" w:hanging="360"/>
+      </w:pPr>
+      <w:rPr>
+        <w:rFonts w:ascii="Wingdings" w:hAnsi="Wingdings" w:hint="default"/>
+      </w:rPr>
+    </w:lvl>
+    <w:lvl w:ilvl="6" w:tplc="04090001" w:tentative="1">
+      <w:start w:val="1"/>
+      <w:numFmt w:val="bullet"/>
+      <w:lvlText w:val=""/>
+      <w:lvlJc w:val="left"/>
+      <w:pPr>
+        <w:ind w:left="5106" w:hanging="360"/>
+      </w:pPr>
+      <w:rPr>
+        <w:rFonts w:ascii="Symbol" w:hAnsi="Symbol" w:hint="default"/>
+      </w:rPr>
+    </w:lvl>
+    <w:lvl w:ilvl="7" w:tplc="04090003" w:tentative="1">
+      <w:start w:val="1"/>
+      <w:numFmt w:val="bullet"/>
+      <w:lvlText w:val="o"/>
+      <w:lvlJc w:val="left"/>
+      <w:pPr>
+        <w:ind w:left="5826" w:hanging="360"/>
+      </w:pPr>
+      <w:rPr>
+        <w:rFonts w:ascii="Courier New" w:hAnsi="Courier New" w:cs="Courier New" w:hint="default"/>
+      </w:rPr>
+    </w:lvl>
+    <w:lvl w:ilvl="8" w:tplc="04090005" w:tentative="1">
+      <w:start w:val="1"/>
+      <w:numFmt w:val="bullet"/>
+      <w:lvlText w:val=""/>
+      <w:lvlJc w:val="left"/>
+      <w:pPr>
+        <w:ind w:left="6546" w:hanging="360"/>
+      </w:pPr>
+      <w:rPr>
+        <w:rFonts w:ascii="Wingdings" w:hAnsi="Wingdings" w:hint="default"/>
+      </w:rPr>
+    </w:lvl>
+  </w:abstractNum>
+  <w:abstractNum w:abstractNumId="21">
+    <w:nsid w:val="4D36472F"/>
+    <w:multiLevelType w:val="hybridMultilevel"/>
+    <w:tmpl w:val="896A422E"/>
+    <w:lvl w:ilvl="0" w:tplc="0409000F">
+      <w:start w:val="1"/>
+      <w:numFmt w:val="decimal"/>
+      <w:lvlText w:val="%1."/>
+      <w:lvlJc w:val="left"/>
+      <w:pPr>
+        <w:ind w:left="720" w:hanging="360"/>
+      </w:pPr>
+      <w:rPr>
+        <w:rFonts w:cs="Times New Roman" w:hint="default"/>
+      </w:rPr>
+    </w:lvl>
+    <w:lvl w:ilvl="1" w:tplc="04090019" w:tentative="1">
+      <w:start w:val="1"/>
+      <w:numFmt w:val="lowerLetter"/>
+      <w:lvlText w:val="%2."/>
+      <w:lvlJc w:val="left"/>
+      <w:pPr>
+        <w:ind w:left="1440" w:hanging="360"/>
+      </w:pPr>
+      <w:rPr>
+        <w:rFonts w:cs="Times New Roman"/>
+      </w:rPr>
+    </w:lvl>
+    <w:lvl w:ilvl="2" w:tplc="0409001B" w:tentative="1">
+      <w:start w:val="1"/>
+      <w:numFmt w:val="lowerRoman"/>
+      <w:lvlText w:val="%3."/>
+      <w:lvlJc w:val="right"/>
+      <w:pPr>
+        <w:ind w:left="2160" w:hanging="180"/>
+      </w:pPr>
+      <w:rPr>
+        <w:rFonts w:cs="Times New Roman"/>
+      </w:rPr>
+    </w:lvl>
+    <w:lvl w:ilvl="3" w:tplc="0409000F" w:tentative="1">
+      <w:start w:val="1"/>
+      <w:numFmt w:val="decimal"/>
+      <w:lvlText w:val="%4."/>
+      <w:lvlJc w:val="left"/>
+      <w:pPr>
+        <w:ind w:left="2880" w:hanging="360"/>
+      </w:pPr>
+      <w:rPr>
+        <w:rFonts w:cs="Times New Roman"/>
+      </w:rPr>
+    </w:lvl>
+    <w:lvl w:ilvl="4" w:tplc="04090019" w:tentative="1">
+      <w:start w:val="1"/>
+      <w:numFmt w:val="lowerLetter"/>
+      <w:lvlText w:val="%5."/>
+      <w:lvlJc w:val="left"/>
+      <w:pPr>
+        <w:ind w:left="3600" w:hanging="360"/>
+      </w:pPr>
+      <w:rPr>
+        <w:rFonts w:cs="Times New Roman"/>
+      </w:rPr>
+    </w:lvl>
+    <w:lvl w:ilvl="5" w:tplc="0409001B" w:tentative="1">
+      <w:start w:val="1"/>
+      <w:numFmt w:val="lowerRoman"/>
+      <w:lvlText w:val="%6."/>
+      <w:lvlJc w:val="right"/>
+      <w:pPr>
+        <w:ind w:left="4320" w:hanging="180"/>
+      </w:pPr>
+      <w:rPr>
+        <w:rFonts w:cs="Times New Roman"/>
+      </w:rPr>
+    </w:lvl>
+    <w:lvl w:ilvl="6" w:tplc="0409000F" w:tentative="1">
+      <w:start w:val="1"/>
+      <w:numFmt w:val="decimal"/>
+      <w:lvlText w:val="%7."/>
+      <w:lvlJc w:val="left"/>
+      <w:pPr>
+        <w:ind w:left="5040" w:hanging="360"/>
+      </w:pPr>
+      <w:rPr>
+        <w:rFonts w:cs="Times New Roman"/>
+      </w:rPr>
+    </w:lvl>
+    <w:lvl w:ilvl="7" w:tplc="04090019" w:tentative="1">
+      <w:start w:val="1"/>
+      <w:numFmt w:val="lowerLetter"/>
+      <w:lvlText w:val="%8."/>
+      <w:lvlJc w:val="left"/>
+      <w:pPr>
+        <w:ind w:left="5760" w:hanging="360"/>
+      </w:pPr>
+      <w:rPr>
+        <w:rFonts w:cs="Times New Roman"/>
+      </w:rPr>
+    </w:lvl>
+    <w:lvl w:ilvl="8" w:tplc="0409001B" w:tentative="1">
+      <w:start w:val="1"/>
+      <w:numFmt w:val="lowerRoman"/>
+      <w:lvlText w:val="%9."/>
+      <w:lvlJc w:val="right"/>
+      <w:pPr>
+        <w:ind w:left="6480" w:hanging="180"/>
+      </w:pPr>
+      <w:rPr>
+        <w:rFonts w:cs="Times New Roman"/>
+      </w:rPr>
+    </w:lvl>
+  </w:abstractNum>
   <w:abstractNum w:abstractNumId="22">
-    <w:nsid w:val="5573650D"/>
+    <w:nsid w:val="50C4329A"/>
     <w:multiLevelType w:val="multilevel"/>
-    <w:tmpl w:val="A072C978"/>
+    <w:tmpl w:val="BBC2A2A4"/>
     <w:lvl w:ilvl="0">
       <w:start w:val="1"/>
       <w:numFmt w:val="bullet"/>
@@ -29212,12 +29742,161 @@
     </w:lvl>
   </w:abstractNum>
   <w:abstractNum w:abstractNumId="23">
+    <w:nsid w:val="5573650D"/>
+    <w:multiLevelType w:val="multilevel"/>
+    <w:tmpl w:val="A072C978"/>
+    <w:lvl w:ilvl="0">
+      <w:start w:val="1"/>
+      <w:numFmt w:val="bullet"/>
+      <w:lvlText w:val=""/>
+      <w:lvlJc w:val="left"/>
+      <w:pPr>
+        <w:tabs>
+          <w:tab w:val="num" w:pos="720"/>
+        </w:tabs>
+        <w:ind w:left="720" w:hanging="360"/>
+      </w:pPr>
+      <w:rPr>
+        <w:rFonts w:ascii="Symbol" w:hAnsi="Symbol" w:hint="default"/>
+        <w:sz w:val="20"/>
+      </w:rPr>
+    </w:lvl>
+    <w:lvl w:ilvl="1" w:tentative="1">
+      <w:start w:val="1"/>
+      <w:numFmt w:val="bullet"/>
+      <w:lvlText w:val="o"/>
+      <w:lvlJc w:val="left"/>
+      <w:pPr>
+        <w:tabs>
+          <w:tab w:val="num" w:pos="1440"/>
+        </w:tabs>
+        <w:ind w:left="1440" w:hanging="360"/>
+      </w:pPr>
+      <w:rPr>
+        <w:rFonts w:ascii="Courier New" w:hAnsi="Courier New" w:hint="default"/>
+        <w:sz w:val="20"/>
+      </w:rPr>
+    </w:lvl>
+    <w:lvl w:ilvl="2" w:tentative="1">
+      <w:start w:val="1"/>
+      <w:numFmt w:val="bullet"/>
+      <w:lvlText w:val=""/>
+      <w:lvlJc w:val="left"/>
+      <w:pPr>
+        <w:tabs>
+          <w:tab w:val="num" w:pos="2160"/>
+        </w:tabs>
+        <w:ind w:left="2160" w:hanging="360"/>
+      </w:pPr>
+      <w:rPr>
+        <w:rFonts w:ascii="Wingdings" w:hAnsi="Wingdings" w:hint="default"/>
+        <w:sz w:val="20"/>
+      </w:rPr>
+    </w:lvl>
+    <w:lvl w:ilvl="3" w:tentative="1">
+      <w:start w:val="1"/>
+      <w:numFmt w:val="bullet"/>
+      <w:lvlText w:val=""/>
+      <w:lvlJc w:val="left"/>
+      <w:pPr>
+        <w:tabs>
+          <w:tab w:val="num" w:pos="2880"/>
+        </w:tabs>
+        <w:ind w:left="2880" w:hanging="360"/>
+      </w:pPr>
+      <w:rPr>
+        <w:rFonts w:ascii="Wingdings" w:hAnsi="Wingdings" w:hint="default"/>
+        <w:sz w:val="20"/>
+      </w:rPr>
+    </w:lvl>
+    <w:lvl w:ilvl="4" w:tentative="1">
+      <w:start w:val="1"/>
+      <w:numFmt w:val="bullet"/>
+      <w:lvlText w:val=""/>
+      <w:lvlJc w:val="left"/>
+      <w:pPr>
+        <w:tabs>
+          <w:tab w:val="num" w:pos="3600"/>
+        </w:tabs>
+        <w:ind w:left="3600" w:hanging="360"/>
+      </w:pPr>
+      <w:rPr>
+        <w:rFonts w:ascii="Wingdings" w:hAnsi="Wingdings" w:hint="default"/>
+        <w:sz w:val="20"/>
+      </w:rPr>
+    </w:lvl>
+    <w:lvl w:ilvl="5" w:tentative="1">
+      <w:start w:val="1"/>
+      <w:numFmt w:val="bullet"/>
+      <w:lvlText w:val=""/>
+      <w:lvlJc w:val="left"/>
+      <w:pPr>
+        <w:tabs>
+          <w:tab w:val="num" w:pos="4320"/>
+        </w:tabs>
+        <w:ind w:left="4320" w:hanging="360"/>
+      </w:pPr>
+      <w:rPr>
+        <w:rFonts w:ascii="Wingdings" w:hAnsi="Wingdings" w:hint="default"/>
+        <w:sz w:val="20"/>
+      </w:rPr>
+    </w:lvl>
+    <w:lvl w:ilvl="6" w:tentative="1">
+      <w:start w:val="1"/>
+      <w:numFmt w:val="bullet"/>
+      <w:lvlText w:val=""/>
+      <w:lvlJc w:val="left"/>
+      <w:pPr>
+        <w:tabs>
+          <w:tab w:val="num" w:pos="5040"/>
+        </w:tabs>
+        <w:ind w:left="5040" w:hanging="360"/>
+      </w:pPr>
+      <w:rPr>
+        <w:rFonts w:ascii="Wingdings" w:hAnsi="Wingdings" w:hint="default"/>
+        <w:sz w:val="20"/>
+      </w:rPr>
+    </w:lvl>
+    <w:lvl w:ilvl="7" w:tentative="1">
+      <w:start w:val="1"/>
+      <w:numFmt w:val="bullet"/>
+      <w:lvlText w:val=""/>
+      <w:lvlJc w:val="left"/>
+      <w:pPr>
+        <w:tabs>
+          <w:tab w:val="num" w:pos="5760"/>
+        </w:tabs>
+        <w:ind w:left="5760" w:hanging="360"/>
+      </w:pPr>
+      <w:rPr>
+        <w:rFonts w:ascii="Wingdings" w:hAnsi="Wingdings" w:hint="default"/>
+        <w:sz w:val="20"/>
+      </w:rPr>
+    </w:lvl>
+    <w:lvl w:ilvl="8" w:tentative="1">
+      <w:start w:val="1"/>
+      <w:numFmt w:val="bullet"/>
+      <w:lvlText w:val=""/>
+      <w:lvlJc w:val="left"/>
+      <w:pPr>
+        <w:tabs>
+          <w:tab w:val="num" w:pos="6480"/>
+        </w:tabs>
+        <w:ind w:left="6480" w:hanging="360"/>
+      </w:pPr>
+      <w:rPr>
+        <w:rFonts w:ascii="Wingdings" w:hAnsi="Wingdings" w:hint="default"/>
+        <w:sz w:val="20"/>
+      </w:rPr>
+    </w:lvl>
+  </w:abstractNum>
+  <w:abstractNum w:abstractNumId="24">
     <w:nsid w:val="5613555D"/>
     <w:multiLevelType w:val="multilevel"/>
     <w:tmpl w:val="EB3AC53C"/>
     <w:numStyleLink w:val="Style1"/>
   </w:abstractNum>
-  <w:abstractNum w:abstractNumId="24">
+  <w:abstractNum w:abstractNumId="25">
     <w:nsid w:val="561B03F7"/>
     <w:multiLevelType w:val="hybridMultilevel"/>
     <w:tmpl w:val="DFAC8C4A"/>
@@ -29303,7 +29982,7 @@
       </w:pPr>
     </w:lvl>
   </w:abstractNum>
-  <w:abstractNum w:abstractNumId="25">
+  <w:abstractNum w:abstractNumId="26">
     <w:nsid w:val="57924C5D"/>
     <w:multiLevelType w:val="hybridMultilevel"/>
     <w:tmpl w:val="02FCBCBC"/>
@@ -29415,7 +30094,7 @@
       </w:rPr>
     </w:lvl>
   </w:abstractNum>
-  <w:abstractNum w:abstractNumId="26">
+  <w:abstractNum w:abstractNumId="27">
     <w:nsid w:val="5D985AA5"/>
     <w:multiLevelType w:val="hybridMultilevel"/>
     <w:tmpl w:val="AE9AE9D6"/>
@@ -29528,7 +30207,7 @@
       </w:rPr>
     </w:lvl>
   </w:abstractNum>
-  <w:abstractNum w:abstractNumId="27">
+  <w:abstractNum w:abstractNumId="28">
     <w:nsid w:val="6266240C"/>
     <w:multiLevelType w:val="hybridMultilevel"/>
     <w:tmpl w:val="DF9ACBC4"/>
@@ -29617,7 +30296,7 @@
       </w:pPr>
     </w:lvl>
   </w:abstractNum>
-  <w:abstractNum w:abstractNumId="28">
+  <w:abstractNum w:abstractNumId="29">
     <w:nsid w:val="63CA7EC4"/>
     <w:multiLevelType w:val="hybridMultilevel"/>
     <w:tmpl w:val="08006C32"/>
@@ -29730,7 +30409,7 @@
       </w:rPr>
     </w:lvl>
   </w:abstractNum>
-  <w:abstractNum w:abstractNumId="29">
+  <w:abstractNum w:abstractNumId="30">
     <w:nsid w:val="653E37A1"/>
     <w:multiLevelType w:val="hybridMultilevel"/>
     <w:tmpl w:val="D9182EB8"/>
@@ -29843,7 +30522,7 @@
       </w:rPr>
     </w:lvl>
   </w:abstractNum>
-  <w:abstractNum w:abstractNumId="30">
+  <w:abstractNum w:abstractNumId="31">
     <w:nsid w:val="6C390747"/>
     <w:multiLevelType w:val="hybridMultilevel"/>
     <w:tmpl w:val="A0AA3A32"/>
@@ -29956,7 +30635,7 @@
       </w:rPr>
     </w:lvl>
   </w:abstractNum>
-  <w:abstractNum w:abstractNumId="31">
+  <w:abstractNum w:abstractNumId="32">
     <w:nsid w:val="6F514D4A"/>
     <w:multiLevelType w:val="hybridMultilevel"/>
     <w:tmpl w:val="B02E88B6"/>
@@ -30069,7 +30748,7 @@
       </w:rPr>
     </w:lvl>
   </w:abstractNum>
-  <w:abstractNum w:abstractNumId="32">
+  <w:abstractNum w:abstractNumId="33">
     <w:nsid w:val="6F734DDD"/>
     <w:multiLevelType w:val="hybridMultilevel"/>
     <w:tmpl w:val="DDA0DFAA"/>
@@ -30182,7 +30861,7 @@
       </w:rPr>
     </w:lvl>
   </w:abstractNum>
-  <w:abstractNum w:abstractNumId="33">
+  <w:abstractNum w:abstractNumId="34">
     <w:nsid w:val="77990DC1"/>
     <w:multiLevelType w:val="hybridMultilevel"/>
     <w:tmpl w:val="B46C1A42"/>
@@ -30295,7 +30974,7 @@
       </w:rPr>
     </w:lvl>
   </w:abstractNum>
-  <w:abstractNum w:abstractNumId="34">
+  <w:abstractNum w:abstractNumId="35">
     <w:nsid w:val="7D2E12F4"/>
     <w:multiLevelType w:val="multilevel"/>
     <w:tmpl w:val="BABA1586"/>
@@ -30425,19 +31104,19 @@
     <w:abstractNumId w:val="1"/>
   </w:num>
   <w:num w:numId="3">
-    <w:abstractNumId w:val="29"/>
+    <w:abstractNumId w:val="30"/>
   </w:num>
   <w:num w:numId="4">
     <w:abstractNumId w:val="15"/>
   </w:num>
   <w:num w:numId="5">
-    <w:abstractNumId w:val="30"/>
+    <w:abstractNumId w:val="31"/>
   </w:num>
   <w:num w:numId="6">
-    <w:abstractNumId w:val="34"/>
+    <w:abstractNumId w:val="35"/>
   </w:num>
   <w:num w:numId="7">
-    <w:abstractNumId w:val="34"/>
+    <w:abstractNumId w:val="35"/>
   </w:num>
   <w:num w:numId="8">
     <w:abstractNumId w:val="4"/>
@@ -30449,25 +31128,25 @@
     <w:abstractNumId w:val="10"/>
   </w:num>
   <w:num w:numId="11">
-    <w:abstractNumId w:val="28"/>
+    <w:abstractNumId w:val="29"/>
   </w:num>
   <w:num w:numId="12">
     <w:abstractNumId w:val="13"/>
   </w:num>
   <w:num w:numId="13">
-    <w:abstractNumId w:val="34"/>
+    <w:abstractNumId w:val="35"/>
   </w:num>
   <w:num w:numId="14">
-    <w:abstractNumId w:val="34"/>
+    <w:abstractNumId w:val="35"/>
   </w:num>
   <w:num w:numId="15">
-    <w:abstractNumId w:val="34"/>
+    <w:abstractNumId w:val="35"/>
   </w:num>
   <w:num w:numId="16">
-    <w:abstractNumId w:val="34"/>
+    <w:abstractNumId w:val="35"/>
   </w:num>
   <w:num w:numId="17">
-    <w:abstractNumId w:val="22"/>
+    <w:abstractNumId w:val="23"/>
   </w:num>
   <w:num w:numId="18">
     <w:abstractNumId w:val="2"/>
@@ -30476,37 +31155,37 @@
     <w:abstractNumId w:val="11"/>
   </w:num>
   <w:num w:numId="20">
-    <w:abstractNumId w:val="26"/>
+    <w:abstractNumId w:val="27"/>
   </w:num>
   <w:num w:numId="21">
     <w:abstractNumId w:val="6"/>
   </w:num>
   <w:num w:numId="22">
-    <w:abstractNumId w:val="31"/>
+    <w:abstractNumId w:val="32"/>
   </w:num>
   <w:num w:numId="23">
-    <w:abstractNumId w:val="34"/>
+    <w:abstractNumId w:val="35"/>
   </w:num>
   <w:num w:numId="24">
-    <w:abstractNumId w:val="25"/>
+    <w:abstractNumId w:val="26"/>
   </w:num>
   <w:num w:numId="25">
-    <w:abstractNumId w:val="20"/>
+    <w:abstractNumId w:val="21"/>
   </w:num>
   <w:num w:numId="26">
-    <w:abstractNumId w:val="34"/>
+    <w:abstractNumId w:val="35"/>
   </w:num>
   <w:num w:numId="27">
-    <w:abstractNumId w:val="34"/>
+    <w:abstractNumId w:val="35"/>
   </w:num>
   <w:num w:numId="28">
-    <w:abstractNumId w:val="32"/>
+    <w:abstractNumId w:val="33"/>
   </w:num>
   <w:num w:numId="29">
-    <w:abstractNumId w:val="34"/>
+    <w:abstractNumId w:val="35"/>
   </w:num>
   <w:num w:numId="30">
-    <w:abstractNumId w:val="33"/>
+    <w:abstractNumId w:val="34"/>
   </w:num>
   <w:num w:numId="31">
     <w:abstractNumId w:val="5"/>
@@ -30518,10 +31197,10 @@
     <w:abstractNumId w:val="7"/>
   </w:num>
   <w:num w:numId="34">
-    <w:abstractNumId w:val="19"/>
+    <w:abstractNumId w:val="20"/>
   </w:num>
   <w:num w:numId="35">
-    <w:abstractNumId w:val="21"/>
+    <w:abstractNumId w:val="22"/>
   </w:num>
   <w:num w:numId="36">
     <w:abstractNumId w:val="8"/>
@@ -30539,19 +31218,19 @@
     <w:abstractNumId w:val="18"/>
   </w:num>
   <w:num w:numId="41">
-    <w:abstractNumId w:val="23"/>
+    <w:abstractNumId w:val="24"/>
   </w:num>
   <w:num w:numId="42">
-    <w:abstractNumId w:val="24"/>
+    <w:abstractNumId w:val="25"/>
   </w:num>
   <w:num w:numId="43">
     <w:abstractNumId w:val="12"/>
   </w:num>
   <w:num w:numId="44">
-    <w:abstractNumId w:val="27"/>
+    <w:abstractNumId w:val="28"/>
   </w:num>
   <w:num w:numId="45">
-    <w:abstractNumId w:val="34"/>
+    <w:abstractNumId w:val="35"/>
     <w:lvlOverride w:ilvl="0">
       <w:startOverride w:val="1"/>
     </w:lvlOverride>
@@ -30579,6 +31258,9 @@
     <w:lvlOverride w:ilvl="8">
       <w:startOverride w:val="1"/>
     </w:lvlOverride>
+  </w:num>
+  <w:num w:numId="46">
+    <w:abstractNumId w:val="19"/>
   </w:num>
   <w:numIdMacAtCleanup w:val="29"/>
 </w:numbering>
@@ -31100,7 +31782,6 @@
   <w:style w:type="character" w:default="1" w:styleId="DefaultParagraphFont">
     <w:name w:val="Default Paragraph Font"/>
     <w:uiPriority w:val="1"/>
-    <w:semiHidden/>
     <w:unhideWhenUsed/>
   </w:style>
   <w:style w:type="table" w:default="1" w:styleId="TableNormal">

</xml_diff>

<commit_message>
update bab3 dan7 Signed-off-by: Jan Kristanto <vcrack.0206@gmail.com>
</commit_message>
<xml_diff>
--- a/Laporan Thesis Jan.docx
+++ b/Laporan Thesis Jan.docx
@@ -12436,18 +12436,1197 @@
         <w:rPr>
           <w:lang w:val="id-ID"/>
         </w:rPr>
-        <w:t>Pos</w:t>
-      </w:r>
-      <w:r>
-        <w:rPr>
-          <w:lang w:val="id-ID"/>
-        </w:rPr>
-        <w:t>Taging</w:t>
+        <w:t>Part-of-speech</w:t>
+      </w:r>
+    </w:p>
+    <w:p>
+      <w:pPr>
+        <w:rPr>
+          <w:lang w:val="id-ID"/>
+        </w:rPr>
+      </w:pPr>
+      <w:r>
+        <w:rPr>
+          <w:i/>
+          <w:iCs/>
+          <w:lang w:val="id-ID"/>
+        </w:rPr>
+        <w:t xml:space="preserve">Part-of-speech </w:t>
+      </w:r>
+      <w:r>
+        <w:rPr>
+          <w:lang w:val="id-ID"/>
+        </w:rPr>
+        <w:t xml:space="preserve">menunjukkan kelas atau jenis kata dalam sebuah kalimat.Menurut Jurafsky dan Martin (2008), </w:t>
+      </w:r>
+      <w:r>
+        <w:rPr>
+          <w:i/>
+          <w:iCs/>
+          <w:lang w:val="id-ID"/>
+        </w:rPr>
+        <w:t xml:space="preserve">part-of-speech </w:t>
+      </w:r>
+      <w:r>
+        <w:rPr>
+          <w:lang w:val="id-ID"/>
+        </w:rPr>
+        <w:t>dapat dibedakan menjadi dua</w:t>
+      </w:r>
+      <w:r>
+        <w:rPr>
+          <w:lang w:val="id-ID"/>
+        </w:rPr>
+        <w:t xml:space="preserve"> </w:t>
+      </w:r>
+      <w:r>
+        <w:rPr>
+          <w:lang w:val="id-ID"/>
+        </w:rPr>
+        <w:t>buah kelas utama, yaitu tipe kelas tertutup dan tipe kelas terbuka. Tipe kelas</w:t>
+      </w:r>
+      <w:r>
+        <w:rPr>
+          <w:lang w:val="id-ID"/>
+        </w:rPr>
+        <w:t xml:space="preserve"> </w:t>
+      </w:r>
+      <w:r>
+        <w:rPr>
+          <w:lang w:val="id-ID"/>
+        </w:rPr>
+        <w:t xml:space="preserve">tertutup terdiri atas </w:t>
+      </w:r>
+      <w:r>
+        <w:rPr>
+          <w:i/>
+          <w:iCs/>
+          <w:lang w:val="id-ID"/>
+        </w:rPr>
+        <w:t xml:space="preserve">part-of-speech </w:t>
+      </w:r>
+      <w:r>
+        <w:rPr>
+          <w:lang w:val="id-ID"/>
+        </w:rPr>
+        <w:t>yang memiliki anggota relatif tetap. Contoh</w:t>
+      </w:r>
+      <w:r>
+        <w:rPr>
+          <w:lang w:val="id-ID"/>
+        </w:rPr>
+        <w:t xml:space="preserve"> </w:t>
+      </w:r>
+      <w:r>
+        <w:rPr>
+          <w:lang w:val="id-ID"/>
+        </w:rPr>
+        <w:t>kelas ini adalah preposisi. Tipe kelas terbuka, sebaliknya, terdiri atas kata-kata</w:t>
+      </w:r>
+      <w:r>
+        <w:rPr>
+          <w:lang w:val="id-ID"/>
+        </w:rPr>
+        <w:t xml:space="preserve"> </w:t>
+      </w:r>
+      <w:r>
+        <w:rPr>
+          <w:lang w:val="id-ID"/>
+        </w:rPr>
+        <w:t>yang relatif terus mengalami penambahan karena terbentuknya kata baru akibat</w:t>
+      </w:r>
+      <w:r>
+        <w:rPr>
+          <w:lang w:val="id-ID"/>
+        </w:rPr>
+        <w:t xml:space="preserve"> </w:t>
+      </w:r>
+      <w:r>
+        <w:rPr>
+          <w:lang w:val="id-ID"/>
+        </w:rPr>
+        <w:t xml:space="preserve">serapan dari bahasa asing. Ada empat </w:t>
+      </w:r>
+      <w:r>
+        <w:rPr>
+          <w:i/>
+          <w:iCs/>
+          <w:lang w:val="id-ID"/>
+        </w:rPr>
+        <w:t xml:space="preserve">part-of-speech </w:t>
+      </w:r>
+      <w:r>
+        <w:rPr>
+          <w:lang w:val="id-ID"/>
+        </w:rPr>
+        <w:t>tipe kelas terbuka utama</w:t>
+      </w:r>
+      <w:r>
+        <w:rPr>
+          <w:lang w:val="id-ID"/>
+        </w:rPr>
+        <w:t xml:space="preserve"> </w:t>
+      </w:r>
+      <w:r>
+        <w:rPr>
+          <w:lang w:val="id-ID"/>
+        </w:rPr>
+        <w:t>yang terdapat dalam hampir semua bahasa di dunia, yaitu kata benda, kata sifat,</w:t>
+      </w:r>
+      <w:r>
+        <w:rPr>
+          <w:lang w:val="id-ID"/>
+        </w:rPr>
+        <w:t xml:space="preserve"> </w:t>
+      </w:r>
+      <w:r>
+        <w:rPr>
+          <w:lang w:val="id-ID"/>
+        </w:rPr>
+        <w:t>kata kerja, dan kata keterangan. Kelas kata lainnya merupakan sub bagian dari</w:t>
+      </w:r>
+      <w:r>
+        <w:rPr>
+          <w:lang w:val="id-ID"/>
+        </w:rPr>
+        <w:t xml:space="preserve"> </w:t>
+      </w:r>
+      <w:r>
+        <w:rPr>
+          <w:lang w:val="id-ID"/>
+        </w:rPr>
+        <w:t xml:space="preserve">keempat </w:t>
+      </w:r>
+      <w:r>
+        <w:rPr>
+          <w:i/>
+          <w:iCs/>
+          <w:lang w:val="id-ID"/>
+        </w:rPr>
+        <w:t xml:space="preserve">part-of-speech </w:t>
+      </w:r>
+      <w:r>
+        <w:rPr>
+          <w:lang w:val="id-ID"/>
+        </w:rPr>
+        <w:t>tersebut.</w:t>
       </w:r>
     </w:p>
     <w:p>
       <w:pPr>
         <w:pStyle w:val="Heading2"/>
+        <w:rPr>
+          <w:lang w:val="id-ID"/>
+        </w:rPr>
+      </w:pPr>
+      <w:r>
+        <w:rPr>
+          <w:lang w:val="id-ID"/>
+        </w:rPr>
+        <w:t>Part-of-speech Tagging</w:t>
+      </w:r>
+    </w:p>
+    <w:p>
+      <w:pPr>
+        <w:rPr>
+          <w:lang w:val="id-ID"/>
+        </w:rPr>
+      </w:pPr>
+      <w:r>
+        <w:rPr>
+          <w:rFonts w:ascii="TimesNewRomanPS-ItalicMT" w:hAnsi="TimesNewRomanPS-ItalicMT" w:cs="TimesNewRomanPS-ItalicMT"/>
+          <w:i/>
+          <w:iCs/>
+          <w:lang w:val="id-ID"/>
+        </w:rPr>
+        <w:t xml:space="preserve">Part-of-speech </w:t>
+      </w:r>
+      <w:r>
+        <w:rPr>
+          <w:lang w:val="id-ID"/>
+        </w:rPr>
+        <w:t xml:space="preserve">(POS) </w:t>
+      </w:r>
+      <w:r>
+        <w:rPr>
+          <w:rFonts w:ascii="TimesNewRomanPS-ItalicMT" w:hAnsi="TimesNewRomanPS-ItalicMT" w:cs="TimesNewRomanPS-ItalicMT"/>
+          <w:i/>
+          <w:iCs/>
+          <w:lang w:val="id-ID"/>
+        </w:rPr>
+        <w:t xml:space="preserve">tagging </w:t>
+      </w:r>
+      <w:r>
+        <w:rPr>
+          <w:lang w:val="id-ID"/>
+        </w:rPr>
+        <w:t xml:space="preserve">adalah proses pemberian label pada setiap kata dalam kalimat dengan anotasi </w:t>
+      </w:r>
+      <w:r>
+        <w:rPr>
+          <w:rFonts w:ascii="TimesNewRomanPS-ItalicMT" w:hAnsi="TimesNewRomanPS-ItalicMT" w:cs="TimesNewRomanPS-ItalicMT"/>
+          <w:i/>
+          <w:iCs/>
+          <w:lang w:val="id-ID"/>
+        </w:rPr>
+        <w:t xml:space="preserve">part-of-speech </w:t>
+      </w:r>
+      <w:r>
+        <w:rPr>
+          <w:lang w:val="id-ID"/>
+        </w:rPr>
+        <w:t xml:space="preserve">yang bersesuaian (Manning dan Schütze, 1999). Anotasi POS menunjukkan jenis kata dalam sebuah kalimat. Masukan dalam pemberian anotasi adalah rangkaian kata beserta sekumpulan anotasi yang mungkin. Keluaran dari proses ini adalah anotasi tunggal terbaik yang sesuai untuk setiap kata dalam rangkaian masukan. </w:t>
+      </w:r>
+    </w:p>
+    <w:p>
+      <w:pPr>
+        <w:rPr>
+          <w:lang w:val="id-ID"/>
+        </w:rPr>
+      </w:pPr>
+      <w:r>
+        <w:rPr>
+          <w:lang w:val="id-ID"/>
+        </w:rPr>
+        <w:lastRenderedPageBreak/>
+        <w:t xml:space="preserve">Menurut Jurafsky dan Martin (2008), POS </w:t>
+      </w:r>
+      <w:r>
+        <w:rPr>
+          <w:rFonts w:ascii="TimesNewRomanPS-ItalicMT" w:hAnsi="TimesNewRomanPS-ItalicMT" w:cs="TimesNewRomanPS-ItalicMT"/>
+          <w:i/>
+          <w:iCs/>
+          <w:lang w:val="id-ID"/>
+        </w:rPr>
+        <w:t xml:space="preserve">tagging </w:t>
+      </w:r>
+      <w:r>
+        <w:rPr>
+          <w:lang w:val="id-ID"/>
+        </w:rPr>
+        <w:t xml:space="preserve">memiliki beberapa manfaat dalam berbagai penelitian pemrosesan bahasa. POS </w:t>
+      </w:r>
+      <w:r>
+        <w:rPr>
+          <w:rFonts w:ascii="TimesNewRomanPS-ItalicMT" w:hAnsi="TimesNewRomanPS-ItalicMT" w:cs="TimesNewRomanPS-ItalicMT"/>
+          <w:i/>
+          <w:iCs/>
+          <w:lang w:val="id-ID"/>
+        </w:rPr>
+        <w:t xml:space="preserve">tagging </w:t>
+      </w:r>
+      <w:r>
+        <w:rPr>
+          <w:lang w:val="id-ID"/>
+        </w:rPr>
+        <w:t>dapat digunakan untuk membuat model bahasa untuk pengenalan wicara (</w:t>
+      </w:r>
+      <w:r>
+        <w:rPr>
+          <w:rFonts w:ascii="TimesNewRomanPS-ItalicMT" w:hAnsi="TimesNewRomanPS-ItalicMT" w:cs="TimesNewRomanPS-ItalicMT"/>
+          <w:i/>
+          <w:iCs/>
+          <w:lang w:val="id-ID"/>
+        </w:rPr>
+        <w:t>speech recognition</w:t>
+      </w:r>
+      <w:r>
+        <w:rPr>
+          <w:lang w:val="id-ID"/>
+        </w:rPr>
+        <w:t xml:space="preserve">). Pemberian anotasi juga membantu dalam menentukan pelafalan sebuah kata dalam sistem sintesis wicara. Dalam bidang temu kembali informasi, POS </w:t>
+      </w:r>
+      <w:r>
+        <w:rPr>
+          <w:rFonts w:ascii="TimesNewRomanPS-ItalicMT" w:hAnsi="TimesNewRomanPS-ItalicMT" w:cs="TimesNewRomanPS-ItalicMT"/>
+          <w:i/>
+          <w:iCs/>
+          <w:lang w:val="id-ID"/>
+        </w:rPr>
+        <w:t xml:space="preserve">tagging </w:t>
+      </w:r>
+      <w:r>
+        <w:rPr>
+          <w:lang w:val="id-ID"/>
+        </w:rPr>
+        <w:t xml:space="preserve">dapat membantu proses </w:t>
+      </w:r>
+      <w:r>
+        <w:rPr>
+          <w:rFonts w:ascii="TimesNewRomanPS-ItalicMT" w:hAnsi="TimesNewRomanPS-ItalicMT" w:cs="TimesNewRomanPS-ItalicMT"/>
+          <w:i/>
+          <w:iCs/>
+          <w:lang w:val="id-ID"/>
+        </w:rPr>
+        <w:t xml:space="preserve">stemming </w:t>
+      </w:r>
+      <w:r>
+        <w:rPr>
+          <w:lang w:val="id-ID"/>
+        </w:rPr>
+        <w:t>atau pemilihan kata-kata penting tertentu dalam sebuah dokumen.</w:t>
+      </w:r>
+    </w:p>
+    <w:p>
+      <w:pPr>
+        <w:pStyle w:val="Heading3"/>
+      </w:pPr>
+      <w:r>
+        <w:t>Tagset</w:t>
+      </w:r>
+    </w:p>
+    <w:p>
+      <w:pPr>
+        <w:rPr>
+          <w:lang w:val="id-ID"/>
+        </w:rPr>
+      </w:pPr>
+      <w:r>
+        <w:rPr>
+          <w:lang w:val="id-ID"/>
+        </w:rPr>
+        <w:t xml:space="preserve">Hal yang perlu menjadi pertimbangan dalam POS </w:t>
+      </w:r>
+      <w:r>
+        <w:rPr>
+          <w:rFonts w:ascii="TimesNewRomanPS-ItalicMT" w:hAnsi="TimesNewRomanPS-ItalicMT" w:cs="TimesNewRomanPS-ItalicMT"/>
+          <w:i/>
+          <w:iCs/>
+          <w:lang w:val="id-ID"/>
+        </w:rPr>
+        <w:t xml:space="preserve">tagging </w:t>
+      </w:r>
+      <w:r>
+        <w:rPr>
+          <w:lang w:val="id-ID"/>
+        </w:rPr>
+        <w:t xml:space="preserve">adalah </w:t>
+      </w:r>
+      <w:r>
+        <w:rPr>
+          <w:rFonts w:ascii="TimesNewRomanPS-ItalicMT" w:hAnsi="TimesNewRomanPS-ItalicMT" w:cs="TimesNewRomanPS-ItalicMT"/>
+          <w:i/>
+          <w:iCs/>
+          <w:lang w:val="id-ID"/>
+        </w:rPr>
+        <w:t>tagset</w:t>
+      </w:r>
+      <w:r>
+        <w:rPr>
+          <w:lang w:val="id-ID"/>
+        </w:rPr>
+        <w:t xml:space="preserve">, yaitu anotasi </w:t>
+      </w:r>
+      <w:r>
+        <w:rPr>
+          <w:rFonts w:ascii="TimesNewRomanPS-ItalicMT" w:hAnsi="TimesNewRomanPS-ItalicMT" w:cs="TimesNewRomanPS-ItalicMT"/>
+          <w:i/>
+          <w:iCs/>
+          <w:lang w:val="id-ID"/>
+        </w:rPr>
+        <w:t xml:space="preserve">part-of-speech </w:t>
+      </w:r>
+      <w:r>
+        <w:rPr>
+          <w:lang w:val="id-ID"/>
+        </w:rPr>
+        <w:t xml:space="preserve">mana saja yang akan digunakan. Ukuran dan isi dari tagset ini perlu diperhitungkan. Menurut Güngör (2010), penggunaan </w:t>
+      </w:r>
+      <w:r>
+        <w:rPr>
+          <w:rFonts w:ascii="TimesNewRomanPS-ItalicMT" w:hAnsi="TimesNewRomanPS-ItalicMT" w:cs="TimesNewRomanPS-ItalicMT"/>
+          <w:i/>
+          <w:iCs/>
+          <w:lang w:val="id-ID"/>
+        </w:rPr>
+        <w:t xml:space="preserve">tagset </w:t>
+      </w:r>
+      <w:r>
+        <w:rPr>
+          <w:lang w:val="id-ID"/>
+        </w:rPr>
+        <w:t xml:space="preserve">berukuran besar membantu mendapatkan pengetahuan tentang struktur morfologi dan morfosintaksis dari kata, namun dapat mempersulit untuk membedakan kemiripan antar anotasi. Perbedaan anotasi, pada kasus-kasus tertentu, sangatlah kecil sehingga terkadang terjadi perbedaan pendapat dalam penggunaan satu anotasi dengan anotasi lainnya. Contoh </w:t>
+      </w:r>
+      <w:r>
+        <w:rPr>
+          <w:rFonts w:ascii="TimesNewRomanPS-ItalicMT" w:hAnsi="TimesNewRomanPS-ItalicMT" w:cs="TimesNewRomanPS-ItalicMT"/>
+          <w:i/>
+          <w:iCs/>
+          <w:lang w:val="id-ID"/>
+        </w:rPr>
+        <w:t xml:space="preserve">tagset </w:t>
+      </w:r>
+      <w:r>
+        <w:rPr>
+          <w:lang w:val="id-ID"/>
+        </w:rPr>
+        <w:t>untuk bahasa Indonesia dapat dilihat pada Tabel 3.1.</w:t>
+      </w:r>
+    </w:p>
+    <w:p>
+      <w:pPr>
+        <w:rPr>
+          <w:lang w:val="id-ID"/>
+        </w:rPr>
+      </w:pPr>
+      <w:r>
+        <w:rPr>
+          <w:lang w:val="id-ID"/>
+        </w:rPr>
+        <w:tab/>
+      </w:r>
+    </w:p>
+    <w:tbl>
+      <w:tblPr>
+        <w:tblStyle w:val="TableGrid"/>
+        <w:tblW w:w="0" w:type="auto"/>
+        <w:tblLook w:val="04A0"/>
+      </w:tblPr>
+      <w:tblGrid>
+        <w:gridCol w:w="2718"/>
+        <w:gridCol w:w="2718"/>
+        <w:gridCol w:w="2718"/>
+      </w:tblGrid>
+      <w:tr>
+        <w:tc>
+          <w:tcPr>
+            <w:tcW w:w="2718" w:type="dxa"/>
+          </w:tcPr>
+          <w:p>
+            <w:pPr>
+              <w:rPr>
+                <w:lang w:val="id-ID"/>
+              </w:rPr>
+            </w:pPr>
+            <w:r>
+              <w:rPr>
+                <w:lang w:val="id-ID"/>
+              </w:rPr>
+              <w:t>Anotasi</w:t>
+            </w:r>
+          </w:p>
+        </w:tc>
+        <w:tc>
+          <w:tcPr>
+            <w:tcW w:w="2718" w:type="dxa"/>
+          </w:tcPr>
+          <w:p>
+            <w:pPr>
+              <w:rPr>
+                <w:lang w:val="id-ID"/>
+              </w:rPr>
+            </w:pPr>
+            <w:r>
+              <w:rPr>
+                <w:lang w:val="id-ID"/>
+              </w:rPr>
+              <w:t>Definisi</w:t>
+            </w:r>
+          </w:p>
+        </w:tc>
+        <w:tc>
+          <w:tcPr>
+            <w:tcW w:w="2718" w:type="dxa"/>
+          </w:tcPr>
+          <w:p>
+            <w:pPr>
+              <w:rPr>
+                <w:lang w:val="id-ID"/>
+              </w:rPr>
+            </w:pPr>
+            <w:r>
+              <w:rPr>
+                <w:lang w:val="id-ID"/>
+              </w:rPr>
+              <w:t>Contoh</w:t>
+            </w:r>
+          </w:p>
+        </w:tc>
+      </w:tr>
+      <w:tr>
+        <w:tc>
+          <w:tcPr>
+            <w:tcW w:w="2718" w:type="dxa"/>
+          </w:tcPr>
+          <w:p>
+            <w:pPr>
+              <w:rPr>
+                <w:lang w:val="id-ID"/>
+              </w:rPr>
+            </w:pPr>
+            <w:r>
+              <w:rPr>
+                <w:lang w:val="id-ID"/>
+              </w:rPr>
+              <w:t>JJ</w:t>
+            </w:r>
+          </w:p>
+        </w:tc>
+        <w:tc>
+          <w:tcPr>
+            <w:tcW w:w="2718" w:type="dxa"/>
+          </w:tcPr>
+          <w:p>
+            <w:pPr>
+              <w:rPr>
+                <w:lang w:val="id-ID"/>
+              </w:rPr>
+            </w:pPr>
+            <w:r>
+              <w:rPr>
+                <w:lang w:val="id-ID"/>
+              </w:rPr>
+              <w:t>Kata Sifat</w:t>
+            </w:r>
+          </w:p>
+        </w:tc>
+        <w:tc>
+          <w:tcPr>
+            <w:tcW w:w="2718" w:type="dxa"/>
+          </w:tcPr>
+          <w:p>
+            <w:pPr>
+              <w:rPr>
+                <w:lang w:val="id-ID"/>
+              </w:rPr>
+            </w:pPr>
+            <w:r>
+              <w:rPr>
+                <w:lang w:val="id-ID"/>
+              </w:rPr>
+              <w:t>Baik, Kejam</w:t>
+            </w:r>
+          </w:p>
+        </w:tc>
+      </w:tr>
+      <w:tr>
+        <w:tc>
+          <w:tcPr>
+            <w:tcW w:w="2718" w:type="dxa"/>
+          </w:tcPr>
+          <w:p>
+            <w:pPr>
+              <w:rPr>
+                <w:lang w:val="id-ID"/>
+              </w:rPr>
+            </w:pPr>
+            <w:r>
+              <w:rPr>
+                <w:lang w:val="id-ID"/>
+              </w:rPr>
+              <w:t>NN</w:t>
+            </w:r>
+          </w:p>
+        </w:tc>
+        <w:tc>
+          <w:tcPr>
+            <w:tcW w:w="2718" w:type="dxa"/>
+          </w:tcPr>
+          <w:p>
+            <w:pPr>
+              <w:rPr>
+                <w:lang w:val="id-ID"/>
+              </w:rPr>
+            </w:pPr>
+            <w:r>
+              <w:rPr>
+                <w:lang w:val="id-ID"/>
+              </w:rPr>
+              <w:t>Kata Benda</w:t>
+            </w:r>
+          </w:p>
+        </w:tc>
+        <w:tc>
+          <w:tcPr>
+            <w:tcW w:w="2718" w:type="dxa"/>
+          </w:tcPr>
+          <w:p>
+            <w:pPr>
+              <w:rPr>
+                <w:lang w:val="id-ID"/>
+              </w:rPr>
+            </w:pPr>
+            <w:r>
+              <w:rPr>
+                <w:lang w:val="id-ID"/>
+              </w:rPr>
+              <w:t>Mobil, Buku</w:t>
+            </w:r>
+          </w:p>
+        </w:tc>
+      </w:tr>
+      <w:tr>
+        <w:tc>
+          <w:tcPr>
+            <w:tcW w:w="2718" w:type="dxa"/>
+          </w:tcPr>
+          <w:p>
+            <w:pPr>
+              <w:rPr>
+                <w:lang w:val="id-ID"/>
+              </w:rPr>
+            </w:pPr>
+            <w:r>
+              <w:rPr>
+                <w:lang w:val="id-ID"/>
+              </w:rPr>
+              <w:t>VB</w:t>
+            </w:r>
+          </w:p>
+        </w:tc>
+        <w:tc>
+          <w:tcPr>
+            <w:tcW w:w="2718" w:type="dxa"/>
+          </w:tcPr>
+          <w:p>
+            <w:pPr>
+              <w:rPr>
+                <w:lang w:val="id-ID"/>
+              </w:rPr>
+            </w:pPr>
+            <w:r>
+              <w:rPr>
+                <w:lang w:val="id-ID"/>
+              </w:rPr>
+              <w:t>Kata Kerja</w:t>
+            </w:r>
+          </w:p>
+        </w:tc>
+        <w:tc>
+          <w:tcPr>
+            <w:tcW w:w="2718" w:type="dxa"/>
+          </w:tcPr>
+          <w:p>
+            <w:pPr>
+              <w:rPr>
+                <w:lang w:val="id-ID"/>
+              </w:rPr>
+            </w:pPr>
+            <w:r>
+              <w:rPr>
+                <w:lang w:val="id-ID"/>
+              </w:rPr>
+              <w:t>Pergi, membeli</w:t>
+            </w:r>
+          </w:p>
+        </w:tc>
+      </w:tr>
+      <w:tr>
+        <w:tc>
+          <w:tcPr>
+            <w:tcW w:w="2718" w:type="dxa"/>
+          </w:tcPr>
+          <w:p>
+            <w:pPr>
+              <w:rPr>
+                <w:lang w:val="id-ID"/>
+              </w:rPr>
+            </w:pPr>
+            <w:r>
+              <w:rPr>
+                <w:lang w:val="id-ID"/>
+              </w:rPr>
+              <w:t>RB</w:t>
+            </w:r>
+          </w:p>
+        </w:tc>
+        <w:tc>
+          <w:tcPr>
+            <w:tcW w:w="2718" w:type="dxa"/>
+          </w:tcPr>
+          <w:p>
+            <w:pPr>
+              <w:rPr>
+                <w:lang w:val="id-ID"/>
+              </w:rPr>
+            </w:pPr>
+            <w:r>
+              <w:rPr>
+                <w:lang w:val="id-ID"/>
+              </w:rPr>
+              <w:t>Kata Keterangan</w:t>
+            </w:r>
+          </w:p>
+        </w:tc>
+        <w:tc>
+          <w:tcPr>
+            <w:tcW w:w="2718" w:type="dxa"/>
+          </w:tcPr>
+          <w:p>
+            <w:pPr>
+              <w:rPr>
+                <w:lang w:val="id-ID"/>
+              </w:rPr>
+            </w:pPr>
+            <w:r>
+              <w:rPr>
+                <w:lang w:val="id-ID"/>
+              </w:rPr>
+              <w:t>Sementara, Nanti</w:t>
+            </w:r>
+          </w:p>
+        </w:tc>
+      </w:tr>
+      <w:tr>
+        <w:tc>
+          <w:tcPr>
+            <w:tcW w:w="2718" w:type="dxa"/>
+          </w:tcPr>
+          <w:p>
+            <w:pPr>
+              <w:rPr>
+                <w:lang w:val="id-ID"/>
+              </w:rPr>
+            </w:pPr>
+            <w:r>
+              <w:rPr>
+                <w:lang w:val="id-ID"/>
+              </w:rPr>
+              <w:lastRenderedPageBreak/>
+              <w:t>IN</w:t>
+            </w:r>
+          </w:p>
+        </w:tc>
+        <w:tc>
+          <w:tcPr>
+            <w:tcW w:w="2718" w:type="dxa"/>
+          </w:tcPr>
+          <w:p>
+            <w:pPr>
+              <w:rPr>
+                <w:lang w:val="id-ID"/>
+              </w:rPr>
+            </w:pPr>
+            <w:r>
+              <w:rPr>
+                <w:lang w:val="id-ID"/>
+              </w:rPr>
+              <w:t>Kata Depan</w:t>
+            </w:r>
+          </w:p>
+        </w:tc>
+        <w:tc>
+          <w:tcPr>
+            <w:tcW w:w="2718" w:type="dxa"/>
+          </w:tcPr>
+          <w:p>
+            <w:pPr>
+              <w:rPr>
+                <w:lang w:val="id-ID"/>
+              </w:rPr>
+            </w:pPr>
+            <w:r>
+              <w:rPr>
+                <w:lang w:val="id-ID"/>
+              </w:rPr>
+              <w:t>Di, Ke, Dari</w:t>
+            </w:r>
+          </w:p>
+        </w:tc>
+      </w:tr>
+      <w:tr>
+        <w:tc>
+          <w:tcPr>
+            <w:tcW w:w="2718" w:type="dxa"/>
+          </w:tcPr>
+          <w:p>
+            <w:pPr>
+              <w:rPr>
+                <w:lang w:val="id-ID"/>
+              </w:rPr>
+            </w:pPr>
+            <w:r>
+              <w:rPr>
+                <w:lang w:val="id-ID"/>
+              </w:rPr>
+              <w:t>MD</w:t>
+            </w:r>
+          </w:p>
+        </w:tc>
+        <w:tc>
+          <w:tcPr>
+            <w:tcW w:w="2718" w:type="dxa"/>
+          </w:tcPr>
+          <w:p>
+            <w:pPr>
+              <w:rPr>
+                <w:lang w:val="id-ID"/>
+              </w:rPr>
+            </w:pPr>
+            <w:r>
+              <w:rPr>
+                <w:lang w:val="id-ID"/>
+              </w:rPr>
+              <w:t>Kata Bantu</w:t>
+            </w:r>
+          </w:p>
+        </w:tc>
+        <w:tc>
+          <w:tcPr>
+            <w:tcW w:w="2718" w:type="dxa"/>
+          </w:tcPr>
+          <w:p>
+            <w:pPr>
+              <w:rPr>
+                <w:lang w:val="id-ID"/>
+              </w:rPr>
+            </w:pPr>
+            <w:r>
+              <w:rPr>
+                <w:lang w:val="id-ID"/>
+              </w:rPr>
+              <w:t>Masih, Telah</w:t>
+            </w:r>
+          </w:p>
+        </w:tc>
+      </w:tr>
+      <w:tr>
+        <w:tc>
+          <w:tcPr>
+            <w:tcW w:w="2718" w:type="dxa"/>
+          </w:tcPr>
+          <w:p>
+            <w:pPr>
+              <w:rPr>
+                <w:lang w:val="id-ID"/>
+              </w:rPr>
+            </w:pPr>
+            <w:r>
+              <w:rPr>
+                <w:lang w:val="id-ID"/>
+              </w:rPr>
+              <w:t>UH</w:t>
+            </w:r>
+          </w:p>
+        </w:tc>
+        <w:tc>
+          <w:tcPr>
+            <w:tcW w:w="2718" w:type="dxa"/>
+          </w:tcPr>
+          <w:p>
+            <w:pPr>
+              <w:rPr>
+                <w:lang w:val="id-ID"/>
+              </w:rPr>
+            </w:pPr>
+            <w:r>
+              <w:rPr>
+                <w:lang w:val="id-ID"/>
+              </w:rPr>
+              <w:t>Kata Seru</w:t>
+            </w:r>
+          </w:p>
+        </w:tc>
+        <w:tc>
+          <w:tcPr>
+            <w:tcW w:w="2718" w:type="dxa"/>
+          </w:tcPr>
+          <w:p>
+            <w:pPr>
+              <w:rPr>
+                <w:lang w:val="id-ID"/>
+              </w:rPr>
+            </w:pPr>
+            <w:r>
+              <w:rPr>
+                <w:lang w:val="id-ID"/>
+              </w:rPr>
+              <w:t>Ayo</w:t>
+            </w:r>
+          </w:p>
+        </w:tc>
+      </w:tr>
+      <w:tr>
+        <w:tc>
+          <w:tcPr>
+            <w:tcW w:w="2718" w:type="dxa"/>
+          </w:tcPr>
+          <w:p>
+            <w:pPr>
+              <w:rPr>
+                <w:lang w:val="id-ID"/>
+              </w:rPr>
+            </w:pPr>
+            <w:r>
+              <w:rPr>
+                <w:lang w:val="id-ID"/>
+              </w:rPr>
+              <w:t>CC</w:t>
+            </w:r>
+          </w:p>
+        </w:tc>
+        <w:tc>
+          <w:tcPr>
+            <w:tcW w:w="2718" w:type="dxa"/>
+          </w:tcPr>
+          <w:p>
+            <w:pPr>
+              <w:rPr>
+                <w:lang w:val="id-ID"/>
+              </w:rPr>
+            </w:pPr>
+            <w:r>
+              <w:rPr>
+                <w:lang w:val="id-ID"/>
+              </w:rPr>
+              <w:t>Kata Sambung Koordinasi</w:t>
+            </w:r>
+          </w:p>
+        </w:tc>
+        <w:tc>
+          <w:tcPr>
+            <w:tcW w:w="2718" w:type="dxa"/>
+          </w:tcPr>
+          <w:p>
+            <w:pPr>
+              <w:rPr>
+                <w:lang w:val="id-ID"/>
+              </w:rPr>
+            </w:pPr>
+            <w:r>
+              <w:rPr>
+                <w:lang w:val="id-ID"/>
+              </w:rPr>
+              <w:t>Atau, Bahwa</w:t>
+            </w:r>
+          </w:p>
+        </w:tc>
+      </w:tr>
+      <w:tr>
+        <w:tc>
+          <w:tcPr>
+            <w:tcW w:w="2718" w:type="dxa"/>
+          </w:tcPr>
+          <w:p>
+            <w:pPr>
+              <w:rPr>
+                <w:lang w:val="id-ID"/>
+              </w:rPr>
+            </w:pPr>
+            <w:r>
+              <w:rPr>
+                <w:lang w:val="id-ID"/>
+              </w:rPr>
+              <w:t>PR</w:t>
+            </w:r>
+          </w:p>
+        </w:tc>
+        <w:tc>
+          <w:tcPr>
+            <w:tcW w:w="2718" w:type="dxa"/>
+          </w:tcPr>
+          <w:p>
+            <w:pPr>
+              <w:rPr>
+                <w:lang w:val="id-ID"/>
+              </w:rPr>
+            </w:pPr>
+            <w:r>
+              <w:rPr>
+                <w:lang w:val="id-ID"/>
+              </w:rPr>
+              <w:t>Kata Ganti</w:t>
+            </w:r>
+          </w:p>
+        </w:tc>
+        <w:tc>
+          <w:tcPr>
+            <w:tcW w:w="2718" w:type="dxa"/>
+          </w:tcPr>
+          <w:p>
+            <w:pPr>
+              <w:rPr>
+                <w:lang w:val="id-ID"/>
+              </w:rPr>
+            </w:pPr>
+            <w:r>
+              <w:rPr>
+                <w:lang w:val="id-ID"/>
+              </w:rPr>
+              <w:t>Anda, Dia</w:t>
+            </w:r>
+          </w:p>
+        </w:tc>
+      </w:tr>
+      <w:tr>
+        <w:tc>
+          <w:tcPr>
+            <w:tcW w:w="2718" w:type="dxa"/>
+          </w:tcPr>
+          <w:p>
+            <w:pPr>
+              <w:rPr>
+                <w:lang w:val="id-ID"/>
+              </w:rPr>
+            </w:pPr>
+            <w:r>
+              <w:rPr>
+                <w:lang w:val="id-ID"/>
+              </w:rPr>
+              <w:t>DT</w:t>
+            </w:r>
+          </w:p>
+        </w:tc>
+        <w:tc>
+          <w:tcPr>
+            <w:tcW w:w="2718" w:type="dxa"/>
+          </w:tcPr>
+          <w:p>
+            <w:pPr>
+              <w:rPr>
+                <w:lang w:val="id-ID"/>
+              </w:rPr>
+            </w:pPr>
+            <w:r>
+              <w:rPr>
+                <w:lang w:val="id-ID"/>
+              </w:rPr>
+              <w:t>Kata Tunjuk</w:t>
+            </w:r>
+          </w:p>
+        </w:tc>
+        <w:tc>
+          <w:tcPr>
+            <w:tcW w:w="2718" w:type="dxa"/>
+          </w:tcPr>
+          <w:p>
+            <w:pPr>
+              <w:rPr>
+                <w:lang w:val="id-ID"/>
+              </w:rPr>
+            </w:pPr>
+            <w:r>
+              <w:rPr>
+                <w:lang w:val="id-ID"/>
+              </w:rPr>
+              <w:t>Ini, Itu</w:t>
+            </w:r>
+          </w:p>
+        </w:tc>
+      </w:tr>
+      <w:tr>
+        <w:tc>
+          <w:tcPr>
+            <w:tcW w:w="2718" w:type="dxa"/>
+          </w:tcPr>
+          <w:p>
+            <w:pPr>
+              <w:rPr>
+                <w:lang w:val="id-ID"/>
+              </w:rPr>
+            </w:pPr>
+            <w:r>
+              <w:rPr>
+                <w:lang w:val="id-ID"/>
+              </w:rPr>
+              <w:t>CK</w:t>
+            </w:r>
+          </w:p>
+        </w:tc>
+        <w:tc>
+          <w:tcPr>
+            <w:tcW w:w="2718" w:type="dxa"/>
+          </w:tcPr>
+          <w:p>
+            <w:pPr>
+              <w:rPr>
+                <w:lang w:val="id-ID"/>
+              </w:rPr>
+            </w:pPr>
+            <w:r>
+              <w:rPr>
+                <w:lang w:val="id-ID"/>
+              </w:rPr>
+              <w:t>Kata sambung khusus</w:t>
+            </w:r>
+          </w:p>
+        </w:tc>
+        <w:tc>
+          <w:tcPr>
+            <w:tcW w:w="2718" w:type="dxa"/>
+          </w:tcPr>
+          <w:p>
+            <w:pPr>
+              <w:rPr>
+                <w:lang w:val="id-ID"/>
+              </w:rPr>
+            </w:pPr>
+            <w:r>
+              <w:rPr>
+                <w:lang w:val="id-ID"/>
+              </w:rPr>
+              <w:t>Dengan, Yang</w:t>
+            </w:r>
+          </w:p>
+        </w:tc>
+      </w:tr>
+      <w:tr>
+        <w:tc>
+          <w:tcPr>
+            <w:tcW w:w="2718" w:type="dxa"/>
+          </w:tcPr>
+          <w:p>
+            <w:pPr>
+              <w:rPr>
+                <w:lang w:val="id-ID"/>
+              </w:rPr>
+            </w:pPr>
+            <w:r>
+              <w:rPr>
+                <w:lang w:val="id-ID"/>
+              </w:rPr>
+              <w:t>RP</w:t>
+            </w:r>
+          </w:p>
+        </w:tc>
+        <w:tc>
+          <w:tcPr>
+            <w:tcW w:w="2718" w:type="dxa"/>
+          </w:tcPr>
+          <w:p>
+            <w:pPr>
+              <w:rPr>
+                <w:lang w:val="id-ID"/>
+              </w:rPr>
+            </w:pPr>
+            <w:r>
+              <w:rPr>
+                <w:lang w:val="id-ID"/>
+              </w:rPr>
+              <w:t>Partikel</w:t>
+            </w:r>
+          </w:p>
+        </w:tc>
+        <w:tc>
+          <w:tcPr>
+            <w:tcW w:w="2718" w:type="dxa"/>
+          </w:tcPr>
+          <w:p>
+            <w:pPr>
+              <w:rPr>
+                <w:lang w:val="id-ID"/>
+              </w:rPr>
+            </w:pPr>
+            <w:r>
+              <w:rPr>
+                <w:lang w:val="id-ID"/>
+              </w:rPr>
+              <w:t>Doang, Dong</w:t>
+            </w:r>
+          </w:p>
+        </w:tc>
+      </w:tr>
+    </w:tbl>
+    <w:p>
+      <w:pPr>
+        <w:rPr>
+          <w:lang w:val="id-ID"/>
+        </w:rPr>
+      </w:pPr>
+    </w:p>
+    <w:p>
+      <w:pPr>
+        <w:pStyle w:val="Heading2"/>
       </w:pPr>
       <w:r>
         <w:t>Text Mining</w:t>
@@ -12479,7 +13658,11 @@
         <w:t xml:space="preserve"> </w:t>
       </w:r>
       <w:r>
-        <w:t>taksonomi granular,  sentiment analysis, penyimpulan dokumen, dan   pemodelan</w:t>
+        <w:t xml:space="preserve">taksonomi granular,  sentiment analysis, penyimpulan </w:t>
+      </w:r>
+      <w:r>
+        <w:lastRenderedPageBreak/>
+        <w:t>dokumen, dan   pemodelan</w:t>
       </w:r>
       <w:r>
         <w:t xml:space="preserve"> </w:t>
@@ -12490,134 +13673,127 @@
     </w:p>
     <w:p>
       <w:r>
-        <w:t xml:space="preserve">Klasifikasi  / kategorisasi dokumen adalah masalah dalam  ilmu  informasi. Tugas kita adalah untuk menetapkan dokumen elektronik masuk dalam satu atau lebih  kategori,  berdasarkan  isinya.  Tugas  klasifikasi  dokumen  dapat  dibagi menjadi  dua  macam  yaitu  klasifikasi  dokumen  terawasi  di  mana  beberapa mekanisme eksternal (seperti feedback manusia) memberikan informasi mengenai klasifikasi  </w:t>
-      </w:r>
+        <w:t>Klasifikasi  / kategorisasi dokumen adalah masalah dalam  ilmu  informasi. Tugas kita adalah untuk menetapkan dokumen elektronik masuk dalam satu atau lebih  kategori,  berdasarkan  isinya.  Tugas  klasifikasi  dokumen  dapat  dibagi menjadi  dua  macam  yaitu  klasifikasi  dokumen  terawasi  di  mana  beberapa mekanisme eksternal (seperti feedback manusia) memberikan informasi mengenai klasifikasi  yang  tepat  untuk  dokumen,  dan  klasifikasi  dokumen  tak  terawasi, dimana  klasifikasi  harus  dilakukan  sepenuhnya  tanpa  merujuk  ke  informasi eksternal.  Ada  juga  klasifikasi  dokumen  semi-diawasi,  dimana  bagian  dari dokumen diberi label oleh mekanisme eksternal</w:t>
+      </w:r>
+      <w:r>
+        <w:t>.</w:t>
+      </w:r>
+    </w:p>
+    <w:p>
+      <w:r>
+        <w:t>Pendekatan  manual  text  mining  secara  intensif  dalam  laboratorium</w:t>
+      </w:r>
+      <w:r>
+        <w:t xml:space="preserve"> </w:t>
+      </w:r>
+      <w:r>
+        <w:t xml:space="preserve">pertama  </w:t>
+      </w:r>
+      <w:r>
+        <w:t>m</w:t>
+      </w:r>
+      <w:r>
+        <w:t xml:space="preserve">uncul  pada  pertengahan  1980-an,  namun  kemajuan  teknologi  telah memungkinkan  ranah  tersebut  untuk  berkembang  selama  dekade  terakhir.  Text mining  adalah  bidang  interdisipliner  yang  mengacu </w:t>
+      </w:r>
+      <w:r>
+        <w:t xml:space="preserve"> pada  pencarian  informasi, </w:t>
+      </w:r>
+      <w:r>
+        <w:t xml:space="preserve">pertambangan  data,  pembelajaran  mesin,  statistik,  dan  komputasi  linguistik. </w:t>
+      </w:r>
+    </w:p>
+    <w:p>
+      <w:r>
+        <w:t xml:space="preserve">Dikarenakan kebanyakan informasi (perkiraan umum mengatakan lebih dari 80%)  saat  ini  disimpan  sebagai  teks,  text  mining  diyakini  memiliki  potensi  nilai komersial tinggi (Clara Bridge, 2011).  </w:t>
+      </w:r>
+    </w:p>
+    <w:p>
+      <w:r>
+        <w:t xml:space="preserve">Saat ini , text mining telah mendapat perhatian dalam berbagai bidang : </w:t>
+      </w:r>
+    </w:p>
+    <w:p>
+      <w:r>
+        <w:t xml:space="preserve">1.  Aplikasi keamanan. </w:t>
+      </w:r>
+    </w:p>
+    <w:p>
+      <w:r>
+        <w:t xml:space="preserve">Banyak  paket  perangkat  lunak  text  mining  dipasarkan  terhadap  aplikasi keamanan,  khususnya  analisis  plain  text    seperti  berita  internet.  Hal  ini  juga mencakup studi enkripsi teks. </w:t>
+      </w:r>
+    </w:p>
+    <w:p>
+      <w:r>
+        <w:t xml:space="preserve">2.  Aplikasi biomedis. </w:t>
+      </w:r>
+    </w:p>
+    <w:p>
       <w:r>
         <w:lastRenderedPageBreak/>
-        <w:t>yang  tepat  untuk  dokumen,  dan  klasifikasi  dokumen  tak  terawasi, dimana  klasifikasi  harus  dilakukan  sepenuhnya  tanpa  merujuk  ke  informasi eksternal.  Ada  juga  klasifikasi  dokumen  semi-diawasi,  dimana  bagian  dari dokumen diberi label oleh mekanisme eksternal</w:t>
-      </w:r>
-      <w:r>
-        <w:t>.</w:t>
-      </w:r>
-    </w:p>
-    <w:p>
-      <w:r>
-        <w:t>Pendekatan  manual  text  mining  secara  intensif  dalam  laboratorium</w:t>
+        <w:t xml:space="preserve">Berbagai  aplikasi  text  mining  dalam  literatur  biomedis  telah  disusun.  Salah  satu  contohnya  adalah  PubGene  yang  mengkombinasikan  text  mining biomedis dengan visualisasi jaringan sebagai sebuah layanan Internet. Contoh lain text mining adalah GoPubMed.org. Kesamaan semantik juga telah digunakan oleh sistem text mining, yaitu, GOAnnotator. </w:t>
+      </w:r>
+    </w:p>
+    <w:p>
+      <w:r>
+        <w:t xml:space="preserve">3.  Perangkat Lunak dan Aplikasi </w:t>
+      </w:r>
+    </w:p>
+    <w:p>
+      <w:r>
+        <w:t>Departemen riset dan pengembangan perusahaan besar, termasuk IBM dan Microsoft,  sedang  meneliti  teknik  text  mining  dan  mengembangkan  program untuk  lebih mengotomatisasi proses pertambangan dan analisis. Perangkat  lunak text mining    juga  sedang  diteliti  oleh  perusahaan  yang  berbeda  yang  bekerja  di</w:t>
       </w:r>
       <w:r>
         <w:t xml:space="preserve"> </w:t>
       </w:r>
       <w:r>
-        <w:t xml:space="preserve">pertama  </w:t>
-      </w:r>
-      <w:r>
-        <w:t>m</w:t>
-      </w:r>
-      <w:r>
-        <w:t xml:space="preserve">uncul  pada  pertengahan  1980-an,  namun  kemajuan  teknologi  telah memungkinkan  ranah  tersebut  untuk  berkembang  selama  dekade  terakhir.  Text mining  adalah  bidang  interdisipliner  yang  mengacu </w:t>
-      </w:r>
-      <w:r>
-        <w:t xml:space="preserve"> pada  pencarian  informasi, </w:t>
-      </w:r>
-      <w:r>
-        <w:t xml:space="preserve">pertambangan  data,  pembelajaran  mesin,  statistik,  dan  komputasi  linguistik. </w:t>
-      </w:r>
-    </w:p>
-    <w:p>
-      <w:r>
-        <w:t xml:space="preserve">Dikarenakan kebanyakan informasi (perkiraan umum mengatakan lebih dari 80%)  saat  ini  disimpan  sebagai  teks,  text  mining  diyakini  memiliki  potensi  nilai komersial tinggi (Clara Bridge, 2011).  </w:t>
-      </w:r>
-    </w:p>
-    <w:p>
-      <w:r>
-        <w:t xml:space="preserve">Saat ini , text mining telah mendapat perhatian dalam berbagai bidang : </w:t>
-      </w:r>
-    </w:p>
-    <w:p>
-      <w:r>
-        <w:t xml:space="preserve">1.  Aplikasi keamanan. </w:t>
-      </w:r>
-    </w:p>
-    <w:p>
-      <w:r>
-        <w:t xml:space="preserve">Banyak  paket  perangkat  lunak  text  mining  dipasarkan  terhadap  aplikasi keamanan,  khususnya  analisis  plain  text    seperti  berita  internet.  Hal  ini  juga mencakup studi enkripsi teks. </w:t>
-      </w:r>
-    </w:p>
-    <w:p>
-      <w:r>
-        <w:t xml:space="preserve">2.  Aplikasi biomedis. </w:t>
-      </w:r>
-    </w:p>
-    <w:p>
-      <w:r>
-        <w:t xml:space="preserve">Berbagai  aplikasi  text  mining  dalam  literatur  biomedis  telah  disusun.  Salah  satu  contohnya  adalah  PubGene  yang  mengkombinasikan  text  mining biomedis dengan visualisasi jaringan sebagai sebuah layanan Internet. Contoh lain text mining adalah GoPubMed.org. Kesamaan semantik juga telah digunakan oleh sistem text mining, yaitu, GOAnnotator. </w:t>
-      </w:r>
-    </w:p>
-    <w:p>
-      <w:r>
-        <w:t xml:space="preserve">3.  Perangkat Lunak dan Aplikasi </w:t>
+        <w:t xml:space="preserve">bidang  pencarian  dan  pengindeksan  secara  umum  sebagai  cara  untuk meningkatkan performansinya. </w:t>
+      </w:r>
+    </w:p>
+    <w:p>
+      <w:r>
+        <w:t xml:space="preserve">4.  Aplikasi Media Online 31 </w:t>
+      </w:r>
+    </w:p>
+    <w:p>
+      <w:r>
+        <w:t xml:space="preserve"> Text  mining  sedang  digunakan  oleh  perusahaan  media  besar,  seperti perusahaan  Tribune,  untuk  menghilangkan  ambigu  informasi  dan  untuk memberikan  pembaca  dengan  pengalaman  pencarian  yang  lebih  baik,  yang meningkatkan  loyalitas  pada  site dan pendapatan. Selain  itu,  editor diuntungkan dengan mampu berbagi, mengasosiasi dan properti paket berita, secara signifikan meningkatkan peluang untuk menguangkan konten. </w:t>
+      </w:r>
+    </w:p>
+    <w:p>
+      <w:r>
+        <w:t xml:space="preserve">5.  Aplikasi Pemasaran </w:t>
+      </w:r>
+    </w:p>
+    <w:p>
+      <w:r>
+        <w:t xml:space="preserve">Text mining  juga mulai digunakan dalam pemasaran,  lebih spesifik dalam analisis manajemen hubungan pelanggan. Coussement dan Van den Poel  (2008)  menerapkannya  untuk  meningkatkan  model  analisis    prediksi  untuk  churn pelanggan (pengurangan pelanggan). </w:t>
+      </w:r>
+    </w:p>
+    <w:p>
+      <w:r>
+        <w:t xml:space="preserve">6.  Sentiment Analysis </w:t>
       </w:r>
     </w:p>
     <w:p>
       <w:r>
         <w:lastRenderedPageBreak/>
-        <w:t>Departemen riset dan pengembangan perusahaan besar, termasuk IBM dan Microsoft,  sedang  meneliti  teknik  text  mining  dan  mengembangkan  program untuk  lebih mengotomatisasi proses pertambangan dan analisis. Perangkat  lunak text mining    juga  sedang  diteliti  oleh  perusahaan  yang  berbeda  yang  bekerja  di</w:t>
+        <w:t xml:space="preserve">Sentiment  Analysis mungkin melibatkan  analisis  dari  review  film  untuk memperkirakan  berapa  baik  review  untuk  sebuah  film.  Analisis  semacam  ini mungkin memerlukan kumpulan data berlabel atau label dari efektifitas kata-kata. Sebuah sumber daya untuk efektivitas kata-kata telah dibuat untuk WordNet. </w:t>
+      </w:r>
+    </w:p>
+    <w:p>
+      <w:r>
+        <w:t xml:space="preserve">7.  Aplikasi Akademik  </w:t>
+      </w:r>
+    </w:p>
+    <w:p>
+      <w:r>
+        <w:t>Masalah  text mining penting bagi penerbit  yang memiliki database besar untuk mendapatkan  informasi  yang memerlukan  pengindeksan  untuk  pencarian.</w:t>
       </w:r>
       <w:r>
         <w:t xml:space="preserve"> </w:t>
       </w:r>
       <w:r>
-        <w:t xml:space="preserve">bidang  pencarian  dan  pengindeksan  secara  umum  sebagai  cara  untuk meningkatkan performansinya. </w:t>
-      </w:r>
-    </w:p>
-    <w:p>
-      <w:r>
-        <w:t xml:space="preserve">4.  Aplikasi Media Online 31 </w:t>
-      </w:r>
-    </w:p>
-    <w:p>
-      <w:r>
-        <w:t xml:space="preserve"> Text  mining  sedang  digunakan  oleh  perusahaan  media  besar,  seperti perusahaan  Tribune,  untuk  menghilangkan  ambigu  informasi  dan  untuk memberikan  pembaca  dengan  pengalaman  pencarian  yang  lebih  baik,  yang meningkatkan  loyalitas  pada  site dan pendapatan. Selain  itu,  editor diuntungkan dengan mampu berbagi, mengasosiasi dan properti paket berita, secara signifikan meningkatkan peluang untuk menguangkan konten. </w:t>
-      </w:r>
-    </w:p>
-    <w:p>
-      <w:r>
-        <w:t xml:space="preserve">5.  Aplikasi Pemasaran </w:t>
-      </w:r>
-    </w:p>
-    <w:p>
-      <w:r>
-        <w:t xml:space="preserve">Text mining  juga mulai digunakan dalam pemasaran,  lebih spesifik dalam analisis manajemen hubungan pelanggan. Coussement dan Van den Poel  (2008)  menerapkannya  untuk  meningkatkan  model  analisis    prediksi  untuk  churn pelanggan (pengurangan pelanggan). </w:t>
-      </w:r>
-    </w:p>
-    <w:p>
-      <w:r>
-        <w:t xml:space="preserve">6.  Sentiment Analysis </w:t>
-      </w:r>
-    </w:p>
-    <w:p>
-      <w:r>
-        <w:t xml:space="preserve">Sentiment  Analysis mungkin melibatkan  analisis  dari  review  film  untuk memperkirakan  berapa  baik  review  untuk  sebuah  film.  Analisis  semacam  ini mungkin memerlukan kumpulan data berlabel atau label dari efektifitas kata-kata. Sebuah sumber daya untuk efektivitas kata-kata telah dibuat untuk WordNet. </w:t>
-      </w:r>
-    </w:p>
-    <w:p>
-      <w:r>
-        <w:t xml:space="preserve">7.  Aplikasi Akademik  </w:t>
-      </w:r>
-    </w:p>
-    <w:p>
-      <w:r>
-        <w:t>Masalah  text mining penting bagi penerbit  yang memiliki database besar untuk mendapatkan  informasi  yang memerlukan  pengindeksan  untuk  pencarian.</w:t>
-      </w:r>
-      <w:r>
-        <w:t xml:space="preserve"> </w:t>
-      </w:r>
-      <w:r>
-        <w:t xml:space="preserve">Hal </w:t>
-      </w:r>
-      <w:r>
-        <w:lastRenderedPageBreak/>
-        <w:t>ini terutama berlaku dalam ilmu sains, di mana informasi yang sangat spesifik sering  terkandung  dalam  teks  tertulis.  Oleh  karena  itu,  inisiatif  telah  diambil seperti Nature’s proposal untuk Open Text Mining Interface (OTMI) dan Health’s common  Journal Publishing untuk Document Type D</w:t>
+        <w:t>Hal ini terutama berlaku dalam ilmu sains, di mana informasi yang sangat spesifik sering  terkandung  dalam  teks  tertulis.  Oleh  karena  itu,  inisiatif  telah  diambil seperti Nature’s proposal untuk Open Text Mining Interface (OTMI) dan Health’s common  Journal Publishing untuk Document Type D</w:t>
       </w:r>
       <w:r>
         <w:t xml:space="preserve">efinition  (DTD)  yang  akan </w:t>
@@ -12701,6 +13877,7 @@
           <w:noProof/>
           <w:lang w:val="id-ID" w:eastAsia="id-ID"/>
         </w:rPr>
+        <w:lastRenderedPageBreak/>
         <w:drawing>
           <wp:inline distT="0" distB="0" distL="0" distR="0">
             <wp:extent cx="1746885" cy="1692275"/>
@@ -13164,7 +14341,11 @@
     </w:p>
     <w:p>
       <w:r>
-        <w:t>Tugas  dasar  dalam  analisis  sentimen  adalah  mengelompokkan  polaritas dari  teks  yang  ada  dalam  dokumen,  kalimat,  atau  fitur  /  tingkat  aspek  -  apakah pendapat  yang  dikemukakan  dalam  dokumen,  kalimat  at</w:t>
+        <w:t xml:space="preserve">Tugas  dasar  dalam  analisis  sentimen  adalah  mengelompokkan  polaritas dari  teks  yang  ada  dalam  dokumen,  kalimat,  atau  fitur  /  tingkat  aspek  -  apakah </w:t>
+      </w:r>
+      <w:r>
+        <w:lastRenderedPageBreak/>
+        <w:t>pendapat  yang  dikemukakan  dalam  dokumen,  kalimat  at</w:t>
       </w:r>
       <w:r>
         <w:t>au  fitur  entitas  /  aspek b</w:t>
@@ -13181,183 +14362,180 @@
         <w:t xml:space="preserve"> </w:t>
       </w:r>
       <w:r>
-        <w:t xml:space="preserve">atau  bintang  4,  sementara  (Snyder  B.  &amp;  Barzilay  R.  2007)  melakukan  analisa mendalam  tentang  review  restoran, memprediksi peringkat </w:t>
-      </w:r>
+        <w:t xml:space="preserve">atau  bintang  4,  sementara  (Snyder  B.  &amp;  Barzilay  R.  2007)  melakukan  analisa mendalam  tentang  review  restoran, memprediksi peringkat untuk berbagai aspek dari  restoran  yang diberikan,  seperti makanan dan  suasana  (dalam  skala  bintang lima). </w:t>
+      </w:r>
+    </w:p>
+    <w:p>
+      <w:r>
+        <w:t>Sebuah  metode  yang  berbeda  untuk  menentukan  sentimen  adalah penggunaan  sistem  skala  dimana  kata-kata  umumnya  terkait memiliki  sentimen</w:t>
+      </w:r>
+      <w:r>
+        <w:t xml:space="preserve"> </w:t>
+      </w:r>
+      <w:r>
+        <w:t xml:space="preserve">negatif, netral atau positif dengan mereka diberi nomor pada skala  -5 sampai +5 (paling  negatif  hingga  yang  paling  positif)  dan  ketika  sepotong  teks  terstruktur dianalisis  dengan  pemrosesan  bahasa  alami,  konsep  selanjutnya  dianalisis untuk memahami  kata-kata  ini  dan  bagaimana  mereka  berhubungan  dengan  konsep. </w:t>
+      </w:r>
+    </w:p>
+    <w:p>
+      <w:r>
+        <w:t>Setiap  konsep  kemudian  diberi  skor  ber</w:t>
+      </w:r>
+      <w:r>
+        <w:t xml:space="preserve">dasarkan  bagaimana  kata-kata </w:t>
+      </w:r>
+      <w:r>
+        <w:t xml:space="preserve">sentimen berhubungan  dengan  konsep,  dan  skor  yang  terkait.  Hal  ini  memungkinkan gerakan untuk pemahaman yang lebih canggih dari sentimen berdasarkan skala 11 titik. </w:t>
+      </w:r>
+    </w:p>
+    <w:p>
+      <w:r>
+        <w:t xml:space="preserve">Penelitian  dengan  arah  berbeda  adalah  identifikasi  subjektivitas  / objektivitas. Tugas  ini biasanya didefinisikan  sebagai menggolongkan  suatu  teks yang  diberikan  (biasanya  kalimat)  ke  salah  satu  dari  dua  kelas:  objektif  atau subjektif (Pang, B. &amp; Lee, L, 2008). Masalah ini kadang-kadang dapat lebih sulit daripada klasifikasi polaritas  (Mihalcea, R. &amp; dkk, 2007)  subjektivitas kata-kata dan frase mungkin tergantung pada konteks dan dokumen objektif mungkin berisi kalimat  subjektif  (misalnya,  sebuah  artikel  berita  mengutip  pendapat  orang). </w:t>
+      </w:r>
+    </w:p>
+    <w:p>
       <w:r>
         <w:lastRenderedPageBreak/>
-        <w:t xml:space="preserve">untuk berbagai aspek dari  restoran  yang diberikan,  seperti makanan dan  suasana  (dalam  skala  bintang lima). </w:t>
-      </w:r>
-    </w:p>
-    <w:p>
-      <w:r>
-        <w:t>Sebuah  metode  yang  berbeda  untuk  menentukan  sentimen  adalah penggunaan  sistem  skala  dimana  kata-kata  umumnya  terkait memiliki  sentimen</w:t>
+        <w:t xml:space="preserve">Selain  itu,  seperti  yang  disebutkan  oleh  (Su,  F. &amp; Markert, K.  2008),  hasilnya sangat  tergantung  pada  definisi  subjektivitas  digunakan  ketika  memberikan keterangan  pada  teks. Namun,  (Pang,  B. &amp;  Lee,  L.  2004) menunjukkan  bahwa menghapus  kalimat  objektif  dari  sebuah  dokumen  sebelum  mengelompokkan polaritasnya membantu meningkatkan kinerja. </w:t>
+      </w:r>
+    </w:p>
+    <w:p>
+      <w:r>
+        <w:t xml:space="preserve">Kita dapat melacak produk-produk, merek dan orang-orang misalnya dan menentukan  apakah  mereka  dilihat  positif  atau  negatif  di  web.  Hal  ini memungkinkan bisnis untuk melacak: </w:t>
+      </w:r>
+    </w:p>
+    <w:p>
+      <w:r>
+        <w:t xml:space="preserve">a.  Deteksi Flame (rants buruk) </w:t>
+      </w:r>
+    </w:p>
+    <w:p>
+      <w:r>
+        <w:t xml:space="preserve">b.   Persepsi produk baru. </w:t>
+      </w:r>
+    </w:p>
+    <w:p>
+      <w:r>
+        <w:t xml:space="preserve">c.  Persepsi Merek. </w:t>
+      </w:r>
+    </w:p>
+    <w:p>
+      <w:r>
+        <w:t xml:space="preserve">d.  Manajemen reputasi. </w:t>
+      </w:r>
+    </w:p>
+    <w:p>
+      <w:r>
+        <w:t xml:space="preserve">Hal  ini  juga  memungkinkan  individu  untuk  mendapatkan  sebuah  pandangan </w:t>
       </w:r>
       <w:r>
         <w:t xml:space="preserve"> </w:t>
       </w:r>
       <w:r>
-        <w:t xml:space="preserve">negatif, netral atau positif dengan mereka diberi nomor pada skala  -5 sampai +5 (paling  negatif  hingga  yang  paling  positif)  dan  ketika  sepotong  teks  terstruktur dianalisis  dengan  pemrosesan  bahasa  alami,  konsep  selanjutnya  dianalisis untuk memahami  kata-kata  ini  dan  bagaimana  mereka  berhubungan  dengan  konsep. </w:t>
-      </w:r>
-    </w:p>
-    <w:p>
-      <w:r>
-        <w:t>Setiap  konsep  kemudian  diberi  skor  ber</w:t>
-      </w:r>
-      <w:r>
-        <w:t xml:space="preserve">dasarkan  bagaimana  kata-kata </w:t>
-      </w:r>
-      <w:r>
-        <w:t xml:space="preserve">sentimen berhubungan  dengan  konsep,  dan  skor  yang  terkait.  Hal  ini  memungkinkan gerakan untuk pemahaman yang lebih canggih dari sentimen berdasarkan skala 11 titik. </w:t>
-      </w:r>
-    </w:p>
-    <w:p>
-      <w:r>
-        <w:t xml:space="preserve">Penelitian  dengan  arah  berbeda  adalah  identifikasi  subjektivitas  / objektivitas. Tugas  ini biasanya didefinisikan  sebagai menggolongkan  suatu  teks yang  diberikan  (biasanya  kalimat)  ke  salah  satu  dari  dua  kelas:  objektif  atau subjektif (Pang, B. &amp; Lee, L, 2008). Masalah ini kadang-kadang dapat lebih sulit daripada klasifikasi polaritas  (Mihalcea, R. &amp; dkk, 2007)  subjektivitas kata-kata dan frase mungkin tergantung pada konteks dan dokumen objektif mungkin berisi kalimat  subjektif  (misalnya,  sebuah  artikel  berita  mengutip  pendapat  orang). </w:t>
-      </w:r>
-    </w:p>
-    <w:p>
-      <w:r>
-        <w:t xml:space="preserve">Selain  itu,  seperti  yang  disebutkan  oleh  (Su,  F. &amp; Markert, K.  2008),  hasilnya sangat  tergantung  pada  definisi  subjektivitas  digunakan  ketika  memberikan keterangan  pada  teks. Namun,  (Pang,  B. &amp;  Lee,  L.  2004) menunjukkan  bahwa menghapus  kalimat  objektif  dari  sebuah  dokumen  sebelum  mengelompokkan polaritasnya membantu meningkatkan kinerja. </w:t>
-      </w:r>
-    </w:p>
-    <w:p>
-      <w:r>
-        <w:t xml:space="preserve">Kita dapat melacak produk-produk, merek dan orang-orang misalnya dan menentukan  apakah  mereka  dilihat  positif  atau  negatif  di  web.  Hal  ini memungkinkan bisnis untuk melacak: </w:t>
-      </w:r>
-    </w:p>
-    <w:p>
+        <w:t xml:space="preserve">tentang sesuatu (review) pada skala global  (Jenkins, M. C., 2011). </w:t>
+      </w:r>
+    </w:p>
+    <w:p>
+      <w:r>
+        <w:t xml:space="preserve">Orang sering kali menyatakan lebih dari satu opini "the movie was terrible, but  DeNiro's  performance  was  superb,  as  always",  sebuah  sarkasme  "this  is probably the best laptop Dell could come up with", atau menggunakan negasi dan banyak elemen kompleks sehingga sulit untuk diparsing "not  that I'm saying  this </w:t>
+      </w:r>
+      <w:r>
+        <w:t xml:space="preserve">was a bad experience".  </w:t>
+      </w:r>
+      <w:r>
+        <w:t xml:space="preserve"> </w:t>
+      </w:r>
+    </w:p>
+    <w:p>
+      <w:r>
+        <w:t xml:space="preserve"> </w:t>
+      </w:r>
+      <w:r>
+        <w:t>E</w:t>
+      </w:r>
+      <w:r>
+        <w:t xml:space="preserve">kspresi  atau  sentiment  mengacu  pada  fokus  topik  tertentu,  pernyataan pada satu topik mungkin akan berbeda makna dengan pernyataan yang sama pada subject  yang  berbeda.  Sebagai  contoh,  adalah  hal  yang  baik  untuk mengatakan alur film  tidak  terprediksi,  tapi adalah hal yang  tidak baik  jika ‘tidak  terprediksi’ dinyatakan pada kemudi dari kendaraan. Bahkan pada produk  tertentu, kata-kata yang sama dapat menggambarkan makna kebalikan, contoh adalah hal yang buruk untuk waktu  start-up  pada  kamera  digital  jika  </w:t>
+      </w:r>
       <w:r>
         <w:lastRenderedPageBreak/>
-        <w:t xml:space="preserve">a.  Deteksi Flame (rants buruk) </w:t>
-      </w:r>
-    </w:p>
-    <w:p>
-      <w:r>
-        <w:t xml:space="preserve">b.   Persepsi produk baru. </w:t>
-      </w:r>
-    </w:p>
-    <w:p>
-      <w:r>
-        <w:t xml:space="preserve">c.  Persepsi Merek. </w:t>
-      </w:r>
-    </w:p>
-    <w:p>
-      <w:r>
-        <w:t xml:space="preserve">d.  Manajemen reputasi. </w:t>
-      </w:r>
-    </w:p>
-    <w:p>
-      <w:r>
-        <w:t xml:space="preserve">Hal  ini  juga  memungkinkan  individu  untuk  mendapatkan  sebuah  pandangan </w:t>
+        <w:t>dinyatakan  “lama”,  namun  jika” lama” dinyatakan pada usia batere maka akan menjadi hal positif. Oleh karena itu pada  beberapa  penelitian,  terutama  pada  review  produk,  pekerjaan  didahului dengan menentukan elemen dari sebuah produk yang sedang dibicarakan sebelum</w:t>
       </w:r>
       <w:r>
         <w:t xml:space="preserve"> </w:t>
       </w:r>
       <w:r>
-        <w:t xml:space="preserve">tentang sesuatu (review) pada skala global  (Jenkins, M. C., 2011). </w:t>
-      </w:r>
-    </w:p>
-    <w:p>
-      <w:r>
-        <w:t xml:space="preserve">Orang sering kali menyatakan lebih dari satu opini "the movie was terrible, but  DeNiro's  performance  was  superb,  as  always",  sebuah  sarkasme  "this  is probably the best laptop Dell could come up with", atau menggunakan negasi dan banyak elemen kompleks sehingga sulit untuk diparsing "not  that I'm saying  this </w:t>
-      </w:r>
-      <w:r>
-        <w:t xml:space="preserve">was a bad experience".  </w:t>
+        <w:t xml:space="preserve">memulai proses opinion mining (Ian Barber, 2010). </w:t>
+      </w:r>
+    </w:p>
+    <w:p>
+      <w:r>
+        <w:t>Hal  pertama  dalam  pemrosesan  dokumen  adalah  memecah  kumpulan karakter ke dalam kata  atau  token,  sering disebut  sebagai  tokenisasi. Tokenisasi adalah  hal  yang  kompleks  untuk  program  komputer    karena  beberapa  karakter dapat dapat ditemukan  sebagai  token delimiters. Delimiter adalah karakter  spasi, tab  dan  baris  baru  “newline”,  sedangkan  karakter  (  )  &lt;  &gt;  !  ?  “  kadangkala dijadikan  delimiter  namun  kadang  kala  bukan  tergantung  pada  lingkungannya (Wulandini, F. &amp; Nugroho, A. N. 2009).</w:t>
+      </w:r>
+    </w:p>
+    <w:p/>
+    <w:p>
+      <w:pPr>
+        <w:pStyle w:val="Heading2"/>
+      </w:pPr>
+      <w:r>
+        <w:t>Support Vector Machine</w:t>
+      </w:r>
+    </w:p>
+    <w:p/>
+    <w:p>
+      <w:r>
+        <w:t xml:space="preserve">Support  Vector  Machines  (SVMs)  adalah  seperangkat  metode pembelajaran terbimbing  yang menganalisis data dan mengenali pola, digunakan untuk  klasifikasi  dan  analisis  regresi.  Algoritma  SVM  asli  diciptakan  oleh Vladimir  Vapnik  dan  turunan  standar  saat  ini  (margin  lunak)  diusulkan  oleh Corinna  Cortes  dan  Vapnik  Vladimir  (Cortes,  C.  &amp;  Vapnik,  V,  1995).  SVM standar mengambil himpunan data input, dan memprediksi, untuk setiap masukan yang diberikan, kemungkinan   masukan adalah anggota dari salah satu kelas dari dua  kelas  yang  ada,  yang  membuat  sebuah  SVM  sebagai  penggolong  non-probabilistik  linier  biner.  Karena  sebuah  SVM  adalah  sebuah  pengklasifikasi, kemudian diberi suatu himpunan  pelatihan, masing-masing ditandai sebagai milik salah satu dari dua kategori, suatu algoritma pelatihan SVM membangun  sebuah </w:t>
+      </w:r>
+      <w:r>
+        <w:lastRenderedPageBreak/>
+        <w:t>model  yang memprediksi  apakah  data  yang  baru  jatuh  ke  dalam  suatu  kategori atau yang lain.</w:t>
+      </w:r>
+    </w:p>
+    <w:p>
+      <w:r>
+        <w:t>S</w:t>
+      </w:r>
+      <w:r>
+        <w:t>ecara intuitif, model SVM merupakan representasi dari data sebagai titik dalam ruang, dipetakan sehingga kategori contoh  terpisah dibagi oleh celah  jelas yang selebar mungkin. Data baru kemudian dipetakan ke dalam ruang yang sama dan diperkirakan termasuk kategori berdasarkan sisi mana dari celah data tersebut berada.</w:t>
+      </w:r>
+    </w:p>
+    <w:p>
+      <w:r>
+        <w:t xml:space="preserve">Lebih  formal,  Support  Vector  Machine  membangun  hyperplane  atau himpunan  hyperplane  dalam  ruang  dimensi  tinggi  atau </w:t>
+      </w:r>
+      <w:r>
+        <w:t xml:space="preserve"> tak  terbatas,  yang  dapat </w:t>
+      </w:r>
+      <w:r>
+        <w:t>digunakan untuk klasifikasi, regresi atau tugas-tugas lainnya. Secara intuitif, suatu pemisahan yang baik dicapai oleh hyperplane yang memiliki jarak terbesar ke titik data  training  terdekat dari  setiap kelas  (margin  fungsional disebut), karena p</w:t>
+      </w:r>
+      <w:r>
+        <w:t>a</w:t>
+      </w:r>
+      <w:r>
+        <w:t>da umumnya semakin besar margin semakin rendah error generalisasi dari pemilah.</w:t>
       </w:r>
       <w:r>
         <w:t xml:space="preserve"> </w:t>
       </w:r>
-    </w:p>
-    <w:p>
+      <w:r>
+        <w:t>Ketika masalah  asal mungkin  dinyatakan  dalam  dimensi  ruang  terbatas, sering terjadi bahwa dalam ruang, himpunan tidak dipisahkan secara linear. Untuk alasan  ini  diusulkan  bahwa  ruang  dimensi  terbatas  dipetakan  ke  dalam  sebuah</w:t>
+      </w:r>
       <w:r>
         <w:t xml:space="preserve"> </w:t>
       </w:r>
       <w:r>
-        <w:t>E</w:t>
-      </w:r>
-      <w:r>
-        <w:t>kspresi  atau  sentiment  mengacu  pada  fokus  topik  tertentu,  pernyataan pada satu topik mungkin akan berbeda makna dengan pernyataan yang sama pada subject  yang  berbeda.  Sebagai  contoh,  adalah  hal  yang  baik  untuk mengatakan alur film  tidak  terprediksi,  tapi adalah hal yang  tidak baik  jika ‘tidak  terprediksi’ dinyatakan pada kemudi dari kendaraan. Bahkan pada produk  tertentu, kata-kata yang sama dapat menggambarkan makna kebalikan, contoh adalah hal yang buruk untuk waktu  start-up  pada  kamera  digital  jika  dinyatakan  “lama”,  namun  jika” lama” dinyatakan pada usia batere maka akan menjadi hal positif. Oleh karena itu pada  beberapa  penelitian,  terutama  pada  review  produk,  pekerjaan  didahului dengan menentukan elemen dari sebuah produk yang sedang dibicarakan sebelum</w:t>
+        <w:t>ruang  dimensi  yang  jauh  lebih  tinggi  yang mungkin membuat  pemisahan  lebih</w:t>
       </w:r>
       <w:r>
         <w:t xml:space="preserve"> </w:t>
       </w:r>
       <w:r>
-        <w:t xml:space="preserve">memulai proses opinion mining (Ian Barber, 2010). </w:t>
-      </w:r>
-    </w:p>
-    <w:p>
-      <w:r>
-        <w:t xml:space="preserve">Hal  pertama  dalam  pemrosesan  dokumen  adalah  memecah  kumpulan karakter ke dalam kata  atau  token,  sering disebut  sebagai  tokenisasi. Tokenisasi adalah  hal  yang  kompleks  untuk  program  komputer    karena  beberapa  karakter dapat dapat ditemukan  sebagai  token delimiters. Delimiter adalah karakter  spasi, tab  </w:t>
-      </w:r>
+        <w:t xml:space="preserve">mudah  dalam  ruang  itu.  Skema  SVM menggunakan  pemetaan  ke  dalam  ruang yang  lebih besar sehingga cross product dapat dihitung dengan mudah dalam hal variabel dalam  ruang asal membuat beban komputasi yang wajar. Cross product di  ruang  yang  lebih  besar  didefinisikan  dalam  hal  fungsi  kernel K  (x,  y)  yang dapat dipilih  sesuai dengan masalah. Sekumpulan hyperplane dalam  ruang besar yang didefinisikan sebagai himpunan titik-titik yang cross product dengan vektor dalam  ruang  yang  konstan.  Vektor  mendefinisikan  hyperplanes  dapat  dipilih untuk  menjadi  kombinasi  linear  dengan  parameter  αi  dari  gambar  vektor  fitur yang  terjadi  pada  database.  Dengan  pilihan  ini  sebuah  hyperplane  di  titik  x  di ruang fitur yang dipetakan ke hyperplane ini ditentukan oleh relasi: </w:t>
+      </w:r>
+    </w:p>
+    <w:p>
       <w:r>
         <w:lastRenderedPageBreak/>
-        <w:t>dan  baris  baru  “newline”,  sedangkan  karakter  (  )  &lt;  &gt;  !  ?  “  kadangkala dijadikan  delimiter  namun  kadang  kala  bukan  tergantung  pada  lingkungannya (Wulandini, F. &amp; Nugroho, A. N. 2009).</w:t>
-      </w:r>
-    </w:p>
-    <w:p/>
-    <w:p>
-      <w:pPr>
-        <w:pStyle w:val="Heading2"/>
-      </w:pPr>
-      <w:r>
-        <w:t>Support Vector Machine</w:t>
-      </w:r>
-    </w:p>
-    <w:p/>
-    <w:p>
-      <w:r>
-        <w:t>Support  Vector  Machines  (SVMs)  adalah  seperangkat  metode pembelajaran terbimbing  yang menganalisis data dan mengenali pola, digunakan untuk  klasifikasi  dan  analisis  regresi.  Algoritma  SVM  asli  diciptakan  oleh Vladimir  Vapnik  dan  turunan  standar  saat  ini  (margin  lunak)  diusulkan  oleh Corinna  Cortes  dan  Vapnik  Vladimir  (Cortes,  C.  &amp;  Vapnik,  V,  1995).  SVM standar mengambil himpunan data input, dan memprediksi, untuk setiap masukan yang diberikan, kemungkinan   masukan adalah anggota dari salah satu kelas dari dua  kelas  yang  ada,  yang  membuat  sebuah  SVM  sebagai  penggolong  non-probabilistik  linier  biner.  Karena  sebuah  SVM  adalah  sebuah  pengklasifikasi, kemudian diberi suatu himpunan  pelatihan, masing-masing ditandai sebagai milik salah satu dari dua kategori, suatu algoritma pelatihan SVM membangun  sebuah model  yang memprediksi  apakah  data  yang  baru  jatuh  ke  dalam  suatu  kategori atau yang lain.</w:t>
-      </w:r>
-    </w:p>
-    <w:p>
-      <w:r>
-        <w:t>S</w:t>
-      </w:r>
-      <w:r>
-        <w:t>ecara intuitif, model SVM merupakan representasi dari data sebagai titik dalam ruang, dipetakan sehingga kategori contoh  terpisah dibagi oleh celah  jelas yang selebar mungkin. Data baru kemudian dipetakan ke dalam ruang yang sama dan diperkirakan termasuk kategori berdasarkan sisi mana dari celah data tersebut berada.</w:t>
-      </w:r>
-    </w:p>
-    <w:p>
-      <w:r>
-        <w:t xml:space="preserve">Lebih  formal,  Support  Vector  Machine  membangun  hyperplane  atau himpunan  hyperplane  dalam  ruang  dimensi  tinggi  atau </w:t>
-      </w:r>
-      <w:r>
-        <w:t xml:space="preserve"> tak  terbatas,  yang  dapat </w:t>
-      </w:r>
-      <w:r>
-        <w:t xml:space="preserve">digunakan untuk klasifikasi, regresi atau tugas-tugas lainnya. Secara intuitif, </w:t>
-      </w:r>
-      <w:r>
-        <w:lastRenderedPageBreak/>
-        <w:t>suatu pemisahan yang baik dicapai oleh hyperplane yang memiliki jarak terbesar ke titik data  training  terdekat dari  setiap kelas  (margin  fungsional disebut), karena p</w:t>
-      </w:r>
-      <w:r>
-        <w:t>a</w:t>
-      </w:r>
-      <w:r>
-        <w:t>da umumnya semakin besar margin semakin rendah error generalisasi dari pemilah.</w:t>
-      </w:r>
-      <w:r>
-        <w:t xml:space="preserve"> </w:t>
-      </w:r>
-      <w:r>
-        <w:t>Ketika masalah  asal mungkin  dinyatakan  dalam  dimensi  ruang  terbatas, sering terjadi bahwa dalam ruang, himpunan tidak dipisahkan secara linear. Untuk alasan  ini  diusulkan  bahwa  ruang  dimensi  terbatas  dipetakan  ke  dalam  sebuah</w:t>
-      </w:r>
-      <w:r>
-        <w:t xml:space="preserve"> </w:t>
-      </w:r>
-      <w:r>
-        <w:t>ruang  dimensi  yang  jauh  lebih  tinggi  yang mungkin membuat  pemisahan  lebih</w:t>
-      </w:r>
-      <w:r>
-        <w:t xml:space="preserve"> </w:t>
-      </w:r>
-      <w:r>
-        <w:t xml:space="preserve">mudah  dalam  ruang  itu.  Skema  SVM menggunakan  pemetaan  ke  dalam  ruang yang  lebih besar sehingga cross product dapat dihitung dengan mudah dalam hal variabel dalam  ruang asal membuat beban komputasi yang wajar. Cross product di  ruang  yang  lebih  besar  didefinisikan  dalam  hal  fungsi  kernel K  (x,  y)  yang dapat dipilih  sesuai dengan masalah. Sekumpulan hyperplane dalam  ruang besar yang didefinisikan sebagai himpunan titik-titik yang cross product dengan vektor dalam  ruang  yang  konstan.  Vektor  mendefinisikan  hyperplanes  dapat  dipilih untuk  menjadi  kombinasi  linear  dengan  parameter  αi  dari  gambar  vektor  fitur yang  terjadi  pada  database.  Dengan  pilihan  ini  sebuah  hyperplane  di  titik  x  di ruang fitur yang dipetakan ke hyperplane ini ditentukan oleh relasi: </w:t>
-      </w:r>
-    </w:p>
-    <w:p>
-      <w:r>
         <w:t>∑ IJ</w:t>
       </w:r>
       <w:r>
@@ -13380,37 +14558,37 @@
         <w:t xml:space="preserve">  dari  himpunan  yang  akan </w:t>
       </w:r>
       <w:r>
-        <w:t xml:space="preserve">dikelompokkan. Perhatikan fakta bahwa himpunan titik x dipetakan ke hyperplane yang manapun  ,  dapat  cukup  rumit  sebagai  akibat mengijinkan  </w:t>
+        <w:t>dikelompokkan. Perhatikan fakta bahwa himpunan titik x dipetakan ke hyperplane yang manapun  ,  dapat  cukup  rumit  sebagai  akibat mengijinkan  pemisahan  yang lebih kompleks antara himpunan yang jauh dari convex di ruang asli.</w:t>
+      </w:r>
+    </w:p>
+    <w:p>
+      <w:pPr>
+        <w:pStyle w:val="Heading3"/>
+        <w:rPr>
+          <w:lang w:val="en-US"/>
+        </w:rPr>
+      </w:pPr>
+      <w:r>
+        <w:rPr>
+          <w:lang w:val="en-US"/>
+        </w:rPr>
+        <w:t xml:space="preserve">Motivasi </w:t>
+      </w:r>
+    </w:p>
+    <w:p/>
+    <w:p>
+      <w:r>
+        <w:t>Ide  utama  dari metode  SVM  adalah  konsep  dari  hyperplane margin maksimal. Dengan  ditemukannya  hyperplane margin maksimal maka  vector  tersebut  akan membagi data menjadi bentuk klasifikasi yang paling optimum. Beberapa contoh hyperplane  yang mungkin muncul  untuk mengklasifikasi  data  ditunjukkan  oleh gambar 2.1</w:t>
+      </w:r>
+    </w:p>
+    <w:p/>
+    <w:p>
+      <w:r>
+        <w:t xml:space="preserve">Dari  gambar  2.1  didapat  bahwa  garis H3  (hijau)  tidak memisahkan  dua kelas. Garis H1  (biru) memisahkan,  dengan margin  kecil  dan  garis H2  (merah) dengan  maksimum  margin.  Mengklasifikasi  data  adalah  tugas  umum  dalam pembelajaran mesin. Misalkan beberapa  titik data yang diberikan masing-masing milik  salah  satu  dari  dua  kelas,  dan  tujuannya  adalah  untuk menentukan  kelas suatu titik data baru akan masuk.  Dalam kasus SVM, titik data dipandang sebagai vektor  p-dimensi  (a  list  dari  p  jumlah),  dan  kami  ingin  tahu  apakah  </w:t>
       </w:r>
       <w:r>
         <w:lastRenderedPageBreak/>
-        <w:t>pemisahan  yang lebih kompleks antara himpunan yang jauh dari convex di ruang asli.</w:t>
-      </w:r>
-    </w:p>
-    <w:p>
-      <w:pPr>
-        <w:pStyle w:val="Heading3"/>
-        <w:rPr>
-          <w:lang w:val="en-US"/>
-        </w:rPr>
-      </w:pPr>
-      <w:r>
-        <w:rPr>
-          <w:lang w:val="en-US"/>
-        </w:rPr>
-        <w:t xml:space="preserve">Motivasi </w:t>
-      </w:r>
-    </w:p>
-    <w:p/>
-    <w:p>
-      <w:r>
-        <w:t>Ide  utama  dari metode  SVM  adalah  konsep  dari  hyperplane margin maksimal. Dengan  ditemukannya  hyperplane margin maksimal maka  vector  tersebut  akan membagi data menjadi bentuk klasifikasi yang paling optimum. Beberapa contoh hyperplane  yang mungkin muncul  untuk mengklasifikasi  data  ditunjukkan  oleh gambar 2.1</w:t>
-      </w:r>
-    </w:p>
-    <w:p/>
-    <w:p>
-      <w:r>
-        <w:t xml:space="preserve">Dari  gambar  2.1  didapat  bahwa  garis H3  (hijau)  tidak memisahkan  dua kelas. Garis H1  (biru) memisahkan,  dengan margin  kecil  dan  garis H2  (merah) dengan  maksimum  margin.  Mengklasifikasi  data  adalah  tugas  umum  dalam pembelajaran mesin. Misalkan beberapa  titik data yang diberikan masing-masing milik  salah  satu  dari  dua  kelas,  dan  tujuannya  adalah  untuk menentukan  kelas suatu titik data baru akan masuk.  Dalam kasus SVM, titik data dipandang sebagai vektor  p-dimensi  (a  list  dari  p  jumlah),  dan  kami  ingin  tahu  apakah  kita  dapatmemisahkan titik-titik tersebut dengan (p - 1) hyperplane dimensional. Ini disebut linear classifier. Ada banyak hyperplane yang mungkin mengklasifikasikan data. </w:t>
+        <w:t xml:space="preserve">kita  dapatmemisahkan titik-titik tersebut dengan (p - 1) hyperplane dimensional. Ini disebut linear classifier. Ada banyak hyperplane yang mungkin mengklasifikasikan data. </w:t>
       </w:r>
     </w:p>
     <w:p>
@@ -13771,92 +14949,90 @@
     </w:p>
     <w:p>
       <w:pPr>
+        <w:pStyle w:val="Heading3"/>
+      </w:pPr>
+      <w:bookmarkStart w:id="56" w:name="_Toc353223674"/>
+      <w:r>
+        <w:t>Deskripsi Sistem</w:t>
+      </w:r>
+      <w:bookmarkEnd w:id="56"/>
+      <w:r>
+        <w:t xml:space="preserve"> </w:t>
+      </w:r>
+    </w:p>
+    <w:p>
+      <w:pPr>
         <w:ind w:firstLine="567"/>
       </w:pPr>
-    </w:p>
-    <w:p>
-      <w:pPr>
-        <w:pStyle w:val="Heading3"/>
-      </w:pPr>
-      <w:bookmarkStart w:id="56" w:name="_Toc353223674"/>
-      <w:r>
-        <w:t>Deskripsi Sistem</w:t>
-      </w:r>
-      <w:bookmarkEnd w:id="56"/>
+      <w:r>
+        <w:rPr>
+          <w:lang w:val="id-ID"/>
+        </w:rPr>
+        <w:t xml:space="preserve">Sistem </w:t>
+      </w:r>
+      <w:r>
+        <w:rPr>
+          <w:i/>
+          <w:lang w:val="id-ID"/>
+        </w:rPr>
+        <w:t>Opinion Mining</w:t>
+      </w:r>
+      <w:r>
+        <w:rPr>
+          <w:lang w:val="id-ID"/>
+        </w:rPr>
+        <w:t xml:space="preserve"> ini memiliki dua buah proses utama, yaitu pelatihan dan penentuan kelas sentimen pada data baru. </w:t>
+      </w:r>
+      <w:r>
+        <w:rPr>
+          <w:lang w:val="id-ID"/>
+        </w:rPr>
+        <w:t>Pelatihan digunakan untuk mendapatkan model yang akan digunakan untuk menentuan kelas sentimen pada data baru. Proses-proses yang terjadi dalam sistem ini diperlihatkan pada gambar</w:t>
+      </w:r>
+      <w:r>
+        <w:t xml:space="preserve"> 4.1</w:t>
+      </w:r>
+      <w:r>
+        <w:rPr>
+          <w:lang w:val="id-ID"/>
+        </w:rPr>
+        <w:t xml:space="preserve">.  </w:t>
+      </w:r>
+    </w:p>
+    <w:p>
+      <w:pPr>
+        <w:ind w:firstLine="567"/>
+        <w:rPr>
+          <w:noProof/>
+        </w:rPr>
+      </w:pPr>
+      <w:r>
+        <w:t>Pada</w:t>
+      </w:r>
+      <w:r>
+        <w:t xml:space="preserve"> proses pelatihan dengan menggunakan masukan berupa corpus yang digunakan pada penelitian paulina yang telah dilakukan pelabelan dengen metode </w:t>
+      </w:r>
+      <w:r>
+        <w:rPr>
+          <w:i/>
+        </w:rPr>
+        <w:t>lexicon based</w:t>
+      </w:r>
+      <w:r>
+        <w:t xml:space="preserve">. Langkah awal dari pelabelan dengan menggunakan </w:t>
+      </w:r>
+      <w:r>
+        <w:rPr>
+          <w:i/>
+        </w:rPr>
+        <w:t>lexicon based</w:t>
+      </w:r>
       <w:r>
         <w:t xml:space="preserve"> </w:t>
       </w:r>
-    </w:p>
-    <w:p>
-      <w:pPr>
-        <w:ind w:firstLine="567"/>
-      </w:pPr>
-      <w:r>
-        <w:rPr>
-          <w:lang w:val="id-ID"/>
-        </w:rPr>
-        <w:t xml:space="preserve">Sistem </w:t>
-      </w:r>
-      <w:r>
-        <w:rPr>
-          <w:i/>
-          <w:lang w:val="id-ID"/>
-        </w:rPr>
-        <w:t>Opinion Mining</w:t>
-      </w:r>
-      <w:r>
-        <w:rPr>
-          <w:lang w:val="id-ID"/>
-        </w:rPr>
-        <w:t xml:space="preserve"> ini memiliki dua buah proses utama, yaitu pelatihan dan penentuan kelas sentimen pada data baru. </w:t>
-      </w:r>
-      <w:r>
-        <w:rPr>
-          <w:lang w:val="id-ID"/>
-        </w:rPr>
-        <w:t>Pelatihan digunakan untuk mendapatkan model yang akan digunakan untuk menentuan kelas sentimen pada data baru. Proses-proses yang terjadi dalam sistem ini diperlihatkan pada gambar</w:t>
-      </w:r>
-      <w:r>
-        <w:t xml:space="preserve"> 4.1</w:t>
-      </w:r>
-      <w:r>
-        <w:rPr>
-          <w:lang w:val="id-ID"/>
-        </w:rPr>
-        <w:t xml:space="preserve">.  </w:t>
-      </w:r>
-    </w:p>
-    <w:p>
-      <w:pPr>
-        <w:ind w:firstLine="567"/>
-        <w:rPr>
-          <w:noProof/>
-        </w:rPr>
-      </w:pPr>
-      <w:r>
-        <w:t>Pada</w:t>
-      </w:r>
-      <w:r>
-        <w:t xml:space="preserve"> proses pelatihan dengan menggunakan masukan berupa corpus yang digunakan pada penelitian paulina yang telah dilakukan pelabelan dengen metode </w:t>
-      </w:r>
-      <w:r>
-        <w:rPr>
-          <w:i/>
-        </w:rPr>
+      <w:r>
         <w:lastRenderedPageBreak/>
-        <w:t>lexicon based</w:t>
-      </w:r>
-      <w:r>
-        <w:t xml:space="preserve">. Langkah awal dari pelabelan dengan menggunakan </w:t>
-      </w:r>
-      <w:r>
-        <w:rPr>
-          <w:i/>
-        </w:rPr>
-        <w:t>lexicon based</w:t>
-      </w:r>
-      <w:r>
-        <w:t xml:space="preserve"> adalah melakukan </w:t>
+        <w:t xml:space="preserve">adalah melakukan </w:t>
       </w:r>
       <w:r>
         <w:rPr>
@@ -14029,20 +15205,138 @@
         <w:t>nali</w:t>
       </w:r>
       <w:r>
-        <w:t xml:space="preserve">sis tweet dengan rules yang sudah ada, mengecek negasi. </w:t>
-      </w:r>
+        <w:t>sis tweet dengan rules yang sudah ada, mengecek negasi. Sampai disini</w:t>
+      </w:r>
+      <w:r>
+        <w:t xml:space="preserve"> telah dihasil</w:t>
+      </w:r>
+      <w:r>
+        <w:t>kan</w:t>
+      </w:r>
+      <w:r>
+        <w:t xml:space="preserve"> corpus yang labelnya ditentukan dengan menggunakan </w:t>
+      </w:r>
+      <w:r>
+        <w:rPr>
+          <w:i/>
+        </w:rPr>
+        <w:t>lexicon based</w:t>
+      </w:r>
+      <w:r>
+        <w:t xml:space="preserve"> dan siap digunakan untuk proses </w:t>
+      </w:r>
+      <w:r>
+        <w:t>pelatihan</w:t>
+      </w:r>
+      <w:r>
+        <w:t xml:space="preserve">. </w:t>
+      </w:r>
+    </w:p>
+    <w:p>
+      <w:pPr>
+        <w:ind w:firstLine="567"/>
+      </w:pPr>
       <w:r>
         <w:lastRenderedPageBreak/>
-        <w:t>Sampai disini</w:t>
-      </w:r>
-      <w:r>
-        <w:t xml:space="preserve"> telah dihasil</w:t>
-      </w:r>
-      <w:r>
-        <w:t>kan</w:t>
-      </w:r>
-      <w:r>
-        <w:t xml:space="preserve"> corpus yang labelnya ditentukan dengan menggunakan </w:t>
+        <w:t xml:space="preserve">Proses berikutnya adalah proses inti pelatihan, dalam penelitian ini terdapat 25000 data pelatihan yang terdiri dari data 12500 data berlabel positif dan 12500 data berlabel negatif. Proses pelatihan ini nantinya akan menghasilkan </w:t>
+      </w:r>
+      <w:r>
+        <w:t>SVM</w:t>
+      </w:r>
+      <w:r>
+        <w:t xml:space="preserve"> model. Yaitu sebuah model yang nantinya digu</w:t>
+      </w:r>
+      <w:r>
+        <w:t>nakan untuk menentukan sentimen</w:t>
+      </w:r>
+      <w:r>
+        <w:t xml:space="preserve"> dengan metode SVM. </w:t>
+      </w:r>
+    </w:p>
+    <w:p>
+      <w:pPr>
+        <w:ind w:firstLine="567"/>
+      </w:pPr>
+      <w:r>
+        <w:t xml:space="preserve">Proses utama yang kedua adalah penentuan label </w:t>
+      </w:r>
+      <w:r>
+        <w:rPr>
+          <w:i/>
+        </w:rPr>
+        <w:t>tweet</w:t>
+      </w:r>
+      <w:r>
+        <w:t xml:space="preserve"> baru dengan metode SVM. </w:t>
+      </w:r>
+      <w:r>
+        <w:t xml:space="preserve">Langkah pertama pada proses utama ini adalah sistem akan mencari </w:t>
+      </w:r>
+      <w:r>
+        <w:rPr>
+          <w:i/>
+        </w:rPr>
+        <w:t>tweet</w:t>
+      </w:r>
+      <w:r>
+        <w:t xml:space="preserve"> yang berhubungan dengan kata kunci yang diinginkan. Selanjutnya akan masuk dalam tahap </w:t>
+      </w:r>
+      <w:r>
+        <w:rPr>
+          <w:i/>
+        </w:rPr>
+        <w:t>preprocessing</w:t>
+      </w:r>
+      <w:r>
+        <w:t xml:space="preserve"> yang telah dijelaskan sebelumnya. Kemudian dilakukan pengecekan indikasi keberadaan sentimen pada </w:t>
+      </w:r>
+      <w:r>
+        <w:rPr>
+          <w:i/>
+        </w:rPr>
+        <w:t>tweet</w:t>
+      </w:r>
+      <w:r>
+        <w:t xml:space="preserve"> yang telah dipreprocessing. Selanjutnya untuk </w:t>
+      </w:r>
+      <w:r>
+        <w:rPr>
+          <w:i/>
+        </w:rPr>
+        <w:t>tweet</w:t>
+      </w:r>
+      <w:r>
+        <w:t xml:space="preserve"> yang terindikasi memiliki sentimen, sentimennya akan ditentukan </w:t>
+      </w:r>
+      <w:r>
+        <w:t xml:space="preserve">dengan metode SVM. </w:t>
+      </w:r>
+      <w:r>
+        <w:t xml:space="preserve"> </w:t>
+      </w:r>
+      <w:r>
+        <w:t xml:space="preserve"> </w:t>
+      </w:r>
+    </w:p>
+    <w:p>
+      <w:pPr>
+        <w:pStyle w:val="Heading2"/>
+      </w:pPr>
+      <w:bookmarkStart w:id="58" w:name="_Toc353223675"/>
+      <w:r>
+        <w:t>Analisis Data</w:t>
+      </w:r>
+      <w:bookmarkEnd w:id="58"/>
+    </w:p>
+    <w:p>
+      <w:pPr>
+        <w:ind w:firstLine="567"/>
+      </w:pPr>
+      <w:r>
+        <w:t xml:space="preserve">Data yang dibutuhkan pada penelitian ini terdiri atas dua jenis data, yaitu data yang digunakan untuk pelatihan dan data pengujian pemberian label. </w:t>
+      </w:r>
+      <w:r>
+        <w:t xml:space="preserve">Data yang digunakan untuk pelatihan berupa dokumen tweet berbahasa indonesia yang diberi label dengan metode </w:t>
       </w:r>
       <w:r>
         <w:rPr>
@@ -14051,33 +15345,58 @@
         <w:t>lexicon based</w:t>
       </w:r>
       <w:r>
-        <w:t xml:space="preserve"> dan siap digunakan untuk proses </w:t>
-      </w:r>
-      <w:r>
-        <w:t>pelatihan</w:t>
-      </w:r>
-      <w:r>
         <w:t xml:space="preserve">. </w:t>
       </w:r>
+      <w:r>
+        <w:t>Dokumen ini diambil dari penelitian paulina yang jumlah 81500 tweet. Namun setelah diproses menggunakan lexicon based data yang digunakan untuk pelatihan hanya 25000.</w:t>
+      </w:r>
+      <w:r>
+        <w:t xml:space="preserve"> </w:t>
+      </w:r>
     </w:p>
     <w:p>
       <w:pPr>
         <w:ind w:firstLine="567"/>
       </w:pPr>
       <w:r>
-        <w:t xml:space="preserve">Proses berikutnya adalah proses inti pelatihan, dalam penelitian ini terdapat 25000 data pelatihan yang terdiri dari data 12500 data berlabel positif dan 12500 data berlabel negatif. Proses pelatihan ini nantinya akan menghasilkan </w:t>
-      </w:r>
-      <w:r>
-        <w:t>SVM</w:t>
-      </w:r>
-      <w:r>
-        <w:t xml:space="preserve"> model. Yaitu sebuah model yang nantinya digu</w:t>
-      </w:r>
-      <w:r>
-        <w:t>nakan untuk menentukan sentimen</w:t>
-      </w:r>
-      <w:r>
-        <w:t xml:space="preserve"> dengan metode SVM. </w:t>
+        <w:t xml:space="preserve">Berbeda dengan data yang digunakan untuk pelatihan , data yang digunakan pada proses pelabelan menggunakan tweet yang belum memiliki label. Dokumen </w:t>
+      </w:r>
+      <w:r>
+        <w:rPr>
+          <w:i/>
+        </w:rPr>
+        <w:t>tweet</w:t>
+      </w:r>
+      <w:r>
+        <w:t xml:space="preserve"> tersebut didapatkan dengan memanfaatkan API t</w:t>
+      </w:r>
+      <w:r>
+        <w:t xml:space="preserve">witter yang dapat mencari </w:t>
+      </w:r>
+      <w:r>
+        <w:rPr>
+          <w:i/>
+        </w:rPr>
+        <w:t>tweet</w:t>
+      </w:r>
+      <w:r>
+        <w:t xml:space="preserve"> yang ada pada twitter dengan parameter tertentu. </w:t>
+      </w:r>
+      <w:r>
+        <w:t xml:space="preserve"> </w:t>
+      </w:r>
+    </w:p>
+    <w:p>
+      <w:pPr>
+        <w:pStyle w:val="Heading2"/>
+      </w:pPr>
+      <w:bookmarkStart w:id="59" w:name="_Toc353223676"/>
+      <w:r>
+        <w:t>Preprocessing</w:t>
+      </w:r>
+      <w:bookmarkEnd w:id="59"/>
+      <w:r>
+        <w:t xml:space="preserve"> </w:t>
       </w:r>
     </w:p>
     <w:p>
@@ -14085,28 +15404,65 @@
         <w:ind w:firstLine="567"/>
       </w:pPr>
       <w:r>
-        <w:t xml:space="preserve">Proses utama yang kedua adalah penentuan label </w:t>
-      </w:r>
-      <w:r>
-        <w:rPr>
-          <w:i/>
-        </w:rPr>
-        <w:t>tweet</w:t>
-      </w:r>
-      <w:r>
-        <w:t xml:space="preserve"> baru dengan metode SVM. </w:t>
-      </w:r>
-      <w:r>
-        <w:t xml:space="preserve">Langkah pertama pada proses utama ini adalah sistem akan mencari </w:t>
-      </w:r>
-      <w:r>
-        <w:rPr>
-          <w:i/>
-        </w:rPr>
-        <w:t>tweet</w:t>
-      </w:r>
-      <w:r>
-        <w:t xml:space="preserve"> yang berhubungan dengan kata kunci yang diinginkan. Selanjutnya akan masuk dalam tahap </w:t>
+        <w:rPr>
+          <w:i/>
+        </w:rPr>
+        <w:t>Preprocessing</w:t>
+      </w:r>
+      <w:r>
+        <w:t xml:space="preserve"> sangat menentukan dalam proses pelabelan secara </w:t>
+      </w:r>
+      <w:r>
+        <w:rPr>
+          <w:i/>
+        </w:rPr>
+        <w:t>lexicon</w:t>
+      </w:r>
+      <w:r>
+        <w:t xml:space="preserve"> </w:t>
+      </w:r>
+      <w:r>
+        <w:rPr>
+          <w:i/>
+        </w:rPr>
+        <w:t>based</w:t>
+      </w:r>
+      <w:r>
+        <w:t xml:space="preserve">. </w:t>
+      </w:r>
+      <w:r>
+        <w:t xml:space="preserve">Dimana pelabelan </w:t>
+      </w:r>
+      <w:r>
+        <w:rPr>
+          <w:i/>
+        </w:rPr>
+        <w:t>lexicon</w:t>
+      </w:r>
+      <w:r>
+        <w:t xml:space="preserve"> </w:t>
+      </w:r>
+      <w:r>
+        <w:rPr>
+          <w:i/>
+        </w:rPr>
+        <w:t>based</w:t>
+      </w:r>
+      <w:r>
+        <w:t xml:space="preserve"> nantinya akan menentukan proses </w:t>
+      </w:r>
+      <w:r>
+        <w:lastRenderedPageBreak/>
+        <w:t xml:space="preserve">pelabelan yang dilakukan dengan metode SVM. </w:t>
+      </w:r>
+      <w:r>
+        <w:rPr>
+          <w:i/>
+        </w:rPr>
+        <w:t>Preprocessing</w:t>
+      </w:r>
+      <w:r>
+        <w:t xml:space="preserve"> juga digunakan dalam kedua proses utama, baik proses pelatihan maupun proses penentuan label dengan SVM. Jadi </w:t>
       </w:r>
       <w:r>
         <w:rPr>
@@ -14115,463 +15471,286 @@
         <w:t>preprocessing</w:t>
       </w:r>
       <w:r>
-        <w:t xml:space="preserve"> yang telah dijelaskan sebelumnya. Kemudian dilakukan pengecekan indikasi keberadaan sentimen pada </w:t>
-      </w:r>
-      <w:r>
-        <w:rPr>
-          <w:i/>
-        </w:rPr>
-        <w:t>tweet</w:t>
-      </w:r>
-      <w:r>
-        <w:t xml:space="preserve"> yang telah dipreprocessing. Selanjutnya untuk </w:t>
-      </w:r>
-      <w:r>
-        <w:rPr>
-          <w:i/>
-        </w:rPr>
-        <w:t>tweet</w:t>
-      </w:r>
-      <w:r>
-        <w:t xml:space="preserve"> yang terindikasi memiliki sentimen, sentimennya akan ditentukan </w:t>
-      </w:r>
-      <w:r>
-        <w:t xml:space="preserve">dengan metode SVM. </w:t>
+        <w:t xml:space="preserve"> ini cukup penting peranannya dalam penelitian ini. </w:t>
+      </w:r>
+    </w:p>
+    <w:p>
+      <w:pPr>
+        <w:ind w:firstLine="567"/>
+      </w:pPr>
+      <w:r>
+        <w:t xml:space="preserve">Tahap </w:t>
+      </w:r>
+      <w:r>
+        <w:rPr>
+          <w:i/>
+        </w:rPr>
+        <w:t>preprocessing</w:t>
+      </w:r>
+      <w:r>
+        <w:t xml:space="preserve"> sendiri terdiri atas beberapa proses yang akan dibahas satu per satu secara lebih mendetail. Proses-proses tersebut diantaranya adalah </w:t>
+      </w:r>
+      <w:r>
+        <w:t xml:space="preserve">pembersihkan karater </w:t>
+      </w:r>
+      <w:r>
+        <w:t xml:space="preserve">yang bukan termasuk </w:t>
+      </w:r>
+      <w:r>
+        <w:t>UTF-8</w:t>
+      </w:r>
+      <w:r>
+        <w:t xml:space="preserve"> (</w:t>
+      </w:r>
+      <w:r>
+        <w:rPr>
+          <w:i/>
+        </w:rPr>
+        <w:t>clear</w:t>
       </w:r>
       <w:r>
         <w:t xml:space="preserve"> </w:t>
       </w:r>
       <w:r>
+        <w:rPr>
+          <w:i/>
+        </w:rPr>
+        <w:t>invalid</w:t>
+      </w:r>
+      <w:r>
         <w:t xml:space="preserve"> </w:t>
       </w:r>
-    </w:p>
-    <w:p>
-      <w:pPr>
-        <w:pStyle w:val="Heading2"/>
-      </w:pPr>
-      <w:bookmarkStart w:id="58" w:name="_Toc353223675"/>
-      <w:r>
-        <w:t>Analisis Data</w:t>
-      </w:r>
-      <w:bookmarkEnd w:id="58"/>
-    </w:p>
-    <w:p>
-      <w:pPr>
-        <w:ind w:firstLine="567"/>
-      </w:pPr>
-      <w:r>
-        <w:t xml:space="preserve">Data yang dibutuhkan pada penelitian ini terdiri atas dua jenis data, yaitu data yang digunakan untuk pelatihan dan data pengujian pemberian label. </w:t>
-      </w:r>
-      <w:r>
-        <w:t xml:space="preserve">Data yang digunakan untuk pelatihan berupa dokumen tweet berbahasa indonesia yang diberi label dengan metode </w:t>
-      </w:r>
-      <w:r>
-        <w:rPr>
-          <w:i/>
-        </w:rPr>
-        <w:t>lexicon based</w:t>
-      </w:r>
-      <w:r>
-        <w:t xml:space="preserve">. </w:t>
-      </w:r>
-      <w:r>
-        <w:t>Dokumen ini diambil dari penelitian paulina yang jumlah 81500 tweet. Namun setelah diproses menggunakan lexicon based data yang digunakan untuk pelatihan hanya 25000.</w:t>
+      <w:r>
+        <w:rPr>
+          <w:i/>
+        </w:rPr>
+        <w:t>UTF8</w:t>
+      </w:r>
+      <w:r>
+        <w:t>)</w:t>
+      </w:r>
+      <w:r>
+        <w:t xml:space="preserve">, </w:t>
+      </w:r>
+      <w:r>
+        <w:t>merubah ke huruf kecil (</w:t>
+      </w:r>
+      <w:r>
+        <w:rPr>
+          <w:i/>
+        </w:rPr>
+        <w:t>casefolding</w:t>
+      </w:r>
+      <w:r>
+        <w:t xml:space="preserve">), </w:t>
+      </w:r>
+      <w:r>
+        <w:t>menghapus simbol-simbol</w:t>
+      </w:r>
+      <w:r>
+        <w:t>(</w:t>
+      </w:r>
+      <w:r>
+        <w:rPr>
+          <w:i/>
+        </w:rPr>
+        <w:t>remove</w:t>
       </w:r>
       <w:r>
         <w:t xml:space="preserve"> </w:t>
       </w:r>
-    </w:p>
-    <w:p>
-      <w:pPr>
-        <w:ind w:firstLine="567"/>
-      </w:pPr>
-      <w:r>
-        <w:t xml:space="preserve">Berbeda dengan data yang digunakan untuk pelatihan , data yang digunakan pada proses pelabelan menggunakan tweet yang belum memiliki label. Dokumen </w:t>
-      </w:r>
-      <w:r>
-        <w:rPr>
-          <w:i/>
-        </w:rPr>
-        <w:t>tweet</w:t>
-      </w:r>
-      <w:r>
-        <w:t xml:space="preserve"> tersebut didapatkan dengan memanfaatkan API t</w:t>
-      </w:r>
-      <w:r>
-        <w:t xml:space="preserve">witter yang dapat mencari </w:t>
-      </w:r>
-      <w:r>
-        <w:rPr>
-          <w:i/>
-        </w:rPr>
-        <w:t>tweet</w:t>
-      </w:r>
-      <w:r>
-        <w:t xml:space="preserve"> yang ada pada twitter dengan parameter tertentu. </w:t>
+      <w:r>
+        <w:rPr>
+          <w:i/>
+        </w:rPr>
+        <w:t>symbol</w:t>
+      </w:r>
+      <w:r>
+        <w:t>)</w:t>
+      </w:r>
+      <w:r>
+        <w:t>, memproses angka-angka</w:t>
+      </w:r>
+      <w:r>
+        <w:t>(</w:t>
+      </w:r>
+      <w:r>
+        <w:rPr>
+          <w:i/>
+        </w:rPr>
+        <w:t>processing</w:t>
       </w:r>
       <w:r>
         <w:t xml:space="preserve"> </w:t>
       </w:r>
-    </w:p>
-    <w:p>
-      <w:pPr>
-        <w:pStyle w:val="Heading2"/>
-      </w:pPr>
-      <w:bookmarkStart w:id="59" w:name="_Toc353223676"/>
+      <w:r>
+        <w:rPr>
+          <w:i/>
+        </w:rPr>
+        <w:t>numbers</w:t>
+      </w:r>
+      <w:r>
+        <w:t>)</w:t>
+      </w:r>
+      <w:r>
+        <w:t>,</w:t>
+      </w:r>
+      <w:r>
+        <w:t xml:space="preserve"> menghapus perulangan karakter (</w:t>
+      </w:r>
+      <w:r>
+        <w:rPr>
+          <w:i/>
+        </w:rPr>
+        <w:t>remove</w:t>
+      </w:r>
+      <w:r>
+        <w:t xml:space="preserve"> </w:t>
+      </w:r>
+      <w:r>
+        <w:rPr>
+          <w:i/>
+        </w:rPr>
+        <w:t>repeat</w:t>
+      </w:r>
+      <w:r>
+        <w:t>),</w:t>
+      </w:r>
+      <w:r>
+        <w:t xml:space="preserve"> melakukan penggantian terhadap kata tidak baku</w:t>
+      </w:r>
+      <w:r>
+        <w:t>(</w:t>
+      </w:r>
+      <w:r>
+        <w:rPr>
+          <w:i/>
+        </w:rPr>
+        <w:t>replace</w:t>
+      </w:r>
+      <w:r>
+        <w:t xml:space="preserve"> </w:t>
+      </w:r>
+      <w:r>
+        <w:rPr>
+          <w:i/>
+        </w:rPr>
+        <w:t>slang</w:t>
+      </w:r>
+      <w:r>
+        <w:t>)</w:t>
+      </w:r>
+      <w:r>
+        <w:t>, melakukan spelling correction</w:t>
+      </w:r>
+      <w:r>
+        <w:t>(</w:t>
+      </w:r>
+      <w:r>
+        <w:rPr>
+          <w:i/>
+        </w:rPr>
+        <w:t>spelling</w:t>
+      </w:r>
+      <w:r>
+        <w:t xml:space="preserve"> </w:t>
+      </w:r>
+      <w:r>
+        <w:rPr>
+          <w:i/>
+        </w:rPr>
+        <w:t>correction</w:t>
+      </w:r>
+      <w:r>
+        <w:t>)</w:t>
+      </w:r>
+      <w:r>
+        <w:t>.</w:t>
+      </w:r>
+      <w:r>
+        <w:t xml:space="preserve"> </w:t>
+      </w:r>
+    </w:p>
+    <w:p>
+      <w:pPr>
+        <w:pStyle w:val="Heading3"/>
+      </w:pPr>
+      <w:bookmarkStart w:id="60" w:name="_Toc353223677"/>
+      <w:r>
+        <w:t>Clear Invalid UTF</w:t>
+      </w:r>
+      <w:r>
+        <w:t>-</w:t>
+      </w:r>
+      <w:r>
+        <w:t>8</w:t>
+      </w:r>
+      <w:bookmarkEnd w:id="60"/>
+    </w:p>
+    <w:p>
+      <w:pPr>
+        <w:ind w:firstLine="720"/>
+      </w:pPr>
+      <w:r>
+        <w:t xml:space="preserve">Proses ini adalah bagian dari tahap preprocessing. </w:t>
+      </w:r>
+      <w:r>
+        <w:t xml:space="preserve">Pada intinya proses ini akan menghilakan karakter-karakter yang tidak termasuk dalam UTF-8. Secara teknik proses ini dilakukan dengan fitur pada bahasa pemrograman yang sudah disediakan. </w:t>
+      </w:r>
+    </w:p>
+    <w:p>
+      <w:pPr>
+        <w:pStyle w:val="Heading3"/>
+      </w:pPr>
+      <w:bookmarkStart w:id="61" w:name="_Toc353223678"/>
+      <w:r>
+        <w:t>Casefolding</w:t>
+      </w:r>
+      <w:bookmarkEnd w:id="61"/>
+      <w:r>
+        <w:t xml:space="preserve"> </w:t>
+      </w:r>
+    </w:p>
+    <w:p>
+      <w:pPr>
+        <w:ind w:firstLine="720"/>
+        <w:rPr>
+          <w:lang w:val="id-ID"/>
+        </w:rPr>
+      </w:pPr>
+      <w:r>
+        <w:t xml:space="preserve">Proses ini hanyalah merupan semua karakter yang ada pada tweet menjadi karakter dalam huruf kecil semua. Hal ini dilakukan karena tidak ada kaitan antara huruf kecil dan huruf besar terhadap sentimen, serta mempermudah proses-proses selanjutnya. </w:t>
+      </w:r>
+    </w:p>
+    <w:p>
+      <w:pPr>
+        <w:pStyle w:val="Heading3"/>
+      </w:pPr>
+      <w:bookmarkStart w:id="62" w:name="_Toc353223679"/>
+      <w:r>
+        <w:t>Remove Symbol</w:t>
+      </w:r>
+      <w:bookmarkEnd w:id="62"/>
+      <w:r>
+        <w:t xml:space="preserve"> </w:t>
+      </w:r>
+    </w:p>
+    <w:p>
+      <w:pPr>
+        <w:ind w:firstLine="720"/>
+      </w:pPr>
+      <w:r>
+        <w:t xml:space="preserve">Proses ini adalah proses </w:t>
+      </w:r>
+      <w:r>
+        <w:t>selanjutnya</w:t>
+      </w:r>
+      <w:r>
+        <w:t xml:space="preserve"> dari tahap preprocessing. Pada proses ini tanda baca seperti titik(.) , koma(,), seru(!), tanya (?) dan lain sebagainya akan dihilangkan. Tanda/simbol ini dapat dihilangkan karena tidak banyak berpengaruh </w:t>
+      </w:r>
       <w:r>
         <w:lastRenderedPageBreak/>
-        <w:t>Preprocessing</w:t>
-      </w:r>
-      <w:bookmarkEnd w:id="59"/>
-      <w:r>
-        <w:t xml:space="preserve"> </w:t>
-      </w:r>
-    </w:p>
-    <w:p>
-      <w:pPr>
-        <w:ind w:firstLine="567"/>
-      </w:pPr>
-      <w:r>
-        <w:rPr>
-          <w:i/>
-        </w:rPr>
-        <w:t>Preprocessing</w:t>
-      </w:r>
-      <w:r>
-        <w:t xml:space="preserve"> sangat menentukan dalam proses pelabelan secara </w:t>
-      </w:r>
-      <w:r>
-        <w:rPr>
-          <w:i/>
-        </w:rPr>
-        <w:t>lexicon</w:t>
-      </w:r>
-      <w:r>
-        <w:t xml:space="preserve"> </w:t>
-      </w:r>
-      <w:r>
-        <w:rPr>
-          <w:i/>
-        </w:rPr>
-        <w:t>based</w:t>
-      </w:r>
-      <w:r>
-        <w:t xml:space="preserve">. </w:t>
-      </w:r>
-      <w:r>
-        <w:t xml:space="preserve">Dimana pelabelan </w:t>
-      </w:r>
-      <w:r>
-        <w:rPr>
-          <w:i/>
-        </w:rPr>
-        <w:t>lexicon</w:t>
-      </w:r>
-      <w:r>
-        <w:t xml:space="preserve"> </w:t>
-      </w:r>
-      <w:r>
-        <w:rPr>
-          <w:i/>
-        </w:rPr>
-        <w:t>based</w:t>
-      </w:r>
-      <w:r>
-        <w:t xml:space="preserve"> nantinya akan menentukan proses pelabelan yang dilakukan dengan metode SVM. </w:t>
-      </w:r>
-      <w:r>
-        <w:rPr>
-          <w:i/>
-        </w:rPr>
-        <w:t>Preprocessing</w:t>
-      </w:r>
-      <w:r>
-        <w:t xml:space="preserve"> juga digunakan dalam kedua proses utama, baik proses pelatihan maupun proses penentuan label dengan SVM. Jadi </w:t>
-      </w:r>
-      <w:r>
-        <w:rPr>
-          <w:i/>
-        </w:rPr>
-        <w:t>preprocessing</w:t>
-      </w:r>
-      <w:r>
-        <w:t xml:space="preserve"> ini cukup penting peranannya dalam penelitian ini. </w:t>
-      </w:r>
-    </w:p>
-    <w:p>
-      <w:pPr>
-        <w:ind w:firstLine="567"/>
-      </w:pPr>
-      <w:r>
-        <w:t xml:space="preserve">Tahap </w:t>
-      </w:r>
-      <w:r>
-        <w:rPr>
-          <w:i/>
-        </w:rPr>
-        <w:t>preprocessing</w:t>
-      </w:r>
-      <w:r>
-        <w:t xml:space="preserve"> sendiri terdiri atas beberapa proses yang akan dibahas satu per satu secara lebih mendetail. Proses-proses tersebut diantaranya adalah </w:t>
-      </w:r>
-      <w:r>
-        <w:t xml:space="preserve">pembersihkan karater </w:t>
-      </w:r>
-      <w:r>
-        <w:t xml:space="preserve">yang bukan termasuk </w:t>
-      </w:r>
-      <w:r>
-        <w:t>UTF-8</w:t>
-      </w:r>
-      <w:r>
-        <w:t xml:space="preserve"> (</w:t>
-      </w:r>
-      <w:r>
-        <w:rPr>
-          <w:i/>
-        </w:rPr>
-        <w:t>clear</w:t>
-      </w:r>
-      <w:r>
-        <w:t xml:space="preserve"> </w:t>
-      </w:r>
-      <w:r>
-        <w:rPr>
-          <w:i/>
-        </w:rPr>
-        <w:t>invalid</w:t>
-      </w:r>
-      <w:r>
-        <w:t xml:space="preserve"> </w:t>
-      </w:r>
-      <w:r>
-        <w:rPr>
-          <w:i/>
-        </w:rPr>
-        <w:t>UTF8</w:t>
-      </w:r>
-      <w:r>
-        <w:t>)</w:t>
-      </w:r>
-      <w:r>
-        <w:t xml:space="preserve">, </w:t>
-      </w:r>
-      <w:r>
-        <w:t>merubah ke huruf kecil (</w:t>
-      </w:r>
-      <w:r>
-        <w:rPr>
-          <w:i/>
-        </w:rPr>
-        <w:t>casefolding</w:t>
-      </w:r>
-      <w:r>
-        <w:t xml:space="preserve">), </w:t>
-      </w:r>
-      <w:r>
-        <w:t>menghapus simbol-simbol</w:t>
-      </w:r>
-      <w:r>
-        <w:t>(</w:t>
-      </w:r>
-      <w:r>
-        <w:rPr>
-          <w:i/>
-        </w:rPr>
-        <w:t>remove</w:t>
-      </w:r>
-      <w:r>
-        <w:t xml:space="preserve"> </w:t>
-      </w:r>
-      <w:r>
-        <w:rPr>
-          <w:i/>
-        </w:rPr>
-        <w:t>symbol</w:t>
-      </w:r>
-      <w:r>
-        <w:t>)</w:t>
-      </w:r>
-      <w:r>
-        <w:t>, memproses angka-angka</w:t>
-      </w:r>
-      <w:r>
-        <w:t>(</w:t>
-      </w:r>
-      <w:r>
-        <w:rPr>
-          <w:i/>
-        </w:rPr>
-        <w:t>processing</w:t>
-      </w:r>
-      <w:r>
-        <w:t xml:space="preserve"> </w:t>
-      </w:r>
-      <w:r>
-        <w:rPr>
-          <w:i/>
-        </w:rPr>
-        <w:t>numbers</w:t>
-      </w:r>
-      <w:r>
-        <w:t>)</w:t>
-      </w:r>
-      <w:r>
-        <w:t>,</w:t>
-      </w:r>
-      <w:r>
-        <w:t xml:space="preserve"> menghapus perulangan karakter (</w:t>
-      </w:r>
-      <w:r>
-        <w:rPr>
-          <w:i/>
-        </w:rPr>
-        <w:t>remove</w:t>
-      </w:r>
-      <w:r>
-        <w:t xml:space="preserve"> </w:t>
-      </w:r>
-      <w:r>
-        <w:rPr>
-          <w:i/>
-        </w:rPr>
-        <w:t>repeat</w:t>
-      </w:r>
-      <w:r>
-        <w:t>),</w:t>
-      </w:r>
-      <w:r>
-        <w:t xml:space="preserve"> melakukan penggantian terhadap kata tidak baku</w:t>
-      </w:r>
-      <w:r>
-        <w:t>(</w:t>
-      </w:r>
-      <w:r>
-        <w:rPr>
-          <w:i/>
-        </w:rPr>
-        <w:t>replace</w:t>
-      </w:r>
-      <w:r>
-        <w:t xml:space="preserve"> </w:t>
-      </w:r>
-      <w:r>
-        <w:rPr>
-          <w:i/>
-        </w:rPr>
-        <w:t>slang</w:t>
-      </w:r>
-      <w:r>
-        <w:t>)</w:t>
-      </w:r>
-      <w:r>
-        <w:t>, melakukan spelling correction</w:t>
-      </w:r>
-      <w:r>
-        <w:t>(</w:t>
-      </w:r>
-      <w:r>
-        <w:rPr>
-          <w:i/>
-        </w:rPr>
-        <w:t>spelling</w:t>
-      </w:r>
-      <w:r>
-        <w:t xml:space="preserve"> </w:t>
-      </w:r>
-      <w:r>
-        <w:rPr>
-          <w:i/>
-        </w:rPr>
-        <w:t>correction</w:t>
-      </w:r>
-      <w:r>
-        <w:t>)</w:t>
-      </w:r>
-      <w:r>
-        <w:t>.</w:t>
-      </w:r>
-      <w:r>
-        <w:t xml:space="preserve"> </w:t>
-      </w:r>
-    </w:p>
-    <w:p>
-      <w:pPr>
-        <w:pStyle w:val="Heading3"/>
-      </w:pPr>
-      <w:bookmarkStart w:id="60" w:name="_Toc353223677"/>
-      <w:r>
-        <w:t>Clear Invalid UTF</w:t>
-      </w:r>
-      <w:r>
-        <w:t>-</w:t>
-      </w:r>
-      <w:r>
-        <w:t>8</w:t>
-      </w:r>
-      <w:bookmarkEnd w:id="60"/>
-    </w:p>
-    <w:p>
-      <w:pPr>
-        <w:ind w:firstLine="720"/>
-      </w:pPr>
-      <w:r>
-        <w:t xml:space="preserve">Proses ini adalah bagian dari tahap preprocessing. </w:t>
-      </w:r>
-      <w:r>
-        <w:t xml:space="preserve">Pada intinya proses ini akan menghilakan karakter-karakter yang tidak termasuk dalam UTF-8. Secara teknik proses ini dilakukan dengan fitur pada bahasa pemrograman yang sudah disediakan. </w:t>
-      </w:r>
-    </w:p>
-    <w:p>
-      <w:pPr>
-        <w:pStyle w:val="Heading3"/>
-      </w:pPr>
-      <w:bookmarkStart w:id="61" w:name="_Toc353223678"/>
-      <w:r>
-        <w:t>Casefolding</w:t>
-      </w:r>
-      <w:bookmarkEnd w:id="61"/>
-      <w:r>
-        <w:t xml:space="preserve"> </w:t>
-      </w:r>
-    </w:p>
-    <w:p>
-      <w:pPr>
-        <w:ind w:firstLine="720"/>
-        <w:rPr>
-          <w:lang w:val="id-ID"/>
-        </w:rPr>
-      </w:pPr>
-      <w:r>
-        <w:t xml:space="preserve">Proses ini hanyalah merupan semua karakter yang ada pada tweet menjadi karakter dalam huruf kecil semua. Hal ini dilakukan karena tidak ada kaitan antara huruf kecil dan huruf besar terhadap sentimen, serta mempermudah proses-proses selanjutnya. </w:t>
-      </w:r>
-    </w:p>
-    <w:p>
-      <w:pPr>
-        <w:pStyle w:val="Heading3"/>
-      </w:pPr>
-      <w:bookmarkStart w:id="62" w:name="_Toc353223679"/>
-      <w:r>
-        <w:lastRenderedPageBreak/>
-        <w:t>Remove Symbol</w:t>
-      </w:r>
-      <w:bookmarkEnd w:id="62"/>
-      <w:r>
-        <w:t xml:space="preserve"> </w:t>
-      </w:r>
-    </w:p>
-    <w:p>
-      <w:pPr>
-        <w:ind w:firstLine="720"/>
-      </w:pPr>
-      <w:r>
-        <w:t xml:space="preserve">Proses ini adalah proses </w:t>
-      </w:r>
-      <w:r>
-        <w:t>selanjutnya</w:t>
-      </w:r>
-      <w:r>
-        <w:t xml:space="preserve"> dari tahap preprocessing. Pada proses ini tanda baca seperti titik(.) , koma(,), seru(!), tanya (?) dan lain sebagainya akan dihilangkan. Tanda/simbol ini dapat dihilangkan karena tidak banyak berpengaruh pada penentuan label. </w:t>
+        <w:t xml:space="preserve">pada penentuan label. </w:t>
       </w:r>
       <w:r>
         <w:t xml:space="preserve">Secara teknik ini akan dilakukan dengan bahasa pemrograman dengan mencari simbol-simbol kemudian menghapusnya. </w:t>
@@ -14983,7 +16162,6 @@
       </w:pPr>
       <w:bookmarkStart w:id="65" w:name="_Toc353224100"/>
       <w:r>
-        <w:lastRenderedPageBreak/>
         <w:t xml:space="preserve">Tabel </w:t>
       </w:r>
       <w:fldSimple w:instr=" STYLEREF 2 \s ">
@@ -15057,6 +16235,7 @@
           </w:tcPr>
           <w:p>
             <w:r>
+              <w:lastRenderedPageBreak/>
               <w:t>ga2l</w:t>
             </w:r>
           </w:p>
@@ -15315,26 +16494,29 @@
       </w:pPr>
       <w:bookmarkStart w:id="68" w:name="_Toc353223682"/>
       <w:r>
+        <w:t>Replace Slang</w:t>
+      </w:r>
+      <w:bookmarkEnd w:id="68"/>
+      <w:r>
+        <w:t xml:space="preserve"> </w:t>
+      </w:r>
+    </w:p>
+    <w:p>
+      <w:pPr>
+        <w:ind w:firstLine="720"/>
+      </w:pPr>
+      <w:r>
+        <w:t xml:space="preserve">Proses </w:t>
+      </w:r>
+      <w:r>
+        <w:t>ini merupakan pros</w:t>
+      </w:r>
+      <w:r>
+        <w:t xml:space="preserve">es penggantian kata tidak baku menjadi kata baku. Proses ini dilakukan dengan menggunakan bantuan daftar kata-kata informal dan padanannya dalam kata-kata formal. Proses ini akan mengecek kata </w:t>
+      </w:r>
+      <w:r>
         <w:lastRenderedPageBreak/>
-        <w:t>Replace Slang</w:t>
-      </w:r>
-      <w:bookmarkEnd w:id="68"/>
-      <w:r>
-        <w:t xml:space="preserve"> </w:t>
-      </w:r>
-    </w:p>
-    <w:p>
-      <w:pPr>
-        <w:ind w:firstLine="720"/>
-      </w:pPr>
-      <w:r>
-        <w:t xml:space="preserve">Proses </w:t>
-      </w:r>
-      <w:r>
-        <w:t>ini merupakan pros</w:t>
-      </w:r>
-      <w:r>
-        <w:t xml:space="preserve">es penggantian kata tidak baku menjadi kata baku. Proses ini dilakukan dengan menggunakan bantuan daftar kata-kata informal dan padanannya dalam kata-kata formal. Proses ini akan mengecek kata terdapat dalam daftar kata informal atau tidak. Jika tidak maka kata tidak akan diganti tetapi bila ya maka kata akan diganti dengan padanannya yang terdapat dalam daftar kata baku. Daftar kata baku dan kata tidak baku ini menggunakan daftar yang digunakan pada pelatihan edmond, yang sudah ditambah secara manual berdasarkan pengamatan dalam proses pengembangan sistem ini. Contoh dari proses ini akan ditunjukan pada tabel </w:t>
+        <w:t xml:space="preserve">terdapat dalam daftar kata informal atau tidak. Jika tidak maka kata tidak akan diganti tetapi bila ya maka kata akan diganti dengan padanannya yang terdapat dalam daftar kata baku. Daftar kata baku dan kata tidak baku ini menggunakan daftar yang digunakan pada pelatihan edmond, yang sudah ditambah secara manual berdasarkan pengamatan dalam proses pengembangan sistem ini. Contoh dari proses ini akan ditunjukan pada tabel </w:t>
       </w:r>
       <w:r>
         <w:t>4.4.</w:t>
@@ -15549,11 +16731,7 @@
         <w:t xml:space="preserve"> adalah fungsi yang dapat menghitung kedekatan/kemiripan antar kata. </w:t>
       </w:r>
       <w:r>
-        <w:t xml:space="preserve">Secara teknis kata yang telah melalui proses sebelumnya dan tidak terdapat dalam </w:t>
-      </w:r>
-      <w:r>
-        <w:lastRenderedPageBreak/>
-        <w:t xml:space="preserve">daftar kata baku, maka kata ini akan dikenai proses ini. </w:t>
+        <w:t xml:space="preserve">Secara teknis kata yang telah melalui proses sebelumnya dan tidak terdapat dalam daftar kata baku, maka kata ini akan dikenai proses ini. </w:t>
       </w:r>
       <w:r>
         <w:t>Tabel 4.5</w:t>
@@ -15569,6 +16747,7 @@
       </w:pPr>
       <w:bookmarkStart w:id="71" w:name="_Toc353224103"/>
       <w:r>
+        <w:lastRenderedPageBreak/>
         <w:t xml:space="preserve">Tabel </w:t>
       </w:r>
       <w:fldSimple w:instr=" STYLEREF 2 \s ">
@@ -15831,207 +17010,201 @@
         <w:t>based</w:t>
       </w:r>
       <w:r>
-        <w:t xml:space="preserve">. Proses </w:t>
-      </w:r>
+        <w:t xml:space="preserve">. Proses pertama yang dilakukan pada tahap ini adalah melakukan </w:t>
+      </w:r>
+      <w:r>
+        <w:rPr>
+          <w:i/>
+        </w:rPr>
+        <w:t>POS taging</w:t>
+      </w:r>
+      <w:r>
+        <w:t xml:space="preserve"> pada data tersebut</w:t>
+      </w:r>
+      <w:r>
+        <w:t>.</w:t>
+      </w:r>
+      <w:r>
+        <w:t xml:space="preserve"> </w:t>
+      </w:r>
+    </w:p>
+    <w:p>
+      <w:pPr>
+        <w:ind w:firstLine="567"/>
+      </w:pPr>
       <w:r>
         <w:lastRenderedPageBreak/>
-        <w:t xml:space="preserve">pertama yang dilakukan pada tahap ini adalah melakukan </w:t>
-      </w:r>
-      <w:r>
-        <w:rPr>
-          <w:i/>
-        </w:rPr>
         <w:t>POS taging</w:t>
       </w:r>
       <w:r>
-        <w:t xml:space="preserve"> pada data tersebut</w:t>
-      </w:r>
-      <w:r>
-        <w:t>.</w:t>
-      </w:r>
+        <w:t xml:space="preserve"> adalah proses untuk menentukan kelas kata dari setiap kata-kata yang terdapat dalam kalimat. Proses </w:t>
+      </w:r>
+      <w:r>
+        <w:rPr>
+          <w:i/>
+        </w:rPr>
+        <w:t>POS taging</w:t>
+      </w:r>
+      <w:r>
+        <w:t xml:space="preserve"> dalam penelitian ini menggunakan metode </w:t>
+      </w:r>
+      <w:r>
+        <w:rPr>
+          <w:i/>
+        </w:rPr>
+        <w:t>dictionary</w:t>
+      </w:r>
+      <w:r>
+        <w:t xml:space="preserve">. </w:t>
+      </w:r>
+      <w:r>
+        <w:t xml:space="preserve">Misalnya terdapat satu </w:t>
+      </w:r>
+      <w:r>
+        <w:rPr>
+          <w:i/>
+        </w:rPr>
+        <w:t>tweet</w:t>
+      </w:r>
+      <w:r>
+        <w:t xml:space="preserve">  “</w:t>
+      </w:r>
+      <w:r>
+        <w:t xml:space="preserve">Kasus penembakan yang dilakukan oleh polisi sangat rumit” maka dengan </w:t>
+      </w:r>
+      <w:r>
+        <w:t>POS taging</w:t>
+      </w:r>
+      <w:r>
+        <w:t xml:space="preserve"> akan didapatkan “Kasus/NN penembakan/VB yang/CK dilakukan/VB oleh/IN polisi/NN sangat/RB rumit/JJ”</w:t>
+      </w:r>
+      <w:r>
+        <w:t xml:space="preserve">. </w:t>
+      </w:r>
+    </w:p>
+    <w:p>
+      <w:pPr>
+        <w:ind w:firstLine="567"/>
+      </w:pPr>
+      <w:r>
+        <w:t xml:space="preserve">Langkah pertama adaalah melakukan tokenisasi, yaitu pross yang memecah-mecah </w:t>
+      </w:r>
+      <w:r>
+        <w:rPr>
+          <w:i/>
+        </w:rPr>
+        <w:t>tweet</w:t>
+      </w:r>
+      <w:r>
+        <w:t xml:space="preserve"> menjadi  satuan kata. Dimana sistem akan melihat setiap spasi yang ada d</w:t>
+      </w:r>
+      <w:r>
+        <w:t>a</w:t>
+      </w:r>
+      <w:r>
+        <w:t xml:space="preserve">lam </w:t>
+      </w:r>
+      <w:r>
+        <w:rPr>
+          <w:i/>
+        </w:rPr>
+        <w:t>tweet</w:t>
+      </w:r>
+      <w:r>
+        <w:t xml:space="preserve"> dan berdasarkan spasi tersebut maka kata-kata dapat dipecah. </w:t>
+      </w:r>
+    </w:p>
+    <w:p>
+      <w:pPr>
+        <w:ind w:firstLine="567"/>
+      </w:pPr>
       <w:r>
         <w:t xml:space="preserve"> </w:t>
       </w:r>
+      <w:r>
+        <w:t xml:space="preserve">Langkah kedua yang dilakukan adalah melakukan penyesuaian dengan koleksi kata yang terdapat dalam </w:t>
+      </w:r>
+      <w:r>
+        <w:t>basisdata</w:t>
+      </w:r>
+      <w:r>
+        <w:t xml:space="preserve">. Setiap kata dari hasil tokenisasi tersemua kemudian dicek satu-persatu kelas katanya sesuai dengan koleksi kata dalam </w:t>
+      </w:r>
+      <w:r>
+        <w:t>basisdata</w:t>
+      </w:r>
+      <w:r>
+        <w:t xml:space="preserve">. Jika kata tersebut terdapat dalam </w:t>
+      </w:r>
+      <w:r>
+        <w:t>basisdata</w:t>
+      </w:r>
+      <w:r>
+        <w:t xml:space="preserve"> maka akan langsung ditentukan kelas katanya. Namun apabila kata tersebut tidak ditemukan dalam database, maka kata tersebut akan dianggap sebagai kata benda(NN).</w:t>
+      </w:r>
     </w:p>
     <w:p>
       <w:pPr>
         <w:ind w:firstLine="567"/>
       </w:pPr>
       <w:r>
+        <w:t xml:space="preserve">Apabila dilihat dari cara kerja </w:t>
+      </w:r>
+      <w:r>
+        <w:rPr>
+          <w:i/>
+        </w:rPr>
         <w:t>POS taging</w:t>
       </w:r>
       <w:r>
-        <w:t xml:space="preserve"> adalah proses untuk menentukan kelas kata dari setiap kata-kata yang terdapat dalam kalimat. Proses </w:t>
-      </w:r>
-      <w:r>
-        <w:rPr>
-          <w:i/>
-        </w:rPr>
-        <w:t>POS taging</w:t>
-      </w:r>
-      <w:r>
-        <w:t xml:space="preserve"> dalam penelitian ini menggunakan metode </w:t>
-      </w:r>
-      <w:r>
-        <w:rPr>
-          <w:i/>
-        </w:rPr>
-        <w:t>dictionary</w:t>
-      </w:r>
-      <w:r>
-        <w:t xml:space="preserve">. </w:t>
-      </w:r>
-      <w:r>
-        <w:t xml:space="preserve">Misalnya terdapat satu </w:t>
-      </w:r>
-      <w:r>
-        <w:rPr>
-          <w:i/>
-        </w:rPr>
-        <w:t>tweet</w:t>
-      </w:r>
-      <w:r>
-        <w:t xml:space="preserve">  “</w:t>
-      </w:r>
-      <w:r>
-        <w:t xml:space="preserve">Kasus penembakan yang dilakukan oleh polisi sangat rumit” maka dengan </w:t>
-      </w:r>
-      <w:r>
-        <w:t>POS taging</w:t>
-      </w:r>
-      <w:r>
-        <w:t xml:space="preserve"> akan didapatkan “Kasus/NN penembakan/VB yang/CK dilakukan/VB oleh/IN polisi/NN sangat/RB rumit/JJ”</w:t>
-      </w:r>
-      <w:r>
-        <w:t xml:space="preserve">. </w:t>
-      </w:r>
-    </w:p>
-    <w:p>
-      <w:pPr>
-        <w:ind w:firstLine="567"/>
-      </w:pPr>
-      <w:r>
-        <w:t xml:space="preserve">Langkah pertama adaalah melakukan tokenisasi, yaitu pross yang memecah-mecah </w:t>
-      </w:r>
-      <w:r>
-        <w:rPr>
-          <w:i/>
-        </w:rPr>
-        <w:t>tweet</w:t>
-      </w:r>
-      <w:r>
-        <w:t xml:space="preserve"> menjadi  satuan kata. Dimana sistem akan melihat setiap spasi yang ada d</w:t>
-      </w:r>
-      <w:r>
-        <w:t>a</w:t>
-      </w:r>
-      <w:r>
-        <w:t xml:space="preserve">lam </w:t>
-      </w:r>
-      <w:r>
-        <w:rPr>
-          <w:i/>
-        </w:rPr>
-        <w:t>tweet</w:t>
-      </w:r>
-      <w:r>
-        <w:t xml:space="preserve"> dan berdasarkan spasi tersebut maka kata-kata dapat dipecah. </w:t>
-      </w:r>
-    </w:p>
-    <w:p>
-      <w:pPr>
-        <w:ind w:firstLine="567"/>
-      </w:pPr>
+        <w:t xml:space="preserve"> ini, ada kata-kata yang tidak bisa dideteksi dengan benar, karena karakteristiknya tidak bisa menangani kata-kata yang memiliki konteks dan maknna ganda. </w:t>
+      </w:r>
+      <w:r>
+        <w:t xml:space="preserve">Misalkan pada tweet “Mobil polisi menarik mobil sedang yang kecelakaan.” Kata menarik dalam kali ini  akan dideteksi menjadi kata sifat padahal bila dilihat dari konteks nya kata ‘menarik’ disini adalah kata kerja. </w:t>
+      </w:r>
+    </w:p>
+    <w:p>
+      <w:pPr>
+        <w:pStyle w:val="Heading3"/>
+      </w:pPr>
+      <w:bookmarkStart w:id="73" w:name="_Toc353223686"/>
+      <w:r>
+        <w:t>Opinion Rules</w:t>
+      </w:r>
+      <w:bookmarkEnd w:id="73"/>
+    </w:p>
+    <w:p>
+      <w:pPr>
+        <w:ind w:firstLine="720"/>
+      </w:pPr>
+      <w:r>
+        <w:t xml:space="preserve">Seperti yang telah dijelaskan sebelumnya, dalam penentuan label data training akan menggunakan metode </w:t>
+      </w:r>
+      <w:r>
+        <w:rPr>
+          <w:i/>
+        </w:rPr>
+        <w:t>lexicon</w:t>
+      </w:r>
       <w:r>
         <w:t xml:space="preserve"> </w:t>
       </w:r>
       <w:r>
-        <w:t xml:space="preserve">Langkah kedua yang dilakukan adalah melakukan penyesuaian dengan koleksi kata yang terdapat dalam </w:t>
-      </w:r>
-      <w:r>
-        <w:t>basisdata</w:t>
-      </w:r>
-      <w:r>
-        <w:t xml:space="preserve">. Setiap kata dari hasil tokenisasi tersemua kemudian dicek satu-persatu kelas katanya sesuai dengan koleksi kata dalam </w:t>
-      </w:r>
-      <w:r>
-        <w:t>basisdata</w:t>
-      </w:r>
-      <w:r>
-        <w:t xml:space="preserve">. Jika kata tersebut terdapat dalam </w:t>
-      </w:r>
-      <w:r>
-        <w:t>basisdata</w:t>
-      </w:r>
-      <w:r>
-        <w:t xml:space="preserve"> maka akan langsung ditentukan kelas katanya. Namun apabila kata tersebut tidak ditemukan dalam database, maka kata tersebut akan dianggap sebagai kata benda(NN).</w:t>
-      </w:r>
-    </w:p>
-    <w:p>
-      <w:pPr>
-        <w:ind w:firstLine="567"/>
-      </w:pPr>
-      <w:r>
-        <w:t xml:space="preserve">Apabila dilihat dari cara kerja </w:t>
-      </w:r>
-      <w:r>
-        <w:rPr>
-          <w:i/>
-        </w:rPr>
-        <w:t>POS taging</w:t>
-      </w:r>
-      <w:r>
-        <w:t xml:space="preserve"> ini, ada kata-kata yang tidak bisa dideteksi dengan benar, karena karakteristiknya tidak bisa menangani kata-kata yang memiliki konteks dan maknna ganda. </w:t>
-      </w:r>
-      <w:r>
-        <w:t xml:space="preserve">Misalkan pada tweet “Mobil polisi menarik mobil sedang yang kecelakaan.” Kata menarik dalam kali ini  akan dideteksi menjadi kata sifat padahal bila dilihat dari konteks nya kata ‘menarik’ disini adalah kata kerja. </w:t>
-      </w:r>
-    </w:p>
-    <w:p>
-      <w:pPr>
-        <w:pStyle w:val="Heading3"/>
-      </w:pPr>
-      <w:bookmarkStart w:id="73" w:name="_Toc353223686"/>
-      <w:r>
-        <w:t>Opinion Rules</w:t>
-      </w:r>
-      <w:bookmarkEnd w:id="73"/>
+        <w:rPr>
+          <w:i/>
+        </w:rPr>
+        <w:t>based</w:t>
+      </w:r>
+      <w:r>
+        <w:t xml:space="preserve">, dimana  penentuan labelnya menggunakan rule-rule tertentu. Rule-rule ini mengacu pada penelitian yang dilakukan oleh Edmond. </w:t>
+      </w:r>
     </w:p>
     <w:p>
       <w:pPr>
         <w:ind w:firstLine="720"/>
       </w:pPr>
       <w:r>
-        <w:t xml:space="preserve">Seperti yang telah dijelaskan sebelumnya, dalam penentuan label data training akan menggunakan metode </w:t>
-      </w:r>
-      <w:r>
-        <w:rPr>
-          <w:i/>
-        </w:rPr>
-        <w:t>lexicon</w:t>
-      </w:r>
-      <w:r>
-        <w:t xml:space="preserve"> </w:t>
-      </w:r>
-      <w:r>
-        <w:rPr>
-          <w:i/>
-        </w:rPr>
-        <w:t>based</w:t>
-      </w:r>
-      <w:r>
-        <w:t xml:space="preserve">, dimana  penentuan labelnya </w:t>
-      </w:r>
-      <w:r>
         <w:lastRenderedPageBreak/>
-        <w:t xml:space="preserve">menggunakan rule-rule tertentu. Rule-rule ini mengacu pada penelitian yang dilakukan oleh Edmond. </w:t>
-      </w:r>
-    </w:p>
-    <w:p>
-      <w:pPr>
-        <w:ind w:firstLine="720"/>
-      </w:pPr>
-      <w:r>
         <w:t xml:space="preserve">Secara teknis langkah yang dilakukan adalah dengan melihat sekuens dari kata-kata hasil </w:t>
       </w:r>
       <w:r>
@@ -16282,18 +17455,15 @@
         <w:t xml:space="preserve">Dalam penentuan frase ini terlebih dahulu mendeksi kehadiran dari kata sifat atau kata kerja. Setelah sistem dapat mendeteksi kehadiran dari kata kerja atau kata sifat dalam kalimat, maka sistem akan melihat kata sebelum kata kerja atau kata sifat dan melihat kelas katanya. </w:t>
       </w:r>
       <w:r>
-        <w:t xml:space="preserve">Sehingga apabila kedua kelas kata dari </w:t>
-      </w:r>
+        <w:t xml:space="preserve">Sehingga apabila kedua kelas kata dari kedua kata tesebut diurutkan makan akan dicocokan dengan rule yang ada. Jika sama dengan rule yang ada maka frase tersebut bisa dikatakan memiliki opini atau sentimen. </w:t>
+      </w:r>
+    </w:p>
+    <w:p>
+      <w:pPr>
+        <w:ind w:firstLine="720"/>
+      </w:pPr>
       <w:r>
         <w:lastRenderedPageBreak/>
-        <w:t xml:space="preserve">kedua kata tesebut diurutkan makan akan dicocokan dengan rule yang ada. Jika sama dengan rule yang ada maka frase tersebut bisa dikatakan memiliki opini atau sentimen. </w:t>
-      </w:r>
-    </w:p>
-    <w:p>
-      <w:pPr>
-        <w:ind w:firstLine="720"/>
-      </w:pPr>
-      <w:r>
         <w:t xml:space="preserve">Misal terdapat suatu kalimat “Film itu sangat bagus”, oleh </w:t>
       </w:r>
       <w:r>
@@ -16467,7 +17637,6 @@
         <w:rPr>
           <w:i/>
         </w:rPr>
-        <w:lastRenderedPageBreak/>
         <w:t>model</w:t>
       </w:r>
       <w:r>
@@ -16499,6 +17668,7 @@
           <w:noProof/>
           <w:lang w:val="id-ID" w:eastAsia="id-ID"/>
         </w:rPr>
+        <w:lastRenderedPageBreak/>
         <w:drawing>
           <wp:inline distT="0" distB="0" distL="0" distR="0">
             <wp:extent cx="2390775" cy="4105275"/>
@@ -16894,26 +18064,29 @@
         <w:ind w:firstLine="567"/>
       </w:pPr>
       <w:r>
+        <w:t xml:space="preserve">Masalah utama yang dihadapi adalah bagaimana kita menentukan bobot untuk suatu kata dalam </w:t>
+      </w:r>
+      <w:r>
+        <w:rPr>
+          <w:i/>
+        </w:rPr>
+        <w:t>tweet</w:t>
+      </w:r>
+      <w:r>
+        <w:t>. Secara sederhana kita dapat menghitung kemunculan suatu kata dalam suatu tweet. Misal kata</w:t>
+      </w:r>
+      <w:r>
+        <w:t xml:space="preserve"> ‘baik’</w:t>
+      </w:r>
+      <w:r>
+        <w:t xml:space="preserve"> yang muncul</w:t>
+      </w:r>
+      <w:r>
+        <w:t xml:space="preserve"> dalam sebuah tweet sebanyak 2 kali maka kata tweet memiliki bobot 2. Hal ini dikenal </w:t>
+      </w:r>
+      <w:r>
         <w:lastRenderedPageBreak/>
-        <w:t xml:space="preserve">Masalah utama yang dihadapi adalah bagaimana kita menentukan bobot untuk suatu kata dalam </w:t>
-      </w:r>
-      <w:r>
-        <w:rPr>
-          <w:i/>
-        </w:rPr>
-        <w:t>tweet</w:t>
-      </w:r>
-      <w:r>
-        <w:t>. Secara sederhana kita dapat menghitung kemunculan suatu kata dalam suatu tweet. Misal kata</w:t>
-      </w:r>
-      <w:r>
-        <w:t xml:space="preserve"> ‘baik’</w:t>
-      </w:r>
-      <w:r>
-        <w:t xml:space="preserve"> yang muncul</w:t>
-      </w:r>
-      <w:r>
-        <w:t xml:space="preserve"> dalam sebuah tweet sebanyak 2 kali maka kata tweet memiliki bobot 2. Hal ini dikenal dengan istital </w:t>
+        <w:t xml:space="preserve">dengan istital </w:t>
       </w:r>
       <w:r>
         <w:rPr>
@@ -26851,6 +28024,124 @@
     <w:p>
       <w:pPr>
         <w:pStyle w:val="NoSpacing"/>
+        <w:rPr>
+          <w:lang w:val="id-ID"/>
+        </w:rPr>
+      </w:pPr>
+    </w:p>
+    <w:p>
+      <w:pPr>
+        <w:pStyle w:val="Heading2"/>
+        <w:rPr>
+          <w:lang w:val="id-ID"/>
+        </w:rPr>
+      </w:pPr>
+      <w:r>
+        <w:rPr>
+          <w:lang w:val="id-ID"/>
+        </w:rPr>
+        <w:t>Kesimpulan</w:t>
+      </w:r>
+    </w:p>
+    <w:p>
+      <w:pPr>
+        <w:ind w:firstLine="567"/>
+        <w:rPr>
+          <w:lang w:val="id-ID"/>
+        </w:rPr>
+      </w:pPr>
+      <w:r>
+        <w:rPr>
+          <w:lang w:val="id-ID"/>
+        </w:rPr>
+        <w:t>Penelitian dan percobaan telah dilakukan Menghasilkan kesimpulan sebagai berikut :</w:t>
+      </w:r>
+    </w:p>
+    <w:p>
+      <w:pPr>
+        <w:pStyle w:val="ListParagraph"/>
+        <w:numPr>
+          <w:ilvl w:val="0"/>
+          <w:numId w:val="47"/>
+        </w:numPr>
+        <w:rPr>
+          <w:lang w:val="id-ID"/>
+        </w:rPr>
+      </w:pPr>
+      <w:r>
+        <w:rPr>
+          <w:lang w:val="id-ID"/>
+        </w:rPr>
+        <w:t>Lexicon based lebih baik dari pada emoticon</w:t>
+      </w:r>
+    </w:p>
+    <w:p>
+      <w:pPr>
+        <w:pStyle w:val="ListParagraph"/>
+        <w:numPr>
+          <w:ilvl w:val="0"/>
+          <w:numId w:val="47"/>
+        </w:numPr>
+        <w:rPr>
+          <w:lang w:val="id-ID"/>
+        </w:rPr>
+      </w:pPr>
+      <w:r>
+        <w:rPr>
+          <w:lang w:val="id-ID"/>
+        </w:rPr>
+        <w:t>SVM menghasilkan akurasi sekian</w:t>
+      </w:r>
+    </w:p>
+    <w:p>
+      <w:pPr>
+        <w:pStyle w:val="Heading2"/>
+        <w:rPr>
+          <w:lang w:val="id-ID"/>
+        </w:rPr>
+      </w:pPr>
+      <w:r>
+        <w:rPr>
+          <w:lang w:val="id-ID"/>
+        </w:rPr>
+        <w:t>Saran</w:t>
+      </w:r>
+    </w:p>
+    <w:p>
+      <w:pPr>
+        <w:rPr>
+          <w:lang w:val="id-ID"/>
+        </w:rPr>
+      </w:pPr>
+      <w:r>
+        <w:rPr>
+          <w:lang w:val="id-ID"/>
+        </w:rPr>
+        <w:t xml:space="preserve">Sarana yang diberikan untuk penelitian selanjutnya adalah sebagai berikut </w:t>
+      </w:r>
+    </w:p>
+    <w:p>
+      <w:pPr>
+        <w:pStyle w:val="NoSpacing"/>
+        <w:rPr>
+          <w:lang w:val="id-ID"/>
+        </w:rPr>
+      </w:pPr>
+    </w:p>
+    <w:p>
+      <w:pPr>
+        <w:pStyle w:val="NoSpacing"/>
+        <w:rPr>
+          <w:lang w:val="id-ID"/>
+        </w:rPr>
+      </w:pPr>
+    </w:p>
+    <w:p>
+      <w:pPr>
+        <w:pStyle w:val="NoSpacing"/>
+        <w:rPr>
+          <w:lang w:val="id-ID"/>
+        </w:rPr>
         <w:sectPr>
           <w:pgSz w:w="11907" w:h="16840" w:code="9"/>
           <w:pgMar w:top="2268" w:right="1701" w:bottom="1701" w:left="2268" w:header="850" w:footer="0" w:gutter="0"/>
@@ -27247,7 +28538,7 @@
         <w:rPr>
           <w:noProof/>
         </w:rPr>
-        <w:t>77</w:t>
+        <w:t>79</w:t>
       </w:r>
     </w:fldSimple>
   </w:p>
@@ -27297,7 +28588,7 @@
         <w:rPr>
           <w:noProof/>
         </w:rPr>
-        <w:t>16</w:t>
+        <w:t>78</w:t>
       </w:r>
     </w:fldSimple>
   </w:p>
@@ -27647,6 +28938,95 @@
     </w:lvl>
   </w:abstractNum>
   <w:abstractNum w:abstractNumId="4">
+    <w:nsid w:val="0CB22A9A"/>
+    <w:multiLevelType w:val="hybridMultilevel"/>
+    <w:tmpl w:val="FC68D8C4"/>
+    <w:lvl w:ilvl="0" w:tplc="5B4844F6">
+      <w:start w:val="1"/>
+      <w:numFmt w:val="decimal"/>
+      <w:lvlText w:val="%1."/>
+      <w:lvlJc w:val="left"/>
+      <w:pPr>
+        <w:ind w:left="927" w:hanging="360"/>
+      </w:pPr>
+      <w:rPr>
+        <w:rFonts w:hint="default"/>
+      </w:rPr>
+    </w:lvl>
+    <w:lvl w:ilvl="1" w:tplc="04210019" w:tentative="1">
+      <w:start w:val="1"/>
+      <w:numFmt w:val="lowerLetter"/>
+      <w:lvlText w:val="%2."/>
+      <w:lvlJc w:val="left"/>
+      <w:pPr>
+        <w:ind w:left="1647" w:hanging="360"/>
+      </w:pPr>
+    </w:lvl>
+    <w:lvl w:ilvl="2" w:tplc="0421001B" w:tentative="1">
+      <w:start w:val="1"/>
+      <w:numFmt w:val="lowerRoman"/>
+      <w:lvlText w:val="%3."/>
+      <w:lvlJc w:val="right"/>
+      <w:pPr>
+        <w:ind w:left="2367" w:hanging="180"/>
+      </w:pPr>
+    </w:lvl>
+    <w:lvl w:ilvl="3" w:tplc="0421000F" w:tentative="1">
+      <w:start w:val="1"/>
+      <w:numFmt w:val="decimal"/>
+      <w:lvlText w:val="%4."/>
+      <w:lvlJc w:val="left"/>
+      <w:pPr>
+        <w:ind w:left="3087" w:hanging="360"/>
+      </w:pPr>
+    </w:lvl>
+    <w:lvl w:ilvl="4" w:tplc="04210019" w:tentative="1">
+      <w:start w:val="1"/>
+      <w:numFmt w:val="lowerLetter"/>
+      <w:lvlText w:val="%5."/>
+      <w:lvlJc w:val="left"/>
+      <w:pPr>
+        <w:ind w:left="3807" w:hanging="360"/>
+      </w:pPr>
+    </w:lvl>
+    <w:lvl w:ilvl="5" w:tplc="0421001B" w:tentative="1">
+      <w:start w:val="1"/>
+      <w:numFmt w:val="lowerRoman"/>
+      <w:lvlText w:val="%6."/>
+      <w:lvlJc w:val="right"/>
+      <w:pPr>
+        <w:ind w:left="4527" w:hanging="180"/>
+      </w:pPr>
+    </w:lvl>
+    <w:lvl w:ilvl="6" w:tplc="0421000F" w:tentative="1">
+      <w:start w:val="1"/>
+      <w:numFmt w:val="decimal"/>
+      <w:lvlText w:val="%7."/>
+      <w:lvlJc w:val="left"/>
+      <w:pPr>
+        <w:ind w:left="5247" w:hanging="360"/>
+      </w:pPr>
+    </w:lvl>
+    <w:lvl w:ilvl="7" w:tplc="04210019" w:tentative="1">
+      <w:start w:val="1"/>
+      <w:numFmt w:val="lowerLetter"/>
+      <w:lvlText w:val="%8."/>
+      <w:lvlJc w:val="left"/>
+      <w:pPr>
+        <w:ind w:left="5967" w:hanging="360"/>
+      </w:pPr>
+    </w:lvl>
+    <w:lvl w:ilvl="8" w:tplc="0421001B" w:tentative="1">
+      <w:start w:val="1"/>
+      <w:numFmt w:val="lowerRoman"/>
+      <w:lvlText w:val="%9."/>
+      <w:lvlJc w:val="right"/>
+      <w:pPr>
+        <w:ind w:left="6687" w:hanging="180"/>
+      </w:pPr>
+    </w:lvl>
+  </w:abstractNum>
+  <w:abstractNum w:abstractNumId="5">
     <w:nsid w:val="111E5E47"/>
     <w:multiLevelType w:val="hybridMultilevel"/>
     <w:tmpl w:val="DEBED2D0"/>
@@ -27759,7 +29139,7 @@
       </w:rPr>
     </w:lvl>
   </w:abstractNum>
-  <w:abstractNum w:abstractNumId="5">
+  <w:abstractNum w:abstractNumId="6">
     <w:nsid w:val="25BB3B7C"/>
     <w:multiLevelType w:val="hybridMultilevel"/>
     <w:tmpl w:val="A022D2FA"/>
@@ -27872,7 +29252,7 @@
       </w:rPr>
     </w:lvl>
   </w:abstractNum>
-  <w:abstractNum w:abstractNumId="6">
+  <w:abstractNum w:abstractNumId="7">
     <w:nsid w:val="27940F82"/>
     <w:multiLevelType w:val="hybridMultilevel"/>
     <w:tmpl w:val="C428BD22"/>
@@ -27985,7 +29365,7 @@
       </w:rPr>
     </w:lvl>
   </w:abstractNum>
-  <w:abstractNum w:abstractNumId="7">
+  <w:abstractNum w:abstractNumId="8">
     <w:nsid w:val="2AF11557"/>
     <w:multiLevelType w:val="hybridMultilevel"/>
     <w:tmpl w:val="DD3CC650"/>
@@ -28098,7 +29478,7 @@
       </w:rPr>
     </w:lvl>
   </w:abstractNum>
-  <w:abstractNum w:abstractNumId="8">
+  <w:abstractNum w:abstractNumId="9">
     <w:nsid w:val="363F57D6"/>
     <w:multiLevelType w:val="hybridMultilevel"/>
     <w:tmpl w:val="36246286"/>
@@ -28187,7 +29567,7 @@
       </w:pPr>
     </w:lvl>
   </w:abstractNum>
-  <w:abstractNum w:abstractNumId="9">
+  <w:abstractNum w:abstractNumId="10">
     <w:nsid w:val="371F5D48"/>
     <w:multiLevelType w:val="hybridMultilevel"/>
     <w:tmpl w:val="A73C25D0"/>
@@ -28300,7 +29680,7 @@
       </w:rPr>
     </w:lvl>
   </w:abstractNum>
-  <w:abstractNum w:abstractNumId="10">
+  <w:abstractNum w:abstractNumId="11">
     <w:nsid w:val="39FB1F64"/>
     <w:multiLevelType w:val="hybridMultilevel"/>
     <w:tmpl w:val="FA3C6754"/>
@@ -28413,7 +29793,7 @@
       </w:rPr>
     </w:lvl>
   </w:abstractNum>
-  <w:abstractNum w:abstractNumId="11">
+  <w:abstractNum w:abstractNumId="12">
     <w:nsid w:val="3C054D16"/>
     <w:multiLevelType w:val="hybridMultilevel"/>
     <w:tmpl w:val="18167340"/>
@@ -28526,7 +29906,7 @@
       </w:rPr>
     </w:lvl>
   </w:abstractNum>
-  <w:abstractNum w:abstractNumId="12">
+  <w:abstractNum w:abstractNumId="13">
     <w:nsid w:val="3C804963"/>
     <w:multiLevelType w:val="hybridMultilevel"/>
     <w:tmpl w:val="8384BDAE"/>
@@ -28612,7 +29992,7 @@
       </w:pPr>
     </w:lvl>
   </w:abstractNum>
-  <w:abstractNum w:abstractNumId="13">
+  <w:abstractNum w:abstractNumId="14">
     <w:nsid w:val="3D3C6AF9"/>
     <w:multiLevelType w:val="hybridMultilevel"/>
     <w:tmpl w:val="62B2DF1A"/>
@@ -28725,7 +30105,7 @@
       </w:rPr>
     </w:lvl>
   </w:abstractNum>
-  <w:abstractNum w:abstractNumId="14">
+  <w:abstractNum w:abstractNumId="15">
     <w:nsid w:val="3ED123C5"/>
     <w:multiLevelType w:val="hybridMultilevel"/>
     <w:tmpl w:val="0548E5F0"/>
@@ -28814,7 +30194,7 @@
       </w:pPr>
     </w:lvl>
   </w:abstractNum>
-  <w:abstractNum w:abstractNumId="15">
+  <w:abstractNum w:abstractNumId="16">
     <w:nsid w:val="3FF568B2"/>
     <w:multiLevelType w:val="hybridMultilevel"/>
     <w:tmpl w:val="A726119E"/>
@@ -28927,7 +30307,7 @@
       </w:rPr>
     </w:lvl>
   </w:abstractNum>
-  <w:abstractNum w:abstractNumId="16">
+  <w:abstractNum w:abstractNumId="17">
     <w:nsid w:val="41981B0B"/>
     <w:multiLevelType w:val="hybridMultilevel"/>
     <w:tmpl w:val="4B242280"/>
@@ -29040,7 +30420,7 @@
       </w:rPr>
     </w:lvl>
   </w:abstractNum>
-  <w:abstractNum w:abstractNumId="17">
+  <w:abstractNum w:abstractNumId="18">
     <w:nsid w:val="41C567EA"/>
     <w:multiLevelType w:val="hybridMultilevel"/>
     <w:tmpl w:val="0F162030"/>
@@ -29129,7 +30509,7 @@
       </w:pPr>
     </w:lvl>
   </w:abstractNum>
-  <w:abstractNum w:abstractNumId="18">
+  <w:abstractNum w:abstractNumId="19">
     <w:nsid w:val="463D4261"/>
     <w:multiLevelType w:val="hybridMultilevel"/>
     <w:tmpl w:val="78E68F78"/>
@@ -29218,7 +30598,7 @@
       </w:pPr>
     </w:lvl>
   </w:abstractNum>
-  <w:abstractNum w:abstractNumId="19">
+  <w:abstractNum w:abstractNumId="20">
     <w:nsid w:val="4CF80208"/>
     <w:multiLevelType w:val="multilevel"/>
     <w:tmpl w:val="46269820"/>
@@ -29367,7 +30747,7 @@
       </w:rPr>
     </w:lvl>
   </w:abstractNum>
-  <w:abstractNum w:abstractNumId="20">
+  <w:abstractNum w:abstractNumId="21">
     <w:nsid w:val="4D1B50DA"/>
     <w:multiLevelType w:val="hybridMultilevel"/>
     <w:tmpl w:val="81B683E2"/>
@@ -29479,7 +30859,7 @@
       </w:rPr>
     </w:lvl>
   </w:abstractNum>
-  <w:abstractNum w:abstractNumId="21">
+  <w:abstractNum w:abstractNumId="22">
     <w:nsid w:val="4D36472F"/>
     <w:multiLevelType w:val="hybridMultilevel"/>
     <w:tmpl w:val="896A422E"/>
@@ -29592,7 +30972,7 @@
       </w:rPr>
     </w:lvl>
   </w:abstractNum>
-  <w:abstractNum w:abstractNumId="22">
+  <w:abstractNum w:abstractNumId="23">
     <w:nsid w:val="50C4329A"/>
     <w:multiLevelType w:val="multilevel"/>
     <w:tmpl w:val="BBC2A2A4"/>
@@ -29741,7 +31121,7 @@
       </w:rPr>
     </w:lvl>
   </w:abstractNum>
-  <w:abstractNum w:abstractNumId="23">
+  <w:abstractNum w:abstractNumId="24">
     <w:nsid w:val="5573650D"/>
     <w:multiLevelType w:val="multilevel"/>
     <w:tmpl w:val="A072C978"/>
@@ -29890,13 +31270,13 @@
       </w:rPr>
     </w:lvl>
   </w:abstractNum>
-  <w:abstractNum w:abstractNumId="24">
+  <w:abstractNum w:abstractNumId="25">
     <w:nsid w:val="5613555D"/>
     <w:multiLevelType w:val="multilevel"/>
     <w:tmpl w:val="EB3AC53C"/>
     <w:numStyleLink w:val="Style1"/>
   </w:abstractNum>
-  <w:abstractNum w:abstractNumId="25">
+  <w:abstractNum w:abstractNumId="26">
     <w:nsid w:val="561B03F7"/>
     <w:multiLevelType w:val="hybridMultilevel"/>
     <w:tmpl w:val="DFAC8C4A"/>
@@ -29982,7 +31362,7 @@
       </w:pPr>
     </w:lvl>
   </w:abstractNum>
-  <w:abstractNum w:abstractNumId="26">
+  <w:abstractNum w:abstractNumId="27">
     <w:nsid w:val="57924C5D"/>
     <w:multiLevelType w:val="hybridMultilevel"/>
     <w:tmpl w:val="02FCBCBC"/>
@@ -30094,7 +31474,7 @@
       </w:rPr>
     </w:lvl>
   </w:abstractNum>
-  <w:abstractNum w:abstractNumId="27">
+  <w:abstractNum w:abstractNumId="28">
     <w:nsid w:val="5D985AA5"/>
     <w:multiLevelType w:val="hybridMultilevel"/>
     <w:tmpl w:val="AE9AE9D6"/>
@@ -30207,7 +31587,7 @@
       </w:rPr>
     </w:lvl>
   </w:abstractNum>
-  <w:abstractNum w:abstractNumId="28">
+  <w:abstractNum w:abstractNumId="29">
     <w:nsid w:val="6266240C"/>
     <w:multiLevelType w:val="hybridMultilevel"/>
     <w:tmpl w:val="DF9ACBC4"/>
@@ -30296,7 +31676,7 @@
       </w:pPr>
     </w:lvl>
   </w:abstractNum>
-  <w:abstractNum w:abstractNumId="29">
+  <w:abstractNum w:abstractNumId="30">
     <w:nsid w:val="63CA7EC4"/>
     <w:multiLevelType w:val="hybridMultilevel"/>
     <w:tmpl w:val="08006C32"/>
@@ -30409,7 +31789,7 @@
       </w:rPr>
     </w:lvl>
   </w:abstractNum>
-  <w:abstractNum w:abstractNumId="30">
+  <w:abstractNum w:abstractNumId="31">
     <w:nsid w:val="653E37A1"/>
     <w:multiLevelType w:val="hybridMultilevel"/>
     <w:tmpl w:val="D9182EB8"/>
@@ -30522,7 +31902,7 @@
       </w:rPr>
     </w:lvl>
   </w:abstractNum>
-  <w:abstractNum w:abstractNumId="31">
+  <w:abstractNum w:abstractNumId="32">
     <w:nsid w:val="6C390747"/>
     <w:multiLevelType w:val="hybridMultilevel"/>
     <w:tmpl w:val="A0AA3A32"/>
@@ -30635,7 +32015,7 @@
       </w:rPr>
     </w:lvl>
   </w:abstractNum>
-  <w:abstractNum w:abstractNumId="32">
+  <w:abstractNum w:abstractNumId="33">
     <w:nsid w:val="6F514D4A"/>
     <w:multiLevelType w:val="hybridMultilevel"/>
     <w:tmpl w:val="B02E88B6"/>
@@ -30748,7 +32128,7 @@
       </w:rPr>
     </w:lvl>
   </w:abstractNum>
-  <w:abstractNum w:abstractNumId="33">
+  <w:abstractNum w:abstractNumId="34">
     <w:nsid w:val="6F734DDD"/>
     <w:multiLevelType w:val="hybridMultilevel"/>
     <w:tmpl w:val="DDA0DFAA"/>
@@ -30861,7 +32241,7 @@
       </w:rPr>
     </w:lvl>
   </w:abstractNum>
-  <w:abstractNum w:abstractNumId="34">
+  <w:abstractNum w:abstractNumId="35">
     <w:nsid w:val="77990DC1"/>
     <w:multiLevelType w:val="hybridMultilevel"/>
     <w:tmpl w:val="B46C1A42"/>
@@ -30974,7 +32354,7 @@
       </w:rPr>
     </w:lvl>
   </w:abstractNum>
-  <w:abstractNum w:abstractNumId="35">
+  <w:abstractNum w:abstractNumId="36">
     <w:nsid w:val="7D2E12F4"/>
     <w:multiLevelType w:val="multilevel"/>
     <w:tmpl w:val="BABA1586"/>
@@ -31104,133 +32484,133 @@
     <w:abstractNumId w:val="1"/>
   </w:num>
   <w:num w:numId="3">
+    <w:abstractNumId w:val="31"/>
+  </w:num>
+  <w:num w:numId="4">
+    <w:abstractNumId w:val="16"/>
+  </w:num>
+  <w:num w:numId="5">
+    <w:abstractNumId w:val="32"/>
+  </w:num>
+  <w:num w:numId="6">
+    <w:abstractNumId w:val="36"/>
+  </w:num>
+  <w:num w:numId="7">
+    <w:abstractNumId w:val="36"/>
+  </w:num>
+  <w:num w:numId="8">
+    <w:abstractNumId w:val="5"/>
+  </w:num>
+  <w:num w:numId="9">
+    <w:abstractNumId w:val="10"/>
+  </w:num>
+  <w:num w:numId="10">
+    <w:abstractNumId w:val="11"/>
+  </w:num>
+  <w:num w:numId="11">
     <w:abstractNumId w:val="30"/>
   </w:num>
-  <w:num w:numId="4">
-    <w:abstractNumId w:val="15"/>
-  </w:num>
-  <w:num w:numId="5">
-    <w:abstractNumId w:val="31"/>
-  </w:num>
-  <w:num w:numId="6">
-    <w:abstractNumId w:val="35"/>
-  </w:num>
-  <w:num w:numId="7">
-    <w:abstractNumId w:val="35"/>
-  </w:num>
-  <w:num w:numId="8">
-    <w:abstractNumId w:val="4"/>
-  </w:num>
-  <w:num w:numId="9">
-    <w:abstractNumId w:val="9"/>
-  </w:num>
-  <w:num w:numId="10">
-    <w:abstractNumId w:val="10"/>
-  </w:num>
-  <w:num w:numId="11">
-    <w:abstractNumId w:val="29"/>
-  </w:num>
   <w:num w:numId="12">
-    <w:abstractNumId w:val="13"/>
+    <w:abstractNumId w:val="14"/>
   </w:num>
   <w:num w:numId="13">
-    <w:abstractNumId w:val="35"/>
+    <w:abstractNumId w:val="36"/>
   </w:num>
   <w:num w:numId="14">
-    <w:abstractNumId w:val="35"/>
+    <w:abstractNumId w:val="36"/>
   </w:num>
   <w:num w:numId="15">
-    <w:abstractNumId w:val="35"/>
+    <w:abstractNumId w:val="36"/>
   </w:num>
   <w:num w:numId="16">
-    <w:abstractNumId w:val="35"/>
+    <w:abstractNumId w:val="36"/>
   </w:num>
   <w:num w:numId="17">
-    <w:abstractNumId w:val="23"/>
+    <w:abstractNumId w:val="24"/>
   </w:num>
   <w:num w:numId="18">
     <w:abstractNumId w:val="2"/>
   </w:num>
   <w:num w:numId="19">
-    <w:abstractNumId w:val="11"/>
+    <w:abstractNumId w:val="12"/>
   </w:num>
   <w:num w:numId="20">
+    <w:abstractNumId w:val="28"/>
+  </w:num>
+  <w:num w:numId="21">
+    <w:abstractNumId w:val="7"/>
+  </w:num>
+  <w:num w:numId="22">
+    <w:abstractNumId w:val="33"/>
+  </w:num>
+  <w:num w:numId="23">
+    <w:abstractNumId w:val="36"/>
+  </w:num>
+  <w:num w:numId="24">
     <w:abstractNumId w:val="27"/>
   </w:num>
-  <w:num w:numId="21">
+  <w:num w:numId="25">
+    <w:abstractNumId w:val="22"/>
+  </w:num>
+  <w:num w:numId="26">
+    <w:abstractNumId w:val="36"/>
+  </w:num>
+  <w:num w:numId="27">
+    <w:abstractNumId w:val="36"/>
+  </w:num>
+  <w:num w:numId="28">
+    <w:abstractNumId w:val="34"/>
+  </w:num>
+  <w:num w:numId="29">
+    <w:abstractNumId w:val="36"/>
+  </w:num>
+  <w:num w:numId="30">
+    <w:abstractNumId w:val="35"/>
+  </w:num>
+  <w:num w:numId="31">
     <w:abstractNumId w:val="6"/>
   </w:num>
-  <w:num w:numId="22">
-    <w:abstractNumId w:val="32"/>
+  <w:num w:numId="32">
+    <w:abstractNumId w:val="17"/>
   </w:num>
-  <w:num w:numId="23">
-    <w:abstractNumId w:val="35"/>
+  <w:num w:numId="33">
+    <w:abstractNumId w:val="8"/>
   </w:num>
-  <w:num w:numId="24">
-    <w:abstractNumId w:val="26"/>
-  </w:num>
-  <w:num w:numId="25">
+  <w:num w:numId="34">
     <w:abstractNumId w:val="21"/>
   </w:num>
-  <w:num w:numId="26">
-    <w:abstractNumId w:val="35"/>
-  </w:num>
-  <w:num w:numId="27">
-    <w:abstractNumId w:val="35"/>
-  </w:num>
-  <w:num w:numId="28">
-    <w:abstractNumId w:val="33"/>
-  </w:num>
-  <w:num w:numId="29">
-    <w:abstractNumId w:val="35"/>
-  </w:num>
-  <w:num w:numId="30">
-    <w:abstractNumId w:val="34"/>
-  </w:num>
-  <w:num w:numId="31">
-    <w:abstractNumId w:val="5"/>
-  </w:num>
-  <w:num w:numId="32">
-    <w:abstractNumId w:val="16"/>
-  </w:num>
-  <w:num w:numId="33">
-    <w:abstractNumId w:val="7"/>
-  </w:num>
-  <w:num w:numId="34">
-    <w:abstractNumId w:val="20"/>
-  </w:num>
   <w:num w:numId="35">
-    <w:abstractNumId w:val="22"/>
+    <w:abstractNumId w:val="23"/>
   </w:num>
   <w:num w:numId="36">
-    <w:abstractNumId w:val="8"/>
+    <w:abstractNumId w:val="9"/>
   </w:num>
   <w:num w:numId="37">
     <w:abstractNumId w:val="3"/>
   </w:num>
   <w:num w:numId="38">
-    <w:abstractNumId w:val="17"/>
+    <w:abstractNumId w:val="18"/>
   </w:num>
   <w:num w:numId="39">
-    <w:abstractNumId w:val="14"/>
+    <w:abstractNumId w:val="15"/>
   </w:num>
   <w:num w:numId="40">
-    <w:abstractNumId w:val="18"/>
+    <w:abstractNumId w:val="19"/>
   </w:num>
   <w:num w:numId="41">
-    <w:abstractNumId w:val="24"/>
+    <w:abstractNumId w:val="25"/>
   </w:num>
   <w:num w:numId="42">
-    <w:abstractNumId w:val="25"/>
+    <w:abstractNumId w:val="26"/>
   </w:num>
   <w:num w:numId="43">
-    <w:abstractNumId w:val="12"/>
+    <w:abstractNumId w:val="13"/>
   </w:num>
   <w:num w:numId="44">
-    <w:abstractNumId w:val="28"/>
+    <w:abstractNumId w:val="29"/>
   </w:num>
   <w:num w:numId="45">
-    <w:abstractNumId w:val="35"/>
+    <w:abstractNumId w:val="36"/>
     <w:lvlOverride w:ilvl="0">
       <w:startOverride w:val="1"/>
     </w:lvlOverride>
@@ -31260,7 +32640,10 @@
     </w:lvlOverride>
   </w:num>
   <w:num w:numId="46">
-    <w:abstractNumId w:val="19"/>
+    <w:abstractNumId w:val="20"/>
+  </w:num>
+  <w:num w:numId="47">
+    <w:abstractNumId w:val="4"/>
   </w:num>
   <w:numIdMacAtCleanup w:val="29"/>
 </w:numbering>
@@ -31782,6 +33165,7 @@
   <w:style w:type="character" w:default="1" w:styleId="DefaultParagraphFont">
     <w:name w:val="Default Paragraph Font"/>
     <w:uiPriority w:val="1"/>
+    <w:semiHidden/>
     <w:unhideWhenUsed/>
   </w:style>
   <w:style w:type="table" w:default="1" w:styleId="TableNormal">

</xml_diff>